<commit_message>
Tela DistribProcesso, User Logando
</commit_message>
<xml_diff>
--- a/Paulo José  TCC II.docx
+++ b/Paulo José  TCC II.docx
@@ -1,6 +1,6 @@
 
 <file path=word/document.xml><?xml version="1.0" encoding="utf-8"?>
-<w:document xmlns:ve="http://schemas.openxmlformats.org/markup-compatibility/2006" xmlns:o="urn:schemas-microsoft-com:office:office" xmlns:r="http://schemas.openxmlformats.org/officeDocument/2006/relationships" xmlns:m="http://schemas.openxmlformats.org/officeDocument/2006/math" xmlns:v="urn:schemas-microsoft-com:vml" xmlns:wp="http://schemas.openxmlformats.org/drawingml/2006/wordprocessingDrawing" xmlns:w10="urn:schemas-microsoft-com:office:word" xmlns:w="http://schemas.openxmlformats.org/wordprocessingml/2006/main" xmlns:wne="http://schemas.microsoft.com/office/word/2006/wordml">
+<w:document xmlns:wpc="http://schemas.microsoft.com/office/word/2010/wordprocessingCanvas" xmlns:mc="http://schemas.openxmlformats.org/markup-compatibility/2006" xmlns:o="urn:schemas-microsoft-com:office:office" xmlns:r="http://schemas.openxmlformats.org/officeDocument/2006/relationships" xmlns:m="http://schemas.openxmlformats.org/officeDocument/2006/math" xmlns:v="urn:schemas-microsoft-com:vml" xmlns:wp14="http://schemas.microsoft.com/office/word/2010/wordprocessingDrawing" xmlns:wp="http://schemas.openxmlformats.org/drawingml/2006/wordprocessingDrawing" xmlns:w10="urn:schemas-microsoft-com:office:word" xmlns:w="http://schemas.openxmlformats.org/wordprocessingml/2006/main" xmlns:w14="http://schemas.microsoft.com/office/word/2010/wordml" xmlns:wpg="http://schemas.microsoft.com/office/word/2010/wordprocessingGroup" xmlns:wpi="http://schemas.microsoft.com/office/word/2010/wordprocessingInk" xmlns:wne="http://schemas.microsoft.com/office/word/2006/wordml" xmlns:wps="http://schemas.microsoft.com/office/word/2010/wordprocessingShape" mc:Ignorable="w14 wp14">
   <w:body>
     <w:p>
       <w:pPr>
@@ -47,7 +47,7 @@
           <w:sz w:val="24"/>
           <w:szCs w:val="24"/>
         </w:rPr>
-        <w:t>NOME DO ACADÊMICO</w:t>
+        <w:t>PAULO JOSÉ DOS SANTOS</w:t>
       </w:r>
     </w:p>
     <w:p>
@@ -294,7 +294,16 @@
           <w:sz w:val="24"/>
           <w:szCs w:val="24"/>
         </w:rPr>
-        <w:t xml:space="preserve"> DE ... (complete)</w:t>
+        <w:t xml:space="preserve"> DE </w:t>
+      </w:r>
+      <w:r>
+        <w:rPr>
+          <w:rFonts w:ascii="Arial" w:hAnsi="Arial" w:cs="Arial"/>
+          <w:b/>
+          <w:sz w:val="24"/>
+          <w:szCs w:val="24"/>
+        </w:rPr>
+        <w:t>CONTROLE DE PACIENTES NO TRATAMENTO FORA DOMICÍLIO</w:t>
       </w:r>
     </w:p>
     <w:p>
@@ -594,7 +603,7 @@
           <w:sz w:val="24"/>
           <w:szCs w:val="24"/>
         </w:rPr>
-        <w:t>NOME DO ACADÊMICO</w:t>
+        <w:t>PAULO JOSÉ DOS SANTOS</w:t>
       </w:r>
     </w:p>
     <w:p>
@@ -863,7 +872,16 @@
           <w:sz w:val="24"/>
           <w:szCs w:val="24"/>
         </w:rPr>
-        <w:t xml:space="preserve"> DE ...(complete)</w:t>
+        <w:t xml:space="preserve"> DE </w:t>
+      </w:r>
+      <w:r>
+        <w:rPr>
+          <w:rFonts w:ascii="Arial" w:hAnsi="Arial" w:cs="Arial"/>
+          <w:b/>
+          <w:sz w:val="24"/>
+          <w:szCs w:val="24"/>
+        </w:rPr>
+        <w:t>CONTROLE DE PACIENTES NO TRATAMENTO FORA DOMICÍLIO</w:t>
       </w:r>
     </w:p>
     <w:p>
@@ -1191,7 +1209,7 @@
           <w:sz w:val="24"/>
           <w:szCs w:val="24"/>
         </w:rPr>
-        <w:t>NOME DO ACADÊMICO</w:t>
+        <w:t>PAULO JOSÉ DOS SANTOS</w:t>
       </w:r>
     </w:p>
     <w:p>
@@ -1229,7 +1247,7 @@
           <w:sz w:val="24"/>
           <w:szCs w:val="24"/>
         </w:rPr>
-        <w:t xml:space="preserve"> DE ... (complete)</w:t>
+        <w:t xml:space="preserve"> DE SISTEMA DE CONTROLE DE PACIENTE N</w:t>
       </w:r>
     </w:p>
     <w:p>
@@ -1573,8 +1591,39 @@
           <w:sz w:val="24"/>
           <w:szCs w:val="24"/>
         </w:rPr>
-        <w:t>Aprovado em dd/mm/aaaa</w:t>
-      </w:r>
+        <w:t xml:space="preserve">Aprovado em </w:t>
+      </w:r>
+      <w:proofErr w:type="spellStart"/>
+      <w:r>
+        <w:rPr>
+          <w:rFonts w:ascii="Arial" w:hAnsi="Arial" w:cs="Arial"/>
+          <w:b/>
+          <w:sz w:val="24"/>
+          <w:szCs w:val="24"/>
+        </w:rPr>
+        <w:t>dd</w:t>
+      </w:r>
+      <w:proofErr w:type="spellEnd"/>
+      <w:r>
+        <w:rPr>
+          <w:rFonts w:ascii="Arial" w:hAnsi="Arial" w:cs="Arial"/>
+          <w:b/>
+          <w:sz w:val="24"/>
+          <w:szCs w:val="24"/>
+        </w:rPr>
+        <w:t>/mm/</w:t>
+      </w:r>
+      <w:proofErr w:type="spellStart"/>
+      <w:r>
+        <w:rPr>
+          <w:rFonts w:ascii="Arial" w:hAnsi="Arial" w:cs="Arial"/>
+          <w:b/>
+          <w:sz w:val="24"/>
+          <w:szCs w:val="24"/>
+        </w:rPr>
+        <w:t>aaaa</w:t>
+      </w:r>
+      <w:proofErr w:type="spellEnd"/>
       <w:r>
         <w:rPr>
           <w:rFonts w:ascii="Arial" w:hAnsi="Arial" w:cs="Arial"/>
@@ -1747,14 +1796,25 @@
           <w:szCs w:val="24"/>
         </w:rPr>
       </w:pPr>
-      <w:r>
-        <w:rPr>
-          <w:rFonts w:ascii="Arial" w:hAnsi="Arial" w:cs="Arial"/>
-          <w:b/>
-          <w:sz w:val="24"/>
-          <w:szCs w:val="24"/>
-        </w:rPr>
-        <w:t>Prof. Nome completo. Título. Presidente da Banca</w:t>
+      <w:proofErr w:type="gramStart"/>
+      <w:r>
+        <w:rPr>
+          <w:rFonts w:ascii="Arial" w:hAnsi="Arial" w:cs="Arial"/>
+          <w:b/>
+          <w:sz w:val="24"/>
+          <w:szCs w:val="24"/>
+        </w:rPr>
+        <w:t>Prof.</w:t>
+      </w:r>
+      <w:proofErr w:type="gramEnd"/>
+      <w:r>
+        <w:rPr>
+          <w:rFonts w:ascii="Arial" w:hAnsi="Arial" w:cs="Arial"/>
+          <w:b/>
+          <w:sz w:val="24"/>
+          <w:szCs w:val="24"/>
+        </w:rPr>
+        <w:t xml:space="preserve"> Nome completo. Título. Presidente da Banca</w:t>
       </w:r>
     </w:p>
     <w:p>
@@ -1795,14 +1855,25 @@
           <w:szCs w:val="24"/>
         </w:rPr>
       </w:pPr>
-      <w:r>
-        <w:rPr>
-          <w:rFonts w:ascii="Arial" w:hAnsi="Arial" w:cs="Arial"/>
-          <w:b/>
-          <w:sz w:val="24"/>
-          <w:szCs w:val="24"/>
-        </w:rPr>
-        <w:t xml:space="preserve">Prof. Nome completo. Título. </w:t>
+      <w:proofErr w:type="gramStart"/>
+      <w:r>
+        <w:rPr>
+          <w:rFonts w:ascii="Arial" w:hAnsi="Arial" w:cs="Arial"/>
+          <w:b/>
+          <w:sz w:val="24"/>
+          <w:szCs w:val="24"/>
+        </w:rPr>
+        <w:t>Prof.</w:t>
+      </w:r>
+      <w:proofErr w:type="gramEnd"/>
+      <w:r>
+        <w:rPr>
+          <w:rFonts w:ascii="Arial" w:hAnsi="Arial" w:cs="Arial"/>
+          <w:b/>
+          <w:sz w:val="24"/>
+          <w:szCs w:val="24"/>
+        </w:rPr>
+        <w:t xml:space="preserve"> Nome completo. Título. </w:t>
       </w:r>
     </w:p>
     <w:p>
@@ -1843,14 +1914,25 @@
           <w:szCs w:val="24"/>
         </w:rPr>
       </w:pPr>
-      <w:r>
-        <w:rPr>
-          <w:rFonts w:ascii="Arial" w:hAnsi="Arial" w:cs="Arial"/>
-          <w:b/>
-          <w:sz w:val="24"/>
-          <w:szCs w:val="24"/>
-        </w:rPr>
-        <w:t>Prof. Nome completo. Título.</w:t>
+      <w:proofErr w:type="gramStart"/>
+      <w:r>
+        <w:rPr>
+          <w:rFonts w:ascii="Arial" w:hAnsi="Arial" w:cs="Arial"/>
+          <w:b/>
+          <w:sz w:val="24"/>
+          <w:szCs w:val="24"/>
+        </w:rPr>
+        <w:t>Prof.</w:t>
+      </w:r>
+      <w:proofErr w:type="gramEnd"/>
+      <w:r>
+        <w:rPr>
+          <w:rFonts w:ascii="Arial" w:hAnsi="Arial" w:cs="Arial"/>
+          <w:b/>
+          <w:sz w:val="24"/>
+          <w:szCs w:val="24"/>
+        </w:rPr>
+        <w:t xml:space="preserve"> Nome completo. Título.</w:t>
       </w:r>
     </w:p>
     <w:p>
@@ -3254,15 +3336,53 @@
           <w:sz w:val="24"/>
           <w:szCs w:val="24"/>
         </w:rPr>
-        <w:t>Palavras-chave:, separadas entre si por ponto e finalizadas também por ponto.</w:t>
-      </w:r>
-      <w:r>
-        <w:rPr>
-          <w:rFonts w:ascii="Arial" w:hAnsi="Arial" w:cs="Arial"/>
-          <w:sz w:val="24"/>
-          <w:szCs w:val="24"/>
-        </w:rPr>
-        <w:t xml:space="preserve"> Quanto ao tamanho, é recomendado que o resumo tenha entre 150 a 500 </w:t>
+        <w:t>Palavras-chave</w:t>
+      </w:r>
+      <w:proofErr w:type="gramStart"/>
+      <w:r>
+        <w:rPr>
+          <w:rFonts w:ascii="Arial" w:hAnsi="Arial" w:cs="Arial"/>
+          <w:b/>
+          <w:sz w:val="24"/>
+          <w:szCs w:val="24"/>
+        </w:rPr>
+        <w:t>:,</w:t>
+      </w:r>
+      <w:proofErr w:type="gramEnd"/>
+      <w:r>
+        <w:rPr>
+          <w:rFonts w:ascii="Arial" w:hAnsi="Arial" w:cs="Arial"/>
+          <w:b/>
+          <w:sz w:val="24"/>
+          <w:szCs w:val="24"/>
+        </w:rPr>
+        <w:t xml:space="preserve"> separadas entre si por ponto e finalizadas também por ponto.</w:t>
+      </w:r>
+      <w:r>
+        <w:rPr>
+          <w:rFonts w:ascii="Arial" w:hAnsi="Arial" w:cs="Arial"/>
+          <w:sz w:val="24"/>
+          <w:szCs w:val="24"/>
+        </w:rPr>
+        <w:t xml:space="preserve"> Quanto ao tamanho, é recomendado que o resumo </w:t>
+      </w:r>
+      <w:proofErr w:type="gramStart"/>
+      <w:r>
+        <w:rPr>
+          <w:rFonts w:ascii="Arial" w:hAnsi="Arial" w:cs="Arial"/>
+          <w:sz w:val="24"/>
+          <w:szCs w:val="24"/>
+        </w:rPr>
+        <w:t>tenha</w:t>
+      </w:r>
+      <w:proofErr w:type="gramEnd"/>
+      <w:r>
+        <w:rPr>
+          <w:rFonts w:ascii="Arial" w:hAnsi="Arial" w:cs="Arial"/>
+          <w:sz w:val="24"/>
+          <w:szCs w:val="24"/>
+        </w:rPr>
+        <w:t xml:space="preserve"> entre 150 a 500 </w:t>
       </w:r>
       <w:r>
         <w:rPr>
@@ -3287,7 +3407,25 @@
           <w:sz w:val="24"/>
           <w:szCs w:val="24"/>
         </w:rPr>
-        <w:t xml:space="preserve"> (ABNT NBR 6028:2013, item 3.)</w:t>
+        <w:t xml:space="preserve"> (ABNT NBR 6028:2013, item </w:t>
+      </w:r>
+      <w:proofErr w:type="gramStart"/>
+      <w:r>
+        <w:rPr>
+          <w:rFonts w:ascii="Arial" w:hAnsi="Arial" w:cs="Arial"/>
+          <w:sz w:val="24"/>
+          <w:szCs w:val="24"/>
+        </w:rPr>
+        <w:t>3</w:t>
+      </w:r>
+      <w:proofErr w:type="gramEnd"/>
+      <w:r>
+        <w:rPr>
+          <w:rFonts w:ascii="Arial" w:hAnsi="Arial" w:cs="Arial"/>
+          <w:sz w:val="24"/>
+          <w:szCs w:val="24"/>
+        </w:rPr>
+        <w:t>.)</w:t>
       </w:r>
     </w:p>
     <w:p>
@@ -3411,7 +3549,53 @@
           <w:sz w:val="24"/>
           <w:szCs w:val="24"/>
         </w:rPr>
-        <w:t xml:space="preserve">. É a versão do resumo em língua vernácula para um idioma de divulgação internacional,inclusive das palavras-chave. Serão aceitos duas línguas estrangeiras: inglês e espanhol. Respeita-se todas as regras do resumo em língua vernácula. Dá-se o título de </w:t>
+        <w:t xml:space="preserve">. É a versão do resumo em língua vernácula para um idioma de divulgação </w:t>
+      </w:r>
+      <w:proofErr w:type="spellStart"/>
+      <w:proofErr w:type="gramStart"/>
+      <w:r>
+        <w:rPr>
+          <w:rFonts w:ascii="Arial" w:hAnsi="Arial" w:cs="Arial"/>
+          <w:sz w:val="24"/>
+          <w:szCs w:val="24"/>
+        </w:rPr>
+        <w:t>internacional,</w:t>
+      </w:r>
+      <w:proofErr w:type="gramEnd"/>
+      <w:r>
+        <w:rPr>
+          <w:rFonts w:ascii="Arial" w:hAnsi="Arial" w:cs="Arial"/>
+          <w:sz w:val="24"/>
+          <w:szCs w:val="24"/>
+        </w:rPr>
+        <w:t>inclusive</w:t>
+      </w:r>
+      <w:proofErr w:type="spellEnd"/>
+      <w:r>
+        <w:rPr>
+          <w:rFonts w:ascii="Arial" w:hAnsi="Arial" w:cs="Arial"/>
+          <w:sz w:val="24"/>
+          <w:szCs w:val="24"/>
+        </w:rPr>
+        <w:t xml:space="preserve"> das palavras-chave. Serão aceitos duas línguas estrangeiras: inglês e espanhol. </w:t>
+      </w:r>
+      <w:proofErr w:type="gramStart"/>
+      <w:r>
+        <w:rPr>
+          <w:rFonts w:ascii="Arial" w:hAnsi="Arial" w:cs="Arial"/>
+          <w:sz w:val="24"/>
+          <w:szCs w:val="24"/>
+        </w:rPr>
+        <w:t>Respeita-se</w:t>
+      </w:r>
+      <w:proofErr w:type="gramEnd"/>
+      <w:r>
+        <w:rPr>
+          <w:rFonts w:ascii="Arial" w:hAnsi="Arial" w:cs="Arial"/>
+          <w:sz w:val="24"/>
+          <w:szCs w:val="24"/>
+        </w:rPr>
+        <w:t xml:space="preserve"> todas as regras do resumo em língua vernácula. Dá-se o título de </w:t>
       </w:r>
       <w:r>
         <w:rPr>
@@ -3430,6 +3614,7 @@
         </w:rPr>
         <w:t xml:space="preserve">, no inglês e </w:t>
       </w:r>
+      <w:proofErr w:type="spellStart"/>
       <w:r>
         <w:rPr>
           <w:rFonts w:ascii="Arial" w:hAnsi="Arial" w:cs="Arial"/>
@@ -3439,6 +3624,7 @@
         </w:rPr>
         <w:t>Resumen</w:t>
       </w:r>
+      <w:proofErr w:type="spellEnd"/>
       <w:r>
         <w:rPr>
           <w:rFonts w:ascii="Arial" w:hAnsi="Arial" w:cs="Arial"/>
@@ -3571,7 +3757,35 @@
           <w:sz w:val="24"/>
           <w:szCs w:val="24"/>
         </w:rPr>
-        <w:t>co, travessão, título e respectivo número da folha ou página. Quando necessário,recomenda-se a elaboração de lista própria para cada tipo de ilustração (desenhos, esquemas,</w:t>
+        <w:t xml:space="preserve">co, travessão, título e respectivo número da folha ou página. Quando </w:t>
+      </w:r>
+      <w:proofErr w:type="spellStart"/>
+      <w:proofErr w:type="gramStart"/>
+      <w:r>
+        <w:rPr>
+          <w:rFonts w:ascii="Arial" w:hAnsi="Arial" w:cs="Arial"/>
+          <w:sz w:val="24"/>
+          <w:szCs w:val="24"/>
+        </w:rPr>
+        <w:t>necessário,</w:t>
+      </w:r>
+      <w:proofErr w:type="gramEnd"/>
+      <w:r>
+        <w:rPr>
+          <w:rFonts w:ascii="Arial" w:hAnsi="Arial" w:cs="Arial"/>
+          <w:sz w:val="24"/>
+          <w:szCs w:val="24"/>
+        </w:rPr>
+        <w:t>recomenda-se</w:t>
+      </w:r>
+      <w:proofErr w:type="spellEnd"/>
+      <w:r>
+        <w:rPr>
+          <w:rFonts w:ascii="Arial" w:hAnsi="Arial" w:cs="Arial"/>
+          <w:sz w:val="24"/>
+          <w:szCs w:val="24"/>
+        </w:rPr>
+        <w:t xml:space="preserve"> a elaboração de lista própria para cada tipo de ilustração (desenhos, esquemas,</w:t>
       </w:r>
       <w:r>
         <w:rPr>
@@ -3595,8 +3809,18 @@
           <w:sz w:val="24"/>
           <w:szCs w:val="24"/>
         </w:rPr>
-        <w:t xml:space="preserve"> (ANBT NBR 14724, item 4.2.1.9)</w:t>
-      </w:r>
+        <w:t xml:space="preserve"> (ANBT NBR 14724, item 4.2.1.9</w:t>
+      </w:r>
+      <w:proofErr w:type="gramStart"/>
+      <w:r>
+        <w:rPr>
+          <w:rFonts w:ascii="Arial" w:hAnsi="Arial" w:cs="Arial"/>
+          <w:sz w:val="24"/>
+          <w:szCs w:val="24"/>
+        </w:rPr>
+        <w:t>)</w:t>
+      </w:r>
+      <w:proofErr w:type="gramEnd"/>
     </w:p>
     <w:p>
       <w:pPr>
@@ -3663,16 +3887,80 @@
           <w:sz w:val="24"/>
           <w:szCs w:val="24"/>
         </w:rPr>
-        <w:t>Quadro 1 – Valores aceitáveis de erro técnico de medição relativo para antropometristas iniciantes e experientesno Estado de São Paulo</w:t>
-      </w:r>
-      <w:r>
-        <w:rPr>
-          <w:rFonts w:ascii="Arial" w:hAnsi="Arial" w:cs="Arial"/>
-          <w:sz w:val="24"/>
-          <w:szCs w:val="24"/>
-        </w:rPr>
-        <w:t xml:space="preserve"> .......................... 5</w:t>
-      </w:r>
+        <w:t xml:space="preserve">Quadro 1 – Valores aceitáveis de erro técnico de medição relativo para </w:t>
+      </w:r>
+      <w:proofErr w:type="spellStart"/>
+      <w:r>
+        <w:rPr>
+          <w:rFonts w:ascii="Arial" w:hAnsi="Arial" w:cs="Arial"/>
+          <w:sz w:val="24"/>
+          <w:szCs w:val="24"/>
+        </w:rPr>
+        <w:t>antropometristas</w:t>
+      </w:r>
+      <w:proofErr w:type="spellEnd"/>
+      <w:r>
+        <w:rPr>
+          <w:rFonts w:ascii="Arial" w:hAnsi="Arial" w:cs="Arial"/>
+          <w:sz w:val="24"/>
+          <w:szCs w:val="24"/>
+        </w:rPr>
+        <w:t xml:space="preserve"> iniciantes e </w:t>
+      </w:r>
+      <w:proofErr w:type="spellStart"/>
+      <w:r>
+        <w:rPr>
+          <w:rFonts w:ascii="Arial" w:hAnsi="Arial" w:cs="Arial"/>
+          <w:sz w:val="24"/>
+          <w:szCs w:val="24"/>
+        </w:rPr>
+        <w:t>experientesno</w:t>
+      </w:r>
+      <w:proofErr w:type="spellEnd"/>
+      <w:r>
+        <w:rPr>
+          <w:rFonts w:ascii="Arial" w:hAnsi="Arial" w:cs="Arial"/>
+          <w:sz w:val="24"/>
+          <w:szCs w:val="24"/>
+        </w:rPr>
+        <w:t xml:space="preserve"> Estado de São </w:t>
+      </w:r>
+      <w:proofErr w:type="gramStart"/>
+      <w:r>
+        <w:rPr>
+          <w:rFonts w:ascii="Arial" w:hAnsi="Arial" w:cs="Arial"/>
+          <w:sz w:val="24"/>
+          <w:szCs w:val="24"/>
+        </w:rPr>
+        <w:t>Paulo</w:t>
+      </w:r>
+      <w:r>
+        <w:rPr>
+          <w:rFonts w:ascii="Arial" w:hAnsi="Arial" w:cs="Arial"/>
+          <w:sz w:val="24"/>
+          <w:szCs w:val="24"/>
+        </w:rPr>
+        <w:t xml:space="preserve"> ...</w:t>
+      </w:r>
+      <w:proofErr w:type="gramEnd"/>
+      <w:r>
+        <w:rPr>
+          <w:rFonts w:ascii="Arial" w:hAnsi="Arial" w:cs="Arial"/>
+          <w:sz w:val="24"/>
+          <w:szCs w:val="24"/>
+        </w:rPr>
+        <w:t xml:space="preserve">....................... </w:t>
+      </w:r>
+      <w:proofErr w:type="gramStart"/>
+      <w:r>
+        <w:rPr>
+          <w:rFonts w:ascii="Arial" w:hAnsi="Arial" w:cs="Arial"/>
+          <w:sz w:val="24"/>
+          <w:szCs w:val="24"/>
+        </w:rPr>
+        <w:t>5</w:t>
+      </w:r>
+      <w:proofErr w:type="gramEnd"/>
     </w:p>
     <w:p>
       <w:pPr>
@@ -3774,8 +4062,18 @@
           <w:sz w:val="24"/>
           <w:szCs w:val="24"/>
         </w:rPr>
-        <w:t xml:space="preserve"> (ANBT NBR 14724, item 4.2.1.10)</w:t>
-      </w:r>
+        <w:t xml:space="preserve"> (ANBT NBR 14724, item 4.2.1.10</w:t>
+      </w:r>
+      <w:proofErr w:type="gramStart"/>
+      <w:r>
+        <w:rPr>
+          <w:rFonts w:ascii="Arial" w:hAnsi="Arial" w:cs="Arial"/>
+          <w:sz w:val="24"/>
+          <w:szCs w:val="24"/>
+        </w:rPr>
+        <w:t>)</w:t>
+      </w:r>
+      <w:proofErr w:type="gramEnd"/>
     </w:p>
     <w:p>
       <w:pPr>
@@ -3853,15 +4151,33 @@
           <w:sz w:val="24"/>
           <w:szCs w:val="24"/>
         </w:rPr>
-        <w:t>Tabela 1 – Perfil socioeconômico da população entrevistada, no período de julho de 2009 a abril de 2010</w:t>
-      </w:r>
-      <w:r>
-        <w:rPr>
-          <w:rFonts w:ascii="Arial" w:hAnsi="Arial" w:cs="Arial"/>
-          <w:sz w:val="24"/>
-          <w:szCs w:val="24"/>
-        </w:rPr>
-        <w:t xml:space="preserve"> ...................................................................................................</w:t>
+        <w:t xml:space="preserve">Tabela 1 – Perfil socioeconômico da população entrevistada, no período de julho de 2009 a abril de </w:t>
+      </w:r>
+      <w:proofErr w:type="gramStart"/>
+      <w:r>
+        <w:rPr>
+          <w:rFonts w:ascii="Arial" w:hAnsi="Arial" w:cs="Arial"/>
+          <w:sz w:val="24"/>
+          <w:szCs w:val="24"/>
+        </w:rPr>
+        <w:t>2010</w:t>
+      </w:r>
+      <w:r>
+        <w:rPr>
+          <w:rFonts w:ascii="Arial" w:hAnsi="Arial" w:cs="Arial"/>
+          <w:sz w:val="24"/>
+          <w:szCs w:val="24"/>
+        </w:rPr>
+        <w:t xml:space="preserve"> ...</w:t>
+      </w:r>
+      <w:proofErr w:type="gramEnd"/>
+      <w:r>
+        <w:rPr>
+          <w:rFonts w:ascii="Arial" w:hAnsi="Arial" w:cs="Arial"/>
+          <w:sz w:val="24"/>
+          <w:szCs w:val="24"/>
+        </w:rPr>
+        <w:t>................................................................................................</w:t>
       </w:r>
       <w:r>
         <w:rPr>
@@ -6252,6 +6568,8 @@
         </w:rPr>
       </w:pPr>
       <w:bookmarkStart w:id="1" w:name="_Toc430866349"/>
+      <w:bookmarkStart w:id="2" w:name="_GoBack"/>
+      <w:bookmarkEnd w:id="2"/>
       <w:r>
         <w:rPr>
           <w:rFonts w:ascii="Arial" w:hAnsi="Arial" w:cs="Arial"/>
@@ -6274,6 +6592,7 @@
           <w:szCs w:val="24"/>
         </w:rPr>
       </w:pPr>
+      <w:proofErr w:type="gramStart"/>
       <w:r>
         <w:rPr>
           <w:rFonts w:ascii="Arial" w:hAnsi="Arial" w:cs="Arial"/>
@@ -6282,7 +6601,17 @@
           <w:szCs w:val="24"/>
         </w:rPr>
         <w:lastRenderedPageBreak/>
-        <w:t>1 INTRODUÇÃO</w:t>
+        <w:t>1</w:t>
+      </w:r>
+      <w:proofErr w:type="gramEnd"/>
+      <w:r>
+        <w:rPr>
+          <w:rFonts w:ascii="Arial" w:hAnsi="Arial" w:cs="Arial"/>
+          <w:color w:val="000000" w:themeColor="text1"/>
+          <w:sz w:val="24"/>
+          <w:szCs w:val="24"/>
+        </w:rPr>
+        <w:t xml:space="preserve"> INTRODUÇÃO</w:t>
       </w:r>
       <w:bookmarkEnd w:id="1"/>
     </w:p>
@@ -6308,7 +6637,46 @@
         <w:rPr>
           <w:rFonts w:ascii="Helvetica" w:hAnsi="Helvetica" w:cs="Helvetica"/>
         </w:rPr>
-        <w:t xml:space="preserve"> (Dê um enter no final desta linha e comece digitar seu texto)</w:t>
+        <w:t xml:space="preserve"> (Dê um </w:t>
+      </w:r>
+      <w:proofErr w:type="spellStart"/>
+      <w:r>
+        <w:rPr>
+          <w:rFonts w:ascii="Helvetica" w:hAnsi="Helvetica" w:cs="Helvetica"/>
+        </w:rPr>
+        <w:t>enter</w:t>
+      </w:r>
+      <w:proofErr w:type="spellEnd"/>
+      <w:r>
+        <w:rPr>
+          <w:rFonts w:ascii="Helvetica" w:hAnsi="Helvetica" w:cs="Helvetica"/>
+        </w:rPr>
+        <w:t xml:space="preserve"> no final desta linha e comece digitar seu texto)</w:t>
+      </w:r>
+    </w:p>
+    <w:p>
+      <w:pPr>
+        <w:autoSpaceDE w:val="0"/>
+        <w:autoSpaceDN w:val="0"/>
+        <w:adjustRightInd w:val="0"/>
+        <w:spacing w:line="360" w:lineRule="auto"/>
+        <w:ind w:firstLine="709"/>
+        <w:jc w:val="both"/>
+        <w:rPr>
+          <w:rFonts w:ascii="Helvetica" w:hAnsi="Helvetica" w:cs="Helvetica"/>
+        </w:rPr>
+      </w:pPr>
+      <w:r>
+        <w:rPr>
+          <w:rFonts w:ascii="Helvetica" w:hAnsi="Helvetica" w:cs="Helvetica"/>
+        </w:rPr>
+        <w:t>O Sistema de Controle de Paciente no Tratamento Fora Domiciliar</w:t>
+      </w:r>
+      <w:r>
+        <w:rPr>
+          <w:rFonts w:ascii="Helvetica" w:hAnsi="Helvetica" w:cs="Helvetica"/>
+        </w:rPr>
+        <w:t xml:space="preserve"> </w:t>
       </w:r>
     </w:p>
     <w:p>
@@ -6335,7 +6703,7 @@
           <w:szCs w:val="24"/>
         </w:rPr>
       </w:pPr>
-      <w:bookmarkStart w:id="2" w:name="_Toc430866350"/>
+      <w:bookmarkStart w:id="3" w:name="_Toc430866350"/>
       <w:r>
         <w:rPr>
           <w:rFonts w:ascii="Arial" w:hAnsi="Arial" w:cs="Arial"/>
@@ -6380,6 +6748,7 @@
           <w:szCs w:val="24"/>
         </w:rPr>
       </w:pPr>
+      <w:proofErr w:type="gramStart"/>
       <w:r>
         <w:rPr>
           <w:rFonts w:ascii="Arial" w:hAnsi="Arial" w:cs="Arial"/>
@@ -6388,9 +6757,19 @@
           <w:szCs w:val="24"/>
         </w:rPr>
         <w:lastRenderedPageBreak/>
-        <w:t>2 ANÁLISE</w:t>
-      </w:r>
-      <w:bookmarkEnd w:id="2"/>
+        <w:t>2</w:t>
+      </w:r>
+      <w:proofErr w:type="gramEnd"/>
+      <w:r>
+        <w:rPr>
+          <w:rFonts w:ascii="Arial" w:hAnsi="Arial" w:cs="Arial"/>
+          <w:color w:val="000000" w:themeColor="text1"/>
+          <w:sz w:val="24"/>
+          <w:szCs w:val="24"/>
+        </w:rPr>
+        <w:t xml:space="preserve"> ANÁLISE</w:t>
+      </w:r>
+      <w:bookmarkEnd w:id="3"/>
     </w:p>
     <w:p>
       <w:pPr>
@@ -6421,7 +6800,25 @@
           <w:sz w:val="24"/>
           <w:szCs w:val="24"/>
         </w:rPr>
-        <w:t>Dê um enter ao final desta linha e comece a digitar seu texto.</w:t>
+        <w:t xml:space="preserve">Dê um </w:t>
+      </w:r>
+      <w:proofErr w:type="spellStart"/>
+      <w:r>
+        <w:rPr>
+          <w:rFonts w:ascii="Arial" w:hAnsi="Arial" w:cs="Arial"/>
+          <w:sz w:val="24"/>
+          <w:szCs w:val="24"/>
+        </w:rPr>
+        <w:t>enter</w:t>
+      </w:r>
+      <w:proofErr w:type="spellEnd"/>
+      <w:r>
+        <w:rPr>
+          <w:rFonts w:ascii="Arial" w:hAnsi="Arial" w:cs="Arial"/>
+          <w:sz w:val="24"/>
+          <w:szCs w:val="24"/>
+        </w:rPr>
+        <w:t xml:space="preserve"> ao final desta linha e comece a digitar seu texto.</w:t>
       </w:r>
     </w:p>
     <w:p>
@@ -6448,7 +6845,7 @@
           <w:szCs w:val="24"/>
         </w:rPr>
       </w:pPr>
-      <w:bookmarkStart w:id="3" w:name="_Toc430866351"/>
+      <w:bookmarkStart w:id="4" w:name="_Toc430866351"/>
       <w:r>
         <w:rPr>
           <w:rFonts w:ascii="Arial" w:hAnsi="Arial" w:cs="Arial"/>
@@ -6476,7 +6873,7 @@
         </w:rPr>
         <w:t>NTREVISTAS</w:t>
       </w:r>
-      <w:bookmarkEnd w:id="3"/>
+      <w:bookmarkEnd w:id="4"/>
     </w:p>
     <w:p>
       <w:pPr>
@@ -6489,14 +6886,32 @@
           <w:szCs w:val="24"/>
         </w:rPr>
       </w:pPr>
-      <w:bookmarkStart w:id="4" w:name="_Toc430866352"/>
-      <w:r>
-        <w:rPr>
-          <w:rFonts w:ascii="Arial" w:hAnsi="Arial" w:cs="Arial"/>
-          <w:sz w:val="24"/>
-          <w:szCs w:val="24"/>
-        </w:rPr>
-        <w:t>Dê um enter ao final desta linha e comece a digitar seu texto.</w:t>
+      <w:bookmarkStart w:id="5" w:name="_Toc430866352"/>
+      <w:r>
+        <w:rPr>
+          <w:rFonts w:ascii="Arial" w:hAnsi="Arial" w:cs="Arial"/>
+          <w:sz w:val="24"/>
+          <w:szCs w:val="24"/>
+        </w:rPr>
+        <w:t xml:space="preserve">Dê um </w:t>
+      </w:r>
+      <w:proofErr w:type="spellStart"/>
+      <w:r>
+        <w:rPr>
+          <w:rFonts w:ascii="Arial" w:hAnsi="Arial" w:cs="Arial"/>
+          <w:sz w:val="24"/>
+          <w:szCs w:val="24"/>
+        </w:rPr>
+        <w:t>enter</w:t>
+      </w:r>
+      <w:proofErr w:type="spellEnd"/>
+      <w:r>
+        <w:rPr>
+          <w:rFonts w:ascii="Arial" w:hAnsi="Arial" w:cs="Arial"/>
+          <w:sz w:val="24"/>
+          <w:szCs w:val="24"/>
+        </w:rPr>
+        <w:t xml:space="preserve"> ao final desta linha e comece a digitar seu texto.</w:t>
       </w:r>
     </w:p>
     <w:p>
@@ -6511,6 +6926,7 @@
           <w:szCs w:val="24"/>
         </w:rPr>
       </w:pPr>
+      <w:proofErr w:type="gramStart"/>
       <w:r>
         <w:rPr>
           <w:rFonts w:ascii="Arial" w:hAnsi="Arial" w:cs="Arial"/>
@@ -6536,9 +6952,19 @@
           <w:sz w:val="24"/>
           <w:szCs w:val="24"/>
         </w:rPr>
-        <w:t>ESCRIÇÃO DO SISTEMA EXISTENTE</w:t>
-      </w:r>
-      <w:bookmarkEnd w:id="4"/>
+        <w:t>ESCRIÇÃO</w:t>
+      </w:r>
+      <w:proofErr w:type="gramEnd"/>
+      <w:r>
+        <w:rPr>
+          <w:rFonts w:ascii="Arial" w:hAnsi="Arial" w:cs="Arial"/>
+          <w:color w:val="000000" w:themeColor="text1"/>
+          <w:sz w:val="24"/>
+          <w:szCs w:val="24"/>
+        </w:rPr>
+        <w:t xml:space="preserve"> DO SISTEMA EXISTENTE</w:t>
+      </w:r>
+      <w:bookmarkEnd w:id="5"/>
     </w:p>
     <w:p>
       <w:pPr>
@@ -6551,14 +6977,32 @@
           <w:szCs w:val="24"/>
         </w:rPr>
       </w:pPr>
-      <w:bookmarkStart w:id="5" w:name="_Toc430866353"/>
-      <w:r>
-        <w:rPr>
-          <w:rFonts w:ascii="Arial" w:hAnsi="Arial" w:cs="Arial"/>
-          <w:sz w:val="24"/>
-          <w:szCs w:val="24"/>
-        </w:rPr>
-        <w:t>Dê um enter ao final desta linha e comece a digitar seu texto.</w:t>
+      <w:bookmarkStart w:id="6" w:name="_Toc430866353"/>
+      <w:r>
+        <w:rPr>
+          <w:rFonts w:ascii="Arial" w:hAnsi="Arial" w:cs="Arial"/>
+          <w:sz w:val="24"/>
+          <w:szCs w:val="24"/>
+        </w:rPr>
+        <w:t xml:space="preserve">Dê um </w:t>
+      </w:r>
+      <w:proofErr w:type="spellStart"/>
+      <w:r>
+        <w:rPr>
+          <w:rFonts w:ascii="Arial" w:hAnsi="Arial" w:cs="Arial"/>
+          <w:sz w:val="24"/>
+          <w:szCs w:val="24"/>
+        </w:rPr>
+        <w:t>enter</w:t>
+      </w:r>
+      <w:proofErr w:type="spellEnd"/>
+      <w:r>
+        <w:rPr>
+          <w:rFonts w:ascii="Arial" w:hAnsi="Arial" w:cs="Arial"/>
+          <w:sz w:val="24"/>
+          <w:szCs w:val="24"/>
+        </w:rPr>
+        <w:t xml:space="preserve"> ao final desta linha e comece a digitar seu texto.</w:t>
       </w:r>
     </w:p>
     <w:p>
@@ -6600,7 +7044,7 @@
         </w:rPr>
         <w:t>BJETIVOS DO SISTEMA</w:t>
       </w:r>
-      <w:bookmarkEnd w:id="5"/>
+      <w:bookmarkEnd w:id="6"/>
     </w:p>
     <w:p>
       <w:pPr>
@@ -6619,7 +7063,25 @@
           <w:sz w:val="24"/>
           <w:szCs w:val="24"/>
         </w:rPr>
-        <w:t>Dê um enter ao final desta linha e comece a digitar seu texto.</w:t>
+        <w:t xml:space="preserve">Dê um </w:t>
+      </w:r>
+      <w:proofErr w:type="spellStart"/>
+      <w:r>
+        <w:rPr>
+          <w:rFonts w:ascii="Arial" w:hAnsi="Arial" w:cs="Arial"/>
+          <w:sz w:val="24"/>
+          <w:szCs w:val="24"/>
+        </w:rPr>
+        <w:t>enter</w:t>
+      </w:r>
+      <w:proofErr w:type="spellEnd"/>
+      <w:r>
+        <w:rPr>
+          <w:rFonts w:ascii="Arial" w:hAnsi="Arial" w:cs="Arial"/>
+          <w:sz w:val="24"/>
+          <w:szCs w:val="24"/>
+        </w:rPr>
+        <w:t xml:space="preserve"> ao final desta linha e comece a digitar seu texto.</w:t>
       </w:r>
     </w:p>
     <w:p>
@@ -6634,7 +7096,8 @@
           <w:szCs w:val="24"/>
         </w:rPr>
       </w:pPr>
-      <w:bookmarkStart w:id="6" w:name="_Toc430866354"/>
+      <w:bookmarkStart w:id="7" w:name="_Toc430866354"/>
+      <w:proofErr w:type="gramStart"/>
       <w:r>
         <w:rPr>
           <w:rFonts w:ascii="Arial" w:hAnsi="Arial" w:cs="Arial"/>
@@ -6660,9 +7123,19 @@
           <w:sz w:val="24"/>
           <w:szCs w:val="24"/>
         </w:rPr>
-        <w:t>ESUMO EXECUTIVO</w:t>
-      </w:r>
-      <w:bookmarkEnd w:id="6"/>
+        <w:t>ESUMO</w:t>
+      </w:r>
+      <w:proofErr w:type="gramEnd"/>
+      <w:r>
+        <w:rPr>
+          <w:rFonts w:ascii="Arial" w:hAnsi="Arial" w:cs="Arial"/>
+          <w:color w:val="000000" w:themeColor="text1"/>
+          <w:sz w:val="24"/>
+          <w:szCs w:val="24"/>
+        </w:rPr>
+        <w:t xml:space="preserve"> EXECUTIVO</w:t>
+      </w:r>
+      <w:bookmarkEnd w:id="7"/>
     </w:p>
     <w:p>
       <w:pPr>
@@ -6681,7 +7154,25 @@
           <w:sz w:val="24"/>
           <w:szCs w:val="24"/>
         </w:rPr>
-        <w:t>Dê um enter ao final desta linha e comece a digitar seu texto.</w:t>
+        <w:t xml:space="preserve">Dê um </w:t>
+      </w:r>
+      <w:proofErr w:type="spellStart"/>
+      <w:r>
+        <w:rPr>
+          <w:rFonts w:ascii="Arial" w:hAnsi="Arial" w:cs="Arial"/>
+          <w:sz w:val="24"/>
+          <w:szCs w:val="24"/>
+        </w:rPr>
+        <w:t>enter</w:t>
+      </w:r>
+      <w:proofErr w:type="spellEnd"/>
+      <w:r>
+        <w:rPr>
+          <w:rFonts w:ascii="Arial" w:hAnsi="Arial" w:cs="Arial"/>
+          <w:sz w:val="24"/>
+          <w:szCs w:val="24"/>
+        </w:rPr>
+        <w:t xml:space="preserve"> ao final desta linha e comece a digitar seu texto.</w:t>
       </w:r>
     </w:p>
     <w:p>
@@ -6696,7 +7187,7 @@
           <w:szCs w:val="24"/>
         </w:rPr>
       </w:pPr>
-      <w:bookmarkStart w:id="7" w:name="_Toc430866355"/>
+      <w:bookmarkStart w:id="8" w:name="_Toc430866355"/>
       <w:r>
         <w:rPr>
           <w:rFonts w:ascii="Arial" w:hAnsi="Arial" w:cs="Arial"/>
@@ -6724,7 +7215,7 @@
         </w:rPr>
         <w:t>EQUISITOS</w:t>
       </w:r>
-      <w:bookmarkEnd w:id="7"/>
+      <w:bookmarkEnd w:id="8"/>
     </w:p>
     <w:p>
       <w:pPr>
@@ -6743,7 +7234,25 @@
           <w:sz w:val="24"/>
           <w:szCs w:val="24"/>
         </w:rPr>
-        <w:t>Dê um enter ao final desta linha e comece a digitar seu texto.</w:t>
+        <w:t xml:space="preserve">Dê um </w:t>
+      </w:r>
+      <w:proofErr w:type="spellStart"/>
+      <w:r>
+        <w:rPr>
+          <w:rFonts w:ascii="Arial" w:hAnsi="Arial" w:cs="Arial"/>
+          <w:sz w:val="24"/>
+          <w:szCs w:val="24"/>
+        </w:rPr>
+        <w:t>enter</w:t>
+      </w:r>
+      <w:proofErr w:type="spellEnd"/>
+      <w:r>
+        <w:rPr>
+          <w:rFonts w:ascii="Arial" w:hAnsi="Arial" w:cs="Arial"/>
+          <w:sz w:val="24"/>
+          <w:szCs w:val="24"/>
+        </w:rPr>
+        <w:t xml:space="preserve"> ao final desta linha e comece a digitar seu texto.</w:t>
       </w:r>
     </w:p>
     <w:p>
@@ -6758,7 +7267,7 @@
           <w:szCs w:val="24"/>
         </w:rPr>
       </w:pPr>
-      <w:bookmarkStart w:id="8" w:name="_Toc430866356"/>
+      <w:bookmarkStart w:id="9" w:name="_Toc430866356"/>
       <w:r>
         <w:rPr>
           <w:rFonts w:ascii="Arial" w:hAnsi="Arial" w:cs="Arial"/>
@@ -6777,7 +7286,7 @@
         </w:rPr>
         <w:t>.5.1 Requisitos funcionais</w:t>
       </w:r>
-      <w:bookmarkEnd w:id="8"/>
+      <w:bookmarkEnd w:id="9"/>
     </w:p>
     <w:p>
       <w:pPr>
@@ -6796,7 +7305,25 @@
           <w:sz w:val="24"/>
           <w:szCs w:val="24"/>
         </w:rPr>
-        <w:t>Dê um enter ao final desta linha e comece a digitar seu texto.</w:t>
+        <w:t xml:space="preserve">Dê um </w:t>
+      </w:r>
+      <w:proofErr w:type="spellStart"/>
+      <w:r>
+        <w:rPr>
+          <w:rFonts w:ascii="Arial" w:hAnsi="Arial" w:cs="Arial"/>
+          <w:sz w:val="24"/>
+          <w:szCs w:val="24"/>
+        </w:rPr>
+        <w:t>enter</w:t>
+      </w:r>
+      <w:proofErr w:type="spellEnd"/>
+      <w:r>
+        <w:rPr>
+          <w:rFonts w:ascii="Arial" w:hAnsi="Arial" w:cs="Arial"/>
+          <w:sz w:val="24"/>
+          <w:szCs w:val="24"/>
+        </w:rPr>
+        <w:t xml:space="preserve"> ao final desta linha e comece a digitar seu texto.</w:t>
       </w:r>
     </w:p>
     <w:p>
@@ -6811,7 +7338,7 @@
           <w:szCs w:val="24"/>
         </w:rPr>
       </w:pPr>
-      <w:bookmarkStart w:id="9" w:name="_Toc430866357"/>
+      <w:bookmarkStart w:id="10" w:name="_Toc430866357"/>
       <w:r>
         <w:rPr>
           <w:rFonts w:ascii="Arial" w:hAnsi="Arial" w:cs="Arial"/>
@@ -6830,7 +7357,7 @@
         </w:rPr>
         <w:t>.5.2 Requisitos não funcionais</w:t>
       </w:r>
-      <w:bookmarkEnd w:id="9"/>
+      <w:bookmarkEnd w:id="10"/>
     </w:p>
     <w:p>
       <w:pPr>
@@ -6849,7 +7376,25 @@
           <w:sz w:val="24"/>
           <w:szCs w:val="24"/>
         </w:rPr>
-        <w:t>Dê um enter ao final desta linha e comece a digitar seu texto.</w:t>
+        <w:t xml:space="preserve">Dê um </w:t>
+      </w:r>
+      <w:proofErr w:type="spellStart"/>
+      <w:r>
+        <w:rPr>
+          <w:rFonts w:ascii="Arial" w:hAnsi="Arial" w:cs="Arial"/>
+          <w:sz w:val="24"/>
+          <w:szCs w:val="24"/>
+        </w:rPr>
+        <w:t>enter</w:t>
+      </w:r>
+      <w:proofErr w:type="spellEnd"/>
+      <w:r>
+        <w:rPr>
+          <w:rFonts w:ascii="Arial" w:hAnsi="Arial" w:cs="Arial"/>
+          <w:sz w:val="24"/>
+          <w:szCs w:val="24"/>
+        </w:rPr>
+        <w:t xml:space="preserve"> ao final desta linha e comece a digitar seu texto.</w:t>
       </w:r>
     </w:p>
     <w:p>
@@ -6864,7 +7409,7 @@
           <w:szCs w:val="24"/>
         </w:rPr>
       </w:pPr>
-      <w:bookmarkStart w:id="10" w:name="_Toc430866358"/>
+      <w:bookmarkStart w:id="11" w:name="_Toc430866358"/>
       <w:r>
         <w:rPr>
           <w:rFonts w:ascii="Arial" w:hAnsi="Arial" w:cs="Arial"/>
@@ -6883,7 +7428,7 @@
         </w:rPr>
         <w:t>.5.3 Requisitos de Informação</w:t>
       </w:r>
-      <w:bookmarkEnd w:id="10"/>
+      <w:bookmarkEnd w:id="11"/>
     </w:p>
     <w:p>
       <w:pPr>
@@ -6902,7 +7447,25 @@
           <w:sz w:val="24"/>
           <w:szCs w:val="24"/>
         </w:rPr>
-        <w:t>Dê um enter ao final desta linha e comece a digitar seu texto.</w:t>
+        <w:t xml:space="preserve">Dê um </w:t>
+      </w:r>
+      <w:proofErr w:type="spellStart"/>
+      <w:r>
+        <w:rPr>
+          <w:rFonts w:ascii="Arial" w:hAnsi="Arial" w:cs="Arial"/>
+          <w:sz w:val="24"/>
+          <w:szCs w:val="24"/>
+        </w:rPr>
+        <w:t>enter</w:t>
+      </w:r>
+      <w:proofErr w:type="spellEnd"/>
+      <w:r>
+        <w:rPr>
+          <w:rFonts w:ascii="Arial" w:hAnsi="Arial" w:cs="Arial"/>
+          <w:sz w:val="24"/>
+          <w:szCs w:val="24"/>
+        </w:rPr>
+        <w:t xml:space="preserve"> ao final desta linha e comece a digitar seu texto.</w:t>
       </w:r>
     </w:p>
     <w:p>
@@ -6941,7 +7504,7 @@
           <w:szCs w:val="24"/>
         </w:rPr>
       </w:pPr>
-      <w:bookmarkStart w:id="11" w:name="_Toc430866359"/>
+      <w:bookmarkStart w:id="12" w:name="_Toc430866359"/>
       <w:r>
         <w:rPr>
           <w:rFonts w:ascii="Arial" w:hAnsi="Arial" w:cs="Arial"/>
@@ -6964,6 +7527,7 @@
           <w:szCs w:val="24"/>
         </w:rPr>
       </w:pPr>
+      <w:proofErr w:type="gramStart"/>
       <w:r>
         <w:rPr>
           <w:rFonts w:ascii="Arial" w:hAnsi="Arial" w:cs="Arial"/>
@@ -6974,6 +7538,7 @@
         <w:lastRenderedPageBreak/>
         <w:t>3</w:t>
       </w:r>
+      <w:proofErr w:type="gramEnd"/>
       <w:r>
         <w:rPr>
           <w:rFonts w:ascii="Arial" w:hAnsi="Arial" w:cs="Arial"/>
@@ -6992,7 +7557,7 @@
         </w:rPr>
         <w:t>PROJETO</w:t>
       </w:r>
-      <w:bookmarkEnd w:id="11"/>
+      <w:bookmarkEnd w:id="12"/>
     </w:p>
     <w:p>
       <w:pPr>
@@ -7017,7 +7582,7 @@
           <w:szCs w:val="24"/>
         </w:rPr>
       </w:pPr>
-      <w:bookmarkStart w:id="12" w:name="_Toc430866360"/>
+      <w:bookmarkStart w:id="13" w:name="_Toc430866360"/>
       <w:r>
         <w:rPr>
           <w:rFonts w:ascii="Arial" w:hAnsi="Arial" w:cs="Arial"/>
@@ -7045,7 +7610,7 @@
         </w:rPr>
         <w:t>ASOS DE USO</w:t>
       </w:r>
-      <w:bookmarkEnd w:id="12"/>
+      <w:bookmarkEnd w:id="13"/>
     </w:p>
     <w:p>
       <w:pPr>
@@ -7064,7 +7629,25 @@
           <w:sz w:val="24"/>
           <w:szCs w:val="24"/>
         </w:rPr>
-        <w:t>Dê um enter ao final desta linha e comece a digitar seu texto.</w:t>
+        <w:t xml:space="preserve">Dê um </w:t>
+      </w:r>
+      <w:proofErr w:type="spellStart"/>
+      <w:r>
+        <w:rPr>
+          <w:rFonts w:ascii="Arial" w:hAnsi="Arial" w:cs="Arial"/>
+          <w:sz w:val="24"/>
+          <w:szCs w:val="24"/>
+        </w:rPr>
+        <w:t>enter</w:t>
+      </w:r>
+      <w:proofErr w:type="spellEnd"/>
+      <w:r>
+        <w:rPr>
+          <w:rFonts w:ascii="Arial" w:hAnsi="Arial" w:cs="Arial"/>
+          <w:sz w:val="24"/>
+          <w:szCs w:val="24"/>
+        </w:rPr>
+        <w:t xml:space="preserve"> ao final desta linha e comece a digitar seu texto.</w:t>
       </w:r>
     </w:p>
     <w:p>
@@ -7079,7 +7662,7 @@
           <w:szCs w:val="24"/>
         </w:rPr>
       </w:pPr>
-      <w:bookmarkStart w:id="13" w:name="_Toc430866361"/>
+      <w:bookmarkStart w:id="14" w:name="_Toc430866361"/>
       <w:r>
         <w:rPr>
           <w:rFonts w:ascii="Arial" w:hAnsi="Arial" w:cs="Arial"/>
@@ -7098,7 +7681,7 @@
         </w:rPr>
         <w:t>.1.1 Casos de uso principais</w:t>
       </w:r>
-      <w:bookmarkEnd w:id="13"/>
+      <w:bookmarkEnd w:id="14"/>
     </w:p>
     <w:p>
       <w:pPr>
@@ -7117,7 +7700,25 @@
           <w:sz w:val="24"/>
           <w:szCs w:val="24"/>
         </w:rPr>
-        <w:t>Dê um enter ao final desta linha e comece a digitar seu texto.</w:t>
+        <w:t xml:space="preserve">Dê um </w:t>
+      </w:r>
+      <w:proofErr w:type="spellStart"/>
+      <w:r>
+        <w:rPr>
+          <w:rFonts w:ascii="Arial" w:hAnsi="Arial" w:cs="Arial"/>
+          <w:sz w:val="24"/>
+          <w:szCs w:val="24"/>
+        </w:rPr>
+        <w:t>enter</w:t>
+      </w:r>
+      <w:proofErr w:type="spellEnd"/>
+      <w:r>
+        <w:rPr>
+          <w:rFonts w:ascii="Arial" w:hAnsi="Arial" w:cs="Arial"/>
+          <w:sz w:val="24"/>
+          <w:szCs w:val="24"/>
+        </w:rPr>
+        <w:t xml:space="preserve"> ao final desta linha e comece a digitar seu texto.</w:t>
       </w:r>
     </w:p>
     <w:p>
@@ -7132,7 +7733,7 @@
           <w:szCs w:val="24"/>
         </w:rPr>
       </w:pPr>
-      <w:bookmarkStart w:id="14" w:name="_Toc430866362"/>
+      <w:bookmarkStart w:id="15" w:name="_Toc430866362"/>
       <w:r>
         <w:rPr>
           <w:rFonts w:ascii="Arial" w:hAnsi="Arial" w:cs="Arial"/>
@@ -7151,7 +7752,7 @@
         </w:rPr>
         <w:t>.1.2 Casos de uso secundários</w:t>
       </w:r>
-      <w:bookmarkEnd w:id="14"/>
+      <w:bookmarkEnd w:id="15"/>
     </w:p>
     <w:p>
       <w:pPr>
@@ -7170,7 +7771,25 @@
           <w:sz w:val="24"/>
           <w:szCs w:val="24"/>
         </w:rPr>
-        <w:t>Dê um enter ao final desta linha e comece a digitar seu texto.</w:t>
+        <w:t xml:space="preserve">Dê um </w:t>
+      </w:r>
+      <w:proofErr w:type="spellStart"/>
+      <w:r>
+        <w:rPr>
+          <w:rFonts w:ascii="Arial" w:hAnsi="Arial" w:cs="Arial"/>
+          <w:sz w:val="24"/>
+          <w:szCs w:val="24"/>
+        </w:rPr>
+        <w:t>enter</w:t>
+      </w:r>
+      <w:proofErr w:type="spellEnd"/>
+      <w:r>
+        <w:rPr>
+          <w:rFonts w:ascii="Arial" w:hAnsi="Arial" w:cs="Arial"/>
+          <w:sz w:val="24"/>
+          <w:szCs w:val="24"/>
+        </w:rPr>
+        <w:t xml:space="preserve"> ao final desta linha e comece a digitar seu texto.</w:t>
       </w:r>
     </w:p>
     <w:p>
@@ -7185,7 +7804,7 @@
           <w:szCs w:val="24"/>
         </w:rPr>
       </w:pPr>
-      <w:bookmarkStart w:id="15" w:name="_Toc430866363"/>
+      <w:bookmarkStart w:id="16" w:name="_Toc430866363"/>
       <w:r>
         <w:rPr>
           <w:rFonts w:ascii="Arial" w:hAnsi="Arial" w:cs="Arial"/>
@@ -7222,7 +7841,7 @@
         </w:rPr>
         <w:t>UML</w:t>
       </w:r>
-      <w:bookmarkEnd w:id="15"/>
+      <w:bookmarkEnd w:id="16"/>
     </w:p>
     <w:p>
       <w:pPr>
@@ -7241,7 +7860,25 @@
           <w:sz w:val="24"/>
           <w:szCs w:val="24"/>
         </w:rPr>
-        <w:t>Dê um enter ao final desta linha e comece a digitar seu texto.</w:t>
+        <w:t xml:space="preserve">Dê um </w:t>
+      </w:r>
+      <w:proofErr w:type="spellStart"/>
+      <w:r>
+        <w:rPr>
+          <w:rFonts w:ascii="Arial" w:hAnsi="Arial" w:cs="Arial"/>
+          <w:sz w:val="24"/>
+          <w:szCs w:val="24"/>
+        </w:rPr>
+        <w:t>enter</w:t>
+      </w:r>
+      <w:proofErr w:type="spellEnd"/>
+      <w:r>
+        <w:rPr>
+          <w:rFonts w:ascii="Arial" w:hAnsi="Arial" w:cs="Arial"/>
+          <w:sz w:val="24"/>
+          <w:szCs w:val="24"/>
+        </w:rPr>
+        <w:t xml:space="preserve"> ao final desta linha e comece a digitar seu texto.</w:t>
       </w:r>
     </w:p>
     <w:p>
@@ -7256,7 +7893,7 @@
           <w:szCs w:val="24"/>
         </w:rPr>
       </w:pPr>
-      <w:bookmarkStart w:id="16" w:name="_Toc430866364"/>
+      <w:bookmarkStart w:id="17" w:name="_Toc430866364"/>
       <w:r>
         <w:rPr>
           <w:rFonts w:ascii="Arial" w:hAnsi="Arial" w:cs="Arial"/>
@@ -7275,7 +7912,7 @@
         </w:rPr>
         <w:t>.2.1 Diagramas de caso de uso</w:t>
       </w:r>
-      <w:bookmarkEnd w:id="16"/>
+      <w:bookmarkEnd w:id="17"/>
     </w:p>
     <w:p>
       <w:pPr>
@@ -7294,7 +7931,25 @@
           <w:sz w:val="24"/>
           <w:szCs w:val="24"/>
         </w:rPr>
-        <w:t>Dê um enter ao final desta linha e comece a digitar seu texto.</w:t>
+        <w:t xml:space="preserve">Dê um </w:t>
+      </w:r>
+      <w:proofErr w:type="spellStart"/>
+      <w:r>
+        <w:rPr>
+          <w:rFonts w:ascii="Arial" w:hAnsi="Arial" w:cs="Arial"/>
+          <w:sz w:val="24"/>
+          <w:szCs w:val="24"/>
+        </w:rPr>
+        <w:t>enter</w:t>
+      </w:r>
+      <w:proofErr w:type="spellEnd"/>
+      <w:r>
+        <w:rPr>
+          <w:rFonts w:ascii="Arial" w:hAnsi="Arial" w:cs="Arial"/>
+          <w:sz w:val="24"/>
+          <w:szCs w:val="24"/>
+        </w:rPr>
+        <w:t xml:space="preserve"> ao final desta linha e comece a digitar seu texto.</w:t>
       </w:r>
     </w:p>
     <w:p>
@@ -7309,7 +7964,7 @@
           <w:szCs w:val="24"/>
         </w:rPr>
       </w:pPr>
-      <w:bookmarkStart w:id="17" w:name="_Toc430866365"/>
+      <w:bookmarkStart w:id="18" w:name="_Toc430866365"/>
       <w:r>
         <w:rPr>
           <w:rFonts w:ascii="Arial" w:hAnsi="Arial" w:cs="Arial"/>
@@ -7328,7 +7983,7 @@
         </w:rPr>
         <w:t>.2.2 Diagrama de sequência (cada caso de uso)</w:t>
       </w:r>
-      <w:bookmarkEnd w:id="17"/>
+      <w:bookmarkEnd w:id="18"/>
     </w:p>
     <w:p>
       <w:pPr>
@@ -7347,7 +8002,25 @@
           <w:sz w:val="24"/>
           <w:szCs w:val="24"/>
         </w:rPr>
-        <w:t>Dê um enter ao final desta linha e comece a digitar seu texto.</w:t>
+        <w:t xml:space="preserve">Dê um </w:t>
+      </w:r>
+      <w:proofErr w:type="spellStart"/>
+      <w:r>
+        <w:rPr>
+          <w:rFonts w:ascii="Arial" w:hAnsi="Arial" w:cs="Arial"/>
+          <w:sz w:val="24"/>
+          <w:szCs w:val="24"/>
+        </w:rPr>
+        <w:t>enter</w:t>
+      </w:r>
+      <w:proofErr w:type="spellEnd"/>
+      <w:r>
+        <w:rPr>
+          <w:rFonts w:ascii="Arial" w:hAnsi="Arial" w:cs="Arial"/>
+          <w:sz w:val="24"/>
+          <w:szCs w:val="24"/>
+        </w:rPr>
+        <w:t xml:space="preserve"> ao final desta linha e comece a digitar seu texto.</w:t>
       </w:r>
     </w:p>
     <w:p>
@@ -7371,7 +8044,7 @@
           <w:szCs w:val="24"/>
         </w:rPr>
       </w:pPr>
-      <w:bookmarkStart w:id="18" w:name="_Toc430706425"/>
+      <w:bookmarkStart w:id="19" w:name="_Toc430706425"/>
       <w:r>
         <w:rPr>
           <w:rFonts w:ascii="Arial" w:hAnsi="Arial" w:cs="Arial"/>
@@ -7381,7 +8054,7 @@
         </w:rPr>
         <w:t>3.2.2.1 Diagrama de sequência caso de uso um</w:t>
       </w:r>
-      <w:bookmarkEnd w:id="18"/>
+      <w:bookmarkEnd w:id="19"/>
     </w:p>
     <w:p>
       <w:pPr>
@@ -7400,7 +8073,25 @@
           <w:sz w:val="24"/>
           <w:szCs w:val="24"/>
         </w:rPr>
-        <w:t>Dê um enter ao final desta linha e comece a digitar seu texto.</w:t>
+        <w:t xml:space="preserve">Dê um </w:t>
+      </w:r>
+      <w:proofErr w:type="spellStart"/>
+      <w:r>
+        <w:rPr>
+          <w:rFonts w:ascii="Arial" w:hAnsi="Arial" w:cs="Arial"/>
+          <w:sz w:val="24"/>
+          <w:szCs w:val="24"/>
+        </w:rPr>
+        <w:t>enter</w:t>
+      </w:r>
+      <w:proofErr w:type="spellEnd"/>
+      <w:r>
+        <w:rPr>
+          <w:rFonts w:ascii="Arial" w:hAnsi="Arial" w:cs="Arial"/>
+          <w:sz w:val="24"/>
+          <w:szCs w:val="24"/>
+        </w:rPr>
+        <w:t xml:space="preserve"> ao final desta linha e comece a digitar seu texto.</w:t>
       </w:r>
     </w:p>
     <w:p>
@@ -7414,7 +8105,7 @@
           <w:szCs w:val="24"/>
         </w:rPr>
       </w:pPr>
-      <w:bookmarkStart w:id="19" w:name="_Toc430706426"/>
+      <w:bookmarkStart w:id="20" w:name="_Toc430706426"/>
       <w:r>
         <w:rPr>
           <w:rFonts w:ascii="Arial" w:hAnsi="Arial" w:cs="Arial"/>
@@ -7424,7 +8115,7 @@
         </w:rPr>
         <w:t>3.2.2.2 Diagrama de sequência caso de uso N</w:t>
       </w:r>
-      <w:bookmarkEnd w:id="19"/>
+      <w:bookmarkEnd w:id="20"/>
     </w:p>
     <w:p>
       <w:pPr>
@@ -7443,7 +8134,25 @@
           <w:sz w:val="24"/>
           <w:szCs w:val="24"/>
         </w:rPr>
-        <w:t>Dê um enter ao final desta linha e comece a digitar seu texto.</w:t>
+        <w:t xml:space="preserve">Dê um </w:t>
+      </w:r>
+      <w:proofErr w:type="spellStart"/>
+      <w:r>
+        <w:rPr>
+          <w:rFonts w:ascii="Arial" w:hAnsi="Arial" w:cs="Arial"/>
+          <w:sz w:val="24"/>
+          <w:szCs w:val="24"/>
+        </w:rPr>
+        <w:t>enter</w:t>
+      </w:r>
+      <w:proofErr w:type="spellEnd"/>
+      <w:r>
+        <w:rPr>
+          <w:rFonts w:ascii="Arial" w:hAnsi="Arial" w:cs="Arial"/>
+          <w:sz w:val="24"/>
+          <w:szCs w:val="24"/>
+        </w:rPr>
+        <w:t xml:space="preserve"> ao final desta linha e comece a digitar seu texto.</w:t>
       </w:r>
     </w:p>
     <w:p>
@@ -7458,7 +8167,7 @@
           <w:szCs w:val="24"/>
         </w:rPr>
       </w:pPr>
-      <w:bookmarkStart w:id="20" w:name="_Toc430866366"/>
+      <w:bookmarkStart w:id="21" w:name="_Toc430866366"/>
       <w:r>
         <w:rPr>
           <w:rFonts w:ascii="Arial" w:hAnsi="Arial" w:cs="Arial"/>
@@ -7477,7 +8186,7 @@
         </w:rPr>
         <w:t>.2.3 Diagrama Conceitual</w:t>
       </w:r>
-      <w:bookmarkEnd w:id="20"/>
+      <w:bookmarkEnd w:id="21"/>
     </w:p>
     <w:p>
       <w:pPr>
@@ -7496,7 +8205,25 @@
           <w:sz w:val="24"/>
           <w:szCs w:val="24"/>
         </w:rPr>
-        <w:t>Dê um enter ao final desta linha e comece a digitar seu texto.</w:t>
+        <w:t xml:space="preserve">Dê um </w:t>
+      </w:r>
+      <w:proofErr w:type="spellStart"/>
+      <w:r>
+        <w:rPr>
+          <w:rFonts w:ascii="Arial" w:hAnsi="Arial" w:cs="Arial"/>
+          <w:sz w:val="24"/>
+          <w:szCs w:val="24"/>
+        </w:rPr>
+        <w:t>enter</w:t>
+      </w:r>
+      <w:proofErr w:type="spellEnd"/>
+      <w:r>
+        <w:rPr>
+          <w:rFonts w:ascii="Arial" w:hAnsi="Arial" w:cs="Arial"/>
+          <w:sz w:val="24"/>
+          <w:szCs w:val="24"/>
+        </w:rPr>
+        <w:t xml:space="preserve"> ao final desta linha e comece a digitar seu texto.</w:t>
       </w:r>
     </w:p>
     <w:p>
@@ -7511,7 +8238,7 @@
           <w:szCs w:val="24"/>
         </w:rPr>
       </w:pPr>
-      <w:bookmarkStart w:id="21" w:name="_Toc430866367"/>
+      <w:bookmarkStart w:id="22" w:name="_Toc430866367"/>
       <w:r>
         <w:rPr>
           <w:rFonts w:ascii="Arial" w:hAnsi="Arial" w:cs="Arial"/>
@@ -7530,7 +8257,7 @@
         </w:rPr>
         <w:t>.2.4 Diagrama de Classe</w:t>
       </w:r>
-      <w:bookmarkEnd w:id="21"/>
+      <w:bookmarkEnd w:id="22"/>
     </w:p>
     <w:p>
       <w:pPr>
@@ -7549,7 +8276,25 @@
           <w:sz w:val="24"/>
           <w:szCs w:val="24"/>
         </w:rPr>
-        <w:t>Dê um enter ao final desta linha e comece a digitar seu texto.</w:t>
+        <w:t xml:space="preserve">Dê um </w:t>
+      </w:r>
+      <w:proofErr w:type="spellStart"/>
+      <w:r>
+        <w:rPr>
+          <w:rFonts w:ascii="Arial" w:hAnsi="Arial" w:cs="Arial"/>
+          <w:sz w:val="24"/>
+          <w:szCs w:val="24"/>
+        </w:rPr>
+        <w:t>enter</w:t>
+      </w:r>
+      <w:proofErr w:type="spellEnd"/>
+      <w:r>
+        <w:rPr>
+          <w:rFonts w:ascii="Arial" w:hAnsi="Arial" w:cs="Arial"/>
+          <w:sz w:val="24"/>
+          <w:szCs w:val="24"/>
+        </w:rPr>
+        <w:t xml:space="preserve"> ao final desta linha e comece a digitar seu texto.</w:t>
       </w:r>
     </w:p>
     <w:p>
@@ -7564,7 +8309,7 @@
           <w:szCs w:val="24"/>
         </w:rPr>
       </w:pPr>
-      <w:bookmarkStart w:id="22" w:name="_Toc430866368"/>
+      <w:bookmarkStart w:id="23" w:name="_Toc430866368"/>
       <w:r>
         <w:rPr>
           <w:rFonts w:ascii="Arial" w:hAnsi="Arial" w:cs="Arial"/>
@@ -7583,8 +8328,7 @@
         </w:rPr>
         <w:t>.2.5 Diagrama entidade relacionamento</w:t>
       </w:r>
-      <w:bookmarkStart w:id="23" w:name="_GoBack"/>
-      <w:bookmarkEnd w:id="22"/>
+      <w:bookmarkEnd w:id="23"/>
       <w:r>
         <w:rPr>
           <w:rFonts w:ascii="Arial" w:hAnsi="Arial" w:cs="Arial"/>
@@ -7603,7 +8347,6 @@
         </w:rPr>
         <w:t>(diagrama relacional)</w:t>
       </w:r>
-      <w:bookmarkEnd w:id="23"/>
     </w:p>
     <w:p>
       <w:pPr>
@@ -7622,7 +8365,25 @@
           <w:sz w:val="24"/>
           <w:szCs w:val="24"/>
         </w:rPr>
-        <w:t>Dê um enter ao final desta linha e comece a digitar seu texto.</w:t>
+        <w:t xml:space="preserve">Dê um </w:t>
+      </w:r>
+      <w:proofErr w:type="spellStart"/>
+      <w:r>
+        <w:rPr>
+          <w:rFonts w:ascii="Arial" w:hAnsi="Arial" w:cs="Arial"/>
+          <w:sz w:val="24"/>
+          <w:szCs w:val="24"/>
+        </w:rPr>
+        <w:t>enter</w:t>
+      </w:r>
+      <w:proofErr w:type="spellEnd"/>
+      <w:r>
+        <w:rPr>
+          <w:rFonts w:ascii="Arial" w:hAnsi="Arial" w:cs="Arial"/>
+          <w:sz w:val="24"/>
+          <w:szCs w:val="24"/>
+        </w:rPr>
+        <w:t xml:space="preserve"> ao final desta linha e comece a digitar seu texto.</w:t>
       </w:r>
     </w:p>
     <w:p>
@@ -7660,6 +8421,7 @@
           <w:szCs w:val="24"/>
         </w:rPr>
       </w:pPr>
+      <w:proofErr w:type="gramStart"/>
       <w:r>
         <w:rPr>
           <w:rFonts w:ascii="Arial" w:hAnsi="Arial" w:cs="Arial"/>
@@ -7670,6 +8432,7 @@
         <w:lastRenderedPageBreak/>
         <w:t>4</w:t>
       </w:r>
+      <w:proofErr w:type="gramEnd"/>
       <w:r>
         <w:rPr>
           <w:rFonts w:ascii="Arial" w:hAnsi="Arial" w:cs="Arial"/>
@@ -7707,7 +8470,25 @@
           <w:sz w:val="24"/>
           <w:szCs w:val="24"/>
         </w:rPr>
-        <w:t>Dê um enter ao final desta linha e comece a digitar seu texto.</w:t>
+        <w:t xml:space="preserve">Dê um </w:t>
+      </w:r>
+      <w:proofErr w:type="spellStart"/>
+      <w:r>
+        <w:rPr>
+          <w:rFonts w:ascii="Arial" w:hAnsi="Arial" w:cs="Arial"/>
+          <w:sz w:val="24"/>
+          <w:szCs w:val="24"/>
+        </w:rPr>
+        <w:t>enter</w:t>
+      </w:r>
+      <w:proofErr w:type="spellEnd"/>
+      <w:r>
+        <w:rPr>
+          <w:rFonts w:ascii="Arial" w:hAnsi="Arial" w:cs="Arial"/>
+          <w:sz w:val="24"/>
+          <w:szCs w:val="24"/>
+        </w:rPr>
+        <w:t xml:space="preserve"> ao final desta linha e comece a digitar seu texto.</w:t>
       </w:r>
     </w:p>
     <w:p>
@@ -7723,6 +8504,7 @@
         </w:rPr>
       </w:pPr>
       <w:bookmarkStart w:id="25" w:name="_Toc430866370"/>
+      <w:proofErr w:type="gramStart"/>
       <w:r>
         <w:rPr>
           <w:rFonts w:ascii="Arial" w:hAnsi="Arial" w:cs="Arial"/>
@@ -7757,7 +8539,17 @@
           <w:sz w:val="24"/>
           <w:szCs w:val="24"/>
         </w:rPr>
-        <w:t>AMADA DE APRESENTAÇÃO</w:t>
+        <w:t>AMADA</w:t>
+      </w:r>
+      <w:proofErr w:type="gramEnd"/>
+      <w:r>
+        <w:rPr>
+          <w:rFonts w:ascii="Arial" w:hAnsi="Arial" w:cs="Arial"/>
+          <w:color w:val="000000" w:themeColor="text1"/>
+          <w:sz w:val="24"/>
+          <w:szCs w:val="24"/>
+        </w:rPr>
+        <w:t xml:space="preserve"> DE APRESENTAÇÃO</w:t>
       </w:r>
       <w:bookmarkEnd w:id="25"/>
     </w:p>
@@ -7778,7 +8570,25 @@
           <w:sz w:val="24"/>
           <w:szCs w:val="24"/>
         </w:rPr>
-        <w:t>Dê um enter ao final desta linha e comece a digitar seu texto.</w:t>
+        <w:t xml:space="preserve">Dê um </w:t>
+      </w:r>
+      <w:proofErr w:type="spellStart"/>
+      <w:r>
+        <w:rPr>
+          <w:rFonts w:ascii="Arial" w:hAnsi="Arial" w:cs="Arial"/>
+          <w:sz w:val="24"/>
+          <w:szCs w:val="24"/>
+        </w:rPr>
+        <w:t>enter</w:t>
+      </w:r>
+      <w:proofErr w:type="spellEnd"/>
+      <w:r>
+        <w:rPr>
+          <w:rFonts w:ascii="Arial" w:hAnsi="Arial" w:cs="Arial"/>
+          <w:sz w:val="24"/>
+          <w:szCs w:val="24"/>
+        </w:rPr>
+        <w:t xml:space="preserve"> ao final desta linha e comece a digitar seu texto.</w:t>
       </w:r>
     </w:p>
     <w:p>
@@ -7794,6 +8604,7 @@
         </w:rPr>
       </w:pPr>
       <w:bookmarkStart w:id="26" w:name="_Toc430866371"/>
+      <w:proofErr w:type="gramStart"/>
       <w:r>
         <w:rPr>
           <w:rFonts w:ascii="Arial" w:hAnsi="Arial" w:cs="Arial"/>
@@ -7819,7 +8630,17 @@
           <w:sz w:val="24"/>
           <w:szCs w:val="24"/>
         </w:rPr>
-        <w:t>AMADA DE CODIFICAÇÃO DE CLASSES</w:t>
+        <w:t>AMADA</w:t>
+      </w:r>
+      <w:proofErr w:type="gramEnd"/>
+      <w:r>
+        <w:rPr>
+          <w:rFonts w:ascii="Arial" w:hAnsi="Arial" w:cs="Arial"/>
+          <w:color w:val="000000" w:themeColor="text1"/>
+          <w:sz w:val="24"/>
+          <w:szCs w:val="24"/>
+        </w:rPr>
+        <w:t xml:space="preserve"> DE CODIFICAÇÃO DE CLASSES</w:t>
       </w:r>
       <w:bookmarkEnd w:id="26"/>
     </w:p>
@@ -7840,7 +8661,25 @@
           <w:sz w:val="24"/>
           <w:szCs w:val="24"/>
         </w:rPr>
-        <w:t>Dê um enter ao final desta linha e comece a digitar seu texto.</w:t>
+        <w:t xml:space="preserve">Dê um </w:t>
+      </w:r>
+      <w:proofErr w:type="spellStart"/>
+      <w:r>
+        <w:rPr>
+          <w:rFonts w:ascii="Arial" w:hAnsi="Arial" w:cs="Arial"/>
+          <w:sz w:val="24"/>
+          <w:szCs w:val="24"/>
+        </w:rPr>
+        <w:t>enter</w:t>
+      </w:r>
+      <w:proofErr w:type="spellEnd"/>
+      <w:r>
+        <w:rPr>
+          <w:rFonts w:ascii="Arial" w:hAnsi="Arial" w:cs="Arial"/>
+          <w:sz w:val="24"/>
+          <w:szCs w:val="24"/>
+        </w:rPr>
+        <w:t xml:space="preserve"> ao final desta linha e comece a digitar seu texto.</w:t>
       </w:r>
     </w:p>
     <w:p>
@@ -7905,7 +8744,25 @@
           <w:sz w:val="24"/>
           <w:szCs w:val="24"/>
         </w:rPr>
-        <w:t>Dê um enter ao final desta linha e comece a digitar seu texto.</w:t>
+        <w:t xml:space="preserve">Dê um </w:t>
+      </w:r>
+      <w:proofErr w:type="spellStart"/>
+      <w:r>
+        <w:rPr>
+          <w:rFonts w:ascii="Arial" w:hAnsi="Arial" w:cs="Arial"/>
+          <w:sz w:val="24"/>
+          <w:szCs w:val="24"/>
+        </w:rPr>
+        <w:t>enter</w:t>
+      </w:r>
+      <w:proofErr w:type="spellEnd"/>
+      <w:r>
+        <w:rPr>
+          <w:rFonts w:ascii="Arial" w:hAnsi="Arial" w:cs="Arial"/>
+          <w:sz w:val="24"/>
+          <w:szCs w:val="24"/>
+        </w:rPr>
+        <w:t xml:space="preserve"> ao final desta linha e comece a digitar seu texto.</w:t>
       </w:r>
       <w:bookmarkStart w:id="28" w:name="_Toc430866373"/>
     </w:p>
@@ -7943,6 +8800,7 @@
           <w:szCs w:val="24"/>
         </w:rPr>
       </w:pPr>
+      <w:proofErr w:type="gramStart"/>
       <w:r>
         <w:rPr>
           <w:rFonts w:ascii="Arial" w:hAnsi="Arial" w:cs="Arial"/>
@@ -7951,7 +8809,17 @@
           <w:szCs w:val="24"/>
         </w:rPr>
         <w:lastRenderedPageBreak/>
-        <w:t>5 CONCLUSÃ</w:t>
+        <w:t>5</w:t>
+      </w:r>
+      <w:proofErr w:type="gramEnd"/>
+      <w:r>
+        <w:rPr>
+          <w:rFonts w:ascii="Arial" w:hAnsi="Arial" w:cs="Arial"/>
+          <w:color w:val="000000" w:themeColor="text1"/>
+          <w:sz w:val="24"/>
+          <w:szCs w:val="24"/>
+        </w:rPr>
+        <w:t xml:space="preserve"> CONCLUSÃ</w:t>
       </w:r>
       <w:r>
         <w:rPr>
@@ -7989,7 +8857,25 @@
           <w:sz w:val="24"/>
           <w:szCs w:val="24"/>
         </w:rPr>
-        <w:t>este capítulo vocêfará um breve resumo do trabalho</w:t>
+        <w:t xml:space="preserve">este capítulo </w:t>
+      </w:r>
+      <w:proofErr w:type="spellStart"/>
+      <w:r>
+        <w:rPr>
+          <w:rFonts w:ascii="Arial" w:hAnsi="Arial" w:cs="Arial"/>
+          <w:sz w:val="24"/>
+          <w:szCs w:val="24"/>
+        </w:rPr>
+        <w:t>vocêfará</w:t>
+      </w:r>
+      <w:proofErr w:type="spellEnd"/>
+      <w:r>
+        <w:rPr>
+          <w:rFonts w:ascii="Arial" w:hAnsi="Arial" w:cs="Arial"/>
+          <w:sz w:val="24"/>
+          <w:szCs w:val="24"/>
+        </w:rPr>
+        <w:t xml:space="preserve"> um breve resumo do trabalho</w:t>
       </w:r>
       <w:r>
         <w:rPr>
@@ -8037,7 +8923,25 @@
           <w:sz w:val="24"/>
           <w:szCs w:val="24"/>
         </w:rPr>
-        <w:t>Referir se concretizaram ou não todos os objetivos ou se não foi possível concretizar algum deles e explicar porquê.</w:t>
+        <w:t xml:space="preserve">Referir se concretizaram ou não todos os objetivos ou se não foi possível concretizar algum deles e explicar </w:t>
+      </w:r>
+      <w:proofErr w:type="gramStart"/>
+      <w:r>
+        <w:rPr>
+          <w:rFonts w:ascii="Arial" w:hAnsi="Arial" w:cs="Arial"/>
+          <w:sz w:val="24"/>
+          <w:szCs w:val="24"/>
+        </w:rPr>
+        <w:t>porquê</w:t>
+      </w:r>
+      <w:proofErr w:type="gramEnd"/>
+      <w:r>
+        <w:rPr>
+          <w:rFonts w:ascii="Arial" w:hAnsi="Arial" w:cs="Arial"/>
+          <w:sz w:val="24"/>
+          <w:szCs w:val="24"/>
+        </w:rPr>
+        <w:t>.</w:t>
       </w:r>
     </w:p>
     <w:p>
@@ -8057,7 +8961,25 @@
           <w:sz w:val="24"/>
           <w:szCs w:val="24"/>
         </w:rPr>
-        <w:t>Referir a importância que o trabalho tem para você, para o conhecimento ou aprofundamento do tema, para o seu crescimento pessoal.</w:t>
+        <w:t xml:space="preserve">Referir </w:t>
+      </w:r>
+      <w:proofErr w:type="gramStart"/>
+      <w:r>
+        <w:rPr>
+          <w:rFonts w:ascii="Arial" w:hAnsi="Arial" w:cs="Arial"/>
+          <w:sz w:val="24"/>
+          <w:szCs w:val="24"/>
+        </w:rPr>
+        <w:t>a</w:t>
+      </w:r>
+      <w:proofErr w:type="gramEnd"/>
+      <w:r>
+        <w:rPr>
+          <w:rFonts w:ascii="Arial" w:hAnsi="Arial" w:cs="Arial"/>
+          <w:sz w:val="24"/>
+          <w:szCs w:val="24"/>
+        </w:rPr>
+        <w:t xml:space="preserve"> importância que o trabalho tem para você, para o conhecimento ou aprofundamento do tema, para o seu crescimento pessoal.</w:t>
       </w:r>
     </w:p>
     <w:p>
@@ -8215,12 +9137,21 @@
         </w:rPr>
         <w:t> </w:t>
       </w:r>
+      <w:proofErr w:type="gramStart"/>
       <w:r>
         <w:rPr>
           <w:rFonts w:ascii="Arial" w:hAnsi="Arial" w:cs="Arial"/>
           <w:color w:val="333333"/>
         </w:rPr>
-        <w:t>sobrenome do autor em caixa alta, nome do autor, título em negrito, edição, cidade, editora e ano de publicação. Exemplo:</w:t>
+        <w:t>sobrenome do autor em caixa alta</w:t>
+      </w:r>
+      <w:proofErr w:type="gramEnd"/>
+      <w:r>
+        <w:rPr>
+          <w:rFonts w:ascii="Arial" w:hAnsi="Arial" w:cs="Arial"/>
+          <w:color w:val="333333"/>
+        </w:rPr>
+        <w:t>, nome do autor, título em negrito, edição, cidade, editora e ano de publicação. Exemplo:</w:t>
       </w:r>
     </w:p>
     <w:p>
@@ -8294,7 +9225,23 @@
           <w:rFonts w:ascii="Arial" w:hAnsi="Arial" w:cs="Arial"/>
           <w:color w:val="333333"/>
         </w:rPr>
-        <w:t>2. ed. São Paulo: Makron Books,</w:t>
+        <w:t xml:space="preserve">2. </w:t>
+      </w:r>
+      <w:proofErr w:type="gramStart"/>
+      <w:r>
+        <w:rPr>
+          <w:rFonts w:ascii="Arial" w:hAnsi="Arial" w:cs="Arial"/>
+          <w:color w:val="333333"/>
+        </w:rPr>
+        <w:t>ed.</w:t>
+      </w:r>
+      <w:proofErr w:type="gramEnd"/>
+      <w:r>
+        <w:rPr>
+          <w:rFonts w:ascii="Arial" w:hAnsi="Arial" w:cs="Arial"/>
+          <w:color w:val="333333"/>
+        </w:rPr>
+        <w:t xml:space="preserve"> São Paulo: Makron Books,</w:t>
       </w:r>
       <w:r>
         <w:rPr>
@@ -8566,8 +9513,8 @@
       </w:pPr>
     </w:p>
     <w:sectPr>
-      <w:headerReference w:type="default" r:id="rId8"/>
-      <w:footerReference w:type="first" r:id="rId9"/>
+      <w:headerReference w:type="default" r:id="rId9"/>
+      <w:footerReference w:type="first" r:id="rId10"/>
       <w:pgSz w:w="11906" w:h="16838"/>
       <w:pgMar w:top="1701" w:right="1134" w:bottom="1134" w:left="1701" w:header="709" w:footer="709" w:gutter="0"/>
       <w:pgNumType w:start="0"/>
@@ -8580,15 +9527,15 @@
 </file>
 
 <file path=word/endnotes.xml><?xml version="1.0" encoding="utf-8"?>
-<w:endnotes xmlns:ve="http://schemas.openxmlformats.org/markup-compatibility/2006" xmlns:o="urn:schemas-microsoft-com:office:office" xmlns:r="http://schemas.openxmlformats.org/officeDocument/2006/relationships" xmlns:m="http://schemas.openxmlformats.org/officeDocument/2006/math" xmlns:v="urn:schemas-microsoft-com:vml" xmlns:wp="http://schemas.openxmlformats.org/drawingml/2006/wordprocessingDrawing" xmlns:w10="urn:schemas-microsoft-com:office:word" xmlns:w="http://schemas.openxmlformats.org/wordprocessingml/2006/main" xmlns:wne="http://schemas.microsoft.com/office/word/2006/wordml">
-  <w:endnote w:type="separator" w:id="0">
+<w:endnotes xmlns:wpc="http://schemas.microsoft.com/office/word/2010/wordprocessingCanvas" xmlns:mc="http://schemas.openxmlformats.org/markup-compatibility/2006" xmlns:o="urn:schemas-microsoft-com:office:office" xmlns:r="http://schemas.openxmlformats.org/officeDocument/2006/relationships" xmlns:m="http://schemas.openxmlformats.org/officeDocument/2006/math" xmlns:v="urn:schemas-microsoft-com:vml" xmlns:wp14="http://schemas.microsoft.com/office/word/2010/wordprocessingDrawing" xmlns:wp="http://schemas.openxmlformats.org/drawingml/2006/wordprocessingDrawing" xmlns:w10="urn:schemas-microsoft-com:office:word" xmlns:w="http://schemas.openxmlformats.org/wordprocessingml/2006/main" xmlns:w14="http://schemas.microsoft.com/office/word/2010/wordml" xmlns:wpg="http://schemas.microsoft.com/office/word/2010/wordprocessingGroup" xmlns:wpi="http://schemas.microsoft.com/office/word/2010/wordprocessingInk" xmlns:wne="http://schemas.microsoft.com/office/word/2006/wordml" xmlns:wps="http://schemas.microsoft.com/office/word/2010/wordprocessingShape" mc:Ignorable="w14 wp14">
+  <w:endnote w:type="separator" w:id="-1">
     <w:p>
       <w:r>
         <w:separator/>
       </w:r>
     </w:p>
   </w:endnote>
-  <w:endnote w:type="continuationSeparator" w:id="1">
+  <w:endnote w:type="continuationSeparator" w:id="0">
     <w:p>
       <w:r>
         <w:continuationSeparator/>
@@ -8599,7 +9546,7 @@
 </file>
 
 <file path=word/footer1.xml><?xml version="1.0" encoding="utf-8"?>
-<w:ftr xmlns:ve="http://schemas.openxmlformats.org/markup-compatibility/2006" xmlns:o="urn:schemas-microsoft-com:office:office" xmlns:r="http://schemas.openxmlformats.org/officeDocument/2006/relationships" xmlns:m="http://schemas.openxmlformats.org/officeDocument/2006/math" xmlns:v="urn:schemas-microsoft-com:vml" xmlns:wp="http://schemas.openxmlformats.org/drawingml/2006/wordprocessingDrawing" xmlns:w10="urn:schemas-microsoft-com:office:word" xmlns:w="http://schemas.openxmlformats.org/wordprocessingml/2006/main" xmlns:wne="http://schemas.microsoft.com/office/word/2006/wordml">
+<w:ftr xmlns:wpc="http://schemas.microsoft.com/office/word/2010/wordprocessingCanvas" xmlns:mc="http://schemas.openxmlformats.org/markup-compatibility/2006" xmlns:o="urn:schemas-microsoft-com:office:office" xmlns:r="http://schemas.openxmlformats.org/officeDocument/2006/relationships" xmlns:m="http://schemas.openxmlformats.org/officeDocument/2006/math" xmlns:v="urn:schemas-microsoft-com:vml" xmlns:wp14="http://schemas.microsoft.com/office/word/2010/wordprocessingDrawing" xmlns:wp="http://schemas.openxmlformats.org/drawingml/2006/wordprocessingDrawing" xmlns:w10="urn:schemas-microsoft-com:office:word" xmlns:w="http://schemas.openxmlformats.org/wordprocessingml/2006/main" xmlns:w14="http://schemas.microsoft.com/office/word/2010/wordml" xmlns:wpg="http://schemas.microsoft.com/office/word/2010/wordprocessingGroup" xmlns:wpi="http://schemas.microsoft.com/office/word/2010/wordprocessingInk" xmlns:wne="http://schemas.microsoft.com/office/word/2006/wordml" xmlns:wps="http://schemas.microsoft.com/office/word/2010/wordprocessingShape" mc:Ignorable="w14 wp14">
   <w:p>
     <w:pPr>
       <w:pStyle w:val="Rodap"/>
@@ -8618,15 +9565,15 @@
 </file>
 
 <file path=word/footnotes.xml><?xml version="1.0" encoding="utf-8"?>
-<w:footnotes xmlns:ve="http://schemas.openxmlformats.org/markup-compatibility/2006" xmlns:o="urn:schemas-microsoft-com:office:office" xmlns:r="http://schemas.openxmlformats.org/officeDocument/2006/relationships" xmlns:m="http://schemas.openxmlformats.org/officeDocument/2006/math" xmlns:v="urn:schemas-microsoft-com:vml" xmlns:wp="http://schemas.openxmlformats.org/drawingml/2006/wordprocessingDrawing" xmlns:w10="urn:schemas-microsoft-com:office:word" xmlns:w="http://schemas.openxmlformats.org/wordprocessingml/2006/main" xmlns:wne="http://schemas.microsoft.com/office/word/2006/wordml">
-  <w:footnote w:type="separator" w:id="0">
+<w:footnotes xmlns:wpc="http://schemas.microsoft.com/office/word/2010/wordprocessingCanvas" xmlns:mc="http://schemas.openxmlformats.org/markup-compatibility/2006" xmlns:o="urn:schemas-microsoft-com:office:office" xmlns:r="http://schemas.openxmlformats.org/officeDocument/2006/relationships" xmlns:m="http://schemas.openxmlformats.org/officeDocument/2006/math" xmlns:v="urn:schemas-microsoft-com:vml" xmlns:wp14="http://schemas.microsoft.com/office/word/2010/wordprocessingDrawing" xmlns:wp="http://schemas.openxmlformats.org/drawingml/2006/wordprocessingDrawing" xmlns:w10="urn:schemas-microsoft-com:office:word" xmlns:w="http://schemas.openxmlformats.org/wordprocessingml/2006/main" xmlns:w14="http://schemas.microsoft.com/office/word/2010/wordml" xmlns:wpg="http://schemas.microsoft.com/office/word/2010/wordprocessingGroup" xmlns:wpi="http://schemas.microsoft.com/office/word/2010/wordprocessingInk" xmlns:wne="http://schemas.microsoft.com/office/word/2006/wordml" xmlns:wps="http://schemas.microsoft.com/office/word/2010/wordprocessingShape" mc:Ignorable="w14 wp14">
+  <w:footnote w:type="separator" w:id="-1">
     <w:p>
       <w:r>
         <w:separator/>
       </w:r>
     </w:p>
   </w:footnote>
-  <w:footnote w:type="continuationSeparator" w:id="1">
+  <w:footnote w:type="continuationSeparator" w:id="0">
     <w:p>
       <w:r>
         <w:continuationSeparator/>
@@ -8637,7 +9584,7 @@
 </file>
 
 <file path=word/header1.xml><?xml version="1.0" encoding="utf-8"?>
-<w:hdr xmlns:ve="http://schemas.openxmlformats.org/markup-compatibility/2006" xmlns:o="urn:schemas-microsoft-com:office:office" xmlns:r="http://schemas.openxmlformats.org/officeDocument/2006/relationships" xmlns:m="http://schemas.openxmlformats.org/officeDocument/2006/math" xmlns:v="urn:schemas-microsoft-com:vml" xmlns:wp="http://schemas.openxmlformats.org/drawingml/2006/wordprocessingDrawing" xmlns:w10="urn:schemas-microsoft-com:office:word" xmlns:w="http://schemas.openxmlformats.org/wordprocessingml/2006/main" xmlns:wne="http://schemas.microsoft.com/office/word/2006/wordml">
+<w:hdr xmlns:wpc="http://schemas.microsoft.com/office/word/2010/wordprocessingCanvas" xmlns:mc="http://schemas.openxmlformats.org/markup-compatibility/2006" xmlns:o="urn:schemas-microsoft-com:office:office" xmlns:r="http://schemas.openxmlformats.org/officeDocument/2006/relationships" xmlns:m="http://schemas.openxmlformats.org/officeDocument/2006/math" xmlns:v="urn:schemas-microsoft-com:vml" xmlns:wp14="http://schemas.microsoft.com/office/word/2010/wordprocessingDrawing" xmlns:wp="http://schemas.openxmlformats.org/drawingml/2006/wordprocessingDrawing" xmlns:w10="urn:schemas-microsoft-com:office:word" xmlns:w="http://schemas.openxmlformats.org/wordprocessingml/2006/main" xmlns:w14="http://schemas.microsoft.com/office/word/2010/wordml" xmlns:wpg="http://schemas.microsoft.com/office/word/2010/wordprocessingGroup" xmlns:wpi="http://schemas.microsoft.com/office/word/2010/wordprocessingInk" xmlns:wne="http://schemas.microsoft.com/office/word/2006/wordml" xmlns:wps="http://schemas.microsoft.com/office/word/2010/wordprocessingShape" mc:Ignorable="w14 wp14">
   <w:sdt>
     <w:sdtPr>
       <w:id w:val="-945623997"/>
@@ -8646,6 +9593,7 @@
         <w:docPartUnique/>
       </w:docPartObj>
     </w:sdtPr>
+    <w:sdtEndPr/>
     <w:sdtContent>
       <w:p>
         <w:pPr>
@@ -8665,7 +9613,7 @@
           <w:rPr>
             <w:noProof/>
           </w:rPr>
-          <w:t>8</w:t>
+          <w:t>9</w:t>
         </w:r>
         <w:r>
           <w:fldChar w:fldCharType="end"/>
@@ -8682,7 +9630,7 @@
 </file>
 
 <file path=word/numbering.xml><?xml version="1.0" encoding="utf-8"?>
-<w:numbering xmlns:ve="http://schemas.openxmlformats.org/markup-compatibility/2006" xmlns:o="urn:schemas-microsoft-com:office:office" xmlns:r="http://schemas.openxmlformats.org/officeDocument/2006/relationships" xmlns:m="http://schemas.openxmlformats.org/officeDocument/2006/math" xmlns:v="urn:schemas-microsoft-com:vml" xmlns:wp="http://schemas.openxmlformats.org/drawingml/2006/wordprocessingDrawing" xmlns:w10="urn:schemas-microsoft-com:office:word" xmlns:w="http://schemas.openxmlformats.org/wordprocessingml/2006/main" xmlns:wne="http://schemas.microsoft.com/office/word/2006/wordml">
+<w:numbering xmlns:wpc="http://schemas.microsoft.com/office/word/2010/wordprocessingCanvas" xmlns:mc="http://schemas.openxmlformats.org/markup-compatibility/2006" xmlns:o="urn:schemas-microsoft-com:office:office" xmlns:r="http://schemas.openxmlformats.org/officeDocument/2006/relationships" xmlns:m="http://schemas.openxmlformats.org/officeDocument/2006/math" xmlns:v="urn:schemas-microsoft-com:vml" xmlns:wp14="http://schemas.microsoft.com/office/word/2010/wordprocessingDrawing" xmlns:wp="http://schemas.openxmlformats.org/drawingml/2006/wordprocessingDrawing" xmlns:w10="urn:schemas-microsoft-com:office:word" xmlns:w="http://schemas.openxmlformats.org/wordprocessingml/2006/main" xmlns:w14="http://schemas.microsoft.com/office/word/2010/wordml" xmlns:wpg="http://schemas.microsoft.com/office/word/2010/wordprocessingGroup" xmlns:wpi="http://schemas.microsoft.com/office/word/2010/wordprocessingInk" xmlns:wne="http://schemas.microsoft.com/office/word/2006/wordml" xmlns:wps="http://schemas.microsoft.com/office/word/2010/wordprocessingShape" mc:Ignorable="w14 wp14">
   <w:abstractNum w:abstractNumId="0">
     <w:nsid w:val="05CA5968"/>
     <w:multiLevelType w:val="hybridMultilevel"/>
@@ -11728,564 +12676,7 @@
 </file>
 
 <file path=word/styles.xml><?xml version="1.0" encoding="utf-8"?>
-<w:styles xmlns:r="http://schemas.openxmlformats.org/officeDocument/2006/relationships" xmlns:w="http://schemas.openxmlformats.org/wordprocessingml/2006/main">
-  <w:docDefaults>
-    <w:rPrDefault>
-      <w:rPr>
-        <w:rFonts w:asciiTheme="minorHAnsi" w:eastAsiaTheme="minorEastAsia" w:hAnsiTheme="minorHAnsi" w:cstheme="minorBidi"/>
-        <w:sz w:val="22"/>
-        <w:szCs w:val="22"/>
-        <w:lang w:val="pt-BR" w:eastAsia="pt-BR" w:bidi="ar-SA"/>
-      </w:rPr>
-    </w:rPrDefault>
-    <w:pPrDefault>
-      <w:pPr>
-        <w:jc w:val="center"/>
-      </w:pPr>
-    </w:pPrDefault>
-  </w:docDefaults>
-  <w:latentStyles w:defLockedState="0" w:defUIPriority="99" w:defSemiHidden="1" w:defUnhideWhenUsed="1" w:defQFormat="0" w:count="267">
-    <w:lsdException w:name="Normal" w:semiHidden="0" w:uiPriority="0" w:unhideWhenUsed="0" w:qFormat="1"/>
-    <w:lsdException w:name="heading 1" w:semiHidden="0" w:uiPriority="9" w:unhideWhenUsed="0" w:qFormat="1"/>
-    <w:lsdException w:name="heading 2" w:uiPriority="9" w:qFormat="1"/>
-    <w:lsdException w:name="heading 3" w:uiPriority="9" w:qFormat="1"/>
-    <w:lsdException w:name="heading 4" w:uiPriority="9" w:qFormat="1"/>
-    <w:lsdException w:name="heading 5" w:uiPriority="9" w:qFormat="1"/>
-    <w:lsdException w:name="heading 6" w:uiPriority="9" w:qFormat="1"/>
-    <w:lsdException w:name="heading 7" w:uiPriority="9" w:qFormat="1"/>
-    <w:lsdException w:name="heading 8" w:uiPriority="9" w:qFormat="1"/>
-    <w:lsdException w:name="heading 9" w:uiPriority="9" w:qFormat="1"/>
-    <w:lsdException w:name="toc 1" w:uiPriority="39" w:qFormat="1"/>
-    <w:lsdException w:name="toc 2" w:uiPriority="39" w:qFormat="1"/>
-    <w:lsdException w:name="toc 3" w:uiPriority="39" w:qFormat="1"/>
-    <w:lsdException w:name="toc 4" w:uiPriority="39"/>
-    <w:lsdException w:name="toc 5" w:uiPriority="39"/>
-    <w:lsdException w:name="toc 6" w:uiPriority="39"/>
-    <w:lsdException w:name="toc 7" w:uiPriority="39"/>
-    <w:lsdException w:name="toc 8" w:uiPriority="39"/>
-    <w:lsdException w:name="toc 9" w:uiPriority="39"/>
-    <w:lsdException w:name="caption" w:uiPriority="35" w:qFormat="1"/>
-    <w:lsdException w:name="Title" w:semiHidden="0" w:uiPriority="10" w:unhideWhenUsed="0" w:qFormat="1"/>
-    <w:lsdException w:name="Default Paragraph Font" w:uiPriority="1"/>
-    <w:lsdException w:name="Subtitle" w:semiHidden="0" w:uiPriority="11" w:unhideWhenUsed="0" w:qFormat="1"/>
-    <w:lsdException w:name="Strong" w:semiHidden="0" w:uiPriority="22" w:unhideWhenUsed="0" w:qFormat="1"/>
-    <w:lsdException w:name="Emphasis" w:semiHidden="0" w:uiPriority="20" w:unhideWhenUsed="0" w:qFormat="1"/>
-    <w:lsdException w:name="Table Grid" w:semiHidden="0" w:uiPriority="59" w:unhideWhenUsed="0"/>
-    <w:lsdException w:name="Placeholder Text" w:unhideWhenUsed="0"/>
-    <w:lsdException w:name="No Spacing" w:semiHidden="0" w:uiPriority="1" w:unhideWhenUsed="0" w:qFormat="1"/>
-    <w:lsdException w:name="Light Shading" w:semiHidden="0" w:uiPriority="60" w:unhideWhenUsed="0"/>
-    <w:lsdException w:name="Light List" w:semiHidden="0" w:uiPriority="61" w:unhideWhenUsed="0"/>
-    <w:lsdException w:name="Light Grid" w:semiHidden="0" w:uiPriority="62" w:unhideWhenUsed="0"/>
-    <w:lsdException w:name="Medium Shading 1" w:semiHidden="0" w:uiPriority="63" w:unhideWhenUsed="0"/>
-    <w:lsdException w:name="Medium Shading 2" w:semiHidden="0" w:uiPriority="64" w:unhideWhenUsed="0"/>
-    <w:lsdException w:name="Medium List 1" w:semiHidden="0" w:uiPriority="65" w:unhideWhenUsed="0"/>
-    <w:lsdException w:name="Medium List 2" w:semiHidden="0" w:uiPriority="66" w:unhideWhenUsed="0"/>
-    <w:lsdException w:name="Medium Grid 1" w:semiHidden="0" w:uiPriority="67" w:unhideWhenUsed="0"/>
-    <w:lsdException w:name="Medium Grid 2" w:semiHidden="0" w:uiPriority="68" w:unhideWhenUsed="0"/>
-    <w:lsdException w:name="Medium Grid 3" w:semiHidden="0" w:uiPriority="69" w:unhideWhenUsed="0"/>
-    <w:lsdException w:name="Dark List" w:semiHidden="0" w:uiPriority="70" w:unhideWhenUsed="0"/>
-    <w:lsdException w:name="Colorful Shading" w:semiHidden="0" w:uiPriority="71" w:unhideWhenUsed="0"/>
-    <w:lsdException w:name="Colorful List" w:semiHidden="0" w:uiPriority="72" w:unhideWhenUsed="0"/>
-    <w:lsdException w:name="Colorful Grid" w:semiHidden="0" w:uiPriority="73" w:unhideWhenUsed="0"/>
-    <w:lsdException w:name="Light Shading Accent 1" w:semiHidden="0" w:uiPriority="60" w:unhideWhenUsed="0"/>
-    <w:lsdException w:name="Light List Accent 1" w:semiHidden="0" w:uiPriority="61" w:unhideWhenUsed="0"/>
-    <w:lsdException w:name="Light Grid Accent 1" w:semiHidden="0" w:uiPriority="62" w:unhideWhenUsed="0"/>
-    <w:lsdException w:name="Medium Shading 1 Accent 1" w:semiHidden="0" w:uiPriority="63" w:unhideWhenUsed="0"/>
-    <w:lsdException w:name="Medium Shading 2 Accent 1" w:semiHidden="0" w:uiPriority="64" w:unhideWhenUsed="0"/>
-    <w:lsdException w:name="Medium List 1 Accent 1" w:semiHidden="0" w:uiPriority="65" w:unhideWhenUsed="0"/>
-    <w:lsdException w:name="Revision" w:unhideWhenUsed="0"/>
-    <w:lsdException w:name="List Paragraph" w:semiHidden="0" w:uiPriority="34" w:unhideWhenUsed="0" w:qFormat="1"/>
-    <w:lsdException w:name="Quote" w:semiHidden="0" w:uiPriority="29" w:unhideWhenUsed="0" w:qFormat="1"/>
-    <w:lsdException w:name="Intense Quote" w:semiHidden="0" w:uiPriority="30" w:unhideWhenUsed="0" w:qFormat="1"/>
-    <w:lsdException w:name="Medium List 2 Accent 1" w:semiHidden="0" w:uiPriority="66" w:unhideWhenUsed="0"/>
-    <w:lsdException w:name="Medium Grid 1 Accent 1" w:semiHidden="0" w:uiPriority="67" w:unhideWhenUsed="0"/>
-    <w:lsdException w:name="Medium Grid 2 Accent 1" w:semiHidden="0" w:uiPriority="68" w:unhideWhenUsed="0"/>
-    <w:lsdException w:name="Medium Grid 3 Accent 1" w:semiHidden="0" w:uiPriority="69" w:unhideWhenUsed="0"/>
-    <w:lsdException w:name="Dark List Accent 1" w:semiHidden="0" w:uiPriority="70" w:unhideWhenUsed="0"/>
-    <w:lsdException w:name="Colorful Shading Accent 1" w:semiHidden="0" w:uiPriority="71" w:unhideWhenUsed="0"/>
-    <w:lsdException w:name="Colorful List Accent 1" w:semiHidden="0" w:uiPriority="72" w:unhideWhenUsed="0"/>
-    <w:lsdException w:name="Colorful Grid Accent 1" w:semiHidden="0" w:uiPriority="73" w:unhideWhenUsed="0"/>
-    <w:lsdException w:name="Light Shading Accent 2" w:semiHidden="0" w:uiPriority="60" w:unhideWhenUsed="0"/>
-    <w:lsdException w:name="Light List Accent 2" w:semiHidden="0" w:uiPriority="61" w:unhideWhenUsed="0"/>
-    <w:lsdException w:name="Light Grid Accent 2" w:semiHidden="0" w:uiPriority="62" w:unhideWhenUsed="0"/>
-    <w:lsdException w:name="Medium Shading 1 Accent 2" w:semiHidden="0" w:uiPriority="63" w:unhideWhenUsed="0"/>
-    <w:lsdException w:name="Medium Shading 2 Accent 2" w:semiHidden="0" w:uiPriority="64" w:unhideWhenUsed="0"/>
-    <w:lsdException w:name="Medium List 1 Accent 2" w:semiHidden="0" w:uiPriority="65" w:unhideWhenUsed="0"/>
-    <w:lsdException w:name="Medium List 2 Accent 2" w:semiHidden="0" w:uiPriority="66" w:unhideWhenUsed="0"/>
-    <w:lsdException w:name="Medium Grid 1 Accent 2" w:semiHidden="0" w:uiPriority="67" w:unhideWhenUsed="0"/>
-    <w:lsdException w:name="Medium Grid 2 Accent 2" w:semiHidden="0" w:uiPriority="68" w:unhideWhenUsed="0"/>
-    <w:lsdException w:name="Medium Grid 3 Accent 2" w:semiHidden="0" w:uiPriority="69" w:unhideWhenUsed="0"/>
-    <w:lsdException w:name="Dark List Accent 2" w:semiHidden="0" w:uiPriority="70" w:unhideWhenUsed="0"/>
-    <w:lsdException w:name="Colorful Shading Accent 2" w:semiHidden="0" w:uiPriority="71" w:unhideWhenUsed="0"/>
-    <w:lsdException w:name="Colorful List Accent 2" w:semiHidden="0" w:uiPriority="72" w:unhideWhenUsed="0"/>
-    <w:lsdException w:name="Colorful Grid Accent 2" w:semiHidden="0" w:uiPriority="73" w:unhideWhenUsed="0"/>
-    <w:lsdException w:name="Light Shading Accent 3" w:semiHidden="0" w:uiPriority="60" w:unhideWhenUsed="0"/>
-    <w:lsdException w:name="Light List Accent 3" w:semiHidden="0" w:uiPriority="61" w:unhideWhenUsed="0"/>
-    <w:lsdException w:name="Light Grid Accent 3" w:semiHidden="0" w:uiPriority="62" w:unhideWhenUsed="0"/>
-    <w:lsdException w:name="Medium Shading 1 Accent 3" w:semiHidden="0" w:uiPriority="63" w:unhideWhenUsed="0"/>
-    <w:lsdException w:name="Medium Shading 2 Accent 3" w:semiHidden="0" w:uiPriority="64" w:unhideWhenUsed="0"/>
-    <w:lsdException w:name="Medium List 1 Accent 3" w:semiHidden="0" w:uiPriority="65" w:unhideWhenUsed="0"/>
-    <w:lsdException w:name="Medium List 2 Accent 3" w:semiHidden="0" w:uiPriority="66" w:unhideWhenUsed="0"/>
-    <w:lsdException w:name="Medium Grid 1 Accent 3" w:semiHidden="0" w:uiPriority="67" w:unhideWhenUsed="0"/>
-    <w:lsdException w:name="Medium Grid 2 Accent 3" w:semiHidden="0" w:uiPriority="68" w:unhideWhenUsed="0"/>
-    <w:lsdException w:name="Medium Grid 3 Accent 3" w:semiHidden="0" w:uiPriority="69" w:unhideWhenUsed="0"/>
-    <w:lsdException w:name="Dark List Accent 3" w:semiHidden="0" w:uiPriority="70" w:unhideWhenUsed="0"/>
-    <w:lsdException w:name="Colorful Shading Accent 3" w:semiHidden="0" w:uiPriority="71" w:unhideWhenUsed="0"/>
-    <w:lsdException w:name="Colorful List Accent 3" w:semiHidden="0" w:uiPriority="72" w:unhideWhenUsed="0"/>
-    <w:lsdException w:name="Colorful Grid Accent 3" w:semiHidden="0" w:uiPriority="73" w:unhideWhenUsed="0"/>
-    <w:lsdException w:name="Light Shading Accent 4" w:semiHidden="0" w:uiPriority="60" w:unhideWhenUsed="0"/>
-    <w:lsdException w:name="Light List Accent 4" w:semiHidden="0" w:uiPriority="61" w:unhideWhenUsed="0"/>
-    <w:lsdException w:name="Light Grid Accent 4" w:semiHidden="0" w:uiPriority="62" w:unhideWhenUsed="0"/>
-    <w:lsdException w:name="Medium Shading 1 Accent 4" w:semiHidden="0" w:uiPriority="63" w:unhideWhenUsed="0"/>
-    <w:lsdException w:name="Medium Shading 2 Accent 4" w:semiHidden="0" w:uiPriority="64" w:unhideWhenUsed="0"/>
-    <w:lsdException w:name="Medium List 1 Accent 4" w:semiHidden="0" w:uiPriority="65" w:unhideWhenUsed="0"/>
-    <w:lsdException w:name="Medium List 2 Accent 4" w:semiHidden="0" w:uiPriority="66" w:unhideWhenUsed="0"/>
-    <w:lsdException w:name="Medium Grid 1 Accent 4" w:semiHidden="0" w:uiPriority="67" w:unhideWhenUsed="0"/>
-    <w:lsdException w:name="Medium Grid 2 Accent 4" w:semiHidden="0" w:uiPriority="68" w:unhideWhenUsed="0"/>
-    <w:lsdException w:name="Medium Grid 3 Accent 4" w:semiHidden="0" w:uiPriority="69" w:unhideWhenUsed="0"/>
-    <w:lsdException w:name="Dark List Accent 4" w:semiHidden="0" w:uiPriority="70" w:unhideWhenUsed="0"/>
-    <w:lsdException w:name="Colorful Shading Accent 4" w:semiHidden="0" w:uiPriority="71" w:unhideWhenUsed="0"/>
-    <w:lsdException w:name="Colorful List Accent 4" w:semiHidden="0" w:uiPriority="72" w:unhideWhenUsed="0"/>
-    <w:lsdException w:name="Colorful Grid Accent 4" w:semiHidden="0" w:uiPriority="73" w:unhideWhenUsed="0"/>
-    <w:lsdException w:name="Light Shading Accent 5" w:semiHidden="0" w:uiPriority="60" w:unhideWhenUsed="0"/>
-    <w:lsdException w:name="Light List Accent 5" w:semiHidden="0" w:uiPriority="61" w:unhideWhenUsed="0"/>
-    <w:lsdException w:name="Light Grid Accent 5" w:semiHidden="0" w:uiPriority="62" w:unhideWhenUsed="0"/>
-    <w:lsdException w:name="Medium Shading 1 Accent 5" w:semiHidden="0" w:uiPriority="63" w:unhideWhenUsed="0"/>
-    <w:lsdException w:name="Medium Shading 2 Accent 5" w:semiHidden="0" w:uiPriority="64" w:unhideWhenUsed="0"/>
-    <w:lsdException w:name="Medium List 1 Accent 5" w:semiHidden="0" w:uiPriority="65" w:unhideWhenUsed="0"/>
-    <w:lsdException w:name="Medium List 2 Accent 5" w:semiHidden="0" w:uiPriority="66" w:unhideWhenUsed="0"/>
-    <w:lsdException w:name="Medium Grid 1 Accent 5" w:semiHidden="0" w:uiPriority="67" w:unhideWhenUsed="0"/>
-    <w:lsdException w:name="Medium Grid 2 Accent 5" w:semiHidden="0" w:uiPriority="68" w:unhideWhenUsed="0"/>
-    <w:lsdException w:name="Medium Grid 3 Accent 5" w:semiHidden="0" w:uiPriority="69" w:unhideWhenUsed="0"/>
-    <w:lsdException w:name="Dark List Accent 5" w:semiHidden="0" w:uiPriority="70" w:unhideWhenUsed="0"/>
-    <w:lsdException w:name="Colorful Shading Accent 5" w:semiHidden="0" w:uiPriority="71" w:unhideWhenUsed="0"/>
-    <w:lsdException w:name="Colorful List Accent 5" w:semiHidden="0" w:uiPriority="72" w:unhideWhenUsed="0"/>
-    <w:lsdException w:name="Colorful Grid Accent 5" w:semiHidden="0" w:uiPriority="73" w:unhideWhenUsed="0"/>
-    <w:lsdException w:name="Light Shading Accent 6" w:semiHidden="0" w:uiPriority="60" w:unhideWhenUsed="0"/>
-    <w:lsdException w:name="Light List Accent 6" w:semiHidden="0" w:uiPriority="61" w:unhideWhenUsed="0"/>
-    <w:lsdException w:name="Light Grid Accent 6" w:semiHidden="0" w:uiPriority="62" w:unhideWhenUsed="0"/>
-    <w:lsdException w:name="Medium Shading 1 Accent 6" w:semiHidden="0" w:uiPriority="63" w:unhideWhenUsed="0"/>
-    <w:lsdException w:name="Medium Shading 2 Accent 6" w:semiHidden="0" w:uiPriority="64" w:unhideWhenUsed="0"/>
-    <w:lsdException w:name="Medium List 1 Accent 6" w:semiHidden="0" w:uiPriority="65" w:unhideWhenUsed="0"/>
-    <w:lsdException w:name="Medium List 2 Accent 6" w:semiHidden="0" w:uiPriority="66" w:unhideWhenUsed="0"/>
-    <w:lsdException w:name="Medium Grid 1 Accent 6" w:semiHidden="0" w:uiPriority="67" w:unhideWhenUsed="0"/>
-    <w:lsdException w:name="Medium Grid 2 Accent 6" w:semiHidden="0" w:uiPriority="68" w:unhideWhenUsed="0"/>
-    <w:lsdException w:name="Medium Grid 3 Accent 6" w:semiHidden="0" w:uiPriority="69" w:unhideWhenUsed="0"/>
-    <w:lsdException w:name="Dark List Accent 6" w:semiHidden="0" w:uiPriority="70" w:unhideWhenUsed="0"/>
-    <w:lsdException w:name="Colorful Shading Accent 6" w:semiHidden="0" w:uiPriority="71" w:unhideWhenUsed="0"/>
-    <w:lsdException w:name="Colorful List Accent 6" w:semiHidden="0" w:uiPriority="72" w:unhideWhenUsed="0"/>
-    <w:lsdException w:name="Colorful Grid Accent 6" w:semiHidden="0" w:uiPriority="73" w:unhideWhenUsed="0"/>
-    <w:lsdException w:name="Subtle Emphasis" w:semiHidden="0" w:uiPriority="19" w:unhideWhenUsed="0" w:qFormat="1"/>
-    <w:lsdException w:name="Intense Emphasis" w:semiHidden="0" w:uiPriority="21" w:unhideWhenUsed="0" w:qFormat="1"/>
-    <w:lsdException w:name="Subtle Reference" w:semiHidden="0" w:uiPriority="31" w:unhideWhenUsed="0" w:qFormat="1"/>
-    <w:lsdException w:name="Intense Reference" w:semiHidden="0" w:uiPriority="32" w:unhideWhenUsed="0" w:qFormat="1"/>
-    <w:lsdException w:name="Book Title" w:semiHidden="0" w:uiPriority="33" w:unhideWhenUsed="0" w:qFormat="1"/>
-    <w:lsdException w:name="Bibliography" w:uiPriority="37"/>
-    <w:lsdException w:name="TOC Heading" w:uiPriority="39" w:qFormat="1"/>
-  </w:latentStyles>
-  <w:style w:type="paragraph" w:default="1" w:styleId="Normal">
-    <w:name w:val="Normal"/>
-    <w:qFormat/>
-    <w:rsid w:val="005C7A37"/>
-  </w:style>
-  <w:style w:type="paragraph" w:styleId="Ttulo1">
-    <w:name w:val="heading 1"/>
-    <w:basedOn w:val="Normal"/>
-    <w:next w:val="Normal"/>
-    <w:link w:val="Ttulo1Char"/>
-    <w:uiPriority w:val="9"/>
-    <w:qFormat/>
-    <w:rsid w:val="00E85434"/>
-    <w:pPr>
-      <w:keepNext/>
-      <w:keepLines/>
-      <w:spacing w:before="480"/>
-      <w:outlineLvl w:val="0"/>
-    </w:pPr>
-    <w:rPr>
-      <w:rFonts w:asciiTheme="majorHAnsi" w:eastAsiaTheme="majorEastAsia" w:hAnsiTheme="majorHAnsi" w:cstheme="majorBidi"/>
-      <w:b/>
-      <w:bCs/>
-      <w:color w:val="365F91" w:themeColor="accent1" w:themeShade="BF"/>
-      <w:sz w:val="28"/>
-      <w:szCs w:val="28"/>
-    </w:rPr>
-  </w:style>
-  <w:style w:type="paragraph" w:styleId="Ttulo2">
-    <w:name w:val="heading 2"/>
-    <w:basedOn w:val="Normal"/>
-    <w:next w:val="Normal"/>
-    <w:link w:val="Ttulo2Char"/>
-    <w:uiPriority w:val="9"/>
-    <w:semiHidden/>
-    <w:unhideWhenUsed/>
-    <w:qFormat/>
-    <w:rsid w:val="006A1F34"/>
-    <w:pPr>
-      <w:keepNext/>
-      <w:keepLines/>
-      <w:spacing w:before="200"/>
-      <w:outlineLvl w:val="1"/>
-    </w:pPr>
-    <w:rPr>
-      <w:rFonts w:asciiTheme="majorHAnsi" w:eastAsiaTheme="majorEastAsia" w:hAnsiTheme="majorHAnsi" w:cstheme="majorBidi"/>
-      <w:b/>
-      <w:bCs/>
-      <w:color w:val="4F81BD" w:themeColor="accent1"/>
-      <w:sz w:val="26"/>
-      <w:szCs w:val="26"/>
-    </w:rPr>
-  </w:style>
-  <w:style w:type="paragraph" w:styleId="Ttulo3">
-    <w:name w:val="heading 3"/>
-    <w:basedOn w:val="Normal"/>
-    <w:next w:val="Normal"/>
-    <w:link w:val="Ttulo3Char"/>
-    <w:uiPriority w:val="9"/>
-    <w:semiHidden/>
-    <w:unhideWhenUsed/>
-    <w:qFormat/>
-    <w:rsid w:val="00825403"/>
-    <w:pPr>
-      <w:keepNext/>
-      <w:keepLines/>
-      <w:spacing w:before="200"/>
-      <w:outlineLvl w:val="2"/>
-    </w:pPr>
-    <w:rPr>
-      <w:rFonts w:asciiTheme="majorHAnsi" w:eastAsiaTheme="majorEastAsia" w:hAnsiTheme="majorHAnsi" w:cstheme="majorBidi"/>
-      <w:b/>
-      <w:bCs/>
-      <w:color w:val="4F81BD" w:themeColor="accent1"/>
-    </w:rPr>
-  </w:style>
-  <w:style w:type="character" w:default="1" w:styleId="Fontepargpadro">
-    <w:name w:val="Default Paragraph Font"/>
-    <w:uiPriority w:val="1"/>
-    <w:semiHidden/>
-    <w:unhideWhenUsed/>
-  </w:style>
-  <w:style w:type="table" w:default="1" w:styleId="Tabelanormal">
-    <w:name w:val="Normal Table"/>
-    <w:uiPriority w:val="99"/>
-    <w:semiHidden/>
-    <w:unhideWhenUsed/>
-    <w:qFormat/>
-    <w:tblPr>
-      <w:tblInd w:w="0" w:type="dxa"/>
-      <w:tblCellMar>
-        <w:top w:w="0" w:type="dxa"/>
-        <w:left w:w="108" w:type="dxa"/>
-        <w:bottom w:w="0" w:type="dxa"/>
-        <w:right w:w="108" w:type="dxa"/>
-      </w:tblCellMar>
-    </w:tblPr>
-  </w:style>
-  <w:style w:type="numbering" w:default="1" w:styleId="Semlista">
-    <w:name w:val="No List"/>
-    <w:uiPriority w:val="99"/>
-    <w:semiHidden/>
-    <w:unhideWhenUsed/>
-  </w:style>
-  <w:style w:type="character" w:customStyle="1" w:styleId="Ttulo1Char">
-    <w:name w:val="Título 1 Char"/>
-    <w:basedOn w:val="Fontepargpadro"/>
-    <w:link w:val="Ttulo1"/>
-    <w:uiPriority w:val="9"/>
-    <w:rsid w:val="00E85434"/>
-    <w:rPr>
-      <w:rFonts w:asciiTheme="majorHAnsi" w:eastAsiaTheme="majorEastAsia" w:hAnsiTheme="majorHAnsi" w:cstheme="majorBidi"/>
-      <w:b/>
-      <w:bCs/>
-      <w:color w:val="365F91" w:themeColor="accent1" w:themeShade="BF"/>
-      <w:sz w:val="28"/>
-      <w:szCs w:val="28"/>
-    </w:rPr>
-  </w:style>
-  <w:style w:type="paragraph" w:styleId="CabealhodoSumrio">
-    <w:name w:val="TOC Heading"/>
-    <w:basedOn w:val="Ttulo1"/>
-    <w:next w:val="Normal"/>
-    <w:uiPriority w:val="39"/>
-    <w:unhideWhenUsed/>
-    <w:qFormat/>
-    <w:rsid w:val="00E85434"/>
-    <w:pPr>
-      <w:outlineLvl w:val="9"/>
-    </w:pPr>
-  </w:style>
-  <w:style w:type="paragraph" w:styleId="Textodebalo">
-    <w:name w:val="Balloon Text"/>
-    <w:basedOn w:val="Normal"/>
-    <w:link w:val="TextodebaloChar"/>
-    <w:uiPriority w:val="99"/>
-    <w:semiHidden/>
-    <w:unhideWhenUsed/>
-    <w:rsid w:val="00E85434"/>
-    <w:rPr>
-      <w:rFonts w:ascii="Tahoma" w:hAnsi="Tahoma" w:cs="Tahoma"/>
-      <w:sz w:val="16"/>
-      <w:szCs w:val="16"/>
-    </w:rPr>
-  </w:style>
-  <w:style w:type="character" w:customStyle="1" w:styleId="TextodebaloChar">
-    <w:name w:val="Texto de balão Char"/>
-    <w:basedOn w:val="Fontepargpadro"/>
-    <w:link w:val="Textodebalo"/>
-    <w:uiPriority w:val="99"/>
-    <w:semiHidden/>
-    <w:rsid w:val="00E85434"/>
-    <w:rPr>
-      <w:rFonts w:ascii="Tahoma" w:hAnsi="Tahoma" w:cs="Tahoma"/>
-      <w:sz w:val="16"/>
-      <w:szCs w:val="16"/>
-    </w:rPr>
-  </w:style>
-  <w:style w:type="paragraph" w:styleId="Sumrio1">
-    <w:name w:val="toc 1"/>
-    <w:aliases w:val="SUMÁRIO TCC II"/>
-    <w:basedOn w:val="Ttulo1"/>
-    <w:next w:val="Ttulo1"/>
-    <w:link w:val="Sumrio1Char"/>
-    <w:autoRedefine/>
-    <w:uiPriority w:val="39"/>
-    <w:unhideWhenUsed/>
-    <w:qFormat/>
-    <w:rsid w:val="00E13272"/>
-    <w:pPr>
-      <w:tabs>
-        <w:tab w:val="left" w:leader="dot" w:pos="9072"/>
-      </w:tabs>
-      <w:spacing w:before="0"/>
-    </w:pPr>
-    <w:rPr>
-      <w:rFonts w:ascii="Arial" w:hAnsi="Arial"/>
-      <w:color w:val="000000" w:themeColor="text1"/>
-      <w:sz w:val="24"/>
-    </w:rPr>
-  </w:style>
-  <w:style w:type="character" w:styleId="Hyperlink">
-    <w:name w:val="Hyperlink"/>
-    <w:basedOn w:val="Fontepargpadro"/>
-    <w:uiPriority w:val="99"/>
-    <w:unhideWhenUsed/>
-    <w:rsid w:val="00E85434"/>
-    <w:rPr>
-      <w:color w:val="0000FF" w:themeColor="hyperlink"/>
-      <w:u w:val="single"/>
-    </w:rPr>
-  </w:style>
-  <w:style w:type="paragraph" w:styleId="PargrafodaLista">
-    <w:name w:val="List Paragraph"/>
-    <w:basedOn w:val="Normal"/>
-    <w:uiPriority w:val="34"/>
-    <w:qFormat/>
-    <w:rsid w:val="00EE24B2"/>
-    <w:pPr>
-      <w:ind w:left="720"/>
-      <w:contextualSpacing/>
-    </w:pPr>
-  </w:style>
-  <w:style w:type="paragraph" w:styleId="Sumrio2">
-    <w:name w:val="toc 2"/>
-    <w:basedOn w:val="Normal"/>
-    <w:next w:val="Normal"/>
-    <w:autoRedefine/>
-    <w:uiPriority w:val="39"/>
-    <w:unhideWhenUsed/>
-    <w:qFormat/>
-    <w:rsid w:val="00993D0C"/>
-    <w:pPr>
-      <w:spacing w:after="100"/>
-      <w:ind w:left="220"/>
-    </w:pPr>
-  </w:style>
-  <w:style w:type="paragraph" w:styleId="Sumrio3">
-    <w:name w:val="toc 3"/>
-    <w:basedOn w:val="Normal"/>
-    <w:next w:val="Normal"/>
-    <w:autoRedefine/>
-    <w:uiPriority w:val="39"/>
-    <w:unhideWhenUsed/>
-    <w:qFormat/>
-    <w:rsid w:val="00993D0C"/>
-    <w:pPr>
-      <w:spacing w:after="100"/>
-      <w:ind w:left="440"/>
-    </w:pPr>
-  </w:style>
-  <w:style w:type="table" w:styleId="Tabelacomgrade">
-    <w:name w:val="Table Grid"/>
-    <w:basedOn w:val="Tabelanormal"/>
-    <w:uiPriority w:val="59"/>
-    <w:rsid w:val="002712DF"/>
-    <w:tblPr>
-      <w:tblInd w:w="0" w:type="dxa"/>
-      <w:tblBorders>
-        <w:top w:val="single" w:sz="4" w:space="0" w:color="auto"/>
-        <w:left w:val="single" w:sz="4" w:space="0" w:color="auto"/>
-        <w:bottom w:val="single" w:sz="4" w:space="0" w:color="auto"/>
-        <w:right w:val="single" w:sz="4" w:space="0" w:color="auto"/>
-        <w:insideH w:val="single" w:sz="4" w:space="0" w:color="auto"/>
-        <w:insideV w:val="single" w:sz="4" w:space="0" w:color="auto"/>
-      </w:tblBorders>
-      <w:tblCellMar>
-        <w:top w:w="0" w:type="dxa"/>
-        <w:left w:w="108" w:type="dxa"/>
-        <w:bottom w:w="0" w:type="dxa"/>
-        <w:right w:w="108" w:type="dxa"/>
-      </w:tblCellMar>
-    </w:tblPr>
-  </w:style>
-  <w:style w:type="paragraph" w:styleId="SemEspaamento">
-    <w:name w:val="No Spacing"/>
-    <w:uiPriority w:val="1"/>
-    <w:qFormat/>
-    <w:rsid w:val="0003436E"/>
-  </w:style>
-  <w:style w:type="character" w:customStyle="1" w:styleId="Ttulo2Char">
-    <w:name w:val="Título 2 Char"/>
-    <w:basedOn w:val="Fontepargpadro"/>
-    <w:link w:val="Ttulo2"/>
-    <w:uiPriority w:val="9"/>
-    <w:semiHidden/>
-    <w:rsid w:val="006A1F34"/>
-    <w:rPr>
-      <w:rFonts w:asciiTheme="majorHAnsi" w:eastAsiaTheme="majorEastAsia" w:hAnsiTheme="majorHAnsi" w:cstheme="majorBidi"/>
-      <w:b/>
-      <w:bCs/>
-      <w:color w:val="4F81BD" w:themeColor="accent1"/>
-      <w:sz w:val="26"/>
-      <w:szCs w:val="26"/>
-    </w:rPr>
-  </w:style>
-  <w:style w:type="paragraph" w:styleId="Cabealho">
-    <w:name w:val="header"/>
-    <w:basedOn w:val="Normal"/>
-    <w:link w:val="CabealhoChar"/>
-    <w:uiPriority w:val="99"/>
-    <w:unhideWhenUsed/>
-    <w:rsid w:val="005763B1"/>
-    <w:pPr>
-      <w:tabs>
-        <w:tab w:val="center" w:pos="4252"/>
-        <w:tab w:val="right" w:pos="8504"/>
-      </w:tabs>
-    </w:pPr>
-  </w:style>
-  <w:style w:type="character" w:customStyle="1" w:styleId="CabealhoChar">
-    <w:name w:val="Cabeçalho Char"/>
-    <w:basedOn w:val="Fontepargpadro"/>
-    <w:link w:val="Cabealho"/>
-    <w:uiPriority w:val="99"/>
-    <w:rsid w:val="005763B1"/>
-  </w:style>
-  <w:style w:type="paragraph" w:styleId="Rodap">
-    <w:name w:val="footer"/>
-    <w:basedOn w:val="Normal"/>
-    <w:link w:val="RodapChar"/>
-    <w:uiPriority w:val="99"/>
-    <w:unhideWhenUsed/>
-    <w:rsid w:val="005763B1"/>
-    <w:pPr>
-      <w:tabs>
-        <w:tab w:val="center" w:pos="4252"/>
-        <w:tab w:val="right" w:pos="8504"/>
-      </w:tabs>
-    </w:pPr>
-  </w:style>
-  <w:style w:type="character" w:customStyle="1" w:styleId="RodapChar">
-    <w:name w:val="Rodapé Char"/>
-    <w:basedOn w:val="Fontepargpadro"/>
-    <w:link w:val="Rodap"/>
-    <w:uiPriority w:val="99"/>
-    <w:rsid w:val="005763B1"/>
-  </w:style>
-  <w:style w:type="character" w:customStyle="1" w:styleId="Ttulo3Char">
-    <w:name w:val="Título 3 Char"/>
-    <w:basedOn w:val="Fontepargpadro"/>
-    <w:link w:val="Ttulo3"/>
-    <w:uiPriority w:val="9"/>
-    <w:semiHidden/>
-    <w:rsid w:val="00825403"/>
-    <w:rPr>
-      <w:rFonts w:asciiTheme="majorHAnsi" w:eastAsiaTheme="majorEastAsia" w:hAnsiTheme="majorHAnsi" w:cstheme="majorBidi"/>
-      <w:b/>
-      <w:bCs/>
-      <w:color w:val="4F81BD" w:themeColor="accent1"/>
-    </w:rPr>
-  </w:style>
-  <w:style w:type="character" w:customStyle="1" w:styleId="Sumrio1Char">
-    <w:name w:val="Sumário 1 Char"/>
-    <w:aliases w:val="SUMÁRIO TCC II Char"/>
-    <w:basedOn w:val="Ttulo1Char"/>
-    <w:link w:val="Sumrio1"/>
-    <w:uiPriority w:val="39"/>
-    <w:rsid w:val="00E13272"/>
-    <w:rPr>
-      <w:rFonts w:ascii="Arial" w:eastAsiaTheme="majorEastAsia" w:hAnsi="Arial" w:cstheme="majorBidi"/>
-      <w:b/>
-      <w:bCs/>
-      <w:color w:val="000000" w:themeColor="text1"/>
-      <w:sz w:val="24"/>
-      <w:szCs w:val="28"/>
-    </w:rPr>
-  </w:style>
-  <w:style w:type="paragraph" w:customStyle="1" w:styleId="Pargrafo">
-    <w:name w:val="Parágrafo"/>
-    <w:basedOn w:val="Normal"/>
-    <w:qFormat/>
-    <w:rsid w:val="004A6168"/>
-    <w:pPr>
-      <w:spacing w:line="360" w:lineRule="auto"/>
-      <w:ind w:firstLine="851"/>
-      <w:jc w:val="both"/>
-    </w:pPr>
-    <w:rPr>
-      <w:rFonts w:ascii="Arial" w:eastAsia="Calibri" w:hAnsi="Arial" w:cs="Arial"/>
-      <w:sz w:val="24"/>
-      <w:szCs w:val="24"/>
-      <w:lang w:eastAsia="en-US"/>
-    </w:rPr>
-  </w:style>
-  <w:style w:type="paragraph" w:styleId="NormalWeb">
-    <w:name w:val="Normal (Web)"/>
-    <w:basedOn w:val="Normal"/>
-    <w:uiPriority w:val="99"/>
-    <w:semiHidden/>
-    <w:unhideWhenUsed/>
-    <w:rsid w:val="00553B03"/>
-    <w:pPr>
-      <w:spacing w:before="100" w:beforeAutospacing="1" w:after="100" w:afterAutospacing="1"/>
-      <w:jc w:val="left"/>
-    </w:pPr>
-    <w:rPr>
-      <w:rFonts w:ascii="Times New Roman" w:eastAsia="Times New Roman" w:hAnsi="Times New Roman" w:cs="Times New Roman"/>
-      <w:sz w:val="24"/>
-      <w:szCs w:val="24"/>
-    </w:rPr>
-  </w:style>
-  <w:style w:type="character" w:styleId="Forte">
-    <w:name w:val="Strong"/>
-    <w:basedOn w:val="Fontepargpadro"/>
-    <w:uiPriority w:val="22"/>
-    <w:qFormat/>
-    <w:rsid w:val="00553B03"/>
-    <w:rPr>
-      <w:b/>
-      <w:bCs/>
-    </w:rPr>
-  </w:style>
-  <w:style w:type="character" w:customStyle="1" w:styleId="apple-converted-space">
-    <w:name w:val="apple-converted-space"/>
-    <w:basedOn w:val="Fontepargpadro"/>
-    <w:rsid w:val="00553B03"/>
-  </w:style>
-</w:styles>
-</file>
-
-<file path=word/stylesWithEffects.xml><?xml version="1.0" encoding="utf-8"?>
-<w:styles xmlns:wpc="http://schemas.microsoft.com/office/word/2010/wordprocessingCanvas" xmlns:mc="http://schemas.openxmlformats.org/markup-compatibility/2006" xmlns:o="urn:schemas-microsoft-com:office:office" xmlns:r="http://schemas.openxmlformats.org/officeDocument/2006/relationships" xmlns:m="http://schemas.openxmlformats.org/officeDocument/2006/math" xmlns:v="urn:schemas-microsoft-com:vml" xmlns:wp14="http://schemas.microsoft.com/office/word/2010/wordprocessingDrawing" xmlns:wp="http://schemas.openxmlformats.org/drawingml/2006/wordprocessingDrawing" xmlns:w10="urn:schemas-microsoft-com:office:word" xmlns:w="http://schemas.openxmlformats.org/wordprocessingml/2006/main" xmlns:w14="http://schemas.microsoft.com/office/word/2010/wordml" xmlns:wpg="http://schemas.microsoft.com/office/word/2010/wordprocessingGroup" xmlns:wpi="http://schemas.microsoft.com/office/word/2010/wordprocessingInk" xmlns:wne="http://schemas.microsoft.com/office/word/2006/wordml" xmlns:wps="http://schemas.microsoft.com/office/word/2010/wordprocessingShape" mc:Ignorable="w14 wp14">
+<w:styles xmlns:mc="http://schemas.openxmlformats.org/markup-compatibility/2006" xmlns:r="http://schemas.openxmlformats.org/officeDocument/2006/relationships" xmlns:w="http://schemas.openxmlformats.org/wordprocessingml/2006/main" xmlns:w14="http://schemas.microsoft.com/office/word/2010/wordml" mc:Ignorable="w14">
   <w:docDefaults>
     <w:rPrDefault>
       <w:rPr>
@@ -12676,7 +13067,6 @@
     <w:uiPriority w:val="59"/>
     <w:rsid w:val="002712DF"/>
     <w:tblPr>
-      <w:tblInd w:w="0" w:type="dxa"/>
       <w:tblBorders>
         <w:top w:val="single" w:sz="4" w:space="0" w:color="auto"/>
         <w:left w:val="single" w:sz="4" w:space="0" w:color="auto"/>
@@ -12685,12 +13075,555 @@
         <w:insideH w:val="single" w:sz="4" w:space="0" w:color="auto"/>
         <w:insideV w:val="single" w:sz="4" w:space="0" w:color="auto"/>
       </w:tblBorders>
+    </w:tblPr>
+  </w:style>
+  <w:style w:type="paragraph" w:styleId="SemEspaamento">
+    <w:name w:val="No Spacing"/>
+    <w:uiPriority w:val="1"/>
+    <w:qFormat/>
+    <w:rsid w:val="0003436E"/>
+  </w:style>
+  <w:style w:type="character" w:customStyle="1" w:styleId="Ttulo2Char">
+    <w:name w:val="Título 2 Char"/>
+    <w:basedOn w:val="Fontepargpadro"/>
+    <w:link w:val="Ttulo2"/>
+    <w:uiPriority w:val="9"/>
+    <w:semiHidden/>
+    <w:rsid w:val="006A1F34"/>
+    <w:rPr>
+      <w:rFonts w:asciiTheme="majorHAnsi" w:eastAsiaTheme="majorEastAsia" w:hAnsiTheme="majorHAnsi" w:cstheme="majorBidi"/>
+      <w:b/>
+      <w:bCs/>
+      <w:color w:val="4F81BD" w:themeColor="accent1"/>
+      <w:sz w:val="26"/>
+      <w:szCs w:val="26"/>
+    </w:rPr>
+  </w:style>
+  <w:style w:type="paragraph" w:styleId="Cabealho">
+    <w:name w:val="header"/>
+    <w:basedOn w:val="Normal"/>
+    <w:link w:val="CabealhoChar"/>
+    <w:uiPriority w:val="99"/>
+    <w:unhideWhenUsed/>
+    <w:rsid w:val="005763B1"/>
+    <w:pPr>
+      <w:tabs>
+        <w:tab w:val="center" w:pos="4252"/>
+        <w:tab w:val="right" w:pos="8504"/>
+      </w:tabs>
+    </w:pPr>
+  </w:style>
+  <w:style w:type="character" w:customStyle="1" w:styleId="CabealhoChar">
+    <w:name w:val="Cabeçalho Char"/>
+    <w:basedOn w:val="Fontepargpadro"/>
+    <w:link w:val="Cabealho"/>
+    <w:uiPriority w:val="99"/>
+    <w:rsid w:val="005763B1"/>
+  </w:style>
+  <w:style w:type="paragraph" w:styleId="Rodap">
+    <w:name w:val="footer"/>
+    <w:basedOn w:val="Normal"/>
+    <w:link w:val="RodapChar"/>
+    <w:uiPriority w:val="99"/>
+    <w:unhideWhenUsed/>
+    <w:rsid w:val="005763B1"/>
+    <w:pPr>
+      <w:tabs>
+        <w:tab w:val="center" w:pos="4252"/>
+        <w:tab w:val="right" w:pos="8504"/>
+      </w:tabs>
+    </w:pPr>
+  </w:style>
+  <w:style w:type="character" w:customStyle="1" w:styleId="RodapChar">
+    <w:name w:val="Rodapé Char"/>
+    <w:basedOn w:val="Fontepargpadro"/>
+    <w:link w:val="Rodap"/>
+    <w:uiPriority w:val="99"/>
+    <w:rsid w:val="005763B1"/>
+  </w:style>
+  <w:style w:type="character" w:customStyle="1" w:styleId="Ttulo3Char">
+    <w:name w:val="Título 3 Char"/>
+    <w:basedOn w:val="Fontepargpadro"/>
+    <w:link w:val="Ttulo3"/>
+    <w:uiPriority w:val="9"/>
+    <w:semiHidden/>
+    <w:rsid w:val="00825403"/>
+    <w:rPr>
+      <w:rFonts w:asciiTheme="majorHAnsi" w:eastAsiaTheme="majorEastAsia" w:hAnsiTheme="majorHAnsi" w:cstheme="majorBidi"/>
+      <w:b/>
+      <w:bCs/>
+      <w:color w:val="4F81BD" w:themeColor="accent1"/>
+    </w:rPr>
+  </w:style>
+  <w:style w:type="character" w:customStyle="1" w:styleId="Sumrio1Char">
+    <w:name w:val="Sumário 1 Char"/>
+    <w:aliases w:val="SUMÁRIO TCC II Char"/>
+    <w:basedOn w:val="Ttulo1Char"/>
+    <w:link w:val="Sumrio1"/>
+    <w:uiPriority w:val="39"/>
+    <w:rsid w:val="00E13272"/>
+    <w:rPr>
+      <w:rFonts w:ascii="Arial" w:eastAsiaTheme="majorEastAsia" w:hAnsi="Arial" w:cstheme="majorBidi"/>
+      <w:b/>
+      <w:bCs/>
+      <w:color w:val="000000" w:themeColor="text1"/>
+      <w:sz w:val="24"/>
+      <w:szCs w:val="28"/>
+    </w:rPr>
+  </w:style>
+  <w:style w:type="paragraph" w:customStyle="1" w:styleId="Pargrafo">
+    <w:name w:val="Parágrafo"/>
+    <w:basedOn w:val="Normal"/>
+    <w:qFormat/>
+    <w:rsid w:val="004A6168"/>
+    <w:pPr>
+      <w:spacing w:line="360" w:lineRule="auto"/>
+      <w:ind w:firstLine="851"/>
+      <w:jc w:val="both"/>
+    </w:pPr>
+    <w:rPr>
+      <w:rFonts w:ascii="Arial" w:eastAsia="Calibri" w:hAnsi="Arial" w:cs="Arial"/>
+      <w:sz w:val="24"/>
+      <w:szCs w:val="24"/>
+      <w:lang w:eastAsia="en-US"/>
+    </w:rPr>
+  </w:style>
+  <w:style w:type="paragraph" w:styleId="NormalWeb">
+    <w:name w:val="Normal (Web)"/>
+    <w:basedOn w:val="Normal"/>
+    <w:uiPriority w:val="99"/>
+    <w:semiHidden/>
+    <w:unhideWhenUsed/>
+    <w:rsid w:val="00553B03"/>
+    <w:pPr>
+      <w:spacing w:before="100" w:beforeAutospacing="1" w:after="100" w:afterAutospacing="1"/>
+      <w:jc w:val="left"/>
+    </w:pPr>
+    <w:rPr>
+      <w:rFonts w:ascii="Times New Roman" w:eastAsia="Times New Roman" w:hAnsi="Times New Roman" w:cs="Times New Roman"/>
+      <w:sz w:val="24"/>
+      <w:szCs w:val="24"/>
+    </w:rPr>
+  </w:style>
+  <w:style w:type="character" w:styleId="Forte">
+    <w:name w:val="Strong"/>
+    <w:basedOn w:val="Fontepargpadro"/>
+    <w:uiPriority w:val="22"/>
+    <w:qFormat/>
+    <w:rsid w:val="00553B03"/>
+    <w:rPr>
+      <w:b/>
+      <w:bCs/>
+    </w:rPr>
+  </w:style>
+  <w:style w:type="character" w:customStyle="1" w:styleId="apple-converted-space">
+    <w:name w:val="apple-converted-space"/>
+    <w:basedOn w:val="Fontepargpadro"/>
+    <w:rsid w:val="00553B03"/>
+  </w:style>
+</w:styles>
+</file>
+
+<file path=word/stylesWithEffects.xml><?xml version="1.0" encoding="utf-8"?>
+<w:styles xmlns:wpc="http://schemas.microsoft.com/office/word/2010/wordprocessingCanvas" xmlns:mc="http://schemas.openxmlformats.org/markup-compatibility/2006" xmlns:o="urn:schemas-microsoft-com:office:office" xmlns:r="http://schemas.openxmlformats.org/officeDocument/2006/relationships" xmlns:m="http://schemas.openxmlformats.org/officeDocument/2006/math" xmlns:v="urn:schemas-microsoft-com:vml" xmlns:wp14="http://schemas.microsoft.com/office/word/2010/wordprocessingDrawing" xmlns:wp="http://schemas.openxmlformats.org/drawingml/2006/wordprocessingDrawing" xmlns:w10="urn:schemas-microsoft-com:office:word" xmlns:w="http://schemas.openxmlformats.org/wordprocessingml/2006/main" xmlns:w14="http://schemas.microsoft.com/office/word/2010/wordml" xmlns:wpg="http://schemas.microsoft.com/office/word/2010/wordprocessingGroup" xmlns:wpi="http://schemas.microsoft.com/office/word/2010/wordprocessingInk" xmlns:wne="http://schemas.microsoft.com/office/word/2006/wordml" xmlns:wps="http://schemas.microsoft.com/office/word/2010/wordprocessingShape" mc:Ignorable="w14 wp14">
+  <w:docDefaults>
+    <w:rPrDefault>
+      <w:rPr>
+        <w:rFonts w:asciiTheme="minorHAnsi" w:eastAsiaTheme="minorEastAsia" w:hAnsiTheme="minorHAnsi" w:cstheme="minorBidi"/>
+        <w:sz w:val="22"/>
+        <w:szCs w:val="22"/>
+        <w:lang w:val="pt-BR" w:eastAsia="pt-BR" w:bidi="ar-SA"/>
+      </w:rPr>
+    </w:rPrDefault>
+    <w:pPrDefault>
+      <w:pPr>
+        <w:jc w:val="center"/>
+      </w:pPr>
+    </w:pPrDefault>
+  </w:docDefaults>
+  <w:latentStyles w:defLockedState="0" w:defUIPriority="99" w:defSemiHidden="1" w:defUnhideWhenUsed="1" w:defQFormat="0" w:count="267">
+    <w:lsdException w:name="Normal" w:semiHidden="0" w:uiPriority="0" w:unhideWhenUsed="0" w:qFormat="1"/>
+    <w:lsdException w:name="heading 1" w:semiHidden="0" w:uiPriority="9" w:unhideWhenUsed="0" w:qFormat="1"/>
+    <w:lsdException w:name="heading 2" w:uiPriority="9" w:qFormat="1"/>
+    <w:lsdException w:name="heading 3" w:uiPriority="9" w:qFormat="1"/>
+    <w:lsdException w:name="heading 4" w:uiPriority="9" w:qFormat="1"/>
+    <w:lsdException w:name="heading 5" w:uiPriority="9" w:qFormat="1"/>
+    <w:lsdException w:name="heading 6" w:uiPriority="9" w:qFormat="1"/>
+    <w:lsdException w:name="heading 7" w:uiPriority="9" w:qFormat="1"/>
+    <w:lsdException w:name="heading 8" w:uiPriority="9" w:qFormat="1"/>
+    <w:lsdException w:name="heading 9" w:uiPriority="9" w:qFormat="1"/>
+    <w:lsdException w:name="toc 1" w:uiPriority="39" w:qFormat="1"/>
+    <w:lsdException w:name="toc 2" w:uiPriority="39" w:qFormat="1"/>
+    <w:lsdException w:name="toc 3" w:uiPriority="39" w:qFormat="1"/>
+    <w:lsdException w:name="toc 4" w:uiPriority="39"/>
+    <w:lsdException w:name="toc 5" w:uiPriority="39"/>
+    <w:lsdException w:name="toc 6" w:uiPriority="39"/>
+    <w:lsdException w:name="toc 7" w:uiPriority="39"/>
+    <w:lsdException w:name="toc 8" w:uiPriority="39"/>
+    <w:lsdException w:name="toc 9" w:uiPriority="39"/>
+    <w:lsdException w:name="caption" w:uiPriority="35" w:qFormat="1"/>
+    <w:lsdException w:name="Title" w:semiHidden="0" w:uiPriority="10" w:unhideWhenUsed="0" w:qFormat="1"/>
+    <w:lsdException w:name="Default Paragraph Font" w:uiPriority="1"/>
+    <w:lsdException w:name="Subtitle" w:semiHidden="0" w:uiPriority="11" w:unhideWhenUsed="0" w:qFormat="1"/>
+    <w:lsdException w:name="Strong" w:semiHidden="0" w:uiPriority="22" w:unhideWhenUsed="0" w:qFormat="1"/>
+    <w:lsdException w:name="Emphasis" w:semiHidden="0" w:uiPriority="20" w:unhideWhenUsed="0" w:qFormat="1"/>
+    <w:lsdException w:name="Table Grid" w:semiHidden="0" w:uiPriority="59" w:unhideWhenUsed="0"/>
+    <w:lsdException w:name="Placeholder Text" w:unhideWhenUsed="0"/>
+    <w:lsdException w:name="No Spacing" w:semiHidden="0" w:uiPriority="1" w:unhideWhenUsed="0" w:qFormat="1"/>
+    <w:lsdException w:name="Light Shading" w:semiHidden="0" w:uiPriority="60" w:unhideWhenUsed="0"/>
+    <w:lsdException w:name="Light List" w:semiHidden="0" w:uiPriority="61" w:unhideWhenUsed="0"/>
+    <w:lsdException w:name="Light Grid" w:semiHidden="0" w:uiPriority="62" w:unhideWhenUsed="0"/>
+    <w:lsdException w:name="Medium Shading 1" w:semiHidden="0" w:uiPriority="63" w:unhideWhenUsed="0"/>
+    <w:lsdException w:name="Medium Shading 2" w:semiHidden="0" w:uiPriority="64" w:unhideWhenUsed="0"/>
+    <w:lsdException w:name="Medium List 1" w:semiHidden="0" w:uiPriority="65" w:unhideWhenUsed="0"/>
+    <w:lsdException w:name="Medium List 2" w:semiHidden="0" w:uiPriority="66" w:unhideWhenUsed="0"/>
+    <w:lsdException w:name="Medium Grid 1" w:semiHidden="0" w:uiPriority="67" w:unhideWhenUsed="0"/>
+    <w:lsdException w:name="Medium Grid 2" w:semiHidden="0" w:uiPriority="68" w:unhideWhenUsed="0"/>
+    <w:lsdException w:name="Medium Grid 3" w:semiHidden="0" w:uiPriority="69" w:unhideWhenUsed="0"/>
+    <w:lsdException w:name="Dark List" w:semiHidden="0" w:uiPriority="70" w:unhideWhenUsed="0"/>
+    <w:lsdException w:name="Colorful Shading" w:semiHidden="0" w:uiPriority="71" w:unhideWhenUsed="0"/>
+    <w:lsdException w:name="Colorful List" w:semiHidden="0" w:uiPriority="72" w:unhideWhenUsed="0"/>
+    <w:lsdException w:name="Colorful Grid" w:semiHidden="0" w:uiPriority="73" w:unhideWhenUsed="0"/>
+    <w:lsdException w:name="Light Shading Accent 1" w:semiHidden="0" w:uiPriority="60" w:unhideWhenUsed="0"/>
+    <w:lsdException w:name="Light List Accent 1" w:semiHidden="0" w:uiPriority="61" w:unhideWhenUsed="0"/>
+    <w:lsdException w:name="Light Grid Accent 1" w:semiHidden="0" w:uiPriority="62" w:unhideWhenUsed="0"/>
+    <w:lsdException w:name="Medium Shading 1 Accent 1" w:semiHidden="0" w:uiPriority="63" w:unhideWhenUsed="0"/>
+    <w:lsdException w:name="Medium Shading 2 Accent 1" w:semiHidden="0" w:uiPriority="64" w:unhideWhenUsed="0"/>
+    <w:lsdException w:name="Medium List 1 Accent 1" w:semiHidden="0" w:uiPriority="65" w:unhideWhenUsed="0"/>
+    <w:lsdException w:name="Revision" w:unhideWhenUsed="0"/>
+    <w:lsdException w:name="List Paragraph" w:semiHidden="0" w:uiPriority="34" w:unhideWhenUsed="0" w:qFormat="1"/>
+    <w:lsdException w:name="Quote" w:semiHidden="0" w:uiPriority="29" w:unhideWhenUsed="0" w:qFormat="1"/>
+    <w:lsdException w:name="Intense Quote" w:semiHidden="0" w:uiPriority="30" w:unhideWhenUsed="0" w:qFormat="1"/>
+    <w:lsdException w:name="Medium List 2 Accent 1" w:semiHidden="0" w:uiPriority="66" w:unhideWhenUsed="0"/>
+    <w:lsdException w:name="Medium Grid 1 Accent 1" w:semiHidden="0" w:uiPriority="67" w:unhideWhenUsed="0"/>
+    <w:lsdException w:name="Medium Grid 2 Accent 1" w:semiHidden="0" w:uiPriority="68" w:unhideWhenUsed="0"/>
+    <w:lsdException w:name="Medium Grid 3 Accent 1" w:semiHidden="0" w:uiPriority="69" w:unhideWhenUsed="0"/>
+    <w:lsdException w:name="Dark List Accent 1" w:semiHidden="0" w:uiPriority="70" w:unhideWhenUsed="0"/>
+    <w:lsdException w:name="Colorful Shading Accent 1" w:semiHidden="0" w:uiPriority="71" w:unhideWhenUsed="0"/>
+    <w:lsdException w:name="Colorful List Accent 1" w:semiHidden="0" w:uiPriority="72" w:unhideWhenUsed="0"/>
+    <w:lsdException w:name="Colorful Grid Accent 1" w:semiHidden="0" w:uiPriority="73" w:unhideWhenUsed="0"/>
+    <w:lsdException w:name="Light Shading Accent 2" w:semiHidden="0" w:uiPriority="60" w:unhideWhenUsed="0"/>
+    <w:lsdException w:name="Light List Accent 2" w:semiHidden="0" w:uiPriority="61" w:unhideWhenUsed="0"/>
+    <w:lsdException w:name="Light Grid Accent 2" w:semiHidden="0" w:uiPriority="62" w:unhideWhenUsed="0"/>
+    <w:lsdException w:name="Medium Shading 1 Accent 2" w:semiHidden="0" w:uiPriority="63" w:unhideWhenUsed="0"/>
+    <w:lsdException w:name="Medium Shading 2 Accent 2" w:semiHidden="0" w:uiPriority="64" w:unhideWhenUsed="0"/>
+    <w:lsdException w:name="Medium List 1 Accent 2" w:semiHidden="0" w:uiPriority="65" w:unhideWhenUsed="0"/>
+    <w:lsdException w:name="Medium List 2 Accent 2" w:semiHidden="0" w:uiPriority="66" w:unhideWhenUsed="0"/>
+    <w:lsdException w:name="Medium Grid 1 Accent 2" w:semiHidden="0" w:uiPriority="67" w:unhideWhenUsed="0"/>
+    <w:lsdException w:name="Medium Grid 2 Accent 2" w:semiHidden="0" w:uiPriority="68" w:unhideWhenUsed="0"/>
+    <w:lsdException w:name="Medium Grid 3 Accent 2" w:semiHidden="0" w:uiPriority="69" w:unhideWhenUsed="0"/>
+    <w:lsdException w:name="Dark List Accent 2" w:semiHidden="0" w:uiPriority="70" w:unhideWhenUsed="0"/>
+    <w:lsdException w:name="Colorful Shading Accent 2" w:semiHidden="0" w:uiPriority="71" w:unhideWhenUsed="0"/>
+    <w:lsdException w:name="Colorful List Accent 2" w:semiHidden="0" w:uiPriority="72" w:unhideWhenUsed="0"/>
+    <w:lsdException w:name="Colorful Grid Accent 2" w:semiHidden="0" w:uiPriority="73" w:unhideWhenUsed="0"/>
+    <w:lsdException w:name="Light Shading Accent 3" w:semiHidden="0" w:uiPriority="60" w:unhideWhenUsed="0"/>
+    <w:lsdException w:name="Light List Accent 3" w:semiHidden="0" w:uiPriority="61" w:unhideWhenUsed="0"/>
+    <w:lsdException w:name="Light Grid Accent 3" w:semiHidden="0" w:uiPriority="62" w:unhideWhenUsed="0"/>
+    <w:lsdException w:name="Medium Shading 1 Accent 3" w:semiHidden="0" w:uiPriority="63" w:unhideWhenUsed="0"/>
+    <w:lsdException w:name="Medium Shading 2 Accent 3" w:semiHidden="0" w:uiPriority="64" w:unhideWhenUsed="0"/>
+    <w:lsdException w:name="Medium List 1 Accent 3" w:semiHidden="0" w:uiPriority="65" w:unhideWhenUsed="0"/>
+    <w:lsdException w:name="Medium List 2 Accent 3" w:semiHidden="0" w:uiPriority="66" w:unhideWhenUsed="0"/>
+    <w:lsdException w:name="Medium Grid 1 Accent 3" w:semiHidden="0" w:uiPriority="67" w:unhideWhenUsed="0"/>
+    <w:lsdException w:name="Medium Grid 2 Accent 3" w:semiHidden="0" w:uiPriority="68" w:unhideWhenUsed="0"/>
+    <w:lsdException w:name="Medium Grid 3 Accent 3" w:semiHidden="0" w:uiPriority="69" w:unhideWhenUsed="0"/>
+    <w:lsdException w:name="Dark List Accent 3" w:semiHidden="0" w:uiPriority="70" w:unhideWhenUsed="0"/>
+    <w:lsdException w:name="Colorful Shading Accent 3" w:semiHidden="0" w:uiPriority="71" w:unhideWhenUsed="0"/>
+    <w:lsdException w:name="Colorful List Accent 3" w:semiHidden="0" w:uiPriority="72" w:unhideWhenUsed="0"/>
+    <w:lsdException w:name="Colorful Grid Accent 3" w:semiHidden="0" w:uiPriority="73" w:unhideWhenUsed="0"/>
+    <w:lsdException w:name="Light Shading Accent 4" w:semiHidden="0" w:uiPriority="60" w:unhideWhenUsed="0"/>
+    <w:lsdException w:name="Light List Accent 4" w:semiHidden="0" w:uiPriority="61" w:unhideWhenUsed="0"/>
+    <w:lsdException w:name="Light Grid Accent 4" w:semiHidden="0" w:uiPriority="62" w:unhideWhenUsed="0"/>
+    <w:lsdException w:name="Medium Shading 1 Accent 4" w:semiHidden="0" w:uiPriority="63" w:unhideWhenUsed="0"/>
+    <w:lsdException w:name="Medium Shading 2 Accent 4" w:semiHidden="0" w:uiPriority="64" w:unhideWhenUsed="0"/>
+    <w:lsdException w:name="Medium List 1 Accent 4" w:semiHidden="0" w:uiPriority="65" w:unhideWhenUsed="0"/>
+    <w:lsdException w:name="Medium List 2 Accent 4" w:semiHidden="0" w:uiPriority="66" w:unhideWhenUsed="0"/>
+    <w:lsdException w:name="Medium Grid 1 Accent 4" w:semiHidden="0" w:uiPriority="67" w:unhideWhenUsed="0"/>
+    <w:lsdException w:name="Medium Grid 2 Accent 4" w:semiHidden="0" w:uiPriority="68" w:unhideWhenUsed="0"/>
+    <w:lsdException w:name="Medium Grid 3 Accent 4" w:semiHidden="0" w:uiPriority="69" w:unhideWhenUsed="0"/>
+    <w:lsdException w:name="Dark List Accent 4" w:semiHidden="0" w:uiPriority="70" w:unhideWhenUsed="0"/>
+    <w:lsdException w:name="Colorful Shading Accent 4" w:semiHidden="0" w:uiPriority="71" w:unhideWhenUsed="0"/>
+    <w:lsdException w:name="Colorful List Accent 4" w:semiHidden="0" w:uiPriority="72" w:unhideWhenUsed="0"/>
+    <w:lsdException w:name="Colorful Grid Accent 4" w:semiHidden="0" w:uiPriority="73" w:unhideWhenUsed="0"/>
+    <w:lsdException w:name="Light Shading Accent 5" w:semiHidden="0" w:uiPriority="60" w:unhideWhenUsed="0"/>
+    <w:lsdException w:name="Light List Accent 5" w:semiHidden="0" w:uiPriority="61" w:unhideWhenUsed="0"/>
+    <w:lsdException w:name="Light Grid Accent 5" w:semiHidden="0" w:uiPriority="62" w:unhideWhenUsed="0"/>
+    <w:lsdException w:name="Medium Shading 1 Accent 5" w:semiHidden="0" w:uiPriority="63" w:unhideWhenUsed="0"/>
+    <w:lsdException w:name="Medium Shading 2 Accent 5" w:semiHidden="0" w:uiPriority="64" w:unhideWhenUsed="0"/>
+    <w:lsdException w:name="Medium List 1 Accent 5" w:semiHidden="0" w:uiPriority="65" w:unhideWhenUsed="0"/>
+    <w:lsdException w:name="Medium List 2 Accent 5" w:semiHidden="0" w:uiPriority="66" w:unhideWhenUsed="0"/>
+    <w:lsdException w:name="Medium Grid 1 Accent 5" w:semiHidden="0" w:uiPriority="67" w:unhideWhenUsed="0"/>
+    <w:lsdException w:name="Medium Grid 2 Accent 5" w:semiHidden="0" w:uiPriority="68" w:unhideWhenUsed="0"/>
+    <w:lsdException w:name="Medium Grid 3 Accent 5" w:semiHidden="0" w:uiPriority="69" w:unhideWhenUsed="0"/>
+    <w:lsdException w:name="Dark List Accent 5" w:semiHidden="0" w:uiPriority="70" w:unhideWhenUsed="0"/>
+    <w:lsdException w:name="Colorful Shading Accent 5" w:semiHidden="0" w:uiPriority="71" w:unhideWhenUsed="0"/>
+    <w:lsdException w:name="Colorful List Accent 5" w:semiHidden="0" w:uiPriority="72" w:unhideWhenUsed="0"/>
+    <w:lsdException w:name="Colorful Grid Accent 5" w:semiHidden="0" w:uiPriority="73" w:unhideWhenUsed="0"/>
+    <w:lsdException w:name="Light Shading Accent 6" w:semiHidden="0" w:uiPriority="60" w:unhideWhenUsed="0"/>
+    <w:lsdException w:name="Light List Accent 6" w:semiHidden="0" w:uiPriority="61" w:unhideWhenUsed="0"/>
+    <w:lsdException w:name="Light Grid Accent 6" w:semiHidden="0" w:uiPriority="62" w:unhideWhenUsed="0"/>
+    <w:lsdException w:name="Medium Shading 1 Accent 6" w:semiHidden="0" w:uiPriority="63" w:unhideWhenUsed="0"/>
+    <w:lsdException w:name="Medium Shading 2 Accent 6" w:semiHidden="0" w:uiPriority="64" w:unhideWhenUsed="0"/>
+    <w:lsdException w:name="Medium List 1 Accent 6" w:semiHidden="0" w:uiPriority="65" w:unhideWhenUsed="0"/>
+    <w:lsdException w:name="Medium List 2 Accent 6" w:semiHidden="0" w:uiPriority="66" w:unhideWhenUsed="0"/>
+    <w:lsdException w:name="Medium Grid 1 Accent 6" w:semiHidden="0" w:uiPriority="67" w:unhideWhenUsed="0"/>
+    <w:lsdException w:name="Medium Grid 2 Accent 6" w:semiHidden="0" w:uiPriority="68" w:unhideWhenUsed="0"/>
+    <w:lsdException w:name="Medium Grid 3 Accent 6" w:semiHidden="0" w:uiPriority="69" w:unhideWhenUsed="0"/>
+    <w:lsdException w:name="Dark List Accent 6" w:semiHidden="0" w:uiPriority="70" w:unhideWhenUsed="0"/>
+    <w:lsdException w:name="Colorful Shading Accent 6" w:semiHidden="0" w:uiPriority="71" w:unhideWhenUsed="0"/>
+    <w:lsdException w:name="Colorful List Accent 6" w:semiHidden="0" w:uiPriority="72" w:unhideWhenUsed="0"/>
+    <w:lsdException w:name="Colorful Grid Accent 6" w:semiHidden="0" w:uiPriority="73" w:unhideWhenUsed="0"/>
+    <w:lsdException w:name="Subtle Emphasis" w:semiHidden="0" w:uiPriority="19" w:unhideWhenUsed="0" w:qFormat="1"/>
+    <w:lsdException w:name="Intense Emphasis" w:semiHidden="0" w:uiPriority="21" w:unhideWhenUsed="0" w:qFormat="1"/>
+    <w:lsdException w:name="Subtle Reference" w:semiHidden="0" w:uiPriority="31" w:unhideWhenUsed="0" w:qFormat="1"/>
+    <w:lsdException w:name="Intense Reference" w:semiHidden="0" w:uiPriority="32" w:unhideWhenUsed="0" w:qFormat="1"/>
+    <w:lsdException w:name="Book Title" w:semiHidden="0" w:uiPriority="33" w:unhideWhenUsed="0" w:qFormat="1"/>
+    <w:lsdException w:name="Bibliography" w:uiPriority="37"/>
+    <w:lsdException w:name="TOC Heading" w:uiPriority="39" w:qFormat="1"/>
+  </w:latentStyles>
+  <w:style w:type="paragraph" w:default="1" w:styleId="Normal">
+    <w:name w:val="Normal"/>
+    <w:qFormat/>
+    <w:rsid w:val="005C7A37"/>
+  </w:style>
+  <w:style w:type="paragraph" w:styleId="Ttulo1">
+    <w:name w:val="heading 1"/>
+    <w:basedOn w:val="Normal"/>
+    <w:next w:val="Normal"/>
+    <w:link w:val="Ttulo1Char"/>
+    <w:uiPriority w:val="9"/>
+    <w:qFormat/>
+    <w:rsid w:val="00E85434"/>
+    <w:pPr>
+      <w:keepNext/>
+      <w:keepLines/>
+      <w:spacing w:before="480"/>
+      <w:outlineLvl w:val="0"/>
+    </w:pPr>
+    <w:rPr>
+      <w:rFonts w:asciiTheme="majorHAnsi" w:eastAsiaTheme="majorEastAsia" w:hAnsiTheme="majorHAnsi" w:cstheme="majorBidi"/>
+      <w:b/>
+      <w:bCs/>
+      <w:color w:val="365F91" w:themeColor="accent1" w:themeShade="BF"/>
+      <w:sz w:val="28"/>
+      <w:szCs w:val="28"/>
+    </w:rPr>
+  </w:style>
+  <w:style w:type="paragraph" w:styleId="Ttulo2">
+    <w:name w:val="heading 2"/>
+    <w:basedOn w:val="Normal"/>
+    <w:next w:val="Normal"/>
+    <w:link w:val="Ttulo2Char"/>
+    <w:uiPriority w:val="9"/>
+    <w:semiHidden/>
+    <w:unhideWhenUsed/>
+    <w:qFormat/>
+    <w:rsid w:val="006A1F34"/>
+    <w:pPr>
+      <w:keepNext/>
+      <w:keepLines/>
+      <w:spacing w:before="200"/>
+      <w:outlineLvl w:val="1"/>
+    </w:pPr>
+    <w:rPr>
+      <w:rFonts w:asciiTheme="majorHAnsi" w:eastAsiaTheme="majorEastAsia" w:hAnsiTheme="majorHAnsi" w:cstheme="majorBidi"/>
+      <w:b/>
+      <w:bCs/>
+      <w:color w:val="4F81BD" w:themeColor="accent1"/>
+      <w:sz w:val="26"/>
+      <w:szCs w:val="26"/>
+    </w:rPr>
+  </w:style>
+  <w:style w:type="paragraph" w:styleId="Ttulo3">
+    <w:name w:val="heading 3"/>
+    <w:basedOn w:val="Normal"/>
+    <w:next w:val="Normal"/>
+    <w:link w:val="Ttulo3Char"/>
+    <w:uiPriority w:val="9"/>
+    <w:semiHidden/>
+    <w:unhideWhenUsed/>
+    <w:qFormat/>
+    <w:rsid w:val="00825403"/>
+    <w:pPr>
+      <w:keepNext/>
+      <w:keepLines/>
+      <w:spacing w:before="200"/>
+      <w:outlineLvl w:val="2"/>
+    </w:pPr>
+    <w:rPr>
+      <w:rFonts w:asciiTheme="majorHAnsi" w:eastAsiaTheme="majorEastAsia" w:hAnsiTheme="majorHAnsi" w:cstheme="majorBidi"/>
+      <w:b/>
+      <w:bCs/>
+      <w:color w:val="4F81BD" w:themeColor="accent1"/>
+    </w:rPr>
+  </w:style>
+  <w:style w:type="character" w:default="1" w:styleId="Fontepargpadro">
+    <w:name w:val="Default Paragraph Font"/>
+    <w:uiPriority w:val="1"/>
+    <w:semiHidden/>
+    <w:unhideWhenUsed/>
+  </w:style>
+  <w:style w:type="table" w:default="1" w:styleId="Tabelanormal">
+    <w:name w:val="Normal Table"/>
+    <w:uiPriority w:val="99"/>
+    <w:semiHidden/>
+    <w:unhideWhenUsed/>
+    <w:tblPr>
+      <w:tblInd w:w="0" w:type="dxa"/>
       <w:tblCellMar>
         <w:top w:w="0" w:type="dxa"/>
         <w:left w:w="108" w:type="dxa"/>
         <w:bottom w:w="0" w:type="dxa"/>
         <w:right w:w="108" w:type="dxa"/>
       </w:tblCellMar>
+    </w:tblPr>
+  </w:style>
+  <w:style w:type="numbering" w:default="1" w:styleId="Semlista">
+    <w:name w:val="No List"/>
+    <w:uiPriority w:val="99"/>
+    <w:semiHidden/>
+    <w:unhideWhenUsed/>
+  </w:style>
+  <w:style w:type="character" w:customStyle="1" w:styleId="Ttulo1Char">
+    <w:name w:val="Título 1 Char"/>
+    <w:basedOn w:val="Fontepargpadro"/>
+    <w:link w:val="Ttulo1"/>
+    <w:uiPriority w:val="9"/>
+    <w:rsid w:val="00E85434"/>
+    <w:rPr>
+      <w:rFonts w:asciiTheme="majorHAnsi" w:eastAsiaTheme="majorEastAsia" w:hAnsiTheme="majorHAnsi" w:cstheme="majorBidi"/>
+      <w:b/>
+      <w:bCs/>
+      <w:color w:val="365F91" w:themeColor="accent1" w:themeShade="BF"/>
+      <w:sz w:val="28"/>
+      <w:szCs w:val="28"/>
+    </w:rPr>
+  </w:style>
+  <w:style w:type="paragraph" w:styleId="CabealhodoSumrio">
+    <w:name w:val="TOC Heading"/>
+    <w:basedOn w:val="Ttulo1"/>
+    <w:next w:val="Normal"/>
+    <w:uiPriority w:val="39"/>
+    <w:unhideWhenUsed/>
+    <w:qFormat/>
+    <w:rsid w:val="00E85434"/>
+    <w:pPr>
+      <w:outlineLvl w:val="9"/>
+    </w:pPr>
+  </w:style>
+  <w:style w:type="paragraph" w:styleId="Textodebalo">
+    <w:name w:val="Balloon Text"/>
+    <w:basedOn w:val="Normal"/>
+    <w:link w:val="TextodebaloChar"/>
+    <w:uiPriority w:val="99"/>
+    <w:semiHidden/>
+    <w:unhideWhenUsed/>
+    <w:rsid w:val="00E85434"/>
+    <w:rPr>
+      <w:rFonts w:ascii="Tahoma" w:hAnsi="Tahoma" w:cs="Tahoma"/>
+      <w:sz w:val="16"/>
+      <w:szCs w:val="16"/>
+    </w:rPr>
+  </w:style>
+  <w:style w:type="character" w:customStyle="1" w:styleId="TextodebaloChar">
+    <w:name w:val="Texto de balão Char"/>
+    <w:basedOn w:val="Fontepargpadro"/>
+    <w:link w:val="Textodebalo"/>
+    <w:uiPriority w:val="99"/>
+    <w:semiHidden/>
+    <w:rsid w:val="00E85434"/>
+    <w:rPr>
+      <w:rFonts w:ascii="Tahoma" w:hAnsi="Tahoma" w:cs="Tahoma"/>
+      <w:sz w:val="16"/>
+      <w:szCs w:val="16"/>
+    </w:rPr>
+  </w:style>
+  <w:style w:type="paragraph" w:styleId="Sumrio1">
+    <w:name w:val="toc 1"/>
+    <w:aliases w:val="SUMÁRIO TCC II"/>
+    <w:basedOn w:val="Ttulo1"/>
+    <w:next w:val="Ttulo1"/>
+    <w:link w:val="Sumrio1Char"/>
+    <w:autoRedefine/>
+    <w:uiPriority w:val="39"/>
+    <w:unhideWhenUsed/>
+    <w:qFormat/>
+    <w:rsid w:val="00E13272"/>
+    <w:pPr>
+      <w:tabs>
+        <w:tab w:val="left" w:leader="dot" w:pos="9072"/>
+      </w:tabs>
+      <w:spacing w:before="0"/>
+    </w:pPr>
+    <w:rPr>
+      <w:rFonts w:ascii="Arial" w:hAnsi="Arial"/>
+      <w:color w:val="000000" w:themeColor="text1"/>
+      <w:sz w:val="24"/>
+    </w:rPr>
+  </w:style>
+  <w:style w:type="character" w:styleId="Hyperlink">
+    <w:name w:val="Hyperlink"/>
+    <w:basedOn w:val="Fontepargpadro"/>
+    <w:uiPriority w:val="99"/>
+    <w:unhideWhenUsed/>
+    <w:rsid w:val="00E85434"/>
+    <w:rPr>
+      <w:color w:val="0000FF" w:themeColor="hyperlink"/>
+      <w:u w:val="single"/>
+    </w:rPr>
+  </w:style>
+  <w:style w:type="paragraph" w:styleId="PargrafodaLista">
+    <w:name w:val="List Paragraph"/>
+    <w:basedOn w:val="Normal"/>
+    <w:uiPriority w:val="34"/>
+    <w:qFormat/>
+    <w:rsid w:val="00EE24B2"/>
+    <w:pPr>
+      <w:ind w:left="720"/>
+      <w:contextualSpacing/>
+    </w:pPr>
+  </w:style>
+  <w:style w:type="paragraph" w:styleId="Sumrio2">
+    <w:name w:val="toc 2"/>
+    <w:basedOn w:val="Normal"/>
+    <w:next w:val="Normal"/>
+    <w:autoRedefine/>
+    <w:uiPriority w:val="39"/>
+    <w:unhideWhenUsed/>
+    <w:qFormat/>
+    <w:rsid w:val="00993D0C"/>
+    <w:pPr>
+      <w:spacing w:after="100"/>
+      <w:ind w:left="220"/>
+    </w:pPr>
+  </w:style>
+  <w:style w:type="paragraph" w:styleId="Sumrio3">
+    <w:name w:val="toc 3"/>
+    <w:basedOn w:val="Normal"/>
+    <w:next w:val="Normal"/>
+    <w:autoRedefine/>
+    <w:uiPriority w:val="39"/>
+    <w:unhideWhenUsed/>
+    <w:qFormat/>
+    <w:rsid w:val="00993D0C"/>
+    <w:pPr>
+      <w:spacing w:after="100"/>
+      <w:ind w:left="440"/>
+    </w:pPr>
+  </w:style>
+  <w:style w:type="table" w:styleId="Tabelacomgrade">
+    <w:name w:val="Table Grid"/>
+    <w:basedOn w:val="Tabelanormal"/>
+    <w:uiPriority w:val="59"/>
+    <w:rsid w:val="002712DF"/>
+    <w:tblPr>
+      <w:tblBorders>
+        <w:top w:val="single" w:sz="4" w:space="0" w:color="auto"/>
+        <w:left w:val="single" w:sz="4" w:space="0" w:color="auto"/>
+        <w:bottom w:val="single" w:sz="4" w:space="0" w:color="auto"/>
+        <w:right w:val="single" w:sz="4" w:space="0" w:color="auto"/>
+        <w:insideH w:val="single" w:sz="4" w:space="0" w:color="auto"/>
+        <w:insideV w:val="single" w:sz="4" w:space="0" w:color="auto"/>
+      </w:tblBorders>
     </w:tblPr>
   </w:style>
   <w:style w:type="paragraph" w:styleId="SemEspaamento">
@@ -13128,7 +14061,7 @@
 </file>
 
 <file path=customXml/itemProps1.xml><?xml version="1.0" encoding="utf-8"?>
-<ds:datastoreItem xmlns:ds="http://schemas.openxmlformats.org/officeDocument/2006/customXml" ds:itemID="{605E9FF1-4111-4C94-8D3C-6C5899D05A5D}">
+<ds:datastoreItem xmlns:ds="http://schemas.openxmlformats.org/officeDocument/2006/customXml" ds:itemID="{9E703F11-C011-457D-8462-CB3B85D6FDE5}">
   <ds:schemaRefs>
     <ds:schemaRef ds:uri="http://schemas.openxmlformats.org/officeDocument/2006/bibliography"/>
   </ds:schemaRefs>

</xml_diff>

<commit_message>
Criado o Resumo e Abstract
</commit_message>
<xml_diff>
--- a/Paulo José  TCC II.docx
+++ b/Paulo José  TCC II.docx
@@ -3201,170 +3201,283 @@
           <w:sz w:val="24"/>
           <w:szCs w:val="24"/>
         </w:rPr>
-        <w:t xml:space="preserve">Elemento </w:t>
-      </w:r>
-      <w:r>
-        <w:rPr>
-          <w:rFonts w:ascii="Arial" w:hAnsi="Arial" w:cs="Arial"/>
-          <w:b/>
-          <w:sz w:val="24"/>
-          <w:szCs w:val="24"/>
-        </w:rPr>
-        <w:t>obrigatório.</w:t>
-      </w:r>
-      <w:r>
-        <w:rPr>
-          <w:rFonts w:ascii="Arial" w:hAnsi="Arial" w:cs="Arial"/>
-          <w:sz w:val="24"/>
-          <w:szCs w:val="24"/>
-        </w:rPr>
-        <w:t xml:space="preserve"> Trata-se de apresentação fiel, breve e concisa dos aspectos mais relevantes do trabalho, apresentando as ideias essenciais, na mesma progressão e no mesmo encadeamento que aprecem no texto do trabalho. Deve exprimir, em estilo objetivo, uma visão geral, ampla e, ao mesmo tempo, clara e objetiva do conteúdo do trabalho e das conclusões a que se chegou. Não se deve confundir resumo com resenha nem com o resumo do sistema, este resumo é do trabalho de conclusão como um todo. O resumo deve ser digitado, em </w:t>
-      </w:r>
-      <w:r>
-        <w:rPr>
-          <w:rFonts w:ascii="Arial" w:hAnsi="Arial" w:cs="Arial"/>
-          <w:b/>
-          <w:sz w:val="24"/>
-          <w:szCs w:val="24"/>
-        </w:rPr>
-        <w:t>espaço simples</w:t>
-      </w:r>
-      <w:r>
-        <w:rPr>
-          <w:rFonts w:ascii="Arial" w:hAnsi="Arial" w:cs="Arial"/>
-          <w:sz w:val="24"/>
-          <w:szCs w:val="24"/>
-        </w:rPr>
-        <w:t xml:space="preserve">, inclusive entre os parágrafos. O texto é uma </w:t>
-      </w:r>
-      <w:r>
-        <w:rPr>
-          <w:rFonts w:ascii="Arial" w:hAnsi="Arial" w:cs="Arial"/>
-          <w:sz w:val="24"/>
-          <w:szCs w:val="24"/>
-        </w:rPr>
-        <w:t>sequência</w:t>
-      </w:r>
-      <w:r>
-        <w:rPr>
-          <w:rFonts w:ascii="Arial" w:hAnsi="Arial" w:cs="Arial"/>
-          <w:sz w:val="24"/>
-          <w:szCs w:val="24"/>
-        </w:rPr>
-        <w:t xml:space="preserve"> corrente de frases concisas e não uma simples enumeração de tópicos. </w:t>
-      </w:r>
-      <w:r>
-        <w:rPr>
-          <w:rFonts w:ascii="Arial" w:hAnsi="Arial" w:cs="Arial"/>
-          <w:b/>
-          <w:sz w:val="24"/>
-          <w:szCs w:val="24"/>
-        </w:rPr>
-        <w:t xml:space="preserve">Recomenda-se o uso de parágrafo único. </w:t>
-      </w:r>
-      <w:r>
-        <w:rPr>
-          <w:rFonts w:ascii="Arial" w:hAnsi="Arial" w:cs="Arial"/>
-          <w:sz w:val="24"/>
-          <w:szCs w:val="24"/>
-        </w:rPr>
-        <w:t xml:space="preserve">Deve-se usar o </w:t>
-      </w:r>
-      <w:r>
-        <w:rPr>
-          <w:rFonts w:ascii="Arial" w:hAnsi="Arial" w:cs="Arial"/>
-          <w:b/>
-          <w:sz w:val="24"/>
-          <w:szCs w:val="24"/>
-        </w:rPr>
-        <w:t xml:space="preserve">verbo na voz ativa </w:t>
-      </w:r>
-      <w:r>
-        <w:rPr>
-          <w:rFonts w:ascii="Arial" w:hAnsi="Arial" w:cs="Arial"/>
-          <w:sz w:val="24"/>
-          <w:szCs w:val="24"/>
-        </w:rPr>
-        <w:t xml:space="preserve">e na </w:t>
-      </w:r>
-      <w:r>
-        <w:rPr>
-          <w:rFonts w:ascii="Arial" w:hAnsi="Arial" w:cs="Arial"/>
-          <w:b/>
-          <w:sz w:val="24"/>
-          <w:szCs w:val="24"/>
-        </w:rPr>
-        <w:t>terceira pessoa singular</w:t>
-      </w:r>
-      <w:r>
-        <w:rPr>
-          <w:rFonts w:ascii="Arial" w:hAnsi="Arial" w:cs="Arial"/>
-          <w:sz w:val="24"/>
-          <w:szCs w:val="24"/>
-        </w:rPr>
-        <w:t>. Logo abaixo, devem ser colocadas as palavras representativas do conteúdo do trabalho, ou seja, as palavras-chave e/ou</w:t>
-      </w:r>
-      <w:r>
-        <w:rPr>
-          <w:rFonts w:ascii="Arial" w:hAnsi="Arial" w:cs="Arial"/>
-          <w:b/>
-          <w:sz w:val="24"/>
-          <w:szCs w:val="24"/>
-        </w:rPr>
-        <w:t xml:space="preserve"> descritores</w:t>
-      </w:r>
-      <w:r>
-        <w:rPr>
-          <w:rFonts w:ascii="Arial" w:hAnsi="Arial" w:cs="Arial"/>
-          <w:sz w:val="24"/>
-          <w:szCs w:val="24"/>
-        </w:rPr>
-        <w:t>.</w:t>
-      </w:r>
-      <w:r>
-        <w:rPr>
-          <w:rFonts w:ascii="Arial" w:hAnsi="Arial" w:cs="Arial"/>
-          <w:sz w:val="24"/>
-          <w:szCs w:val="24"/>
-        </w:rPr>
-        <w:t xml:space="preserve"> As palavras-chave devem figurar logo abaixo do resumo, antecedidas da expressão </w:t>
-      </w:r>
-      <w:r>
-        <w:rPr>
-          <w:rFonts w:ascii="Arial" w:hAnsi="Arial" w:cs="Arial"/>
-          <w:b/>
-          <w:sz w:val="24"/>
-          <w:szCs w:val="24"/>
-        </w:rPr>
-        <w:t>Palavras-chave</w:t>
+        <w:t xml:space="preserve">O trabalho aqui apresentado visa documentar as etapas de desenvolvimento de software para controle de paciente no tratamento fora domicilio </w:t>
+      </w:r>
+      <w:r>
+        <w:rPr>
+          <w:rFonts w:ascii="Arial" w:hAnsi="Arial" w:cs="Arial"/>
+          <w:sz w:val="24"/>
+          <w:szCs w:val="24"/>
+        </w:rPr>
+        <w:t>que será utilizado pela</w:t>
+      </w:r>
+      <w:r>
+        <w:rPr>
+          <w:rFonts w:ascii="Arial" w:hAnsi="Arial" w:cs="Arial"/>
+          <w:sz w:val="24"/>
+          <w:szCs w:val="24"/>
+        </w:rPr>
+        <w:t xml:space="preserve"> </w:t>
+      </w:r>
+      <w:r>
+        <w:rPr>
+          <w:rFonts w:ascii="Arial" w:hAnsi="Arial" w:cs="Arial"/>
+          <w:sz w:val="24"/>
+          <w:szCs w:val="24"/>
+        </w:rPr>
+        <w:t xml:space="preserve">Secretaria de Estado de Saúde – SESAU. O </w:t>
+      </w:r>
+      <w:r>
+        <w:rPr>
+          <w:rFonts w:ascii="Arial" w:hAnsi="Arial" w:cs="Arial"/>
+          <w:sz w:val="24"/>
+          <w:szCs w:val="24"/>
+        </w:rPr>
+        <w:t>sistema denomina-se SISPTD</w:t>
+      </w:r>
+      <w:r>
+        <w:rPr>
+          <w:rFonts w:ascii="Arial" w:hAnsi="Arial" w:cs="Arial"/>
+          <w:sz w:val="24"/>
+          <w:szCs w:val="24"/>
+        </w:rPr>
+        <w:t>, a principal função do SISPTD é controlar o fluxo dos pacientes que dão inicio ao tratamento fora domicilio. Para a realização da analise do sistema foram utilizados as principais técnicas e ferramentas</w:t>
+      </w:r>
+      <w:r>
+        <w:rPr>
+          <w:rFonts w:ascii="Arial" w:hAnsi="Arial" w:cs="Arial"/>
+          <w:sz w:val="24"/>
+          <w:szCs w:val="24"/>
+        </w:rPr>
+        <w:t xml:space="preserve"> de desenvolvimento, </w:t>
+      </w:r>
+      <w:r>
+        <w:rPr>
+          <w:rFonts w:ascii="Arial" w:hAnsi="Arial" w:cs="Arial"/>
+          <w:sz w:val="24"/>
+          <w:szCs w:val="24"/>
+        </w:rPr>
+        <w:t>tais como UML (Linguagem Unificada de Modelagem), c#</w:t>
+      </w:r>
+      <w:r>
+        <w:rPr>
+          <w:rFonts w:ascii="Arial" w:hAnsi="Arial" w:cs="Arial"/>
+          <w:sz w:val="24"/>
+          <w:szCs w:val="24"/>
+        </w:rPr>
+        <w:t xml:space="preserve"> </w:t>
+      </w:r>
+      <w:r>
+        <w:rPr>
+          <w:rFonts w:ascii="Arial" w:hAnsi="Arial" w:cs="Arial"/>
+          <w:sz w:val="24"/>
+          <w:szCs w:val="24"/>
+        </w:rPr>
+        <w:t>(</w:t>
+      </w:r>
+      <w:proofErr w:type="spellStart"/>
+      <w:r>
+        <w:rPr>
+          <w:rFonts w:ascii="Arial" w:hAnsi="Arial" w:cs="Arial"/>
+          <w:sz w:val="24"/>
+          <w:szCs w:val="24"/>
+        </w:rPr>
+        <w:t>Csharp</w:t>
+      </w:r>
+      <w:proofErr w:type="spellEnd"/>
+      <w:r>
+        <w:rPr>
+          <w:rFonts w:ascii="Arial" w:hAnsi="Arial" w:cs="Arial"/>
+          <w:sz w:val="24"/>
+          <w:szCs w:val="24"/>
+        </w:rPr>
+        <w:t>)</w:t>
+      </w:r>
+      <w:r>
+        <w:rPr>
+          <w:rFonts w:ascii="Arial" w:hAnsi="Arial" w:cs="Arial"/>
+          <w:sz w:val="24"/>
+          <w:szCs w:val="24"/>
+        </w:rPr>
+        <w:t xml:space="preserve"> como linguagem de programação, Microsoft</w:t>
+      </w:r>
+      <w:r>
+        <w:rPr>
+          <w:rFonts w:ascii="Arial" w:hAnsi="Arial" w:cs="Arial"/>
+          <w:sz w:val="24"/>
+          <w:szCs w:val="24"/>
+        </w:rPr>
+        <w:t xml:space="preserve"> </w:t>
+      </w:r>
+      <w:r>
+        <w:rPr>
+          <w:rFonts w:ascii="Arial" w:hAnsi="Arial" w:cs="Arial"/>
+          <w:sz w:val="24"/>
+          <w:szCs w:val="24"/>
+        </w:rPr>
+        <w:t xml:space="preserve">Visual Studio 2013 </w:t>
+      </w:r>
+      <w:r>
+        <w:rPr>
+          <w:rFonts w:ascii="Arial" w:hAnsi="Arial" w:cs="Arial"/>
+          <w:sz w:val="24"/>
+          <w:szCs w:val="24"/>
+        </w:rPr>
+        <w:t>com</w:t>
+      </w:r>
+      <w:r>
+        <w:rPr>
+          <w:rFonts w:ascii="Arial" w:hAnsi="Arial" w:cs="Arial"/>
+          <w:sz w:val="24"/>
+          <w:szCs w:val="24"/>
+        </w:rPr>
+        <w:t xml:space="preserve"> </w:t>
+      </w:r>
+      <w:r>
+        <w:rPr>
+          <w:rFonts w:ascii="Arial" w:hAnsi="Arial" w:cs="Arial"/>
+          <w:sz w:val="24"/>
+          <w:szCs w:val="24"/>
+        </w:rPr>
+        <w:t xml:space="preserve">framework </w:t>
       </w:r>
       <w:proofErr w:type="gramStart"/>
       <w:r>
         <w:rPr>
           <w:rFonts w:ascii="Arial" w:hAnsi="Arial" w:cs="Arial"/>
-          <w:b/>
-          <w:sz w:val="24"/>
-          <w:szCs w:val="24"/>
-        </w:rPr>
-        <w:t>:,</w:t>
+          <w:sz w:val="24"/>
+          <w:szCs w:val="24"/>
+        </w:rPr>
+        <w:t>Asp.</w:t>
       </w:r>
       <w:proofErr w:type="gramEnd"/>
       <w:r>
         <w:rPr>
           <w:rFonts w:ascii="Arial" w:hAnsi="Arial" w:cs="Arial"/>
-          <w:b/>
-          <w:sz w:val="24"/>
-          <w:szCs w:val="24"/>
-        </w:rPr>
-        <w:t xml:space="preserve"> separadas entre si por ponto e finalizadas também por ponto.</w:t>
-      </w:r>
-      <w:r>
-        <w:rPr>
-          <w:rFonts w:ascii="Arial" w:hAnsi="Arial" w:cs="Arial"/>
-          <w:sz w:val="24"/>
-          <w:szCs w:val="24"/>
-        </w:rPr>
-        <w:t xml:space="preserve"> Quanto ao tamanho, é recomendado que o resumo </w:t>
+          <w:sz w:val="24"/>
+          <w:szCs w:val="24"/>
+        </w:rPr>
+        <w:t>Net MVC</w:t>
+      </w:r>
+      <w:r>
+        <w:rPr>
+          <w:rFonts w:ascii="Arial" w:hAnsi="Arial" w:cs="Arial"/>
+          <w:sz w:val="24"/>
+          <w:szCs w:val="24"/>
+        </w:rPr>
+        <w:t xml:space="preserve"> como</w:t>
+      </w:r>
+      <w:r>
+        <w:rPr>
+          <w:rFonts w:ascii="Arial" w:hAnsi="Arial" w:cs="Arial"/>
+          <w:sz w:val="24"/>
+          <w:szCs w:val="24"/>
+        </w:rPr>
+        <w:t xml:space="preserve"> </w:t>
+      </w:r>
+      <w:r>
+        <w:rPr>
+          <w:rFonts w:ascii="Arial" w:hAnsi="Arial" w:cs="Arial"/>
+          <w:sz w:val="24"/>
+          <w:szCs w:val="24"/>
+        </w:rPr>
+        <w:t>IDE(Ambiente de Desenvolvimento Integrado)</w:t>
+      </w:r>
+      <w:r>
+        <w:rPr>
+          <w:rFonts w:ascii="Arial" w:hAnsi="Arial" w:cs="Arial"/>
+          <w:sz w:val="24"/>
+          <w:szCs w:val="24"/>
+        </w:rPr>
+        <w:t xml:space="preserve"> e </w:t>
+      </w:r>
+      <w:r>
+        <w:rPr>
+          <w:rFonts w:ascii="Arial" w:hAnsi="Arial" w:cs="Arial"/>
+          <w:sz w:val="24"/>
+          <w:szCs w:val="24"/>
+        </w:rPr>
+        <w:t>para a persistência de dados foi utilizado</w:t>
+      </w:r>
+      <w:r>
+        <w:rPr>
+          <w:rFonts w:ascii="Arial" w:hAnsi="Arial" w:cs="Arial"/>
+          <w:sz w:val="24"/>
+          <w:szCs w:val="24"/>
+        </w:rPr>
+        <w:t xml:space="preserve"> o Entity </w:t>
+      </w:r>
+      <w:r>
+        <w:rPr>
+          <w:rFonts w:ascii="Arial" w:hAnsi="Arial" w:cs="Arial"/>
+          <w:sz w:val="24"/>
+          <w:szCs w:val="24"/>
+        </w:rPr>
+        <w:t>framework</w:t>
+      </w:r>
+      <w:r>
+        <w:rPr>
+          <w:rFonts w:ascii="Arial" w:hAnsi="Arial" w:cs="Arial"/>
+          <w:sz w:val="24"/>
+          <w:szCs w:val="24"/>
+        </w:rPr>
+        <w:t xml:space="preserve">, para documentação e especificação da modelagem foi utilizado a ferramenta </w:t>
+      </w:r>
+      <w:r>
+        <w:rPr>
+          <w:rFonts w:ascii="Arial" w:hAnsi="Arial" w:cs="Arial"/>
+          <w:sz w:val="24"/>
+          <w:szCs w:val="24"/>
+        </w:rPr>
+        <w:t>Enterprise Architect</w:t>
+      </w:r>
+      <w:r>
+        <w:rPr>
+          <w:rFonts w:ascii="Arial" w:hAnsi="Arial" w:cs="Arial"/>
+          <w:sz w:val="24"/>
+          <w:szCs w:val="24"/>
+        </w:rPr>
+        <w:t xml:space="preserve">. Para a base de dados foi utilizado o SQL Server 2012. O padrão </w:t>
+      </w:r>
+      <w:r>
+        <w:rPr>
+          <w:rFonts w:ascii="Arial" w:hAnsi="Arial" w:cs="Arial"/>
+          <w:sz w:val="24"/>
+          <w:szCs w:val="24"/>
+        </w:rPr>
+        <w:t xml:space="preserve">de arquitetura </w:t>
+      </w:r>
+      <w:r>
+        <w:rPr>
+          <w:rFonts w:ascii="Arial" w:hAnsi="Arial" w:cs="Arial"/>
+          <w:sz w:val="24"/>
+          <w:szCs w:val="24"/>
+        </w:rPr>
+        <w:t>adotado para codificação do sistema foi o MVC que procura dividir as responsabilidades das camadas de codificação tamb</w:t>
+      </w:r>
+      <w:r>
+        <w:rPr>
+          <w:rFonts w:ascii="Arial" w:hAnsi="Arial" w:cs="Arial"/>
+          <w:sz w:val="24"/>
+          <w:szCs w:val="24"/>
+        </w:rPr>
+        <w:t xml:space="preserve">ém </w:t>
+      </w:r>
+      <w:r>
+        <w:rPr>
+          <w:rFonts w:ascii="Arial" w:hAnsi="Arial" w:cs="Arial"/>
+          <w:sz w:val="24"/>
+          <w:szCs w:val="24"/>
+        </w:rPr>
+        <w:t xml:space="preserve">foi </w:t>
+      </w:r>
+      <w:r>
+        <w:rPr>
+          <w:rFonts w:ascii="Arial" w:hAnsi="Arial" w:cs="Arial"/>
+          <w:sz w:val="24"/>
+          <w:szCs w:val="24"/>
+        </w:rPr>
+        <w:t xml:space="preserve">utilizado uma camada denominada </w:t>
       </w:r>
       <w:proofErr w:type="gramStart"/>
       <w:r>
@@ -3373,7 +3486,7 @@
           <w:sz w:val="24"/>
           <w:szCs w:val="24"/>
         </w:rPr>
-        <w:t>tenha</w:t>
+        <w:t>BO(</w:t>
       </w:r>
       <w:proofErr w:type="gramEnd"/>
       <w:r>
@@ -3382,50 +3495,15 @@
           <w:sz w:val="24"/>
           <w:szCs w:val="24"/>
         </w:rPr>
-        <w:t xml:space="preserve"> entre 150 a 500 </w:t>
-      </w:r>
-      <w:r>
-        <w:rPr>
-          <w:rFonts w:ascii="Arial" w:hAnsi="Arial" w:cs="Arial"/>
-          <w:b/>
-          <w:sz w:val="24"/>
-          <w:szCs w:val="24"/>
-        </w:rPr>
-        <w:t>palavras</w:t>
-      </w:r>
-      <w:r>
-        <w:rPr>
-          <w:rFonts w:ascii="Arial" w:hAnsi="Arial" w:cs="Arial"/>
-          <w:sz w:val="24"/>
-          <w:szCs w:val="24"/>
-        </w:rPr>
-        <w:t>.</w:t>
-      </w:r>
-      <w:r>
-        <w:rPr>
-          <w:rFonts w:ascii="Arial" w:hAnsi="Arial" w:cs="Arial"/>
-          <w:sz w:val="24"/>
-          <w:szCs w:val="24"/>
-        </w:rPr>
-        <w:t xml:space="preserve"> (ABNT NBR 6028:2013, item </w:t>
-      </w:r>
-      <w:proofErr w:type="gramStart"/>
-      <w:r>
-        <w:rPr>
-          <w:rFonts w:ascii="Arial" w:hAnsi="Arial" w:cs="Arial"/>
-          <w:sz w:val="24"/>
-          <w:szCs w:val="24"/>
-        </w:rPr>
-        <w:t>3</w:t>
-      </w:r>
-      <w:proofErr w:type="gramEnd"/>
-      <w:r>
-        <w:rPr>
-          <w:rFonts w:ascii="Arial" w:hAnsi="Arial" w:cs="Arial"/>
-          <w:sz w:val="24"/>
-          <w:szCs w:val="24"/>
-        </w:rPr>
-        <w:t>.)</w:t>
+        <w:t xml:space="preserve"> Objeto de Negócio)</w:t>
+      </w:r>
+      <w:r>
+        <w:rPr>
+          <w:rFonts w:ascii="Arial" w:hAnsi="Arial" w:cs="Arial"/>
+          <w:sz w:val="24"/>
+          <w:szCs w:val="24"/>
+        </w:rPr>
+        <w:t xml:space="preserve"> Onde foi codificado as regras de negocio. </w:t>
       </w:r>
     </w:p>
     <w:p>
@@ -3433,6 +3511,20 @@
         <w:autoSpaceDE w:val="0"/>
         <w:autoSpaceDN w:val="0"/>
         <w:adjustRightInd w:val="0"/>
+        <w:ind w:firstLine="709"/>
+        <w:jc w:val="both"/>
+        <w:rPr>
+          <w:rFonts w:ascii="Arial" w:hAnsi="Arial" w:cs="Arial"/>
+          <w:sz w:val="24"/>
+          <w:szCs w:val="24"/>
+        </w:rPr>
+      </w:pPr>
+    </w:p>
+    <w:p>
+      <w:pPr>
+        <w:autoSpaceDE w:val="0"/>
+        <w:autoSpaceDN w:val="0"/>
+        <w:adjustRightInd w:val="0"/>
         <w:jc w:val="both"/>
         <w:rPr>
           <w:rFonts w:ascii="Arial" w:hAnsi="Arial" w:cs="Arial"/>
@@ -3456,12 +3548,483 @@
           <w:sz w:val="24"/>
           <w:szCs w:val="24"/>
         </w:rPr>
-        <w:t xml:space="preserve"> Trabalho de conclusão de curso. Metodologia. Normas.</w:t>
-      </w:r>
-    </w:p>
-    <w:p>
-      <w:pPr>
-        <w:jc w:val="both"/>
+        <w:t xml:space="preserve"> SISPTD, MVC, UML</w:t>
+      </w:r>
+      <w:r>
+        <w:rPr>
+          <w:rFonts w:ascii="Arial" w:hAnsi="Arial" w:cs="Arial"/>
+          <w:sz w:val="24"/>
+          <w:szCs w:val="24"/>
+        </w:rPr>
+        <w:t>.</w:t>
+      </w:r>
+    </w:p>
+    <w:p>
+      <w:pPr>
+        <w:autoSpaceDE w:val="0"/>
+        <w:autoSpaceDN w:val="0"/>
+        <w:adjustRightInd w:val="0"/>
+        <w:ind w:firstLine="709"/>
+        <w:jc w:val="both"/>
+        <w:rPr>
+          <w:rFonts w:ascii="Arial" w:hAnsi="Arial" w:cs="Arial"/>
+          <w:sz w:val="24"/>
+          <w:szCs w:val="24"/>
+        </w:rPr>
+      </w:pPr>
+    </w:p>
+    <w:p>
+      <w:pPr>
+        <w:autoSpaceDE w:val="0"/>
+        <w:autoSpaceDN w:val="0"/>
+        <w:adjustRightInd w:val="0"/>
+        <w:ind w:firstLine="709"/>
+        <w:jc w:val="both"/>
+        <w:rPr>
+          <w:rFonts w:ascii="Arial" w:hAnsi="Arial" w:cs="Arial"/>
+          <w:sz w:val="24"/>
+          <w:szCs w:val="24"/>
+        </w:rPr>
+      </w:pPr>
+    </w:p>
+    <w:p>
+      <w:pPr>
+        <w:autoSpaceDE w:val="0"/>
+        <w:autoSpaceDN w:val="0"/>
+        <w:adjustRightInd w:val="0"/>
+        <w:ind w:firstLine="709"/>
+        <w:jc w:val="both"/>
+        <w:rPr>
+          <w:rFonts w:ascii="Arial" w:hAnsi="Arial" w:cs="Arial"/>
+          <w:sz w:val="24"/>
+          <w:szCs w:val="24"/>
+        </w:rPr>
+      </w:pPr>
+      <w:r>
+        <w:rPr>
+          <w:rFonts w:ascii="Arial" w:hAnsi="Arial" w:cs="Arial"/>
+          <w:sz w:val="24"/>
+          <w:szCs w:val="24"/>
+        </w:rPr>
+        <w:t xml:space="preserve">Elemento </w:t>
+      </w:r>
+      <w:r>
+        <w:rPr>
+          <w:rFonts w:ascii="Arial" w:hAnsi="Arial" w:cs="Arial"/>
+          <w:b/>
+          <w:sz w:val="24"/>
+          <w:szCs w:val="24"/>
+        </w:rPr>
+        <w:t>obrigatório.</w:t>
+      </w:r>
+      <w:r>
+        <w:rPr>
+          <w:rFonts w:ascii="Arial" w:hAnsi="Arial" w:cs="Arial"/>
+          <w:sz w:val="24"/>
+          <w:szCs w:val="24"/>
+        </w:rPr>
+        <w:t xml:space="preserve"> Trata-se de apresentação fiel, breve e concisa dos aspectos mais relevantes do trabalho, apresentando as ideias essenciais, na mesma progressão e no mesmo encadeamento que aprecem no texto do trabalho. Deve exprimir, em estilo objetivo, uma visão geral, ampla e, ao mesmo tempo, clara e objetiva do conteúdo do trabalho e das conclusões a que se chegou. Não se deve confundir resumo com resenha nem com o resumo do sistema, este resumo é do trabalho de conclusão como um todo. O resumo deve ser digitado, em </w:t>
+      </w:r>
+      <w:r>
+        <w:rPr>
+          <w:rFonts w:ascii="Arial" w:hAnsi="Arial" w:cs="Arial"/>
+          <w:b/>
+          <w:sz w:val="24"/>
+          <w:szCs w:val="24"/>
+        </w:rPr>
+        <w:t>espaço simples</w:t>
+      </w:r>
+      <w:r>
+        <w:rPr>
+          <w:rFonts w:ascii="Arial" w:hAnsi="Arial" w:cs="Arial"/>
+          <w:sz w:val="24"/>
+          <w:szCs w:val="24"/>
+        </w:rPr>
+        <w:t xml:space="preserve">, inclusive entre os parágrafos. O texto é uma </w:t>
+      </w:r>
+      <w:r>
+        <w:rPr>
+          <w:rFonts w:ascii="Arial" w:hAnsi="Arial" w:cs="Arial"/>
+          <w:sz w:val="24"/>
+          <w:szCs w:val="24"/>
+        </w:rPr>
+        <w:t>sequência</w:t>
+      </w:r>
+      <w:r>
+        <w:rPr>
+          <w:rFonts w:ascii="Arial" w:hAnsi="Arial" w:cs="Arial"/>
+          <w:sz w:val="24"/>
+          <w:szCs w:val="24"/>
+        </w:rPr>
+        <w:t xml:space="preserve"> corrente de frases concisas e não uma simples enumeração de tópicos. </w:t>
+      </w:r>
+      <w:r>
+        <w:rPr>
+          <w:rFonts w:ascii="Arial" w:hAnsi="Arial" w:cs="Arial"/>
+          <w:b/>
+          <w:sz w:val="24"/>
+          <w:szCs w:val="24"/>
+        </w:rPr>
+        <w:t xml:space="preserve">Recomenda-se o uso de parágrafo único. </w:t>
+      </w:r>
+      <w:r>
+        <w:rPr>
+          <w:rFonts w:ascii="Arial" w:hAnsi="Arial" w:cs="Arial"/>
+          <w:sz w:val="24"/>
+          <w:szCs w:val="24"/>
+        </w:rPr>
+        <w:t xml:space="preserve">Deve-se usar o </w:t>
+      </w:r>
+      <w:r>
+        <w:rPr>
+          <w:rFonts w:ascii="Arial" w:hAnsi="Arial" w:cs="Arial"/>
+          <w:b/>
+          <w:sz w:val="24"/>
+          <w:szCs w:val="24"/>
+        </w:rPr>
+        <w:t xml:space="preserve">verbo na voz ativa </w:t>
+      </w:r>
+      <w:r>
+        <w:rPr>
+          <w:rFonts w:ascii="Arial" w:hAnsi="Arial" w:cs="Arial"/>
+          <w:sz w:val="24"/>
+          <w:szCs w:val="24"/>
+        </w:rPr>
+        <w:t xml:space="preserve">e na </w:t>
+      </w:r>
+      <w:r>
+        <w:rPr>
+          <w:rFonts w:ascii="Arial" w:hAnsi="Arial" w:cs="Arial"/>
+          <w:b/>
+          <w:sz w:val="24"/>
+          <w:szCs w:val="24"/>
+        </w:rPr>
+        <w:t>terceira pessoa singular</w:t>
+      </w:r>
+      <w:r>
+        <w:rPr>
+          <w:rFonts w:ascii="Arial" w:hAnsi="Arial" w:cs="Arial"/>
+          <w:sz w:val="24"/>
+          <w:szCs w:val="24"/>
+        </w:rPr>
+        <w:t>. Logo abaixo, devem ser colocadas as palavras representativas do conteúdo do trabalho, ou seja, as palavras-chave e/ou</w:t>
+      </w:r>
+      <w:r>
+        <w:rPr>
+          <w:rFonts w:ascii="Arial" w:hAnsi="Arial" w:cs="Arial"/>
+          <w:b/>
+          <w:sz w:val="24"/>
+          <w:szCs w:val="24"/>
+        </w:rPr>
+        <w:t xml:space="preserve"> descritores</w:t>
+      </w:r>
+      <w:r>
+        <w:rPr>
+          <w:rFonts w:ascii="Arial" w:hAnsi="Arial" w:cs="Arial"/>
+          <w:sz w:val="24"/>
+          <w:szCs w:val="24"/>
+        </w:rPr>
+        <w:t>.</w:t>
+      </w:r>
+      <w:r>
+        <w:rPr>
+          <w:rFonts w:ascii="Arial" w:hAnsi="Arial" w:cs="Arial"/>
+          <w:sz w:val="24"/>
+          <w:szCs w:val="24"/>
+        </w:rPr>
+        <w:t xml:space="preserve"> As palavras-chave devem figurar logo abaixo do resumo, antecedidas da expressão </w:t>
+      </w:r>
+      <w:r>
+        <w:rPr>
+          <w:rFonts w:ascii="Arial" w:hAnsi="Arial" w:cs="Arial"/>
+          <w:b/>
+          <w:sz w:val="24"/>
+          <w:szCs w:val="24"/>
+        </w:rPr>
+        <w:t>Palavras-chave</w:t>
+      </w:r>
+      <w:proofErr w:type="gramStart"/>
+      <w:r>
+        <w:rPr>
+          <w:rFonts w:ascii="Arial" w:hAnsi="Arial" w:cs="Arial"/>
+          <w:b/>
+          <w:sz w:val="24"/>
+          <w:szCs w:val="24"/>
+        </w:rPr>
+        <w:t>:,</w:t>
+      </w:r>
+      <w:proofErr w:type="gramEnd"/>
+      <w:r>
+        <w:rPr>
+          <w:rFonts w:ascii="Arial" w:hAnsi="Arial" w:cs="Arial"/>
+          <w:b/>
+          <w:sz w:val="24"/>
+          <w:szCs w:val="24"/>
+        </w:rPr>
+        <w:t xml:space="preserve"> separadas entre si por ponto e finalizadas também por ponto.</w:t>
+      </w:r>
+      <w:r>
+        <w:rPr>
+          <w:rFonts w:ascii="Arial" w:hAnsi="Arial" w:cs="Arial"/>
+          <w:sz w:val="24"/>
+          <w:szCs w:val="24"/>
+        </w:rPr>
+        <w:t xml:space="preserve"> Quanto ao tamanho, é recomendado que o resumo </w:t>
+      </w:r>
+      <w:proofErr w:type="gramStart"/>
+      <w:r>
+        <w:rPr>
+          <w:rFonts w:ascii="Arial" w:hAnsi="Arial" w:cs="Arial"/>
+          <w:sz w:val="24"/>
+          <w:szCs w:val="24"/>
+        </w:rPr>
+        <w:t>tenha</w:t>
+      </w:r>
+      <w:proofErr w:type="gramEnd"/>
+      <w:r>
+        <w:rPr>
+          <w:rFonts w:ascii="Arial" w:hAnsi="Arial" w:cs="Arial"/>
+          <w:sz w:val="24"/>
+          <w:szCs w:val="24"/>
+        </w:rPr>
+        <w:t xml:space="preserve"> entre 150 a 500 </w:t>
+      </w:r>
+      <w:r>
+        <w:rPr>
+          <w:rFonts w:ascii="Arial" w:hAnsi="Arial" w:cs="Arial"/>
+          <w:b/>
+          <w:sz w:val="24"/>
+          <w:szCs w:val="24"/>
+        </w:rPr>
+        <w:t>palavras</w:t>
+      </w:r>
+      <w:r>
+        <w:rPr>
+          <w:rFonts w:ascii="Arial" w:hAnsi="Arial" w:cs="Arial"/>
+          <w:sz w:val="24"/>
+          <w:szCs w:val="24"/>
+        </w:rPr>
+        <w:t>.</w:t>
+      </w:r>
+      <w:r>
+        <w:rPr>
+          <w:rFonts w:ascii="Arial" w:hAnsi="Arial" w:cs="Arial"/>
+          <w:sz w:val="24"/>
+          <w:szCs w:val="24"/>
+        </w:rPr>
+        <w:t xml:space="preserve"> (ABNT NBR 6028:2013, item </w:t>
+      </w:r>
+      <w:proofErr w:type="gramStart"/>
+      <w:r>
+        <w:rPr>
+          <w:rFonts w:ascii="Arial" w:hAnsi="Arial" w:cs="Arial"/>
+          <w:sz w:val="24"/>
+          <w:szCs w:val="24"/>
+        </w:rPr>
+        <w:t>3</w:t>
+      </w:r>
+      <w:proofErr w:type="gramEnd"/>
+      <w:r>
+        <w:rPr>
+          <w:rFonts w:ascii="Arial" w:hAnsi="Arial" w:cs="Arial"/>
+          <w:sz w:val="24"/>
+          <w:szCs w:val="24"/>
+        </w:rPr>
+        <w:t>.)</w:t>
+      </w:r>
+    </w:p>
+    <w:p>
+      <w:pPr>
+        <w:autoSpaceDE w:val="0"/>
+        <w:autoSpaceDN w:val="0"/>
+        <w:adjustRightInd w:val="0"/>
+        <w:jc w:val="both"/>
+        <w:rPr>
+          <w:rFonts w:ascii="Arial" w:hAnsi="Arial" w:cs="Arial"/>
+          <w:b/>
+          <w:sz w:val="24"/>
+          <w:szCs w:val="24"/>
+        </w:rPr>
+      </w:pPr>
+      <w:r>
+        <w:rPr>
+          <w:rFonts w:ascii="Arial" w:hAnsi="Arial" w:cs="Arial"/>
+          <w:b/>
+          <w:sz w:val="24"/>
+          <w:szCs w:val="24"/>
+        </w:rPr>
+        <w:t>Palavras-chave:</w:t>
+      </w:r>
+      <w:r>
+        <w:rPr>
+          <w:rFonts w:ascii="Arial" w:hAnsi="Arial" w:cs="Arial"/>
+          <w:sz w:val="24"/>
+          <w:szCs w:val="24"/>
+        </w:rPr>
+        <w:t xml:space="preserve"> </w:t>
+      </w:r>
+      <w:r>
+        <w:rPr>
+          <w:rFonts w:ascii="Arial" w:hAnsi="Arial" w:cs="Arial"/>
+          <w:sz w:val="24"/>
+          <w:szCs w:val="24"/>
+        </w:rPr>
+        <w:t xml:space="preserve">SISPTD, MVC, </w:t>
+      </w:r>
+      <w:proofErr w:type="gramStart"/>
+      <w:r>
+        <w:rPr>
+          <w:rFonts w:ascii="Arial" w:hAnsi="Arial" w:cs="Arial"/>
+          <w:sz w:val="24"/>
+          <w:szCs w:val="24"/>
+        </w:rPr>
+        <w:t>UML</w:t>
+      </w:r>
+      <w:proofErr w:type="gramEnd"/>
+    </w:p>
+    <w:p>
+      <w:pPr>
+        <w:jc w:val="both"/>
+        <w:rPr>
+          <w:rFonts w:ascii="Arial" w:hAnsi="Arial" w:cs="Arial"/>
+          <w:b/>
+          <w:sz w:val="24"/>
+          <w:szCs w:val="24"/>
+        </w:rPr>
+      </w:pPr>
+    </w:p>
+    <w:p>
+      <w:pPr>
+        <w:rPr>
+          <w:rFonts w:ascii="Arial" w:hAnsi="Arial" w:cs="Arial"/>
+          <w:b/>
+          <w:sz w:val="24"/>
+          <w:szCs w:val="24"/>
+        </w:rPr>
+      </w:pPr>
+    </w:p>
+    <w:p>
+      <w:pPr>
+        <w:rPr>
+          <w:rFonts w:ascii="Arial" w:hAnsi="Arial" w:cs="Arial"/>
+          <w:b/>
+          <w:sz w:val="24"/>
+          <w:szCs w:val="24"/>
+        </w:rPr>
+      </w:pPr>
+    </w:p>
+    <w:p>
+      <w:pPr>
+        <w:rPr>
+          <w:rFonts w:ascii="Arial" w:hAnsi="Arial" w:cs="Arial"/>
+          <w:b/>
+          <w:sz w:val="24"/>
+          <w:szCs w:val="24"/>
+        </w:rPr>
+      </w:pPr>
+    </w:p>
+    <w:p>
+      <w:pPr>
+        <w:rPr>
+          <w:rFonts w:ascii="Arial" w:hAnsi="Arial" w:cs="Arial"/>
+          <w:b/>
+          <w:sz w:val="24"/>
+          <w:szCs w:val="24"/>
+        </w:rPr>
+      </w:pPr>
+    </w:p>
+    <w:p>
+      <w:pPr>
+        <w:rPr>
+          <w:rFonts w:ascii="Arial" w:hAnsi="Arial" w:cs="Arial"/>
+          <w:b/>
+          <w:sz w:val="24"/>
+          <w:szCs w:val="24"/>
+        </w:rPr>
+      </w:pPr>
+    </w:p>
+    <w:p>
+      <w:pPr>
+        <w:rPr>
+          <w:rFonts w:ascii="Arial" w:hAnsi="Arial" w:cs="Arial"/>
+          <w:b/>
+          <w:sz w:val="24"/>
+          <w:szCs w:val="24"/>
+        </w:rPr>
+      </w:pPr>
+    </w:p>
+    <w:p>
+      <w:pPr>
+        <w:rPr>
+          <w:rFonts w:ascii="Arial" w:hAnsi="Arial" w:cs="Arial"/>
+          <w:b/>
+          <w:sz w:val="24"/>
+          <w:szCs w:val="24"/>
+        </w:rPr>
+      </w:pPr>
+    </w:p>
+    <w:p>
+      <w:pPr>
+        <w:rPr>
+          <w:rFonts w:ascii="Arial" w:hAnsi="Arial" w:cs="Arial"/>
+          <w:b/>
+          <w:sz w:val="24"/>
+          <w:szCs w:val="24"/>
+        </w:rPr>
+      </w:pPr>
+    </w:p>
+    <w:p>
+      <w:pPr>
+        <w:rPr>
+          <w:rFonts w:ascii="Arial" w:hAnsi="Arial" w:cs="Arial"/>
+          <w:b/>
+          <w:sz w:val="24"/>
+          <w:szCs w:val="24"/>
+        </w:rPr>
+      </w:pPr>
+    </w:p>
+    <w:p>
+      <w:pPr>
+        <w:rPr>
+          <w:rFonts w:ascii="Arial" w:hAnsi="Arial" w:cs="Arial"/>
+          <w:b/>
+          <w:sz w:val="24"/>
+          <w:szCs w:val="24"/>
+        </w:rPr>
+      </w:pPr>
+    </w:p>
+    <w:p>
+      <w:pPr>
+        <w:rPr>
+          <w:rFonts w:ascii="Arial" w:hAnsi="Arial" w:cs="Arial"/>
+          <w:b/>
+          <w:sz w:val="24"/>
+          <w:szCs w:val="24"/>
+        </w:rPr>
+      </w:pPr>
+    </w:p>
+    <w:p>
+      <w:pPr>
+        <w:rPr>
+          <w:rFonts w:ascii="Arial" w:hAnsi="Arial" w:cs="Arial"/>
+          <w:b/>
+          <w:sz w:val="24"/>
+          <w:szCs w:val="24"/>
+        </w:rPr>
+      </w:pPr>
+    </w:p>
+    <w:p>
+      <w:pPr>
+        <w:rPr>
+          <w:rFonts w:ascii="Arial" w:hAnsi="Arial" w:cs="Arial"/>
+          <w:b/>
+          <w:sz w:val="24"/>
+          <w:szCs w:val="24"/>
+        </w:rPr>
+      </w:pPr>
+    </w:p>
+    <w:p>
+      <w:pPr>
         <w:rPr>
           <w:rFonts w:ascii="Arial" w:hAnsi="Arial" w:cs="Arial"/>
           <w:b/>
@@ -3515,6 +4078,80 @@
         </w:rPr>
         <w:t xml:space="preserve"> ou RESUMEN</w:t>
       </w:r>
+    </w:p>
+    <w:p>
+      <w:pPr>
+        <w:rPr>
+          <w:rFonts w:ascii="Arial" w:hAnsi="Arial" w:cs="Arial"/>
+          <w:b/>
+          <w:sz w:val="24"/>
+          <w:szCs w:val="24"/>
+        </w:rPr>
+      </w:pPr>
+    </w:p>
+    <w:p>
+      <w:pPr>
+        <w:jc w:val="both"/>
+        <w:rPr>
+          <w:rFonts w:ascii="Arial" w:hAnsi="Arial" w:cs="Arial"/>
+          <w:sz w:val="24"/>
+          <w:szCs w:val="24"/>
+        </w:rPr>
+      </w:pPr>
+      <w:r>
+        <w:rPr>
+          <w:rFonts w:ascii="Arial" w:hAnsi="Arial" w:cs="Arial"/>
+          <w:sz w:val="24"/>
+          <w:szCs w:val="24"/>
+        </w:rPr>
+        <w:t xml:space="preserve">The work presented here aims to document the software development steps for patient control treatment outside home, which </w:t>
+      </w:r>
+      <w:proofErr w:type="gramStart"/>
+      <w:r>
+        <w:rPr>
+          <w:rFonts w:ascii="Arial" w:hAnsi="Arial" w:cs="Arial"/>
+          <w:sz w:val="24"/>
+          <w:szCs w:val="24"/>
+        </w:rPr>
+        <w:t>will</w:t>
+      </w:r>
+      <w:proofErr w:type="gramEnd"/>
+      <w:r>
+        <w:rPr>
+          <w:rFonts w:ascii="Arial" w:hAnsi="Arial" w:cs="Arial"/>
+          <w:sz w:val="24"/>
+          <w:szCs w:val="24"/>
+        </w:rPr>
+        <w:t xml:space="preserve"> be used by the State Department of Health - SESAU. The system is called </w:t>
+      </w:r>
+      <w:proofErr w:type="gramStart"/>
+      <w:r>
+        <w:rPr>
+          <w:rFonts w:ascii="Arial" w:hAnsi="Arial" w:cs="Arial"/>
+          <w:sz w:val="24"/>
+          <w:szCs w:val="24"/>
+        </w:rPr>
+        <w:t>SISPTD,</w:t>
+      </w:r>
+      <w:proofErr w:type="gramEnd"/>
+      <w:r>
+        <w:rPr>
+          <w:rFonts w:ascii="Arial" w:hAnsi="Arial" w:cs="Arial"/>
+          <w:sz w:val="24"/>
+          <w:szCs w:val="24"/>
+        </w:rPr>
+        <w:t xml:space="preserve"> the main function of SISPTD is to control the flow of patients to give early treatment outside household. For the realization of the system analysis were used the main techniques and development tools such as UML (Unified Modeling Language) C # (C #) as the programming language, Microsoft Visual Studio 2013 with Asp.Net MVC framework as IDE (Environment Integrated Development) and the persistence of data we used the Entity framework for documentation and specification of the modeling was used to Enterprise Architect tool. For the database SQL Server was used 2012. The architectural pattern adopted for coding system was the MVC that seeks to divide the responsibilities of coding layers was also used a layer called BO (Business Object) Where was codified rules of business.</w:t>
+      </w:r>
+    </w:p>
+    <w:p>
+      <w:pPr>
+        <w:rPr>
+          <w:rFonts w:ascii="Arial" w:hAnsi="Arial" w:cs="Arial"/>
+          <w:b/>
+          <w:sz w:val="24"/>
+          <w:szCs w:val="24"/>
+        </w:rPr>
+      </w:pPr>
     </w:p>
     <w:p>
       <w:pPr>
@@ -3741,7 +4378,17 @@
           <w:sz w:val="24"/>
           <w:szCs w:val="24"/>
         </w:rPr>
-        <w:t>Elaborada de acordo com a ordem apresentada no texto, com cada item designado</w:t>
+        <w:t>Elaborada de acordo com a ordem apresentada no texto, com cada item d</w:t>
+      </w:r>
+      <w:bookmarkStart w:id="0" w:name="_GoBack"/>
+      <w:bookmarkEnd w:id="0"/>
+      <w:r>
+        <w:rPr>
+          <w:rFonts w:ascii="Arial" w:hAnsi="Arial" w:cs="Arial"/>
+          <w:sz w:val="24"/>
+          <w:szCs w:val="24"/>
+        </w:rPr>
+        <w:t>esignado</w:t>
       </w:r>
       <w:r>
         <w:rPr>
@@ -4211,7 +4858,7 @@
       <w:pPr>
         <w:pStyle w:val="Sumrio1"/>
       </w:pPr>
-      <w:bookmarkStart w:id="0" w:name="_Toc430866348"/>
+      <w:bookmarkStart w:id="1" w:name="_Toc430866348"/>
       <w:r>
         <w:rPr>
           <w:noProof/>
@@ -4224,7 +4871,7 @@
       <w:r>
         <w:t>SUMÁRIO</w:t>
       </w:r>
-      <w:bookmarkEnd w:id="0"/>
+      <w:bookmarkEnd w:id="1"/>
     </w:p>
     <w:p>
       <w:pPr>
@@ -6567,9 +7214,7 @@
           <w:szCs w:val="24"/>
         </w:rPr>
       </w:pPr>
-      <w:bookmarkStart w:id="1" w:name="_Toc430866349"/>
-      <w:bookmarkStart w:id="2" w:name="_GoBack"/>
-      <w:bookmarkEnd w:id="2"/>
+      <w:bookmarkStart w:id="2" w:name="_Toc430866349"/>
       <w:r>
         <w:rPr>
           <w:rFonts w:ascii="Arial" w:hAnsi="Arial" w:cs="Arial"/>
@@ -6613,7 +7258,7 @@
         </w:rPr>
         <w:t xml:space="preserve"> INTRODUÇÃO</w:t>
       </w:r>
-      <w:bookmarkEnd w:id="1"/>
+      <w:bookmarkEnd w:id="2"/>
     </w:p>
     <w:p>
       <w:pPr>
@@ -9613,7 +10258,7 @@
           <w:rPr>
             <w:noProof/>
           </w:rPr>
-          <w:t>9</w:t>
+          <w:t>7</w:t>
         </w:r>
         <w:r>
           <w:fldChar w:fldCharType="end"/>
@@ -14061,7 +14706,7 @@
 </file>
 
 <file path=customXml/itemProps1.xml><?xml version="1.0" encoding="utf-8"?>
-<ds:datastoreItem xmlns:ds="http://schemas.openxmlformats.org/officeDocument/2006/customXml" ds:itemID="{9E703F11-C011-457D-8462-CB3B85D6FDE5}">
+<ds:datastoreItem xmlns:ds="http://schemas.openxmlformats.org/officeDocument/2006/customXml" ds:itemID="{2717EB04-26F6-442D-AC68-4AF2C00C6542}">
   <ds:schemaRefs>
     <ds:schemaRef ds:uri="http://schemas.openxmlformats.org/officeDocument/2006/bibliography"/>
   </ds:schemaRefs>

</xml_diff>

<commit_message>
Criado as BO, faltando somente o Agendamento
</commit_message>
<xml_diff>
--- a/Paulo José  TCC II.docx
+++ b/Paulo José  TCC II.docx
@@ -1051,40 +1051,32 @@
     </w:p>
     <w:p>
       <w:pPr>
-        <w:ind w:left="4536"/>
-        <w:jc w:val="both"/>
-        <w:rPr>
-          <w:rFonts w:ascii="Arial" w:hAnsi="Arial" w:cs="Arial"/>
-          <w:sz w:val="24"/>
-          <w:szCs w:val="24"/>
-        </w:rPr>
-      </w:pPr>
-    </w:p>
-    <w:p>
-      <w:pPr>
-        <w:jc w:val="both"/>
-        <w:rPr>
-          <w:rFonts w:ascii="Arial" w:hAnsi="Arial" w:cs="Arial"/>
-          <w:b/>
-          <w:sz w:val="24"/>
-          <w:szCs w:val="24"/>
-        </w:rPr>
-      </w:pPr>
-    </w:p>
-    <w:p>
-      <w:pPr>
-        <w:jc w:val="both"/>
-        <w:rPr>
-          <w:rFonts w:ascii="Arial" w:hAnsi="Arial" w:cs="Arial"/>
-          <w:b/>
-          <w:sz w:val="24"/>
-          <w:szCs w:val="24"/>
-        </w:rPr>
-      </w:pPr>
-    </w:p>
-    <w:p>
-      <w:pPr>
-        <w:jc w:val="both"/>
+        <w:jc w:val="both"/>
+        <w:rPr>
+          <w:rFonts w:ascii="Arial" w:hAnsi="Arial" w:cs="Arial"/>
+          <w:b/>
+          <w:sz w:val="24"/>
+          <w:szCs w:val="24"/>
+        </w:rPr>
+      </w:pPr>
+    </w:p>
+    <w:p>
+      <w:pPr>
+        <w:jc w:val="both"/>
+        <w:rPr>
+          <w:rFonts w:ascii="Arial" w:hAnsi="Arial" w:cs="Arial"/>
+          <w:b/>
+          <w:sz w:val="24"/>
+          <w:szCs w:val="24"/>
+        </w:rPr>
+      </w:pPr>
+    </w:p>
+    <w:p>
+      <w:pPr>
+        <w:autoSpaceDE w:val="0"/>
+        <w:autoSpaceDN w:val="0"/>
+        <w:adjustRightInd w:val="0"/>
+        <w:jc w:val="left"/>
         <w:rPr>
           <w:rFonts w:ascii="Arial" w:hAnsi="Arial" w:cs="Arial"/>
           <w:b/>
@@ -1100,6 +1092,64 @@
           <w:szCs w:val="24"/>
         </w:rPr>
         <w:t xml:space="preserve">Orientadores: </w:t>
+      </w:r>
+      <w:r>
+        <w:rPr>
+          <w:rFonts w:ascii="Arial" w:hAnsi="Arial" w:cs="Arial"/>
+          <w:b/>
+          <w:sz w:val="24"/>
+          <w:szCs w:val="24"/>
+        </w:rPr>
+        <w:t>José Avani das Chagas Júnior</w:t>
+      </w:r>
+      <w:r>
+        <w:rPr>
+          <w:rFonts w:ascii="Arial" w:hAnsi="Arial" w:cs="Arial"/>
+          <w:b/>
+          <w:sz w:val="24"/>
+          <w:szCs w:val="24"/>
+        </w:rPr>
+        <w:t xml:space="preserve">, </w:t>
+      </w:r>
+      <w:r>
+        <w:rPr>
+          <w:rFonts w:ascii="Arial" w:hAnsi="Arial" w:cs="Arial"/>
+          <w:b/>
+          <w:bCs/>
+          <w:sz w:val="24"/>
+          <w:szCs w:val="24"/>
+        </w:rPr>
+        <w:t>Hudyson</w:t>
+      </w:r>
+      <w:r>
+        <w:rPr>
+          <w:rFonts w:ascii="Arial" w:hAnsi="Arial" w:cs="Arial"/>
+          <w:b/>
+          <w:bCs/>
+          <w:sz w:val="24"/>
+          <w:szCs w:val="24"/>
+        </w:rPr>
+        <w:t xml:space="preserve"> </w:t>
+      </w:r>
+      <w:r>
+        <w:rPr>
+          <w:rFonts w:ascii="Arial" w:hAnsi="Arial" w:cs="Arial"/>
+          <w:b/>
+          <w:bCs/>
+          <w:sz w:val="24"/>
+          <w:szCs w:val="24"/>
+        </w:rPr>
+        <w:t>Santos Barbosa</w:t>
+      </w:r>
+      <w:r>
+        <w:rPr>
+          <w:rFonts w:ascii="Arial" w:hAnsi="Arial" w:cs="Arial"/>
+          <w:b/>
+          <w:bCs/>
+          <w:sz w:val="24"/>
+          <w:szCs w:val="24"/>
+        </w:rPr>
+        <w:t xml:space="preserve"> e Vivaldo Pinto.</w:t>
       </w:r>
     </w:p>
     <w:p>
@@ -1247,7 +1297,7 @@
           <w:sz w:val="24"/>
           <w:szCs w:val="24"/>
         </w:rPr>
-        <w:t xml:space="preserve"> DE SISTEMA DE CONTROLE DE PACIENTE N</w:t>
+        <w:t xml:space="preserve"> DE CONTROLE DE PACIENTES NO TRATAMENTO FORA DOMICÍLIO</w:t>
       </w:r>
     </w:p>
     <w:p>
@@ -1715,18 +1765,54 @@
         <w:rPr>
           <w:rFonts w:ascii="Arial" w:hAnsi="Arial" w:cs="Arial"/>
           <w:b/>
-          <w:sz w:val="24"/>
-          <w:szCs w:val="24"/>
-        </w:rPr>
-      </w:pPr>
-      <w:r>
-        <w:rPr>
-          <w:rFonts w:ascii="Arial" w:hAnsi="Arial" w:cs="Arial"/>
-          <w:b/>
-          <w:sz w:val="24"/>
-          <w:szCs w:val="24"/>
-        </w:rPr>
-        <w:t>Nome do Coordenador do Curso. Título. Coordenador do Curso</w:t>
+          <w:bCs/>
+          <w:sz w:val="24"/>
+          <w:szCs w:val="24"/>
+        </w:rPr>
+      </w:pPr>
+      <w:proofErr w:type="gramStart"/>
+      <w:r>
+        <w:rPr>
+          <w:rFonts w:ascii="Arial" w:hAnsi="Arial" w:cs="Arial"/>
+          <w:b/>
+          <w:bCs/>
+          <w:sz w:val="24"/>
+          <w:szCs w:val="24"/>
+        </w:rPr>
+        <w:t>Prof.</w:t>
+      </w:r>
+      <w:proofErr w:type="gramEnd"/>
+      <w:r>
+        <w:rPr>
+          <w:rFonts w:ascii="Arial" w:hAnsi="Arial" w:cs="Arial"/>
+          <w:b/>
+          <w:bCs/>
+          <w:sz w:val="24"/>
+          <w:szCs w:val="24"/>
+        </w:rPr>
+        <w:t xml:space="preserve"> </w:t>
+      </w:r>
+      <w:proofErr w:type="spellStart"/>
+      <w:r>
+        <w:rPr>
+          <w:rFonts w:ascii="Arial" w:hAnsi="Arial" w:cs="Arial"/>
+          <w:b/>
+          <w:bCs/>
+          <w:sz w:val="24"/>
+          <w:szCs w:val="24"/>
+        </w:rPr>
+        <w:t>Ms</w:t>
+      </w:r>
+      <w:proofErr w:type="spellEnd"/>
+      <w:r>
+        <w:rPr>
+          <w:rFonts w:ascii="Arial" w:hAnsi="Arial" w:cs="Arial"/>
+          <w:b/>
+          <w:bCs/>
+          <w:sz w:val="24"/>
+          <w:szCs w:val="24"/>
+        </w:rPr>
+        <w:t>. Autran Dias Almeida</w:t>
       </w:r>
     </w:p>
     <w:p>
@@ -2356,6 +2442,340 @@
           <w:szCs w:val="24"/>
         </w:rPr>
       </w:pPr>
+      <w:r>
+        <w:rPr>
+          <w:rFonts w:ascii="Arial" w:hAnsi="Arial" w:cs="Arial"/>
+          <w:b/>
+          <w:sz w:val="24"/>
+          <w:szCs w:val="24"/>
+        </w:rPr>
+        <w:t>DEDICATÓRIA</w:t>
+      </w:r>
+      <w:r>
+        <w:rPr>
+          <w:rFonts w:ascii="Arial" w:hAnsi="Arial" w:cs="Arial"/>
+          <w:b/>
+          <w:sz w:val="24"/>
+          <w:szCs w:val="24"/>
+        </w:rPr>
+        <w:t xml:space="preserve"> </w:t>
+      </w:r>
+    </w:p>
+    <w:p>
+      <w:pPr>
+        <w:ind w:left="3119"/>
+        <w:rPr>
+          <w:rFonts w:ascii="Arial" w:hAnsi="Arial" w:cs="Arial"/>
+          <w:sz w:val="24"/>
+          <w:szCs w:val="24"/>
+        </w:rPr>
+      </w:pPr>
+    </w:p>
+    <w:p>
+      <w:pPr>
+        <w:ind w:left="4253"/>
+        <w:jc w:val="both"/>
+        <w:rPr>
+          <w:rFonts w:ascii="Arial" w:hAnsi="Arial" w:cs="Arial"/>
+          <w:sz w:val="24"/>
+          <w:szCs w:val="24"/>
+        </w:rPr>
+      </w:pPr>
+      <w:r>
+        <w:rPr>
+          <w:rFonts w:ascii="Arial" w:hAnsi="Arial" w:cs="Arial"/>
+          <w:sz w:val="24"/>
+          <w:szCs w:val="24"/>
+        </w:rPr>
+        <w:tab/>
+      </w:r>
+      <w:r>
+        <w:rPr>
+          <w:rFonts w:ascii="Arial" w:hAnsi="Arial" w:cs="Arial"/>
+          <w:sz w:val="24"/>
+          <w:szCs w:val="24"/>
+        </w:rPr>
+        <w:tab/>
+      </w:r>
+      <w:r>
+        <w:rPr>
+          <w:rFonts w:ascii="Arial" w:hAnsi="Arial" w:cs="Arial"/>
+          <w:sz w:val="24"/>
+          <w:szCs w:val="24"/>
+        </w:rPr>
+        <w:t xml:space="preserve">Dedico esse trabalho a minha mãe Maria dos Santos </w:t>
+      </w:r>
+      <w:r>
+        <w:rPr>
+          <w:rFonts w:ascii="Arial" w:hAnsi="Arial" w:cs="Arial"/>
+          <w:sz w:val="24"/>
+          <w:szCs w:val="24"/>
+        </w:rPr>
+        <w:t>Alves (</w:t>
+      </w:r>
+      <w:r>
+        <w:rPr>
+          <w:rFonts w:ascii="Arial" w:hAnsi="Arial" w:cs="Arial"/>
+          <w:sz w:val="24"/>
+          <w:szCs w:val="24"/>
+        </w:rPr>
+        <w:t>em memoria), que sempre me orientou</w:t>
+      </w:r>
+      <w:r>
+        <w:rPr>
+          <w:rFonts w:ascii="Arial" w:hAnsi="Arial" w:cs="Arial"/>
+          <w:sz w:val="24"/>
+          <w:szCs w:val="24"/>
+        </w:rPr>
+        <w:t xml:space="preserve"> e aconselhou, pelo seu carinho estímulo que me o</w:t>
+      </w:r>
+      <w:r>
+        <w:rPr>
+          <w:rFonts w:ascii="Arial" w:hAnsi="Arial" w:cs="Arial"/>
+          <w:sz w:val="24"/>
+          <w:szCs w:val="24"/>
+        </w:rPr>
+        <w:t>fereceu</w:t>
+      </w:r>
+      <w:r>
+        <w:rPr>
+          <w:rFonts w:ascii="Arial" w:hAnsi="Arial" w:cs="Arial"/>
+          <w:sz w:val="24"/>
+          <w:szCs w:val="24"/>
+        </w:rPr>
+        <w:t>, dedico</w:t>
+      </w:r>
+      <w:r>
+        <w:rPr>
+          <w:rFonts w:ascii="Arial" w:hAnsi="Arial" w:cs="Arial"/>
+          <w:sz w:val="24"/>
+          <w:szCs w:val="24"/>
+        </w:rPr>
+        <w:t xml:space="preserve"> </w:t>
+      </w:r>
+      <w:r>
+        <w:rPr>
+          <w:rFonts w:ascii="Arial" w:hAnsi="Arial" w:cs="Arial"/>
+          <w:sz w:val="24"/>
+          <w:szCs w:val="24"/>
+        </w:rPr>
+        <w:t>essa conquista como gratidão.</w:t>
+      </w:r>
+    </w:p>
+    <w:p>
+      <w:pPr>
+        <w:ind w:left="4253"/>
+        <w:jc w:val="both"/>
+        <w:rPr>
+          <w:rFonts w:ascii="Arial" w:hAnsi="Arial" w:cs="Arial"/>
+          <w:sz w:val="24"/>
+          <w:szCs w:val="24"/>
+        </w:rPr>
+      </w:pPr>
+      <w:r>
+        <w:rPr>
+          <w:rFonts w:ascii="Arial" w:hAnsi="Arial" w:cs="Arial"/>
+          <w:sz w:val="24"/>
+          <w:szCs w:val="24"/>
+        </w:rPr>
+        <w:tab/>
+      </w:r>
+      <w:r>
+        <w:rPr>
+          <w:rFonts w:ascii="Arial" w:hAnsi="Arial" w:cs="Arial"/>
+          <w:sz w:val="24"/>
+          <w:szCs w:val="24"/>
+        </w:rPr>
+        <w:tab/>
+        <w:t>Para minha querida Esposa Edlaine Lima e meu Filho João Paulo Lima.</w:t>
+      </w:r>
+    </w:p>
+    <w:p>
+      <w:pPr>
+        <w:ind w:left="4253"/>
+        <w:jc w:val="both"/>
+        <w:rPr>
+          <w:rFonts w:ascii="Arial" w:hAnsi="Arial" w:cs="Arial"/>
+          <w:sz w:val="24"/>
+          <w:szCs w:val="24"/>
+        </w:rPr>
+      </w:pPr>
+      <w:r>
+        <w:rPr>
+          <w:rFonts w:ascii="Arial" w:hAnsi="Arial" w:cs="Arial"/>
+          <w:b/>
+          <w:sz w:val="24"/>
+          <w:szCs w:val="24"/>
+        </w:rPr>
+        <w:tab/>
+      </w:r>
+      <w:r>
+        <w:rPr>
+          <w:rFonts w:ascii="Arial" w:hAnsi="Arial" w:cs="Arial"/>
+          <w:b/>
+          <w:sz w:val="24"/>
+          <w:szCs w:val="24"/>
+        </w:rPr>
+        <w:tab/>
+      </w:r>
+      <w:r>
+        <w:rPr>
+          <w:rFonts w:ascii="Arial" w:hAnsi="Arial" w:cs="Arial"/>
+          <w:sz w:val="24"/>
+          <w:szCs w:val="24"/>
+        </w:rPr>
+        <w:t xml:space="preserve">Às pessoas que direta </w:t>
+      </w:r>
+      <w:r>
+        <w:rPr>
+          <w:rFonts w:ascii="Arial" w:hAnsi="Arial" w:cs="Arial"/>
+          <w:sz w:val="24"/>
+          <w:szCs w:val="24"/>
+        </w:rPr>
+        <w:t>e</w:t>
+      </w:r>
+      <w:r>
+        <w:rPr>
+          <w:rFonts w:ascii="Arial" w:hAnsi="Arial" w:cs="Arial"/>
+          <w:sz w:val="24"/>
+          <w:szCs w:val="24"/>
+        </w:rPr>
+        <w:t xml:space="preserve"> indiretamente influenciaram está conquista.</w:t>
+      </w:r>
+    </w:p>
+    <w:p>
+      <w:pPr>
+        <w:ind w:left="4536"/>
+        <w:jc w:val="both"/>
+        <w:rPr>
+          <w:rFonts w:ascii="Arial" w:hAnsi="Arial" w:cs="Arial"/>
+          <w:b/>
+          <w:sz w:val="24"/>
+          <w:szCs w:val="24"/>
+        </w:rPr>
+      </w:pPr>
+    </w:p>
+    <w:p>
+      <w:pPr>
+        <w:ind w:left="4253"/>
+        <w:rPr>
+          <w:rFonts w:ascii="Arial" w:hAnsi="Arial" w:cs="Arial"/>
+          <w:b/>
+          <w:sz w:val="24"/>
+          <w:szCs w:val="24"/>
+        </w:rPr>
+      </w:pPr>
+    </w:p>
+    <w:p>
+      <w:pPr>
+        <w:ind w:left="4253"/>
+        <w:rPr>
+          <w:rFonts w:ascii="Arial" w:hAnsi="Arial" w:cs="Arial"/>
+          <w:b/>
+          <w:sz w:val="24"/>
+          <w:szCs w:val="24"/>
+        </w:rPr>
+      </w:pPr>
+      <w:r>
+        <w:rPr>
+          <w:rFonts w:ascii="Arial" w:hAnsi="Arial" w:cs="Arial"/>
+          <w:b/>
+          <w:noProof/>
+          <w:sz w:val="24"/>
+          <w:szCs w:val="24"/>
+        </w:rPr>
+        <w:pict>
+          <v:rect id="Retângulo 5" o:spid="_x0000_s1033" style="position:absolute;left:0;text-align:left;margin-left:432.5pt;margin-top:-18.8pt;width:22.4pt;height:18.35pt;z-index:251663360;visibility:visible;v-text-anchor:middle" o:gfxdata="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" fillcolor="white [3212]" stroked="f" strokeweight="2pt"/>
+        </w:pict>
+      </w:r>
+    </w:p>
+    <w:p>
+      <w:pPr>
+        <w:ind w:left="4253"/>
+        <w:rPr>
+          <w:rFonts w:ascii="Arial" w:hAnsi="Arial" w:cs="Arial"/>
+          <w:b/>
+          <w:sz w:val="24"/>
+          <w:szCs w:val="24"/>
+        </w:rPr>
+      </w:pPr>
+    </w:p>
+    <w:p>
+      <w:pPr>
+        <w:ind w:left="4253"/>
+        <w:rPr>
+          <w:rFonts w:ascii="Arial" w:hAnsi="Arial" w:cs="Arial"/>
+          <w:b/>
+          <w:sz w:val="24"/>
+          <w:szCs w:val="24"/>
+        </w:rPr>
+      </w:pPr>
+    </w:p>
+    <w:p>
+      <w:pPr>
+        <w:ind w:left="4253"/>
+        <w:rPr>
+          <w:rFonts w:ascii="Arial" w:hAnsi="Arial" w:cs="Arial"/>
+          <w:b/>
+          <w:sz w:val="24"/>
+          <w:szCs w:val="24"/>
+        </w:rPr>
+      </w:pPr>
+    </w:p>
+    <w:p>
+      <w:pPr>
+        <w:ind w:left="4253"/>
+        <w:rPr>
+          <w:rFonts w:ascii="Arial" w:hAnsi="Arial" w:cs="Arial"/>
+          <w:b/>
+          <w:sz w:val="24"/>
+          <w:szCs w:val="24"/>
+        </w:rPr>
+      </w:pPr>
+    </w:p>
+    <w:p>
+      <w:pPr>
+        <w:ind w:left="4253"/>
+        <w:rPr>
+          <w:rFonts w:ascii="Arial" w:hAnsi="Arial" w:cs="Arial"/>
+          <w:b/>
+          <w:sz w:val="24"/>
+          <w:szCs w:val="24"/>
+        </w:rPr>
+      </w:pPr>
+    </w:p>
+    <w:p>
+      <w:pPr>
+        <w:ind w:left="4253"/>
+        <w:rPr>
+          <w:rFonts w:ascii="Arial" w:hAnsi="Arial" w:cs="Arial"/>
+          <w:b/>
+          <w:sz w:val="24"/>
+          <w:szCs w:val="24"/>
+        </w:rPr>
+      </w:pPr>
+    </w:p>
+    <w:p>
+      <w:pPr>
+        <w:ind w:left="4253"/>
+        <w:rPr>
+          <w:rFonts w:ascii="Arial" w:hAnsi="Arial" w:cs="Arial"/>
+          <w:b/>
+          <w:sz w:val="24"/>
+          <w:szCs w:val="24"/>
+        </w:rPr>
+      </w:pPr>
+    </w:p>
+    <w:p>
+      <w:pPr>
+        <w:ind w:left="4253"/>
+        <w:rPr>
+          <w:rFonts w:ascii="Arial" w:hAnsi="Arial" w:cs="Arial"/>
+          <w:b/>
+          <w:sz w:val="24"/>
+          <w:szCs w:val="24"/>
+        </w:rPr>
+      </w:pPr>
     </w:p>
     <w:p>
       <w:pPr>
@@ -2428,206 +2848,6 @@
           <w:szCs w:val="24"/>
         </w:rPr>
       </w:pPr>
-      <w:r>
-        <w:rPr>
-          <w:rFonts w:ascii="Arial" w:hAnsi="Arial" w:cs="Arial"/>
-          <w:b/>
-          <w:sz w:val="24"/>
-          <w:szCs w:val="24"/>
-        </w:rPr>
-        <w:t>DEDICATÓRIA</w:t>
-      </w:r>
-      <w:r>
-        <w:rPr>
-          <w:rFonts w:ascii="Arial" w:hAnsi="Arial" w:cs="Arial"/>
-          <w:b/>
-          <w:sz w:val="24"/>
-          <w:szCs w:val="24"/>
-        </w:rPr>
-        <w:t xml:space="preserve"> (opcional)</w:t>
-      </w:r>
-    </w:p>
-    <w:p>
-      <w:pPr>
-        <w:ind w:left="3119"/>
-        <w:rPr>
-          <w:rFonts w:ascii="Arial" w:hAnsi="Arial" w:cs="Arial"/>
-          <w:sz w:val="24"/>
-          <w:szCs w:val="24"/>
-        </w:rPr>
-      </w:pPr>
-    </w:p>
-    <w:p>
-      <w:pPr>
-        <w:ind w:left="4253"/>
-        <w:jc w:val="both"/>
-        <w:rPr>
-          <w:rFonts w:ascii="Arial" w:hAnsi="Arial" w:cs="Arial"/>
-          <w:b/>
-          <w:sz w:val="24"/>
-          <w:szCs w:val="24"/>
-        </w:rPr>
-      </w:pPr>
-      <w:r>
-        <w:rPr>
-          <w:rFonts w:ascii="Arial" w:hAnsi="Arial" w:cs="Arial"/>
-          <w:sz w:val="24"/>
-          <w:szCs w:val="24"/>
-        </w:rPr>
-        <w:tab/>
-      </w:r>
-      <w:r>
-        <w:rPr>
-          <w:rFonts w:ascii="Arial" w:hAnsi="Arial" w:cs="Arial"/>
-          <w:b/>
-          <w:sz w:val="24"/>
-          <w:szCs w:val="24"/>
-        </w:rPr>
-        <w:t xml:space="preserve">Exemplo: </w:t>
-      </w:r>
-      <w:r>
-        <w:rPr>
-          <w:rFonts w:ascii="Arial" w:hAnsi="Arial" w:cs="Arial"/>
-          <w:sz w:val="24"/>
-          <w:szCs w:val="24"/>
-        </w:rPr>
-        <w:t>Aos meus pais, pelas angústias e preocupações que passaram por minha causa, por terem dedicados suas vidas a mim, pelo amor, carinho e estímulo que me ofereceram, dedico-lhes essa conquista como gratidão.</w:t>
-      </w:r>
-    </w:p>
-    <w:p>
-      <w:pPr>
-        <w:ind w:left="4536"/>
-        <w:jc w:val="both"/>
-        <w:rPr>
-          <w:rFonts w:ascii="Arial" w:hAnsi="Arial" w:cs="Arial"/>
-          <w:b/>
-          <w:sz w:val="24"/>
-          <w:szCs w:val="24"/>
-        </w:rPr>
-      </w:pPr>
-    </w:p>
-    <w:p>
-      <w:pPr>
-        <w:ind w:left="4253"/>
-        <w:rPr>
-          <w:rFonts w:ascii="Arial" w:hAnsi="Arial" w:cs="Arial"/>
-          <w:b/>
-          <w:sz w:val="24"/>
-          <w:szCs w:val="24"/>
-        </w:rPr>
-      </w:pPr>
-      <w:r>
-        <w:rPr>
-          <w:rFonts w:ascii="Arial" w:hAnsi="Arial" w:cs="Arial"/>
-          <w:b/>
-          <w:noProof/>
-          <w:sz w:val="24"/>
-          <w:szCs w:val="24"/>
-        </w:rPr>
-        <w:lastRenderedPageBreak/>
-        <w:pict>
-          <v:rect id="Retângulo 5" o:spid="_x0000_s1033" style="position:absolute;left:0;text-align:left;margin-left:441.35pt;margin-top:-51.75pt;width:22.4pt;height:18.35pt;z-index:251663360;visibility:visible;v-text-anchor:middle" o:gfxdata="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" fillcolor="white [3212]" stroked="f" strokeweight="2pt"/>
-        </w:pict>
-      </w:r>
-    </w:p>
-    <w:p>
-      <w:pPr>
-        <w:ind w:left="4253"/>
-        <w:rPr>
-          <w:rFonts w:ascii="Arial" w:hAnsi="Arial" w:cs="Arial"/>
-          <w:b/>
-          <w:sz w:val="24"/>
-          <w:szCs w:val="24"/>
-        </w:rPr>
-      </w:pPr>
-    </w:p>
-    <w:p>
-      <w:pPr>
-        <w:ind w:left="4253"/>
-        <w:rPr>
-          <w:rFonts w:ascii="Arial" w:hAnsi="Arial" w:cs="Arial"/>
-          <w:b/>
-          <w:sz w:val="24"/>
-          <w:szCs w:val="24"/>
-        </w:rPr>
-      </w:pPr>
-    </w:p>
-    <w:p>
-      <w:pPr>
-        <w:ind w:left="4253"/>
-        <w:rPr>
-          <w:rFonts w:ascii="Arial" w:hAnsi="Arial" w:cs="Arial"/>
-          <w:b/>
-          <w:sz w:val="24"/>
-          <w:szCs w:val="24"/>
-        </w:rPr>
-      </w:pPr>
-    </w:p>
-    <w:p>
-      <w:pPr>
-        <w:ind w:left="4253"/>
-        <w:rPr>
-          <w:rFonts w:ascii="Arial" w:hAnsi="Arial" w:cs="Arial"/>
-          <w:b/>
-          <w:sz w:val="24"/>
-          <w:szCs w:val="24"/>
-        </w:rPr>
-      </w:pPr>
-    </w:p>
-    <w:p>
-      <w:pPr>
-        <w:ind w:left="4253"/>
-        <w:rPr>
-          <w:rFonts w:ascii="Arial" w:hAnsi="Arial" w:cs="Arial"/>
-          <w:b/>
-          <w:sz w:val="24"/>
-          <w:szCs w:val="24"/>
-        </w:rPr>
-      </w:pPr>
-    </w:p>
-    <w:p>
-      <w:pPr>
-        <w:ind w:left="4253"/>
-        <w:rPr>
-          <w:rFonts w:ascii="Arial" w:hAnsi="Arial" w:cs="Arial"/>
-          <w:b/>
-          <w:sz w:val="24"/>
-          <w:szCs w:val="24"/>
-        </w:rPr>
-      </w:pPr>
-    </w:p>
-    <w:p>
-      <w:pPr>
-        <w:ind w:left="4253"/>
-        <w:rPr>
-          <w:rFonts w:ascii="Arial" w:hAnsi="Arial" w:cs="Arial"/>
-          <w:b/>
-          <w:sz w:val="24"/>
-          <w:szCs w:val="24"/>
-        </w:rPr>
-      </w:pPr>
-    </w:p>
-    <w:p>
-      <w:pPr>
-        <w:ind w:left="4253"/>
-        <w:rPr>
-          <w:rFonts w:ascii="Arial" w:hAnsi="Arial" w:cs="Arial"/>
-          <w:b/>
-          <w:sz w:val="24"/>
-          <w:szCs w:val="24"/>
-        </w:rPr>
-      </w:pPr>
-    </w:p>
-    <w:p>
-      <w:pPr>
-        <w:ind w:left="4253"/>
-        <w:rPr>
-          <w:rFonts w:ascii="Arial" w:hAnsi="Arial" w:cs="Arial"/>
-          <w:b/>
-          <w:sz w:val="24"/>
-          <w:szCs w:val="24"/>
-        </w:rPr>
-      </w:pPr>
     </w:p>
     <w:p>
       <w:pPr>
@@ -2916,247 +3136,230 @@
           <w:szCs w:val="24"/>
         </w:rPr>
       </w:pPr>
+      <w:r>
+        <w:rPr>
+          <w:rFonts w:ascii="Arial" w:hAnsi="Arial" w:cs="Arial"/>
+          <w:b/>
+          <w:sz w:val="24"/>
+          <w:szCs w:val="24"/>
+        </w:rPr>
+        <w:t xml:space="preserve">AGRADECIMENTOS </w:t>
+      </w:r>
     </w:p>
     <w:p>
       <w:pPr>
         <w:ind w:left="4253"/>
-        <w:jc w:val="left"/>
-        <w:rPr>
-          <w:rFonts w:ascii="Arial" w:hAnsi="Arial" w:cs="Arial"/>
-          <w:b/>
-          <w:sz w:val="24"/>
-          <w:szCs w:val="24"/>
-        </w:rPr>
-      </w:pPr>
+        <w:rPr>
+          <w:rFonts w:ascii="Arial" w:hAnsi="Arial" w:cs="Arial"/>
+          <w:b/>
+          <w:sz w:val="24"/>
+          <w:szCs w:val="24"/>
+        </w:rPr>
+      </w:pPr>
+    </w:p>
+    <w:p>
+      <w:pPr>
+        <w:ind w:left="4254" w:firstLine="566"/>
+        <w:jc w:val="both"/>
+        <w:rPr>
+          <w:rFonts w:ascii="Arial" w:hAnsi="Arial" w:cs="Arial"/>
+          <w:sz w:val="24"/>
+          <w:szCs w:val="24"/>
+        </w:rPr>
+      </w:pPr>
+      <w:r>
+        <w:rPr>
+          <w:rFonts w:ascii="Arial" w:hAnsi="Arial" w:cs="Arial"/>
+          <w:sz w:val="24"/>
+          <w:szCs w:val="24"/>
+        </w:rPr>
+        <w:t xml:space="preserve">A </w:t>
+      </w:r>
+      <w:r>
+        <w:rPr>
+          <w:rFonts w:ascii="Arial" w:hAnsi="Arial" w:cs="Arial"/>
+          <w:sz w:val="24"/>
+          <w:szCs w:val="24"/>
+        </w:rPr>
+        <w:t xml:space="preserve">Deus </w:t>
+      </w:r>
+      <w:r>
+        <w:rPr>
+          <w:rFonts w:ascii="Arial" w:hAnsi="Arial" w:cs="Arial"/>
+          <w:sz w:val="24"/>
+          <w:szCs w:val="24"/>
+        </w:rPr>
+        <w:t xml:space="preserve">por tudo </w:t>
+      </w:r>
+      <w:r>
+        <w:rPr>
+          <w:rFonts w:ascii="Arial" w:hAnsi="Arial" w:cs="Arial"/>
+          <w:sz w:val="24"/>
+          <w:szCs w:val="24"/>
+        </w:rPr>
+        <w:t>que me</w:t>
+      </w:r>
+      <w:r>
+        <w:rPr>
+          <w:rFonts w:ascii="Arial" w:hAnsi="Arial" w:cs="Arial"/>
+          <w:sz w:val="24"/>
+          <w:szCs w:val="24"/>
+        </w:rPr>
+        <w:t xml:space="preserve"> tem proporcionado todos os dias, </w:t>
+      </w:r>
+      <w:r>
+        <w:rPr>
+          <w:rFonts w:ascii="Arial" w:hAnsi="Arial" w:cs="Arial"/>
+          <w:sz w:val="24"/>
+          <w:szCs w:val="24"/>
+        </w:rPr>
+        <w:t xml:space="preserve">e </w:t>
+      </w:r>
+      <w:r>
+        <w:rPr>
+          <w:rFonts w:ascii="Arial" w:hAnsi="Arial" w:cs="Arial"/>
+          <w:sz w:val="24"/>
+          <w:szCs w:val="24"/>
+        </w:rPr>
+        <w:t>o qual me</w:t>
+      </w:r>
+      <w:r>
+        <w:rPr>
+          <w:rFonts w:ascii="Arial" w:hAnsi="Arial" w:cs="Arial"/>
+          <w:sz w:val="24"/>
+          <w:szCs w:val="24"/>
+        </w:rPr>
+        <w:t xml:space="preserve"> deu forças para chegar até aqui.</w:t>
+      </w:r>
+    </w:p>
+    <w:p>
+      <w:pPr>
+        <w:ind w:left="4254" w:firstLine="566"/>
+        <w:jc w:val="both"/>
+        <w:rPr>
+          <w:rFonts w:ascii="Arial" w:hAnsi="Arial" w:cs="Arial"/>
+          <w:sz w:val="24"/>
+          <w:szCs w:val="24"/>
+        </w:rPr>
+      </w:pPr>
+      <w:r>
+        <w:rPr>
+          <w:rFonts w:ascii="Arial" w:hAnsi="Arial" w:cs="Arial"/>
+          <w:sz w:val="24"/>
+          <w:szCs w:val="24"/>
+        </w:rPr>
+        <w:t xml:space="preserve">A minha Esposa pela paciência e </w:t>
+      </w:r>
+      <w:r>
+        <w:rPr>
+          <w:rFonts w:ascii="Arial" w:hAnsi="Arial" w:cs="Arial"/>
+          <w:sz w:val="24"/>
+          <w:szCs w:val="24"/>
+        </w:rPr>
+        <w:t>compreens</w:t>
+      </w:r>
+      <w:r>
+        <w:rPr>
+          <w:rFonts w:ascii="Arial" w:hAnsi="Arial" w:cs="Arial"/>
+          <w:sz w:val="24"/>
+          <w:szCs w:val="24"/>
+        </w:rPr>
+        <w:t xml:space="preserve">ão </w:t>
+      </w:r>
+      <w:r>
+        <w:rPr>
+          <w:rFonts w:ascii="Arial" w:hAnsi="Arial" w:cs="Arial"/>
+          <w:sz w:val="24"/>
+          <w:szCs w:val="24"/>
+        </w:rPr>
+        <w:t>pelas horas que me ausentei para dedicar a este trabalho.</w:t>
+      </w:r>
+    </w:p>
+    <w:p>
+      <w:pPr>
+        <w:ind w:left="4254" w:firstLine="566"/>
+        <w:jc w:val="both"/>
+        <w:rPr>
+          <w:rFonts w:ascii="Arial" w:hAnsi="Arial" w:cs="Arial"/>
+          <w:sz w:val="24"/>
+          <w:szCs w:val="24"/>
+        </w:rPr>
+      </w:pPr>
+      <w:r>
+        <w:rPr>
+          <w:rFonts w:ascii="Arial" w:hAnsi="Arial" w:cs="Arial"/>
+          <w:sz w:val="24"/>
+          <w:szCs w:val="24"/>
+        </w:rPr>
+        <w:tab/>
+      </w:r>
+      <w:r>
+        <w:rPr>
+          <w:rFonts w:ascii="Arial" w:hAnsi="Arial" w:cs="Arial"/>
+          <w:sz w:val="24"/>
+          <w:szCs w:val="24"/>
+        </w:rPr>
+        <w:t>Aos professores orientadores que me</w:t>
+      </w:r>
+      <w:r>
+        <w:rPr>
+          <w:rFonts w:ascii="Arial" w:hAnsi="Arial" w:cs="Arial"/>
+          <w:sz w:val="24"/>
+          <w:szCs w:val="24"/>
+        </w:rPr>
+        <w:t xml:space="preserve"> ajudaram compartilhando seus conhecimentos o qual foi fundamental para este trabalho.</w:t>
+      </w:r>
     </w:p>
     <w:p>
       <w:pPr>
         <w:ind w:left="4253"/>
-        <w:jc w:val="left"/>
-        <w:rPr>
-          <w:rFonts w:ascii="Arial" w:hAnsi="Arial" w:cs="Arial"/>
-          <w:b/>
-          <w:sz w:val="24"/>
-          <w:szCs w:val="24"/>
-        </w:rPr>
-      </w:pPr>
-    </w:p>
-    <w:p>
-      <w:pPr>
-        <w:ind w:left="4253"/>
-        <w:jc w:val="left"/>
-        <w:rPr>
-          <w:rFonts w:ascii="Arial" w:hAnsi="Arial" w:cs="Arial"/>
-          <w:b/>
-          <w:sz w:val="24"/>
-          <w:szCs w:val="24"/>
-        </w:rPr>
-      </w:pPr>
-    </w:p>
-    <w:p>
-      <w:pPr>
-        <w:ind w:left="4253"/>
-        <w:jc w:val="left"/>
-        <w:rPr>
-          <w:rFonts w:ascii="Arial" w:hAnsi="Arial" w:cs="Arial"/>
-          <w:b/>
-          <w:sz w:val="24"/>
-          <w:szCs w:val="24"/>
-        </w:rPr>
-      </w:pPr>
-    </w:p>
-    <w:p>
-      <w:pPr>
-        <w:ind w:left="4253"/>
-        <w:jc w:val="left"/>
-        <w:rPr>
-          <w:rFonts w:ascii="Arial" w:hAnsi="Arial" w:cs="Arial"/>
-          <w:b/>
-          <w:sz w:val="24"/>
-          <w:szCs w:val="24"/>
-        </w:rPr>
-      </w:pPr>
-    </w:p>
-    <w:p>
-      <w:pPr>
-        <w:ind w:left="4253"/>
-        <w:jc w:val="left"/>
-        <w:rPr>
-          <w:rFonts w:ascii="Arial" w:hAnsi="Arial" w:cs="Arial"/>
-          <w:b/>
-          <w:sz w:val="24"/>
-          <w:szCs w:val="24"/>
-        </w:rPr>
-      </w:pPr>
-    </w:p>
-    <w:p>
-      <w:pPr>
-        <w:ind w:left="4253"/>
-        <w:jc w:val="left"/>
-        <w:rPr>
-          <w:rFonts w:ascii="Arial" w:hAnsi="Arial" w:cs="Arial"/>
-          <w:b/>
-          <w:sz w:val="24"/>
-          <w:szCs w:val="24"/>
-        </w:rPr>
-      </w:pPr>
-    </w:p>
-    <w:p>
-      <w:pPr>
-        <w:ind w:left="4253"/>
-        <w:jc w:val="left"/>
-        <w:rPr>
-          <w:rFonts w:ascii="Arial" w:hAnsi="Arial" w:cs="Arial"/>
-          <w:b/>
-          <w:sz w:val="24"/>
-          <w:szCs w:val="24"/>
-        </w:rPr>
-      </w:pPr>
-    </w:p>
-    <w:p>
-      <w:pPr>
-        <w:ind w:left="4253"/>
-        <w:jc w:val="left"/>
-        <w:rPr>
-          <w:rFonts w:ascii="Arial" w:hAnsi="Arial" w:cs="Arial"/>
-          <w:b/>
-          <w:sz w:val="24"/>
-          <w:szCs w:val="24"/>
-        </w:rPr>
-      </w:pPr>
-      <w:r>
-        <w:rPr>
-          <w:rFonts w:ascii="Arial" w:hAnsi="Arial" w:cs="Arial"/>
-          <w:b/>
-          <w:sz w:val="24"/>
-          <w:szCs w:val="24"/>
-        </w:rPr>
-        <w:t>AGRADECIMENTOS (Opcional)</w:t>
-      </w:r>
-    </w:p>
-    <w:p>
-      <w:pPr>
-        <w:ind w:left="4253"/>
-        <w:rPr>
-          <w:rFonts w:ascii="Arial" w:hAnsi="Arial" w:cs="Arial"/>
-          <w:b/>
-          <w:sz w:val="24"/>
-          <w:szCs w:val="24"/>
-        </w:rPr>
-      </w:pPr>
-    </w:p>
-    <w:p>
-      <w:pPr>
-        <w:ind w:left="4253"/>
-        <w:jc w:val="both"/>
-        <w:rPr>
-          <w:rFonts w:ascii="Arial" w:hAnsi="Arial" w:cs="Arial"/>
-          <w:sz w:val="20"/>
-          <w:szCs w:val="20"/>
-        </w:rPr>
-      </w:pPr>
-      <w:r>
-        <w:rPr>
-          <w:rFonts w:ascii="Arial" w:hAnsi="Arial" w:cs="Arial"/>
-          <w:b/>
-          <w:sz w:val="20"/>
-          <w:szCs w:val="20"/>
-        </w:rPr>
-        <w:t>Exemplo:</w:t>
-      </w:r>
-      <w:r>
-        <w:rPr>
-          <w:rFonts w:ascii="Arial" w:hAnsi="Arial" w:cs="Arial"/>
-          <w:sz w:val="20"/>
-          <w:szCs w:val="20"/>
-        </w:rPr>
-        <w:t xml:space="preserve"> Agradeço a ajuda minha orientadora, Edna, pela paciência e carinho com que sempre me acolhei;</w:t>
-      </w:r>
-    </w:p>
-    <w:p>
-      <w:pPr>
-        <w:ind w:left="4253"/>
-        <w:jc w:val="both"/>
-        <w:rPr>
-          <w:rFonts w:ascii="Arial" w:hAnsi="Arial" w:cs="Arial"/>
-          <w:sz w:val="20"/>
-          <w:szCs w:val="20"/>
-        </w:rPr>
-      </w:pPr>
-      <w:r>
-        <w:rPr>
-          <w:rFonts w:ascii="Arial" w:hAnsi="Arial" w:cs="Arial"/>
-          <w:b/>
-          <w:sz w:val="20"/>
-          <w:szCs w:val="20"/>
-        </w:rPr>
-        <w:tab/>
-      </w:r>
-      <w:r>
-        <w:rPr>
-          <w:rFonts w:ascii="Arial" w:hAnsi="Arial" w:cs="Arial"/>
-          <w:sz w:val="20"/>
-          <w:szCs w:val="20"/>
-        </w:rPr>
-        <w:tab/>
-        <w:t>Agradeço a meus professores que sempre souberam me encaminhas nos estudos;</w:t>
-      </w:r>
-    </w:p>
-    <w:p>
-      <w:pPr>
-        <w:ind w:left="4253"/>
-        <w:jc w:val="both"/>
-        <w:rPr>
-          <w:rFonts w:ascii="Arial" w:hAnsi="Arial" w:cs="Arial"/>
-          <w:b/>
-          <w:sz w:val="24"/>
-          <w:szCs w:val="24"/>
-        </w:rPr>
-      </w:pPr>
-      <w:r>
-        <w:rPr>
-          <w:rFonts w:ascii="Arial" w:hAnsi="Arial" w:cs="Arial"/>
-          <w:sz w:val="20"/>
-          <w:szCs w:val="20"/>
-        </w:rPr>
-        <w:tab/>
-      </w:r>
-      <w:r>
-        <w:rPr>
-          <w:rFonts w:ascii="Arial" w:hAnsi="Arial" w:cs="Arial"/>
-          <w:sz w:val="20"/>
-          <w:szCs w:val="20"/>
-        </w:rPr>
-        <w:tab/>
-        <w:t>Agradeço a meus colegas pelo apoio e estímulo.</w:t>
-      </w:r>
-    </w:p>
-    <w:p>
-      <w:pPr>
-        <w:rPr>
-          <w:rFonts w:ascii="Arial" w:hAnsi="Arial" w:cs="Arial"/>
-          <w:b/>
-          <w:sz w:val="24"/>
-          <w:szCs w:val="24"/>
-        </w:rPr>
-      </w:pPr>
-      <w:r>
-        <w:rPr>
-          <w:rFonts w:ascii="Arial" w:hAnsi="Arial" w:cs="Arial"/>
-          <w:b/>
-          <w:sz w:val="24"/>
-          <w:szCs w:val="24"/>
-        </w:rPr>
-        <w:br w:type="page"/>
-      </w:r>
-      <w:r>
-        <w:rPr>
-          <w:rFonts w:ascii="Arial" w:hAnsi="Arial" w:cs="Arial"/>
-          <w:b/>
-          <w:sz w:val="24"/>
-          <w:szCs w:val="24"/>
-        </w:rPr>
-        <w:lastRenderedPageBreak/>
+        <w:jc w:val="both"/>
+        <w:rPr>
+          <w:rFonts w:ascii="Arial" w:hAnsi="Arial" w:cs="Arial"/>
+          <w:sz w:val="24"/>
+          <w:szCs w:val="24"/>
+        </w:rPr>
+      </w:pPr>
+    </w:p>
+    <w:p>
+      <w:pPr>
+        <w:ind w:left="710"/>
+        <w:rPr>
+          <w:rFonts w:ascii="Arial" w:hAnsi="Arial" w:cs="Arial"/>
+          <w:b/>
+          <w:sz w:val="24"/>
+          <w:szCs w:val="24"/>
+        </w:rPr>
+      </w:pPr>
+    </w:p>
+    <w:p>
+      <w:pPr>
+        <w:ind w:left="710"/>
+        <w:rPr>
+          <w:rFonts w:ascii="Arial" w:hAnsi="Arial" w:cs="Arial"/>
+          <w:b/>
+          <w:sz w:val="24"/>
+          <w:szCs w:val="24"/>
+        </w:rPr>
+      </w:pPr>
+    </w:p>
+    <w:p>
+      <w:pPr>
+        <w:ind w:left="710"/>
+        <w:rPr>
+          <w:rFonts w:ascii="Arial" w:hAnsi="Arial" w:cs="Arial"/>
+          <w:b/>
+          <w:sz w:val="24"/>
+          <w:szCs w:val="24"/>
+        </w:rPr>
+      </w:pPr>
+      <w:r>
+        <w:rPr>
+          <w:rFonts w:ascii="Arial" w:hAnsi="Arial" w:cs="Arial"/>
+          <w:b/>
+          <w:sz w:val="24"/>
+          <w:szCs w:val="24"/>
+        </w:rPr>
         <w:t>RESUMO</w:t>
       </w:r>
     </w:p>
@@ -3178,7 +3381,7 @@
           <w:szCs w:val="24"/>
         </w:rPr>
         <w:pict>
-          <v:rect id="Retângulo 6" o:spid="_x0000_s1032" style="position:absolute;left:0;text-align:left;margin-left:444.75pt;margin-top:-64.9pt;width:15.6pt;height:17.65pt;z-index:251664384;visibility:visible;v-text-anchor:middle" o:gfxdata="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" fillcolor="white [3212]" stroked="f" strokeweight="2pt"/>
+          <v:rect id="Retângulo 6" o:spid="_x0000_s1032" style="position:absolute;left:0;text-align:left;margin-left:454.9pt;margin-top:.25pt;width:15.6pt;height:17.65pt;z-index:251664384;visibility:visible;v-text-anchor:middle" o:gfxdata="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" fillcolor="white [3212]" stroked="f" strokeweight="2pt"/>
         </w:pict>
       </w:r>
     </w:p>
@@ -3257,8 +3460,18 @@
           <w:sz w:val="24"/>
           <w:szCs w:val="24"/>
         </w:rPr>
-        <w:t>tais como UML (Linguagem Unificada de Modelagem), c#</w:t>
-      </w:r>
+        <w:t xml:space="preserve">tais como UML (Linguagem Unificada de Modelagem), </w:t>
+      </w:r>
+      <w:proofErr w:type="spellStart"/>
+      <w:r>
+        <w:rPr>
+          <w:rFonts w:ascii="Arial" w:hAnsi="Arial" w:cs="Arial"/>
+          <w:sz w:val="24"/>
+          <w:szCs w:val="24"/>
+        </w:rPr>
+        <w:t>c#</w:t>
+      </w:r>
+      <w:proofErr w:type="spellEnd"/>
       <w:r>
         <w:rPr>
           <w:rFonts w:ascii="Arial" w:hAnsi="Arial" w:cs="Arial"/>
@@ -3315,15 +3528,7 @@
           <w:sz w:val="24"/>
           <w:szCs w:val="24"/>
         </w:rPr>
-        <w:t xml:space="preserve">Visual Studio 2013 </w:t>
-      </w:r>
-      <w:r>
-        <w:rPr>
-          <w:rFonts w:ascii="Arial" w:hAnsi="Arial" w:cs="Arial"/>
-          <w:sz w:val="24"/>
-          <w:szCs w:val="24"/>
-        </w:rPr>
-        <w:t>com</w:t>
+        <w:t>Visual Studio 2013 com</w:t>
       </w:r>
       <w:r>
         <w:rPr>
@@ -3357,15 +3562,7 @@
           <w:sz w:val="24"/>
           <w:szCs w:val="24"/>
         </w:rPr>
-        <w:t>Net MVC</w:t>
-      </w:r>
-      <w:r>
-        <w:rPr>
-          <w:rFonts w:ascii="Arial" w:hAnsi="Arial" w:cs="Arial"/>
-          <w:sz w:val="24"/>
-          <w:szCs w:val="24"/>
-        </w:rPr>
-        <w:t xml:space="preserve"> como</w:t>
+        <w:t>Net MVC como</w:t>
       </w:r>
       <w:r>
         <w:rPr>
@@ -3381,15 +3578,7 @@
           <w:sz w:val="24"/>
           <w:szCs w:val="24"/>
         </w:rPr>
-        <w:t>IDE(Ambiente de Desenvolvimento Integrado)</w:t>
-      </w:r>
-      <w:r>
-        <w:rPr>
-          <w:rFonts w:ascii="Arial" w:hAnsi="Arial" w:cs="Arial"/>
-          <w:sz w:val="24"/>
-          <w:szCs w:val="24"/>
-        </w:rPr>
-        <w:t xml:space="preserve"> e </w:t>
+        <w:t xml:space="preserve">IDE(Ambiente de Desenvolvimento Integrado) e </w:t>
       </w:r>
       <w:r>
         <w:rPr>
@@ -3405,15 +3594,7 @@
           <w:sz w:val="24"/>
           <w:szCs w:val="24"/>
         </w:rPr>
-        <w:t xml:space="preserve"> o Entity </w:t>
-      </w:r>
-      <w:r>
-        <w:rPr>
-          <w:rFonts w:ascii="Arial" w:hAnsi="Arial" w:cs="Arial"/>
-          <w:sz w:val="24"/>
-          <w:szCs w:val="24"/>
-        </w:rPr>
-        <w:t>framework</w:t>
+        <w:t xml:space="preserve"> o Entity framework</w:t>
       </w:r>
       <w:r>
         <w:rPr>
@@ -3548,15 +3729,7 @@
           <w:sz w:val="24"/>
           <w:szCs w:val="24"/>
         </w:rPr>
-        <w:t xml:space="preserve"> SISPTD, MVC, UML</w:t>
-      </w:r>
-      <w:r>
-        <w:rPr>
-          <w:rFonts w:ascii="Arial" w:hAnsi="Arial" w:cs="Arial"/>
-          <w:sz w:val="24"/>
-          <w:szCs w:val="24"/>
-        </w:rPr>
-        <w:t>.</w:t>
+        <w:t xml:space="preserve"> SISPTD, MVC, UML.</w:t>
       </w:r>
     </w:p>
     <w:p>
@@ -3589,558 +3762,389 @@
     </w:p>
     <w:p>
       <w:pPr>
-        <w:autoSpaceDE w:val="0"/>
-        <w:autoSpaceDN w:val="0"/>
-        <w:adjustRightInd w:val="0"/>
-        <w:ind w:firstLine="709"/>
-        <w:jc w:val="both"/>
-        <w:rPr>
-          <w:rFonts w:ascii="Arial" w:hAnsi="Arial" w:cs="Arial"/>
-          <w:sz w:val="24"/>
-          <w:szCs w:val="24"/>
-        </w:rPr>
-      </w:pPr>
-      <w:r>
-        <w:rPr>
-          <w:rFonts w:ascii="Arial" w:hAnsi="Arial" w:cs="Arial"/>
-          <w:sz w:val="24"/>
-          <w:szCs w:val="24"/>
-        </w:rPr>
-        <w:t xml:space="preserve">Elemento </w:t>
-      </w:r>
-      <w:r>
-        <w:rPr>
-          <w:rFonts w:ascii="Arial" w:hAnsi="Arial" w:cs="Arial"/>
-          <w:b/>
-          <w:sz w:val="24"/>
-          <w:szCs w:val="24"/>
-        </w:rPr>
-        <w:t>obrigatório.</w:t>
-      </w:r>
-      <w:r>
-        <w:rPr>
-          <w:rFonts w:ascii="Arial" w:hAnsi="Arial" w:cs="Arial"/>
-          <w:sz w:val="24"/>
-          <w:szCs w:val="24"/>
-        </w:rPr>
-        <w:t xml:space="preserve"> Trata-se de apresentação fiel, breve e concisa dos aspectos mais relevantes do trabalho, apresentando as ideias essenciais, na mesma progressão e no mesmo encadeamento que aprecem no texto do trabalho. Deve exprimir, em estilo objetivo, uma visão geral, ampla e, ao mesmo tempo, clara e objetiva do conteúdo do trabalho e das conclusões a que se chegou. Não se deve confundir resumo com resenha nem com o resumo do sistema, este resumo é do trabalho de conclusão como um todo. O resumo deve ser digitado, em </w:t>
-      </w:r>
-      <w:r>
-        <w:rPr>
-          <w:rFonts w:ascii="Arial" w:hAnsi="Arial" w:cs="Arial"/>
-          <w:b/>
-          <w:sz w:val="24"/>
-          <w:szCs w:val="24"/>
-        </w:rPr>
-        <w:t>espaço simples</w:t>
-      </w:r>
-      <w:r>
-        <w:rPr>
-          <w:rFonts w:ascii="Arial" w:hAnsi="Arial" w:cs="Arial"/>
-          <w:sz w:val="24"/>
-          <w:szCs w:val="24"/>
-        </w:rPr>
-        <w:t xml:space="preserve">, inclusive entre os parágrafos. O texto é uma </w:t>
-      </w:r>
-      <w:r>
-        <w:rPr>
-          <w:rFonts w:ascii="Arial" w:hAnsi="Arial" w:cs="Arial"/>
-          <w:sz w:val="24"/>
-          <w:szCs w:val="24"/>
-        </w:rPr>
-        <w:t>sequência</w:t>
-      </w:r>
-      <w:r>
-        <w:rPr>
-          <w:rFonts w:ascii="Arial" w:hAnsi="Arial" w:cs="Arial"/>
-          <w:sz w:val="24"/>
-          <w:szCs w:val="24"/>
-        </w:rPr>
-        <w:t xml:space="preserve"> corrente de frases concisas e não uma simples enumeração de tópicos. </w:t>
-      </w:r>
-      <w:r>
-        <w:rPr>
-          <w:rFonts w:ascii="Arial" w:hAnsi="Arial" w:cs="Arial"/>
-          <w:b/>
-          <w:sz w:val="24"/>
-          <w:szCs w:val="24"/>
-        </w:rPr>
-        <w:t xml:space="preserve">Recomenda-se o uso de parágrafo único. </w:t>
-      </w:r>
-      <w:r>
-        <w:rPr>
-          <w:rFonts w:ascii="Arial" w:hAnsi="Arial" w:cs="Arial"/>
-          <w:sz w:val="24"/>
-          <w:szCs w:val="24"/>
-        </w:rPr>
-        <w:t xml:space="preserve">Deve-se usar o </w:t>
-      </w:r>
-      <w:r>
-        <w:rPr>
-          <w:rFonts w:ascii="Arial" w:hAnsi="Arial" w:cs="Arial"/>
-          <w:b/>
-          <w:sz w:val="24"/>
-          <w:szCs w:val="24"/>
-        </w:rPr>
-        <w:t xml:space="preserve">verbo na voz ativa </w:t>
-      </w:r>
-      <w:r>
-        <w:rPr>
-          <w:rFonts w:ascii="Arial" w:hAnsi="Arial" w:cs="Arial"/>
-          <w:sz w:val="24"/>
-          <w:szCs w:val="24"/>
-        </w:rPr>
-        <w:t xml:space="preserve">e na </w:t>
-      </w:r>
-      <w:r>
-        <w:rPr>
-          <w:rFonts w:ascii="Arial" w:hAnsi="Arial" w:cs="Arial"/>
-          <w:b/>
-          <w:sz w:val="24"/>
-          <w:szCs w:val="24"/>
-        </w:rPr>
-        <w:t>terceira pessoa singular</w:t>
-      </w:r>
-      <w:r>
-        <w:rPr>
-          <w:rFonts w:ascii="Arial" w:hAnsi="Arial" w:cs="Arial"/>
-          <w:sz w:val="24"/>
-          <w:szCs w:val="24"/>
-        </w:rPr>
-        <w:t>. Logo abaixo, devem ser colocadas as palavras representativas do conteúdo do trabalho, ou seja, as palavras-chave e/ou</w:t>
-      </w:r>
-      <w:r>
-        <w:rPr>
-          <w:rFonts w:ascii="Arial" w:hAnsi="Arial" w:cs="Arial"/>
-          <w:b/>
-          <w:sz w:val="24"/>
-          <w:szCs w:val="24"/>
-        </w:rPr>
-        <w:t xml:space="preserve"> descritores</w:t>
-      </w:r>
-      <w:r>
-        <w:rPr>
-          <w:rFonts w:ascii="Arial" w:hAnsi="Arial" w:cs="Arial"/>
-          <w:sz w:val="24"/>
-          <w:szCs w:val="24"/>
-        </w:rPr>
-        <w:t>.</w:t>
-      </w:r>
-      <w:r>
-        <w:rPr>
-          <w:rFonts w:ascii="Arial" w:hAnsi="Arial" w:cs="Arial"/>
-          <w:sz w:val="24"/>
-          <w:szCs w:val="24"/>
-        </w:rPr>
-        <w:t xml:space="preserve"> As palavras-chave devem figurar logo abaixo do resumo, antecedidas da expressão </w:t>
-      </w:r>
-      <w:r>
-        <w:rPr>
-          <w:rFonts w:ascii="Arial" w:hAnsi="Arial" w:cs="Arial"/>
-          <w:b/>
-          <w:sz w:val="24"/>
-          <w:szCs w:val="24"/>
-        </w:rPr>
-        <w:t>Palavras-chave</w:t>
+        <w:jc w:val="both"/>
+        <w:rPr>
+          <w:rFonts w:ascii="Arial" w:hAnsi="Arial" w:cs="Arial"/>
+          <w:b/>
+          <w:sz w:val="24"/>
+          <w:szCs w:val="24"/>
+        </w:rPr>
+      </w:pPr>
+    </w:p>
+    <w:p>
+      <w:pPr>
+        <w:jc w:val="both"/>
+        <w:rPr>
+          <w:rFonts w:ascii="Arial" w:hAnsi="Arial" w:cs="Arial"/>
+          <w:b/>
+          <w:sz w:val="24"/>
+          <w:szCs w:val="24"/>
+        </w:rPr>
+      </w:pPr>
+    </w:p>
+    <w:p>
+      <w:pPr>
+        <w:jc w:val="both"/>
+        <w:rPr>
+          <w:rFonts w:ascii="Arial" w:hAnsi="Arial" w:cs="Arial"/>
+          <w:b/>
+          <w:sz w:val="24"/>
+          <w:szCs w:val="24"/>
+        </w:rPr>
+      </w:pPr>
+    </w:p>
+    <w:p>
+      <w:pPr>
+        <w:jc w:val="both"/>
+        <w:rPr>
+          <w:rFonts w:ascii="Arial" w:hAnsi="Arial" w:cs="Arial"/>
+          <w:b/>
+          <w:sz w:val="24"/>
+          <w:szCs w:val="24"/>
+        </w:rPr>
+      </w:pPr>
+    </w:p>
+    <w:p>
+      <w:pPr>
+        <w:jc w:val="both"/>
+        <w:rPr>
+          <w:rFonts w:ascii="Arial" w:hAnsi="Arial" w:cs="Arial"/>
+          <w:b/>
+          <w:sz w:val="24"/>
+          <w:szCs w:val="24"/>
+        </w:rPr>
+      </w:pPr>
+    </w:p>
+    <w:p>
+      <w:pPr>
+        <w:jc w:val="both"/>
+        <w:rPr>
+          <w:rFonts w:ascii="Arial" w:hAnsi="Arial" w:cs="Arial"/>
+          <w:b/>
+          <w:sz w:val="24"/>
+          <w:szCs w:val="24"/>
+        </w:rPr>
+      </w:pPr>
+    </w:p>
+    <w:p>
+      <w:pPr>
+        <w:jc w:val="both"/>
+        <w:rPr>
+          <w:rFonts w:ascii="Arial" w:hAnsi="Arial" w:cs="Arial"/>
+          <w:b/>
+          <w:sz w:val="24"/>
+          <w:szCs w:val="24"/>
+        </w:rPr>
+      </w:pPr>
+    </w:p>
+    <w:p>
+      <w:pPr>
+        <w:jc w:val="both"/>
+        <w:rPr>
+          <w:rFonts w:ascii="Arial" w:hAnsi="Arial" w:cs="Arial"/>
+          <w:b/>
+          <w:sz w:val="24"/>
+          <w:szCs w:val="24"/>
+        </w:rPr>
+      </w:pPr>
+    </w:p>
+    <w:p>
+      <w:pPr>
+        <w:jc w:val="both"/>
+        <w:rPr>
+          <w:rFonts w:ascii="Arial" w:hAnsi="Arial" w:cs="Arial"/>
+          <w:b/>
+          <w:sz w:val="24"/>
+          <w:szCs w:val="24"/>
+        </w:rPr>
+      </w:pPr>
+    </w:p>
+    <w:p>
+      <w:pPr>
+        <w:jc w:val="both"/>
+        <w:rPr>
+          <w:rFonts w:ascii="Arial" w:hAnsi="Arial" w:cs="Arial"/>
+          <w:b/>
+          <w:sz w:val="24"/>
+          <w:szCs w:val="24"/>
+        </w:rPr>
+      </w:pPr>
+    </w:p>
+    <w:p>
+      <w:pPr>
+        <w:jc w:val="both"/>
+        <w:rPr>
+          <w:rFonts w:ascii="Arial" w:hAnsi="Arial" w:cs="Arial"/>
+          <w:b/>
+          <w:sz w:val="24"/>
+          <w:szCs w:val="24"/>
+        </w:rPr>
+      </w:pPr>
+    </w:p>
+    <w:p>
+      <w:pPr>
+        <w:jc w:val="both"/>
+        <w:rPr>
+          <w:rFonts w:ascii="Arial" w:hAnsi="Arial" w:cs="Arial"/>
+          <w:b/>
+          <w:sz w:val="24"/>
+          <w:szCs w:val="24"/>
+        </w:rPr>
+      </w:pPr>
+    </w:p>
+    <w:p>
+      <w:pPr>
+        <w:jc w:val="both"/>
+        <w:rPr>
+          <w:rFonts w:ascii="Arial" w:hAnsi="Arial" w:cs="Arial"/>
+          <w:b/>
+          <w:sz w:val="24"/>
+          <w:szCs w:val="24"/>
+        </w:rPr>
+      </w:pPr>
+    </w:p>
+    <w:p>
+      <w:pPr>
+        <w:jc w:val="both"/>
+        <w:rPr>
+          <w:rFonts w:ascii="Arial" w:hAnsi="Arial" w:cs="Arial"/>
+          <w:b/>
+          <w:sz w:val="24"/>
+          <w:szCs w:val="24"/>
+        </w:rPr>
+      </w:pPr>
+    </w:p>
+    <w:p>
+      <w:pPr>
+        <w:rPr>
+          <w:rFonts w:ascii="Arial" w:hAnsi="Arial" w:cs="Arial"/>
+          <w:b/>
+          <w:sz w:val="24"/>
+          <w:szCs w:val="24"/>
+        </w:rPr>
+      </w:pPr>
+    </w:p>
+    <w:p>
+      <w:pPr>
+        <w:rPr>
+          <w:rFonts w:ascii="Arial" w:hAnsi="Arial" w:cs="Arial"/>
+          <w:b/>
+          <w:sz w:val="24"/>
+          <w:szCs w:val="24"/>
+        </w:rPr>
+      </w:pPr>
+    </w:p>
+    <w:p>
+      <w:pPr>
+        <w:rPr>
+          <w:rFonts w:ascii="Arial" w:hAnsi="Arial" w:cs="Arial"/>
+          <w:b/>
+          <w:sz w:val="24"/>
+          <w:szCs w:val="24"/>
+        </w:rPr>
+      </w:pPr>
+    </w:p>
+    <w:p>
+      <w:pPr>
+        <w:rPr>
+          <w:rFonts w:ascii="Arial" w:hAnsi="Arial" w:cs="Arial"/>
+          <w:b/>
+          <w:sz w:val="24"/>
+          <w:szCs w:val="24"/>
+        </w:rPr>
+      </w:pPr>
+    </w:p>
+    <w:p>
+      <w:pPr>
+        <w:rPr>
+          <w:rFonts w:ascii="Arial" w:hAnsi="Arial" w:cs="Arial"/>
+          <w:b/>
+          <w:sz w:val="24"/>
+          <w:szCs w:val="24"/>
+        </w:rPr>
+      </w:pPr>
+    </w:p>
+    <w:p>
+      <w:pPr>
+        <w:rPr>
+          <w:rFonts w:ascii="Arial" w:hAnsi="Arial" w:cs="Arial"/>
+          <w:b/>
+          <w:sz w:val="24"/>
+          <w:szCs w:val="24"/>
+        </w:rPr>
+      </w:pPr>
+    </w:p>
+    <w:p>
+      <w:pPr>
+        <w:rPr>
+          <w:rFonts w:ascii="Arial" w:hAnsi="Arial" w:cs="Arial"/>
+          <w:b/>
+          <w:sz w:val="24"/>
+          <w:szCs w:val="24"/>
+        </w:rPr>
+      </w:pPr>
+    </w:p>
+    <w:p>
+      <w:pPr>
+        <w:rPr>
+          <w:rFonts w:ascii="Arial" w:hAnsi="Arial" w:cs="Arial"/>
+          <w:b/>
+          <w:sz w:val="24"/>
+          <w:szCs w:val="24"/>
+        </w:rPr>
+      </w:pPr>
+    </w:p>
+    <w:p>
+      <w:pPr>
+        <w:rPr>
+          <w:rFonts w:ascii="Arial" w:hAnsi="Arial" w:cs="Arial"/>
+          <w:b/>
+          <w:sz w:val="24"/>
+          <w:szCs w:val="24"/>
+        </w:rPr>
+      </w:pPr>
+    </w:p>
+    <w:p>
+      <w:pPr>
+        <w:rPr>
+          <w:rFonts w:ascii="Arial" w:hAnsi="Arial" w:cs="Arial"/>
+          <w:b/>
+          <w:sz w:val="24"/>
+          <w:szCs w:val="24"/>
+        </w:rPr>
+      </w:pPr>
+    </w:p>
+    <w:p>
+      <w:pPr>
+        <w:rPr>
+          <w:rFonts w:ascii="Arial" w:hAnsi="Arial" w:cs="Arial"/>
+          <w:b/>
+          <w:sz w:val="24"/>
+          <w:szCs w:val="24"/>
+        </w:rPr>
+      </w:pPr>
+    </w:p>
+    <w:p>
+      <w:pPr>
+        <w:rPr>
+          <w:rFonts w:ascii="Arial" w:hAnsi="Arial" w:cs="Arial"/>
+          <w:b/>
+          <w:sz w:val="24"/>
+          <w:szCs w:val="24"/>
+        </w:rPr>
+      </w:pPr>
+    </w:p>
+    <w:p>
+      <w:pPr>
+        <w:rPr>
+          <w:rFonts w:ascii="Arial" w:hAnsi="Arial" w:cs="Arial"/>
+          <w:b/>
+          <w:sz w:val="24"/>
+          <w:szCs w:val="24"/>
+        </w:rPr>
+      </w:pPr>
+    </w:p>
+    <w:p>
+      <w:pPr>
+        <w:rPr>
+          <w:rFonts w:ascii="Arial" w:hAnsi="Arial" w:cs="Arial"/>
+          <w:b/>
+          <w:sz w:val="24"/>
+          <w:szCs w:val="24"/>
+        </w:rPr>
+      </w:pPr>
+    </w:p>
+    <w:p>
+      <w:pPr>
+        <w:rPr>
+          <w:rFonts w:ascii="Arial" w:hAnsi="Arial" w:cs="Arial"/>
+          <w:b/>
+          <w:sz w:val="24"/>
+          <w:szCs w:val="24"/>
+        </w:rPr>
+      </w:pPr>
+      <w:r>
+        <w:rPr>
+          <w:rFonts w:ascii="Arial" w:hAnsi="Arial" w:cs="Arial"/>
+          <w:b/>
+          <w:sz w:val="24"/>
+          <w:szCs w:val="24"/>
+        </w:rPr>
+        <w:lastRenderedPageBreak/>
+        <w:t>ABSTRA</w:t>
+      </w:r>
+      <w:r>
+        <w:rPr>
+          <w:rFonts w:ascii="Arial" w:hAnsi="Arial" w:cs="Arial"/>
+          <w:b/>
+          <w:sz w:val="24"/>
+          <w:szCs w:val="24"/>
+        </w:rPr>
+        <w:t>C</w:t>
+      </w:r>
+      <w:r>
+        <w:rPr>
+          <w:rFonts w:ascii="Arial" w:hAnsi="Arial" w:cs="Arial"/>
+          <w:b/>
+          <w:sz w:val="24"/>
+          <w:szCs w:val="24"/>
+        </w:rPr>
+        <w:t>T</w:t>
+      </w:r>
+      <w:r>
+        <w:rPr>
+          <w:rFonts w:ascii="Arial" w:hAnsi="Arial" w:cs="Arial"/>
+          <w:b/>
+          <w:sz w:val="24"/>
+          <w:szCs w:val="24"/>
+        </w:rPr>
+        <w:t xml:space="preserve"> ou RESUMEN</w:t>
+      </w:r>
+    </w:p>
+    <w:p>
+      <w:pPr>
+        <w:rPr>
+          <w:rFonts w:ascii="Arial" w:hAnsi="Arial" w:cs="Arial"/>
+          <w:b/>
+          <w:sz w:val="24"/>
+          <w:szCs w:val="24"/>
+        </w:rPr>
+      </w:pPr>
+    </w:p>
+    <w:p>
+      <w:pPr>
+        <w:jc w:val="both"/>
+        <w:rPr>
+          <w:rFonts w:ascii="Arial" w:hAnsi="Arial" w:cs="Arial"/>
+          <w:sz w:val="24"/>
+          <w:szCs w:val="24"/>
+        </w:rPr>
+      </w:pPr>
+      <w:r>
+        <w:rPr>
+          <w:rFonts w:ascii="Arial" w:hAnsi="Arial" w:cs="Arial"/>
+          <w:sz w:val="24"/>
+          <w:szCs w:val="24"/>
+        </w:rPr>
+        <w:t xml:space="preserve">The work presented here aims to document the software development steps for patient control treatment outside home, which </w:t>
       </w:r>
       <w:proofErr w:type="gramStart"/>
       <w:r>
         <w:rPr>
           <w:rFonts w:ascii="Arial" w:hAnsi="Arial" w:cs="Arial"/>
-          <w:b/>
-          <w:sz w:val="24"/>
-          <w:szCs w:val="24"/>
-        </w:rPr>
-        <w:t>:,</w:t>
+          <w:sz w:val="24"/>
+          <w:szCs w:val="24"/>
+        </w:rPr>
+        <w:t>will</w:t>
       </w:r>
       <w:proofErr w:type="gramEnd"/>
       <w:r>
         <w:rPr>
           <w:rFonts w:ascii="Arial" w:hAnsi="Arial" w:cs="Arial"/>
-          <w:b/>
-          <w:sz w:val="24"/>
-          <w:szCs w:val="24"/>
-        </w:rPr>
-        <w:t xml:space="preserve"> separadas entre si por ponto e finalizadas também por ponto.</w:t>
-      </w:r>
-      <w:r>
-        <w:rPr>
-          <w:rFonts w:ascii="Arial" w:hAnsi="Arial" w:cs="Arial"/>
-          <w:sz w:val="24"/>
-          <w:szCs w:val="24"/>
-        </w:rPr>
-        <w:t xml:space="preserve"> Quanto ao tamanho, é recomendado que o resumo </w:t>
-      </w:r>
-      <w:proofErr w:type="gramStart"/>
-      <w:r>
-        <w:rPr>
-          <w:rFonts w:ascii="Arial" w:hAnsi="Arial" w:cs="Arial"/>
-          <w:sz w:val="24"/>
-          <w:szCs w:val="24"/>
-        </w:rPr>
-        <w:t>tenha</w:t>
-      </w:r>
-      <w:proofErr w:type="gramEnd"/>
-      <w:r>
-        <w:rPr>
-          <w:rFonts w:ascii="Arial" w:hAnsi="Arial" w:cs="Arial"/>
-          <w:sz w:val="24"/>
-          <w:szCs w:val="24"/>
-        </w:rPr>
-        <w:t xml:space="preserve"> entre 150 a 500 </w:t>
-      </w:r>
-      <w:r>
-        <w:rPr>
-          <w:rFonts w:ascii="Arial" w:hAnsi="Arial" w:cs="Arial"/>
-          <w:b/>
-          <w:sz w:val="24"/>
-          <w:szCs w:val="24"/>
-        </w:rPr>
-        <w:t>palavras</w:t>
-      </w:r>
-      <w:r>
-        <w:rPr>
-          <w:rFonts w:ascii="Arial" w:hAnsi="Arial" w:cs="Arial"/>
-          <w:sz w:val="24"/>
-          <w:szCs w:val="24"/>
-        </w:rPr>
-        <w:t>.</w:t>
-      </w:r>
-      <w:r>
-        <w:rPr>
-          <w:rFonts w:ascii="Arial" w:hAnsi="Arial" w:cs="Arial"/>
-          <w:sz w:val="24"/>
-          <w:szCs w:val="24"/>
-        </w:rPr>
-        <w:t xml:space="preserve"> (ABNT NBR 6028:2013, item </w:t>
-      </w:r>
-      <w:proofErr w:type="gramStart"/>
-      <w:r>
-        <w:rPr>
-          <w:rFonts w:ascii="Arial" w:hAnsi="Arial" w:cs="Arial"/>
-          <w:sz w:val="24"/>
-          <w:szCs w:val="24"/>
-        </w:rPr>
-        <w:t>3</w:t>
-      </w:r>
-      <w:proofErr w:type="gramEnd"/>
-      <w:r>
-        <w:rPr>
-          <w:rFonts w:ascii="Arial" w:hAnsi="Arial" w:cs="Arial"/>
-          <w:sz w:val="24"/>
-          <w:szCs w:val="24"/>
-        </w:rPr>
-        <w:t>.)</w:t>
-      </w:r>
-    </w:p>
-    <w:p>
-      <w:pPr>
-        <w:autoSpaceDE w:val="0"/>
-        <w:autoSpaceDN w:val="0"/>
-        <w:adjustRightInd w:val="0"/>
-        <w:jc w:val="both"/>
-        <w:rPr>
-          <w:rFonts w:ascii="Arial" w:hAnsi="Arial" w:cs="Arial"/>
-          <w:b/>
-          <w:sz w:val="24"/>
-          <w:szCs w:val="24"/>
-        </w:rPr>
-      </w:pPr>
-      <w:r>
-        <w:rPr>
-          <w:rFonts w:ascii="Arial" w:hAnsi="Arial" w:cs="Arial"/>
-          <w:b/>
-          <w:sz w:val="24"/>
-          <w:szCs w:val="24"/>
-        </w:rPr>
-        <w:t>Palavras-chave:</w:t>
-      </w:r>
-      <w:r>
-        <w:rPr>
-          <w:rFonts w:ascii="Arial" w:hAnsi="Arial" w:cs="Arial"/>
-          <w:sz w:val="24"/>
-          <w:szCs w:val="24"/>
-        </w:rPr>
-        <w:t xml:space="preserve"> </w:t>
-      </w:r>
-      <w:r>
-        <w:rPr>
-          <w:rFonts w:ascii="Arial" w:hAnsi="Arial" w:cs="Arial"/>
-          <w:sz w:val="24"/>
-          <w:szCs w:val="24"/>
-        </w:rPr>
-        <w:t xml:space="preserve">SISPTD, MVC, </w:t>
-      </w:r>
-      <w:proofErr w:type="gramStart"/>
-      <w:r>
-        <w:rPr>
-          <w:rFonts w:ascii="Arial" w:hAnsi="Arial" w:cs="Arial"/>
-          <w:sz w:val="24"/>
-          <w:szCs w:val="24"/>
-        </w:rPr>
-        <w:t>UML</w:t>
-      </w:r>
-      <w:proofErr w:type="gramEnd"/>
-    </w:p>
-    <w:p>
-      <w:pPr>
-        <w:jc w:val="both"/>
-        <w:rPr>
-          <w:rFonts w:ascii="Arial" w:hAnsi="Arial" w:cs="Arial"/>
-          <w:b/>
-          <w:sz w:val="24"/>
-          <w:szCs w:val="24"/>
-        </w:rPr>
-      </w:pPr>
-    </w:p>
-    <w:p>
-      <w:pPr>
-        <w:rPr>
-          <w:rFonts w:ascii="Arial" w:hAnsi="Arial" w:cs="Arial"/>
-          <w:b/>
-          <w:sz w:val="24"/>
-          <w:szCs w:val="24"/>
-        </w:rPr>
-      </w:pPr>
-    </w:p>
-    <w:p>
-      <w:pPr>
-        <w:rPr>
-          <w:rFonts w:ascii="Arial" w:hAnsi="Arial" w:cs="Arial"/>
-          <w:b/>
-          <w:sz w:val="24"/>
-          <w:szCs w:val="24"/>
-        </w:rPr>
-      </w:pPr>
-    </w:p>
-    <w:p>
-      <w:pPr>
-        <w:rPr>
-          <w:rFonts w:ascii="Arial" w:hAnsi="Arial" w:cs="Arial"/>
-          <w:b/>
-          <w:sz w:val="24"/>
-          <w:szCs w:val="24"/>
-        </w:rPr>
-      </w:pPr>
-    </w:p>
-    <w:p>
-      <w:pPr>
-        <w:rPr>
-          <w:rFonts w:ascii="Arial" w:hAnsi="Arial" w:cs="Arial"/>
-          <w:b/>
-          <w:sz w:val="24"/>
-          <w:szCs w:val="24"/>
-        </w:rPr>
-      </w:pPr>
-    </w:p>
-    <w:p>
-      <w:pPr>
-        <w:rPr>
-          <w:rFonts w:ascii="Arial" w:hAnsi="Arial" w:cs="Arial"/>
-          <w:b/>
-          <w:sz w:val="24"/>
-          <w:szCs w:val="24"/>
-        </w:rPr>
-      </w:pPr>
-    </w:p>
-    <w:p>
-      <w:pPr>
-        <w:rPr>
-          <w:rFonts w:ascii="Arial" w:hAnsi="Arial" w:cs="Arial"/>
-          <w:b/>
-          <w:sz w:val="24"/>
-          <w:szCs w:val="24"/>
-        </w:rPr>
-      </w:pPr>
-    </w:p>
-    <w:p>
-      <w:pPr>
-        <w:rPr>
-          <w:rFonts w:ascii="Arial" w:hAnsi="Arial" w:cs="Arial"/>
-          <w:b/>
-          <w:sz w:val="24"/>
-          <w:szCs w:val="24"/>
-        </w:rPr>
-      </w:pPr>
-    </w:p>
-    <w:p>
-      <w:pPr>
-        <w:rPr>
-          <w:rFonts w:ascii="Arial" w:hAnsi="Arial" w:cs="Arial"/>
-          <w:b/>
-          <w:sz w:val="24"/>
-          <w:szCs w:val="24"/>
-        </w:rPr>
-      </w:pPr>
-    </w:p>
-    <w:p>
-      <w:pPr>
-        <w:rPr>
-          <w:rFonts w:ascii="Arial" w:hAnsi="Arial" w:cs="Arial"/>
-          <w:b/>
-          <w:sz w:val="24"/>
-          <w:szCs w:val="24"/>
-        </w:rPr>
-      </w:pPr>
-    </w:p>
-    <w:p>
-      <w:pPr>
-        <w:rPr>
-          <w:rFonts w:ascii="Arial" w:hAnsi="Arial" w:cs="Arial"/>
-          <w:b/>
-          <w:sz w:val="24"/>
-          <w:szCs w:val="24"/>
-        </w:rPr>
-      </w:pPr>
-    </w:p>
-    <w:p>
-      <w:pPr>
-        <w:rPr>
-          <w:rFonts w:ascii="Arial" w:hAnsi="Arial" w:cs="Arial"/>
-          <w:b/>
-          <w:sz w:val="24"/>
-          <w:szCs w:val="24"/>
-        </w:rPr>
-      </w:pPr>
-    </w:p>
-    <w:p>
-      <w:pPr>
-        <w:rPr>
-          <w:rFonts w:ascii="Arial" w:hAnsi="Arial" w:cs="Arial"/>
-          <w:b/>
-          <w:sz w:val="24"/>
-          <w:szCs w:val="24"/>
-        </w:rPr>
-      </w:pPr>
-    </w:p>
-    <w:p>
-      <w:pPr>
-        <w:rPr>
-          <w:rFonts w:ascii="Arial" w:hAnsi="Arial" w:cs="Arial"/>
-          <w:b/>
-          <w:sz w:val="24"/>
-          <w:szCs w:val="24"/>
-        </w:rPr>
-      </w:pPr>
-    </w:p>
-    <w:p>
-      <w:pPr>
-        <w:rPr>
-          <w:rFonts w:ascii="Arial" w:hAnsi="Arial" w:cs="Arial"/>
-          <w:b/>
-          <w:sz w:val="24"/>
-          <w:szCs w:val="24"/>
-        </w:rPr>
-      </w:pPr>
-    </w:p>
-    <w:p>
-      <w:pPr>
-        <w:rPr>
-          <w:rFonts w:ascii="Arial" w:hAnsi="Arial" w:cs="Arial"/>
-          <w:b/>
-          <w:sz w:val="24"/>
-          <w:szCs w:val="24"/>
-        </w:rPr>
-      </w:pPr>
-      <w:r>
-        <w:rPr>
-          <w:rFonts w:ascii="Arial" w:hAnsi="Arial" w:cs="Arial"/>
-          <w:b/>
-          <w:sz w:val="24"/>
-          <w:szCs w:val="24"/>
-        </w:rPr>
-        <w:t>ABSTRA</w:t>
-      </w:r>
-      <w:r>
-        <w:rPr>
-          <w:rFonts w:ascii="Arial" w:hAnsi="Arial" w:cs="Arial"/>
-          <w:b/>
-          <w:sz w:val="24"/>
-          <w:szCs w:val="24"/>
-        </w:rPr>
-        <w:t>C</w:t>
-      </w:r>
-      <w:r>
-        <w:rPr>
-          <w:rFonts w:ascii="Arial" w:hAnsi="Arial" w:cs="Arial"/>
-          <w:b/>
-          <w:sz w:val="24"/>
-          <w:szCs w:val="24"/>
-        </w:rPr>
-        <w:t>T</w:t>
-      </w:r>
-      <w:r>
-        <w:rPr>
-          <w:rFonts w:ascii="Arial" w:hAnsi="Arial" w:cs="Arial"/>
-          <w:b/>
-          <w:sz w:val="24"/>
-          <w:szCs w:val="24"/>
-        </w:rPr>
-        <w:t xml:space="preserve"> ou RESUMEN</w:t>
-      </w:r>
-    </w:p>
-    <w:p>
-      <w:pPr>
-        <w:rPr>
-          <w:rFonts w:ascii="Arial" w:hAnsi="Arial" w:cs="Arial"/>
-          <w:b/>
-          <w:sz w:val="24"/>
-          <w:szCs w:val="24"/>
-        </w:rPr>
-      </w:pPr>
-    </w:p>
-    <w:p>
-      <w:pPr>
-        <w:jc w:val="both"/>
-        <w:rPr>
-          <w:rFonts w:ascii="Arial" w:hAnsi="Arial" w:cs="Arial"/>
-          <w:sz w:val="24"/>
-          <w:szCs w:val="24"/>
-        </w:rPr>
-      </w:pPr>
-      <w:r>
-        <w:rPr>
-          <w:rFonts w:ascii="Arial" w:hAnsi="Arial" w:cs="Arial"/>
-          <w:sz w:val="24"/>
-          <w:szCs w:val="24"/>
-        </w:rPr>
-        <w:t xml:space="preserve">The work presented here aims to document the software development steps for patient control treatment outside home, which </w:t>
-      </w:r>
-      <w:proofErr w:type="gramStart"/>
-      <w:r>
-        <w:rPr>
-          <w:rFonts w:ascii="Arial" w:hAnsi="Arial" w:cs="Arial"/>
-          <w:sz w:val="24"/>
-          <w:szCs w:val="24"/>
-        </w:rPr>
-        <w:t>will</w:t>
-      </w:r>
-      <w:proofErr w:type="gramEnd"/>
-      <w:r>
-        <w:rPr>
-          <w:rFonts w:ascii="Arial" w:hAnsi="Arial" w:cs="Arial"/>
-          <w:sz w:val="24"/>
-          <w:szCs w:val="24"/>
-        </w:rPr>
-        <w:t xml:space="preserve"> be used by the State Department of Health - SESAU. The system is called </w:t>
-      </w:r>
-      <w:proofErr w:type="gramStart"/>
-      <w:r>
-        <w:rPr>
-          <w:rFonts w:ascii="Arial" w:hAnsi="Arial" w:cs="Arial"/>
-          <w:sz w:val="24"/>
-          <w:szCs w:val="24"/>
-        </w:rPr>
-        <w:t>SISPTD,</w:t>
-      </w:r>
-      <w:proofErr w:type="gramEnd"/>
-      <w:r>
-        <w:rPr>
-          <w:rFonts w:ascii="Arial" w:hAnsi="Arial" w:cs="Arial"/>
-          <w:sz w:val="24"/>
-          <w:szCs w:val="24"/>
-        </w:rPr>
-        <w:t xml:space="preserve"> the main function of SISPTD is to control the flow of patients to give early treatment outside household. For the realization of the system analysis were used the main techniques and development tools such as UML (Unified Modeling Language) C # (C #) as the programming language, Microsoft Visual Studio 2013 with Asp.Net MVC framework as IDE (Environment Integrated Development) and the persistence of data we used the Entity framework for documentation and specification of the modeling was used to Enterprise Architect tool. For the database SQL Server was used 2012. The architectural pattern adopted for coding system was the MVC that seeks to divide the responsibilities of coding layers was also used a layer called BO (Business Object) Where was codified rules of business.</w:t>
+          <w:sz w:val="24"/>
+          <w:szCs w:val="24"/>
+        </w:rPr>
+        <w:t xml:space="preserve"> be used by the State Department of Health - SESAU. The system is called SISPTD, the main function of SISPTD is to control the flow of patients to give early treatment outside household. For the realization of the system analysis were used the main techniques and development tools such as UML (Unified Modeling Language) C # (C #) as the programming language, Microsoft Visual Studio 2013 with Asp.Net MVC framework as IDE (Environment Integrated Development) and the persistence of data we used the Entity framework for documentation and specification of the modeling was used to Enterprise Architect tool. For the database SQL Server was used 2012. The architectural pattern adopted for coding system was the MVC that seeks to divide the responsibilities of coding layers was also used a layer called BO (Business Object) Where was codified rules of business.</w:t>
       </w:r>
     </w:p>
     <w:p>
@@ -4378,17 +4382,7 @@
           <w:sz w:val="24"/>
           <w:szCs w:val="24"/>
         </w:rPr>
-        <w:t>Elaborada de acordo com a ordem apresentada no texto, com cada item d</w:t>
-      </w:r>
-      <w:bookmarkStart w:id="0" w:name="_GoBack"/>
-      <w:bookmarkEnd w:id="0"/>
-      <w:r>
-        <w:rPr>
-          <w:rFonts w:ascii="Arial" w:hAnsi="Arial" w:cs="Arial"/>
-          <w:sz w:val="24"/>
-          <w:szCs w:val="24"/>
-        </w:rPr>
-        <w:t>esignado</w:t>
+        <w:t>Elaborada de acordo com a ordem apresentada no texto, com cada item designado</w:t>
       </w:r>
       <w:r>
         <w:rPr>
@@ -4456,7 +4450,25 @@
           <w:sz w:val="24"/>
           <w:szCs w:val="24"/>
         </w:rPr>
-        <w:t xml:space="preserve"> (ANBT NBR 14724, item 4.2.1.9</w:t>
+        <w:t xml:space="preserve"> (ANBT NBR </w:t>
+      </w:r>
+      <w:bookmarkStart w:id="0" w:name="_GoBack"/>
+      <w:r>
+        <w:rPr>
+          <w:rFonts w:ascii="Arial" w:hAnsi="Arial" w:cs="Arial"/>
+          <w:sz w:val="24"/>
+          <w:szCs w:val="24"/>
+        </w:rPr>
+        <w:t>14724</w:t>
+      </w:r>
+      <w:bookmarkEnd w:id="0"/>
+      <w:r>
+        <w:rPr>
+          <w:rFonts w:ascii="Arial" w:hAnsi="Arial" w:cs="Arial"/>
+          <w:sz w:val="24"/>
+          <w:szCs w:val="24"/>
+        </w:rPr>
+        <w:t>, item 4.2.1.9</w:t>
       </w:r>
       <w:proofErr w:type="gramStart"/>
       <w:r>
@@ -13712,6 +13724,7 @@
     <w:uiPriority w:val="59"/>
     <w:rsid w:val="002712DF"/>
     <w:tblPr>
+      <w:tblInd w:w="0" w:type="dxa"/>
       <w:tblBorders>
         <w:top w:val="single" w:sz="4" w:space="0" w:color="auto"/>
         <w:left w:val="single" w:sz="4" w:space="0" w:color="auto"/>
@@ -13720,6 +13733,12 @@
         <w:insideH w:val="single" w:sz="4" w:space="0" w:color="auto"/>
         <w:insideV w:val="single" w:sz="4" w:space="0" w:color="auto"/>
       </w:tblBorders>
+      <w:tblCellMar>
+        <w:top w:w="0" w:type="dxa"/>
+        <w:left w:w="108" w:type="dxa"/>
+        <w:bottom w:w="0" w:type="dxa"/>
+        <w:right w:w="108" w:type="dxa"/>
+      </w:tblCellMar>
     </w:tblPr>
   </w:style>
   <w:style w:type="paragraph" w:styleId="SemEspaamento">
@@ -14261,6 +14280,7 @@
     <w:uiPriority w:val="59"/>
     <w:rsid w:val="002712DF"/>
     <w:tblPr>
+      <w:tblInd w:w="0" w:type="dxa"/>
       <w:tblBorders>
         <w:top w:val="single" w:sz="4" w:space="0" w:color="auto"/>
         <w:left w:val="single" w:sz="4" w:space="0" w:color="auto"/>
@@ -14269,6 +14289,12 @@
         <w:insideH w:val="single" w:sz="4" w:space="0" w:color="auto"/>
         <w:insideV w:val="single" w:sz="4" w:space="0" w:color="auto"/>
       </w:tblBorders>
+      <w:tblCellMar>
+        <w:top w:w="0" w:type="dxa"/>
+        <w:left w:w="108" w:type="dxa"/>
+        <w:bottom w:w="0" w:type="dxa"/>
+        <w:right w:w="108" w:type="dxa"/>
+      </w:tblCellMar>
     </w:tblPr>
   </w:style>
   <w:style w:type="paragraph" w:styleId="SemEspaamento">
@@ -14706,7 +14732,7 @@
 </file>
 
 <file path=customXml/itemProps1.xml><?xml version="1.0" encoding="utf-8"?>
-<ds:datastoreItem xmlns:ds="http://schemas.openxmlformats.org/officeDocument/2006/customXml" ds:itemID="{2717EB04-26F6-442D-AC68-4AF2C00C6542}">
+<ds:datastoreItem xmlns:ds="http://schemas.openxmlformats.org/officeDocument/2006/customXml" ds:itemID="{E0240AF7-8B4D-4972-90E8-00359421C715}">
   <ds:schemaRefs>
     <ds:schemaRef ds:uri="http://schemas.openxmlformats.org/officeDocument/2006/bibliography"/>
   </ds:schemaRefs>

</xml_diff>

<commit_message>
Criado Crud Generico, com Interface
</commit_message>
<xml_diff>
--- a/Paulo José  TCC II.docx
+++ b/Paulo José  TCC II.docx
@@ -1100,7 +1100,27 @@
           <w:sz w:val="24"/>
           <w:szCs w:val="24"/>
         </w:rPr>
-        <w:t>José Avani das Chagas Júnior</w:t>
+        <w:t xml:space="preserve">José </w:t>
+      </w:r>
+      <w:proofErr w:type="spellStart"/>
+      <w:r>
+        <w:rPr>
+          <w:rFonts w:ascii="Arial" w:hAnsi="Arial" w:cs="Arial"/>
+          <w:b/>
+          <w:sz w:val="24"/>
+          <w:szCs w:val="24"/>
+        </w:rPr>
+        <w:t>Avani</w:t>
+      </w:r>
+      <w:proofErr w:type="spellEnd"/>
+      <w:r>
+        <w:rPr>
+          <w:rFonts w:ascii="Arial" w:hAnsi="Arial" w:cs="Arial"/>
+          <w:b/>
+          <w:sz w:val="24"/>
+          <w:szCs w:val="24"/>
+        </w:rPr>
+        <w:t xml:space="preserve"> das Chagas Júnior</w:t>
       </w:r>
       <w:r>
         <w:rPr>
@@ -1111,6 +1131,7 @@
         </w:rPr>
         <w:t xml:space="preserve">, </w:t>
       </w:r>
+      <w:proofErr w:type="spellStart"/>
       <w:r>
         <w:rPr>
           <w:rFonts w:ascii="Arial" w:hAnsi="Arial" w:cs="Arial"/>
@@ -1121,6 +1142,7 @@
         </w:rPr>
         <w:t>Hudyson</w:t>
       </w:r>
+      <w:proofErr w:type="spellEnd"/>
       <w:r>
         <w:rPr>
           <w:rFonts w:ascii="Arial" w:hAnsi="Arial" w:cs="Arial"/>
@@ -1129,27 +1151,7 @@
           <w:sz w:val="24"/>
           <w:szCs w:val="24"/>
         </w:rPr>
-        <w:t xml:space="preserve"> </w:t>
-      </w:r>
-      <w:r>
-        <w:rPr>
-          <w:rFonts w:ascii="Arial" w:hAnsi="Arial" w:cs="Arial"/>
-          <w:b/>
-          <w:bCs/>
-          <w:sz w:val="24"/>
-          <w:szCs w:val="24"/>
-        </w:rPr>
-        <w:t>Santos Barbosa</w:t>
-      </w:r>
-      <w:r>
-        <w:rPr>
-          <w:rFonts w:ascii="Arial" w:hAnsi="Arial" w:cs="Arial"/>
-          <w:b/>
-          <w:bCs/>
-          <w:sz w:val="24"/>
-          <w:szCs w:val="24"/>
-        </w:rPr>
-        <w:t xml:space="preserve"> e Vivaldo Pinto.</w:t>
+        <w:t xml:space="preserve"> Santos Barbosa e Vivaldo Pinto.</w:t>
       </w:r>
     </w:p>
     <w:p>
@@ -3167,6 +3169,7 @@
           <w:szCs w:val="24"/>
         </w:rPr>
       </w:pPr>
+      <w:proofErr w:type="gramStart"/>
       <w:r>
         <w:rPr>
           <w:rFonts w:ascii="Arial" w:hAnsi="Arial" w:cs="Arial"/>
@@ -3181,7 +3184,16 @@
           <w:sz w:val="24"/>
           <w:szCs w:val="24"/>
         </w:rPr>
-        <w:t xml:space="preserve">Deus </w:t>
+        <w:t>Deus</w:t>
+      </w:r>
+      <w:proofErr w:type="gramEnd"/>
+      <w:r>
+        <w:rPr>
+          <w:rFonts w:ascii="Arial" w:hAnsi="Arial" w:cs="Arial"/>
+          <w:sz w:val="24"/>
+          <w:szCs w:val="24"/>
+        </w:rPr>
+        <w:t xml:space="preserve"> </w:t>
       </w:r>
       <w:r>
         <w:rPr>
@@ -3594,7 +3606,25 @@
           <w:sz w:val="24"/>
           <w:szCs w:val="24"/>
         </w:rPr>
-        <w:t xml:space="preserve"> o Entity framework</w:t>
+        <w:t xml:space="preserve"> o </w:t>
+      </w:r>
+      <w:proofErr w:type="spellStart"/>
+      <w:r>
+        <w:rPr>
+          <w:rFonts w:ascii="Arial" w:hAnsi="Arial" w:cs="Arial"/>
+          <w:sz w:val="24"/>
+          <w:szCs w:val="24"/>
+        </w:rPr>
+        <w:t>Entity</w:t>
+      </w:r>
+      <w:proofErr w:type="spellEnd"/>
+      <w:r>
+        <w:rPr>
+          <w:rFonts w:ascii="Arial" w:hAnsi="Arial" w:cs="Arial"/>
+          <w:sz w:val="24"/>
+          <w:szCs w:val="24"/>
+        </w:rPr>
+        <w:t xml:space="preserve"> framework</w:t>
       </w:r>
       <w:r>
         <w:rPr>
@@ -4126,8 +4156,261 @@
           <w:sz w:val="24"/>
           <w:szCs w:val="24"/>
         </w:rPr>
-        <w:t xml:space="preserve">The work presented here aims to document the software development steps for patient control treatment outside home, which </w:t>
-      </w:r>
+        <w:t xml:space="preserve">The </w:t>
+      </w:r>
+      <w:proofErr w:type="spellStart"/>
+      <w:r>
+        <w:rPr>
+          <w:rFonts w:ascii="Arial" w:hAnsi="Arial" w:cs="Arial"/>
+          <w:sz w:val="24"/>
+          <w:szCs w:val="24"/>
+        </w:rPr>
+        <w:t>work</w:t>
+      </w:r>
+      <w:proofErr w:type="spellEnd"/>
+      <w:r>
+        <w:rPr>
+          <w:rFonts w:ascii="Arial" w:hAnsi="Arial" w:cs="Arial"/>
+          <w:sz w:val="24"/>
+          <w:szCs w:val="24"/>
+        </w:rPr>
+        <w:t xml:space="preserve"> </w:t>
+      </w:r>
+      <w:proofErr w:type="spellStart"/>
+      <w:r>
+        <w:rPr>
+          <w:rFonts w:ascii="Arial" w:hAnsi="Arial" w:cs="Arial"/>
+          <w:sz w:val="24"/>
+          <w:szCs w:val="24"/>
+        </w:rPr>
+        <w:t>presented</w:t>
+      </w:r>
+      <w:proofErr w:type="spellEnd"/>
+      <w:r>
+        <w:rPr>
+          <w:rFonts w:ascii="Arial" w:hAnsi="Arial" w:cs="Arial"/>
+          <w:sz w:val="24"/>
+          <w:szCs w:val="24"/>
+        </w:rPr>
+        <w:t xml:space="preserve"> </w:t>
+      </w:r>
+      <w:proofErr w:type="spellStart"/>
+      <w:r>
+        <w:rPr>
+          <w:rFonts w:ascii="Arial" w:hAnsi="Arial" w:cs="Arial"/>
+          <w:sz w:val="24"/>
+          <w:szCs w:val="24"/>
+        </w:rPr>
+        <w:t>here</w:t>
+      </w:r>
+      <w:proofErr w:type="spellEnd"/>
+      <w:r>
+        <w:rPr>
+          <w:rFonts w:ascii="Arial" w:hAnsi="Arial" w:cs="Arial"/>
+          <w:sz w:val="24"/>
+          <w:szCs w:val="24"/>
+        </w:rPr>
+        <w:t xml:space="preserve"> </w:t>
+      </w:r>
+      <w:proofErr w:type="spellStart"/>
+      <w:r>
+        <w:rPr>
+          <w:rFonts w:ascii="Arial" w:hAnsi="Arial" w:cs="Arial"/>
+          <w:sz w:val="24"/>
+          <w:szCs w:val="24"/>
+        </w:rPr>
+        <w:t>aims</w:t>
+      </w:r>
+      <w:proofErr w:type="spellEnd"/>
+      <w:r>
+        <w:rPr>
+          <w:rFonts w:ascii="Arial" w:hAnsi="Arial" w:cs="Arial"/>
+          <w:sz w:val="24"/>
+          <w:szCs w:val="24"/>
+        </w:rPr>
+        <w:t xml:space="preserve"> </w:t>
+      </w:r>
+      <w:proofErr w:type="spellStart"/>
+      <w:r>
+        <w:rPr>
+          <w:rFonts w:ascii="Arial" w:hAnsi="Arial" w:cs="Arial"/>
+          <w:sz w:val="24"/>
+          <w:szCs w:val="24"/>
+        </w:rPr>
+        <w:t>to</w:t>
+      </w:r>
+      <w:proofErr w:type="spellEnd"/>
+      <w:r>
+        <w:rPr>
+          <w:rFonts w:ascii="Arial" w:hAnsi="Arial" w:cs="Arial"/>
+          <w:sz w:val="24"/>
+          <w:szCs w:val="24"/>
+        </w:rPr>
+        <w:t xml:space="preserve"> </w:t>
+      </w:r>
+      <w:proofErr w:type="spellStart"/>
+      <w:r>
+        <w:rPr>
+          <w:rFonts w:ascii="Arial" w:hAnsi="Arial" w:cs="Arial"/>
+          <w:sz w:val="24"/>
+          <w:szCs w:val="24"/>
+        </w:rPr>
+        <w:t>document</w:t>
+      </w:r>
+      <w:proofErr w:type="spellEnd"/>
+      <w:r>
+        <w:rPr>
+          <w:rFonts w:ascii="Arial" w:hAnsi="Arial" w:cs="Arial"/>
+          <w:sz w:val="24"/>
+          <w:szCs w:val="24"/>
+        </w:rPr>
+        <w:t xml:space="preserve"> </w:t>
+      </w:r>
+      <w:proofErr w:type="spellStart"/>
+      <w:r>
+        <w:rPr>
+          <w:rFonts w:ascii="Arial" w:hAnsi="Arial" w:cs="Arial"/>
+          <w:sz w:val="24"/>
+          <w:szCs w:val="24"/>
+        </w:rPr>
+        <w:t>the</w:t>
+      </w:r>
+      <w:proofErr w:type="spellEnd"/>
+      <w:r>
+        <w:rPr>
+          <w:rFonts w:ascii="Arial" w:hAnsi="Arial" w:cs="Arial"/>
+          <w:sz w:val="24"/>
+          <w:szCs w:val="24"/>
+        </w:rPr>
+        <w:t xml:space="preserve"> software </w:t>
+      </w:r>
+      <w:proofErr w:type="spellStart"/>
+      <w:r>
+        <w:rPr>
+          <w:rFonts w:ascii="Arial" w:hAnsi="Arial" w:cs="Arial"/>
+          <w:sz w:val="24"/>
+          <w:szCs w:val="24"/>
+        </w:rPr>
+        <w:t>development</w:t>
+      </w:r>
+      <w:proofErr w:type="spellEnd"/>
+      <w:r>
+        <w:rPr>
+          <w:rFonts w:ascii="Arial" w:hAnsi="Arial" w:cs="Arial"/>
+          <w:sz w:val="24"/>
+          <w:szCs w:val="24"/>
+        </w:rPr>
+        <w:t xml:space="preserve"> </w:t>
+      </w:r>
+      <w:proofErr w:type="spellStart"/>
+      <w:r>
+        <w:rPr>
+          <w:rFonts w:ascii="Arial" w:hAnsi="Arial" w:cs="Arial"/>
+          <w:sz w:val="24"/>
+          <w:szCs w:val="24"/>
+        </w:rPr>
+        <w:t>steps</w:t>
+      </w:r>
+      <w:proofErr w:type="spellEnd"/>
+      <w:r>
+        <w:rPr>
+          <w:rFonts w:ascii="Arial" w:hAnsi="Arial" w:cs="Arial"/>
+          <w:sz w:val="24"/>
+          <w:szCs w:val="24"/>
+        </w:rPr>
+        <w:t xml:space="preserve"> for </w:t>
+      </w:r>
+      <w:proofErr w:type="spellStart"/>
+      <w:r>
+        <w:rPr>
+          <w:rFonts w:ascii="Arial" w:hAnsi="Arial" w:cs="Arial"/>
+          <w:sz w:val="24"/>
+          <w:szCs w:val="24"/>
+        </w:rPr>
+        <w:t>patient</w:t>
+      </w:r>
+      <w:proofErr w:type="spellEnd"/>
+      <w:r>
+        <w:rPr>
+          <w:rFonts w:ascii="Arial" w:hAnsi="Arial" w:cs="Arial"/>
+          <w:sz w:val="24"/>
+          <w:szCs w:val="24"/>
+        </w:rPr>
+        <w:t xml:space="preserve"> </w:t>
+      </w:r>
+      <w:proofErr w:type="spellStart"/>
+      <w:r>
+        <w:rPr>
+          <w:rFonts w:ascii="Arial" w:hAnsi="Arial" w:cs="Arial"/>
+          <w:sz w:val="24"/>
+          <w:szCs w:val="24"/>
+        </w:rPr>
+        <w:t>control</w:t>
+      </w:r>
+      <w:proofErr w:type="spellEnd"/>
+      <w:r>
+        <w:rPr>
+          <w:rFonts w:ascii="Arial" w:hAnsi="Arial" w:cs="Arial"/>
+          <w:sz w:val="24"/>
+          <w:szCs w:val="24"/>
+        </w:rPr>
+        <w:t xml:space="preserve"> </w:t>
+      </w:r>
+      <w:proofErr w:type="spellStart"/>
+      <w:r>
+        <w:rPr>
+          <w:rFonts w:ascii="Arial" w:hAnsi="Arial" w:cs="Arial"/>
+          <w:sz w:val="24"/>
+          <w:szCs w:val="24"/>
+        </w:rPr>
+        <w:t>treatment</w:t>
+      </w:r>
+      <w:proofErr w:type="spellEnd"/>
+      <w:r>
+        <w:rPr>
+          <w:rFonts w:ascii="Arial" w:hAnsi="Arial" w:cs="Arial"/>
+          <w:sz w:val="24"/>
+          <w:szCs w:val="24"/>
+        </w:rPr>
+        <w:t xml:space="preserve"> </w:t>
+      </w:r>
+      <w:proofErr w:type="spellStart"/>
+      <w:r>
+        <w:rPr>
+          <w:rFonts w:ascii="Arial" w:hAnsi="Arial" w:cs="Arial"/>
+          <w:sz w:val="24"/>
+          <w:szCs w:val="24"/>
+        </w:rPr>
+        <w:t>outside</w:t>
+      </w:r>
+      <w:proofErr w:type="spellEnd"/>
+      <w:r>
+        <w:rPr>
+          <w:rFonts w:ascii="Arial" w:hAnsi="Arial" w:cs="Arial"/>
+          <w:sz w:val="24"/>
+          <w:szCs w:val="24"/>
+        </w:rPr>
+        <w:t xml:space="preserve"> home, </w:t>
+      </w:r>
+      <w:proofErr w:type="spellStart"/>
+      <w:r>
+        <w:rPr>
+          <w:rFonts w:ascii="Arial" w:hAnsi="Arial" w:cs="Arial"/>
+          <w:sz w:val="24"/>
+          <w:szCs w:val="24"/>
+        </w:rPr>
+        <w:t>which</w:t>
+      </w:r>
+      <w:proofErr w:type="spellEnd"/>
+      <w:r>
+        <w:rPr>
+          <w:rFonts w:ascii="Arial" w:hAnsi="Arial" w:cs="Arial"/>
+          <w:sz w:val="24"/>
+          <w:szCs w:val="24"/>
+        </w:rPr>
+        <w:t xml:space="preserve"> </w:t>
+      </w:r>
+      <w:proofErr w:type="spellStart"/>
       <w:proofErr w:type="gramStart"/>
       <w:r>
         <w:rPr>
@@ -4137,6 +4420,7 @@
         </w:rPr>
         <w:t>will</w:t>
       </w:r>
+      <w:proofErr w:type="spellEnd"/>
       <w:proofErr w:type="gramEnd"/>
       <w:r>
         <w:rPr>
@@ -4144,7 +4428,1735 @@
           <w:sz w:val="24"/>
           <w:szCs w:val="24"/>
         </w:rPr>
-        <w:t xml:space="preserve"> be used by the State Department of Health - SESAU. The system is called SISPTD, the main function of SISPTD is to control the flow of patients to give early treatment outside household. For the realization of the system analysis were used the main techniques and development tools such as UML (Unified Modeling Language) C # (C #) as the programming language, Microsoft Visual Studio 2013 with Asp.Net MVC framework as IDE (Environment Integrated Development) and the persistence of data we used the Entity framework for documentation and specification of the modeling was used to Enterprise Architect tool. For the database SQL Server was used 2012. The architectural pattern adopted for coding system was the MVC that seeks to divide the responsibilities of coding layers was also used a layer called BO (Business Object) Where was codified rules of business.</w:t>
+        <w:t xml:space="preserve"> </w:t>
+      </w:r>
+      <w:proofErr w:type="spellStart"/>
+      <w:r>
+        <w:rPr>
+          <w:rFonts w:ascii="Arial" w:hAnsi="Arial" w:cs="Arial"/>
+          <w:sz w:val="24"/>
+          <w:szCs w:val="24"/>
+        </w:rPr>
+        <w:t>be</w:t>
+      </w:r>
+      <w:proofErr w:type="spellEnd"/>
+      <w:r>
+        <w:rPr>
+          <w:rFonts w:ascii="Arial" w:hAnsi="Arial" w:cs="Arial"/>
+          <w:sz w:val="24"/>
+          <w:szCs w:val="24"/>
+        </w:rPr>
+        <w:t xml:space="preserve"> </w:t>
+      </w:r>
+      <w:proofErr w:type="spellStart"/>
+      <w:r>
+        <w:rPr>
+          <w:rFonts w:ascii="Arial" w:hAnsi="Arial" w:cs="Arial"/>
+          <w:sz w:val="24"/>
+          <w:szCs w:val="24"/>
+        </w:rPr>
+        <w:t>used</w:t>
+      </w:r>
+      <w:proofErr w:type="spellEnd"/>
+      <w:r>
+        <w:rPr>
+          <w:rFonts w:ascii="Arial" w:hAnsi="Arial" w:cs="Arial"/>
+          <w:sz w:val="24"/>
+          <w:szCs w:val="24"/>
+        </w:rPr>
+        <w:t xml:space="preserve"> </w:t>
+      </w:r>
+      <w:proofErr w:type="spellStart"/>
+      <w:r>
+        <w:rPr>
+          <w:rFonts w:ascii="Arial" w:hAnsi="Arial" w:cs="Arial"/>
+          <w:sz w:val="24"/>
+          <w:szCs w:val="24"/>
+        </w:rPr>
+        <w:t>by</w:t>
+      </w:r>
+      <w:proofErr w:type="spellEnd"/>
+      <w:r>
+        <w:rPr>
+          <w:rFonts w:ascii="Arial" w:hAnsi="Arial" w:cs="Arial"/>
+          <w:sz w:val="24"/>
+          <w:szCs w:val="24"/>
+        </w:rPr>
+        <w:t xml:space="preserve"> </w:t>
+      </w:r>
+      <w:proofErr w:type="spellStart"/>
+      <w:r>
+        <w:rPr>
+          <w:rFonts w:ascii="Arial" w:hAnsi="Arial" w:cs="Arial"/>
+          <w:sz w:val="24"/>
+          <w:szCs w:val="24"/>
+        </w:rPr>
+        <w:t>the</w:t>
+      </w:r>
+      <w:proofErr w:type="spellEnd"/>
+      <w:r>
+        <w:rPr>
+          <w:rFonts w:ascii="Arial" w:hAnsi="Arial" w:cs="Arial"/>
+          <w:sz w:val="24"/>
+          <w:szCs w:val="24"/>
+        </w:rPr>
+        <w:t xml:space="preserve"> </w:t>
+      </w:r>
+      <w:proofErr w:type="spellStart"/>
+      <w:r>
+        <w:rPr>
+          <w:rFonts w:ascii="Arial" w:hAnsi="Arial" w:cs="Arial"/>
+          <w:sz w:val="24"/>
+          <w:szCs w:val="24"/>
+        </w:rPr>
+        <w:t>State</w:t>
+      </w:r>
+      <w:proofErr w:type="spellEnd"/>
+      <w:r>
+        <w:rPr>
+          <w:rFonts w:ascii="Arial" w:hAnsi="Arial" w:cs="Arial"/>
+          <w:sz w:val="24"/>
+          <w:szCs w:val="24"/>
+        </w:rPr>
+        <w:t xml:space="preserve"> </w:t>
+      </w:r>
+      <w:proofErr w:type="spellStart"/>
+      <w:r>
+        <w:rPr>
+          <w:rFonts w:ascii="Arial" w:hAnsi="Arial" w:cs="Arial"/>
+          <w:sz w:val="24"/>
+          <w:szCs w:val="24"/>
+        </w:rPr>
+        <w:t>Department</w:t>
+      </w:r>
+      <w:proofErr w:type="spellEnd"/>
+      <w:r>
+        <w:rPr>
+          <w:rFonts w:ascii="Arial" w:hAnsi="Arial" w:cs="Arial"/>
+          <w:sz w:val="24"/>
+          <w:szCs w:val="24"/>
+        </w:rPr>
+        <w:t xml:space="preserve"> </w:t>
+      </w:r>
+      <w:proofErr w:type="spellStart"/>
+      <w:r>
+        <w:rPr>
+          <w:rFonts w:ascii="Arial" w:hAnsi="Arial" w:cs="Arial"/>
+          <w:sz w:val="24"/>
+          <w:szCs w:val="24"/>
+        </w:rPr>
+        <w:t>of</w:t>
+      </w:r>
+      <w:proofErr w:type="spellEnd"/>
+      <w:r>
+        <w:rPr>
+          <w:rFonts w:ascii="Arial" w:hAnsi="Arial" w:cs="Arial"/>
+          <w:sz w:val="24"/>
+          <w:szCs w:val="24"/>
+        </w:rPr>
+        <w:t xml:space="preserve"> Health - SESAU. The system </w:t>
+      </w:r>
+      <w:proofErr w:type="spellStart"/>
+      <w:r>
+        <w:rPr>
+          <w:rFonts w:ascii="Arial" w:hAnsi="Arial" w:cs="Arial"/>
+          <w:sz w:val="24"/>
+          <w:szCs w:val="24"/>
+        </w:rPr>
+        <w:t>is</w:t>
+      </w:r>
+      <w:proofErr w:type="spellEnd"/>
+      <w:r>
+        <w:rPr>
+          <w:rFonts w:ascii="Arial" w:hAnsi="Arial" w:cs="Arial"/>
+          <w:sz w:val="24"/>
+          <w:szCs w:val="24"/>
+        </w:rPr>
+        <w:t xml:space="preserve"> </w:t>
+      </w:r>
+      <w:proofErr w:type="spellStart"/>
+      <w:r>
+        <w:rPr>
+          <w:rFonts w:ascii="Arial" w:hAnsi="Arial" w:cs="Arial"/>
+          <w:sz w:val="24"/>
+          <w:szCs w:val="24"/>
+        </w:rPr>
+        <w:t>called</w:t>
+      </w:r>
+      <w:proofErr w:type="spellEnd"/>
+      <w:r>
+        <w:rPr>
+          <w:rFonts w:ascii="Arial" w:hAnsi="Arial" w:cs="Arial"/>
+          <w:sz w:val="24"/>
+          <w:szCs w:val="24"/>
+        </w:rPr>
+        <w:t xml:space="preserve"> SISPTD, </w:t>
+      </w:r>
+      <w:proofErr w:type="spellStart"/>
+      <w:r>
+        <w:rPr>
+          <w:rFonts w:ascii="Arial" w:hAnsi="Arial" w:cs="Arial"/>
+          <w:sz w:val="24"/>
+          <w:szCs w:val="24"/>
+        </w:rPr>
+        <w:t>the</w:t>
+      </w:r>
+      <w:proofErr w:type="spellEnd"/>
+      <w:r>
+        <w:rPr>
+          <w:rFonts w:ascii="Arial" w:hAnsi="Arial" w:cs="Arial"/>
+          <w:sz w:val="24"/>
+          <w:szCs w:val="24"/>
+        </w:rPr>
+        <w:t xml:space="preserve"> </w:t>
+      </w:r>
+      <w:proofErr w:type="spellStart"/>
+      <w:r>
+        <w:rPr>
+          <w:rFonts w:ascii="Arial" w:hAnsi="Arial" w:cs="Arial"/>
+          <w:sz w:val="24"/>
+          <w:szCs w:val="24"/>
+        </w:rPr>
+        <w:t>main</w:t>
+      </w:r>
+      <w:proofErr w:type="spellEnd"/>
+      <w:r>
+        <w:rPr>
+          <w:rFonts w:ascii="Arial" w:hAnsi="Arial" w:cs="Arial"/>
+          <w:sz w:val="24"/>
+          <w:szCs w:val="24"/>
+        </w:rPr>
+        <w:t xml:space="preserve"> </w:t>
+      </w:r>
+      <w:proofErr w:type="spellStart"/>
+      <w:r>
+        <w:rPr>
+          <w:rFonts w:ascii="Arial" w:hAnsi="Arial" w:cs="Arial"/>
+          <w:sz w:val="24"/>
+          <w:szCs w:val="24"/>
+        </w:rPr>
+        <w:t>function</w:t>
+      </w:r>
+      <w:proofErr w:type="spellEnd"/>
+      <w:r>
+        <w:rPr>
+          <w:rFonts w:ascii="Arial" w:hAnsi="Arial" w:cs="Arial"/>
+          <w:sz w:val="24"/>
+          <w:szCs w:val="24"/>
+        </w:rPr>
+        <w:t xml:space="preserve"> </w:t>
+      </w:r>
+      <w:proofErr w:type="spellStart"/>
+      <w:r>
+        <w:rPr>
+          <w:rFonts w:ascii="Arial" w:hAnsi="Arial" w:cs="Arial"/>
+          <w:sz w:val="24"/>
+          <w:szCs w:val="24"/>
+        </w:rPr>
+        <w:t>of</w:t>
+      </w:r>
+      <w:proofErr w:type="spellEnd"/>
+      <w:r>
+        <w:rPr>
+          <w:rFonts w:ascii="Arial" w:hAnsi="Arial" w:cs="Arial"/>
+          <w:sz w:val="24"/>
+          <w:szCs w:val="24"/>
+        </w:rPr>
+        <w:t xml:space="preserve"> SISPTD </w:t>
+      </w:r>
+      <w:proofErr w:type="spellStart"/>
+      <w:r>
+        <w:rPr>
+          <w:rFonts w:ascii="Arial" w:hAnsi="Arial" w:cs="Arial"/>
+          <w:sz w:val="24"/>
+          <w:szCs w:val="24"/>
+        </w:rPr>
+        <w:t>is</w:t>
+      </w:r>
+      <w:proofErr w:type="spellEnd"/>
+      <w:r>
+        <w:rPr>
+          <w:rFonts w:ascii="Arial" w:hAnsi="Arial" w:cs="Arial"/>
+          <w:sz w:val="24"/>
+          <w:szCs w:val="24"/>
+        </w:rPr>
+        <w:t xml:space="preserve"> </w:t>
+      </w:r>
+      <w:proofErr w:type="spellStart"/>
+      <w:r>
+        <w:rPr>
+          <w:rFonts w:ascii="Arial" w:hAnsi="Arial" w:cs="Arial"/>
+          <w:sz w:val="24"/>
+          <w:szCs w:val="24"/>
+        </w:rPr>
+        <w:t>to</w:t>
+      </w:r>
+      <w:proofErr w:type="spellEnd"/>
+      <w:r>
+        <w:rPr>
+          <w:rFonts w:ascii="Arial" w:hAnsi="Arial" w:cs="Arial"/>
+          <w:sz w:val="24"/>
+          <w:szCs w:val="24"/>
+        </w:rPr>
+        <w:t xml:space="preserve"> </w:t>
+      </w:r>
+      <w:proofErr w:type="spellStart"/>
+      <w:r>
+        <w:rPr>
+          <w:rFonts w:ascii="Arial" w:hAnsi="Arial" w:cs="Arial"/>
+          <w:sz w:val="24"/>
+          <w:szCs w:val="24"/>
+        </w:rPr>
+        <w:t>control</w:t>
+      </w:r>
+      <w:proofErr w:type="spellEnd"/>
+      <w:r>
+        <w:rPr>
+          <w:rFonts w:ascii="Arial" w:hAnsi="Arial" w:cs="Arial"/>
+          <w:sz w:val="24"/>
+          <w:szCs w:val="24"/>
+        </w:rPr>
+        <w:t xml:space="preserve"> </w:t>
+      </w:r>
+      <w:proofErr w:type="spellStart"/>
+      <w:r>
+        <w:rPr>
+          <w:rFonts w:ascii="Arial" w:hAnsi="Arial" w:cs="Arial"/>
+          <w:sz w:val="24"/>
+          <w:szCs w:val="24"/>
+        </w:rPr>
+        <w:t>the</w:t>
+      </w:r>
+      <w:proofErr w:type="spellEnd"/>
+      <w:r>
+        <w:rPr>
+          <w:rFonts w:ascii="Arial" w:hAnsi="Arial" w:cs="Arial"/>
+          <w:sz w:val="24"/>
+          <w:szCs w:val="24"/>
+        </w:rPr>
+        <w:t xml:space="preserve"> </w:t>
+      </w:r>
+      <w:proofErr w:type="spellStart"/>
+      <w:r>
+        <w:rPr>
+          <w:rFonts w:ascii="Arial" w:hAnsi="Arial" w:cs="Arial"/>
+          <w:sz w:val="24"/>
+          <w:szCs w:val="24"/>
+        </w:rPr>
+        <w:t>flow</w:t>
+      </w:r>
+      <w:proofErr w:type="spellEnd"/>
+      <w:r>
+        <w:rPr>
+          <w:rFonts w:ascii="Arial" w:hAnsi="Arial" w:cs="Arial"/>
+          <w:sz w:val="24"/>
+          <w:szCs w:val="24"/>
+        </w:rPr>
+        <w:t xml:space="preserve"> </w:t>
+      </w:r>
+      <w:proofErr w:type="spellStart"/>
+      <w:r>
+        <w:rPr>
+          <w:rFonts w:ascii="Arial" w:hAnsi="Arial" w:cs="Arial"/>
+          <w:sz w:val="24"/>
+          <w:szCs w:val="24"/>
+        </w:rPr>
+        <w:t>of</w:t>
+      </w:r>
+      <w:proofErr w:type="spellEnd"/>
+      <w:r>
+        <w:rPr>
+          <w:rFonts w:ascii="Arial" w:hAnsi="Arial" w:cs="Arial"/>
+          <w:sz w:val="24"/>
+          <w:szCs w:val="24"/>
+        </w:rPr>
+        <w:t xml:space="preserve"> </w:t>
+      </w:r>
+      <w:proofErr w:type="spellStart"/>
+      <w:r>
+        <w:rPr>
+          <w:rFonts w:ascii="Arial" w:hAnsi="Arial" w:cs="Arial"/>
+          <w:sz w:val="24"/>
+          <w:szCs w:val="24"/>
+        </w:rPr>
+        <w:t>patients</w:t>
+      </w:r>
+      <w:proofErr w:type="spellEnd"/>
+      <w:r>
+        <w:rPr>
+          <w:rFonts w:ascii="Arial" w:hAnsi="Arial" w:cs="Arial"/>
+          <w:sz w:val="24"/>
+          <w:szCs w:val="24"/>
+        </w:rPr>
+        <w:t xml:space="preserve"> </w:t>
+      </w:r>
+      <w:proofErr w:type="spellStart"/>
+      <w:r>
+        <w:rPr>
+          <w:rFonts w:ascii="Arial" w:hAnsi="Arial" w:cs="Arial"/>
+          <w:sz w:val="24"/>
+          <w:szCs w:val="24"/>
+        </w:rPr>
+        <w:t>to</w:t>
+      </w:r>
+      <w:proofErr w:type="spellEnd"/>
+      <w:r>
+        <w:rPr>
+          <w:rFonts w:ascii="Arial" w:hAnsi="Arial" w:cs="Arial"/>
+          <w:sz w:val="24"/>
+          <w:szCs w:val="24"/>
+        </w:rPr>
+        <w:t xml:space="preserve"> </w:t>
+      </w:r>
+      <w:proofErr w:type="spellStart"/>
+      <w:r>
+        <w:rPr>
+          <w:rFonts w:ascii="Arial" w:hAnsi="Arial" w:cs="Arial"/>
+          <w:sz w:val="24"/>
+          <w:szCs w:val="24"/>
+        </w:rPr>
+        <w:t>give</w:t>
+      </w:r>
+      <w:proofErr w:type="spellEnd"/>
+      <w:r>
+        <w:rPr>
+          <w:rFonts w:ascii="Arial" w:hAnsi="Arial" w:cs="Arial"/>
+          <w:sz w:val="24"/>
+          <w:szCs w:val="24"/>
+        </w:rPr>
+        <w:t xml:space="preserve"> </w:t>
+      </w:r>
+      <w:proofErr w:type="spellStart"/>
+      <w:r>
+        <w:rPr>
+          <w:rFonts w:ascii="Arial" w:hAnsi="Arial" w:cs="Arial"/>
+          <w:sz w:val="24"/>
+          <w:szCs w:val="24"/>
+        </w:rPr>
+        <w:t>early</w:t>
+      </w:r>
+      <w:proofErr w:type="spellEnd"/>
+      <w:r>
+        <w:rPr>
+          <w:rFonts w:ascii="Arial" w:hAnsi="Arial" w:cs="Arial"/>
+          <w:sz w:val="24"/>
+          <w:szCs w:val="24"/>
+        </w:rPr>
+        <w:t xml:space="preserve"> </w:t>
+      </w:r>
+      <w:proofErr w:type="spellStart"/>
+      <w:r>
+        <w:rPr>
+          <w:rFonts w:ascii="Arial" w:hAnsi="Arial" w:cs="Arial"/>
+          <w:sz w:val="24"/>
+          <w:szCs w:val="24"/>
+        </w:rPr>
+        <w:t>treatment</w:t>
+      </w:r>
+      <w:proofErr w:type="spellEnd"/>
+      <w:r>
+        <w:rPr>
+          <w:rFonts w:ascii="Arial" w:hAnsi="Arial" w:cs="Arial"/>
+          <w:sz w:val="24"/>
+          <w:szCs w:val="24"/>
+        </w:rPr>
+        <w:t xml:space="preserve"> </w:t>
+      </w:r>
+      <w:proofErr w:type="spellStart"/>
+      <w:r>
+        <w:rPr>
+          <w:rFonts w:ascii="Arial" w:hAnsi="Arial" w:cs="Arial"/>
+          <w:sz w:val="24"/>
+          <w:szCs w:val="24"/>
+        </w:rPr>
+        <w:t>outside</w:t>
+      </w:r>
+      <w:proofErr w:type="spellEnd"/>
+      <w:r>
+        <w:rPr>
+          <w:rFonts w:ascii="Arial" w:hAnsi="Arial" w:cs="Arial"/>
+          <w:sz w:val="24"/>
+          <w:szCs w:val="24"/>
+        </w:rPr>
+        <w:t xml:space="preserve"> </w:t>
+      </w:r>
+      <w:proofErr w:type="spellStart"/>
+      <w:r>
+        <w:rPr>
+          <w:rFonts w:ascii="Arial" w:hAnsi="Arial" w:cs="Arial"/>
+          <w:sz w:val="24"/>
+          <w:szCs w:val="24"/>
+        </w:rPr>
+        <w:t>household</w:t>
+      </w:r>
+      <w:proofErr w:type="spellEnd"/>
+      <w:r>
+        <w:rPr>
+          <w:rFonts w:ascii="Arial" w:hAnsi="Arial" w:cs="Arial"/>
+          <w:sz w:val="24"/>
+          <w:szCs w:val="24"/>
+        </w:rPr>
+        <w:t xml:space="preserve">. For </w:t>
+      </w:r>
+      <w:proofErr w:type="spellStart"/>
+      <w:r>
+        <w:rPr>
+          <w:rFonts w:ascii="Arial" w:hAnsi="Arial" w:cs="Arial"/>
+          <w:sz w:val="24"/>
+          <w:szCs w:val="24"/>
+        </w:rPr>
+        <w:t>the</w:t>
+      </w:r>
+      <w:proofErr w:type="spellEnd"/>
+      <w:r>
+        <w:rPr>
+          <w:rFonts w:ascii="Arial" w:hAnsi="Arial" w:cs="Arial"/>
+          <w:sz w:val="24"/>
+          <w:szCs w:val="24"/>
+        </w:rPr>
+        <w:t xml:space="preserve"> </w:t>
+      </w:r>
+      <w:proofErr w:type="spellStart"/>
+      <w:r>
+        <w:rPr>
+          <w:rFonts w:ascii="Arial" w:hAnsi="Arial" w:cs="Arial"/>
+          <w:sz w:val="24"/>
+          <w:szCs w:val="24"/>
+        </w:rPr>
+        <w:t>realization</w:t>
+      </w:r>
+      <w:proofErr w:type="spellEnd"/>
+      <w:r>
+        <w:rPr>
+          <w:rFonts w:ascii="Arial" w:hAnsi="Arial" w:cs="Arial"/>
+          <w:sz w:val="24"/>
+          <w:szCs w:val="24"/>
+        </w:rPr>
+        <w:t xml:space="preserve"> </w:t>
+      </w:r>
+      <w:proofErr w:type="spellStart"/>
+      <w:r>
+        <w:rPr>
+          <w:rFonts w:ascii="Arial" w:hAnsi="Arial" w:cs="Arial"/>
+          <w:sz w:val="24"/>
+          <w:szCs w:val="24"/>
+        </w:rPr>
+        <w:t>of</w:t>
+      </w:r>
+      <w:proofErr w:type="spellEnd"/>
+      <w:r>
+        <w:rPr>
+          <w:rFonts w:ascii="Arial" w:hAnsi="Arial" w:cs="Arial"/>
+          <w:sz w:val="24"/>
+          <w:szCs w:val="24"/>
+        </w:rPr>
+        <w:t xml:space="preserve"> </w:t>
+      </w:r>
+      <w:proofErr w:type="spellStart"/>
+      <w:r>
+        <w:rPr>
+          <w:rFonts w:ascii="Arial" w:hAnsi="Arial" w:cs="Arial"/>
+          <w:sz w:val="24"/>
+          <w:szCs w:val="24"/>
+        </w:rPr>
+        <w:t>the</w:t>
+      </w:r>
+      <w:proofErr w:type="spellEnd"/>
+      <w:r>
+        <w:rPr>
+          <w:rFonts w:ascii="Arial" w:hAnsi="Arial" w:cs="Arial"/>
+          <w:sz w:val="24"/>
+          <w:szCs w:val="24"/>
+        </w:rPr>
+        <w:t xml:space="preserve"> system </w:t>
+      </w:r>
+      <w:proofErr w:type="spellStart"/>
+      <w:r>
+        <w:rPr>
+          <w:rFonts w:ascii="Arial" w:hAnsi="Arial" w:cs="Arial"/>
+          <w:sz w:val="24"/>
+          <w:szCs w:val="24"/>
+        </w:rPr>
+        <w:t>analysis</w:t>
+      </w:r>
+      <w:proofErr w:type="spellEnd"/>
+      <w:r>
+        <w:rPr>
+          <w:rFonts w:ascii="Arial" w:hAnsi="Arial" w:cs="Arial"/>
+          <w:sz w:val="24"/>
+          <w:szCs w:val="24"/>
+        </w:rPr>
+        <w:t xml:space="preserve"> </w:t>
+      </w:r>
+      <w:proofErr w:type="spellStart"/>
+      <w:r>
+        <w:rPr>
+          <w:rFonts w:ascii="Arial" w:hAnsi="Arial" w:cs="Arial"/>
+          <w:sz w:val="24"/>
+          <w:szCs w:val="24"/>
+        </w:rPr>
+        <w:t>were</w:t>
+      </w:r>
+      <w:proofErr w:type="spellEnd"/>
+      <w:r>
+        <w:rPr>
+          <w:rFonts w:ascii="Arial" w:hAnsi="Arial" w:cs="Arial"/>
+          <w:sz w:val="24"/>
+          <w:szCs w:val="24"/>
+        </w:rPr>
+        <w:t xml:space="preserve"> </w:t>
+      </w:r>
+      <w:proofErr w:type="spellStart"/>
+      <w:r>
+        <w:rPr>
+          <w:rFonts w:ascii="Arial" w:hAnsi="Arial" w:cs="Arial"/>
+          <w:sz w:val="24"/>
+          <w:szCs w:val="24"/>
+        </w:rPr>
+        <w:t>used</w:t>
+      </w:r>
+      <w:proofErr w:type="spellEnd"/>
+      <w:r>
+        <w:rPr>
+          <w:rFonts w:ascii="Arial" w:hAnsi="Arial" w:cs="Arial"/>
+          <w:sz w:val="24"/>
+          <w:szCs w:val="24"/>
+        </w:rPr>
+        <w:t xml:space="preserve"> </w:t>
+      </w:r>
+      <w:proofErr w:type="spellStart"/>
+      <w:r>
+        <w:rPr>
+          <w:rFonts w:ascii="Arial" w:hAnsi="Arial" w:cs="Arial"/>
+          <w:sz w:val="24"/>
+          <w:szCs w:val="24"/>
+        </w:rPr>
+        <w:t>the</w:t>
+      </w:r>
+      <w:proofErr w:type="spellEnd"/>
+      <w:r>
+        <w:rPr>
+          <w:rFonts w:ascii="Arial" w:hAnsi="Arial" w:cs="Arial"/>
+          <w:sz w:val="24"/>
+          <w:szCs w:val="24"/>
+        </w:rPr>
+        <w:t xml:space="preserve"> </w:t>
+      </w:r>
+      <w:proofErr w:type="spellStart"/>
+      <w:r>
+        <w:rPr>
+          <w:rFonts w:ascii="Arial" w:hAnsi="Arial" w:cs="Arial"/>
+          <w:sz w:val="24"/>
+          <w:szCs w:val="24"/>
+        </w:rPr>
+        <w:t>main</w:t>
+      </w:r>
+      <w:proofErr w:type="spellEnd"/>
+      <w:r>
+        <w:rPr>
+          <w:rFonts w:ascii="Arial" w:hAnsi="Arial" w:cs="Arial"/>
+          <w:sz w:val="24"/>
+          <w:szCs w:val="24"/>
+        </w:rPr>
+        <w:t xml:space="preserve"> </w:t>
+      </w:r>
+      <w:proofErr w:type="spellStart"/>
+      <w:r>
+        <w:rPr>
+          <w:rFonts w:ascii="Arial" w:hAnsi="Arial" w:cs="Arial"/>
+          <w:sz w:val="24"/>
+          <w:szCs w:val="24"/>
+        </w:rPr>
+        <w:t>techniques</w:t>
+      </w:r>
+      <w:proofErr w:type="spellEnd"/>
+      <w:r>
+        <w:rPr>
+          <w:rFonts w:ascii="Arial" w:hAnsi="Arial" w:cs="Arial"/>
+          <w:sz w:val="24"/>
+          <w:szCs w:val="24"/>
+        </w:rPr>
+        <w:t xml:space="preserve"> </w:t>
+      </w:r>
+      <w:proofErr w:type="spellStart"/>
+      <w:r>
+        <w:rPr>
+          <w:rFonts w:ascii="Arial" w:hAnsi="Arial" w:cs="Arial"/>
+          <w:sz w:val="24"/>
+          <w:szCs w:val="24"/>
+        </w:rPr>
+        <w:t>and</w:t>
+      </w:r>
+      <w:proofErr w:type="spellEnd"/>
+      <w:r>
+        <w:rPr>
+          <w:rFonts w:ascii="Arial" w:hAnsi="Arial" w:cs="Arial"/>
+          <w:sz w:val="24"/>
+          <w:szCs w:val="24"/>
+        </w:rPr>
+        <w:t xml:space="preserve"> </w:t>
+      </w:r>
+      <w:proofErr w:type="spellStart"/>
+      <w:r>
+        <w:rPr>
+          <w:rFonts w:ascii="Arial" w:hAnsi="Arial" w:cs="Arial"/>
+          <w:sz w:val="24"/>
+          <w:szCs w:val="24"/>
+        </w:rPr>
+        <w:t>development</w:t>
+      </w:r>
+      <w:proofErr w:type="spellEnd"/>
+      <w:r>
+        <w:rPr>
+          <w:rFonts w:ascii="Arial" w:hAnsi="Arial" w:cs="Arial"/>
+          <w:sz w:val="24"/>
+          <w:szCs w:val="24"/>
+        </w:rPr>
+        <w:t xml:space="preserve"> tools </w:t>
+      </w:r>
+      <w:proofErr w:type="spellStart"/>
+      <w:r>
+        <w:rPr>
+          <w:rFonts w:ascii="Arial" w:hAnsi="Arial" w:cs="Arial"/>
+          <w:sz w:val="24"/>
+          <w:szCs w:val="24"/>
+        </w:rPr>
+        <w:t>such</w:t>
+      </w:r>
+      <w:proofErr w:type="spellEnd"/>
+      <w:r>
+        <w:rPr>
+          <w:rFonts w:ascii="Arial" w:hAnsi="Arial" w:cs="Arial"/>
+          <w:sz w:val="24"/>
+          <w:szCs w:val="24"/>
+        </w:rPr>
+        <w:t xml:space="preserve"> as UML (</w:t>
+      </w:r>
+      <w:proofErr w:type="spellStart"/>
+      <w:r>
+        <w:rPr>
+          <w:rFonts w:ascii="Arial" w:hAnsi="Arial" w:cs="Arial"/>
+          <w:sz w:val="24"/>
+          <w:szCs w:val="24"/>
+        </w:rPr>
+        <w:t>Unified</w:t>
+      </w:r>
+      <w:proofErr w:type="spellEnd"/>
+      <w:r>
+        <w:rPr>
+          <w:rFonts w:ascii="Arial" w:hAnsi="Arial" w:cs="Arial"/>
+          <w:sz w:val="24"/>
+          <w:szCs w:val="24"/>
+        </w:rPr>
+        <w:t xml:space="preserve"> </w:t>
+      </w:r>
+      <w:proofErr w:type="spellStart"/>
+      <w:r>
+        <w:rPr>
+          <w:rFonts w:ascii="Arial" w:hAnsi="Arial" w:cs="Arial"/>
+          <w:sz w:val="24"/>
+          <w:szCs w:val="24"/>
+        </w:rPr>
+        <w:t>Modeling</w:t>
+      </w:r>
+      <w:proofErr w:type="spellEnd"/>
+      <w:r>
+        <w:rPr>
+          <w:rFonts w:ascii="Arial" w:hAnsi="Arial" w:cs="Arial"/>
+          <w:sz w:val="24"/>
+          <w:szCs w:val="24"/>
+        </w:rPr>
+        <w:t xml:space="preserve"> </w:t>
+      </w:r>
+      <w:proofErr w:type="spellStart"/>
+      <w:r>
+        <w:rPr>
+          <w:rFonts w:ascii="Arial" w:hAnsi="Arial" w:cs="Arial"/>
+          <w:sz w:val="24"/>
+          <w:szCs w:val="24"/>
+        </w:rPr>
+        <w:t>Language</w:t>
+      </w:r>
+      <w:proofErr w:type="spellEnd"/>
+      <w:r>
+        <w:rPr>
+          <w:rFonts w:ascii="Arial" w:hAnsi="Arial" w:cs="Arial"/>
+          <w:sz w:val="24"/>
+          <w:szCs w:val="24"/>
+        </w:rPr>
+        <w:t xml:space="preserve">) C # (C #) as </w:t>
+      </w:r>
+      <w:proofErr w:type="spellStart"/>
+      <w:r>
+        <w:rPr>
+          <w:rFonts w:ascii="Arial" w:hAnsi="Arial" w:cs="Arial"/>
+          <w:sz w:val="24"/>
+          <w:szCs w:val="24"/>
+        </w:rPr>
+        <w:t>the</w:t>
+      </w:r>
+      <w:proofErr w:type="spellEnd"/>
+      <w:r>
+        <w:rPr>
+          <w:rFonts w:ascii="Arial" w:hAnsi="Arial" w:cs="Arial"/>
+          <w:sz w:val="24"/>
+          <w:szCs w:val="24"/>
+        </w:rPr>
+        <w:t xml:space="preserve"> </w:t>
+      </w:r>
+      <w:proofErr w:type="spellStart"/>
+      <w:r>
+        <w:rPr>
+          <w:rFonts w:ascii="Arial" w:hAnsi="Arial" w:cs="Arial"/>
+          <w:sz w:val="24"/>
+          <w:szCs w:val="24"/>
+        </w:rPr>
+        <w:t>programming</w:t>
+      </w:r>
+      <w:proofErr w:type="spellEnd"/>
+      <w:r>
+        <w:rPr>
+          <w:rFonts w:ascii="Arial" w:hAnsi="Arial" w:cs="Arial"/>
+          <w:sz w:val="24"/>
+          <w:szCs w:val="24"/>
+        </w:rPr>
+        <w:t xml:space="preserve"> </w:t>
+      </w:r>
+      <w:proofErr w:type="spellStart"/>
+      <w:r>
+        <w:rPr>
+          <w:rFonts w:ascii="Arial" w:hAnsi="Arial" w:cs="Arial"/>
+          <w:sz w:val="24"/>
+          <w:szCs w:val="24"/>
+        </w:rPr>
+        <w:t>language</w:t>
+      </w:r>
+      <w:proofErr w:type="spellEnd"/>
+      <w:r>
+        <w:rPr>
+          <w:rFonts w:ascii="Arial" w:hAnsi="Arial" w:cs="Arial"/>
+          <w:sz w:val="24"/>
+          <w:szCs w:val="24"/>
+        </w:rPr>
+        <w:t xml:space="preserve">, Microsoft Visual Studio 2013 </w:t>
+      </w:r>
+      <w:proofErr w:type="spellStart"/>
+      <w:r>
+        <w:rPr>
+          <w:rFonts w:ascii="Arial" w:hAnsi="Arial" w:cs="Arial"/>
+          <w:sz w:val="24"/>
+          <w:szCs w:val="24"/>
+        </w:rPr>
+        <w:t>with</w:t>
+      </w:r>
+      <w:proofErr w:type="spellEnd"/>
+      <w:r>
+        <w:rPr>
+          <w:rFonts w:ascii="Arial" w:hAnsi="Arial" w:cs="Arial"/>
+          <w:sz w:val="24"/>
+          <w:szCs w:val="24"/>
+        </w:rPr>
+        <w:t xml:space="preserve"> </w:t>
+      </w:r>
+      <w:proofErr w:type="gramStart"/>
+      <w:r>
+        <w:rPr>
+          <w:rFonts w:ascii="Arial" w:hAnsi="Arial" w:cs="Arial"/>
+          <w:sz w:val="24"/>
+          <w:szCs w:val="24"/>
+        </w:rPr>
+        <w:t>Asp.</w:t>
+      </w:r>
+      <w:proofErr w:type="gramEnd"/>
+      <w:r>
+        <w:rPr>
+          <w:rFonts w:ascii="Arial" w:hAnsi="Arial" w:cs="Arial"/>
+          <w:sz w:val="24"/>
+          <w:szCs w:val="24"/>
+        </w:rPr>
+        <w:t>Net MVC framework as IDE (</w:t>
+      </w:r>
+      <w:proofErr w:type="spellStart"/>
+      <w:r>
+        <w:rPr>
+          <w:rFonts w:ascii="Arial" w:hAnsi="Arial" w:cs="Arial"/>
+          <w:sz w:val="24"/>
+          <w:szCs w:val="24"/>
+        </w:rPr>
+        <w:t>Environment</w:t>
+      </w:r>
+      <w:proofErr w:type="spellEnd"/>
+      <w:r>
+        <w:rPr>
+          <w:rFonts w:ascii="Arial" w:hAnsi="Arial" w:cs="Arial"/>
+          <w:sz w:val="24"/>
+          <w:szCs w:val="24"/>
+        </w:rPr>
+        <w:t xml:space="preserve"> </w:t>
+      </w:r>
+      <w:proofErr w:type="spellStart"/>
+      <w:r>
+        <w:rPr>
+          <w:rFonts w:ascii="Arial" w:hAnsi="Arial" w:cs="Arial"/>
+          <w:sz w:val="24"/>
+          <w:szCs w:val="24"/>
+        </w:rPr>
+        <w:t>Integrated</w:t>
+      </w:r>
+      <w:proofErr w:type="spellEnd"/>
+      <w:r>
+        <w:rPr>
+          <w:rFonts w:ascii="Arial" w:hAnsi="Arial" w:cs="Arial"/>
+          <w:sz w:val="24"/>
+          <w:szCs w:val="24"/>
+        </w:rPr>
+        <w:t xml:space="preserve"> </w:t>
+      </w:r>
+      <w:proofErr w:type="spellStart"/>
+      <w:r>
+        <w:rPr>
+          <w:rFonts w:ascii="Arial" w:hAnsi="Arial" w:cs="Arial"/>
+          <w:sz w:val="24"/>
+          <w:szCs w:val="24"/>
+        </w:rPr>
+        <w:t>Development</w:t>
+      </w:r>
+      <w:proofErr w:type="spellEnd"/>
+      <w:r>
+        <w:rPr>
+          <w:rFonts w:ascii="Arial" w:hAnsi="Arial" w:cs="Arial"/>
+          <w:sz w:val="24"/>
+          <w:szCs w:val="24"/>
+        </w:rPr>
+        <w:t xml:space="preserve">) </w:t>
+      </w:r>
+      <w:proofErr w:type="spellStart"/>
+      <w:r>
+        <w:rPr>
+          <w:rFonts w:ascii="Arial" w:hAnsi="Arial" w:cs="Arial"/>
+          <w:sz w:val="24"/>
+          <w:szCs w:val="24"/>
+        </w:rPr>
+        <w:t>and</w:t>
+      </w:r>
+      <w:proofErr w:type="spellEnd"/>
+      <w:r>
+        <w:rPr>
+          <w:rFonts w:ascii="Arial" w:hAnsi="Arial" w:cs="Arial"/>
+          <w:sz w:val="24"/>
+          <w:szCs w:val="24"/>
+        </w:rPr>
+        <w:t xml:space="preserve"> </w:t>
+      </w:r>
+      <w:proofErr w:type="spellStart"/>
+      <w:r>
+        <w:rPr>
+          <w:rFonts w:ascii="Arial" w:hAnsi="Arial" w:cs="Arial"/>
+          <w:sz w:val="24"/>
+          <w:szCs w:val="24"/>
+        </w:rPr>
+        <w:t>the</w:t>
+      </w:r>
+      <w:proofErr w:type="spellEnd"/>
+      <w:r>
+        <w:rPr>
+          <w:rFonts w:ascii="Arial" w:hAnsi="Arial" w:cs="Arial"/>
+          <w:sz w:val="24"/>
+          <w:szCs w:val="24"/>
+        </w:rPr>
+        <w:t xml:space="preserve"> </w:t>
+      </w:r>
+      <w:proofErr w:type="spellStart"/>
+      <w:r>
+        <w:rPr>
+          <w:rFonts w:ascii="Arial" w:hAnsi="Arial" w:cs="Arial"/>
+          <w:sz w:val="24"/>
+          <w:szCs w:val="24"/>
+        </w:rPr>
+        <w:t>persistence</w:t>
+      </w:r>
+      <w:proofErr w:type="spellEnd"/>
+      <w:r>
+        <w:rPr>
+          <w:rFonts w:ascii="Arial" w:hAnsi="Arial" w:cs="Arial"/>
+          <w:sz w:val="24"/>
+          <w:szCs w:val="24"/>
+        </w:rPr>
+        <w:t xml:space="preserve"> </w:t>
+      </w:r>
+      <w:proofErr w:type="spellStart"/>
+      <w:r>
+        <w:rPr>
+          <w:rFonts w:ascii="Arial" w:hAnsi="Arial" w:cs="Arial"/>
+          <w:sz w:val="24"/>
+          <w:szCs w:val="24"/>
+        </w:rPr>
+        <w:t>of</w:t>
+      </w:r>
+      <w:proofErr w:type="spellEnd"/>
+      <w:r>
+        <w:rPr>
+          <w:rFonts w:ascii="Arial" w:hAnsi="Arial" w:cs="Arial"/>
+          <w:sz w:val="24"/>
+          <w:szCs w:val="24"/>
+        </w:rPr>
+        <w:t xml:space="preserve"> data </w:t>
+      </w:r>
+      <w:proofErr w:type="spellStart"/>
+      <w:r>
+        <w:rPr>
+          <w:rFonts w:ascii="Arial" w:hAnsi="Arial" w:cs="Arial"/>
+          <w:sz w:val="24"/>
+          <w:szCs w:val="24"/>
+        </w:rPr>
+        <w:t>we</w:t>
+      </w:r>
+      <w:proofErr w:type="spellEnd"/>
+      <w:r>
+        <w:rPr>
+          <w:rFonts w:ascii="Arial" w:hAnsi="Arial" w:cs="Arial"/>
+          <w:sz w:val="24"/>
+          <w:szCs w:val="24"/>
+        </w:rPr>
+        <w:t xml:space="preserve"> </w:t>
+      </w:r>
+      <w:proofErr w:type="spellStart"/>
+      <w:r>
+        <w:rPr>
+          <w:rFonts w:ascii="Arial" w:hAnsi="Arial" w:cs="Arial"/>
+          <w:sz w:val="24"/>
+          <w:szCs w:val="24"/>
+        </w:rPr>
+        <w:t>used</w:t>
+      </w:r>
+      <w:proofErr w:type="spellEnd"/>
+      <w:r>
+        <w:rPr>
+          <w:rFonts w:ascii="Arial" w:hAnsi="Arial" w:cs="Arial"/>
+          <w:sz w:val="24"/>
+          <w:szCs w:val="24"/>
+        </w:rPr>
+        <w:t xml:space="preserve"> </w:t>
+      </w:r>
+      <w:proofErr w:type="spellStart"/>
+      <w:r>
+        <w:rPr>
+          <w:rFonts w:ascii="Arial" w:hAnsi="Arial" w:cs="Arial"/>
+          <w:sz w:val="24"/>
+          <w:szCs w:val="24"/>
+        </w:rPr>
+        <w:t>the</w:t>
+      </w:r>
+      <w:proofErr w:type="spellEnd"/>
+      <w:r>
+        <w:rPr>
+          <w:rFonts w:ascii="Arial" w:hAnsi="Arial" w:cs="Arial"/>
+          <w:sz w:val="24"/>
+          <w:szCs w:val="24"/>
+        </w:rPr>
+        <w:t xml:space="preserve"> </w:t>
+      </w:r>
+      <w:proofErr w:type="spellStart"/>
+      <w:r>
+        <w:rPr>
+          <w:rFonts w:ascii="Arial" w:hAnsi="Arial" w:cs="Arial"/>
+          <w:sz w:val="24"/>
+          <w:szCs w:val="24"/>
+        </w:rPr>
+        <w:t>Entity</w:t>
+      </w:r>
+      <w:proofErr w:type="spellEnd"/>
+      <w:r>
+        <w:rPr>
+          <w:rFonts w:ascii="Arial" w:hAnsi="Arial" w:cs="Arial"/>
+          <w:sz w:val="24"/>
+          <w:szCs w:val="24"/>
+        </w:rPr>
+        <w:t xml:space="preserve"> framework for </w:t>
+      </w:r>
+      <w:proofErr w:type="spellStart"/>
+      <w:r>
+        <w:rPr>
+          <w:rFonts w:ascii="Arial" w:hAnsi="Arial" w:cs="Arial"/>
+          <w:sz w:val="24"/>
+          <w:szCs w:val="24"/>
+        </w:rPr>
+        <w:t>documentation</w:t>
+      </w:r>
+      <w:proofErr w:type="spellEnd"/>
+      <w:r>
+        <w:rPr>
+          <w:rFonts w:ascii="Arial" w:hAnsi="Arial" w:cs="Arial"/>
+          <w:sz w:val="24"/>
+          <w:szCs w:val="24"/>
+        </w:rPr>
+        <w:t xml:space="preserve"> </w:t>
+      </w:r>
+      <w:proofErr w:type="spellStart"/>
+      <w:r>
+        <w:rPr>
+          <w:rFonts w:ascii="Arial" w:hAnsi="Arial" w:cs="Arial"/>
+          <w:sz w:val="24"/>
+          <w:szCs w:val="24"/>
+        </w:rPr>
+        <w:t>and</w:t>
+      </w:r>
+      <w:proofErr w:type="spellEnd"/>
+      <w:r>
+        <w:rPr>
+          <w:rFonts w:ascii="Arial" w:hAnsi="Arial" w:cs="Arial"/>
+          <w:sz w:val="24"/>
+          <w:szCs w:val="24"/>
+        </w:rPr>
+        <w:t xml:space="preserve"> </w:t>
+      </w:r>
+      <w:proofErr w:type="spellStart"/>
+      <w:r>
+        <w:rPr>
+          <w:rFonts w:ascii="Arial" w:hAnsi="Arial" w:cs="Arial"/>
+          <w:sz w:val="24"/>
+          <w:szCs w:val="24"/>
+        </w:rPr>
+        <w:t>specification</w:t>
+      </w:r>
+      <w:proofErr w:type="spellEnd"/>
+      <w:r>
+        <w:rPr>
+          <w:rFonts w:ascii="Arial" w:hAnsi="Arial" w:cs="Arial"/>
+          <w:sz w:val="24"/>
+          <w:szCs w:val="24"/>
+        </w:rPr>
+        <w:t xml:space="preserve"> </w:t>
+      </w:r>
+      <w:proofErr w:type="spellStart"/>
+      <w:r>
+        <w:rPr>
+          <w:rFonts w:ascii="Arial" w:hAnsi="Arial" w:cs="Arial"/>
+          <w:sz w:val="24"/>
+          <w:szCs w:val="24"/>
+        </w:rPr>
+        <w:t>of</w:t>
+      </w:r>
+      <w:proofErr w:type="spellEnd"/>
+      <w:r>
+        <w:rPr>
+          <w:rFonts w:ascii="Arial" w:hAnsi="Arial" w:cs="Arial"/>
+          <w:sz w:val="24"/>
+          <w:szCs w:val="24"/>
+        </w:rPr>
+        <w:t xml:space="preserve"> </w:t>
+      </w:r>
+      <w:proofErr w:type="spellStart"/>
+      <w:r>
+        <w:rPr>
+          <w:rFonts w:ascii="Arial" w:hAnsi="Arial" w:cs="Arial"/>
+          <w:sz w:val="24"/>
+          <w:szCs w:val="24"/>
+        </w:rPr>
+        <w:t>the</w:t>
+      </w:r>
+      <w:proofErr w:type="spellEnd"/>
+      <w:r>
+        <w:rPr>
+          <w:rFonts w:ascii="Arial" w:hAnsi="Arial" w:cs="Arial"/>
+          <w:sz w:val="24"/>
+          <w:szCs w:val="24"/>
+        </w:rPr>
+        <w:t xml:space="preserve"> </w:t>
+      </w:r>
+      <w:proofErr w:type="spellStart"/>
+      <w:r>
+        <w:rPr>
+          <w:rFonts w:ascii="Arial" w:hAnsi="Arial" w:cs="Arial"/>
+          <w:sz w:val="24"/>
+          <w:szCs w:val="24"/>
+        </w:rPr>
+        <w:t>modeling</w:t>
+      </w:r>
+      <w:proofErr w:type="spellEnd"/>
+      <w:r>
+        <w:rPr>
+          <w:rFonts w:ascii="Arial" w:hAnsi="Arial" w:cs="Arial"/>
+          <w:sz w:val="24"/>
+          <w:szCs w:val="24"/>
+        </w:rPr>
+        <w:t xml:space="preserve"> </w:t>
+      </w:r>
+      <w:proofErr w:type="spellStart"/>
+      <w:r>
+        <w:rPr>
+          <w:rFonts w:ascii="Arial" w:hAnsi="Arial" w:cs="Arial"/>
+          <w:sz w:val="24"/>
+          <w:szCs w:val="24"/>
+        </w:rPr>
+        <w:t>was</w:t>
+      </w:r>
+      <w:proofErr w:type="spellEnd"/>
+      <w:r>
+        <w:rPr>
+          <w:rFonts w:ascii="Arial" w:hAnsi="Arial" w:cs="Arial"/>
+          <w:sz w:val="24"/>
+          <w:szCs w:val="24"/>
+        </w:rPr>
+        <w:t xml:space="preserve"> </w:t>
+      </w:r>
+      <w:proofErr w:type="spellStart"/>
+      <w:r>
+        <w:rPr>
+          <w:rFonts w:ascii="Arial" w:hAnsi="Arial" w:cs="Arial"/>
+          <w:sz w:val="24"/>
+          <w:szCs w:val="24"/>
+        </w:rPr>
+        <w:t>used</w:t>
+      </w:r>
+      <w:proofErr w:type="spellEnd"/>
+      <w:r>
+        <w:rPr>
+          <w:rFonts w:ascii="Arial" w:hAnsi="Arial" w:cs="Arial"/>
+          <w:sz w:val="24"/>
+          <w:szCs w:val="24"/>
+        </w:rPr>
+        <w:t xml:space="preserve"> </w:t>
+      </w:r>
+      <w:proofErr w:type="spellStart"/>
+      <w:r>
+        <w:rPr>
+          <w:rFonts w:ascii="Arial" w:hAnsi="Arial" w:cs="Arial"/>
+          <w:sz w:val="24"/>
+          <w:szCs w:val="24"/>
+        </w:rPr>
+        <w:t>to</w:t>
+      </w:r>
+      <w:proofErr w:type="spellEnd"/>
+      <w:r>
+        <w:rPr>
+          <w:rFonts w:ascii="Arial" w:hAnsi="Arial" w:cs="Arial"/>
+          <w:sz w:val="24"/>
+          <w:szCs w:val="24"/>
+        </w:rPr>
+        <w:t xml:space="preserve"> Enterprise Architect tool. For </w:t>
+      </w:r>
+      <w:proofErr w:type="spellStart"/>
+      <w:r>
+        <w:rPr>
+          <w:rFonts w:ascii="Arial" w:hAnsi="Arial" w:cs="Arial"/>
+          <w:sz w:val="24"/>
+          <w:szCs w:val="24"/>
+        </w:rPr>
+        <w:t>the</w:t>
+      </w:r>
+      <w:proofErr w:type="spellEnd"/>
+      <w:r>
+        <w:rPr>
+          <w:rFonts w:ascii="Arial" w:hAnsi="Arial" w:cs="Arial"/>
+          <w:sz w:val="24"/>
+          <w:szCs w:val="24"/>
+        </w:rPr>
+        <w:t xml:space="preserve"> </w:t>
+      </w:r>
+      <w:proofErr w:type="spellStart"/>
+      <w:r>
+        <w:rPr>
+          <w:rFonts w:ascii="Arial" w:hAnsi="Arial" w:cs="Arial"/>
+          <w:sz w:val="24"/>
+          <w:szCs w:val="24"/>
+        </w:rPr>
+        <w:t>database</w:t>
+      </w:r>
+      <w:proofErr w:type="spellEnd"/>
+      <w:r>
+        <w:rPr>
+          <w:rFonts w:ascii="Arial" w:hAnsi="Arial" w:cs="Arial"/>
+          <w:sz w:val="24"/>
+          <w:szCs w:val="24"/>
+        </w:rPr>
+        <w:t xml:space="preserve"> SQL Server </w:t>
+      </w:r>
+      <w:proofErr w:type="spellStart"/>
+      <w:r>
+        <w:rPr>
+          <w:rFonts w:ascii="Arial" w:hAnsi="Arial" w:cs="Arial"/>
+          <w:sz w:val="24"/>
+          <w:szCs w:val="24"/>
+        </w:rPr>
+        <w:t>was</w:t>
+      </w:r>
+      <w:proofErr w:type="spellEnd"/>
+      <w:r>
+        <w:rPr>
+          <w:rFonts w:ascii="Arial" w:hAnsi="Arial" w:cs="Arial"/>
+          <w:sz w:val="24"/>
+          <w:szCs w:val="24"/>
+        </w:rPr>
+        <w:t xml:space="preserve"> </w:t>
+      </w:r>
+      <w:proofErr w:type="spellStart"/>
+      <w:r>
+        <w:rPr>
+          <w:rFonts w:ascii="Arial" w:hAnsi="Arial" w:cs="Arial"/>
+          <w:sz w:val="24"/>
+          <w:szCs w:val="24"/>
+        </w:rPr>
+        <w:t>used</w:t>
+      </w:r>
+      <w:proofErr w:type="spellEnd"/>
+      <w:r>
+        <w:rPr>
+          <w:rFonts w:ascii="Arial" w:hAnsi="Arial" w:cs="Arial"/>
+          <w:sz w:val="24"/>
+          <w:szCs w:val="24"/>
+        </w:rPr>
+        <w:t xml:space="preserve"> 2012. The </w:t>
+      </w:r>
+      <w:proofErr w:type="spellStart"/>
+      <w:r>
+        <w:rPr>
+          <w:rFonts w:ascii="Arial" w:hAnsi="Arial" w:cs="Arial"/>
+          <w:sz w:val="24"/>
+          <w:szCs w:val="24"/>
+        </w:rPr>
+        <w:t>architectural</w:t>
+      </w:r>
+      <w:proofErr w:type="spellEnd"/>
+      <w:r>
+        <w:rPr>
+          <w:rFonts w:ascii="Arial" w:hAnsi="Arial" w:cs="Arial"/>
+          <w:sz w:val="24"/>
+          <w:szCs w:val="24"/>
+        </w:rPr>
+        <w:t xml:space="preserve"> </w:t>
+      </w:r>
+      <w:proofErr w:type="spellStart"/>
+      <w:r>
+        <w:rPr>
+          <w:rFonts w:ascii="Arial" w:hAnsi="Arial" w:cs="Arial"/>
+          <w:sz w:val="24"/>
+          <w:szCs w:val="24"/>
+        </w:rPr>
+        <w:t>pattern</w:t>
+      </w:r>
+      <w:proofErr w:type="spellEnd"/>
+      <w:r>
+        <w:rPr>
+          <w:rFonts w:ascii="Arial" w:hAnsi="Arial" w:cs="Arial"/>
+          <w:sz w:val="24"/>
+          <w:szCs w:val="24"/>
+        </w:rPr>
+        <w:t xml:space="preserve"> </w:t>
+      </w:r>
+      <w:proofErr w:type="spellStart"/>
+      <w:r>
+        <w:rPr>
+          <w:rFonts w:ascii="Arial" w:hAnsi="Arial" w:cs="Arial"/>
+          <w:sz w:val="24"/>
+          <w:szCs w:val="24"/>
+        </w:rPr>
+        <w:t>adopted</w:t>
+      </w:r>
+      <w:proofErr w:type="spellEnd"/>
+      <w:r>
+        <w:rPr>
+          <w:rFonts w:ascii="Arial" w:hAnsi="Arial" w:cs="Arial"/>
+          <w:sz w:val="24"/>
+          <w:szCs w:val="24"/>
+        </w:rPr>
+        <w:t xml:space="preserve"> for </w:t>
+      </w:r>
+      <w:proofErr w:type="spellStart"/>
+      <w:r>
+        <w:rPr>
+          <w:rFonts w:ascii="Arial" w:hAnsi="Arial" w:cs="Arial"/>
+          <w:sz w:val="24"/>
+          <w:szCs w:val="24"/>
+        </w:rPr>
+        <w:t>coding</w:t>
+      </w:r>
+      <w:proofErr w:type="spellEnd"/>
+      <w:r>
+        <w:rPr>
+          <w:rFonts w:ascii="Arial" w:hAnsi="Arial" w:cs="Arial"/>
+          <w:sz w:val="24"/>
+          <w:szCs w:val="24"/>
+        </w:rPr>
+        <w:t xml:space="preserve"> system </w:t>
+      </w:r>
+      <w:proofErr w:type="spellStart"/>
+      <w:r>
+        <w:rPr>
+          <w:rFonts w:ascii="Arial" w:hAnsi="Arial" w:cs="Arial"/>
+          <w:sz w:val="24"/>
+          <w:szCs w:val="24"/>
+        </w:rPr>
+        <w:t>was</w:t>
+      </w:r>
+      <w:proofErr w:type="spellEnd"/>
+      <w:r>
+        <w:rPr>
+          <w:rFonts w:ascii="Arial" w:hAnsi="Arial" w:cs="Arial"/>
+          <w:sz w:val="24"/>
+          <w:szCs w:val="24"/>
+        </w:rPr>
+        <w:t xml:space="preserve"> </w:t>
+      </w:r>
+      <w:proofErr w:type="spellStart"/>
+      <w:r>
+        <w:rPr>
+          <w:rFonts w:ascii="Arial" w:hAnsi="Arial" w:cs="Arial"/>
+          <w:sz w:val="24"/>
+          <w:szCs w:val="24"/>
+        </w:rPr>
+        <w:t>the</w:t>
+      </w:r>
+      <w:proofErr w:type="spellEnd"/>
+      <w:r>
+        <w:rPr>
+          <w:rFonts w:ascii="Arial" w:hAnsi="Arial" w:cs="Arial"/>
+          <w:sz w:val="24"/>
+          <w:szCs w:val="24"/>
+        </w:rPr>
+        <w:t xml:space="preserve"> MVC </w:t>
+      </w:r>
+      <w:proofErr w:type="spellStart"/>
+      <w:r>
+        <w:rPr>
+          <w:rFonts w:ascii="Arial" w:hAnsi="Arial" w:cs="Arial"/>
+          <w:sz w:val="24"/>
+          <w:szCs w:val="24"/>
+        </w:rPr>
+        <w:t>that</w:t>
+      </w:r>
+      <w:proofErr w:type="spellEnd"/>
+      <w:r>
+        <w:rPr>
+          <w:rFonts w:ascii="Arial" w:hAnsi="Arial" w:cs="Arial"/>
+          <w:sz w:val="24"/>
+          <w:szCs w:val="24"/>
+        </w:rPr>
+        <w:t xml:space="preserve"> </w:t>
+      </w:r>
+      <w:proofErr w:type="spellStart"/>
+      <w:r>
+        <w:rPr>
+          <w:rFonts w:ascii="Arial" w:hAnsi="Arial" w:cs="Arial"/>
+          <w:sz w:val="24"/>
+          <w:szCs w:val="24"/>
+        </w:rPr>
+        <w:t>seeks</w:t>
+      </w:r>
+      <w:proofErr w:type="spellEnd"/>
+      <w:r>
+        <w:rPr>
+          <w:rFonts w:ascii="Arial" w:hAnsi="Arial" w:cs="Arial"/>
+          <w:sz w:val="24"/>
+          <w:szCs w:val="24"/>
+        </w:rPr>
+        <w:t xml:space="preserve"> </w:t>
+      </w:r>
+      <w:proofErr w:type="spellStart"/>
+      <w:r>
+        <w:rPr>
+          <w:rFonts w:ascii="Arial" w:hAnsi="Arial" w:cs="Arial"/>
+          <w:sz w:val="24"/>
+          <w:szCs w:val="24"/>
+        </w:rPr>
+        <w:t>to</w:t>
+      </w:r>
+      <w:proofErr w:type="spellEnd"/>
+      <w:r>
+        <w:rPr>
+          <w:rFonts w:ascii="Arial" w:hAnsi="Arial" w:cs="Arial"/>
+          <w:sz w:val="24"/>
+          <w:szCs w:val="24"/>
+        </w:rPr>
+        <w:t xml:space="preserve"> divide </w:t>
+      </w:r>
+      <w:proofErr w:type="spellStart"/>
+      <w:r>
+        <w:rPr>
+          <w:rFonts w:ascii="Arial" w:hAnsi="Arial" w:cs="Arial"/>
+          <w:sz w:val="24"/>
+          <w:szCs w:val="24"/>
+        </w:rPr>
+        <w:t>the</w:t>
+      </w:r>
+      <w:proofErr w:type="spellEnd"/>
+      <w:r>
+        <w:rPr>
+          <w:rFonts w:ascii="Arial" w:hAnsi="Arial" w:cs="Arial"/>
+          <w:sz w:val="24"/>
+          <w:szCs w:val="24"/>
+        </w:rPr>
+        <w:t xml:space="preserve"> </w:t>
+      </w:r>
+      <w:proofErr w:type="spellStart"/>
+      <w:r>
+        <w:rPr>
+          <w:rFonts w:ascii="Arial" w:hAnsi="Arial" w:cs="Arial"/>
+          <w:sz w:val="24"/>
+          <w:szCs w:val="24"/>
+        </w:rPr>
+        <w:t>responsibilities</w:t>
+      </w:r>
+      <w:proofErr w:type="spellEnd"/>
+      <w:r>
+        <w:rPr>
+          <w:rFonts w:ascii="Arial" w:hAnsi="Arial" w:cs="Arial"/>
+          <w:sz w:val="24"/>
+          <w:szCs w:val="24"/>
+        </w:rPr>
+        <w:t xml:space="preserve"> </w:t>
+      </w:r>
+      <w:proofErr w:type="spellStart"/>
+      <w:r>
+        <w:rPr>
+          <w:rFonts w:ascii="Arial" w:hAnsi="Arial" w:cs="Arial"/>
+          <w:sz w:val="24"/>
+          <w:szCs w:val="24"/>
+        </w:rPr>
+        <w:t>of</w:t>
+      </w:r>
+      <w:proofErr w:type="spellEnd"/>
+      <w:r>
+        <w:rPr>
+          <w:rFonts w:ascii="Arial" w:hAnsi="Arial" w:cs="Arial"/>
+          <w:sz w:val="24"/>
+          <w:szCs w:val="24"/>
+        </w:rPr>
+        <w:t xml:space="preserve"> </w:t>
+      </w:r>
+      <w:proofErr w:type="spellStart"/>
+      <w:r>
+        <w:rPr>
+          <w:rFonts w:ascii="Arial" w:hAnsi="Arial" w:cs="Arial"/>
+          <w:sz w:val="24"/>
+          <w:szCs w:val="24"/>
+        </w:rPr>
+        <w:t>coding</w:t>
+      </w:r>
+      <w:proofErr w:type="spellEnd"/>
+      <w:r>
+        <w:rPr>
+          <w:rFonts w:ascii="Arial" w:hAnsi="Arial" w:cs="Arial"/>
+          <w:sz w:val="24"/>
+          <w:szCs w:val="24"/>
+        </w:rPr>
+        <w:t xml:space="preserve"> </w:t>
+      </w:r>
+      <w:proofErr w:type="spellStart"/>
+      <w:r>
+        <w:rPr>
+          <w:rFonts w:ascii="Arial" w:hAnsi="Arial" w:cs="Arial"/>
+          <w:sz w:val="24"/>
+          <w:szCs w:val="24"/>
+        </w:rPr>
+        <w:t>layers</w:t>
+      </w:r>
+      <w:proofErr w:type="spellEnd"/>
+      <w:r>
+        <w:rPr>
+          <w:rFonts w:ascii="Arial" w:hAnsi="Arial" w:cs="Arial"/>
+          <w:sz w:val="24"/>
+          <w:szCs w:val="24"/>
+        </w:rPr>
+        <w:t xml:space="preserve"> </w:t>
+      </w:r>
+      <w:proofErr w:type="spellStart"/>
+      <w:r>
+        <w:rPr>
+          <w:rFonts w:ascii="Arial" w:hAnsi="Arial" w:cs="Arial"/>
+          <w:sz w:val="24"/>
+          <w:szCs w:val="24"/>
+        </w:rPr>
+        <w:t>was</w:t>
+      </w:r>
+      <w:proofErr w:type="spellEnd"/>
+      <w:r>
+        <w:rPr>
+          <w:rFonts w:ascii="Arial" w:hAnsi="Arial" w:cs="Arial"/>
+          <w:sz w:val="24"/>
+          <w:szCs w:val="24"/>
+        </w:rPr>
+        <w:t xml:space="preserve"> </w:t>
+      </w:r>
+      <w:proofErr w:type="spellStart"/>
+      <w:r>
+        <w:rPr>
+          <w:rFonts w:ascii="Arial" w:hAnsi="Arial" w:cs="Arial"/>
+          <w:sz w:val="24"/>
+          <w:szCs w:val="24"/>
+        </w:rPr>
+        <w:t>also</w:t>
+      </w:r>
+      <w:proofErr w:type="spellEnd"/>
+      <w:r>
+        <w:rPr>
+          <w:rFonts w:ascii="Arial" w:hAnsi="Arial" w:cs="Arial"/>
+          <w:sz w:val="24"/>
+          <w:szCs w:val="24"/>
+        </w:rPr>
+        <w:t xml:space="preserve"> </w:t>
+      </w:r>
+      <w:proofErr w:type="spellStart"/>
+      <w:r>
+        <w:rPr>
+          <w:rFonts w:ascii="Arial" w:hAnsi="Arial" w:cs="Arial"/>
+          <w:sz w:val="24"/>
+          <w:szCs w:val="24"/>
+        </w:rPr>
+        <w:t>used</w:t>
+      </w:r>
+      <w:proofErr w:type="spellEnd"/>
+      <w:r>
+        <w:rPr>
+          <w:rFonts w:ascii="Arial" w:hAnsi="Arial" w:cs="Arial"/>
+          <w:sz w:val="24"/>
+          <w:szCs w:val="24"/>
+        </w:rPr>
+        <w:t xml:space="preserve"> a </w:t>
+      </w:r>
+      <w:proofErr w:type="spellStart"/>
+      <w:r>
+        <w:rPr>
+          <w:rFonts w:ascii="Arial" w:hAnsi="Arial" w:cs="Arial"/>
+          <w:sz w:val="24"/>
+          <w:szCs w:val="24"/>
+        </w:rPr>
+        <w:t>layer</w:t>
+      </w:r>
+      <w:proofErr w:type="spellEnd"/>
+      <w:r>
+        <w:rPr>
+          <w:rFonts w:ascii="Arial" w:hAnsi="Arial" w:cs="Arial"/>
+          <w:sz w:val="24"/>
+          <w:szCs w:val="24"/>
+        </w:rPr>
+        <w:t xml:space="preserve"> </w:t>
+      </w:r>
+      <w:proofErr w:type="spellStart"/>
+      <w:r>
+        <w:rPr>
+          <w:rFonts w:ascii="Arial" w:hAnsi="Arial" w:cs="Arial"/>
+          <w:sz w:val="24"/>
+          <w:szCs w:val="24"/>
+        </w:rPr>
+        <w:t>called</w:t>
+      </w:r>
+      <w:proofErr w:type="spellEnd"/>
+      <w:r>
+        <w:rPr>
+          <w:rFonts w:ascii="Arial" w:hAnsi="Arial" w:cs="Arial"/>
+          <w:sz w:val="24"/>
+          <w:szCs w:val="24"/>
+        </w:rPr>
+        <w:t xml:space="preserve"> BO (Business </w:t>
+      </w:r>
+      <w:proofErr w:type="spellStart"/>
+      <w:r>
+        <w:rPr>
+          <w:rFonts w:ascii="Arial" w:hAnsi="Arial" w:cs="Arial"/>
+          <w:sz w:val="24"/>
+          <w:szCs w:val="24"/>
+        </w:rPr>
+        <w:t>Object</w:t>
+      </w:r>
+      <w:proofErr w:type="spellEnd"/>
+      <w:r>
+        <w:rPr>
+          <w:rFonts w:ascii="Arial" w:hAnsi="Arial" w:cs="Arial"/>
+          <w:sz w:val="24"/>
+          <w:szCs w:val="24"/>
+        </w:rPr>
+        <w:t xml:space="preserve">) </w:t>
+      </w:r>
+      <w:proofErr w:type="spellStart"/>
+      <w:r>
+        <w:rPr>
+          <w:rFonts w:ascii="Arial" w:hAnsi="Arial" w:cs="Arial"/>
+          <w:sz w:val="24"/>
+          <w:szCs w:val="24"/>
+        </w:rPr>
+        <w:t>Where</w:t>
+      </w:r>
+      <w:proofErr w:type="spellEnd"/>
+      <w:r>
+        <w:rPr>
+          <w:rFonts w:ascii="Arial" w:hAnsi="Arial" w:cs="Arial"/>
+          <w:sz w:val="24"/>
+          <w:szCs w:val="24"/>
+        </w:rPr>
+        <w:t xml:space="preserve"> </w:t>
+      </w:r>
+      <w:proofErr w:type="spellStart"/>
+      <w:r>
+        <w:rPr>
+          <w:rFonts w:ascii="Arial" w:hAnsi="Arial" w:cs="Arial"/>
+          <w:sz w:val="24"/>
+          <w:szCs w:val="24"/>
+        </w:rPr>
+        <w:t>was</w:t>
+      </w:r>
+      <w:proofErr w:type="spellEnd"/>
+      <w:r>
+        <w:rPr>
+          <w:rFonts w:ascii="Arial" w:hAnsi="Arial" w:cs="Arial"/>
+          <w:sz w:val="24"/>
+          <w:szCs w:val="24"/>
+        </w:rPr>
+        <w:t xml:space="preserve"> </w:t>
+      </w:r>
+      <w:proofErr w:type="spellStart"/>
+      <w:r>
+        <w:rPr>
+          <w:rFonts w:ascii="Arial" w:hAnsi="Arial" w:cs="Arial"/>
+          <w:sz w:val="24"/>
+          <w:szCs w:val="24"/>
+        </w:rPr>
+        <w:t>codified</w:t>
+      </w:r>
+      <w:proofErr w:type="spellEnd"/>
+      <w:r>
+        <w:rPr>
+          <w:rFonts w:ascii="Arial" w:hAnsi="Arial" w:cs="Arial"/>
+          <w:sz w:val="24"/>
+          <w:szCs w:val="24"/>
+        </w:rPr>
+        <w:t xml:space="preserve"> </w:t>
+      </w:r>
+      <w:proofErr w:type="spellStart"/>
+      <w:r>
+        <w:rPr>
+          <w:rFonts w:ascii="Arial" w:hAnsi="Arial" w:cs="Arial"/>
+          <w:sz w:val="24"/>
+          <w:szCs w:val="24"/>
+        </w:rPr>
+        <w:t>rules</w:t>
+      </w:r>
+      <w:proofErr w:type="spellEnd"/>
+      <w:r>
+        <w:rPr>
+          <w:rFonts w:ascii="Arial" w:hAnsi="Arial" w:cs="Arial"/>
+          <w:sz w:val="24"/>
+          <w:szCs w:val="24"/>
+        </w:rPr>
+        <w:t xml:space="preserve"> </w:t>
+      </w:r>
+      <w:proofErr w:type="spellStart"/>
+      <w:r>
+        <w:rPr>
+          <w:rFonts w:ascii="Arial" w:hAnsi="Arial" w:cs="Arial"/>
+          <w:sz w:val="24"/>
+          <w:szCs w:val="24"/>
+        </w:rPr>
+        <w:t>of</w:t>
+      </w:r>
+      <w:proofErr w:type="spellEnd"/>
+      <w:r>
+        <w:rPr>
+          <w:rFonts w:ascii="Arial" w:hAnsi="Arial" w:cs="Arial"/>
+          <w:sz w:val="24"/>
+          <w:szCs w:val="24"/>
+        </w:rPr>
+        <w:t xml:space="preserve"> business.</w:t>
       </w:r>
     </w:p>
     <w:p>
@@ -4450,25 +6462,7 @@
           <w:sz w:val="24"/>
           <w:szCs w:val="24"/>
         </w:rPr>
-        <w:t xml:space="preserve"> (ANBT NBR </w:t>
-      </w:r>
-      <w:bookmarkStart w:id="0" w:name="_GoBack"/>
-      <w:r>
-        <w:rPr>
-          <w:rFonts w:ascii="Arial" w:hAnsi="Arial" w:cs="Arial"/>
-          <w:sz w:val="24"/>
-          <w:szCs w:val="24"/>
-        </w:rPr>
-        <w:t>14724</w:t>
-      </w:r>
-      <w:bookmarkEnd w:id="0"/>
-      <w:r>
-        <w:rPr>
-          <w:rFonts w:ascii="Arial" w:hAnsi="Arial" w:cs="Arial"/>
-          <w:sz w:val="24"/>
-          <w:szCs w:val="24"/>
-        </w:rPr>
-        <w:t>, item 4.2.1.9</w:t>
+        <w:t xml:space="preserve"> (ANBT NBR 14724, item 4.2.1.9</w:t>
       </w:r>
       <w:proofErr w:type="gramStart"/>
       <w:r>
@@ -4546,7 +6540,177 @@
           <w:sz w:val="24"/>
           <w:szCs w:val="24"/>
         </w:rPr>
-        <w:t xml:space="preserve">Quadro 1 – Valores aceitáveis de erro técnico de medição relativo para </w:t>
+        <w:t>Figura</w:t>
+      </w:r>
+      <w:r>
+        <w:rPr>
+          <w:rFonts w:ascii="Arial" w:hAnsi="Arial" w:cs="Arial"/>
+          <w:sz w:val="24"/>
+          <w:szCs w:val="24"/>
+        </w:rPr>
+        <w:t xml:space="preserve"> 1 -</w:t>
+      </w:r>
+      <w:r>
+        <w:rPr>
+          <w:rFonts w:ascii="Arial" w:hAnsi="Arial" w:cs="Arial"/>
+          <w:sz w:val="24"/>
+          <w:szCs w:val="24"/>
+        </w:rPr>
+        <w:t xml:space="preserve"> </w:t>
+      </w:r>
+      <w:r>
+        <w:rPr>
+          <w:rFonts w:ascii="Arial" w:hAnsi="Arial" w:cs="Arial"/>
+          <w:sz w:val="24"/>
+          <w:szCs w:val="24"/>
+        </w:rPr>
+        <w:t>Diagrama de Caso de Uso</w:t>
+      </w:r>
+    </w:p>
+    <w:p>
+      <w:pPr>
+        <w:autoSpaceDE w:val="0"/>
+        <w:autoSpaceDN w:val="0"/>
+        <w:adjustRightInd w:val="0"/>
+        <w:jc w:val="both"/>
+        <w:rPr>
+          <w:rFonts w:ascii="Arial" w:hAnsi="Arial" w:cs="Arial"/>
+          <w:sz w:val="24"/>
+          <w:szCs w:val="24"/>
+        </w:rPr>
+      </w:pPr>
+      <w:r>
+        <w:rPr>
+          <w:rFonts w:ascii="Arial" w:hAnsi="Arial" w:cs="Arial"/>
+          <w:sz w:val="24"/>
+          <w:szCs w:val="24"/>
+        </w:rPr>
+        <w:t>Figura</w:t>
+      </w:r>
+      <w:r>
+        <w:rPr>
+          <w:rFonts w:ascii="Arial" w:hAnsi="Arial" w:cs="Arial"/>
+          <w:sz w:val="24"/>
+          <w:szCs w:val="24"/>
+        </w:rPr>
+        <w:t xml:space="preserve"> </w:t>
+      </w:r>
+      <w:r>
+        <w:rPr>
+          <w:rFonts w:ascii="Arial" w:hAnsi="Arial" w:cs="Arial"/>
+          <w:sz w:val="24"/>
+          <w:szCs w:val="24"/>
+        </w:rPr>
+        <w:t>2</w:t>
+      </w:r>
+      <w:r>
+        <w:rPr>
+          <w:rFonts w:ascii="Arial" w:hAnsi="Arial" w:cs="Arial"/>
+          <w:sz w:val="24"/>
+          <w:szCs w:val="24"/>
+        </w:rPr>
+        <w:t xml:space="preserve"> </w:t>
+      </w:r>
+      <w:r>
+        <w:rPr>
+          <w:rFonts w:ascii="Arial" w:hAnsi="Arial" w:cs="Arial"/>
+          <w:sz w:val="24"/>
+          <w:szCs w:val="24"/>
+        </w:rPr>
+        <w:t>-</w:t>
+      </w:r>
+      <w:r>
+        <w:rPr>
+          <w:rFonts w:ascii="Arial" w:hAnsi="Arial" w:cs="Arial"/>
+          <w:sz w:val="24"/>
+          <w:szCs w:val="24"/>
+        </w:rPr>
+        <w:t xml:space="preserve"> </w:t>
+      </w:r>
+      <w:r>
+        <w:rPr>
+          <w:rFonts w:ascii="Arial" w:hAnsi="Arial" w:cs="Arial"/>
+          <w:sz w:val="24"/>
+          <w:szCs w:val="24"/>
+        </w:rPr>
+        <w:t>Diagrama de Atores</w:t>
+      </w:r>
+    </w:p>
+    <w:p>
+      <w:pPr>
+        <w:autoSpaceDE w:val="0"/>
+        <w:autoSpaceDN w:val="0"/>
+        <w:adjustRightInd w:val="0"/>
+        <w:jc w:val="both"/>
+        <w:rPr>
+          <w:rFonts w:ascii="Arial" w:hAnsi="Arial" w:cs="Arial"/>
+          <w:sz w:val="24"/>
+          <w:szCs w:val="24"/>
+        </w:rPr>
+      </w:pPr>
+      <w:r>
+        <w:rPr>
+          <w:rFonts w:ascii="Arial" w:hAnsi="Arial" w:cs="Arial"/>
+          <w:sz w:val="24"/>
+          <w:szCs w:val="24"/>
+        </w:rPr>
+        <w:t>Figura</w:t>
+      </w:r>
+      <w:r>
+        <w:rPr>
+          <w:rFonts w:ascii="Arial" w:hAnsi="Arial" w:cs="Arial"/>
+          <w:sz w:val="24"/>
+          <w:szCs w:val="24"/>
+        </w:rPr>
+        <w:t xml:space="preserve"> </w:t>
+      </w:r>
+      <w:r>
+        <w:rPr>
+          <w:rFonts w:ascii="Arial" w:hAnsi="Arial" w:cs="Arial"/>
+          <w:sz w:val="24"/>
+          <w:szCs w:val="24"/>
+        </w:rPr>
+        <w:t>3</w:t>
+      </w:r>
+      <w:r>
+        <w:rPr>
+          <w:rFonts w:ascii="Arial" w:hAnsi="Arial" w:cs="Arial"/>
+          <w:sz w:val="24"/>
+          <w:szCs w:val="24"/>
+        </w:rPr>
+        <w:t xml:space="preserve"> </w:t>
+      </w:r>
+      <w:r>
+        <w:rPr>
+          <w:rFonts w:ascii="Arial" w:hAnsi="Arial" w:cs="Arial"/>
+          <w:sz w:val="24"/>
+          <w:szCs w:val="24"/>
+        </w:rPr>
+        <w:t>-</w:t>
+      </w:r>
+      <w:r>
+        <w:rPr>
+          <w:rFonts w:ascii="Arial" w:hAnsi="Arial" w:cs="Arial"/>
+          <w:sz w:val="24"/>
+          <w:szCs w:val="24"/>
+        </w:rPr>
+        <w:t xml:space="preserve"> </w:t>
+      </w:r>
+      <w:r>
+        <w:rPr>
+          <w:rFonts w:ascii="Arial" w:hAnsi="Arial" w:cs="Arial"/>
+          <w:sz w:val="24"/>
+          <w:szCs w:val="24"/>
+        </w:rPr>
+        <w:t xml:space="preserve">Diagrama </w:t>
+      </w:r>
+      <w:r>
+        <w:rPr>
+          <w:rFonts w:ascii="Arial" w:hAnsi="Arial" w:cs="Arial"/>
+          <w:sz w:val="24"/>
+          <w:szCs w:val="24"/>
+        </w:rPr>
+        <w:t xml:space="preserve">de Caso de Uso - Efetuar </w:t>
       </w:r>
       <w:proofErr w:type="spellStart"/>
       <w:r>
@@ -4555,16 +6719,197 @@
           <w:sz w:val="24"/>
           <w:szCs w:val="24"/>
         </w:rPr>
-        <w:t>antropometristas</w:t>
+        <w:t>Login</w:t>
       </w:r>
       <w:proofErr w:type="spellEnd"/>
-      <w:r>
-        <w:rPr>
-          <w:rFonts w:ascii="Arial" w:hAnsi="Arial" w:cs="Arial"/>
-          <w:sz w:val="24"/>
-          <w:szCs w:val="24"/>
-        </w:rPr>
-        <w:t xml:space="preserve"> iniciantes e </w:t>
+    </w:p>
+    <w:p>
+      <w:pPr>
+        <w:autoSpaceDE w:val="0"/>
+        <w:autoSpaceDN w:val="0"/>
+        <w:adjustRightInd w:val="0"/>
+        <w:jc w:val="both"/>
+        <w:rPr>
+          <w:rFonts w:ascii="Arial" w:hAnsi="Arial" w:cs="Arial"/>
+          <w:sz w:val="24"/>
+          <w:szCs w:val="24"/>
+        </w:rPr>
+      </w:pPr>
+      <w:r>
+        <w:rPr>
+          <w:rFonts w:ascii="Arial" w:hAnsi="Arial" w:cs="Arial"/>
+          <w:sz w:val="24"/>
+          <w:szCs w:val="24"/>
+        </w:rPr>
+        <w:t>Figura 4 - Diagrama de Caso de Uso - Manter Pessoa</w:t>
+      </w:r>
+    </w:p>
+    <w:p>
+      <w:pPr>
+        <w:autoSpaceDE w:val="0"/>
+        <w:autoSpaceDN w:val="0"/>
+        <w:adjustRightInd w:val="0"/>
+        <w:jc w:val="both"/>
+        <w:rPr>
+          <w:rFonts w:ascii="Arial" w:hAnsi="Arial" w:cs="Arial"/>
+          <w:sz w:val="24"/>
+          <w:szCs w:val="24"/>
+        </w:rPr>
+      </w:pPr>
+      <w:r>
+        <w:rPr>
+          <w:rFonts w:ascii="Arial" w:hAnsi="Arial" w:cs="Arial"/>
+          <w:sz w:val="24"/>
+          <w:szCs w:val="24"/>
+        </w:rPr>
+        <w:t>Figura 5 - Diagrama de Caso de Uso - Consultar Pessoa</w:t>
+      </w:r>
+    </w:p>
+    <w:p>
+      <w:pPr>
+        <w:autoSpaceDE w:val="0"/>
+        <w:autoSpaceDN w:val="0"/>
+        <w:adjustRightInd w:val="0"/>
+        <w:jc w:val="both"/>
+        <w:rPr>
+          <w:rFonts w:ascii="Arial" w:hAnsi="Arial" w:cs="Arial"/>
+          <w:sz w:val="24"/>
+          <w:szCs w:val="24"/>
+        </w:rPr>
+      </w:pPr>
+      <w:r>
+        <w:rPr>
+          <w:rFonts w:ascii="Arial" w:hAnsi="Arial" w:cs="Arial"/>
+          <w:sz w:val="24"/>
+          <w:szCs w:val="24"/>
+        </w:rPr>
+        <w:t>Figura 6 - Diagrama de Caso de Uso - Protocolar Documentação</w:t>
+      </w:r>
+    </w:p>
+    <w:p>
+      <w:pPr>
+        <w:autoSpaceDE w:val="0"/>
+        <w:autoSpaceDN w:val="0"/>
+        <w:adjustRightInd w:val="0"/>
+        <w:jc w:val="both"/>
+        <w:rPr>
+          <w:rFonts w:ascii="Arial" w:hAnsi="Arial" w:cs="Arial"/>
+          <w:sz w:val="24"/>
+          <w:szCs w:val="24"/>
+        </w:rPr>
+      </w:pPr>
+      <w:r>
+        <w:rPr>
+          <w:rFonts w:ascii="Arial" w:hAnsi="Arial" w:cs="Arial"/>
+          <w:sz w:val="24"/>
+          <w:szCs w:val="24"/>
+        </w:rPr>
+        <w:t>Figura 7 - Diagrama de Caso de Uso - Manter Pericia</w:t>
+      </w:r>
+    </w:p>
+    <w:p>
+      <w:pPr>
+        <w:autoSpaceDE w:val="0"/>
+        <w:autoSpaceDN w:val="0"/>
+        <w:adjustRightInd w:val="0"/>
+        <w:jc w:val="both"/>
+        <w:rPr>
+          <w:rFonts w:ascii="Arial" w:hAnsi="Arial" w:cs="Arial"/>
+          <w:sz w:val="24"/>
+          <w:szCs w:val="24"/>
+        </w:rPr>
+      </w:pPr>
+      <w:r>
+        <w:rPr>
+          <w:rFonts w:ascii="Arial" w:hAnsi="Arial" w:cs="Arial"/>
+          <w:sz w:val="24"/>
+          <w:szCs w:val="24"/>
+        </w:rPr>
+        <w:t>Figura 8 - Diagrama de Caso de Uso - Manter Agendamento</w:t>
+      </w:r>
+    </w:p>
+    <w:p>
+      <w:pPr>
+        <w:autoSpaceDE w:val="0"/>
+        <w:autoSpaceDN w:val="0"/>
+        <w:adjustRightInd w:val="0"/>
+        <w:jc w:val="both"/>
+        <w:rPr>
+          <w:rFonts w:ascii="Arial" w:hAnsi="Arial" w:cs="Arial"/>
+          <w:sz w:val="24"/>
+          <w:szCs w:val="24"/>
+        </w:rPr>
+      </w:pPr>
+      <w:r>
+        <w:rPr>
+          <w:rFonts w:ascii="Arial" w:hAnsi="Arial" w:cs="Arial"/>
+          <w:sz w:val="24"/>
+          <w:szCs w:val="24"/>
+        </w:rPr>
+        <w:t>Figura 9 - Diagrama de Caso de Uso - Requisição de Viagem</w:t>
+      </w:r>
+    </w:p>
+    <w:p>
+      <w:pPr>
+        <w:autoSpaceDE w:val="0"/>
+        <w:autoSpaceDN w:val="0"/>
+        <w:adjustRightInd w:val="0"/>
+        <w:jc w:val="both"/>
+        <w:rPr>
+          <w:rFonts w:ascii="Arial" w:hAnsi="Arial" w:cs="Arial"/>
+          <w:sz w:val="24"/>
+          <w:szCs w:val="24"/>
+        </w:rPr>
+      </w:pPr>
+      <w:r>
+        <w:rPr>
+          <w:rFonts w:ascii="Arial" w:hAnsi="Arial" w:cs="Arial"/>
+          <w:sz w:val="24"/>
+          <w:szCs w:val="24"/>
+        </w:rPr>
+        <w:t>Figura 10 - Diagrama de Caso de Uso - Manter Clinica</w:t>
+      </w:r>
+    </w:p>
+    <w:p>
+      <w:pPr>
+        <w:autoSpaceDE w:val="0"/>
+        <w:autoSpaceDN w:val="0"/>
+        <w:adjustRightInd w:val="0"/>
+        <w:jc w:val="both"/>
+        <w:rPr>
+          <w:rFonts w:ascii="Arial" w:hAnsi="Arial" w:cs="Arial"/>
+          <w:sz w:val="24"/>
+          <w:szCs w:val="24"/>
+        </w:rPr>
+      </w:pPr>
+      <w:r>
+        <w:rPr>
+          <w:rFonts w:ascii="Arial" w:hAnsi="Arial" w:cs="Arial"/>
+          <w:sz w:val="24"/>
+          <w:szCs w:val="24"/>
+        </w:rPr>
+        <w:t>Figura 11 - Diagrama de Caso de Uso - Manter Médico</w:t>
+      </w:r>
+    </w:p>
+    <w:p>
+      <w:pPr>
+        <w:autoSpaceDE w:val="0"/>
+        <w:autoSpaceDN w:val="0"/>
+        <w:adjustRightInd w:val="0"/>
+        <w:jc w:val="both"/>
+        <w:rPr>
+          <w:rFonts w:ascii="Arial" w:hAnsi="Arial" w:cs="Arial"/>
+          <w:sz w:val="24"/>
+          <w:szCs w:val="24"/>
+        </w:rPr>
+      </w:pPr>
+      <w:r>
+        <w:rPr>
+          <w:rFonts w:ascii="Arial" w:hAnsi="Arial" w:cs="Arial"/>
+          <w:sz w:val="24"/>
+          <w:szCs w:val="24"/>
+        </w:rPr>
+        <w:t xml:space="preserve">Figura 12 - Diagrama de Sequência - Efetuar </w:t>
       </w:r>
       <w:proofErr w:type="spellStart"/>
       <w:r>
@@ -4573,53 +6918,190 @@
           <w:sz w:val="24"/>
           <w:szCs w:val="24"/>
         </w:rPr>
-        <w:t>experientesno</w:t>
+        <w:t>Login</w:t>
       </w:r>
       <w:proofErr w:type="spellEnd"/>
-      <w:r>
-        <w:rPr>
-          <w:rFonts w:ascii="Arial" w:hAnsi="Arial" w:cs="Arial"/>
-          <w:sz w:val="24"/>
-          <w:szCs w:val="24"/>
-        </w:rPr>
-        <w:t xml:space="preserve"> Estado de São </w:t>
-      </w:r>
-      <w:proofErr w:type="gramStart"/>
-      <w:r>
-        <w:rPr>
-          <w:rFonts w:ascii="Arial" w:hAnsi="Arial" w:cs="Arial"/>
-          <w:sz w:val="24"/>
-          <w:szCs w:val="24"/>
-        </w:rPr>
-        <w:t>Paulo</w:t>
-      </w:r>
-      <w:r>
-        <w:rPr>
-          <w:rFonts w:ascii="Arial" w:hAnsi="Arial" w:cs="Arial"/>
-          <w:sz w:val="24"/>
-          <w:szCs w:val="24"/>
-        </w:rPr>
-        <w:t xml:space="preserve"> ...</w:t>
-      </w:r>
-      <w:proofErr w:type="gramEnd"/>
-      <w:r>
-        <w:rPr>
-          <w:rFonts w:ascii="Arial" w:hAnsi="Arial" w:cs="Arial"/>
-          <w:sz w:val="24"/>
-          <w:szCs w:val="24"/>
-        </w:rPr>
-        <w:t xml:space="preserve">....................... </w:t>
-      </w:r>
-      <w:proofErr w:type="gramStart"/>
-      <w:r>
-        <w:rPr>
-          <w:rFonts w:ascii="Arial" w:hAnsi="Arial" w:cs="Arial"/>
-          <w:sz w:val="24"/>
-          <w:szCs w:val="24"/>
-        </w:rPr>
-        <w:t>5</w:t>
-      </w:r>
-      <w:proofErr w:type="gramEnd"/>
+    </w:p>
+    <w:p>
+      <w:pPr>
+        <w:autoSpaceDE w:val="0"/>
+        <w:autoSpaceDN w:val="0"/>
+        <w:adjustRightInd w:val="0"/>
+        <w:jc w:val="both"/>
+        <w:rPr>
+          <w:rFonts w:ascii="Arial" w:hAnsi="Arial" w:cs="Arial"/>
+          <w:sz w:val="24"/>
+          <w:szCs w:val="24"/>
+        </w:rPr>
+      </w:pPr>
+      <w:r>
+        <w:rPr>
+          <w:rFonts w:ascii="Arial" w:hAnsi="Arial" w:cs="Arial"/>
+          <w:sz w:val="24"/>
+          <w:szCs w:val="24"/>
+        </w:rPr>
+        <w:t>Figura 13 - Diagrama de Sequência - Manter Pessoa</w:t>
+      </w:r>
+    </w:p>
+    <w:p>
+      <w:pPr>
+        <w:autoSpaceDE w:val="0"/>
+        <w:autoSpaceDN w:val="0"/>
+        <w:adjustRightInd w:val="0"/>
+        <w:jc w:val="both"/>
+        <w:rPr>
+          <w:rFonts w:ascii="Arial" w:hAnsi="Arial" w:cs="Arial"/>
+          <w:sz w:val="24"/>
+          <w:szCs w:val="24"/>
+        </w:rPr>
+      </w:pPr>
+      <w:r>
+        <w:rPr>
+          <w:rFonts w:ascii="Arial" w:hAnsi="Arial" w:cs="Arial"/>
+          <w:sz w:val="24"/>
+          <w:szCs w:val="24"/>
+        </w:rPr>
+        <w:t>Figura 14 - Diagrama de Sequência - Consultar Pessoa</w:t>
+      </w:r>
+    </w:p>
+    <w:p>
+      <w:pPr>
+        <w:autoSpaceDE w:val="0"/>
+        <w:autoSpaceDN w:val="0"/>
+        <w:adjustRightInd w:val="0"/>
+        <w:jc w:val="both"/>
+        <w:rPr>
+          <w:rFonts w:ascii="Arial" w:hAnsi="Arial" w:cs="Arial"/>
+          <w:sz w:val="24"/>
+          <w:szCs w:val="24"/>
+        </w:rPr>
+      </w:pPr>
+      <w:r>
+        <w:rPr>
+          <w:rFonts w:ascii="Arial" w:hAnsi="Arial" w:cs="Arial"/>
+          <w:sz w:val="24"/>
+          <w:szCs w:val="24"/>
+        </w:rPr>
+        <w:t>Figura 15 - Diagrama de Sequência - Protocolar Documentação</w:t>
+      </w:r>
+    </w:p>
+    <w:p>
+      <w:pPr>
+        <w:autoSpaceDE w:val="0"/>
+        <w:autoSpaceDN w:val="0"/>
+        <w:adjustRightInd w:val="0"/>
+        <w:jc w:val="both"/>
+        <w:rPr>
+          <w:rFonts w:ascii="Arial" w:hAnsi="Arial" w:cs="Arial"/>
+          <w:sz w:val="24"/>
+          <w:szCs w:val="24"/>
+        </w:rPr>
+      </w:pPr>
+      <w:r>
+        <w:rPr>
+          <w:rFonts w:ascii="Arial" w:hAnsi="Arial" w:cs="Arial"/>
+          <w:sz w:val="24"/>
+          <w:szCs w:val="24"/>
+        </w:rPr>
+        <w:t>Figura 16 - Diagrama de Sequência - Manter Pericia</w:t>
+      </w:r>
+    </w:p>
+    <w:p>
+      <w:pPr>
+        <w:autoSpaceDE w:val="0"/>
+        <w:autoSpaceDN w:val="0"/>
+        <w:adjustRightInd w:val="0"/>
+        <w:jc w:val="both"/>
+        <w:rPr>
+          <w:rFonts w:ascii="Arial" w:hAnsi="Arial" w:cs="Arial"/>
+          <w:sz w:val="24"/>
+          <w:szCs w:val="24"/>
+        </w:rPr>
+      </w:pPr>
+      <w:r>
+        <w:rPr>
+          <w:rFonts w:ascii="Arial" w:hAnsi="Arial" w:cs="Arial"/>
+          <w:sz w:val="24"/>
+          <w:szCs w:val="24"/>
+        </w:rPr>
+        <w:t>Figura 17 - Diagrama de Sequência - Manter Agendamento</w:t>
+      </w:r>
+    </w:p>
+    <w:p>
+      <w:pPr>
+        <w:autoSpaceDE w:val="0"/>
+        <w:autoSpaceDN w:val="0"/>
+        <w:adjustRightInd w:val="0"/>
+        <w:jc w:val="both"/>
+        <w:rPr>
+          <w:rFonts w:ascii="Arial" w:hAnsi="Arial" w:cs="Arial"/>
+          <w:sz w:val="24"/>
+          <w:szCs w:val="24"/>
+        </w:rPr>
+      </w:pPr>
+      <w:r>
+        <w:rPr>
+          <w:rFonts w:ascii="Arial" w:hAnsi="Arial" w:cs="Arial"/>
+          <w:sz w:val="24"/>
+          <w:szCs w:val="24"/>
+        </w:rPr>
+        <w:t>Figura 18 - Diagrama de Sequência - Requisição de Viagem</w:t>
+      </w:r>
+    </w:p>
+    <w:p>
+      <w:pPr>
+        <w:autoSpaceDE w:val="0"/>
+        <w:autoSpaceDN w:val="0"/>
+        <w:adjustRightInd w:val="0"/>
+        <w:jc w:val="both"/>
+        <w:rPr>
+          <w:rFonts w:ascii="Arial" w:hAnsi="Arial" w:cs="Arial"/>
+          <w:sz w:val="24"/>
+          <w:szCs w:val="24"/>
+        </w:rPr>
+      </w:pPr>
+      <w:r>
+        <w:rPr>
+          <w:rFonts w:ascii="Arial" w:hAnsi="Arial" w:cs="Arial"/>
+          <w:sz w:val="24"/>
+          <w:szCs w:val="24"/>
+        </w:rPr>
+        <w:t>Figura 19 - Diagrama de Sequência - Manter Clinica</w:t>
+      </w:r>
+    </w:p>
+    <w:p>
+      <w:pPr>
+        <w:autoSpaceDE w:val="0"/>
+        <w:autoSpaceDN w:val="0"/>
+        <w:adjustRightInd w:val="0"/>
+        <w:jc w:val="both"/>
+        <w:rPr>
+          <w:rFonts w:ascii="Arial" w:hAnsi="Arial" w:cs="Arial"/>
+          <w:sz w:val="24"/>
+          <w:szCs w:val="24"/>
+        </w:rPr>
+      </w:pPr>
+      <w:r>
+        <w:rPr>
+          <w:rFonts w:ascii="Arial" w:hAnsi="Arial" w:cs="Arial"/>
+          <w:sz w:val="24"/>
+          <w:szCs w:val="24"/>
+        </w:rPr>
+        <w:t>Figura 20 - Diagrama de Sequência - Manter Médico</w:t>
+      </w:r>
+    </w:p>
+    <w:p>
+      <w:pPr>
+        <w:autoSpaceDE w:val="0"/>
+        <w:autoSpaceDN w:val="0"/>
+        <w:adjustRightInd w:val="0"/>
+        <w:jc w:val="both"/>
+        <w:rPr>
+          <w:rFonts w:ascii="Arial" w:hAnsi="Arial" w:cs="Arial"/>
+          <w:sz w:val="24"/>
+          <w:szCs w:val="24"/>
+        </w:rPr>
+      </w:pPr>
     </w:p>
     <w:p>
       <w:pPr>
@@ -4870,7 +7352,7 @@
       <w:pPr>
         <w:pStyle w:val="Sumrio1"/>
       </w:pPr>
-      <w:bookmarkStart w:id="1" w:name="_Toc430866348"/>
+      <w:bookmarkStart w:id="0" w:name="_Toc430866348"/>
       <w:r>
         <w:rPr>
           <w:noProof/>
@@ -4883,7 +7365,7 @@
       <w:r>
         <w:t>SUMÁRIO</w:t>
       </w:r>
-      <w:bookmarkEnd w:id="1"/>
+      <w:bookmarkEnd w:id="0"/>
     </w:p>
     <w:p>
       <w:pPr>
@@ -4986,7 +7468,7 @@
             <w:noProof/>
             <w:webHidden/>
           </w:rPr>
-          <w:t>9</w:t>
+          <w:t>10</w:t>
         </w:r>
         <w:r>
           <w:rPr>
@@ -5081,7 +7563,7 @@
             <w:noProof/>
             <w:webHidden/>
           </w:rPr>
-          <w:t>11</w:t>
+          <w:t>12</w:t>
         </w:r>
         <w:r>
           <w:rPr>
@@ -5167,7 +7649,7 @@
             <w:noProof/>
             <w:webHidden/>
           </w:rPr>
-          <w:t>11</w:t>
+          <w:t>12</w:t>
         </w:r>
         <w:r>
           <w:rPr>
@@ -5253,7 +7735,7 @@
             <w:noProof/>
             <w:webHidden/>
           </w:rPr>
-          <w:t>11</w:t>
+          <w:t>12</w:t>
         </w:r>
         <w:r>
           <w:rPr>
@@ -5339,7 +7821,7 @@
             <w:noProof/>
             <w:webHidden/>
           </w:rPr>
-          <w:t>11</w:t>
+          <w:t>12</w:t>
         </w:r>
         <w:r>
           <w:rPr>
@@ -5425,7 +7907,7 @@
             <w:noProof/>
             <w:webHidden/>
           </w:rPr>
-          <w:t>11</w:t>
+          <w:t>12</w:t>
         </w:r>
         <w:r>
           <w:rPr>
@@ -5511,7 +7993,7 @@
             <w:noProof/>
             <w:webHidden/>
           </w:rPr>
-          <w:t>11</w:t>
+          <w:t>12</w:t>
         </w:r>
         <w:r>
           <w:rPr>
@@ -5581,7 +8063,7 @@
             <w:noProof/>
             <w:webHidden/>
           </w:rPr>
-          <w:t>11</w:t>
+          <w:t>12</w:t>
         </w:r>
         <w:r>
           <w:rPr>
@@ -5651,7 +8133,7 @@
             <w:noProof/>
             <w:webHidden/>
           </w:rPr>
-          <w:t>11</w:t>
+          <w:t>12</w:t>
         </w:r>
         <w:r>
           <w:rPr>
@@ -5721,7 +8203,7 @@
             <w:noProof/>
             <w:webHidden/>
           </w:rPr>
-          <w:t>11</w:t>
+          <w:t>12</w:t>
         </w:r>
         <w:r>
           <w:rPr>
@@ -5816,7 +8298,7 @@
             <w:noProof/>
             <w:webHidden/>
           </w:rPr>
-          <w:t>12</w:t>
+          <w:t>13</w:t>
         </w:r>
         <w:r>
           <w:rPr>
@@ -5902,7 +8384,7 @@
             <w:noProof/>
             <w:webHidden/>
           </w:rPr>
-          <w:t>12</w:t>
+          <w:t>13</w:t>
         </w:r>
         <w:r>
           <w:rPr>
@@ -5972,7 +8454,7 @@
             <w:noProof/>
             <w:webHidden/>
           </w:rPr>
-          <w:t>12</w:t>
+          <w:t>13</w:t>
         </w:r>
         <w:r>
           <w:rPr>
@@ -6042,7 +8524,7 @@
             <w:noProof/>
             <w:webHidden/>
           </w:rPr>
-          <w:t>12</w:t>
+          <w:t>13</w:t>
         </w:r>
         <w:r>
           <w:rPr>
@@ -6128,7 +8610,7 @@
             <w:noProof/>
             <w:webHidden/>
           </w:rPr>
-          <w:t>12</w:t>
+          <w:t>13</w:t>
         </w:r>
         <w:r>
           <w:rPr>
@@ -6198,7 +8680,7 @@
             <w:noProof/>
             <w:webHidden/>
           </w:rPr>
-          <w:t>12</w:t>
+          <w:t>13</w:t>
         </w:r>
         <w:r>
           <w:rPr>
@@ -6268,7 +8750,7 @@
             <w:noProof/>
             <w:webHidden/>
           </w:rPr>
-          <w:t>12</w:t>
+          <w:t>13</w:t>
         </w:r>
         <w:r>
           <w:rPr>
@@ -6338,7 +8820,7 @@
             <w:noProof/>
             <w:webHidden/>
           </w:rPr>
-          <w:t>12</w:t>
+          <w:t>13</w:t>
         </w:r>
         <w:r>
           <w:rPr>
@@ -6408,7 +8890,7 @@
             <w:noProof/>
             <w:webHidden/>
           </w:rPr>
-          <w:t>12</w:t>
+          <w:t>13</w:t>
         </w:r>
         <w:r>
           <w:rPr>
@@ -6478,7 +8960,7 @@
             <w:noProof/>
             <w:webHidden/>
           </w:rPr>
-          <w:t>12</w:t>
+          <w:t>13</w:t>
         </w:r>
         <w:r>
           <w:rPr>
@@ -6573,7 +9055,7 @@
             <w:noProof/>
             <w:webHidden/>
           </w:rPr>
-          <w:t>13</w:t>
+          <w:t>14</w:t>
         </w:r>
         <w:r>
           <w:rPr>
@@ -6659,7 +9141,7 @@
             <w:noProof/>
             <w:webHidden/>
           </w:rPr>
-          <w:t>13</w:t>
+          <w:t>14</w:t>
         </w:r>
         <w:r>
           <w:rPr>
@@ -6745,7 +9227,7 @@
             <w:noProof/>
             <w:webHidden/>
           </w:rPr>
-          <w:t>13</w:t>
+          <w:t>14</w:t>
         </w:r>
         <w:r>
           <w:rPr>
@@ -6831,7 +9313,7 @@
             <w:noProof/>
             <w:webHidden/>
           </w:rPr>
-          <w:t>13</w:t>
+          <w:t>14</w:t>
         </w:r>
         <w:r>
           <w:rPr>
@@ -6926,7 +9408,7 @@
             <w:noProof/>
             <w:webHidden/>
           </w:rPr>
-          <w:t>14</w:t>
+          <w:t>15</w:t>
         </w:r>
         <w:r>
           <w:rPr>
@@ -7005,7 +9487,7 @@
             <w:noProof/>
             <w:webHidden/>
           </w:rPr>
-          <w:t>15</w:t>
+          <w:t>16</w:t>
         </w:r>
         <w:r>
           <w:rPr>
@@ -7084,7 +9566,7 @@
             <w:noProof/>
             <w:webHidden/>
           </w:rPr>
-          <w:t>16</w:t>
+          <w:t>17</w:t>
         </w:r>
         <w:r>
           <w:rPr>
@@ -7226,7 +9708,7 @@
           <w:szCs w:val="24"/>
         </w:rPr>
       </w:pPr>
-      <w:bookmarkStart w:id="2" w:name="_Toc430866349"/>
+      <w:bookmarkStart w:id="1" w:name="_Toc430866349"/>
       <w:r>
         <w:rPr>
           <w:rFonts w:ascii="Arial" w:hAnsi="Arial" w:cs="Arial"/>
@@ -7270,7 +9752,7 @@
         </w:rPr>
         <w:t xml:space="preserve"> INTRODUÇÃO</w:t>
       </w:r>
-      <w:bookmarkEnd w:id="2"/>
+      <w:bookmarkEnd w:id="1"/>
     </w:p>
     <w:p>
       <w:pPr>
@@ -7279,37 +9761,11 @@
         <w:adjustRightInd w:val="0"/>
         <w:spacing w:line="360" w:lineRule="auto"/>
         <w:ind w:firstLine="709"/>
-        <w:jc w:val="left"/>
+        <w:jc w:val="both"/>
         <w:rPr>
           <w:rFonts w:ascii="Helvetica" w:hAnsi="Helvetica" w:cs="Helvetica"/>
         </w:rPr>
       </w:pPr>
-      <w:r>
-        <w:rPr>
-          <w:rFonts w:ascii="Helvetica" w:hAnsi="Helvetica" w:cs="Helvetica"/>
-        </w:rPr>
-        <w:t>Parte introdutória, que apresenta os objetivos do trabalho e as razões de sua elaboração.</w:t>
-      </w:r>
-      <w:r>
-        <w:rPr>
-          <w:rFonts w:ascii="Helvetica" w:hAnsi="Helvetica" w:cs="Helvetica"/>
-        </w:rPr>
-        <w:t xml:space="preserve"> (Dê um </w:t>
-      </w:r>
-      <w:proofErr w:type="spellStart"/>
-      <w:r>
-        <w:rPr>
-          <w:rFonts w:ascii="Helvetica" w:hAnsi="Helvetica" w:cs="Helvetica"/>
-        </w:rPr>
-        <w:t>enter</w:t>
-      </w:r>
-      <w:proofErr w:type="spellEnd"/>
-      <w:r>
-        <w:rPr>
-          <w:rFonts w:ascii="Helvetica" w:hAnsi="Helvetica" w:cs="Helvetica"/>
-        </w:rPr>
-        <w:t xml:space="preserve"> no final desta linha e comece digitar seu texto)</w:t>
-      </w:r>
     </w:p>
     <w:p>
       <w:pPr>
@@ -7327,14 +9783,107 @@
         <w:rPr>
           <w:rFonts w:ascii="Helvetica" w:hAnsi="Helvetica" w:cs="Helvetica"/>
         </w:rPr>
-        <w:t>O Sistema de Controle de Paciente no Tratamento Fora Domiciliar</w:t>
+        <w:t>O Mec</w:t>
       </w:r>
       <w:r>
         <w:rPr>
           <w:rFonts w:ascii="Helvetica" w:hAnsi="Helvetica" w:cs="Helvetica"/>
         </w:rPr>
+        <w:t>anismo de Tratamento Fora Domicí</w:t>
+      </w:r>
+      <w:r>
+        <w:rPr>
+          <w:rFonts w:ascii="Helvetica" w:hAnsi="Helvetica" w:cs="Helvetica"/>
+        </w:rPr>
+        <w:t xml:space="preserve">lio, tem como objetivo encaminhar pacientes portadores de doenças não tratáveis no município de origem, </w:t>
+      </w:r>
+      <w:r>
+        <w:rPr>
+          <w:rFonts w:ascii="Helvetica" w:hAnsi="Helvetica" w:cs="Helvetica"/>
+        </w:rPr>
+        <w:t>sendo de responsabilidade da Gerencia de TFD todo o processo envolvido nesse Mecanismo, como exemplo, emitir uma requisição para a agência de viajem conveniada com Estado.</w:t>
+      </w:r>
+    </w:p>
+    <w:p>
+      <w:pPr>
+        <w:autoSpaceDE w:val="0"/>
+        <w:autoSpaceDN w:val="0"/>
+        <w:adjustRightInd w:val="0"/>
+        <w:spacing w:line="360" w:lineRule="auto"/>
+        <w:ind w:firstLine="709"/>
+        <w:jc w:val="both"/>
+        <w:rPr>
+          <w:rFonts w:ascii="Helvetica" w:hAnsi="Helvetica" w:cs="Helvetica"/>
+        </w:rPr>
+      </w:pPr>
+      <w:r>
+        <w:rPr>
+          <w:rFonts w:ascii="Helvetica" w:hAnsi="Helvetica" w:cs="Helvetica"/>
+        </w:rPr>
+        <w:t>Após o paciente ter dado entrada com uma documentação</w:t>
+      </w:r>
+      <w:r>
+        <w:rPr>
+          <w:rFonts w:ascii="Helvetica" w:hAnsi="Helvetica" w:cs="Helvetica"/>
+        </w:rPr>
+        <w:t xml:space="preserve"> necessária para o inicio do tratamento fora do seu domicílio, a Gerencia de TFD realiza uma pericia nos exames apresentados pelo paciente, só então é realizado o agendamento junto a clinica onde será realizado o tratamento</w:t>
+      </w:r>
+      <w:r>
+        <w:rPr>
+          <w:rFonts w:ascii="Helvetica" w:hAnsi="Helvetica" w:cs="Helvetica"/>
+        </w:rPr>
+        <w:t xml:space="preserve"> e posteriormente a emissão da requisição de passagens.</w:t>
+      </w:r>
+      <w:r>
+        <w:rPr>
+          <w:rFonts w:ascii="Helvetica" w:hAnsi="Helvetica" w:cs="Helvetica"/>
+        </w:rPr>
+        <w:t xml:space="preserve"> Para um resultado ainda mais eficaz, à necessidade de gerenciar o processo envolvido nesse mecanismo, com isso o surgimento do SISTPD – Sistema de Controle de Paciente no Tratamento Fora Domicílio.</w:t>
+      </w:r>
+    </w:p>
+    <w:p>
+      <w:pPr>
+        <w:autoSpaceDE w:val="0"/>
+        <w:autoSpaceDN w:val="0"/>
+        <w:adjustRightInd w:val="0"/>
+        <w:spacing w:line="360" w:lineRule="auto"/>
+        <w:ind w:firstLine="709"/>
+        <w:jc w:val="both"/>
+        <w:rPr>
+          <w:rFonts w:ascii="Helvetica" w:hAnsi="Helvetica" w:cs="Helvetica"/>
+        </w:rPr>
+      </w:pPr>
+      <w:r>
+        <w:rPr>
+          <w:rFonts w:ascii="Helvetica" w:hAnsi="Helvetica" w:cs="Helvetica"/>
+        </w:rPr>
+        <w:t>Com o uso desse Sistema espera-se um processo mais ágil no Mecanismo de TFD, e evitar planilhas e anotações avulsas causando</w:t>
+      </w:r>
+      <w:r>
+        <w:rPr>
+          <w:rFonts w:ascii="Helvetica" w:hAnsi="Helvetica" w:cs="Helvetica"/>
+        </w:rPr>
         <w:t xml:space="preserve"> </w:t>
       </w:r>
+      <w:r>
+        <w:rPr>
+          <w:rFonts w:ascii="Helvetica" w:hAnsi="Helvetica" w:cs="Helvetica"/>
+        </w:rPr>
+        <w:t>desencontro nas informações.</w:t>
+      </w:r>
+    </w:p>
+    <w:p>
+      <w:pPr>
+        <w:autoSpaceDE w:val="0"/>
+        <w:autoSpaceDN w:val="0"/>
+        <w:adjustRightInd w:val="0"/>
+        <w:spacing w:line="360" w:lineRule="auto"/>
+        <w:ind w:firstLine="709"/>
+        <w:jc w:val="both"/>
+        <w:rPr>
+          <w:rFonts w:ascii="Helvetica" w:hAnsi="Helvetica" w:cs="Helvetica"/>
+        </w:rPr>
+      </w:pPr>
     </w:p>
     <w:p>
       <w:pPr>
@@ -7360,7 +9909,7 @@
           <w:szCs w:val="24"/>
         </w:rPr>
       </w:pPr>
-      <w:bookmarkStart w:id="3" w:name="_Toc430866350"/>
+      <w:bookmarkStart w:id="2" w:name="_Toc430866350"/>
       <w:r>
         <w:rPr>
           <w:rFonts w:ascii="Arial" w:hAnsi="Arial" w:cs="Arial"/>
@@ -7382,16 +9931,6 @@
           <w:szCs w:val="24"/>
         </w:rPr>
       </w:pPr>
-      <w:r>
-        <w:rPr>
-          <w:rFonts w:ascii="Arial" w:hAnsi="Arial" w:cs="Arial"/>
-          <w:color w:val="000000" w:themeColor="text1"/>
-          <w:sz w:val="24"/>
-          <w:szCs w:val="24"/>
-        </w:rPr>
-        <w:lastRenderedPageBreak/>
-        <w:br w:type="page"/>
-      </w:r>
     </w:p>
     <w:p>
       <w:pPr>
@@ -7413,7 +9952,6 @@
           <w:sz w:val="24"/>
           <w:szCs w:val="24"/>
         </w:rPr>
-        <w:lastRenderedPageBreak/>
         <w:t>2</w:t>
       </w:r>
       <w:proofErr w:type="gramEnd"/>
@@ -7426,7 +9964,7 @@
         </w:rPr>
         <w:t xml:space="preserve"> ANÁLISE</w:t>
       </w:r>
-      <w:bookmarkEnd w:id="3"/>
+      <w:bookmarkEnd w:id="2"/>
     </w:p>
     <w:p>
       <w:pPr>
@@ -7443,40 +9981,52 @@
     <w:p>
       <w:pPr>
         <w:spacing w:line="360" w:lineRule="auto"/>
-        <w:ind w:left="709"/>
-        <w:jc w:val="both"/>
-        <w:rPr>
-          <w:rFonts w:ascii="Arial" w:hAnsi="Arial" w:cs="Arial"/>
-          <w:sz w:val="24"/>
-          <w:szCs w:val="24"/>
-        </w:rPr>
-      </w:pPr>
-      <w:r>
-        <w:rPr>
-          <w:rFonts w:ascii="Arial" w:hAnsi="Arial" w:cs="Arial"/>
-          <w:sz w:val="24"/>
-          <w:szCs w:val="24"/>
-        </w:rPr>
-        <w:t xml:space="preserve">Dê um </w:t>
-      </w:r>
-      <w:proofErr w:type="spellStart"/>
-      <w:r>
-        <w:rPr>
-          <w:rFonts w:ascii="Arial" w:hAnsi="Arial" w:cs="Arial"/>
-          <w:sz w:val="24"/>
-          <w:szCs w:val="24"/>
-        </w:rPr>
-        <w:t>enter</w:t>
-      </w:r>
-      <w:proofErr w:type="spellEnd"/>
-      <w:r>
-        <w:rPr>
-          <w:rFonts w:ascii="Arial" w:hAnsi="Arial" w:cs="Arial"/>
-          <w:sz w:val="24"/>
-          <w:szCs w:val="24"/>
-        </w:rPr>
-        <w:t xml:space="preserve"> ao final desta linha e comece a digitar seu texto.</w:t>
-      </w:r>
+        <w:ind w:firstLine="709"/>
+        <w:jc w:val="both"/>
+        <w:rPr>
+          <w:rFonts w:ascii="Arial" w:hAnsi="Arial" w:cs="Arial"/>
+          <w:sz w:val="24"/>
+          <w:szCs w:val="24"/>
+        </w:rPr>
+      </w:pPr>
+      <w:r>
+        <w:rPr>
+          <w:rFonts w:ascii="Arial" w:hAnsi="Arial" w:cs="Arial"/>
+          <w:sz w:val="24"/>
+          <w:szCs w:val="24"/>
+        </w:rPr>
+        <w:t>De acordo com (XEXÉO 2007)</w:t>
+      </w:r>
+      <w:r>
+        <w:rPr>
+          <w:rFonts w:ascii="Arial" w:hAnsi="Arial" w:cs="Arial"/>
+          <w:sz w:val="24"/>
+          <w:szCs w:val="24"/>
+        </w:rPr>
+        <w:t xml:space="preserve"> a análise é a tarefa de descrever e levantar todos os requisitos do Sistema definindo de que forma deve funcionar para atender as expectativas de todos que nele possuem algum interesse.</w:t>
+      </w:r>
+    </w:p>
+    <w:p>
+      <w:pPr>
+        <w:spacing w:line="360" w:lineRule="auto"/>
+        <w:ind w:firstLine="709"/>
+        <w:jc w:val="both"/>
+        <w:rPr>
+          <w:rFonts w:ascii="Arial" w:hAnsi="Arial" w:cs="Arial"/>
+          <w:sz w:val="24"/>
+          <w:szCs w:val="24"/>
+        </w:rPr>
+      </w:pPr>
+      <w:r>
+        <w:rPr>
+          <w:rFonts w:ascii="Arial" w:hAnsi="Arial" w:cs="Arial"/>
+          <w:sz w:val="24"/>
+          <w:szCs w:val="24"/>
+        </w:rPr>
+        <w:t xml:space="preserve">Segundo </w:t>
+      </w:r>
+      <w:bookmarkStart w:id="3" w:name="_GoBack"/>
+      <w:bookmarkEnd w:id="3"/>
     </w:p>
     <w:p>
       <w:pPr>
@@ -7573,6 +10123,18 @@
     </w:p>
     <w:p>
       <w:pPr>
+        <w:spacing w:line="360" w:lineRule="auto"/>
+        <w:ind w:left="709"/>
+        <w:jc w:val="both"/>
+        <w:rPr>
+          <w:rFonts w:ascii="Arial" w:hAnsi="Arial" w:cs="Arial"/>
+          <w:sz w:val="24"/>
+          <w:szCs w:val="24"/>
+        </w:rPr>
+      </w:pPr>
+    </w:p>
+    <w:p>
+      <w:pPr>
         <w:pStyle w:val="Ttulo1"/>
         <w:spacing w:before="0" w:line="360" w:lineRule="auto"/>
         <w:jc w:val="both"/>
@@ -7635,31 +10197,45 @@
         </w:rPr>
       </w:pPr>
       <w:bookmarkStart w:id="6" w:name="_Toc430866353"/>
-      <w:r>
-        <w:rPr>
-          <w:rFonts w:ascii="Arial" w:hAnsi="Arial" w:cs="Arial"/>
-          <w:sz w:val="24"/>
-          <w:szCs w:val="24"/>
-        </w:rPr>
-        <w:t xml:space="preserve">Dê um </w:t>
-      </w:r>
-      <w:proofErr w:type="spellStart"/>
-      <w:r>
-        <w:rPr>
-          <w:rFonts w:ascii="Arial" w:hAnsi="Arial" w:cs="Arial"/>
-          <w:sz w:val="24"/>
-          <w:szCs w:val="24"/>
-        </w:rPr>
-        <w:t>enter</w:t>
-      </w:r>
-      <w:proofErr w:type="spellEnd"/>
-      <w:r>
-        <w:rPr>
-          <w:rFonts w:ascii="Arial" w:hAnsi="Arial" w:cs="Arial"/>
-          <w:sz w:val="24"/>
-          <w:szCs w:val="24"/>
-        </w:rPr>
-        <w:t xml:space="preserve"> ao final desta linha e comece a digitar seu texto.</w:t>
+    </w:p>
+    <w:p>
+      <w:pPr>
+        <w:spacing w:line="360" w:lineRule="auto"/>
+        <w:ind w:firstLine="709"/>
+        <w:jc w:val="both"/>
+        <w:rPr>
+          <w:rFonts w:ascii="Arial" w:hAnsi="Arial" w:cs="Arial"/>
+          <w:sz w:val="24"/>
+          <w:szCs w:val="24"/>
+        </w:rPr>
+      </w:pPr>
+      <w:r>
+        <w:rPr>
+          <w:rFonts w:ascii="Arial" w:hAnsi="Arial" w:cs="Arial"/>
+          <w:sz w:val="24"/>
+          <w:szCs w:val="24"/>
+        </w:rPr>
+        <w:t>O Sistema atual conta com uma base de dados crítica e não confiável e ainda não sendo um sistema multiusuário, e isso tem tornado os processos envolvidos no TFD mais manual do que informatizado.</w:t>
+      </w:r>
+    </w:p>
+    <w:p>
+      <w:pPr>
+        <w:spacing w:line="360" w:lineRule="auto"/>
+        <w:jc w:val="both"/>
+        <w:rPr>
+          <w:rFonts w:ascii="Arial" w:hAnsi="Arial" w:cs="Arial"/>
+          <w:sz w:val="24"/>
+          <w:szCs w:val="24"/>
+        </w:rPr>
+      </w:pPr>
+      <w:r>
+        <w:rPr>
+          <w:rFonts w:ascii="Arial" w:hAnsi="Arial" w:cs="Arial"/>
+          <w:sz w:val="24"/>
+          <w:szCs w:val="24"/>
+        </w:rPr>
+        <w:tab/>
+        <w:t>Isso vem dificultado o trabalho dos operadores da Gerencia TFD no controle dos pacientes em tratamento</w:t>
       </w:r>
     </w:p>
     <w:p>
@@ -7706,39 +10282,97 @@
     <w:p>
       <w:pPr>
         <w:spacing w:line="360" w:lineRule="auto"/>
-        <w:ind w:left="709"/>
-        <w:jc w:val="both"/>
-        <w:rPr>
-          <w:rFonts w:ascii="Arial" w:hAnsi="Arial" w:cs="Arial"/>
-          <w:sz w:val="24"/>
-          <w:szCs w:val="24"/>
-        </w:rPr>
-      </w:pPr>
-      <w:r>
-        <w:rPr>
-          <w:rFonts w:ascii="Arial" w:hAnsi="Arial" w:cs="Arial"/>
-          <w:sz w:val="24"/>
-          <w:szCs w:val="24"/>
-        </w:rPr>
-        <w:t xml:space="preserve">Dê um </w:t>
-      </w:r>
-      <w:proofErr w:type="spellStart"/>
-      <w:r>
-        <w:rPr>
-          <w:rFonts w:ascii="Arial" w:hAnsi="Arial" w:cs="Arial"/>
-          <w:sz w:val="24"/>
-          <w:szCs w:val="24"/>
-        </w:rPr>
-        <w:t>enter</w:t>
-      </w:r>
-      <w:proofErr w:type="spellEnd"/>
-      <w:r>
-        <w:rPr>
-          <w:rFonts w:ascii="Arial" w:hAnsi="Arial" w:cs="Arial"/>
-          <w:sz w:val="24"/>
-          <w:szCs w:val="24"/>
-        </w:rPr>
-        <w:t xml:space="preserve"> ao final desta linha e comece a digitar seu texto.</w:t>
+        <w:ind w:firstLine="709"/>
+        <w:jc w:val="both"/>
+        <w:rPr>
+          <w:rFonts w:ascii="Arial" w:hAnsi="Arial" w:cs="Arial"/>
+          <w:sz w:val="24"/>
+          <w:szCs w:val="24"/>
+        </w:rPr>
+      </w:pPr>
+    </w:p>
+    <w:p>
+      <w:pPr>
+        <w:spacing w:line="360" w:lineRule="auto"/>
+        <w:ind w:firstLine="709"/>
+        <w:jc w:val="both"/>
+        <w:rPr>
+          <w:rFonts w:ascii="Arial" w:hAnsi="Arial" w:cs="Arial"/>
+          <w:sz w:val="24"/>
+          <w:szCs w:val="24"/>
+        </w:rPr>
+      </w:pPr>
+      <w:r>
+        <w:rPr>
+          <w:rFonts w:ascii="Arial" w:hAnsi="Arial" w:cs="Arial"/>
+          <w:sz w:val="24"/>
+          <w:szCs w:val="24"/>
+        </w:rPr>
+        <w:t>O Sistema deverá</w:t>
+      </w:r>
+      <w:r>
+        <w:rPr>
+          <w:rFonts w:ascii="Arial" w:hAnsi="Arial" w:cs="Arial"/>
+          <w:sz w:val="24"/>
+          <w:szCs w:val="24"/>
+        </w:rPr>
+        <w:t xml:space="preserve"> Control</w:t>
+      </w:r>
+      <w:r>
+        <w:rPr>
+          <w:rFonts w:ascii="Arial" w:hAnsi="Arial" w:cs="Arial"/>
+          <w:sz w:val="24"/>
+          <w:szCs w:val="24"/>
+        </w:rPr>
+        <w:t>ar</w:t>
+      </w:r>
+      <w:r>
+        <w:rPr>
+          <w:rFonts w:ascii="Arial" w:hAnsi="Arial" w:cs="Arial"/>
+          <w:sz w:val="24"/>
+          <w:szCs w:val="24"/>
+        </w:rPr>
+        <w:t xml:space="preserve"> </w:t>
+      </w:r>
+      <w:r>
+        <w:rPr>
+          <w:rFonts w:ascii="Arial" w:hAnsi="Arial" w:cs="Arial"/>
+          <w:sz w:val="24"/>
+          <w:szCs w:val="24"/>
+        </w:rPr>
+        <w:t xml:space="preserve">o processo </w:t>
+      </w:r>
+      <w:r>
+        <w:rPr>
+          <w:rFonts w:ascii="Arial" w:hAnsi="Arial" w:cs="Arial"/>
+          <w:sz w:val="24"/>
+          <w:szCs w:val="24"/>
+        </w:rPr>
+        <w:t xml:space="preserve">dos Pacientes que </w:t>
+      </w:r>
+      <w:r>
+        <w:rPr>
+          <w:rFonts w:ascii="Arial" w:hAnsi="Arial" w:cs="Arial"/>
+          <w:sz w:val="24"/>
+          <w:szCs w:val="24"/>
+        </w:rPr>
+        <w:t xml:space="preserve">darão Entrada </w:t>
+      </w:r>
+      <w:r>
+        <w:rPr>
+          <w:rFonts w:ascii="Arial" w:hAnsi="Arial" w:cs="Arial"/>
+          <w:sz w:val="24"/>
+          <w:szCs w:val="24"/>
+        </w:rPr>
+        <w:t>no tratamento fora domicílio</w:t>
+      </w:r>
+      <w:r>
+        <w:rPr>
+          <w:rFonts w:ascii="Arial" w:hAnsi="Arial" w:cs="Arial"/>
+          <w:sz w:val="24"/>
+          <w:szCs w:val="24"/>
+        </w:rPr>
+        <w:t>.</w:t>
       </w:r>
     </w:p>
     <w:p>
@@ -7805,31 +10439,139 @@
           <w:szCs w:val="24"/>
         </w:rPr>
       </w:pPr>
-      <w:r>
-        <w:rPr>
-          <w:rFonts w:ascii="Arial" w:hAnsi="Arial" w:cs="Arial"/>
-          <w:sz w:val="24"/>
-          <w:szCs w:val="24"/>
-        </w:rPr>
-        <w:t xml:space="preserve">Dê um </w:t>
-      </w:r>
-      <w:proofErr w:type="spellStart"/>
-      <w:r>
-        <w:rPr>
-          <w:rFonts w:ascii="Arial" w:hAnsi="Arial" w:cs="Arial"/>
-          <w:sz w:val="24"/>
-          <w:szCs w:val="24"/>
-        </w:rPr>
-        <w:t>enter</w:t>
-      </w:r>
-      <w:proofErr w:type="spellEnd"/>
-      <w:r>
-        <w:rPr>
-          <w:rFonts w:ascii="Arial" w:hAnsi="Arial" w:cs="Arial"/>
-          <w:sz w:val="24"/>
-          <w:szCs w:val="24"/>
-        </w:rPr>
-        <w:t xml:space="preserve"> ao final desta linha e comece a digitar seu texto.</w:t>
+    </w:p>
+    <w:p>
+      <w:pPr>
+        <w:spacing w:line="360" w:lineRule="auto"/>
+        <w:ind w:firstLine="709"/>
+        <w:jc w:val="both"/>
+        <w:rPr>
+          <w:rFonts w:ascii="Arial" w:hAnsi="Arial" w:cs="Arial"/>
+          <w:sz w:val="24"/>
+          <w:szCs w:val="24"/>
+        </w:rPr>
+      </w:pPr>
+      <w:r>
+        <w:rPr>
+          <w:rFonts w:ascii="Arial" w:hAnsi="Arial" w:cs="Arial"/>
+          <w:sz w:val="24"/>
+          <w:szCs w:val="24"/>
+        </w:rPr>
+        <w:t>O sistema de controle de paciente no tratamento fora domicíl</w:t>
+      </w:r>
+      <w:r>
+        <w:rPr>
+          <w:rFonts w:ascii="Arial" w:hAnsi="Arial" w:cs="Arial"/>
+          <w:sz w:val="24"/>
+          <w:szCs w:val="24"/>
+        </w:rPr>
+        <w:t>io, tem como seu objetivo principal controlar o processo que envolve o mecanismo de tratamento fora domicílio</w:t>
+      </w:r>
+      <w:r>
+        <w:rPr>
+          <w:rFonts w:ascii="Arial" w:hAnsi="Arial" w:cs="Arial"/>
+          <w:sz w:val="24"/>
+          <w:szCs w:val="24"/>
+        </w:rPr>
+        <w:t xml:space="preserve">, e manter </w:t>
+      </w:r>
+      <w:r>
+        <w:rPr>
+          <w:rFonts w:ascii="Arial" w:hAnsi="Arial" w:cs="Arial"/>
+          <w:sz w:val="24"/>
+          <w:szCs w:val="24"/>
+        </w:rPr>
+        <w:t xml:space="preserve">a informação pertinente aos pacientes que estão utilizando esse serviço. </w:t>
+      </w:r>
+      <w:r>
+        <w:rPr>
+          <w:rFonts w:ascii="Arial" w:hAnsi="Arial" w:cs="Arial"/>
+          <w:sz w:val="24"/>
+          <w:szCs w:val="24"/>
+        </w:rPr>
+        <w:t>Quando o</w:t>
+      </w:r>
+      <w:r>
+        <w:rPr>
+          <w:rFonts w:ascii="Arial" w:hAnsi="Arial" w:cs="Arial"/>
+          <w:sz w:val="24"/>
+          <w:szCs w:val="24"/>
+        </w:rPr>
+        <w:t xml:space="preserve"> paciente </w:t>
+      </w:r>
+      <w:r>
+        <w:rPr>
+          <w:rFonts w:ascii="Arial" w:hAnsi="Arial" w:cs="Arial"/>
+          <w:sz w:val="24"/>
+          <w:szCs w:val="24"/>
+        </w:rPr>
+        <w:t>der</w:t>
+      </w:r>
+      <w:r>
+        <w:rPr>
+          <w:rFonts w:ascii="Arial" w:hAnsi="Arial" w:cs="Arial"/>
+          <w:sz w:val="24"/>
+          <w:szCs w:val="24"/>
+        </w:rPr>
+        <w:t xml:space="preserve"> inicio ao tratamento será feito seu cadastro no sistema e caso esse mesmo paciente venha utilizar novamente o serviço de TFD o processo será mais rápido</w:t>
+      </w:r>
+      <w:r>
+        <w:rPr>
+          <w:rFonts w:ascii="Arial" w:hAnsi="Arial" w:cs="Arial"/>
+          <w:sz w:val="24"/>
+          <w:szCs w:val="24"/>
+        </w:rPr>
+        <w:t>, pois</w:t>
+      </w:r>
+      <w:r>
+        <w:rPr>
+          <w:rFonts w:ascii="Arial" w:hAnsi="Arial" w:cs="Arial"/>
+          <w:sz w:val="24"/>
+          <w:szCs w:val="24"/>
+        </w:rPr>
+        <w:t xml:space="preserve"> o mesmo já terá </w:t>
+      </w:r>
+      <w:r>
+        <w:rPr>
+          <w:rFonts w:ascii="Arial" w:hAnsi="Arial" w:cs="Arial"/>
+          <w:sz w:val="24"/>
+          <w:szCs w:val="24"/>
+        </w:rPr>
+        <w:t>suas</w:t>
+      </w:r>
+      <w:r>
+        <w:rPr>
+          <w:rFonts w:ascii="Arial" w:hAnsi="Arial" w:cs="Arial"/>
+          <w:sz w:val="24"/>
+          <w:szCs w:val="24"/>
+        </w:rPr>
+        <w:t xml:space="preserve"> informaç</w:t>
+      </w:r>
+      <w:r>
+        <w:rPr>
+          <w:rFonts w:ascii="Arial" w:hAnsi="Arial" w:cs="Arial"/>
+          <w:sz w:val="24"/>
+          <w:szCs w:val="24"/>
+        </w:rPr>
+        <w:t xml:space="preserve">ões no sistema, cada </w:t>
+      </w:r>
+      <w:proofErr w:type="gramStart"/>
+      <w:r>
+        <w:rPr>
+          <w:rFonts w:ascii="Arial" w:hAnsi="Arial" w:cs="Arial"/>
+          <w:sz w:val="24"/>
+          <w:szCs w:val="24"/>
+        </w:rPr>
+        <w:t>setor</w:t>
+      </w:r>
+      <w:proofErr w:type="gramEnd"/>
+      <w:r>
+        <w:rPr>
+          <w:rFonts w:ascii="Arial" w:hAnsi="Arial" w:cs="Arial"/>
+          <w:sz w:val="24"/>
+          <w:szCs w:val="24"/>
+        </w:rPr>
+        <w:t xml:space="preserve">  </w:t>
       </w:r>
     </w:p>
     <w:p>
@@ -7885,31 +10627,76 @@
           <w:szCs w:val="24"/>
         </w:rPr>
       </w:pPr>
-      <w:r>
-        <w:rPr>
-          <w:rFonts w:ascii="Arial" w:hAnsi="Arial" w:cs="Arial"/>
-          <w:sz w:val="24"/>
-          <w:szCs w:val="24"/>
-        </w:rPr>
-        <w:t xml:space="preserve">Dê um </w:t>
-      </w:r>
-      <w:proofErr w:type="spellStart"/>
-      <w:r>
-        <w:rPr>
-          <w:rFonts w:ascii="Arial" w:hAnsi="Arial" w:cs="Arial"/>
-          <w:sz w:val="24"/>
-          <w:szCs w:val="24"/>
-        </w:rPr>
-        <w:t>enter</w:t>
-      </w:r>
-      <w:proofErr w:type="spellEnd"/>
-      <w:r>
-        <w:rPr>
-          <w:rFonts w:ascii="Arial" w:hAnsi="Arial" w:cs="Arial"/>
-          <w:sz w:val="24"/>
-          <w:szCs w:val="24"/>
-        </w:rPr>
-        <w:t xml:space="preserve"> ao final desta linha e comece a digitar seu texto.</w:t>
+    </w:p>
+    <w:p>
+      <w:pPr>
+        <w:spacing w:line="360" w:lineRule="auto"/>
+        <w:ind w:firstLine="709"/>
+        <w:jc w:val="both"/>
+        <w:rPr>
+          <w:rFonts w:ascii="Arial" w:hAnsi="Arial" w:cs="Arial"/>
+          <w:sz w:val="24"/>
+          <w:szCs w:val="24"/>
+        </w:rPr>
+      </w:pPr>
+      <w:r>
+        <w:rPr>
+          <w:rFonts w:ascii="Arial" w:hAnsi="Arial" w:cs="Arial"/>
+          <w:sz w:val="24"/>
+          <w:szCs w:val="24"/>
+        </w:rPr>
+        <w:lastRenderedPageBreak/>
+        <w:t>De acordo com</w:t>
+      </w:r>
+      <w:r>
+        <w:rPr>
+          <w:rFonts w:ascii="Arial" w:hAnsi="Arial" w:cs="Arial"/>
+          <w:sz w:val="24"/>
+          <w:szCs w:val="24"/>
+        </w:rPr>
+        <w:t xml:space="preserve"> </w:t>
+      </w:r>
+      <w:r>
+        <w:rPr>
+          <w:rFonts w:ascii="Arial" w:hAnsi="Arial" w:cs="Arial"/>
+          <w:sz w:val="24"/>
+          <w:szCs w:val="24"/>
+        </w:rPr>
+        <w:t>(</w:t>
+      </w:r>
+      <w:r>
+        <w:rPr>
+          <w:rFonts w:ascii="Arial" w:hAnsi="Arial" w:cs="Arial"/>
+          <w:sz w:val="24"/>
+          <w:szCs w:val="24"/>
+        </w:rPr>
+        <w:t>SOMMERVILLE</w:t>
+      </w:r>
+      <w:r>
+        <w:rPr>
+          <w:rFonts w:ascii="Arial" w:hAnsi="Arial" w:cs="Arial"/>
+          <w:sz w:val="24"/>
+          <w:szCs w:val="24"/>
+        </w:rPr>
+        <w:t xml:space="preserve">) os requisitos de um sistema são descrições dos serviços fornecidos pelo sistema e as suas restrições operacionais. Esses requisitos refletem as necessidades </w:t>
+      </w:r>
+      <w:proofErr w:type="gramStart"/>
+      <w:r>
+        <w:rPr>
+          <w:rFonts w:ascii="Arial" w:hAnsi="Arial" w:cs="Arial"/>
+          <w:sz w:val="24"/>
+          <w:szCs w:val="24"/>
+        </w:rPr>
+        <w:t>do clientes</w:t>
+      </w:r>
+      <w:proofErr w:type="gramEnd"/>
+      <w:r>
+        <w:rPr>
+          <w:rFonts w:ascii="Arial" w:hAnsi="Arial" w:cs="Arial"/>
+          <w:sz w:val="24"/>
+          <w:szCs w:val="24"/>
+        </w:rPr>
+        <w:t xml:space="preserve"> do sistema que ajudam a resolver algum problema, por exemplo, controlar um dispositivo, enviar um pedido ou encontrar informações.</w:t>
       </w:r>
     </w:p>
     <w:p>
@@ -10270,7 +13057,7 @@
           <w:rPr>
             <w:noProof/>
           </w:rPr>
-          <w:t>7</w:t>
+          <w:t>11</w:t>
         </w:r>
         <w:r>
           <w:fldChar w:fldCharType="end"/>
@@ -14732,7 +17519,7 @@
 </file>
 
 <file path=customXml/itemProps1.xml><?xml version="1.0" encoding="utf-8"?>
-<ds:datastoreItem xmlns:ds="http://schemas.openxmlformats.org/officeDocument/2006/customXml" ds:itemID="{E0240AF7-8B4D-4972-90E8-00359421C715}">
+<ds:datastoreItem xmlns:ds="http://schemas.openxmlformats.org/officeDocument/2006/customXml" ds:itemID="{9D03F69F-A6DF-40F9-8162-6BE9ABED2F98}">
   <ds:schemaRefs>
     <ds:schemaRef ds:uri="http://schemas.openxmlformats.org/officeDocument/2006/bibliography"/>
   </ds:schemaRefs>

</xml_diff>

<commit_message>
Feito ate item Analise faltando Faltando Lista de Tabela
</commit_message>
<xml_diff>
--- a/Paulo José  TCC II.docx
+++ b/Paulo José  TCC II.docx
@@ -10024,6 +10024,14 @@
           <w:szCs w:val="24"/>
         </w:rPr>
         <w:t xml:space="preserve">Segundo </w:t>
+      </w:r>
+      <w:r>
+        <w:rPr>
+          <w:rFonts w:ascii="Arial" w:hAnsi="Arial" w:cs="Arial"/>
+          <w:sz w:val="24"/>
+          <w:szCs w:val="24"/>
+        </w:rPr>
+        <w:t>cita o autor</w:t>
       </w:r>
       <w:bookmarkStart w:id="3" w:name="_GoBack"/>
       <w:bookmarkEnd w:id="3"/>
@@ -13057,7 +13065,7 @@
           <w:rPr>
             <w:noProof/>
           </w:rPr>
-          <w:t>11</w:t>
+          <w:t>7</w:t>
         </w:r>
         <w:r>
           <w:fldChar w:fldCharType="end"/>
@@ -17519,7 +17527,7 @@
 </file>
 
 <file path=customXml/itemProps1.xml><?xml version="1.0" encoding="utf-8"?>
-<ds:datastoreItem xmlns:ds="http://schemas.openxmlformats.org/officeDocument/2006/customXml" ds:itemID="{9D03F69F-A6DF-40F9-8162-6BE9ABED2F98}">
+<ds:datastoreItem xmlns:ds="http://schemas.openxmlformats.org/officeDocument/2006/customXml" ds:itemID="{2CA4AFAA-4C3D-4343-810D-55B030C375F8}">
   <ds:schemaRefs>
     <ds:schemaRef ds:uri="http://schemas.openxmlformats.org/officeDocument/2006/bibliography"/>
   </ds:schemaRefs>

</xml_diff>

<commit_message>
feito ate a parte de projeto
</commit_message>
<xml_diff>
--- a/Paulo José  TCC II.docx
+++ b/Paulo José  TCC II.docx
@@ -11300,44 +11300,18 @@
     <w:p>
       <w:pPr>
         <w:spacing w:line="360" w:lineRule="auto"/>
-        <w:ind w:left="709"/>
-        <w:jc w:val="both"/>
-        <w:rPr>
-          <w:rFonts w:ascii="Arial" w:hAnsi="Arial" w:cs="Arial"/>
-          <w:sz w:val="24"/>
-          <w:szCs w:val="24"/>
-        </w:rPr>
-      </w:pPr>
-      <w:r>
-        <w:rPr>
-          <w:rFonts w:ascii="Arial" w:hAnsi="Arial" w:cs="Arial"/>
-          <w:sz w:val="24"/>
-          <w:szCs w:val="24"/>
-        </w:rPr>
-        <w:t xml:space="preserve">Dê um </w:t>
-      </w:r>
-      <w:proofErr w:type="spellStart"/>
-      <w:r>
-        <w:rPr>
-          <w:rFonts w:ascii="Arial" w:hAnsi="Arial" w:cs="Arial"/>
-          <w:sz w:val="24"/>
-          <w:szCs w:val="24"/>
-        </w:rPr>
-        <w:t>enter</w:t>
-      </w:r>
-      <w:proofErr w:type="spellEnd"/>
-      <w:r>
-        <w:rPr>
-          <w:rFonts w:ascii="Arial" w:hAnsi="Arial" w:cs="Arial"/>
-          <w:sz w:val="24"/>
-          <w:szCs w:val="24"/>
-        </w:rPr>
-        <w:t xml:space="preserve"> ao final desta linha e comece a digitar seu texto.</w:t>
-      </w:r>
+        <w:jc w:val="both"/>
+        <w:rPr>
+          <w:rFonts w:ascii="Arial" w:hAnsi="Arial" w:cs="Arial"/>
+          <w:sz w:val="24"/>
+          <w:szCs w:val="24"/>
+        </w:rPr>
+      </w:pPr>
     </w:p>
     <w:p>
       <w:pPr>
         <w:spacing w:line="360" w:lineRule="auto"/>
+        <w:ind w:firstLine="709"/>
         <w:jc w:val="both"/>
         <w:rPr>
           <w:rFonts w:ascii="Arial" w:hAnsi="Arial" w:cs="Arial"/>
@@ -11599,31 +11573,73 @@
           <w:szCs w:val="24"/>
         </w:rPr>
       </w:pPr>
-      <w:r>
-        <w:rPr>
-          <w:rFonts w:ascii="Arial" w:hAnsi="Arial" w:cs="Arial"/>
-          <w:sz w:val="24"/>
-          <w:szCs w:val="24"/>
-        </w:rPr>
-        <w:t xml:space="preserve">Dê um </w:t>
-      </w:r>
-      <w:proofErr w:type="spellStart"/>
-      <w:r>
-        <w:rPr>
-          <w:rFonts w:ascii="Arial" w:hAnsi="Arial" w:cs="Arial"/>
-          <w:sz w:val="24"/>
-          <w:szCs w:val="24"/>
-        </w:rPr>
-        <w:t>enter</w:t>
-      </w:r>
-      <w:proofErr w:type="spellEnd"/>
-      <w:r>
-        <w:rPr>
-          <w:rFonts w:ascii="Arial" w:hAnsi="Arial" w:cs="Arial"/>
-          <w:sz w:val="24"/>
-          <w:szCs w:val="24"/>
-        </w:rPr>
-        <w:t xml:space="preserve"> ao final desta linha e comece a digitar seu texto.</w:t>
+    </w:p>
+    <w:p>
+      <w:pPr>
+        <w:spacing w:line="360" w:lineRule="auto"/>
+        <w:ind w:firstLine="709"/>
+        <w:jc w:val="both"/>
+        <w:rPr>
+          <w:rFonts w:ascii="Arial" w:hAnsi="Arial" w:cs="Arial"/>
+          <w:sz w:val="24"/>
+          <w:szCs w:val="24"/>
+        </w:rPr>
+      </w:pPr>
+      <w:r>
+        <w:rPr>
+          <w:rFonts w:ascii="Arial" w:hAnsi="Arial" w:cs="Arial"/>
+          <w:sz w:val="24"/>
+          <w:szCs w:val="24"/>
+        </w:rPr>
+        <w:t xml:space="preserve">Para Xexéo (2007, p.44) “Requisitos de Informação </w:t>
+      </w:r>
+      <w:r>
+        <w:rPr>
+          <w:rFonts w:ascii="Arial" w:hAnsi="Arial" w:cs="Arial"/>
+          <w:sz w:val="24"/>
+          <w:szCs w:val="24"/>
+        </w:rPr>
+        <w:t xml:space="preserve">devem </w:t>
+      </w:r>
+      <w:r>
+        <w:rPr>
+          <w:rFonts w:ascii="Arial" w:hAnsi="Arial" w:cs="Arial"/>
+          <w:sz w:val="24"/>
+          <w:szCs w:val="24"/>
+        </w:rPr>
+        <w:t>representa a informação que o cliente deseja obter do sistema”</w:t>
+      </w:r>
+      <w:r>
+        <w:rPr>
+          <w:rFonts w:ascii="Arial" w:hAnsi="Arial" w:cs="Arial"/>
+          <w:sz w:val="24"/>
+          <w:szCs w:val="24"/>
+        </w:rPr>
+        <w:t xml:space="preserve">, os requisitos de informação do SISPTD procura atender </w:t>
+      </w:r>
+      <w:r>
+        <w:rPr>
+          <w:rFonts w:ascii="Arial" w:hAnsi="Arial" w:cs="Arial"/>
+          <w:sz w:val="24"/>
+          <w:szCs w:val="24"/>
+        </w:rPr>
+        <w:t>n</w:t>
+      </w:r>
+      <w:r>
+        <w:rPr>
+          <w:rFonts w:ascii="Arial" w:hAnsi="Arial" w:cs="Arial"/>
+          <w:sz w:val="24"/>
+          <w:szCs w:val="24"/>
+        </w:rPr>
+        <w:t>o controle de requisições emitidas para</w:t>
+      </w:r>
+      <w:r>
+        <w:rPr>
+          <w:rFonts w:ascii="Arial" w:hAnsi="Arial" w:cs="Arial"/>
+          <w:sz w:val="24"/>
+          <w:szCs w:val="24"/>
+        </w:rPr>
+        <w:t xml:space="preserve"> pacientes que precisam realizar procedimentos médicos fora de sua Unidade Federativa.</w:t>
       </w:r>
     </w:p>
     <w:p>
@@ -11716,8 +11732,69 @@
           <w:szCs w:val="24"/>
         </w:rPr>
       </w:pPr>
+    </w:p>
+    <w:p>
+      <w:pPr>
+        <w:ind w:firstLine="709"/>
+        <w:jc w:val="both"/>
+        <w:rPr>
+          <w:rFonts w:ascii="Arial" w:hAnsi="Arial" w:cs="Arial"/>
+          <w:sz w:val="24"/>
+          <w:szCs w:val="24"/>
+        </w:rPr>
+      </w:pPr>
+      <w:r>
+        <w:rPr>
+          <w:rFonts w:ascii="Arial" w:hAnsi="Arial" w:cs="Arial"/>
+          <w:sz w:val="24"/>
+          <w:szCs w:val="24"/>
+        </w:rPr>
+        <w:t>Para (Bezerra</w:t>
+      </w:r>
+      <w:r>
+        <w:rPr>
+          <w:rFonts w:ascii="Arial" w:hAnsi="Arial" w:cs="Arial"/>
+          <w:sz w:val="24"/>
+          <w:szCs w:val="24"/>
+        </w:rPr>
+        <w:t xml:space="preserve"> 2007</w:t>
+      </w:r>
       <w:bookmarkStart w:id="13" w:name="_GoBack"/>
       <w:bookmarkEnd w:id="13"/>
+      <w:r>
+        <w:rPr>
+          <w:rFonts w:ascii="Arial" w:hAnsi="Arial" w:cs="Arial"/>
+          <w:sz w:val="24"/>
+          <w:szCs w:val="24"/>
+        </w:rPr>
+        <w:t>, p.25) “Na fase projeto é que se determina como o sistema funcionará para atender aos requisitos, de acordo com os recursos tecnológicos existentes”</w:t>
+      </w:r>
+      <w:r>
+        <w:rPr>
+          <w:rFonts w:ascii="Arial" w:hAnsi="Arial" w:cs="Arial"/>
+          <w:sz w:val="24"/>
+          <w:szCs w:val="24"/>
+        </w:rPr>
+        <w:t xml:space="preserve">, ainda para Bezerra </w:t>
+      </w:r>
+      <w:proofErr w:type="gramStart"/>
+      <w:r>
+        <w:rPr>
+          <w:rFonts w:ascii="Arial" w:hAnsi="Arial" w:cs="Arial"/>
+          <w:sz w:val="24"/>
+          <w:szCs w:val="24"/>
+        </w:rPr>
+        <w:t>é</w:t>
+      </w:r>
+      <w:proofErr w:type="gramEnd"/>
+      <w:r>
+        <w:rPr>
+          <w:rFonts w:ascii="Arial" w:hAnsi="Arial" w:cs="Arial"/>
+          <w:sz w:val="24"/>
+          <w:szCs w:val="24"/>
+        </w:rPr>
+        <w:t xml:space="preserve"> na fase de projeto que deve ser considerado os aspectos físicos e dependentes de implementação.</w:t>
+      </w:r>
     </w:p>
     <w:p>
       <w:pPr>
@@ -18708,7 +18785,7 @@
 </file>
 
 <file path=customXml/itemProps1.xml><?xml version="1.0" encoding="utf-8"?>
-<ds:datastoreItem xmlns:ds="http://schemas.openxmlformats.org/officeDocument/2006/customXml" ds:itemID="{83CE89BF-6DFF-4BBC-AFAF-6B255252404C}">
+<ds:datastoreItem xmlns:ds="http://schemas.openxmlformats.org/officeDocument/2006/customXml" ds:itemID="{32CBD57A-7C22-4CC7-8F90-E5C05EE94BCC}">
   <ds:schemaRefs>
     <ds:schemaRef ds:uri="http://schemas.openxmlformats.org/officeDocument/2006/bibliography"/>
   </ds:schemaRefs>

</xml_diff>

<commit_message>
Faltando iniciar os Quadros
</commit_message>
<xml_diff>
--- a/Paulo José  TCC II.docx
+++ b/Paulo José  TCC II.docx
@@ -11093,7 +11093,7 @@
           <w:sz w:val="24"/>
           <w:szCs w:val="24"/>
         </w:rPr>
-        <w:t>Protocolar Documentação</w:t>
+        <w:t>Manter Médico</w:t>
       </w:r>
     </w:p>
     <w:p>
@@ -11117,7 +11117,7 @@
           <w:sz w:val="24"/>
           <w:szCs w:val="24"/>
         </w:rPr>
-        <w:t>Emitir Guia de Protocolo</w:t>
+        <w:t>Manter Pericia</w:t>
       </w:r>
     </w:p>
     <w:p>
@@ -11141,7 +11141,7 @@
           <w:sz w:val="24"/>
           <w:szCs w:val="24"/>
         </w:rPr>
-        <w:t>Manter Médico</w:t>
+        <w:t>Manter Clinica</w:t>
       </w:r>
     </w:p>
     <w:p>
@@ -11166,7 +11166,7 @@
           <w:szCs w:val="24"/>
         </w:rPr>
         <w:lastRenderedPageBreak/>
-        <w:t>Manter Pericia</w:t>
+        <w:t>Manter Agendamento</w:t>
       </w:r>
     </w:p>
     <w:p>
@@ -11190,54 +11190,6 @@
           <w:sz w:val="24"/>
           <w:szCs w:val="24"/>
         </w:rPr>
-        <w:t>Manter Clinica</w:t>
-      </w:r>
-    </w:p>
-    <w:p>
-      <w:pPr>
-        <w:pStyle w:val="PargrafodaLista"/>
-        <w:numPr>
-          <w:ilvl w:val="0"/>
-          <w:numId w:val="32"/>
-        </w:numPr>
-        <w:spacing w:line="360" w:lineRule="auto"/>
-        <w:jc w:val="both"/>
-        <w:rPr>
-          <w:rFonts w:ascii="Arial" w:hAnsi="Arial" w:cs="Arial"/>
-          <w:sz w:val="24"/>
-          <w:szCs w:val="24"/>
-        </w:rPr>
-      </w:pPr>
-      <w:r>
-        <w:rPr>
-          <w:rFonts w:ascii="Arial" w:hAnsi="Arial" w:cs="Arial"/>
-          <w:sz w:val="24"/>
-          <w:szCs w:val="24"/>
-        </w:rPr>
-        <w:t>Manter Agendamento</w:t>
-      </w:r>
-    </w:p>
-    <w:p>
-      <w:pPr>
-        <w:pStyle w:val="PargrafodaLista"/>
-        <w:numPr>
-          <w:ilvl w:val="0"/>
-          <w:numId w:val="32"/>
-        </w:numPr>
-        <w:spacing w:line="360" w:lineRule="auto"/>
-        <w:jc w:val="both"/>
-        <w:rPr>
-          <w:rFonts w:ascii="Arial" w:hAnsi="Arial" w:cs="Arial"/>
-          <w:sz w:val="24"/>
-          <w:szCs w:val="24"/>
-        </w:rPr>
-      </w:pPr>
-      <w:r>
-        <w:rPr>
-          <w:rFonts w:ascii="Arial" w:hAnsi="Arial" w:cs="Arial"/>
-          <w:sz w:val="24"/>
-          <w:szCs w:val="24"/>
-        </w:rPr>
         <w:t>Requisição de Viagem</w:t>
       </w:r>
     </w:p>
@@ -11770,7 +11722,153 @@
           <w:sz w:val="24"/>
           <w:szCs w:val="24"/>
         </w:rPr>
-        <w:t xml:space="preserve"> No projeto do SISPTD foram feitas entrevista com</w:t>
+        <w:t xml:space="preserve"> No projeto do </w:t>
+      </w:r>
+      <w:r>
+        <w:rPr>
+          <w:rFonts w:ascii="Arial" w:hAnsi="Arial" w:cs="Arial"/>
+          <w:sz w:val="24"/>
+          <w:szCs w:val="24"/>
+        </w:rPr>
+        <w:t>Sistema de Controle de Paciente no Tratamento Fora Domicilio (</w:t>
+      </w:r>
+      <w:r>
+        <w:rPr>
+          <w:rFonts w:ascii="Arial" w:hAnsi="Arial" w:cs="Arial"/>
+          <w:sz w:val="24"/>
+          <w:szCs w:val="24"/>
+        </w:rPr>
+        <w:t>SISPTD</w:t>
+      </w:r>
+      <w:r>
+        <w:rPr>
+          <w:rFonts w:ascii="Arial" w:hAnsi="Arial" w:cs="Arial"/>
+          <w:sz w:val="24"/>
+          <w:szCs w:val="24"/>
+        </w:rPr>
+        <w:t>),</w:t>
+      </w:r>
+      <w:r>
+        <w:rPr>
+          <w:rFonts w:ascii="Arial" w:hAnsi="Arial" w:cs="Arial"/>
+          <w:sz w:val="24"/>
+          <w:szCs w:val="24"/>
+        </w:rPr>
+        <w:t xml:space="preserve"> foram feitas </w:t>
+      </w:r>
+      <w:r>
+        <w:rPr>
+          <w:rFonts w:ascii="Arial" w:hAnsi="Arial" w:cs="Arial"/>
+          <w:sz w:val="24"/>
+          <w:szCs w:val="24"/>
+        </w:rPr>
+        <w:t xml:space="preserve">visitas in-loco, </w:t>
+      </w:r>
+      <w:r>
+        <w:rPr>
+          <w:rFonts w:ascii="Arial" w:hAnsi="Arial" w:cs="Arial"/>
+          <w:sz w:val="24"/>
+          <w:szCs w:val="24"/>
+        </w:rPr>
+        <w:t>entrevista</w:t>
+      </w:r>
+      <w:r>
+        <w:rPr>
+          <w:rFonts w:ascii="Arial" w:hAnsi="Arial" w:cs="Arial"/>
+          <w:sz w:val="24"/>
+          <w:szCs w:val="24"/>
+        </w:rPr>
+        <w:t>s</w:t>
+      </w:r>
+      <w:proofErr w:type="gramStart"/>
+      <w:r>
+        <w:rPr>
+          <w:rFonts w:ascii="Arial" w:hAnsi="Arial" w:cs="Arial"/>
+          <w:sz w:val="24"/>
+          <w:szCs w:val="24"/>
+        </w:rPr>
+        <w:t xml:space="preserve"> </w:t>
+      </w:r>
+      <w:r>
+        <w:rPr>
+          <w:rFonts w:ascii="Arial" w:hAnsi="Arial" w:cs="Arial"/>
+          <w:sz w:val="24"/>
+          <w:szCs w:val="24"/>
+        </w:rPr>
+        <w:t xml:space="preserve"> </w:t>
+      </w:r>
+      <w:proofErr w:type="gramEnd"/>
+      <w:r>
+        <w:rPr>
+          <w:rFonts w:ascii="Arial" w:hAnsi="Arial" w:cs="Arial"/>
+          <w:sz w:val="24"/>
+          <w:szCs w:val="24"/>
+        </w:rPr>
+        <w:t>com</w:t>
+      </w:r>
+      <w:r>
+        <w:rPr>
+          <w:rFonts w:ascii="Arial" w:hAnsi="Arial" w:cs="Arial"/>
+          <w:sz w:val="24"/>
+          <w:szCs w:val="24"/>
+        </w:rPr>
+        <w:t xml:space="preserve"> os envolvidos da gerencia de Tratamento fora Domicilio, também</w:t>
+      </w:r>
+      <w:r>
+        <w:rPr>
+          <w:rFonts w:ascii="Arial" w:hAnsi="Arial" w:cs="Arial"/>
+          <w:sz w:val="24"/>
+          <w:szCs w:val="24"/>
+        </w:rPr>
+        <w:t xml:space="preserve"> foram</w:t>
+      </w:r>
+      <w:r>
+        <w:rPr>
+          <w:rFonts w:ascii="Arial" w:hAnsi="Arial" w:cs="Arial"/>
+          <w:sz w:val="24"/>
+          <w:szCs w:val="24"/>
+        </w:rPr>
+        <w:t xml:space="preserve"> analisado documentos </w:t>
+      </w:r>
+      <w:r>
+        <w:rPr>
+          <w:rFonts w:ascii="Arial" w:hAnsi="Arial" w:cs="Arial"/>
+          <w:sz w:val="24"/>
+          <w:szCs w:val="24"/>
+        </w:rPr>
+        <w:t xml:space="preserve"> do processo de tratamento fora domicilio para </w:t>
+      </w:r>
+      <w:r>
+        <w:rPr>
+          <w:rFonts w:ascii="Arial" w:hAnsi="Arial" w:cs="Arial"/>
+          <w:sz w:val="24"/>
+          <w:szCs w:val="24"/>
+        </w:rPr>
+        <w:t xml:space="preserve"> então</w:t>
+      </w:r>
+      <w:r>
+        <w:rPr>
+          <w:rFonts w:ascii="Arial" w:hAnsi="Arial" w:cs="Arial"/>
+          <w:sz w:val="24"/>
+          <w:szCs w:val="24"/>
+        </w:rPr>
+        <w:t xml:space="preserve"> ser </w:t>
+      </w:r>
+      <w:r>
+        <w:rPr>
+          <w:rFonts w:ascii="Arial" w:hAnsi="Arial" w:cs="Arial"/>
+          <w:sz w:val="24"/>
+          <w:szCs w:val="24"/>
+        </w:rPr>
+        <w:t xml:space="preserve"> </w:t>
+      </w:r>
+      <w:r>
+        <w:rPr>
+          <w:rFonts w:ascii="Arial" w:hAnsi="Arial" w:cs="Arial"/>
+          <w:sz w:val="24"/>
+          <w:szCs w:val="24"/>
+        </w:rPr>
+        <w:t>elaborado o projeto do sistema.</w:t>
       </w:r>
     </w:p>
     <w:p>
@@ -11837,32 +11935,104 @@
           <w:szCs w:val="24"/>
         </w:rPr>
       </w:pPr>
-      <w:r>
-        <w:rPr>
-          <w:rFonts w:ascii="Arial" w:hAnsi="Arial" w:cs="Arial"/>
-          <w:sz w:val="24"/>
-          <w:szCs w:val="24"/>
-        </w:rPr>
-        <w:t xml:space="preserve">Dê um </w:t>
-      </w:r>
-      <w:proofErr w:type="spellStart"/>
-      <w:r>
-        <w:rPr>
-          <w:rFonts w:ascii="Arial" w:hAnsi="Arial" w:cs="Arial"/>
-          <w:sz w:val="24"/>
-          <w:szCs w:val="24"/>
-        </w:rPr>
-        <w:t>enter</w:t>
-      </w:r>
-      <w:proofErr w:type="spellEnd"/>
-      <w:r>
-        <w:rPr>
-          <w:rFonts w:ascii="Arial" w:hAnsi="Arial" w:cs="Arial"/>
-          <w:sz w:val="24"/>
-          <w:szCs w:val="24"/>
-        </w:rPr>
-        <w:t xml:space="preserve"> ao final desta linha e comece a digitar seu texto.</w:t>
-      </w:r>
+    </w:p>
+    <w:p>
+      <w:pPr>
+        <w:spacing w:line="360" w:lineRule="auto"/>
+        <w:ind w:firstLine="709"/>
+        <w:jc w:val="both"/>
+        <w:rPr>
+          <w:rFonts w:ascii="Arial" w:hAnsi="Arial" w:cs="Arial"/>
+          <w:sz w:val="24"/>
+          <w:szCs w:val="24"/>
+        </w:rPr>
+      </w:pPr>
+      <w:r>
+        <w:rPr>
+          <w:rFonts w:ascii="Arial" w:hAnsi="Arial" w:cs="Arial"/>
+          <w:sz w:val="24"/>
+          <w:szCs w:val="24"/>
+        </w:rPr>
+        <w:t>Para (Guedes 2011, p.52</w:t>
+      </w:r>
+      <w:r>
+        <w:rPr>
+          <w:rFonts w:ascii="Arial" w:hAnsi="Arial" w:cs="Arial"/>
+          <w:sz w:val="24"/>
+          <w:szCs w:val="24"/>
+        </w:rPr>
+        <w:t>) “O diagrama de caso de uso procura, por meio de uma linguagem simples, possibilitar a compreensão do comportamento externo do sistema</w:t>
+      </w:r>
+      <w:r>
+        <w:rPr>
+          <w:rFonts w:ascii="Arial" w:hAnsi="Arial" w:cs="Arial"/>
+          <w:sz w:val="24"/>
+          <w:szCs w:val="24"/>
+        </w:rPr>
+        <w:t>”,</w:t>
+      </w:r>
+      <w:r>
+        <w:rPr>
+          <w:rFonts w:ascii="Arial" w:hAnsi="Arial" w:cs="Arial"/>
+          <w:sz w:val="24"/>
+          <w:szCs w:val="24"/>
+        </w:rPr>
+        <w:t xml:space="preserve"> </w:t>
+      </w:r>
+      <w:r>
+        <w:rPr>
+          <w:rFonts w:ascii="Arial" w:hAnsi="Arial" w:cs="Arial"/>
+          <w:sz w:val="24"/>
+          <w:szCs w:val="24"/>
+        </w:rPr>
+        <w:t>já (Bezerra 2007, p.46)</w:t>
+      </w:r>
+      <w:r>
+        <w:rPr>
+          <w:rFonts w:ascii="Arial" w:hAnsi="Arial" w:cs="Arial"/>
+          <w:sz w:val="24"/>
+          <w:szCs w:val="24"/>
+        </w:rPr>
+        <w:t xml:space="preserve"> “</w:t>
+      </w:r>
+      <w:r>
+        <w:rPr>
+          <w:rFonts w:ascii="Arial" w:hAnsi="Arial" w:cs="Arial"/>
+          <w:sz w:val="24"/>
+          <w:szCs w:val="24"/>
+        </w:rPr>
+        <w:t xml:space="preserve">Explica que caso de uso é a </w:t>
+      </w:r>
+      <w:r>
+        <w:rPr>
+          <w:rFonts w:ascii="Arial" w:hAnsi="Arial" w:cs="Arial"/>
+          <w:sz w:val="24"/>
+          <w:szCs w:val="24"/>
+        </w:rPr>
+        <w:t>especificação</w:t>
+      </w:r>
+      <w:r>
+        <w:rPr>
+          <w:rFonts w:ascii="Arial" w:hAnsi="Arial" w:cs="Arial"/>
+          <w:sz w:val="24"/>
+          <w:szCs w:val="24"/>
+        </w:rPr>
+        <w:t xml:space="preserve"> de uma sequencia de interações entre um sistema e os agentes externos que utilizam esse sistema”.</w:t>
+      </w:r>
+    </w:p>
+    <w:p>
+      <w:pPr>
+        <w:spacing w:line="360" w:lineRule="auto"/>
+        <w:ind w:firstLine="709"/>
+        <w:jc w:val="both"/>
+        <w:rPr>
+          <w:rFonts w:ascii="Arial" w:hAnsi="Arial" w:cs="Arial"/>
+          <w:sz w:val="24"/>
+          <w:szCs w:val="24"/>
+        </w:rPr>
+      </w:pPr>
+      <w:bookmarkStart w:id="14" w:name="_GoBack"/>
+      <w:bookmarkEnd w:id="14"/>
     </w:p>
     <w:p>
       <w:pPr>
@@ -11875,8 +12045,6 @@
           <w:szCs w:val="24"/>
         </w:rPr>
       </w:pPr>
-      <w:bookmarkStart w:id="14" w:name="_GoBack"/>
-      <w:bookmarkEnd w:id="14"/>
     </w:p>
     <w:p>
       <w:pPr>
@@ -12474,6 +12642,7 @@
           <w:sz w:val="24"/>
           <w:szCs w:val="24"/>
         </w:rPr>
+        <w:lastRenderedPageBreak/>
         <w:t>3</w:t>
       </w:r>
       <w:r>
@@ -18787,7 +18956,7 @@
 </file>
 
 <file path=customXml/itemProps1.xml><?xml version="1.0" encoding="utf-8"?>
-<ds:datastoreItem xmlns:ds="http://schemas.openxmlformats.org/officeDocument/2006/customXml" ds:itemID="{D807E549-1C7E-430A-80D5-A971DD8418B3}">
+<ds:datastoreItem xmlns:ds="http://schemas.openxmlformats.org/officeDocument/2006/customXml" ds:itemID="{BE8E97C0-7FF4-48CF-8457-1C328DC29A10}">
   <ds:schemaRefs>
     <ds:schemaRef ds:uri="http://schemas.openxmlformats.org/officeDocument/2006/bibliography"/>
   </ds:schemaRefs>

</xml_diff>

<commit_message>
Finalizado as figuras caso de uso
</commit_message>
<xml_diff>
--- a/Paulo José  TCC II.docx
+++ b/Paulo José  TCC II.docx
@@ -1520,39 +1520,8 @@
           <w:sz w:val="24"/>
           <w:szCs w:val="24"/>
         </w:rPr>
-        <w:t xml:space="preserve">Aprovado em </w:t>
-      </w:r>
-      <w:proofErr w:type="spellStart"/>
-      <w:r>
-        <w:rPr>
-          <w:rFonts w:ascii="Arial" w:hAnsi="Arial" w:cs="Arial"/>
-          <w:b/>
-          <w:sz w:val="24"/>
-          <w:szCs w:val="24"/>
-        </w:rPr>
-        <w:t>dd</w:t>
-      </w:r>
-      <w:proofErr w:type="spellEnd"/>
-      <w:r>
-        <w:rPr>
-          <w:rFonts w:ascii="Arial" w:hAnsi="Arial" w:cs="Arial"/>
-          <w:b/>
-          <w:sz w:val="24"/>
-          <w:szCs w:val="24"/>
-        </w:rPr>
-        <w:t>/mm/</w:t>
-      </w:r>
-      <w:proofErr w:type="spellStart"/>
-      <w:r>
-        <w:rPr>
-          <w:rFonts w:ascii="Arial" w:hAnsi="Arial" w:cs="Arial"/>
-          <w:b/>
-          <w:sz w:val="24"/>
-          <w:szCs w:val="24"/>
-        </w:rPr>
-        <w:t>aaaa</w:t>
-      </w:r>
-      <w:proofErr w:type="spellEnd"/>
+        <w:t>Aprovado em dd/mm/aaaa</w:t>
+      </w:r>
       <w:r>
         <w:rPr>
           <w:rFonts w:ascii="Arial" w:hAnsi="Arial" w:cs="Arial"/>
@@ -1657,29 +1626,7 @@
           <w:sz w:val="24"/>
           <w:szCs w:val="24"/>
         </w:rPr>
-        <w:t xml:space="preserve">Prof. </w:t>
-      </w:r>
-      <w:proofErr w:type="spellStart"/>
-      <w:r>
-        <w:rPr>
-          <w:rFonts w:ascii="Arial" w:hAnsi="Arial" w:cs="Arial"/>
-          <w:b/>
-          <w:bCs/>
-          <w:sz w:val="24"/>
-          <w:szCs w:val="24"/>
-        </w:rPr>
-        <w:t>Ms</w:t>
-      </w:r>
-      <w:proofErr w:type="spellEnd"/>
-      <w:r>
-        <w:rPr>
-          <w:rFonts w:ascii="Arial" w:hAnsi="Arial" w:cs="Arial"/>
-          <w:b/>
-          <w:bCs/>
-          <w:sz w:val="24"/>
-          <w:szCs w:val="24"/>
-        </w:rPr>
-        <w:t>. Autran Dias Almeida</w:t>
+        <w:t>Prof. Ms. Autran Dias Almeida</w:t>
       </w:r>
     </w:p>
     <w:p>
@@ -2594,25 +2541,7 @@
           <w:szCs w:val="24"/>
         </w:rPr>
         <w:tab/>
-        <w:t xml:space="preserve">Para minha querida Esposa </w:t>
-      </w:r>
-      <w:proofErr w:type="spellStart"/>
-      <w:r>
-        <w:rPr>
-          <w:rFonts w:ascii="Arial" w:hAnsi="Arial" w:cs="Arial"/>
-          <w:sz w:val="24"/>
-          <w:szCs w:val="24"/>
-        </w:rPr>
-        <w:t>Edlaine</w:t>
-      </w:r>
-      <w:proofErr w:type="spellEnd"/>
-      <w:r>
-        <w:rPr>
-          <w:rFonts w:ascii="Arial" w:hAnsi="Arial" w:cs="Arial"/>
-          <w:sz w:val="24"/>
-          <w:szCs w:val="24"/>
-        </w:rPr>
-        <w:t xml:space="preserve"> Lima e meu Filho João Paulo Lima.</w:t>
+        <w:t>Para minha querida Esposa Edlaine Lima e meu Filho João Paulo Lima.</w:t>
       </w:r>
     </w:p>
     <w:p>
@@ -3468,43 +3397,7 @@
           <w:sz w:val="24"/>
           <w:szCs w:val="24"/>
         </w:rPr>
-        <w:t xml:space="preserve">, a principal função do SISPTD é controlar o fluxo dos pacientes que dão </w:t>
-      </w:r>
-      <w:proofErr w:type="spellStart"/>
-      <w:r>
-        <w:rPr>
-          <w:rFonts w:ascii="Arial" w:hAnsi="Arial" w:cs="Arial"/>
-          <w:sz w:val="24"/>
-          <w:szCs w:val="24"/>
-        </w:rPr>
-        <w:t>inicio</w:t>
-      </w:r>
-      <w:proofErr w:type="spellEnd"/>
-      <w:r>
-        <w:rPr>
-          <w:rFonts w:ascii="Arial" w:hAnsi="Arial" w:cs="Arial"/>
-          <w:sz w:val="24"/>
-          <w:szCs w:val="24"/>
-        </w:rPr>
-        <w:t xml:space="preserve"> ao tratamento fora domicilio. Para a realização da </w:t>
-      </w:r>
-      <w:proofErr w:type="spellStart"/>
-      <w:r>
-        <w:rPr>
-          <w:rFonts w:ascii="Arial" w:hAnsi="Arial" w:cs="Arial"/>
-          <w:sz w:val="24"/>
-          <w:szCs w:val="24"/>
-        </w:rPr>
-        <w:t>analise</w:t>
-      </w:r>
-      <w:proofErr w:type="spellEnd"/>
-      <w:r>
-        <w:rPr>
-          <w:rFonts w:ascii="Arial" w:hAnsi="Arial" w:cs="Arial"/>
-          <w:sz w:val="24"/>
-          <w:szCs w:val="24"/>
-        </w:rPr>
-        <w:t xml:space="preserve"> do sistema foram utilizados as principais técnicas e ferramentas</w:t>
+        <w:t>, a principal função do SISPTD é controlar o fluxo dos pacientes que dão inicio ao tratamento fora domicilio. Para a realização da analise do sistema foram utilizados as principais técnicas e ferramentas</w:t>
       </w:r>
       <w:r>
         <w:rPr>
@@ -3520,18 +3413,8 @@
           <w:sz w:val="24"/>
           <w:szCs w:val="24"/>
         </w:rPr>
-        <w:t xml:space="preserve">tais como UML (Linguagem Unificada de Modelagem), </w:t>
-      </w:r>
-      <w:proofErr w:type="spellStart"/>
-      <w:r>
-        <w:rPr>
-          <w:rFonts w:ascii="Arial" w:hAnsi="Arial" w:cs="Arial"/>
-          <w:sz w:val="24"/>
-          <w:szCs w:val="24"/>
-        </w:rPr>
-        <w:t>c#</w:t>
-      </w:r>
-      <w:proofErr w:type="spellEnd"/>
+        <w:t>tais como UML (Linguagem Unificada de Modelagem), c#</w:t>
+      </w:r>
       <w:r>
         <w:rPr>
           <w:rFonts w:ascii="Arial" w:hAnsi="Arial" w:cs="Arial"/>
@@ -3548,7 +3431,6 @@
         </w:rPr>
         <w:t>(</w:t>
       </w:r>
-      <w:proofErr w:type="spellStart"/>
       <w:r>
         <w:rPr>
           <w:rFonts w:ascii="Arial" w:hAnsi="Arial" w:cs="Arial"/>
@@ -3557,7 +3439,6 @@
         </w:rPr>
         <w:t>Csharp</w:t>
       </w:r>
-      <w:proofErr w:type="spellEnd"/>
       <w:r>
         <w:rPr>
           <w:rFonts w:ascii="Arial" w:hAnsi="Arial" w:cs="Arial"/>
@@ -3614,23 +3495,13 @@
         </w:rPr>
         <w:t xml:space="preserve"> </w:t>
       </w:r>
-      <w:proofErr w:type="gramStart"/>
-      <w:r>
-        <w:rPr>
-          <w:rFonts w:ascii="Arial" w:hAnsi="Arial" w:cs="Arial"/>
-          <w:sz w:val="24"/>
-          <w:szCs w:val="24"/>
-        </w:rPr>
-        <w:t>IDE(</w:t>
-      </w:r>
-      <w:proofErr w:type="gramEnd"/>
-      <w:r>
-        <w:rPr>
-          <w:rFonts w:ascii="Arial" w:hAnsi="Arial" w:cs="Arial"/>
-          <w:sz w:val="24"/>
-          <w:szCs w:val="24"/>
-        </w:rPr>
-        <w:t xml:space="preserve">Ambiente de Desenvolvimento Integrado) e </w:t>
+      <w:r>
+        <w:rPr>
+          <w:rFonts w:ascii="Arial" w:hAnsi="Arial" w:cs="Arial"/>
+          <w:sz w:val="24"/>
+          <w:szCs w:val="24"/>
+        </w:rPr>
+        <w:t xml:space="preserve">IDE(Ambiente de Desenvolvimento Integrado) e </w:t>
       </w:r>
       <w:r>
         <w:rPr>
@@ -3734,25 +3605,7 @@
           <w:sz w:val="24"/>
           <w:szCs w:val="24"/>
         </w:rPr>
-        <w:t xml:space="preserve"> Onde foi codificado as regras de </w:t>
-      </w:r>
-      <w:proofErr w:type="spellStart"/>
-      <w:r>
-        <w:rPr>
-          <w:rFonts w:ascii="Arial" w:hAnsi="Arial" w:cs="Arial"/>
-          <w:sz w:val="24"/>
-          <w:szCs w:val="24"/>
-        </w:rPr>
-        <w:t>negocio</w:t>
-      </w:r>
-      <w:proofErr w:type="spellEnd"/>
-      <w:r>
-        <w:rPr>
-          <w:rFonts w:ascii="Arial" w:hAnsi="Arial" w:cs="Arial"/>
-          <w:sz w:val="24"/>
-          <w:szCs w:val="24"/>
-        </w:rPr>
-        <w:t xml:space="preserve">. </w:t>
+        <w:t xml:space="preserve"> Onde foi codificado as regras de negocio. </w:t>
       </w:r>
     </w:p>
     <w:p>
@@ -4191,10 +4044,11 @@
           <w:szCs w:val="24"/>
           <w:lang w:val="en-US"/>
         </w:rPr>
-        <w:t xml:space="preserve"> </w:t>
-      </w:r>
-      <w:proofErr w:type="spellStart"/>
-      <w:r>
+        <w:t xml:space="preserve"> ou RESUMEN</w:t>
+      </w:r>
+    </w:p>
+    <w:p>
+      <w:pPr>
         <w:rPr>
           <w:rFonts w:ascii="Arial" w:hAnsi="Arial" w:cs="Arial"/>
           <w:b/>
@@ -4202,109 +4056,26 @@
           <w:szCs w:val="24"/>
           <w:lang w:val="en-US"/>
         </w:rPr>
-        <w:t>ou</w:t>
-      </w:r>
-      <w:proofErr w:type="spellEnd"/>
-      <w:r>
-        <w:rPr>
-          <w:rFonts w:ascii="Arial" w:hAnsi="Arial" w:cs="Arial"/>
-          <w:b/>
+      </w:pPr>
+    </w:p>
+    <w:p>
+      <w:pPr>
+        <w:jc w:val="both"/>
+        <w:rPr>
+          <w:rFonts w:ascii="Arial" w:hAnsi="Arial" w:cs="Arial"/>
           <w:sz w:val="24"/>
           <w:szCs w:val="24"/>
           <w:lang w:val="en-US"/>
         </w:rPr>
-        <w:t xml:space="preserve"> RESUMEN</w:t>
-      </w:r>
-    </w:p>
-    <w:p>
-      <w:pPr>
-        <w:rPr>
-          <w:rFonts w:ascii="Arial" w:hAnsi="Arial" w:cs="Arial"/>
-          <w:b/>
+      </w:pPr>
+      <w:r>
+        <w:rPr>
+          <w:rFonts w:ascii="Arial" w:hAnsi="Arial" w:cs="Arial"/>
           <w:sz w:val="24"/>
           <w:szCs w:val="24"/>
           <w:lang w:val="en-US"/>
         </w:rPr>
-      </w:pPr>
-    </w:p>
-    <w:p>
-      <w:pPr>
-        <w:jc w:val="both"/>
-        <w:rPr>
-          <w:rFonts w:ascii="Arial" w:hAnsi="Arial" w:cs="Arial"/>
-          <w:sz w:val="24"/>
-          <w:szCs w:val="24"/>
-          <w:lang w:val="en-US"/>
-        </w:rPr>
-      </w:pPr>
-      <w:r>
-        <w:rPr>
-          <w:rFonts w:ascii="Arial" w:hAnsi="Arial" w:cs="Arial"/>
-          <w:sz w:val="24"/>
-          <w:szCs w:val="24"/>
-          <w:lang w:val="en-US"/>
-        </w:rPr>
-        <w:t xml:space="preserve">The work presented here aims to document the software development steps for patient control treatment outside home, which </w:t>
-      </w:r>
-      <w:proofErr w:type="gramStart"/>
-      <w:r>
-        <w:rPr>
-          <w:rFonts w:ascii="Arial" w:hAnsi="Arial" w:cs="Arial"/>
-          <w:sz w:val="24"/>
-          <w:szCs w:val="24"/>
-          <w:lang w:val="en-US"/>
-        </w:rPr>
-        <w:t>will be used</w:t>
-      </w:r>
-      <w:proofErr w:type="gramEnd"/>
-      <w:r>
-        <w:rPr>
-          <w:rFonts w:ascii="Arial" w:hAnsi="Arial" w:cs="Arial"/>
-          <w:sz w:val="24"/>
-          <w:szCs w:val="24"/>
-          <w:lang w:val="en-US"/>
-        </w:rPr>
-        <w:t xml:space="preserve"> by the State Department of Health - SESAU. The system is called </w:t>
-      </w:r>
-      <w:proofErr w:type="gramStart"/>
-      <w:r>
-        <w:rPr>
-          <w:rFonts w:ascii="Arial" w:hAnsi="Arial" w:cs="Arial"/>
-          <w:sz w:val="24"/>
-          <w:szCs w:val="24"/>
-          <w:lang w:val="en-US"/>
-        </w:rPr>
-        <w:t>SISPTD,</w:t>
-      </w:r>
-      <w:proofErr w:type="gramEnd"/>
-      <w:r>
-        <w:rPr>
-          <w:rFonts w:ascii="Arial" w:hAnsi="Arial" w:cs="Arial"/>
-          <w:sz w:val="24"/>
-          <w:szCs w:val="24"/>
-          <w:lang w:val="en-US"/>
-        </w:rPr>
-        <w:t xml:space="preserve"> the main function of SISPTD is to control the flow of patients to give early treatment outside household. </w:t>
-      </w:r>
-      <w:proofErr w:type="gramStart"/>
-      <w:r>
-        <w:rPr>
-          <w:rFonts w:ascii="Arial" w:hAnsi="Arial" w:cs="Arial"/>
-          <w:sz w:val="24"/>
-          <w:szCs w:val="24"/>
-          <w:lang w:val="en-US"/>
-        </w:rPr>
-        <w:t>For the realization of the system analysis were used the main techniques and development tools such as UML (Unified Modeling Language) C # (C #) as the programming language, Microsoft Visual Studio 2013 with Asp.Net MVC framework as IDE (Environment Integrated Development) and the persistence of data we used the Entity framework for documentation and specification of the modeling was used to Enterprise Architect tool.</w:t>
-      </w:r>
-      <w:proofErr w:type="gramEnd"/>
-      <w:r>
-        <w:rPr>
-          <w:rFonts w:ascii="Arial" w:hAnsi="Arial" w:cs="Arial"/>
-          <w:sz w:val="24"/>
-          <w:szCs w:val="24"/>
-          <w:lang w:val="en-US"/>
-        </w:rPr>
-        <w:t xml:space="preserve"> For the database SQL Server was used 2012. The architectural pattern adopted for coding system was the MVC that seeks to divide the responsibilities of coding layers was also used a layer called BO (Business Object) Where was codified rules of business.</w:t>
+        <w:t>The work presented here aims to document the software development steps for patient control treatment outside home, which will be used by the State Department of Health - SESAU. The system is called SISPTD, the main function of SISPTD is to control the flow of patients to give early treatment outside household. For the realization of the system analysis were used the main techniques and development tools such as UML (Unified Modeling Language) C # (C #) as the programming language, Microsoft Visual Studio 2013 with Asp.Net MVC framework as IDE (Environment Integrated Development) and the persistence of data we used the Entity framework for documentation and specification of the modeling was used to Enterprise Architect tool. For the database SQL Server was used 2012. The architectural pattern adopted for coding system was the MVC that seeks to divide the responsibilities of coding layers was also used a layer called BO (Business Object) Where was codified rules of business.</w:t>
       </w:r>
     </w:p>
     <w:p>
@@ -4351,27 +4122,7 @@
           <w:sz w:val="24"/>
           <w:szCs w:val="24"/>
         </w:rPr>
-        <w:t xml:space="preserve">. É a versão do resumo em língua vernácula para um idioma de divulgação </w:t>
-      </w:r>
-      <w:proofErr w:type="spellStart"/>
-      <w:proofErr w:type="gramStart"/>
-      <w:r>
-        <w:rPr>
-          <w:rFonts w:ascii="Arial" w:hAnsi="Arial" w:cs="Arial"/>
-          <w:sz w:val="24"/>
-          <w:szCs w:val="24"/>
-        </w:rPr>
-        <w:t>internacional,inclusive</w:t>
-      </w:r>
-      <w:proofErr w:type="spellEnd"/>
-      <w:proofErr w:type="gramEnd"/>
-      <w:r>
-        <w:rPr>
-          <w:rFonts w:ascii="Arial" w:hAnsi="Arial" w:cs="Arial"/>
-          <w:sz w:val="24"/>
-          <w:szCs w:val="24"/>
-        </w:rPr>
-        <w:t xml:space="preserve"> das palavras-chave. Serão aceitos duas línguas estrangeiras: inglês e espanhol. Respeita-se todas as regras do resumo em língua vernácula. Dá-se o título de </w:t>
+        <w:t xml:space="preserve">. É a versão do resumo em língua vernácula para um idioma de divulgação internacional,inclusive das palavras-chave. Serão aceitos duas línguas estrangeiras: inglês e espanhol. Respeita-se todas as regras do resumo em língua vernácula. Dá-se o título de </w:t>
       </w:r>
       <w:r>
         <w:rPr>
@@ -4390,7 +4141,6 @@
         </w:rPr>
         <w:t xml:space="preserve">, no inglês e </w:t>
       </w:r>
-      <w:proofErr w:type="spellStart"/>
       <w:r>
         <w:rPr>
           <w:rFonts w:ascii="Arial" w:hAnsi="Arial" w:cs="Arial"/>
@@ -4400,7 +4150,6 @@
         </w:rPr>
         <w:t>Resumen</w:t>
       </w:r>
-      <w:proofErr w:type="spellEnd"/>
       <w:r>
         <w:rPr>
           <w:rFonts w:ascii="Arial" w:hAnsi="Arial" w:cs="Arial"/>
@@ -4533,35 +4282,7 @@
           <w:sz w:val="24"/>
           <w:szCs w:val="24"/>
         </w:rPr>
-        <w:t xml:space="preserve">co, travessão, título e respectivo número da folha ou página. Quando </w:t>
-      </w:r>
-      <w:proofErr w:type="spellStart"/>
-      <w:proofErr w:type="gramStart"/>
-      <w:r>
-        <w:rPr>
-          <w:rFonts w:ascii="Arial" w:hAnsi="Arial" w:cs="Arial"/>
-          <w:sz w:val="24"/>
-          <w:szCs w:val="24"/>
-        </w:rPr>
-        <w:t>necessário,recomenda</w:t>
-      </w:r>
-      <w:proofErr w:type="gramEnd"/>
-      <w:r>
-        <w:rPr>
-          <w:rFonts w:ascii="Arial" w:hAnsi="Arial" w:cs="Arial"/>
-          <w:sz w:val="24"/>
-          <w:szCs w:val="24"/>
-        </w:rPr>
-        <w:t>-se</w:t>
-      </w:r>
-      <w:proofErr w:type="spellEnd"/>
-      <w:r>
-        <w:rPr>
-          <w:rFonts w:ascii="Arial" w:hAnsi="Arial" w:cs="Arial"/>
-          <w:sz w:val="24"/>
-          <w:szCs w:val="24"/>
-        </w:rPr>
-        <w:t xml:space="preserve"> a elaboração de lista própria para cada tipo de ilustração (desenhos, esquemas,</w:t>
+        <w:t>co, travessão, título e respectivo número da folha ou página. Quando necessário,recomenda-se a elaboração de lista própria para cada tipo de ilustração (desenhos, esquemas,</w:t>
       </w:r>
       <w:r>
         <w:rPr>
@@ -7548,49 +7269,7 @@
         <w:rPr>
           <w:rFonts w:ascii="Helvetica" w:hAnsi="Helvetica" w:cs="Helvetica"/>
         </w:rPr>
-        <w:t xml:space="preserve"> necessária para o </w:t>
-      </w:r>
-      <w:proofErr w:type="spellStart"/>
-      <w:r>
-        <w:rPr>
-          <w:rFonts w:ascii="Helvetica" w:hAnsi="Helvetica" w:cs="Helvetica"/>
-        </w:rPr>
-        <w:t>inicio</w:t>
-      </w:r>
-      <w:proofErr w:type="spellEnd"/>
-      <w:r>
-        <w:rPr>
-          <w:rFonts w:ascii="Helvetica" w:hAnsi="Helvetica" w:cs="Helvetica"/>
-        </w:rPr>
-        <w:t xml:space="preserve"> do tratamento fora do seu domicílio, a Gerencia de TFD realiza uma </w:t>
-      </w:r>
-      <w:proofErr w:type="spellStart"/>
-      <w:r>
-        <w:rPr>
-          <w:rFonts w:ascii="Helvetica" w:hAnsi="Helvetica" w:cs="Helvetica"/>
-        </w:rPr>
-        <w:t>pericia</w:t>
-      </w:r>
-      <w:proofErr w:type="spellEnd"/>
-      <w:r>
-        <w:rPr>
-          <w:rFonts w:ascii="Helvetica" w:hAnsi="Helvetica" w:cs="Helvetica"/>
-        </w:rPr>
-        <w:t xml:space="preserve"> nos exames apresentados pelo paciente, só então é realizado o agendamento junto a </w:t>
-      </w:r>
-      <w:proofErr w:type="spellStart"/>
-      <w:r>
-        <w:rPr>
-          <w:rFonts w:ascii="Helvetica" w:hAnsi="Helvetica" w:cs="Helvetica"/>
-        </w:rPr>
-        <w:t>clinica</w:t>
-      </w:r>
-      <w:proofErr w:type="spellEnd"/>
-      <w:r>
-        <w:rPr>
-          <w:rFonts w:ascii="Helvetica" w:hAnsi="Helvetica" w:cs="Helvetica"/>
-        </w:rPr>
-        <w:t xml:space="preserve"> onde será realizado o tratamento</w:t>
+        <w:t xml:space="preserve"> necessária para o inicio do tratamento fora do seu domicílio, a Gerencia de TFD realiza uma pericia nos exames apresentados pelo paciente, só então é realizado o agendamento junto a clinica onde será realizado o tratamento</w:t>
       </w:r>
       <w:r>
         <w:rPr>
@@ -7826,23 +7505,13 @@
         </w:rPr>
         <w:t xml:space="preserve">Para </w:t>
       </w:r>
-      <w:proofErr w:type="spellStart"/>
-      <w:r>
-        <w:rPr>
-          <w:rFonts w:ascii="Arial" w:hAnsi="Arial" w:cs="Arial"/>
-          <w:sz w:val="24"/>
-          <w:szCs w:val="24"/>
-        </w:rPr>
-        <w:t>Engholm</w:t>
-      </w:r>
-      <w:proofErr w:type="spellEnd"/>
-      <w:r>
-        <w:rPr>
-          <w:rFonts w:ascii="Arial" w:hAnsi="Arial" w:cs="Arial"/>
-          <w:sz w:val="24"/>
-          <w:szCs w:val="24"/>
-        </w:rPr>
-        <w:t xml:space="preserve"> Jr </w:t>
+      <w:r>
+        <w:rPr>
+          <w:rFonts w:ascii="Arial" w:hAnsi="Arial" w:cs="Arial"/>
+          <w:sz w:val="24"/>
+          <w:szCs w:val="24"/>
+        </w:rPr>
+        <w:t xml:space="preserve">Engholm Jr </w:t>
       </w:r>
       <w:r>
         <w:rPr>
@@ -9004,25 +8673,7 @@
           <w:sz w:val="24"/>
           <w:szCs w:val="24"/>
         </w:rPr>
-        <w:t xml:space="preserve">SISPTD a </w:t>
-      </w:r>
-      <w:proofErr w:type="spellStart"/>
-      <w:r>
-        <w:rPr>
-          <w:rFonts w:ascii="Arial" w:hAnsi="Arial" w:cs="Arial"/>
-          <w:sz w:val="24"/>
-          <w:szCs w:val="24"/>
-        </w:rPr>
-        <w:t>Elicitação</w:t>
-      </w:r>
-      <w:proofErr w:type="spellEnd"/>
-      <w:r>
-        <w:rPr>
-          <w:rFonts w:ascii="Arial" w:hAnsi="Arial" w:cs="Arial"/>
-          <w:sz w:val="24"/>
-          <w:szCs w:val="24"/>
-        </w:rPr>
-        <w:t xml:space="preserve"> dos Requisitos foram feitas através de documentos</w:t>
+        <w:t>SISPTD a Elicitação dos Requisitos foram feitas através de documentos</w:t>
       </w:r>
       <w:r>
         <w:rPr>
@@ -11617,25 +11268,7 @@
                 <w:sz w:val="24"/>
                 <w:szCs w:val="24"/>
               </w:rPr>
-              <w:t xml:space="preserve">O Ator deverá Informar seu </w:t>
-            </w:r>
-            <w:proofErr w:type="spellStart"/>
-            <w:r>
-              <w:rPr>
-                <w:rFonts w:ascii="Arial" w:hAnsi="Arial" w:cs="Arial"/>
-                <w:sz w:val="24"/>
-                <w:szCs w:val="24"/>
-              </w:rPr>
-              <w:t>login</w:t>
-            </w:r>
-            <w:proofErr w:type="spellEnd"/>
-            <w:r>
-              <w:rPr>
-                <w:rFonts w:ascii="Arial" w:hAnsi="Arial" w:cs="Arial"/>
-                <w:sz w:val="24"/>
-                <w:szCs w:val="24"/>
-              </w:rPr>
-              <w:t xml:space="preserve"> e senha que </w:t>
+              <w:t xml:space="preserve">O Ator deverá Informar seu login e senha que </w:t>
             </w:r>
             <w:r>
               <w:rPr>
@@ -11743,25 +11376,7 @@
                 <w:sz w:val="24"/>
                 <w:szCs w:val="24"/>
               </w:rPr>
-              <w:t xml:space="preserve">Ator deve informar um nome de </w:t>
-            </w:r>
-            <w:proofErr w:type="spellStart"/>
-            <w:r>
-              <w:rPr>
-                <w:rFonts w:ascii="Arial" w:hAnsi="Arial" w:cs="Arial"/>
-                <w:sz w:val="24"/>
-                <w:szCs w:val="24"/>
-              </w:rPr>
-              <w:t>login</w:t>
-            </w:r>
-            <w:proofErr w:type="spellEnd"/>
-            <w:r>
-              <w:rPr>
-                <w:rFonts w:ascii="Arial" w:hAnsi="Arial" w:cs="Arial"/>
-                <w:sz w:val="24"/>
-                <w:szCs w:val="24"/>
-              </w:rPr>
-              <w:t xml:space="preserve"> e uma senha.</w:t>
+              <w:t>Ator deve informar um nome de login e uma senha.</w:t>
             </w:r>
           </w:p>
           <w:p>
@@ -11869,25 +11484,7 @@
                 <w:sz w:val="24"/>
                 <w:szCs w:val="24"/>
               </w:rPr>
-              <w:t xml:space="preserve">O Sistema apresenta um formulário contendo os campos </w:t>
-            </w:r>
-            <w:proofErr w:type="spellStart"/>
-            <w:r>
-              <w:rPr>
-                <w:rFonts w:ascii="Arial" w:hAnsi="Arial" w:cs="Arial"/>
-                <w:sz w:val="24"/>
-                <w:szCs w:val="24"/>
-              </w:rPr>
-              <w:t>login</w:t>
-            </w:r>
-            <w:proofErr w:type="spellEnd"/>
-            <w:r>
-              <w:rPr>
-                <w:rFonts w:ascii="Arial" w:hAnsi="Arial" w:cs="Arial"/>
-                <w:sz w:val="24"/>
-                <w:szCs w:val="24"/>
-              </w:rPr>
-              <w:t xml:space="preserve"> e senha</w:t>
+              <w:t>O Sistema apresenta um formulário contendo os campos login e senha</w:t>
             </w:r>
             <w:r>
               <w:rPr>
@@ -11921,25 +11518,7 @@
                 <w:sz w:val="24"/>
                 <w:szCs w:val="24"/>
               </w:rPr>
-              <w:t xml:space="preserve">Ator informa seu </w:t>
-            </w:r>
-            <w:proofErr w:type="spellStart"/>
-            <w:r>
-              <w:rPr>
-                <w:rFonts w:ascii="Arial" w:hAnsi="Arial" w:cs="Arial"/>
-                <w:sz w:val="24"/>
-                <w:szCs w:val="24"/>
-              </w:rPr>
-              <w:t>login</w:t>
-            </w:r>
-            <w:proofErr w:type="spellEnd"/>
-            <w:r>
-              <w:rPr>
-                <w:rFonts w:ascii="Arial" w:hAnsi="Arial" w:cs="Arial"/>
-                <w:sz w:val="24"/>
-                <w:szCs w:val="24"/>
-              </w:rPr>
-              <w:t xml:space="preserve"> e senha e seleciona o botão entrar</w:t>
+              <w:t>Ator informa seu login e senha e seleciona o botão entrar</w:t>
             </w:r>
             <w:r>
               <w:rPr>
@@ -12111,25 +11690,7 @@
                 <w:sz w:val="24"/>
                 <w:szCs w:val="24"/>
               </w:rPr>
-              <w:t xml:space="preserve">, </w:t>
-            </w:r>
-            <w:proofErr w:type="spellStart"/>
-            <w:r>
-              <w:rPr>
-                <w:rFonts w:ascii="Arial" w:hAnsi="Arial" w:cs="Arial"/>
-                <w:sz w:val="24"/>
-                <w:szCs w:val="24"/>
-              </w:rPr>
-              <w:t>login</w:t>
-            </w:r>
-            <w:proofErr w:type="spellEnd"/>
-            <w:r>
-              <w:rPr>
-                <w:rFonts w:ascii="Arial" w:hAnsi="Arial" w:cs="Arial"/>
-                <w:sz w:val="24"/>
-                <w:szCs w:val="24"/>
-              </w:rPr>
-              <w:t xml:space="preserve"> ou senha inválida.</w:t>
+              <w:t>, login ou senha inválida.</w:t>
             </w:r>
           </w:p>
           <w:p>
@@ -16594,15 +16155,7 @@
                 <w:sz w:val="24"/>
                 <w:szCs w:val="24"/>
               </w:rPr>
-              <w:t xml:space="preserve">Manter </w:t>
-            </w:r>
-            <w:r>
-              <w:rPr>
-                <w:rFonts w:ascii="Arial" w:hAnsi="Arial" w:cs="Arial"/>
-                <w:sz w:val="24"/>
-                <w:szCs w:val="24"/>
-              </w:rPr>
-              <w:t>Médico</w:t>
+              <w:t>Manter Médico</w:t>
             </w:r>
           </w:p>
         </w:tc>
@@ -16625,15 +16178,7 @@
                 <w:sz w:val="24"/>
                 <w:szCs w:val="24"/>
               </w:rPr>
-              <w:t>N-0</w:t>
-            </w:r>
-            <w:r>
-              <w:rPr>
-                <w:rFonts w:ascii="Arial" w:hAnsi="Arial" w:cs="Arial"/>
-                <w:sz w:val="24"/>
-                <w:szCs w:val="24"/>
-              </w:rPr>
-              <w:t>7</w:t>
+              <w:t>N-07</w:t>
             </w:r>
           </w:p>
         </w:tc>
@@ -16737,15 +16282,7 @@
                 <w:sz w:val="24"/>
                 <w:szCs w:val="24"/>
               </w:rPr>
-              <w:t xml:space="preserve">Ator primário: </w:t>
-            </w:r>
-            <w:r>
-              <w:rPr>
-                <w:rFonts w:ascii="Arial" w:hAnsi="Arial" w:cs="Arial"/>
-                <w:sz w:val="24"/>
-                <w:szCs w:val="24"/>
-              </w:rPr>
-              <w:t>Gerente</w:t>
+              <w:t>Ator primário: Gerente</w:t>
             </w:r>
           </w:p>
           <w:p>
@@ -19839,25 +19376,7 @@
           <w:sz w:val="24"/>
           <w:szCs w:val="24"/>
         </w:rPr>
-        <w:t xml:space="preserve">Dê um </w:t>
-      </w:r>
-      <w:proofErr w:type="spellStart"/>
-      <w:r>
-        <w:rPr>
-          <w:rFonts w:ascii="Arial" w:hAnsi="Arial" w:cs="Arial"/>
-          <w:sz w:val="24"/>
-          <w:szCs w:val="24"/>
-        </w:rPr>
-        <w:t>enter</w:t>
-      </w:r>
-      <w:proofErr w:type="spellEnd"/>
-      <w:r>
-        <w:rPr>
-          <w:rFonts w:ascii="Arial" w:hAnsi="Arial" w:cs="Arial"/>
-          <w:sz w:val="24"/>
-          <w:szCs w:val="24"/>
-        </w:rPr>
-        <w:t xml:space="preserve"> ao final desta linha e comece a digitar seu texto.</w:t>
+        <w:t>Dê um enter ao final desta linha e comece a digitar seu texto.</w:t>
       </w:r>
     </w:p>
     <w:p>
@@ -19871,41 +19390,6 @@
           <w:szCs w:val="24"/>
         </w:rPr>
       </w:pPr>
-      <w:bookmarkStart w:id="19" w:name="_GoBack"/>
-      <w:bookmarkEnd w:id="19"/>
-    </w:p>
-    <w:p>
-      <w:pPr>
-        <w:jc w:val="both"/>
-        <w:rPr>
-          <w:rFonts w:ascii="Arial" w:hAnsi="Arial" w:cs="Arial"/>
-          <w:sz w:val="24"/>
-          <w:szCs w:val="24"/>
-        </w:rPr>
-      </w:pPr>
-    </w:p>
-    <w:p>
-      <w:pPr>
-        <w:spacing w:line="360" w:lineRule="auto"/>
-        <w:jc w:val="both"/>
-        <w:rPr>
-          <w:rFonts w:ascii="Arial" w:hAnsi="Arial" w:cs="Arial"/>
-          <w:color w:val="000000" w:themeColor="text1"/>
-          <w:sz w:val="24"/>
-          <w:szCs w:val="24"/>
-        </w:rPr>
-      </w:pPr>
-      <w:bookmarkStart w:id="20" w:name="_Toc430706425"/>
-      <w:r>
-        <w:rPr>
-          <w:rFonts w:ascii="Arial" w:hAnsi="Arial" w:cs="Arial"/>
-          <w:color w:val="000000" w:themeColor="text1"/>
-          <w:sz w:val="24"/>
-          <w:szCs w:val="24"/>
-        </w:rPr>
-        <w:t>3.2.2.1 Diagrama de sequência caso de uso um</w:t>
-      </w:r>
-      <w:bookmarkEnd w:id="20"/>
     </w:p>
     <w:p>
       <w:pPr>
@@ -19918,32 +19402,18 @@
           <w:szCs w:val="24"/>
         </w:rPr>
       </w:pPr>
-      <w:r>
-        <w:rPr>
-          <w:rFonts w:ascii="Arial" w:hAnsi="Arial" w:cs="Arial"/>
-          <w:sz w:val="24"/>
-          <w:szCs w:val="24"/>
-        </w:rPr>
-        <w:t xml:space="preserve">Dê um </w:t>
-      </w:r>
-      <w:proofErr w:type="spellStart"/>
-      <w:r>
-        <w:rPr>
-          <w:rFonts w:ascii="Arial" w:hAnsi="Arial" w:cs="Arial"/>
-          <w:sz w:val="24"/>
-          <w:szCs w:val="24"/>
-        </w:rPr>
-        <w:t>enter</w:t>
-      </w:r>
-      <w:proofErr w:type="spellEnd"/>
-      <w:r>
-        <w:rPr>
-          <w:rFonts w:ascii="Arial" w:hAnsi="Arial" w:cs="Arial"/>
-          <w:sz w:val="24"/>
-          <w:szCs w:val="24"/>
-        </w:rPr>
-        <w:t xml:space="preserve"> ao final desta linha e comece a digitar seu texto.</w:t>
-      </w:r>
+      <w:bookmarkStart w:id="19" w:name="_GoBack"/>
+      <w:bookmarkEnd w:id="19"/>
+    </w:p>
+    <w:p>
+      <w:pPr>
+        <w:jc w:val="both"/>
+        <w:rPr>
+          <w:rFonts w:ascii="Arial" w:hAnsi="Arial" w:cs="Arial"/>
+          <w:sz w:val="24"/>
+          <w:szCs w:val="24"/>
+        </w:rPr>
+      </w:pPr>
     </w:p>
     <w:p>
       <w:pPr>
@@ -19956,7 +19426,7 @@
           <w:szCs w:val="24"/>
         </w:rPr>
       </w:pPr>
-      <w:bookmarkStart w:id="21" w:name="_Toc430706426"/>
+      <w:bookmarkStart w:id="20" w:name="_Toc430706425"/>
       <w:r>
         <w:rPr>
           <w:rFonts w:ascii="Arial" w:hAnsi="Arial" w:cs="Arial"/>
@@ -19964,9 +19434,9 @@
           <w:sz w:val="24"/>
           <w:szCs w:val="24"/>
         </w:rPr>
-        <w:t>3.2.2.2 Diagrama de sequência caso de uso N</w:t>
-      </w:r>
-      <w:bookmarkEnd w:id="21"/>
+        <w:t>3.2.2.1 Diagrama de sequência caso de uso um</w:t>
+      </w:r>
+      <w:bookmarkEnd w:id="20"/>
     </w:p>
     <w:p>
       <w:pPr>
@@ -19985,25 +19455,50 @@
           <w:sz w:val="24"/>
           <w:szCs w:val="24"/>
         </w:rPr>
-        <w:t xml:space="preserve">Dê um </w:t>
-      </w:r>
-      <w:proofErr w:type="spellStart"/>
-      <w:r>
-        <w:rPr>
-          <w:rFonts w:ascii="Arial" w:hAnsi="Arial" w:cs="Arial"/>
-          <w:sz w:val="24"/>
-          <w:szCs w:val="24"/>
-        </w:rPr>
-        <w:t>enter</w:t>
-      </w:r>
-      <w:proofErr w:type="spellEnd"/>
-      <w:r>
-        <w:rPr>
-          <w:rFonts w:ascii="Arial" w:hAnsi="Arial" w:cs="Arial"/>
-          <w:sz w:val="24"/>
-          <w:szCs w:val="24"/>
-        </w:rPr>
-        <w:t xml:space="preserve"> ao final desta linha e comece a digitar seu texto.</w:t>
+        <w:t>Dê um enter ao final desta linha e comece a digitar seu texto.</w:t>
+      </w:r>
+    </w:p>
+    <w:p>
+      <w:pPr>
+        <w:spacing w:line="360" w:lineRule="auto"/>
+        <w:jc w:val="both"/>
+        <w:rPr>
+          <w:rFonts w:ascii="Arial" w:hAnsi="Arial" w:cs="Arial"/>
+          <w:color w:val="000000" w:themeColor="text1"/>
+          <w:sz w:val="24"/>
+          <w:szCs w:val="24"/>
+        </w:rPr>
+      </w:pPr>
+      <w:bookmarkStart w:id="21" w:name="_Toc430706426"/>
+      <w:r>
+        <w:rPr>
+          <w:rFonts w:ascii="Arial" w:hAnsi="Arial" w:cs="Arial"/>
+          <w:color w:val="000000" w:themeColor="text1"/>
+          <w:sz w:val="24"/>
+          <w:szCs w:val="24"/>
+        </w:rPr>
+        <w:t>3.2.2.2 Diagrama de sequência caso de uso N</w:t>
+      </w:r>
+      <w:bookmarkEnd w:id="21"/>
+    </w:p>
+    <w:p>
+      <w:pPr>
+        <w:spacing w:line="360" w:lineRule="auto"/>
+        <w:ind w:left="709"/>
+        <w:jc w:val="both"/>
+        <w:rPr>
+          <w:rFonts w:ascii="Arial" w:hAnsi="Arial" w:cs="Arial"/>
+          <w:sz w:val="24"/>
+          <w:szCs w:val="24"/>
+        </w:rPr>
+      </w:pPr>
+      <w:r>
+        <w:rPr>
+          <w:rFonts w:ascii="Arial" w:hAnsi="Arial" w:cs="Arial"/>
+          <w:sz w:val="24"/>
+          <w:szCs w:val="24"/>
+        </w:rPr>
+        <w:t>Dê um enter ao final desta linha e comece a digitar seu texto.</w:t>
       </w:r>
     </w:p>
     <w:p>
@@ -20056,25 +19551,7 @@
           <w:sz w:val="24"/>
           <w:szCs w:val="24"/>
         </w:rPr>
-        <w:t xml:space="preserve">Dê um </w:t>
-      </w:r>
-      <w:proofErr w:type="spellStart"/>
-      <w:r>
-        <w:rPr>
-          <w:rFonts w:ascii="Arial" w:hAnsi="Arial" w:cs="Arial"/>
-          <w:sz w:val="24"/>
-          <w:szCs w:val="24"/>
-        </w:rPr>
-        <w:t>enter</w:t>
-      </w:r>
-      <w:proofErr w:type="spellEnd"/>
-      <w:r>
-        <w:rPr>
-          <w:rFonts w:ascii="Arial" w:hAnsi="Arial" w:cs="Arial"/>
-          <w:sz w:val="24"/>
-          <w:szCs w:val="24"/>
-        </w:rPr>
-        <w:t xml:space="preserve"> ao final desta linha e comece a digitar seu texto.</w:t>
+        <w:t>Dê um enter ao final desta linha e comece a digitar seu texto.</w:t>
       </w:r>
     </w:p>
     <w:p>
@@ -20127,25 +19604,7 @@
           <w:sz w:val="24"/>
           <w:szCs w:val="24"/>
         </w:rPr>
-        <w:t xml:space="preserve">Dê um </w:t>
-      </w:r>
-      <w:proofErr w:type="spellStart"/>
-      <w:r>
-        <w:rPr>
-          <w:rFonts w:ascii="Arial" w:hAnsi="Arial" w:cs="Arial"/>
-          <w:sz w:val="24"/>
-          <w:szCs w:val="24"/>
-        </w:rPr>
-        <w:t>enter</w:t>
-      </w:r>
-      <w:proofErr w:type="spellEnd"/>
-      <w:r>
-        <w:rPr>
-          <w:rFonts w:ascii="Arial" w:hAnsi="Arial" w:cs="Arial"/>
-          <w:sz w:val="24"/>
-          <w:szCs w:val="24"/>
-        </w:rPr>
-        <w:t xml:space="preserve"> ao final desta linha e comece a digitar seu texto.</w:t>
+        <w:t>Dê um enter ao final desta linha e comece a digitar seu texto.</w:t>
       </w:r>
     </w:p>
     <w:p>
@@ -20231,25 +19690,7 @@
           <w:sz w:val="24"/>
           <w:szCs w:val="24"/>
         </w:rPr>
-        <w:t xml:space="preserve">Dê um </w:t>
-      </w:r>
-      <w:proofErr w:type="spellStart"/>
-      <w:r>
-        <w:rPr>
-          <w:rFonts w:ascii="Arial" w:hAnsi="Arial" w:cs="Arial"/>
-          <w:sz w:val="24"/>
-          <w:szCs w:val="24"/>
-        </w:rPr>
-        <w:t>enter</w:t>
-      </w:r>
-      <w:proofErr w:type="spellEnd"/>
-      <w:r>
-        <w:rPr>
-          <w:rFonts w:ascii="Arial" w:hAnsi="Arial" w:cs="Arial"/>
-          <w:sz w:val="24"/>
-          <w:szCs w:val="24"/>
-        </w:rPr>
-        <w:t xml:space="preserve"> ao final desta linha e comece a digitar seu texto.</w:t>
+        <w:t>Dê um enter ao final desta linha e comece a digitar seu texto.</w:t>
       </w:r>
     </w:p>
     <w:p>
@@ -20334,25 +19775,7 @@
           <w:sz w:val="24"/>
           <w:szCs w:val="24"/>
         </w:rPr>
-        <w:t xml:space="preserve">Dê um </w:t>
-      </w:r>
-      <w:proofErr w:type="spellStart"/>
-      <w:r>
-        <w:rPr>
-          <w:rFonts w:ascii="Arial" w:hAnsi="Arial" w:cs="Arial"/>
-          <w:sz w:val="24"/>
-          <w:szCs w:val="24"/>
-        </w:rPr>
-        <w:t>enter</w:t>
-      </w:r>
-      <w:proofErr w:type="spellEnd"/>
-      <w:r>
-        <w:rPr>
-          <w:rFonts w:ascii="Arial" w:hAnsi="Arial" w:cs="Arial"/>
-          <w:sz w:val="24"/>
-          <w:szCs w:val="24"/>
-        </w:rPr>
-        <w:t xml:space="preserve"> ao final desta linha e comece a digitar seu texto.</w:t>
+        <w:t>Dê um enter ao final desta linha e comece a digitar seu texto.</w:t>
       </w:r>
     </w:p>
     <w:p>
@@ -20423,25 +19846,7 @@
           <w:sz w:val="24"/>
           <w:szCs w:val="24"/>
         </w:rPr>
-        <w:t xml:space="preserve">Dê um </w:t>
-      </w:r>
-      <w:proofErr w:type="spellStart"/>
-      <w:r>
-        <w:rPr>
-          <w:rFonts w:ascii="Arial" w:hAnsi="Arial" w:cs="Arial"/>
-          <w:sz w:val="24"/>
-          <w:szCs w:val="24"/>
-        </w:rPr>
-        <w:t>enter</w:t>
-      </w:r>
-      <w:proofErr w:type="spellEnd"/>
-      <w:r>
-        <w:rPr>
-          <w:rFonts w:ascii="Arial" w:hAnsi="Arial" w:cs="Arial"/>
-          <w:sz w:val="24"/>
-          <w:szCs w:val="24"/>
-        </w:rPr>
-        <w:t xml:space="preserve"> ao final desta linha e comece a digitar seu texto.</w:t>
+        <w:t>Dê um enter ao final desta linha e comece a digitar seu texto.</w:t>
       </w:r>
     </w:p>
     <w:p>
@@ -20503,25 +19908,7 @@
           <w:sz w:val="24"/>
           <w:szCs w:val="24"/>
         </w:rPr>
-        <w:t xml:space="preserve">Dê um </w:t>
-      </w:r>
-      <w:proofErr w:type="spellStart"/>
-      <w:r>
-        <w:rPr>
-          <w:rFonts w:ascii="Arial" w:hAnsi="Arial" w:cs="Arial"/>
-          <w:sz w:val="24"/>
-          <w:szCs w:val="24"/>
-        </w:rPr>
-        <w:t>enter</w:t>
-      </w:r>
-      <w:proofErr w:type="spellEnd"/>
-      <w:r>
-        <w:rPr>
-          <w:rFonts w:ascii="Arial" w:hAnsi="Arial" w:cs="Arial"/>
-          <w:sz w:val="24"/>
-          <w:szCs w:val="24"/>
-        </w:rPr>
-        <w:t xml:space="preserve"> ao final desta linha e comece a digitar seu texto.</w:t>
+        <w:t>Dê um enter ao final desta linha e comece a digitar seu texto.</w:t>
       </w:r>
     </w:p>
     <w:p>
@@ -20586,25 +19973,7 @@
           <w:sz w:val="24"/>
           <w:szCs w:val="24"/>
         </w:rPr>
-        <w:t xml:space="preserve">Dê um </w:t>
-      </w:r>
-      <w:proofErr w:type="spellStart"/>
-      <w:r>
-        <w:rPr>
-          <w:rFonts w:ascii="Arial" w:hAnsi="Arial" w:cs="Arial"/>
-          <w:sz w:val="24"/>
-          <w:szCs w:val="24"/>
-        </w:rPr>
-        <w:t>enter</w:t>
-      </w:r>
-      <w:proofErr w:type="spellEnd"/>
-      <w:r>
-        <w:rPr>
-          <w:rFonts w:ascii="Arial" w:hAnsi="Arial" w:cs="Arial"/>
-          <w:sz w:val="24"/>
-          <w:szCs w:val="24"/>
-        </w:rPr>
-        <w:t xml:space="preserve"> ao final desta linha e comece a digitar seu texto.</w:t>
+        <w:t>Dê um enter ao final desta linha e comece a digitar seu texto.</w:t>
       </w:r>
     </w:p>
     <w:p>
@@ -20688,25 +20057,7 @@
           <w:sz w:val="24"/>
           <w:szCs w:val="24"/>
         </w:rPr>
-        <w:t xml:space="preserve">este capítulo </w:t>
-      </w:r>
-      <w:proofErr w:type="spellStart"/>
-      <w:r>
-        <w:rPr>
-          <w:rFonts w:ascii="Arial" w:hAnsi="Arial" w:cs="Arial"/>
-          <w:sz w:val="24"/>
-          <w:szCs w:val="24"/>
-        </w:rPr>
-        <w:t>vocêfará</w:t>
-      </w:r>
-      <w:proofErr w:type="spellEnd"/>
-      <w:r>
-        <w:rPr>
-          <w:rFonts w:ascii="Arial" w:hAnsi="Arial" w:cs="Arial"/>
-          <w:sz w:val="24"/>
-          <w:szCs w:val="24"/>
-        </w:rPr>
-        <w:t xml:space="preserve"> um breve resumo do trabalho</w:t>
+        <w:t>este capítulo vocêfará um breve resumo do trabalho</w:t>
       </w:r>
       <w:r>
         <w:rPr>
@@ -21363,6 +20714,7 @@
         <w:docPartUnique/>
       </w:docPartObj>
     </w:sdtPr>
+    <w:sdtEndPr/>
     <w:sdtContent>
       <w:p>
         <w:pPr>
@@ -21382,7 +20734,7 @@
           <w:rPr>
             <w:noProof/>
           </w:rPr>
-          <w:t>26</w:t>
+          <w:t>25</w:t>
         </w:r>
         <w:r>
           <w:fldChar w:fldCharType="end"/>
@@ -26753,7 +26105,7 @@
 </file>
 
 <file path=customXml/itemProps1.xml><?xml version="1.0" encoding="utf-8"?>
-<ds:datastoreItem xmlns:ds="http://schemas.openxmlformats.org/officeDocument/2006/customXml" ds:itemID="{CCAAFD5C-33B2-454E-9BAC-044FBE2FBF43}">
+<ds:datastoreItem xmlns:ds="http://schemas.openxmlformats.org/officeDocument/2006/customXml" ds:itemID="{BEDFD51D-2568-44FF-9369-E27E03790CAE}">
   <ds:schemaRefs>
     <ds:schemaRef ds:uri="http://schemas.openxmlformats.org/officeDocument/2006/bibliography"/>
   </ds:schemaRefs>

</xml_diff>

<commit_message>
Feito ate figura DG sequencia manter Medico
</commit_message>
<xml_diff>
--- a/Paulo José  TCC II.docx
+++ b/Paulo José  TCC II.docx
@@ -17206,6 +17206,7 @@
       <w:pPr>
         <w:pStyle w:val="Legenda"/>
         <w:keepNext/>
+        <w:spacing w:after="0"/>
         <w:rPr>
           <w:rFonts w:ascii="Arial" w:hAnsi="Arial" w:cs="Arial"/>
           <w:i w:val="0"/>
@@ -17475,6 +17476,7 @@
       <w:pPr>
         <w:pStyle w:val="Legenda"/>
         <w:keepNext/>
+        <w:spacing w:after="0"/>
         <w:rPr>
           <w:rFonts w:ascii="Arial" w:hAnsi="Arial" w:cs="Arial"/>
           <w:i w:val="0"/>
@@ -17910,29 +17912,10 @@
         <w:jc w:val="both"/>
         <w:rPr>
           <w:rFonts w:ascii="Arial" w:hAnsi="Arial" w:cs="Arial"/>
-          <w:b/>
-          <w:sz w:val="24"/>
-          <w:szCs w:val="24"/>
-        </w:rPr>
-      </w:pPr>
-      <w:r>
-        <w:rPr>
-          <w:rFonts w:ascii="Arial" w:hAnsi="Arial" w:cs="Arial"/>
-          <w:b/>
-          <w:sz w:val="24"/>
-          <w:szCs w:val="24"/>
-        </w:rPr>
-        <w:t xml:space="preserve">Efetuar </w:t>
-      </w:r>
-      <w:r>
-        <w:rPr>
-          <w:rFonts w:ascii="Arial" w:hAnsi="Arial" w:cs="Arial"/>
-          <w:b/>
-          <w:sz w:val="24"/>
-          <w:szCs w:val="24"/>
-        </w:rPr>
-        <w:t>Requisição de Passagem</w:t>
-      </w:r>
+          <w:sz w:val="24"/>
+          <w:szCs w:val="24"/>
+        </w:rPr>
+      </w:pPr>
     </w:p>
     <w:p>
       <w:pPr>
@@ -17945,13 +17928,56 @@
           <w:szCs w:val="24"/>
         </w:rPr>
       </w:pPr>
-      <w:r>
-        <w:rPr>
-          <w:rFonts w:ascii="Arial" w:hAnsi="Arial" w:cs="Arial"/>
+    </w:p>
+    <w:p>
+      <w:pPr>
+        <w:spacing w:line="360" w:lineRule="auto"/>
+        <w:ind w:firstLine="709"/>
+        <w:jc w:val="both"/>
+        <w:rPr>
+          <w:rFonts w:ascii="Arial" w:hAnsi="Arial" w:cs="Arial"/>
+          <w:b/>
+          <w:sz w:val="24"/>
+          <w:szCs w:val="24"/>
+        </w:rPr>
+      </w:pPr>
+      <w:r>
+        <w:rPr>
+          <w:rFonts w:ascii="Arial" w:hAnsi="Arial" w:cs="Arial"/>
+          <w:b/>
           <w:sz w:val="24"/>
           <w:szCs w:val="24"/>
         </w:rPr>
         <w:lastRenderedPageBreak/>
+        <w:t xml:space="preserve">Efetuar </w:t>
+      </w:r>
+      <w:r>
+        <w:rPr>
+          <w:rFonts w:ascii="Arial" w:hAnsi="Arial" w:cs="Arial"/>
+          <w:b/>
+          <w:sz w:val="24"/>
+          <w:szCs w:val="24"/>
+        </w:rPr>
+        <w:t>Requisição de Passagem</w:t>
+      </w:r>
+    </w:p>
+    <w:p>
+      <w:pPr>
+        <w:spacing w:line="360" w:lineRule="auto"/>
+        <w:ind w:firstLine="709"/>
+        <w:jc w:val="both"/>
+        <w:rPr>
+          <w:rFonts w:ascii="Arial" w:hAnsi="Arial" w:cs="Arial"/>
+          <w:sz w:val="24"/>
+          <w:szCs w:val="24"/>
+        </w:rPr>
+      </w:pPr>
+      <w:r>
+        <w:rPr>
+          <w:rFonts w:ascii="Arial" w:hAnsi="Arial" w:cs="Arial"/>
+          <w:sz w:val="24"/>
+          <w:szCs w:val="24"/>
+        </w:rPr>
         <w:t xml:space="preserve">A figura3 mostra o diagrama de caso de uso efetuar </w:t>
       </w:r>
       <w:r>
@@ -17991,6 +18017,7 @@
       <w:pPr>
         <w:pStyle w:val="Legenda"/>
         <w:keepNext/>
+        <w:spacing w:after="0"/>
         <w:rPr>
           <w:rFonts w:ascii="Arial" w:hAnsi="Arial" w:cs="Arial"/>
           <w:i w:val="0"/>
@@ -18260,6 +18287,7 @@
       <w:pPr>
         <w:pStyle w:val="Legenda"/>
         <w:keepNext/>
+        <w:spacing w:after="0"/>
         <w:rPr>
           <w:rFonts w:ascii="Arial" w:hAnsi="Arial" w:cs="Arial"/>
           <w:i w:val="0"/>
@@ -18491,6 +18519,7 @@
       <w:pPr>
         <w:pStyle w:val="Legenda"/>
         <w:keepNext/>
+        <w:spacing w:after="0"/>
         <w:rPr>
           <w:rFonts w:ascii="Arial" w:hAnsi="Arial" w:cs="Arial"/>
           <w:i w:val="0"/>
@@ -18691,6 +18720,19 @@
           <w:szCs w:val="24"/>
         </w:rPr>
       </w:pPr>
+    </w:p>
+    <w:p>
+      <w:pPr>
+        <w:spacing w:line="360" w:lineRule="auto"/>
+        <w:ind w:firstLine="709"/>
+        <w:jc w:val="both"/>
+        <w:rPr>
+          <w:rFonts w:ascii="Arial" w:hAnsi="Arial" w:cs="Arial"/>
+          <w:b/>
+          <w:sz w:val="24"/>
+          <w:szCs w:val="24"/>
+        </w:rPr>
+      </w:pPr>
       <w:r>
         <w:rPr>
           <w:rFonts w:ascii="Arial" w:hAnsi="Arial" w:cs="Arial"/>
@@ -18785,6 +18827,7 @@
       <w:pPr>
         <w:pStyle w:val="Legenda"/>
         <w:keepNext/>
+        <w:spacing w:after="0"/>
         <w:rPr>
           <w:rFonts w:ascii="Arial" w:hAnsi="Arial" w:cs="Arial"/>
           <w:i w:val="0"/>
@@ -19000,6 +19043,7 @@
       <w:pPr>
         <w:pStyle w:val="Legenda"/>
         <w:keepNext/>
+        <w:spacing w:after="0"/>
         <w:rPr>
           <w:rFonts w:ascii="Arial" w:hAnsi="Arial" w:cs="Arial"/>
           <w:i w:val="0"/>
@@ -19159,17 +19203,126 @@
     <w:p>
       <w:pPr>
         <w:spacing w:line="360" w:lineRule="auto"/>
-        <w:rPr>
-          <w:rFonts w:ascii="Arial" w:hAnsi="Arial" w:cs="Arial"/>
-          <w:sz w:val="20"/>
-          <w:szCs w:val="24"/>
-        </w:rPr>
-      </w:pPr>
+        <w:ind w:firstLine="709"/>
+        <w:jc w:val="left"/>
+        <w:rPr>
+          <w:rFonts w:ascii="Arial" w:hAnsi="Arial" w:cs="Arial"/>
+          <w:b/>
+          <w:sz w:val="24"/>
+          <w:szCs w:val="24"/>
+        </w:rPr>
+      </w:pPr>
+      <w:r>
+        <w:rPr>
+          <w:rFonts w:ascii="Arial" w:hAnsi="Arial" w:cs="Arial"/>
+          <w:b/>
+          <w:sz w:val="24"/>
+          <w:szCs w:val="24"/>
+        </w:rPr>
+        <w:t xml:space="preserve">Manter </w:t>
+      </w:r>
+      <w:r>
+        <w:rPr>
+          <w:rFonts w:ascii="Arial" w:hAnsi="Arial" w:cs="Arial"/>
+          <w:b/>
+          <w:sz w:val="24"/>
+          <w:szCs w:val="24"/>
+        </w:rPr>
+        <w:t>Clínica</w:t>
+      </w:r>
+    </w:p>
+    <w:p>
+      <w:pPr>
+        <w:autoSpaceDE w:val="0"/>
+        <w:autoSpaceDN w:val="0"/>
+        <w:adjustRightInd w:val="0"/>
+        <w:spacing w:line="360" w:lineRule="auto"/>
+        <w:jc w:val="both"/>
+        <w:rPr>
+          <w:rFonts w:ascii="Arial" w:eastAsia="Times New Roman" w:hAnsi="Arial" w:cs="Arial"/>
+          <w:color w:val="000000"/>
+          <w:sz w:val="24"/>
+          <w:szCs w:val="24"/>
+        </w:rPr>
+      </w:pPr>
+      <w:r>
+        <w:rPr>
+          <w:rFonts w:ascii="Arial" w:eastAsia="Times New Roman" w:hAnsi="Arial" w:cs="Arial"/>
+          <w:color w:val="000000"/>
+          <w:sz w:val="24"/>
+          <w:szCs w:val="18"/>
+        </w:rPr>
+        <w:tab/>
+      </w:r>
+      <w:r>
+        <w:rPr>
+          <w:rFonts w:ascii="Arial" w:eastAsia="Times New Roman" w:hAnsi="Arial" w:cs="Arial"/>
+          <w:color w:val="000000"/>
+          <w:sz w:val="24"/>
+          <w:szCs w:val="18"/>
+        </w:rPr>
+        <w:t>O</w:t>
+      </w:r>
+      <w:r>
+        <w:rPr>
+          <w:rFonts w:ascii="Arial" w:eastAsia="Times New Roman" w:hAnsi="Arial" w:cs="Arial"/>
+          <w:color w:val="000000"/>
+          <w:sz w:val="24"/>
+          <w:szCs w:val="24"/>
+        </w:rPr>
+        <w:t xml:space="preserve"> diagrama de caso de uso </w:t>
+      </w:r>
+      <w:r>
+        <w:rPr>
+          <w:rFonts w:ascii="Arial" w:eastAsia="Times New Roman" w:hAnsi="Arial" w:cs="Arial"/>
+          <w:color w:val="000000"/>
+          <w:sz w:val="24"/>
+          <w:szCs w:val="24"/>
+        </w:rPr>
+        <w:t>demostrado na figura</w:t>
+      </w:r>
+      <w:r>
+        <w:rPr>
+          <w:rFonts w:ascii="Arial" w:eastAsia="Times New Roman" w:hAnsi="Arial" w:cs="Arial"/>
+          <w:color w:val="000000"/>
+          <w:sz w:val="24"/>
+          <w:szCs w:val="24"/>
+        </w:rPr>
+        <w:t xml:space="preserve">8 </w:t>
+      </w:r>
+      <w:r>
+        <w:rPr>
+          <w:rFonts w:ascii="Arial" w:eastAsia="Times New Roman" w:hAnsi="Arial" w:cs="Arial"/>
+          <w:color w:val="000000"/>
+          <w:sz w:val="24"/>
+          <w:szCs w:val="24"/>
+        </w:rPr>
+        <w:t xml:space="preserve">tem como objetivo </w:t>
+      </w:r>
+      <w:r>
+        <w:rPr>
+          <w:rFonts w:ascii="Arial" w:eastAsia="Times New Roman" w:hAnsi="Arial" w:cs="Arial"/>
+          <w:color w:val="000000"/>
+          <w:sz w:val="24"/>
+          <w:szCs w:val="24"/>
+        </w:rPr>
+        <w:t>ilustrar</w:t>
+      </w:r>
+      <w:r>
+        <w:rPr>
+          <w:rFonts w:ascii="Arial" w:eastAsia="Times New Roman" w:hAnsi="Arial" w:cs="Arial"/>
+          <w:color w:val="000000"/>
+          <w:sz w:val="24"/>
+          <w:szCs w:val="24"/>
+        </w:rPr>
+        <w:t xml:space="preserve"> como é mantido as clinicas no sistema.</w:t>
+      </w:r>
     </w:p>
     <w:p>
       <w:pPr>
         <w:pStyle w:val="Legenda"/>
         <w:keepNext/>
+        <w:spacing w:after="0"/>
         <w:rPr>
           <w:rFonts w:ascii="Arial" w:hAnsi="Arial" w:cs="Arial"/>
           <w:i w:val="0"/>
@@ -19327,6 +19480,241 @@
     </w:p>
     <w:p>
       <w:pPr>
+        <w:spacing w:line="360" w:lineRule="auto"/>
+        <w:ind w:firstLine="709"/>
+        <w:jc w:val="left"/>
+        <w:rPr>
+          <w:rFonts w:ascii="Arial" w:hAnsi="Arial" w:cs="Arial"/>
+          <w:b/>
+          <w:sz w:val="24"/>
+          <w:szCs w:val="24"/>
+        </w:rPr>
+      </w:pPr>
+      <w:bookmarkStart w:id="18" w:name="_Toc447048716"/>
+      <w:r>
+        <w:rPr>
+          <w:rFonts w:ascii="Arial" w:hAnsi="Arial" w:cs="Arial"/>
+          <w:b/>
+          <w:sz w:val="24"/>
+          <w:szCs w:val="24"/>
+        </w:rPr>
+        <w:lastRenderedPageBreak/>
+        <w:t xml:space="preserve">Manter </w:t>
+      </w:r>
+      <w:r>
+        <w:rPr>
+          <w:rFonts w:ascii="Arial" w:hAnsi="Arial" w:cs="Arial"/>
+          <w:b/>
+          <w:sz w:val="24"/>
+          <w:szCs w:val="24"/>
+        </w:rPr>
+        <w:t>Médico</w:t>
+      </w:r>
+    </w:p>
+    <w:p>
+      <w:pPr>
+        <w:spacing w:line="360" w:lineRule="auto"/>
+        <w:ind w:firstLine="709"/>
+        <w:jc w:val="left"/>
+        <w:rPr>
+          <w:rFonts w:ascii="Arial" w:hAnsi="Arial" w:cs="Arial"/>
+          <w:b/>
+          <w:sz w:val="24"/>
+          <w:szCs w:val="24"/>
+        </w:rPr>
+      </w:pPr>
+    </w:p>
+    <w:p>
+      <w:pPr>
+        <w:spacing w:line="360" w:lineRule="auto"/>
+        <w:ind w:firstLine="709"/>
+        <w:jc w:val="left"/>
+        <w:rPr>
+          <w:rFonts w:ascii="Arial" w:hAnsi="Arial" w:cs="Arial"/>
+          <w:sz w:val="24"/>
+          <w:szCs w:val="24"/>
+        </w:rPr>
+      </w:pPr>
+      <w:r>
+        <w:rPr>
+          <w:rFonts w:ascii="Arial" w:hAnsi="Arial" w:cs="Arial"/>
+          <w:sz w:val="24"/>
+          <w:szCs w:val="24"/>
+        </w:rPr>
+        <w:t>O diagrama de caso de uso manter m</w:t>
+      </w:r>
+      <w:r>
+        <w:rPr>
+          <w:rFonts w:ascii="Arial" w:hAnsi="Arial" w:cs="Arial"/>
+          <w:sz w:val="24"/>
+          <w:szCs w:val="24"/>
+        </w:rPr>
+        <w:t>édico ilustrado na figura 9 descreve o processo para manter as informações do médico no sistema.</w:t>
+      </w:r>
+    </w:p>
+    <w:p>
+      <w:pPr>
+        <w:pStyle w:val="Legenda"/>
+        <w:keepNext/>
+        <w:spacing w:after="0"/>
+        <w:rPr>
+          <w:rFonts w:ascii="Arial" w:hAnsi="Arial" w:cs="Arial"/>
+          <w:i w:val="0"/>
+          <w:color w:val="auto"/>
+          <w:sz w:val="20"/>
+        </w:rPr>
+      </w:pPr>
+      <w:r>
+        <w:rPr>
+          <w:rFonts w:ascii="Arial" w:hAnsi="Arial" w:cs="Arial"/>
+          <w:b/>
+          <w:i w:val="0"/>
+          <w:color w:val="auto"/>
+          <w:sz w:val="20"/>
+        </w:rPr>
+        <w:t xml:space="preserve">Figura </w:t>
+      </w:r>
+      <w:r>
+        <w:rPr>
+          <w:rFonts w:ascii="Arial" w:hAnsi="Arial" w:cs="Arial"/>
+          <w:b/>
+          <w:i w:val="0"/>
+          <w:color w:val="auto"/>
+          <w:sz w:val="20"/>
+        </w:rPr>
+        <w:fldChar w:fldCharType="begin"/>
+      </w:r>
+      <w:r>
+        <w:rPr>
+          <w:rFonts w:ascii="Arial" w:hAnsi="Arial" w:cs="Arial"/>
+          <w:b/>
+          <w:i w:val="0"/>
+          <w:color w:val="auto"/>
+          <w:sz w:val="20"/>
+        </w:rPr>
+        <w:instrText xml:space="preserve"> SEQ Figura \* ARABIC </w:instrText>
+      </w:r>
+      <w:r>
+        <w:rPr>
+          <w:rFonts w:ascii="Arial" w:hAnsi="Arial" w:cs="Arial"/>
+          <w:b/>
+          <w:i w:val="0"/>
+          <w:color w:val="auto"/>
+          <w:sz w:val="20"/>
+        </w:rPr>
+        <w:fldChar w:fldCharType="separate"/>
+      </w:r>
+      <w:r>
+        <w:rPr>
+          <w:rFonts w:ascii="Arial" w:hAnsi="Arial" w:cs="Arial"/>
+          <w:b/>
+          <w:i w:val="0"/>
+          <w:noProof/>
+          <w:color w:val="auto"/>
+          <w:sz w:val="20"/>
+        </w:rPr>
+        <w:t>9</w:t>
+      </w:r>
+      <w:r>
+        <w:rPr>
+          <w:rFonts w:ascii="Arial" w:hAnsi="Arial" w:cs="Arial"/>
+          <w:b/>
+          <w:i w:val="0"/>
+          <w:color w:val="auto"/>
+          <w:sz w:val="20"/>
+        </w:rPr>
+        <w:fldChar w:fldCharType="end"/>
+      </w:r>
+      <w:r>
+        <w:rPr>
+          <w:rFonts w:ascii="Arial" w:hAnsi="Arial" w:cs="Arial"/>
+          <w:i w:val="0"/>
+          <w:color w:val="auto"/>
+          <w:sz w:val="20"/>
+        </w:rPr>
+        <w:t xml:space="preserve"> - Diagrama de caso de uso manter Médico</w:t>
+      </w:r>
+    </w:p>
+    <w:p>
+      <w:pPr>
+        <w:spacing w:line="360" w:lineRule="auto"/>
+        <w:rPr>
+          <w:rFonts w:ascii="Arial" w:hAnsi="Arial" w:cs="Arial"/>
+          <w:sz w:val="20"/>
+          <w:szCs w:val="24"/>
+        </w:rPr>
+      </w:pPr>
+      <w:r>
+        <w:rPr>
+          <w:rFonts w:ascii="Arial" w:hAnsi="Arial" w:cs="Arial"/>
+          <w:b/>
+          <w:noProof/>
+          <w:sz w:val="24"/>
+          <w:szCs w:val="24"/>
+        </w:rPr>
+        <w:drawing>
+          <wp:inline distT="0" distB="0" distL="0" distR="0">
+            <wp:extent cx="5760000" cy="3657600"/>
+            <wp:effectExtent l="0" t="0" r="0" b="0"/>
+            <wp:docPr id="19" name="Imagem 19"/>
+            <wp:cNvGraphicFramePr>
+              <a:graphicFrameLocks xmlns:a="http://schemas.openxmlformats.org/drawingml/2006/main" noChangeAspect="1"/>
+            </wp:cNvGraphicFramePr>
+            <a:graphic xmlns:a="http://schemas.openxmlformats.org/drawingml/2006/main">
+              <a:graphicData uri="http://schemas.openxmlformats.org/drawingml/2006/picture">
+                <pic:pic xmlns:pic="http://schemas.openxmlformats.org/drawingml/2006/picture">
+                  <pic:nvPicPr>
+                    <pic:cNvPr id="19" name="Manter Medico.bmp"/>
+                    <pic:cNvPicPr/>
+                  </pic:nvPicPr>
+                  <pic:blipFill>
+                    <a:blip r:embed="rId16">
+                      <a:extLst>
+                        <a:ext uri="{28A0092B-C50C-407E-A947-70E740481C1C}">
+                          <a14:useLocalDpi xmlns:a14="http://schemas.microsoft.com/office/drawing/2010/main" val="0"/>
+                        </a:ext>
+                      </a:extLst>
+                    </a:blip>
+                    <a:stretch>
+                      <a:fillRect/>
+                    </a:stretch>
+                  </pic:blipFill>
+                  <pic:spPr>
+                    <a:xfrm>
+                      <a:off x="0" y="0"/>
+                      <a:ext cx="5760000" cy="3657600"/>
+                    </a:xfrm>
+                    <a:prstGeom prst="rect">
+                      <a:avLst/>
+                    </a:prstGeom>
+                  </pic:spPr>
+                </pic:pic>
+              </a:graphicData>
+            </a:graphic>
+          </wp:inline>
+        </w:drawing>
+      </w:r>
+    </w:p>
+    <w:p>
+      <w:pPr>
+        <w:spacing w:line="360" w:lineRule="auto"/>
+        <w:rPr>
+          <w:rFonts w:ascii="Arial" w:hAnsi="Arial" w:cs="Arial"/>
+          <w:sz w:val="20"/>
+          <w:szCs w:val="24"/>
+        </w:rPr>
+      </w:pPr>
+      <w:r>
+        <w:rPr>
+          <w:rFonts w:ascii="Arial" w:hAnsi="Arial" w:cs="Arial"/>
+          <w:sz w:val="20"/>
+          <w:szCs w:val="24"/>
+        </w:rPr>
+        <w:t>Fonte: O autor.</w:t>
+      </w:r>
+    </w:p>
+    <w:p>
+      <w:pPr>
         <w:pStyle w:val="Ttulo1"/>
         <w:spacing w:before="0" w:line="360" w:lineRule="auto"/>
         <w:jc w:val="both"/>
@@ -19337,15 +19725,26 @@
           <w:szCs w:val="24"/>
         </w:rPr>
       </w:pPr>
-      <w:bookmarkStart w:id="18" w:name="_Toc447048716"/>
-      <w:r>
+    </w:p>
+    <w:p>
+      <w:pPr>
+        <w:pStyle w:val="Ttulo1"/>
+        <w:spacing w:before="0" w:line="360" w:lineRule="auto"/>
+        <w:jc w:val="both"/>
         <w:rPr>
           <w:rFonts w:ascii="Arial" w:hAnsi="Arial" w:cs="Arial"/>
           <w:color w:val="000000" w:themeColor="text1"/>
           <w:sz w:val="24"/>
           <w:szCs w:val="24"/>
         </w:rPr>
-        <w:lastRenderedPageBreak/>
+      </w:pPr>
+      <w:r>
+        <w:rPr>
+          <w:rFonts w:ascii="Arial" w:hAnsi="Arial" w:cs="Arial"/>
+          <w:color w:val="000000" w:themeColor="text1"/>
+          <w:sz w:val="24"/>
+          <w:szCs w:val="24"/>
+        </w:rPr>
         <w:t>3</w:t>
       </w:r>
       <w:r>
@@ -19370,13 +19769,124 @@
           <w:szCs w:val="24"/>
         </w:rPr>
       </w:pPr>
-      <w:r>
-        <w:rPr>
-          <w:rFonts w:ascii="Arial" w:hAnsi="Arial" w:cs="Arial"/>
-          <w:sz w:val="24"/>
-          <w:szCs w:val="24"/>
-        </w:rPr>
-        <w:t>Dê um enter ao final desta linha e comece a digitar seu texto.</w:t>
+    </w:p>
+    <w:p>
+      <w:pPr>
+        <w:spacing w:line="360" w:lineRule="auto"/>
+        <w:ind w:firstLine="709"/>
+        <w:jc w:val="both"/>
+        <w:rPr>
+          <w:rFonts w:ascii="Arial" w:hAnsi="Arial" w:cs="Arial"/>
+          <w:sz w:val="24"/>
+          <w:szCs w:val="24"/>
+        </w:rPr>
+      </w:pPr>
+      <w:r>
+        <w:rPr>
+          <w:rFonts w:ascii="Arial" w:hAnsi="Arial" w:cs="Arial"/>
+          <w:sz w:val="24"/>
+          <w:szCs w:val="24"/>
+        </w:rPr>
+        <w:t>Segundo (Guedes 2009, p.192) “</w:t>
+      </w:r>
+      <w:r>
+        <w:rPr>
+          <w:rFonts w:ascii="Arial" w:hAnsi="Arial" w:cs="Arial"/>
+          <w:sz w:val="24"/>
+          <w:szCs w:val="24"/>
+        </w:rPr>
+        <w:t xml:space="preserve">Esse é um diagrama comportamental da UML que procura </w:t>
+      </w:r>
+      <w:r>
+        <w:rPr>
+          <w:rFonts w:ascii="Arial" w:hAnsi="Arial" w:cs="Arial"/>
+          <w:sz w:val="24"/>
+          <w:szCs w:val="24"/>
+        </w:rPr>
+        <w:t>determinar a sequência de</w:t>
+      </w:r>
+      <w:r>
+        <w:rPr>
+          <w:rFonts w:ascii="Arial" w:hAnsi="Arial" w:cs="Arial"/>
+          <w:sz w:val="24"/>
+          <w:szCs w:val="24"/>
+        </w:rPr>
+        <w:t xml:space="preserve"> eventos que ocorre em determinada </w:t>
+      </w:r>
+      <w:r>
+        <w:rPr>
+          <w:rFonts w:ascii="Arial" w:hAnsi="Arial" w:cs="Arial"/>
+          <w:sz w:val="24"/>
+          <w:szCs w:val="24"/>
+        </w:rPr>
+        <w:t>parte</w:t>
+      </w:r>
+      <w:r>
+        <w:rPr>
+          <w:rFonts w:ascii="Arial" w:hAnsi="Arial" w:cs="Arial"/>
+          <w:sz w:val="24"/>
+          <w:szCs w:val="24"/>
+        </w:rPr>
+        <w:t xml:space="preserve"> do software</w:t>
+      </w:r>
+      <w:r>
+        <w:rPr>
+          <w:rFonts w:ascii="Arial" w:hAnsi="Arial" w:cs="Arial"/>
+          <w:sz w:val="24"/>
+          <w:szCs w:val="24"/>
+        </w:rPr>
+        <w:t>, identificando quais mensagens devem ser disparadas entre os elementos envolvidos e em que ordem.”</w:t>
+      </w:r>
+    </w:p>
+    <w:p>
+      <w:pPr>
+        <w:jc w:val="both"/>
+        <w:rPr>
+          <w:rFonts w:ascii="Arial" w:hAnsi="Arial" w:cs="Arial"/>
+          <w:sz w:val="24"/>
+          <w:szCs w:val="24"/>
+        </w:rPr>
+      </w:pPr>
+    </w:p>
+    <w:p>
+      <w:pPr>
+        <w:spacing w:line="360" w:lineRule="auto"/>
+        <w:jc w:val="both"/>
+        <w:rPr>
+          <w:rFonts w:ascii="Arial" w:hAnsi="Arial" w:cs="Arial"/>
+          <w:color w:val="000000" w:themeColor="text1"/>
+          <w:sz w:val="24"/>
+          <w:szCs w:val="24"/>
+        </w:rPr>
+      </w:pPr>
+      <w:bookmarkStart w:id="19" w:name="_Toc430706425"/>
+      <w:r>
+        <w:rPr>
+          <w:rFonts w:ascii="Arial" w:hAnsi="Arial" w:cs="Arial"/>
+          <w:color w:val="000000" w:themeColor="text1"/>
+          <w:sz w:val="24"/>
+          <w:szCs w:val="24"/>
+        </w:rPr>
+        <w:t xml:space="preserve">3.2.2.1 Diagrama de sequência caso de uso </w:t>
+      </w:r>
+      <w:bookmarkEnd w:id="19"/>
+      <w:r>
+        <w:rPr>
+          <w:rFonts w:ascii="Arial" w:hAnsi="Arial" w:cs="Arial"/>
+          <w:color w:val="000000" w:themeColor="text1"/>
+          <w:sz w:val="24"/>
+          <w:szCs w:val="24"/>
+        </w:rPr>
+        <w:t xml:space="preserve">efetuar </w:t>
+      </w:r>
+      <w:r>
+        <w:rPr>
+          <w:rFonts w:ascii="Arial" w:hAnsi="Arial" w:cs="Arial"/>
+          <w:color w:val="000000" w:themeColor="text1"/>
+          <w:sz w:val="24"/>
+          <w:szCs w:val="24"/>
+        </w:rPr>
+        <w:t>Login</w:t>
       </w:r>
     </w:p>
     <w:p>
@@ -19402,41 +19912,205 @@
           <w:szCs w:val="24"/>
         </w:rPr>
       </w:pPr>
-      <w:bookmarkStart w:id="19" w:name="_GoBack"/>
-      <w:bookmarkEnd w:id="19"/>
-    </w:p>
-    <w:p>
-      <w:pPr>
-        <w:jc w:val="both"/>
-        <w:rPr>
-          <w:rFonts w:ascii="Arial" w:hAnsi="Arial" w:cs="Arial"/>
-          <w:sz w:val="24"/>
-          <w:szCs w:val="24"/>
-        </w:rPr>
-      </w:pPr>
+      <w:r>
+        <w:rPr>
+          <w:rFonts w:ascii="Arial" w:hAnsi="Arial" w:cs="Arial"/>
+          <w:sz w:val="24"/>
+          <w:szCs w:val="24"/>
+        </w:rPr>
+        <w:t>A figura 9 exibe o diagrama de sequência efetuar Login, onde somente os funcionários que teve um cadastro prévio pode ter acesso ao sistema.</w:t>
+      </w:r>
+    </w:p>
+    <w:p>
+      <w:pPr>
+        <w:pStyle w:val="Legenda"/>
+        <w:keepNext/>
+        <w:spacing w:after="0"/>
+        <w:rPr>
+          <w:rFonts w:ascii="Arial" w:hAnsi="Arial" w:cs="Arial"/>
+          <w:i w:val="0"/>
+          <w:color w:val="auto"/>
+          <w:sz w:val="20"/>
+          <w:szCs w:val="20"/>
+        </w:rPr>
+      </w:pPr>
+      <w:r>
+        <w:rPr>
+          <w:rFonts w:ascii="Arial" w:hAnsi="Arial" w:cs="Arial"/>
+          <w:b/>
+          <w:i w:val="0"/>
+          <w:color w:val="auto"/>
+          <w:sz w:val="20"/>
+          <w:szCs w:val="20"/>
+        </w:rPr>
+        <w:lastRenderedPageBreak/>
+        <w:t xml:space="preserve">Figura </w:t>
+      </w:r>
+      <w:r>
+        <w:rPr>
+          <w:rFonts w:ascii="Arial" w:hAnsi="Arial" w:cs="Arial"/>
+          <w:b/>
+          <w:i w:val="0"/>
+          <w:color w:val="auto"/>
+          <w:sz w:val="20"/>
+          <w:szCs w:val="20"/>
+        </w:rPr>
+        <w:fldChar w:fldCharType="begin"/>
+      </w:r>
+      <w:r>
+        <w:rPr>
+          <w:rFonts w:ascii="Arial" w:hAnsi="Arial" w:cs="Arial"/>
+          <w:b/>
+          <w:i w:val="0"/>
+          <w:color w:val="auto"/>
+          <w:sz w:val="20"/>
+          <w:szCs w:val="20"/>
+        </w:rPr>
+        <w:instrText xml:space="preserve"> SEQ Figura \* ARABIC </w:instrText>
+      </w:r>
+      <w:r>
+        <w:rPr>
+          <w:rFonts w:ascii="Arial" w:hAnsi="Arial" w:cs="Arial"/>
+          <w:b/>
+          <w:i w:val="0"/>
+          <w:color w:val="auto"/>
+          <w:sz w:val="20"/>
+          <w:szCs w:val="20"/>
+        </w:rPr>
+        <w:fldChar w:fldCharType="separate"/>
+      </w:r>
+      <w:r>
+        <w:rPr>
+          <w:rFonts w:ascii="Arial" w:hAnsi="Arial" w:cs="Arial"/>
+          <w:b/>
+          <w:i w:val="0"/>
+          <w:noProof/>
+          <w:color w:val="auto"/>
+          <w:sz w:val="20"/>
+          <w:szCs w:val="20"/>
+        </w:rPr>
+        <w:t>10</w:t>
+      </w:r>
+      <w:r>
+        <w:rPr>
+          <w:rFonts w:ascii="Arial" w:hAnsi="Arial" w:cs="Arial"/>
+          <w:b/>
+          <w:i w:val="0"/>
+          <w:color w:val="auto"/>
+          <w:sz w:val="20"/>
+          <w:szCs w:val="20"/>
+        </w:rPr>
+        <w:fldChar w:fldCharType="end"/>
+      </w:r>
+      <w:r>
+        <w:rPr>
+          <w:rFonts w:ascii="Arial" w:hAnsi="Arial" w:cs="Arial"/>
+          <w:b/>
+          <w:i w:val="0"/>
+          <w:color w:val="auto"/>
+          <w:sz w:val="20"/>
+          <w:szCs w:val="20"/>
+        </w:rPr>
+        <w:t xml:space="preserve"> -</w:t>
+      </w:r>
+      <w:r>
+        <w:rPr>
+          <w:rFonts w:ascii="Arial" w:hAnsi="Arial" w:cs="Arial"/>
+          <w:i w:val="0"/>
+          <w:color w:val="auto"/>
+          <w:sz w:val="20"/>
+          <w:szCs w:val="20"/>
+        </w:rPr>
+        <w:t xml:space="preserve"> Diagrama de Sequencia efetuar </w:t>
+      </w:r>
+      <w:r>
+        <w:rPr>
+          <w:rFonts w:ascii="Arial" w:hAnsi="Arial" w:cs="Arial"/>
+          <w:i w:val="0"/>
+          <w:color w:val="auto"/>
+          <w:sz w:val="20"/>
+          <w:szCs w:val="20"/>
+        </w:rPr>
+        <w:t>Login.</w:t>
+      </w:r>
     </w:p>
     <w:p>
       <w:pPr>
         <w:spacing w:line="360" w:lineRule="auto"/>
-        <w:jc w:val="both"/>
-        <w:rPr>
-          <w:rFonts w:ascii="Arial" w:hAnsi="Arial" w:cs="Arial"/>
-          <w:color w:val="000000" w:themeColor="text1"/>
-          <w:sz w:val="24"/>
-          <w:szCs w:val="24"/>
-        </w:rPr>
-      </w:pPr>
-      <w:bookmarkStart w:id="20" w:name="_Toc430706425"/>
-      <w:r>
-        <w:rPr>
-          <w:rFonts w:ascii="Arial" w:hAnsi="Arial" w:cs="Arial"/>
-          <w:color w:val="000000" w:themeColor="text1"/>
-          <w:sz w:val="24"/>
-          <w:szCs w:val="24"/>
-        </w:rPr>
-        <w:t>3.2.2.1 Diagrama de sequência caso de uso um</w:t>
-      </w:r>
-      <w:bookmarkEnd w:id="20"/>
+        <w:rPr>
+          <w:rFonts w:ascii="Arial" w:hAnsi="Arial" w:cs="Arial"/>
+          <w:sz w:val="24"/>
+          <w:szCs w:val="24"/>
+        </w:rPr>
+      </w:pPr>
+      <w:r>
+        <w:rPr>
+          <w:rFonts w:ascii="Arial" w:hAnsi="Arial" w:cs="Arial"/>
+          <w:noProof/>
+          <w:sz w:val="24"/>
+          <w:szCs w:val="24"/>
+        </w:rPr>
+        <w:drawing>
+          <wp:inline distT="0" distB="0" distL="0" distR="0">
+            <wp:extent cx="5029200" cy="3387600"/>
+            <wp:effectExtent l="0" t="0" r="0" b="0"/>
+            <wp:docPr id="9" name="Imagem 9"/>
+            <wp:cNvGraphicFramePr>
+              <a:graphicFrameLocks xmlns:a="http://schemas.openxmlformats.org/drawingml/2006/main" noChangeAspect="1"/>
+            </wp:cNvGraphicFramePr>
+            <a:graphic xmlns:a="http://schemas.openxmlformats.org/drawingml/2006/main">
+              <a:graphicData uri="http://schemas.openxmlformats.org/drawingml/2006/picture">
+                <pic:pic xmlns:pic="http://schemas.openxmlformats.org/drawingml/2006/picture">
+                  <pic:nvPicPr>
+                    <pic:cNvPr id="9" name="Sequencia Efetuar Login.bmp"/>
+                    <pic:cNvPicPr/>
+                  </pic:nvPicPr>
+                  <pic:blipFill>
+                    <a:blip r:embed="rId17">
+                      <a:extLst>
+                        <a:ext uri="{28A0092B-C50C-407E-A947-70E740481C1C}">
+                          <a14:useLocalDpi xmlns:a14="http://schemas.microsoft.com/office/drawing/2010/main" val="0"/>
+                        </a:ext>
+                      </a:extLst>
+                    </a:blip>
+                    <a:stretch>
+                      <a:fillRect/>
+                    </a:stretch>
+                  </pic:blipFill>
+                  <pic:spPr>
+                    <a:xfrm>
+                      <a:off x="0" y="0"/>
+                      <a:ext cx="5029200" cy="3387600"/>
+                    </a:xfrm>
+                    <a:prstGeom prst="rect">
+                      <a:avLst/>
+                    </a:prstGeom>
+                  </pic:spPr>
+                </pic:pic>
+              </a:graphicData>
+            </a:graphic>
+          </wp:inline>
+        </w:drawing>
+      </w:r>
+    </w:p>
+    <w:p>
+      <w:pPr>
+        <w:spacing w:line="360" w:lineRule="auto"/>
+        <w:ind w:left="709"/>
+        <w:rPr>
+          <w:rFonts w:ascii="Arial" w:hAnsi="Arial" w:cs="Arial"/>
+          <w:sz w:val="20"/>
+          <w:szCs w:val="20"/>
+        </w:rPr>
+      </w:pPr>
+      <w:r>
+        <w:rPr>
+          <w:rFonts w:ascii="Arial" w:hAnsi="Arial" w:cs="Arial"/>
+          <w:sz w:val="20"/>
+          <w:szCs w:val="20"/>
+        </w:rPr>
+        <w:t>Fonte: O autor.</w:t>
+      </w:r>
     </w:p>
     <w:p>
       <w:pPr>
@@ -19449,14 +20123,6 @@
           <w:szCs w:val="24"/>
         </w:rPr>
       </w:pPr>
-      <w:r>
-        <w:rPr>
-          <w:rFonts w:ascii="Arial" w:hAnsi="Arial" w:cs="Arial"/>
-          <w:sz w:val="24"/>
-          <w:szCs w:val="24"/>
-        </w:rPr>
-        <w:t>Dê um enter ao final desta linha e comece a digitar seu texto.</w:t>
-      </w:r>
     </w:p>
     <w:p>
       <w:pPr>
@@ -19469,7 +20135,7 @@
           <w:szCs w:val="24"/>
         </w:rPr>
       </w:pPr>
-      <w:bookmarkStart w:id="21" w:name="_Toc430706426"/>
+      <w:bookmarkStart w:id="20" w:name="_Toc430706426"/>
       <w:r>
         <w:rPr>
           <w:rFonts w:ascii="Arial" w:hAnsi="Arial" w:cs="Arial"/>
@@ -19477,9 +20143,18 @@
           <w:sz w:val="24"/>
           <w:szCs w:val="24"/>
         </w:rPr>
-        <w:t>3.2.2.2 Diagrama de sequência caso de uso N</w:t>
-      </w:r>
-      <w:bookmarkEnd w:id="21"/>
+        <w:t xml:space="preserve">3.2.2.2 Diagrama de sequência caso de uso </w:t>
+      </w:r>
+      <w:bookmarkEnd w:id="20"/>
+      <w:r>
+        <w:rPr>
+          <w:rFonts w:ascii="Arial" w:hAnsi="Arial" w:cs="Arial"/>
+          <w:color w:val="000000" w:themeColor="text1"/>
+          <w:sz w:val="24"/>
+          <w:szCs w:val="24"/>
+        </w:rPr>
+        <w:t>manter Paciente</w:t>
+      </w:r>
     </w:p>
     <w:p>
       <w:pPr>
@@ -19492,14 +20167,1577 @@
           <w:szCs w:val="24"/>
         </w:rPr>
       </w:pPr>
-      <w:r>
-        <w:rPr>
-          <w:rFonts w:ascii="Arial" w:hAnsi="Arial" w:cs="Arial"/>
-          <w:sz w:val="24"/>
-          <w:szCs w:val="24"/>
-        </w:rPr>
-        <w:t>Dê um enter ao final desta linha e comece a digitar seu texto.</w:t>
-      </w:r>
+    </w:p>
+    <w:p>
+      <w:pPr>
+        <w:spacing w:line="360" w:lineRule="auto"/>
+        <w:ind w:firstLine="709"/>
+        <w:jc w:val="both"/>
+        <w:rPr>
+          <w:rFonts w:ascii="Arial" w:hAnsi="Arial" w:cs="Arial"/>
+          <w:sz w:val="24"/>
+          <w:szCs w:val="24"/>
+        </w:rPr>
+      </w:pPr>
+      <w:r>
+        <w:rPr>
+          <w:rFonts w:ascii="Arial" w:hAnsi="Arial" w:cs="Arial"/>
+          <w:sz w:val="24"/>
+          <w:szCs w:val="24"/>
+        </w:rPr>
+        <w:t>A figura10 mostra o diagrama de sequência, onde exibe o fluxo de interação do usuário funcionário com o sistema, onde estar sendo mantido um paciente no sistema.</w:t>
+      </w:r>
+    </w:p>
+    <w:p>
+      <w:pPr>
+        <w:pStyle w:val="Legenda"/>
+        <w:keepNext/>
+        <w:spacing w:after="0"/>
+        <w:rPr>
+          <w:rFonts w:ascii="Arial" w:hAnsi="Arial" w:cs="Arial"/>
+          <w:b/>
+          <w:i w:val="0"/>
+          <w:color w:val="auto"/>
+          <w:sz w:val="20"/>
+        </w:rPr>
+      </w:pPr>
+    </w:p>
+    <w:p>
+      <w:pPr>
+        <w:pStyle w:val="Legenda"/>
+        <w:keepNext/>
+        <w:spacing w:after="0"/>
+        <w:rPr>
+          <w:rFonts w:ascii="Arial" w:hAnsi="Arial" w:cs="Arial"/>
+          <w:i w:val="0"/>
+          <w:color w:val="auto"/>
+          <w:sz w:val="20"/>
+        </w:rPr>
+      </w:pPr>
+      <w:r>
+        <w:rPr>
+          <w:rFonts w:ascii="Arial" w:hAnsi="Arial" w:cs="Arial"/>
+          <w:b/>
+          <w:i w:val="0"/>
+          <w:color w:val="auto"/>
+          <w:sz w:val="20"/>
+        </w:rPr>
+        <w:t xml:space="preserve">Figura </w:t>
+      </w:r>
+      <w:r>
+        <w:rPr>
+          <w:rFonts w:ascii="Arial" w:hAnsi="Arial" w:cs="Arial"/>
+          <w:b/>
+          <w:i w:val="0"/>
+          <w:color w:val="auto"/>
+          <w:sz w:val="20"/>
+        </w:rPr>
+        <w:fldChar w:fldCharType="begin"/>
+      </w:r>
+      <w:r>
+        <w:rPr>
+          <w:rFonts w:ascii="Arial" w:hAnsi="Arial" w:cs="Arial"/>
+          <w:b/>
+          <w:i w:val="0"/>
+          <w:color w:val="auto"/>
+          <w:sz w:val="20"/>
+        </w:rPr>
+        <w:instrText xml:space="preserve"> SEQ Figura \* ARABIC </w:instrText>
+      </w:r>
+      <w:r>
+        <w:rPr>
+          <w:rFonts w:ascii="Arial" w:hAnsi="Arial" w:cs="Arial"/>
+          <w:b/>
+          <w:i w:val="0"/>
+          <w:color w:val="auto"/>
+          <w:sz w:val="20"/>
+        </w:rPr>
+        <w:fldChar w:fldCharType="separate"/>
+      </w:r>
+      <w:r>
+        <w:rPr>
+          <w:rFonts w:ascii="Arial" w:hAnsi="Arial" w:cs="Arial"/>
+          <w:b/>
+          <w:i w:val="0"/>
+          <w:noProof/>
+          <w:color w:val="auto"/>
+          <w:sz w:val="20"/>
+        </w:rPr>
+        <w:t>11</w:t>
+      </w:r>
+      <w:r>
+        <w:rPr>
+          <w:rFonts w:ascii="Arial" w:hAnsi="Arial" w:cs="Arial"/>
+          <w:b/>
+          <w:i w:val="0"/>
+          <w:color w:val="auto"/>
+          <w:sz w:val="20"/>
+        </w:rPr>
+        <w:fldChar w:fldCharType="end"/>
+      </w:r>
+      <w:r>
+        <w:rPr>
+          <w:rFonts w:ascii="Arial" w:hAnsi="Arial" w:cs="Arial"/>
+          <w:i w:val="0"/>
+          <w:color w:val="auto"/>
+          <w:sz w:val="20"/>
+        </w:rPr>
+        <w:t xml:space="preserve"> - Diagrama de sequência manter Paciente</w:t>
+      </w:r>
+    </w:p>
+    <w:p>
+      <w:pPr>
+        <w:spacing w:line="360" w:lineRule="auto"/>
+        <w:rPr>
+          <w:rFonts w:ascii="Arial" w:hAnsi="Arial" w:cs="Arial"/>
+          <w:sz w:val="24"/>
+          <w:szCs w:val="24"/>
+        </w:rPr>
+      </w:pPr>
+      <w:r>
+        <w:rPr>
+          <w:rFonts w:ascii="Arial" w:hAnsi="Arial" w:cs="Arial"/>
+          <w:noProof/>
+          <w:sz w:val="24"/>
+          <w:szCs w:val="24"/>
+        </w:rPr>
+        <w:drawing>
+          <wp:inline distT="0" distB="0" distL="0" distR="0" wp14:anchorId="05F1C603" wp14:editId="27461D2F">
+            <wp:extent cx="5101200" cy="3308400"/>
+            <wp:effectExtent l="0" t="0" r="0" b="0"/>
+            <wp:docPr id="10" name="Imagem 10"/>
+            <wp:cNvGraphicFramePr>
+              <a:graphicFrameLocks xmlns:a="http://schemas.openxmlformats.org/drawingml/2006/main" noChangeAspect="1"/>
+            </wp:cNvGraphicFramePr>
+            <a:graphic xmlns:a="http://schemas.openxmlformats.org/drawingml/2006/main">
+              <a:graphicData uri="http://schemas.openxmlformats.org/drawingml/2006/picture">
+                <pic:pic xmlns:pic="http://schemas.openxmlformats.org/drawingml/2006/picture">
+                  <pic:nvPicPr>
+                    <pic:cNvPr id="10" name="Sequencia Manter Paciente.bmp"/>
+                    <pic:cNvPicPr/>
+                  </pic:nvPicPr>
+                  <pic:blipFill>
+                    <a:blip r:embed="rId18">
+                      <a:extLst>
+                        <a:ext uri="{28A0092B-C50C-407E-A947-70E740481C1C}">
+                          <a14:useLocalDpi xmlns:a14="http://schemas.microsoft.com/office/drawing/2010/main" val="0"/>
+                        </a:ext>
+                      </a:extLst>
+                    </a:blip>
+                    <a:stretch>
+                      <a:fillRect/>
+                    </a:stretch>
+                  </pic:blipFill>
+                  <pic:spPr>
+                    <a:xfrm>
+                      <a:off x="0" y="0"/>
+                      <a:ext cx="5101200" cy="3308400"/>
+                    </a:xfrm>
+                    <a:prstGeom prst="rect">
+                      <a:avLst/>
+                    </a:prstGeom>
+                  </pic:spPr>
+                </pic:pic>
+              </a:graphicData>
+            </a:graphic>
+          </wp:inline>
+        </w:drawing>
+      </w:r>
+    </w:p>
+    <w:p>
+      <w:pPr>
+        <w:spacing w:line="360" w:lineRule="auto"/>
+        <w:ind w:left="709"/>
+        <w:rPr>
+          <w:rFonts w:ascii="Arial" w:hAnsi="Arial" w:cs="Arial"/>
+          <w:sz w:val="24"/>
+          <w:szCs w:val="24"/>
+        </w:rPr>
+      </w:pPr>
+      <w:r>
+        <w:rPr>
+          <w:rFonts w:ascii="Arial" w:hAnsi="Arial" w:cs="Arial"/>
+          <w:sz w:val="24"/>
+          <w:szCs w:val="24"/>
+        </w:rPr>
+        <w:t>Fonte: O autor.</w:t>
+      </w:r>
+    </w:p>
+    <w:p>
+      <w:pPr>
+        <w:spacing w:line="360" w:lineRule="auto"/>
+        <w:jc w:val="both"/>
+        <w:rPr>
+          <w:rFonts w:ascii="Arial" w:hAnsi="Arial" w:cs="Arial"/>
+          <w:color w:val="000000" w:themeColor="text1"/>
+          <w:sz w:val="24"/>
+          <w:szCs w:val="24"/>
+        </w:rPr>
+      </w:pPr>
+      <w:r>
+        <w:rPr>
+          <w:rFonts w:ascii="Arial" w:hAnsi="Arial" w:cs="Arial"/>
+          <w:color w:val="000000" w:themeColor="text1"/>
+          <w:sz w:val="24"/>
+          <w:szCs w:val="24"/>
+        </w:rPr>
+        <w:t>3.2.2.3</w:t>
+      </w:r>
+      <w:r>
+        <w:rPr>
+          <w:rFonts w:ascii="Arial" w:hAnsi="Arial" w:cs="Arial"/>
+          <w:color w:val="000000" w:themeColor="text1"/>
+          <w:sz w:val="24"/>
+          <w:szCs w:val="24"/>
+        </w:rPr>
+        <w:t xml:space="preserve"> Diagrama de sequência caso de uso </w:t>
+      </w:r>
+      <w:r>
+        <w:rPr>
+          <w:rFonts w:ascii="Arial" w:hAnsi="Arial" w:cs="Arial"/>
+          <w:color w:val="000000" w:themeColor="text1"/>
+          <w:sz w:val="24"/>
+          <w:szCs w:val="24"/>
+        </w:rPr>
+        <w:t xml:space="preserve">manter </w:t>
+      </w:r>
+      <w:r>
+        <w:rPr>
+          <w:rFonts w:ascii="Arial" w:hAnsi="Arial" w:cs="Arial"/>
+          <w:color w:val="000000" w:themeColor="text1"/>
+          <w:sz w:val="24"/>
+          <w:szCs w:val="24"/>
+        </w:rPr>
+        <w:t>Pericia</w:t>
+      </w:r>
+    </w:p>
+    <w:p>
+      <w:pPr>
+        <w:spacing w:line="360" w:lineRule="auto"/>
+        <w:ind w:left="709"/>
+        <w:jc w:val="both"/>
+        <w:rPr>
+          <w:rFonts w:ascii="Arial" w:hAnsi="Arial" w:cs="Arial"/>
+          <w:sz w:val="24"/>
+          <w:szCs w:val="24"/>
+        </w:rPr>
+      </w:pPr>
+    </w:p>
+    <w:p>
+      <w:pPr>
+        <w:spacing w:line="360" w:lineRule="auto"/>
+        <w:ind w:firstLine="709"/>
+        <w:jc w:val="both"/>
+        <w:rPr>
+          <w:rFonts w:ascii="Arial" w:hAnsi="Arial" w:cs="Arial"/>
+          <w:sz w:val="24"/>
+          <w:szCs w:val="24"/>
+        </w:rPr>
+      </w:pPr>
+      <w:r>
+        <w:rPr>
+          <w:rFonts w:ascii="Arial" w:hAnsi="Arial" w:cs="Arial"/>
+          <w:sz w:val="24"/>
+          <w:szCs w:val="24"/>
+        </w:rPr>
+        <w:t>A figura1</w:t>
+      </w:r>
+      <w:r>
+        <w:rPr>
+          <w:rFonts w:ascii="Arial" w:hAnsi="Arial" w:cs="Arial"/>
+          <w:sz w:val="24"/>
+          <w:szCs w:val="24"/>
+        </w:rPr>
+        <w:t>1 exibe o diagrama de sequência manter pericia onde deve ser mantido as informações das pericias realizadas nos pacientes.</w:t>
+      </w:r>
+    </w:p>
+    <w:p>
+      <w:pPr>
+        <w:pStyle w:val="Legenda"/>
+        <w:keepNext/>
+        <w:spacing w:after="0"/>
+        <w:rPr>
+          <w:rFonts w:ascii="Arial" w:hAnsi="Arial" w:cs="Arial"/>
+          <w:i w:val="0"/>
+          <w:color w:val="auto"/>
+          <w:sz w:val="20"/>
+        </w:rPr>
+      </w:pPr>
+      <w:r>
+        <w:rPr>
+          <w:rFonts w:ascii="Arial" w:hAnsi="Arial" w:cs="Arial"/>
+          <w:b/>
+          <w:i w:val="0"/>
+          <w:color w:val="auto"/>
+          <w:sz w:val="20"/>
+        </w:rPr>
+        <w:t xml:space="preserve">Figura </w:t>
+      </w:r>
+      <w:r>
+        <w:rPr>
+          <w:rFonts w:ascii="Arial" w:hAnsi="Arial" w:cs="Arial"/>
+          <w:b/>
+          <w:i w:val="0"/>
+          <w:color w:val="auto"/>
+          <w:sz w:val="20"/>
+        </w:rPr>
+        <w:fldChar w:fldCharType="begin"/>
+      </w:r>
+      <w:r>
+        <w:rPr>
+          <w:rFonts w:ascii="Arial" w:hAnsi="Arial" w:cs="Arial"/>
+          <w:b/>
+          <w:i w:val="0"/>
+          <w:color w:val="auto"/>
+          <w:sz w:val="20"/>
+        </w:rPr>
+        <w:instrText xml:space="preserve"> SEQ Figura \* ARABIC </w:instrText>
+      </w:r>
+      <w:r>
+        <w:rPr>
+          <w:rFonts w:ascii="Arial" w:hAnsi="Arial" w:cs="Arial"/>
+          <w:b/>
+          <w:i w:val="0"/>
+          <w:color w:val="auto"/>
+          <w:sz w:val="20"/>
+        </w:rPr>
+        <w:fldChar w:fldCharType="separate"/>
+      </w:r>
+      <w:r>
+        <w:rPr>
+          <w:rFonts w:ascii="Arial" w:hAnsi="Arial" w:cs="Arial"/>
+          <w:b/>
+          <w:i w:val="0"/>
+          <w:noProof/>
+          <w:color w:val="auto"/>
+          <w:sz w:val="20"/>
+        </w:rPr>
+        <w:t>12</w:t>
+      </w:r>
+      <w:r>
+        <w:rPr>
+          <w:rFonts w:ascii="Arial" w:hAnsi="Arial" w:cs="Arial"/>
+          <w:b/>
+          <w:i w:val="0"/>
+          <w:color w:val="auto"/>
+          <w:sz w:val="20"/>
+        </w:rPr>
+        <w:fldChar w:fldCharType="end"/>
+      </w:r>
+      <w:r>
+        <w:rPr>
+          <w:rFonts w:ascii="Arial" w:hAnsi="Arial" w:cs="Arial"/>
+          <w:i w:val="0"/>
+          <w:color w:val="auto"/>
+          <w:sz w:val="20"/>
+        </w:rPr>
+        <w:t xml:space="preserve"> - Diagrama de sequência manter Pericia</w:t>
+      </w:r>
+    </w:p>
+    <w:p>
+      <w:pPr>
+        <w:spacing w:line="360" w:lineRule="auto"/>
+        <w:rPr>
+          <w:rFonts w:ascii="Arial" w:hAnsi="Arial" w:cs="Arial"/>
+          <w:sz w:val="24"/>
+          <w:szCs w:val="24"/>
+        </w:rPr>
+      </w:pPr>
+      <w:r>
+        <w:rPr>
+          <w:rFonts w:ascii="Arial" w:hAnsi="Arial" w:cs="Arial"/>
+          <w:noProof/>
+          <w:sz w:val="24"/>
+          <w:szCs w:val="24"/>
+        </w:rPr>
+        <w:drawing>
+          <wp:inline distT="0" distB="0" distL="0" distR="0">
+            <wp:extent cx="5029200" cy="3304800"/>
+            <wp:effectExtent l="0" t="0" r="0" b="0"/>
+            <wp:docPr id="16" name="Imagem 16"/>
+            <wp:cNvGraphicFramePr>
+              <a:graphicFrameLocks xmlns:a="http://schemas.openxmlformats.org/drawingml/2006/main" noChangeAspect="1"/>
+            </wp:cNvGraphicFramePr>
+            <a:graphic xmlns:a="http://schemas.openxmlformats.org/drawingml/2006/main">
+              <a:graphicData uri="http://schemas.openxmlformats.org/drawingml/2006/picture">
+                <pic:pic xmlns:pic="http://schemas.openxmlformats.org/drawingml/2006/picture">
+                  <pic:nvPicPr>
+                    <pic:cNvPr id="16" name="Sequencia Manter Pericia.bmp"/>
+                    <pic:cNvPicPr/>
+                  </pic:nvPicPr>
+                  <pic:blipFill>
+                    <a:blip r:embed="rId19">
+                      <a:extLst>
+                        <a:ext uri="{28A0092B-C50C-407E-A947-70E740481C1C}">
+                          <a14:useLocalDpi xmlns:a14="http://schemas.microsoft.com/office/drawing/2010/main" val="0"/>
+                        </a:ext>
+                      </a:extLst>
+                    </a:blip>
+                    <a:stretch>
+                      <a:fillRect/>
+                    </a:stretch>
+                  </pic:blipFill>
+                  <pic:spPr>
+                    <a:xfrm>
+                      <a:off x="0" y="0"/>
+                      <a:ext cx="5029200" cy="3304800"/>
+                    </a:xfrm>
+                    <a:prstGeom prst="rect">
+                      <a:avLst/>
+                    </a:prstGeom>
+                  </pic:spPr>
+                </pic:pic>
+              </a:graphicData>
+            </a:graphic>
+          </wp:inline>
+        </w:drawing>
+      </w:r>
+    </w:p>
+    <w:p>
+      <w:pPr>
+        <w:spacing w:line="360" w:lineRule="auto"/>
+        <w:ind w:left="709"/>
+        <w:rPr>
+          <w:rFonts w:ascii="Arial" w:hAnsi="Arial" w:cs="Arial"/>
+          <w:sz w:val="20"/>
+          <w:szCs w:val="24"/>
+        </w:rPr>
+      </w:pPr>
+      <w:r>
+        <w:rPr>
+          <w:rFonts w:ascii="Arial" w:hAnsi="Arial" w:cs="Arial"/>
+          <w:sz w:val="20"/>
+          <w:szCs w:val="24"/>
+        </w:rPr>
+        <w:t>Fonte: O autor.</w:t>
+      </w:r>
+    </w:p>
+    <w:p>
+      <w:pPr>
+        <w:spacing w:line="360" w:lineRule="auto"/>
+        <w:ind w:left="709"/>
+        <w:rPr>
+          <w:rFonts w:ascii="Arial" w:hAnsi="Arial" w:cs="Arial"/>
+          <w:sz w:val="24"/>
+          <w:szCs w:val="24"/>
+        </w:rPr>
+      </w:pPr>
+    </w:p>
+    <w:p>
+      <w:pPr>
+        <w:spacing w:line="360" w:lineRule="auto"/>
+        <w:jc w:val="both"/>
+        <w:rPr>
+          <w:rFonts w:ascii="Arial" w:hAnsi="Arial" w:cs="Arial"/>
+          <w:color w:val="000000" w:themeColor="text1"/>
+          <w:sz w:val="24"/>
+          <w:szCs w:val="24"/>
+        </w:rPr>
+      </w:pPr>
+      <w:r>
+        <w:rPr>
+          <w:rFonts w:ascii="Arial" w:hAnsi="Arial" w:cs="Arial"/>
+          <w:color w:val="000000" w:themeColor="text1"/>
+          <w:sz w:val="24"/>
+          <w:szCs w:val="24"/>
+        </w:rPr>
+        <w:t>3.2.2.</w:t>
+      </w:r>
+      <w:r>
+        <w:rPr>
+          <w:rFonts w:ascii="Arial" w:hAnsi="Arial" w:cs="Arial"/>
+          <w:color w:val="000000" w:themeColor="text1"/>
+          <w:sz w:val="24"/>
+          <w:szCs w:val="24"/>
+        </w:rPr>
+        <w:t>4</w:t>
+      </w:r>
+      <w:r>
+        <w:rPr>
+          <w:rFonts w:ascii="Arial" w:hAnsi="Arial" w:cs="Arial"/>
+          <w:color w:val="000000" w:themeColor="text1"/>
+          <w:sz w:val="24"/>
+          <w:szCs w:val="24"/>
+        </w:rPr>
+        <w:t xml:space="preserve"> Diagrama de sequência caso de uso </w:t>
+      </w:r>
+      <w:r>
+        <w:rPr>
+          <w:rFonts w:ascii="Arial" w:hAnsi="Arial" w:cs="Arial"/>
+          <w:color w:val="000000" w:themeColor="text1"/>
+          <w:sz w:val="24"/>
+          <w:szCs w:val="24"/>
+        </w:rPr>
+        <w:t xml:space="preserve">manter </w:t>
+      </w:r>
+      <w:r>
+        <w:rPr>
+          <w:rFonts w:ascii="Arial" w:hAnsi="Arial" w:cs="Arial"/>
+          <w:color w:val="000000" w:themeColor="text1"/>
+          <w:sz w:val="24"/>
+          <w:szCs w:val="24"/>
+        </w:rPr>
+        <w:t>Agendamento</w:t>
+      </w:r>
+    </w:p>
+    <w:p>
+      <w:pPr>
+        <w:spacing w:line="360" w:lineRule="auto"/>
+        <w:ind w:left="709"/>
+        <w:jc w:val="both"/>
+        <w:rPr>
+          <w:rFonts w:ascii="Arial" w:hAnsi="Arial" w:cs="Arial"/>
+          <w:sz w:val="24"/>
+          <w:szCs w:val="24"/>
+        </w:rPr>
+      </w:pPr>
+    </w:p>
+    <w:p>
+      <w:pPr>
+        <w:spacing w:line="360" w:lineRule="auto"/>
+        <w:jc w:val="both"/>
+        <w:rPr>
+          <w:rFonts w:ascii="Arial" w:hAnsi="Arial" w:cs="Arial"/>
+          <w:sz w:val="24"/>
+          <w:szCs w:val="24"/>
+        </w:rPr>
+      </w:pPr>
+      <w:r>
+        <w:rPr>
+          <w:rFonts w:ascii="Arial" w:hAnsi="Arial" w:cs="Arial"/>
+          <w:sz w:val="24"/>
+          <w:szCs w:val="24"/>
+        </w:rPr>
+        <w:t xml:space="preserve"> </w:t>
+      </w:r>
+      <w:r>
+        <w:rPr>
+          <w:rFonts w:ascii="Arial" w:hAnsi="Arial" w:cs="Arial"/>
+          <w:sz w:val="24"/>
+          <w:szCs w:val="24"/>
+        </w:rPr>
+        <w:tab/>
+        <w:t>A figura12 demostra através do diagrama de sequência manter agendamento uma interação do usuário funcionário com o sistema onde está sendo mantido as informações do agendamento do paciente.</w:t>
+      </w:r>
+    </w:p>
+    <w:p>
+      <w:pPr>
+        <w:pStyle w:val="Legenda"/>
+        <w:keepNext/>
+        <w:spacing w:after="0"/>
+        <w:rPr>
+          <w:rFonts w:ascii="Arial" w:hAnsi="Arial" w:cs="Arial"/>
+          <w:i w:val="0"/>
+          <w:color w:val="auto"/>
+          <w:sz w:val="20"/>
+        </w:rPr>
+      </w:pPr>
+      <w:r>
+        <w:rPr>
+          <w:rFonts w:ascii="Arial" w:hAnsi="Arial" w:cs="Arial"/>
+          <w:b/>
+          <w:i w:val="0"/>
+          <w:color w:val="auto"/>
+          <w:sz w:val="20"/>
+        </w:rPr>
+        <w:t xml:space="preserve">Figura </w:t>
+      </w:r>
+      <w:r>
+        <w:rPr>
+          <w:rFonts w:ascii="Arial" w:hAnsi="Arial" w:cs="Arial"/>
+          <w:b/>
+          <w:i w:val="0"/>
+          <w:color w:val="auto"/>
+          <w:sz w:val="20"/>
+        </w:rPr>
+        <w:fldChar w:fldCharType="begin"/>
+      </w:r>
+      <w:r>
+        <w:rPr>
+          <w:rFonts w:ascii="Arial" w:hAnsi="Arial" w:cs="Arial"/>
+          <w:b/>
+          <w:i w:val="0"/>
+          <w:color w:val="auto"/>
+          <w:sz w:val="20"/>
+        </w:rPr>
+        <w:instrText xml:space="preserve"> SEQ Figura \* ARABIC </w:instrText>
+      </w:r>
+      <w:r>
+        <w:rPr>
+          <w:rFonts w:ascii="Arial" w:hAnsi="Arial" w:cs="Arial"/>
+          <w:b/>
+          <w:i w:val="0"/>
+          <w:color w:val="auto"/>
+          <w:sz w:val="20"/>
+        </w:rPr>
+        <w:fldChar w:fldCharType="separate"/>
+      </w:r>
+      <w:r>
+        <w:rPr>
+          <w:rFonts w:ascii="Arial" w:hAnsi="Arial" w:cs="Arial"/>
+          <w:b/>
+          <w:i w:val="0"/>
+          <w:noProof/>
+          <w:color w:val="auto"/>
+          <w:sz w:val="20"/>
+        </w:rPr>
+        <w:t>13</w:t>
+      </w:r>
+      <w:r>
+        <w:rPr>
+          <w:rFonts w:ascii="Arial" w:hAnsi="Arial" w:cs="Arial"/>
+          <w:b/>
+          <w:i w:val="0"/>
+          <w:color w:val="auto"/>
+          <w:sz w:val="20"/>
+        </w:rPr>
+        <w:fldChar w:fldCharType="end"/>
+      </w:r>
+      <w:r>
+        <w:rPr>
+          <w:rFonts w:ascii="Arial" w:hAnsi="Arial" w:cs="Arial"/>
+          <w:i w:val="0"/>
+          <w:color w:val="auto"/>
+          <w:sz w:val="20"/>
+        </w:rPr>
+        <w:t xml:space="preserve"> - Diagrama de sequência manter Agendamento</w:t>
+      </w:r>
+    </w:p>
+    <w:p>
+      <w:pPr>
+        <w:spacing w:line="360" w:lineRule="auto"/>
+        <w:rPr>
+          <w:rFonts w:ascii="Arial" w:hAnsi="Arial" w:cs="Arial"/>
+          <w:sz w:val="24"/>
+          <w:szCs w:val="24"/>
+        </w:rPr>
+      </w:pPr>
+      <w:r>
+        <w:rPr>
+          <w:rFonts w:ascii="Arial" w:hAnsi="Arial" w:cs="Arial"/>
+          <w:noProof/>
+          <w:sz w:val="24"/>
+          <w:szCs w:val="24"/>
+        </w:rPr>
+        <w:drawing>
+          <wp:inline distT="0" distB="0" distL="0" distR="0">
+            <wp:extent cx="5125915" cy="4062095"/>
+            <wp:effectExtent l="0" t="0" r="0" b="0"/>
+            <wp:docPr id="13" name="Imagem 13"/>
+            <wp:cNvGraphicFramePr>
+              <a:graphicFrameLocks xmlns:a="http://schemas.openxmlformats.org/drawingml/2006/main" noChangeAspect="1"/>
+            </wp:cNvGraphicFramePr>
+            <a:graphic xmlns:a="http://schemas.openxmlformats.org/drawingml/2006/main">
+              <a:graphicData uri="http://schemas.openxmlformats.org/drawingml/2006/picture">
+                <pic:pic xmlns:pic="http://schemas.openxmlformats.org/drawingml/2006/picture">
+                  <pic:nvPicPr>
+                    <pic:cNvPr id="13" name="Sequencia Manter Agendamento.bmp"/>
+                    <pic:cNvPicPr/>
+                  </pic:nvPicPr>
+                  <pic:blipFill>
+                    <a:blip r:embed="rId20">
+                      <a:extLst>
+                        <a:ext uri="{28A0092B-C50C-407E-A947-70E740481C1C}">
+                          <a14:useLocalDpi xmlns:a14="http://schemas.microsoft.com/office/drawing/2010/main" val="0"/>
+                        </a:ext>
+                      </a:extLst>
+                    </a:blip>
+                    <a:stretch>
+                      <a:fillRect/>
+                    </a:stretch>
+                  </pic:blipFill>
+                  <pic:spPr>
+                    <a:xfrm>
+                      <a:off x="0" y="0"/>
+                      <a:ext cx="5125915" cy="4062095"/>
+                    </a:xfrm>
+                    <a:prstGeom prst="rect">
+                      <a:avLst/>
+                    </a:prstGeom>
+                  </pic:spPr>
+                </pic:pic>
+              </a:graphicData>
+            </a:graphic>
+          </wp:inline>
+        </w:drawing>
+      </w:r>
+    </w:p>
+    <w:p>
+      <w:pPr>
+        <w:spacing w:line="360" w:lineRule="auto"/>
+        <w:ind w:left="709"/>
+        <w:rPr>
+          <w:rFonts w:ascii="Arial" w:hAnsi="Arial" w:cs="Arial"/>
+          <w:sz w:val="20"/>
+          <w:szCs w:val="24"/>
+        </w:rPr>
+      </w:pPr>
+      <w:r>
+        <w:rPr>
+          <w:rFonts w:ascii="Arial" w:hAnsi="Arial" w:cs="Arial"/>
+          <w:sz w:val="20"/>
+          <w:szCs w:val="24"/>
+        </w:rPr>
+        <w:t>Fonte: O auto</w:t>
+      </w:r>
+      <w:r>
+        <w:rPr>
+          <w:rFonts w:ascii="Arial" w:hAnsi="Arial" w:cs="Arial"/>
+          <w:sz w:val="20"/>
+          <w:szCs w:val="24"/>
+        </w:rPr>
+        <w:t>r</w:t>
+      </w:r>
+      <w:r>
+        <w:rPr>
+          <w:rFonts w:ascii="Arial" w:hAnsi="Arial" w:cs="Arial"/>
+          <w:sz w:val="20"/>
+          <w:szCs w:val="24"/>
+        </w:rPr>
+        <w:t>.</w:t>
+      </w:r>
+    </w:p>
+    <w:p>
+      <w:pPr>
+        <w:spacing w:line="360" w:lineRule="auto"/>
+        <w:ind w:left="709"/>
+        <w:rPr>
+          <w:rFonts w:ascii="Arial" w:hAnsi="Arial" w:cs="Arial"/>
+          <w:sz w:val="20"/>
+          <w:szCs w:val="24"/>
+        </w:rPr>
+      </w:pPr>
+    </w:p>
+    <w:p>
+      <w:pPr>
+        <w:spacing w:line="360" w:lineRule="auto"/>
+        <w:jc w:val="both"/>
+        <w:rPr>
+          <w:rFonts w:ascii="Arial" w:hAnsi="Arial" w:cs="Arial"/>
+          <w:color w:val="000000" w:themeColor="text1"/>
+          <w:sz w:val="24"/>
+          <w:szCs w:val="24"/>
+        </w:rPr>
+      </w:pPr>
+      <w:r>
+        <w:rPr>
+          <w:rFonts w:ascii="Arial" w:hAnsi="Arial" w:cs="Arial"/>
+          <w:color w:val="000000" w:themeColor="text1"/>
+          <w:sz w:val="24"/>
+          <w:szCs w:val="24"/>
+        </w:rPr>
+        <w:t>3.2.2.</w:t>
+      </w:r>
+      <w:r>
+        <w:rPr>
+          <w:rFonts w:ascii="Arial" w:hAnsi="Arial" w:cs="Arial"/>
+          <w:color w:val="000000" w:themeColor="text1"/>
+          <w:sz w:val="24"/>
+          <w:szCs w:val="24"/>
+        </w:rPr>
+        <w:t>5</w:t>
+      </w:r>
+      <w:r>
+        <w:rPr>
+          <w:rFonts w:ascii="Arial" w:hAnsi="Arial" w:cs="Arial"/>
+          <w:color w:val="000000" w:themeColor="text1"/>
+          <w:sz w:val="24"/>
+          <w:szCs w:val="24"/>
+        </w:rPr>
+        <w:t xml:space="preserve"> Diagrama de sequência caso de uso </w:t>
+      </w:r>
+      <w:r>
+        <w:rPr>
+          <w:rFonts w:ascii="Arial" w:hAnsi="Arial" w:cs="Arial"/>
+          <w:color w:val="000000" w:themeColor="text1"/>
+          <w:sz w:val="24"/>
+          <w:szCs w:val="24"/>
+        </w:rPr>
+        <w:t>requisição de Viagem</w:t>
+      </w:r>
+    </w:p>
+    <w:p>
+      <w:pPr>
+        <w:spacing w:line="360" w:lineRule="auto"/>
+        <w:jc w:val="both"/>
+        <w:rPr>
+          <w:rFonts w:ascii="Arial" w:hAnsi="Arial" w:cs="Arial"/>
+          <w:color w:val="000000" w:themeColor="text1"/>
+          <w:sz w:val="24"/>
+          <w:szCs w:val="24"/>
+        </w:rPr>
+      </w:pPr>
+    </w:p>
+    <w:p>
+      <w:pPr>
+        <w:spacing w:line="360" w:lineRule="auto"/>
+        <w:jc w:val="both"/>
+        <w:rPr>
+          <w:rFonts w:ascii="Arial" w:hAnsi="Arial" w:cs="Arial"/>
+          <w:color w:val="000000" w:themeColor="text1"/>
+          <w:sz w:val="24"/>
+          <w:szCs w:val="24"/>
+        </w:rPr>
+      </w:pPr>
+      <w:r>
+        <w:rPr>
+          <w:rFonts w:ascii="Arial" w:hAnsi="Arial" w:cs="Arial"/>
+          <w:color w:val="000000" w:themeColor="text1"/>
+          <w:sz w:val="24"/>
+          <w:szCs w:val="24"/>
+        </w:rPr>
+        <w:tab/>
+      </w:r>
+      <w:r>
+        <w:rPr>
+          <w:rFonts w:ascii="Arial" w:hAnsi="Arial" w:cs="Arial"/>
+          <w:color w:val="000000" w:themeColor="text1"/>
+          <w:sz w:val="24"/>
+          <w:szCs w:val="24"/>
+        </w:rPr>
+        <w:t>A figura13 exibe o diagrama de sequência requisição de Viagem, onde descreve o processo de emissão de requisição de viagem.</w:t>
+      </w:r>
+    </w:p>
+    <w:p>
+      <w:pPr>
+        <w:pStyle w:val="Legenda"/>
+        <w:keepNext/>
+        <w:spacing w:after="0"/>
+        <w:rPr>
+          <w:rFonts w:ascii="Arial" w:hAnsi="Arial" w:cs="Arial"/>
+          <w:i w:val="0"/>
+          <w:color w:val="auto"/>
+          <w:sz w:val="20"/>
+        </w:rPr>
+      </w:pPr>
+      <w:r>
+        <w:rPr>
+          <w:rFonts w:ascii="Arial" w:hAnsi="Arial" w:cs="Arial"/>
+          <w:b/>
+          <w:i w:val="0"/>
+          <w:color w:val="auto"/>
+          <w:sz w:val="20"/>
+        </w:rPr>
+        <w:lastRenderedPageBreak/>
+        <w:t xml:space="preserve">Figura </w:t>
+      </w:r>
+      <w:r>
+        <w:rPr>
+          <w:rFonts w:ascii="Arial" w:hAnsi="Arial" w:cs="Arial"/>
+          <w:b/>
+          <w:i w:val="0"/>
+          <w:color w:val="auto"/>
+          <w:sz w:val="20"/>
+        </w:rPr>
+        <w:fldChar w:fldCharType="begin"/>
+      </w:r>
+      <w:r>
+        <w:rPr>
+          <w:rFonts w:ascii="Arial" w:hAnsi="Arial" w:cs="Arial"/>
+          <w:b/>
+          <w:i w:val="0"/>
+          <w:color w:val="auto"/>
+          <w:sz w:val="20"/>
+        </w:rPr>
+        <w:instrText xml:space="preserve"> SEQ Figura \* ARABIC </w:instrText>
+      </w:r>
+      <w:r>
+        <w:rPr>
+          <w:rFonts w:ascii="Arial" w:hAnsi="Arial" w:cs="Arial"/>
+          <w:b/>
+          <w:i w:val="0"/>
+          <w:color w:val="auto"/>
+          <w:sz w:val="20"/>
+        </w:rPr>
+        <w:fldChar w:fldCharType="separate"/>
+      </w:r>
+      <w:r>
+        <w:rPr>
+          <w:rFonts w:ascii="Arial" w:hAnsi="Arial" w:cs="Arial"/>
+          <w:b/>
+          <w:i w:val="0"/>
+          <w:noProof/>
+          <w:color w:val="auto"/>
+          <w:sz w:val="20"/>
+        </w:rPr>
+        <w:t>14</w:t>
+      </w:r>
+      <w:r>
+        <w:rPr>
+          <w:rFonts w:ascii="Arial" w:hAnsi="Arial" w:cs="Arial"/>
+          <w:b/>
+          <w:i w:val="0"/>
+          <w:color w:val="auto"/>
+          <w:sz w:val="20"/>
+        </w:rPr>
+        <w:fldChar w:fldCharType="end"/>
+      </w:r>
+      <w:r>
+        <w:rPr>
+          <w:rFonts w:ascii="Arial" w:hAnsi="Arial" w:cs="Arial"/>
+          <w:i w:val="0"/>
+          <w:color w:val="auto"/>
+          <w:sz w:val="20"/>
+        </w:rPr>
+        <w:t xml:space="preserve"> - Diagrama de sequência requisição de Viagem</w:t>
+      </w:r>
+    </w:p>
+    <w:p>
+      <w:pPr>
+        <w:spacing w:line="360" w:lineRule="auto"/>
+        <w:rPr>
+          <w:rFonts w:ascii="Arial" w:hAnsi="Arial" w:cs="Arial"/>
+          <w:sz w:val="20"/>
+          <w:szCs w:val="24"/>
+        </w:rPr>
+      </w:pPr>
+      <w:r>
+        <w:rPr>
+          <w:rFonts w:ascii="Arial" w:hAnsi="Arial" w:cs="Arial"/>
+          <w:noProof/>
+          <w:sz w:val="20"/>
+          <w:szCs w:val="24"/>
+        </w:rPr>
+        <w:drawing>
+          <wp:inline distT="0" distB="0" distL="0" distR="0">
+            <wp:extent cx="5760085" cy="4624070"/>
+            <wp:effectExtent l="0" t="0" r="0" b="0"/>
+            <wp:docPr id="15" name="Imagem 15"/>
+            <wp:cNvGraphicFramePr>
+              <a:graphicFrameLocks xmlns:a="http://schemas.openxmlformats.org/drawingml/2006/main" noChangeAspect="1"/>
+            </wp:cNvGraphicFramePr>
+            <a:graphic xmlns:a="http://schemas.openxmlformats.org/drawingml/2006/main">
+              <a:graphicData uri="http://schemas.openxmlformats.org/drawingml/2006/picture">
+                <pic:pic xmlns:pic="http://schemas.openxmlformats.org/drawingml/2006/picture">
+                  <pic:nvPicPr>
+                    <pic:cNvPr id="15" name="Sequencia Requisição de Viagem.bmp"/>
+                    <pic:cNvPicPr/>
+                  </pic:nvPicPr>
+                  <pic:blipFill>
+                    <a:blip r:embed="rId21">
+                      <a:extLst>
+                        <a:ext uri="{28A0092B-C50C-407E-A947-70E740481C1C}">
+                          <a14:useLocalDpi xmlns:a14="http://schemas.microsoft.com/office/drawing/2010/main" val="0"/>
+                        </a:ext>
+                      </a:extLst>
+                    </a:blip>
+                    <a:stretch>
+                      <a:fillRect/>
+                    </a:stretch>
+                  </pic:blipFill>
+                  <pic:spPr>
+                    <a:xfrm>
+                      <a:off x="0" y="0"/>
+                      <a:ext cx="5760085" cy="4624070"/>
+                    </a:xfrm>
+                    <a:prstGeom prst="rect">
+                      <a:avLst/>
+                    </a:prstGeom>
+                  </pic:spPr>
+                </pic:pic>
+              </a:graphicData>
+            </a:graphic>
+          </wp:inline>
+        </w:drawing>
+      </w:r>
+    </w:p>
+    <w:p>
+      <w:pPr>
+        <w:spacing w:line="360" w:lineRule="auto"/>
+        <w:rPr>
+          <w:rFonts w:ascii="Arial" w:hAnsi="Arial" w:cs="Arial"/>
+          <w:sz w:val="20"/>
+          <w:szCs w:val="24"/>
+        </w:rPr>
+      </w:pPr>
+      <w:r>
+        <w:rPr>
+          <w:rFonts w:ascii="Arial" w:hAnsi="Arial" w:cs="Arial"/>
+          <w:sz w:val="20"/>
+          <w:szCs w:val="24"/>
+        </w:rPr>
+        <w:t>Fonte: O autor.</w:t>
+      </w:r>
+    </w:p>
+    <w:p>
+      <w:pPr>
+        <w:spacing w:line="360" w:lineRule="auto"/>
+        <w:ind w:left="709"/>
+        <w:jc w:val="both"/>
+        <w:rPr>
+          <w:rFonts w:ascii="Arial" w:hAnsi="Arial" w:cs="Arial"/>
+          <w:sz w:val="20"/>
+          <w:szCs w:val="24"/>
+        </w:rPr>
+      </w:pPr>
+    </w:p>
+    <w:p>
+      <w:pPr>
+        <w:spacing w:line="360" w:lineRule="auto"/>
+        <w:jc w:val="both"/>
+        <w:rPr>
+          <w:rFonts w:ascii="Arial" w:hAnsi="Arial" w:cs="Arial"/>
+          <w:color w:val="000000" w:themeColor="text1"/>
+          <w:sz w:val="24"/>
+          <w:szCs w:val="24"/>
+        </w:rPr>
+      </w:pPr>
+      <w:r>
+        <w:rPr>
+          <w:rFonts w:ascii="Arial" w:hAnsi="Arial" w:cs="Arial"/>
+          <w:color w:val="000000" w:themeColor="text1"/>
+          <w:sz w:val="24"/>
+          <w:szCs w:val="24"/>
+        </w:rPr>
+        <w:t>3.2.2.</w:t>
+      </w:r>
+      <w:r>
+        <w:rPr>
+          <w:rFonts w:ascii="Arial" w:hAnsi="Arial" w:cs="Arial"/>
+          <w:color w:val="000000" w:themeColor="text1"/>
+          <w:sz w:val="24"/>
+          <w:szCs w:val="24"/>
+        </w:rPr>
+        <w:t>6</w:t>
+      </w:r>
+      <w:r>
+        <w:rPr>
+          <w:rFonts w:ascii="Arial" w:hAnsi="Arial" w:cs="Arial"/>
+          <w:color w:val="000000" w:themeColor="text1"/>
+          <w:sz w:val="24"/>
+          <w:szCs w:val="24"/>
+        </w:rPr>
+        <w:t xml:space="preserve"> Diagrama de sequência caso de uso </w:t>
+      </w:r>
+      <w:r>
+        <w:rPr>
+          <w:rFonts w:ascii="Arial" w:hAnsi="Arial" w:cs="Arial"/>
+          <w:color w:val="000000" w:themeColor="text1"/>
+          <w:sz w:val="24"/>
+          <w:szCs w:val="24"/>
+        </w:rPr>
+        <w:t>manter Clinica</w:t>
+      </w:r>
+    </w:p>
+    <w:p>
+      <w:pPr>
+        <w:spacing w:line="360" w:lineRule="auto"/>
+        <w:ind w:left="709"/>
+        <w:jc w:val="both"/>
+        <w:rPr>
+          <w:rFonts w:ascii="Arial" w:hAnsi="Arial" w:cs="Arial"/>
+          <w:sz w:val="24"/>
+          <w:szCs w:val="24"/>
+        </w:rPr>
+      </w:pPr>
+    </w:p>
+    <w:p>
+      <w:pPr>
+        <w:spacing w:line="360" w:lineRule="auto"/>
+        <w:ind w:left="709"/>
+        <w:jc w:val="both"/>
+        <w:rPr>
+          <w:rFonts w:ascii="Arial" w:hAnsi="Arial" w:cs="Arial"/>
+          <w:sz w:val="24"/>
+          <w:szCs w:val="24"/>
+        </w:rPr>
+      </w:pPr>
+      <w:r>
+        <w:rPr>
+          <w:rFonts w:ascii="Arial" w:hAnsi="Arial" w:cs="Arial"/>
+          <w:sz w:val="24"/>
+          <w:szCs w:val="24"/>
+        </w:rPr>
+        <w:t>A figura14 exibe o diagrama de sequência</w:t>
+      </w:r>
+      <w:r>
+        <w:rPr>
+          <w:rFonts w:ascii="Arial" w:hAnsi="Arial" w:cs="Arial"/>
+          <w:sz w:val="24"/>
+          <w:szCs w:val="24"/>
+        </w:rPr>
+        <w:t xml:space="preserve"> manter clínica</w:t>
+      </w:r>
+      <w:r>
+        <w:rPr>
+          <w:rFonts w:ascii="Arial" w:hAnsi="Arial" w:cs="Arial"/>
+          <w:sz w:val="24"/>
+          <w:szCs w:val="24"/>
+        </w:rPr>
+        <w:t xml:space="preserve"> que</w:t>
+      </w:r>
+      <w:r>
+        <w:rPr>
+          <w:rFonts w:ascii="Arial" w:hAnsi="Arial" w:cs="Arial"/>
+          <w:sz w:val="24"/>
+          <w:szCs w:val="24"/>
+        </w:rPr>
+        <w:t xml:space="preserve"> descreve o processo de manter as informações de uma clínica no sistema.</w:t>
+      </w:r>
+    </w:p>
+    <w:p>
+      <w:pPr>
+        <w:pStyle w:val="Legenda"/>
+        <w:keepNext/>
+        <w:spacing w:after="0"/>
+        <w:rPr>
+          <w:rFonts w:ascii="Arial" w:hAnsi="Arial" w:cs="Arial"/>
+          <w:i w:val="0"/>
+          <w:color w:val="auto"/>
+          <w:sz w:val="20"/>
+        </w:rPr>
+      </w:pPr>
+      <w:r>
+        <w:rPr>
+          <w:rFonts w:ascii="Arial" w:hAnsi="Arial" w:cs="Arial"/>
+          <w:b/>
+          <w:i w:val="0"/>
+          <w:color w:val="auto"/>
+          <w:sz w:val="20"/>
+        </w:rPr>
+        <w:lastRenderedPageBreak/>
+        <w:t xml:space="preserve">Figura </w:t>
+      </w:r>
+      <w:r>
+        <w:rPr>
+          <w:rFonts w:ascii="Arial" w:hAnsi="Arial" w:cs="Arial"/>
+          <w:b/>
+          <w:i w:val="0"/>
+          <w:color w:val="auto"/>
+          <w:sz w:val="20"/>
+        </w:rPr>
+        <w:fldChar w:fldCharType="begin"/>
+      </w:r>
+      <w:r>
+        <w:rPr>
+          <w:rFonts w:ascii="Arial" w:hAnsi="Arial" w:cs="Arial"/>
+          <w:b/>
+          <w:i w:val="0"/>
+          <w:color w:val="auto"/>
+          <w:sz w:val="20"/>
+        </w:rPr>
+        <w:instrText xml:space="preserve"> SEQ Figura \* ARABIC </w:instrText>
+      </w:r>
+      <w:r>
+        <w:rPr>
+          <w:rFonts w:ascii="Arial" w:hAnsi="Arial" w:cs="Arial"/>
+          <w:b/>
+          <w:i w:val="0"/>
+          <w:color w:val="auto"/>
+          <w:sz w:val="20"/>
+        </w:rPr>
+        <w:fldChar w:fldCharType="separate"/>
+      </w:r>
+      <w:r>
+        <w:rPr>
+          <w:rFonts w:ascii="Arial" w:hAnsi="Arial" w:cs="Arial"/>
+          <w:b/>
+          <w:i w:val="0"/>
+          <w:noProof/>
+          <w:color w:val="auto"/>
+          <w:sz w:val="20"/>
+        </w:rPr>
+        <w:t>15</w:t>
+      </w:r>
+      <w:r>
+        <w:rPr>
+          <w:rFonts w:ascii="Arial" w:hAnsi="Arial" w:cs="Arial"/>
+          <w:b/>
+          <w:i w:val="0"/>
+          <w:color w:val="auto"/>
+          <w:sz w:val="20"/>
+        </w:rPr>
+        <w:fldChar w:fldCharType="end"/>
+      </w:r>
+      <w:r>
+        <w:rPr>
+          <w:rFonts w:ascii="Arial" w:hAnsi="Arial" w:cs="Arial"/>
+          <w:i w:val="0"/>
+          <w:color w:val="auto"/>
+          <w:sz w:val="20"/>
+        </w:rPr>
+        <w:t xml:space="preserve"> - Diagrama de sequência manter Clinica</w:t>
+      </w:r>
+    </w:p>
+    <w:p>
+      <w:pPr>
+        <w:spacing w:line="360" w:lineRule="auto"/>
+        <w:rPr>
+          <w:rFonts w:ascii="Arial" w:hAnsi="Arial" w:cs="Arial"/>
+          <w:sz w:val="24"/>
+          <w:szCs w:val="24"/>
+        </w:rPr>
+      </w:pPr>
+      <w:r>
+        <w:rPr>
+          <w:rFonts w:ascii="Arial" w:hAnsi="Arial" w:cs="Arial"/>
+          <w:noProof/>
+          <w:sz w:val="24"/>
+          <w:szCs w:val="24"/>
+        </w:rPr>
+        <w:drawing>
+          <wp:inline distT="0" distB="0" distL="0" distR="0">
+            <wp:extent cx="5029757" cy="3389586"/>
+            <wp:effectExtent l="0" t="0" r="0" b="0"/>
+            <wp:docPr id="17" name="Imagem 17"/>
+            <wp:cNvGraphicFramePr>
+              <a:graphicFrameLocks xmlns:a="http://schemas.openxmlformats.org/drawingml/2006/main" noChangeAspect="1"/>
+            </wp:cNvGraphicFramePr>
+            <a:graphic xmlns:a="http://schemas.openxmlformats.org/drawingml/2006/main">
+              <a:graphicData uri="http://schemas.openxmlformats.org/drawingml/2006/picture">
+                <pic:pic xmlns:pic="http://schemas.openxmlformats.org/drawingml/2006/picture">
+                  <pic:nvPicPr>
+                    <pic:cNvPr id="17" name="Sequencia Manter Clinica.bmp"/>
+                    <pic:cNvPicPr/>
+                  </pic:nvPicPr>
+                  <pic:blipFill>
+                    <a:blip r:embed="rId22">
+                      <a:extLst>
+                        <a:ext uri="{28A0092B-C50C-407E-A947-70E740481C1C}">
+                          <a14:useLocalDpi xmlns:a14="http://schemas.microsoft.com/office/drawing/2010/main" val="0"/>
+                        </a:ext>
+                      </a:extLst>
+                    </a:blip>
+                    <a:stretch>
+                      <a:fillRect/>
+                    </a:stretch>
+                  </pic:blipFill>
+                  <pic:spPr>
+                    <a:xfrm>
+                      <a:off x="0" y="0"/>
+                      <a:ext cx="5040956" cy="3397133"/>
+                    </a:xfrm>
+                    <a:prstGeom prst="rect">
+                      <a:avLst/>
+                    </a:prstGeom>
+                  </pic:spPr>
+                </pic:pic>
+              </a:graphicData>
+            </a:graphic>
+          </wp:inline>
+        </w:drawing>
+      </w:r>
+    </w:p>
+    <w:p>
+      <w:pPr>
+        <w:spacing w:line="360" w:lineRule="auto"/>
+        <w:rPr>
+          <w:rFonts w:ascii="Arial" w:hAnsi="Arial" w:cs="Arial"/>
+          <w:sz w:val="20"/>
+          <w:szCs w:val="24"/>
+        </w:rPr>
+      </w:pPr>
+      <w:r>
+        <w:rPr>
+          <w:rFonts w:ascii="Arial" w:hAnsi="Arial" w:cs="Arial"/>
+          <w:sz w:val="20"/>
+          <w:szCs w:val="24"/>
+        </w:rPr>
+        <w:t>Fonte: O autor.</w:t>
+      </w:r>
+    </w:p>
+    <w:p>
+      <w:pPr>
+        <w:spacing w:line="360" w:lineRule="auto"/>
+        <w:jc w:val="both"/>
+        <w:rPr>
+          <w:rFonts w:ascii="Arial" w:hAnsi="Arial" w:cs="Arial"/>
+          <w:color w:val="000000" w:themeColor="text1"/>
+          <w:sz w:val="24"/>
+          <w:szCs w:val="24"/>
+        </w:rPr>
+      </w:pPr>
+      <w:r>
+        <w:rPr>
+          <w:rFonts w:ascii="Arial" w:hAnsi="Arial" w:cs="Arial"/>
+          <w:color w:val="000000" w:themeColor="text1"/>
+          <w:sz w:val="24"/>
+          <w:szCs w:val="24"/>
+        </w:rPr>
+        <w:t>3.2.2.</w:t>
+      </w:r>
+      <w:r>
+        <w:rPr>
+          <w:rFonts w:ascii="Arial" w:hAnsi="Arial" w:cs="Arial"/>
+          <w:color w:val="000000" w:themeColor="text1"/>
+          <w:sz w:val="24"/>
+          <w:szCs w:val="24"/>
+        </w:rPr>
+        <w:t>7</w:t>
+      </w:r>
+      <w:r>
+        <w:rPr>
+          <w:rFonts w:ascii="Arial" w:hAnsi="Arial" w:cs="Arial"/>
+          <w:color w:val="000000" w:themeColor="text1"/>
+          <w:sz w:val="24"/>
+          <w:szCs w:val="24"/>
+        </w:rPr>
+        <w:t xml:space="preserve"> Diagrama de sequência caso de uso </w:t>
+      </w:r>
+      <w:r>
+        <w:rPr>
+          <w:rFonts w:ascii="Arial" w:hAnsi="Arial" w:cs="Arial"/>
+          <w:color w:val="000000" w:themeColor="text1"/>
+          <w:sz w:val="24"/>
+          <w:szCs w:val="24"/>
+        </w:rPr>
+        <w:t xml:space="preserve">manter </w:t>
+      </w:r>
+      <w:r>
+        <w:rPr>
+          <w:rFonts w:ascii="Arial" w:hAnsi="Arial" w:cs="Arial"/>
+          <w:color w:val="000000" w:themeColor="text1"/>
+          <w:sz w:val="24"/>
+          <w:szCs w:val="24"/>
+        </w:rPr>
+        <w:t>Médico</w:t>
+      </w:r>
+    </w:p>
+    <w:p>
+      <w:pPr>
+        <w:spacing w:line="360" w:lineRule="auto"/>
+        <w:jc w:val="both"/>
+        <w:rPr>
+          <w:rFonts w:ascii="Arial" w:hAnsi="Arial" w:cs="Arial"/>
+          <w:b/>
+          <w:color w:val="000000" w:themeColor="text1"/>
+          <w:sz w:val="24"/>
+          <w:szCs w:val="24"/>
+        </w:rPr>
+      </w:pPr>
+      <w:bookmarkStart w:id="21" w:name="_GoBack"/>
+      <w:bookmarkEnd w:id="21"/>
+    </w:p>
+    <w:p>
+      <w:pPr>
+        <w:spacing w:line="360" w:lineRule="auto"/>
+        <w:jc w:val="both"/>
+        <w:rPr>
+          <w:rFonts w:ascii="Arial" w:hAnsi="Arial" w:cs="Arial"/>
+          <w:color w:val="000000" w:themeColor="text1"/>
+          <w:sz w:val="24"/>
+          <w:szCs w:val="24"/>
+        </w:rPr>
+      </w:pPr>
+      <w:r>
+        <w:rPr>
+          <w:rFonts w:ascii="Arial" w:hAnsi="Arial" w:cs="Arial"/>
+          <w:b/>
+          <w:color w:val="000000" w:themeColor="text1"/>
+          <w:sz w:val="24"/>
+          <w:szCs w:val="24"/>
+        </w:rPr>
+        <w:tab/>
+      </w:r>
+      <w:r>
+        <w:rPr>
+          <w:rFonts w:ascii="Arial" w:hAnsi="Arial" w:cs="Arial"/>
+          <w:color w:val="000000" w:themeColor="text1"/>
+          <w:sz w:val="24"/>
+          <w:szCs w:val="24"/>
+        </w:rPr>
+        <w:t>A figura 16 exibe o diagrama de sequência manter Médico que descreve o processo onde se mantem as informações do Médico.</w:t>
+      </w:r>
+    </w:p>
+    <w:p>
+      <w:pPr>
+        <w:pStyle w:val="Legenda"/>
+        <w:keepNext/>
+        <w:spacing w:after="0"/>
+        <w:rPr>
+          <w:rFonts w:ascii="Arial" w:hAnsi="Arial" w:cs="Arial"/>
+          <w:i w:val="0"/>
+          <w:color w:val="auto"/>
+          <w:sz w:val="20"/>
+        </w:rPr>
+      </w:pPr>
+      <w:r>
+        <w:rPr>
+          <w:rFonts w:ascii="Arial" w:hAnsi="Arial" w:cs="Arial"/>
+          <w:b/>
+          <w:i w:val="0"/>
+          <w:color w:val="auto"/>
+          <w:sz w:val="20"/>
+        </w:rPr>
+        <w:t xml:space="preserve">Figura </w:t>
+      </w:r>
+      <w:r>
+        <w:rPr>
+          <w:rFonts w:ascii="Arial" w:hAnsi="Arial" w:cs="Arial"/>
+          <w:b/>
+          <w:i w:val="0"/>
+          <w:color w:val="auto"/>
+          <w:sz w:val="20"/>
+        </w:rPr>
+        <w:fldChar w:fldCharType="begin"/>
+      </w:r>
+      <w:r>
+        <w:rPr>
+          <w:rFonts w:ascii="Arial" w:hAnsi="Arial" w:cs="Arial"/>
+          <w:b/>
+          <w:i w:val="0"/>
+          <w:color w:val="auto"/>
+          <w:sz w:val="20"/>
+        </w:rPr>
+        <w:instrText xml:space="preserve"> SEQ Figura \* ARABIC </w:instrText>
+      </w:r>
+      <w:r>
+        <w:rPr>
+          <w:rFonts w:ascii="Arial" w:hAnsi="Arial" w:cs="Arial"/>
+          <w:b/>
+          <w:i w:val="0"/>
+          <w:color w:val="auto"/>
+          <w:sz w:val="20"/>
+        </w:rPr>
+        <w:fldChar w:fldCharType="separate"/>
+      </w:r>
+      <w:r>
+        <w:rPr>
+          <w:rFonts w:ascii="Arial" w:hAnsi="Arial" w:cs="Arial"/>
+          <w:b/>
+          <w:i w:val="0"/>
+          <w:noProof/>
+          <w:color w:val="auto"/>
+          <w:sz w:val="20"/>
+        </w:rPr>
+        <w:t>16</w:t>
+      </w:r>
+      <w:r>
+        <w:rPr>
+          <w:rFonts w:ascii="Arial" w:hAnsi="Arial" w:cs="Arial"/>
+          <w:b/>
+          <w:i w:val="0"/>
+          <w:color w:val="auto"/>
+          <w:sz w:val="20"/>
+        </w:rPr>
+        <w:fldChar w:fldCharType="end"/>
+      </w:r>
+      <w:r>
+        <w:rPr>
+          <w:rFonts w:ascii="Arial" w:hAnsi="Arial" w:cs="Arial"/>
+          <w:i w:val="0"/>
+          <w:color w:val="auto"/>
+          <w:sz w:val="20"/>
+        </w:rPr>
+        <w:t xml:space="preserve"> - Diagrama de sequência manter Médico</w:t>
+      </w:r>
+    </w:p>
+    <w:p>
+      <w:pPr>
+        <w:spacing w:line="360" w:lineRule="auto"/>
+        <w:rPr>
+          <w:rFonts w:ascii="Arial" w:hAnsi="Arial" w:cs="Arial"/>
+          <w:color w:val="000000" w:themeColor="text1"/>
+          <w:sz w:val="24"/>
+          <w:szCs w:val="24"/>
+        </w:rPr>
+      </w:pPr>
+      <w:r>
+        <w:rPr>
+          <w:rFonts w:ascii="Arial" w:hAnsi="Arial" w:cs="Arial"/>
+          <w:noProof/>
+          <w:color w:val="000000" w:themeColor="text1"/>
+          <w:sz w:val="24"/>
+          <w:szCs w:val="24"/>
+        </w:rPr>
+        <w:drawing>
+          <wp:inline distT="0" distB="0" distL="0" distR="0">
+            <wp:extent cx="5238750" cy="3563620"/>
+            <wp:effectExtent l="0" t="0" r="0" b="0"/>
+            <wp:docPr id="20" name="Imagem 20"/>
+            <wp:cNvGraphicFramePr>
+              <a:graphicFrameLocks xmlns:a="http://schemas.openxmlformats.org/drawingml/2006/main" noChangeAspect="1"/>
+            </wp:cNvGraphicFramePr>
+            <a:graphic xmlns:a="http://schemas.openxmlformats.org/drawingml/2006/main">
+              <a:graphicData uri="http://schemas.openxmlformats.org/drawingml/2006/picture">
+                <pic:pic xmlns:pic="http://schemas.openxmlformats.org/drawingml/2006/picture">
+                  <pic:nvPicPr>
+                    <pic:cNvPr id="20" name="Sequencia Manter Medico.bmp"/>
+                    <pic:cNvPicPr/>
+                  </pic:nvPicPr>
+                  <pic:blipFill>
+                    <a:blip r:embed="rId23">
+                      <a:extLst>
+                        <a:ext uri="{28A0092B-C50C-407E-A947-70E740481C1C}">
+                          <a14:useLocalDpi xmlns:a14="http://schemas.microsoft.com/office/drawing/2010/main" val="0"/>
+                        </a:ext>
+                      </a:extLst>
+                    </a:blip>
+                    <a:stretch>
+                      <a:fillRect/>
+                    </a:stretch>
+                  </pic:blipFill>
+                  <pic:spPr>
+                    <a:xfrm>
+                      <a:off x="0" y="0"/>
+                      <a:ext cx="5239309" cy="3564000"/>
+                    </a:xfrm>
+                    <a:prstGeom prst="rect">
+                      <a:avLst/>
+                    </a:prstGeom>
+                  </pic:spPr>
+                </pic:pic>
+              </a:graphicData>
+            </a:graphic>
+          </wp:inline>
+        </w:drawing>
+      </w:r>
+    </w:p>
+    <w:p>
+      <w:pPr>
+        <w:spacing w:line="360" w:lineRule="auto"/>
+        <w:rPr>
+          <w:rFonts w:ascii="Arial" w:hAnsi="Arial" w:cs="Arial"/>
+          <w:color w:val="000000" w:themeColor="text1"/>
+          <w:sz w:val="20"/>
+          <w:szCs w:val="24"/>
+        </w:rPr>
+      </w:pPr>
+      <w:r>
+        <w:rPr>
+          <w:rFonts w:ascii="Arial" w:hAnsi="Arial" w:cs="Arial"/>
+          <w:color w:val="000000" w:themeColor="text1"/>
+          <w:sz w:val="20"/>
+          <w:szCs w:val="24"/>
+        </w:rPr>
+        <w:t>Fonte: O autor.</w:t>
+      </w:r>
+    </w:p>
+    <w:p>
+      <w:pPr>
+        <w:spacing w:line="360" w:lineRule="auto"/>
+        <w:ind w:left="709"/>
+        <w:jc w:val="both"/>
+        <w:rPr>
+          <w:rFonts w:ascii="Arial" w:hAnsi="Arial" w:cs="Arial"/>
+          <w:sz w:val="20"/>
+          <w:szCs w:val="24"/>
+        </w:rPr>
+      </w:pPr>
+    </w:p>
+    <w:p>
+      <w:pPr>
+        <w:spacing w:line="360" w:lineRule="auto"/>
+        <w:ind w:left="709"/>
+        <w:jc w:val="both"/>
+        <w:rPr>
+          <w:rFonts w:ascii="Arial" w:hAnsi="Arial" w:cs="Arial"/>
+          <w:sz w:val="24"/>
+          <w:szCs w:val="24"/>
+        </w:rPr>
+      </w:pPr>
+    </w:p>
+    <w:p>
+      <w:pPr>
+        <w:spacing w:line="360" w:lineRule="auto"/>
+        <w:ind w:left="709"/>
+        <w:jc w:val="both"/>
+        <w:rPr>
+          <w:rFonts w:ascii="Arial" w:hAnsi="Arial" w:cs="Arial"/>
+          <w:sz w:val="20"/>
+          <w:szCs w:val="24"/>
+        </w:rPr>
+      </w:pPr>
     </w:p>
     <w:p>
       <w:pPr>
@@ -20634,8 +22872,8 @@
       </w:pPr>
     </w:p>
     <w:sectPr>
-      <w:headerReference w:type="default" r:id="rId16"/>
-      <w:footerReference w:type="first" r:id="rId17"/>
+      <w:headerReference w:type="default" r:id="rId24"/>
+      <w:footerReference w:type="first" r:id="rId25"/>
       <w:pgSz w:w="11906" w:h="16838"/>
       <w:pgMar w:top="1701" w:right="1134" w:bottom="1134" w:left="1701" w:header="709" w:footer="709" w:gutter="0"/>
       <w:pgNumType w:start="0"/>
@@ -20714,7 +22952,6 @@
         <w:docPartUnique/>
       </w:docPartObj>
     </w:sdtPr>
-    <w:sdtEndPr/>
     <w:sdtContent>
       <w:p>
         <w:pPr>
@@ -20734,7 +22971,7 @@
           <w:rPr>
             <w:noProof/>
           </w:rPr>
-          <w:t>25</w:t>
+          <w:t>32</w:t>
         </w:r>
         <w:r>
           <w:fldChar w:fldCharType="end"/>
@@ -26105,7 +28342,7 @@
 </file>
 
 <file path=customXml/itemProps1.xml><?xml version="1.0" encoding="utf-8"?>
-<ds:datastoreItem xmlns:ds="http://schemas.openxmlformats.org/officeDocument/2006/customXml" ds:itemID="{BEDFD51D-2568-44FF-9369-E27E03790CAE}">
+<ds:datastoreItem xmlns:ds="http://schemas.openxmlformats.org/officeDocument/2006/customXml" ds:itemID="{E7E0B34F-A41D-4C97-A02C-8E6FD0D09B21}">
   <ds:schemaRefs>
     <ds:schemaRef ds:uri="http://schemas.openxmlformats.org/officeDocument/2006/bibliography"/>
   </ds:schemaRefs>

</xml_diff>

<commit_message>
Index e form na mesma tela
</commit_message>
<xml_diff>
--- a/Paulo José  TCC II.docx
+++ b/Paulo José  TCC II.docx
@@ -592,7 +592,7 @@
         </w:rPr>
         <w:lastRenderedPageBreak/>
         <w:pict>
-          <v:rect id="Retângulo 2" o:spid="_x0000_s1026" style="position:absolute;left:0;text-align:left;margin-left:446.1pt;margin-top:-49.3pt;width:11.25pt;height:13.15pt;z-index:251660288;visibility:visible;v-text-anchor:middle" o:gfxdata="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" fillcolor="white [3212]" stroked="f" strokeweight="2pt"/>
+          <v:rect id="Retângulo 2" o:spid="_x0000_s1026" style="position:absolute;left:0;text-align:left;margin-left:446.1pt;margin-top:-49.3pt;width:11.25pt;height:13.15pt;z-index:251655168;visibility:visible;v-text-anchor:middle" o:gfxdata="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" fillcolor="white [3212]" stroked="f" strokeweight="2pt"/>
         </w:pict>
       </w:r>
       <w:r>
@@ -623,7 +623,7 @@
           <w:szCs w:val="24"/>
         </w:rPr>
         <w:pict>
-          <v:rect id="Retângulo 1" o:spid="_x0000_s1036" style="position:absolute;left:0;text-align:left;margin-left:445.95pt;margin-top:-74.9pt;width:11.25pt;height:12pt;z-index:251659264;visibility:visible;v-text-anchor:middle" o:gfxdata="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" fillcolor="white [3212]" stroked="f" strokeweight="2pt"/>
+          <v:rect id="Retângulo 1" o:spid="_x0000_s1036" style="position:absolute;left:0;text-align:left;margin-left:445.95pt;margin-top:-74.9pt;width:11.25pt;height:12pt;z-index:251654144;visibility:visible;v-text-anchor:middle" o:gfxdata="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" fillcolor="white [3212]" stroked="f" strokeweight="2pt"/>
         </w:pict>
       </w:r>
     </w:p>
@@ -1217,7 +1217,7 @@
         </w:rPr>
         <w:lastRenderedPageBreak/>
         <w:pict>
-          <v:rect id="Retângulo 3" o:spid="_x0000_s1035" style="position:absolute;left:0;text-align:left;margin-left:444.75pt;margin-top:-51.1pt;width:15.6pt;height:17pt;z-index:251661312;visibility:visible;v-text-anchor:middle" o:gfxdata="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" fillcolor="white [3212]" stroked="f" strokeweight="2pt"/>
+          <v:rect id="Retângulo 3" o:spid="_x0000_s1035" style="position:absolute;left:0;text-align:left;margin-left:444.75pt;margin-top:-51.1pt;width:15.6pt;height:17pt;z-index:251656192;visibility:visible;v-text-anchor:middle" o:gfxdata="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" fillcolor="white [3212]" stroked="f" strokeweight="2pt"/>
         </w:pict>
       </w:r>
       <w:r>
@@ -1995,7 +1995,7 @@
         </w:rPr>
         <w:lastRenderedPageBreak/>
         <w:pict>
-          <v:rect id="Retângulo 4" o:spid="_x0000_s1034" style="position:absolute;left:0;text-align:left;margin-left:445.45pt;margin-top:-51.75pt;width:16.3pt;height:17.65pt;z-index:251662336;visibility:visible;v-text-anchor:middle" o:gfxdata="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" fillcolor="white [3212]" stroked="f" strokeweight="2pt"/>
+          <v:rect id="Retângulo 4" o:spid="_x0000_s1034" style="position:absolute;left:0;text-align:left;margin-left:445.45pt;margin-top:-51.75pt;width:16.3pt;height:17.65pt;z-index:251657216;visibility:visible;v-text-anchor:middle" o:gfxdata="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" fillcolor="white [3212]" stroked="f" strokeweight="2pt"/>
         </w:pict>
       </w:r>
     </w:p>
@@ -2639,7 +2639,7 @@
           <w:szCs w:val="24"/>
         </w:rPr>
         <w:pict>
-          <v:rect id="Retângulo 5" o:spid="_x0000_s1033" style="position:absolute;left:0;text-align:left;margin-left:432.5pt;margin-top:-18.8pt;width:22.4pt;height:18.35pt;z-index:251663360;visibility:visible;v-text-anchor:middle" o:gfxdata="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" fillcolor="white [3212]" stroked="f" strokeweight="2pt"/>
+          <v:rect id="Retângulo 5" o:spid="_x0000_s1033" style="position:absolute;left:0;text-align:left;margin-left:432.5pt;margin-top:-18.8pt;width:22.4pt;height:18.35pt;z-index:251658240;visibility:visible;v-text-anchor:middle" o:gfxdata="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" fillcolor="white [3212]" stroked="f" strokeweight="2pt"/>
         </w:pict>
       </w:r>
     </w:p>
@@ -3335,7 +3335,7 @@
           <w:szCs w:val="24"/>
         </w:rPr>
         <w:pict>
-          <v:rect id="Retângulo 6" o:spid="_x0000_s1032" style="position:absolute;left:0;text-align:left;margin-left:454.9pt;margin-top:.25pt;width:15.6pt;height:17.65pt;z-index:251664384;visibility:visible;v-text-anchor:middle" o:gfxdata="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" fillcolor="white [3212]" stroked="f" strokeweight="2pt"/>
+          <v:rect id="Retângulo 6" o:spid="_x0000_s1032" style="position:absolute;left:0;text-align:left;margin-left:454.9pt;margin-top:.25pt;width:15.6pt;height:17.65pt;z-index:251659264;visibility:visible;v-text-anchor:middle" o:gfxdata="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" fillcolor="white [3212]" stroked="f" strokeweight="2pt"/>
         </w:pict>
       </w:r>
     </w:p>
@@ -3495,13 +3495,23 @@
         </w:rPr>
         <w:t xml:space="preserve"> </w:t>
       </w:r>
-      <w:r>
-        <w:rPr>
-          <w:rFonts w:ascii="Arial" w:hAnsi="Arial" w:cs="Arial"/>
-          <w:sz w:val="24"/>
-          <w:szCs w:val="24"/>
-        </w:rPr>
-        <w:t xml:space="preserve">IDE(Ambiente de Desenvolvimento Integrado) e </w:t>
+      <w:proofErr w:type="gramStart"/>
+      <w:r>
+        <w:rPr>
+          <w:rFonts w:ascii="Arial" w:hAnsi="Arial" w:cs="Arial"/>
+          <w:sz w:val="24"/>
+          <w:szCs w:val="24"/>
+        </w:rPr>
+        <w:t>IDE(</w:t>
+      </w:r>
+      <w:proofErr w:type="gramEnd"/>
+      <w:r>
+        <w:rPr>
+          <w:rFonts w:ascii="Arial" w:hAnsi="Arial" w:cs="Arial"/>
+          <w:sz w:val="24"/>
+          <w:szCs w:val="24"/>
+        </w:rPr>
+        <w:t xml:space="preserve">Ambiente de Desenvolvimento Integrado) e </w:t>
       </w:r>
       <w:r>
         <w:rPr>
@@ -4075,7 +4085,67 @@
           <w:szCs w:val="24"/>
           <w:lang w:val="en-US"/>
         </w:rPr>
-        <w:t>The work presented here aims to document the software development steps for patient control treatment outside home, which will be used by the State Department of Health - SESAU. The system is called SISPTD, the main function of SISPTD is to control the flow of patients to give early treatment outside household. For the realization of the system analysis were used the main techniques and development tools such as UML (Unified Modeling Language) C # (C #) as the programming language, Microsoft Visual Studio 2013 with Asp.Net MVC framework as IDE (Environment Integrated Development) and the persistence of data we used the Entity framework for documentation and specification of the modeling was used to Enterprise Architect tool. For the database SQL Server was used 2012. The architectural pattern adopted for coding system was the MVC that seeks to divide the responsibilities of coding layers was also used a layer called BO (Business Object) Where was codified rules of business.</w:t>
+        <w:t xml:space="preserve">The work presented here aims to document the software development steps for patient control treatment outside home, which </w:t>
+      </w:r>
+      <w:proofErr w:type="gramStart"/>
+      <w:r>
+        <w:rPr>
+          <w:rFonts w:ascii="Arial" w:hAnsi="Arial" w:cs="Arial"/>
+          <w:sz w:val="24"/>
+          <w:szCs w:val="24"/>
+          <w:lang w:val="en-US"/>
+        </w:rPr>
+        <w:t>will be used</w:t>
+      </w:r>
+      <w:proofErr w:type="gramEnd"/>
+      <w:r>
+        <w:rPr>
+          <w:rFonts w:ascii="Arial" w:hAnsi="Arial" w:cs="Arial"/>
+          <w:sz w:val="24"/>
+          <w:szCs w:val="24"/>
+          <w:lang w:val="en-US"/>
+        </w:rPr>
+        <w:t xml:space="preserve"> by the State Department of Health - SESAU. The system is called </w:t>
+      </w:r>
+      <w:proofErr w:type="gramStart"/>
+      <w:r>
+        <w:rPr>
+          <w:rFonts w:ascii="Arial" w:hAnsi="Arial" w:cs="Arial"/>
+          <w:sz w:val="24"/>
+          <w:szCs w:val="24"/>
+          <w:lang w:val="en-US"/>
+        </w:rPr>
+        <w:t>SISPTD,</w:t>
+      </w:r>
+      <w:proofErr w:type="gramEnd"/>
+      <w:r>
+        <w:rPr>
+          <w:rFonts w:ascii="Arial" w:hAnsi="Arial" w:cs="Arial"/>
+          <w:sz w:val="24"/>
+          <w:szCs w:val="24"/>
+          <w:lang w:val="en-US"/>
+        </w:rPr>
+        <w:t xml:space="preserve"> the main function of SISPTD is to control the flow of patients to give early treatment outside household. </w:t>
+      </w:r>
+      <w:proofErr w:type="gramStart"/>
+      <w:r>
+        <w:rPr>
+          <w:rFonts w:ascii="Arial" w:hAnsi="Arial" w:cs="Arial"/>
+          <w:sz w:val="24"/>
+          <w:szCs w:val="24"/>
+          <w:lang w:val="en-US"/>
+        </w:rPr>
+        <w:t>For the realization of the system analysis were used the main techniques and development tools such as UML (Unified Modeling Language) C # (C #) as the programming language, Microsoft Visual Studio 2013 with Asp.Net MVC framework as IDE (Environment Integrated Development) and the persistence of data we used the Entity framework for documentation and specification of the modeling was used to Enterprise Architect tool.</w:t>
+      </w:r>
+      <w:proofErr w:type="gramEnd"/>
+      <w:r>
+        <w:rPr>
+          <w:rFonts w:ascii="Arial" w:hAnsi="Arial" w:cs="Arial"/>
+          <w:sz w:val="24"/>
+          <w:szCs w:val="24"/>
+          <w:lang w:val="en-US"/>
+        </w:rPr>
+        <w:t xml:space="preserve"> For the database SQL Server was used 2012. The architectural pattern adopted for coding system was the MVC that seeks to divide the responsibilities of coding layers was also used a layer called BO (Business Object) Where was codified rules of business.</w:t>
       </w:r>
     </w:p>
     <w:p>
@@ -4122,7 +4192,43 @@
           <w:sz w:val="24"/>
           <w:szCs w:val="24"/>
         </w:rPr>
-        <w:t xml:space="preserve">. É a versão do resumo em língua vernácula para um idioma de divulgação internacional,inclusive das palavras-chave. Serão aceitos duas línguas estrangeiras: inglês e espanhol. Respeita-se todas as regras do resumo em língua vernácula. Dá-se o título de </w:t>
+        <w:t xml:space="preserve">. É a versão do resumo em língua vernácula para um idioma de divulgação </w:t>
+      </w:r>
+      <w:proofErr w:type="gramStart"/>
+      <w:r>
+        <w:rPr>
+          <w:rFonts w:ascii="Arial" w:hAnsi="Arial" w:cs="Arial"/>
+          <w:sz w:val="24"/>
+          <w:szCs w:val="24"/>
+        </w:rPr>
+        <w:t>internacional,inclusive</w:t>
+      </w:r>
+      <w:proofErr w:type="gramEnd"/>
+      <w:r>
+        <w:rPr>
+          <w:rFonts w:ascii="Arial" w:hAnsi="Arial" w:cs="Arial"/>
+          <w:sz w:val="24"/>
+          <w:szCs w:val="24"/>
+        </w:rPr>
+        <w:t xml:space="preserve"> das palavras-chave. Serão </w:t>
+      </w:r>
+      <w:proofErr w:type="gramStart"/>
+      <w:r>
+        <w:rPr>
+          <w:rFonts w:ascii="Arial" w:hAnsi="Arial" w:cs="Arial"/>
+          <w:sz w:val="24"/>
+          <w:szCs w:val="24"/>
+        </w:rPr>
+        <w:t>aceitos</w:t>
+      </w:r>
+      <w:proofErr w:type="gramEnd"/>
+      <w:r>
+        <w:rPr>
+          <w:rFonts w:ascii="Arial" w:hAnsi="Arial" w:cs="Arial"/>
+          <w:sz w:val="24"/>
+          <w:szCs w:val="24"/>
+        </w:rPr>
+        <w:t xml:space="preserve"> duas línguas estrangeiras: inglês e espanhol. Respeita-se todas as regras do resumo em língua vernácula. Dá-se o título de </w:t>
       </w:r>
       <w:r>
         <w:rPr>
@@ -4218,7 +4324,7 @@
         </w:rPr>
         <w:lastRenderedPageBreak/>
         <w:pict>
-          <v:rect id="Retângulo 7" o:spid="_x0000_s1031" style="position:absolute;left:0;text-align:left;margin-left:445.45pt;margin-top:-51.1pt;width:14.25pt;height:17pt;z-index:251665408;visibility:visible;v-text-anchor:middle" o:gfxdata="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" fillcolor="white [3212]" stroked="f" strokeweight="2pt"/>
+          <v:rect id="Retângulo 7" o:spid="_x0000_s1031" style="position:absolute;left:0;text-align:left;margin-left:445.45pt;margin-top:-51.1pt;width:14.25pt;height:17pt;z-index:251660288;visibility:visible;v-text-anchor:middle" o:gfxdata="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" fillcolor="white [3212]" stroked="f" strokeweight="2pt"/>
         </w:pict>
       </w:r>
       <w:r>
@@ -4282,7 +4388,25 @@
           <w:sz w:val="24"/>
           <w:szCs w:val="24"/>
         </w:rPr>
-        <w:t>co, travessão, título e respectivo número da folha ou página. Quando necessário,recomenda-se a elaboração de lista própria para cada tipo de ilustração (desenhos, esquemas,</w:t>
+        <w:t xml:space="preserve">co, travessão, título e respectivo número da folha ou página. Quando </w:t>
+      </w:r>
+      <w:proofErr w:type="gramStart"/>
+      <w:r>
+        <w:rPr>
+          <w:rFonts w:ascii="Arial" w:hAnsi="Arial" w:cs="Arial"/>
+          <w:sz w:val="24"/>
+          <w:szCs w:val="24"/>
+        </w:rPr>
+        <w:t>necessário,recomenda</w:t>
+      </w:r>
+      <w:proofErr w:type="gramEnd"/>
+      <w:r>
+        <w:rPr>
+          <w:rFonts w:ascii="Arial" w:hAnsi="Arial" w:cs="Arial"/>
+          <w:sz w:val="24"/>
+          <w:szCs w:val="24"/>
+        </w:rPr>
+        <w:t>-se a elaboração de lista própria para cada tipo de ilustração (desenhos, esquemas,</w:t>
       </w:r>
       <w:r>
         <w:rPr>
@@ -4962,7 +5086,7 @@
         </w:rPr>
         <w:lastRenderedPageBreak/>
         <w:pict>
-          <v:rect id="Retângulo 11" o:spid="_x0000_s1027" style="position:absolute;left:0;text-align:left;margin-left:443.4pt;margin-top:-47.7pt;width:12.25pt;height:10.85pt;z-index:251669504;visibility:visible;v-text-anchor:middle" o:gfxdata="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" fillcolor="white [3212]" stroked="f" strokeweight="2pt"/>
+          <v:rect id="Retângulo 11" o:spid="_x0000_s1027" style="position:absolute;left:0;text-align:left;margin-left:443.4pt;margin-top:-47.7pt;width:12.25pt;height:10.85pt;z-index:251661312;visibility:visible;v-text-anchor:middle" o:gfxdata="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" fillcolor="white [3212]" stroked="f" strokeweight="2pt"/>
         </w:pict>
       </w:r>
       <w:r>
@@ -7387,6 +7511,7 @@
         </w:rPr>
       </w:pPr>
       <w:bookmarkStart w:id="3" w:name="_Toc447048701"/>
+      <w:proofErr w:type="gramStart"/>
       <w:r>
         <w:rPr>
           <w:rFonts w:ascii="Arial" w:hAnsi="Arial" w:cs="Arial"/>
@@ -7397,6 +7522,7 @@
         <w:t>2 ANÁLISE</w:t>
       </w:r>
       <w:bookmarkEnd w:id="3"/>
+      <w:proofErr w:type="gramEnd"/>
     </w:p>
     <w:p>
       <w:pPr>
@@ -7833,7 +7959,16 @@
           <w:sz w:val="24"/>
           <w:szCs w:val="24"/>
         </w:rPr>
-        <w:t>objetivo do levantamento de requisitos é que usuários e desenvolvedores tenham a mesma visão do problema a ser resolvido</w:t>
+        <w:t xml:space="preserve">objetivo do levantamento de requisitos é que usuários e desenvolvedores tenham a mesma visão do problema a ser </w:t>
+      </w:r>
+      <w:proofErr w:type="gramStart"/>
+      <w:r>
+        <w:rPr>
+          <w:rFonts w:ascii="Arial" w:hAnsi="Arial" w:cs="Arial"/>
+          <w:sz w:val="24"/>
+          <w:szCs w:val="24"/>
+        </w:rPr>
+        <w:t>resolvido</w:t>
       </w:r>
       <w:r>
         <w:rPr>
@@ -7843,6 +7978,7 @@
         </w:rPr>
         <w:t>.”</w:t>
       </w:r>
+      <w:proofErr w:type="gramEnd"/>
       <w:r>
         <w:rPr>
           <w:rFonts w:ascii="Arial" w:hAnsi="Arial" w:cs="Arial"/>
@@ -7929,15 +8065,33 @@
           <w:sz w:val="24"/>
           <w:szCs w:val="24"/>
         </w:rPr>
-        <w:t>devem ser realizadas tantas entrevistas quantas forem necessárias para que as necessidades do usuário sejam bem-compreendidas.</w:t>
-      </w:r>
-      <w:r>
-        <w:rPr>
-          <w:rFonts w:ascii="Arial" w:hAnsi="Arial" w:cs="Arial"/>
-          <w:sz w:val="24"/>
-          <w:szCs w:val="24"/>
-        </w:rPr>
-        <w:t>”.</w:t>
+        <w:t>devem ser realizadas tantas entrevistas quantas forem necessárias para que as necessidades do usuário sejam bem-</w:t>
+      </w:r>
+      <w:proofErr w:type="gramStart"/>
+      <w:r>
+        <w:rPr>
+          <w:rFonts w:ascii="Arial" w:hAnsi="Arial" w:cs="Arial"/>
+          <w:sz w:val="24"/>
+          <w:szCs w:val="24"/>
+        </w:rPr>
+        <w:t>compreendidas.</w:t>
+      </w:r>
+      <w:r>
+        <w:rPr>
+          <w:rFonts w:ascii="Arial" w:hAnsi="Arial" w:cs="Arial"/>
+          <w:sz w:val="24"/>
+          <w:szCs w:val="24"/>
+        </w:rPr>
+        <w:t>”</w:t>
+      </w:r>
+      <w:proofErr w:type="gramEnd"/>
+      <w:r>
+        <w:rPr>
+          <w:rFonts w:ascii="Arial" w:hAnsi="Arial" w:cs="Arial"/>
+          <w:sz w:val="24"/>
+          <w:szCs w:val="24"/>
+        </w:rPr>
+        <w:t>.</w:t>
       </w:r>
     </w:p>
     <w:p>
@@ -8009,6 +8163,7 @@
         </w:rPr>
       </w:pPr>
       <w:bookmarkStart w:id="5" w:name="_Toc447048703"/>
+      <w:proofErr w:type="gramStart"/>
       <w:r>
         <w:rPr>
           <w:rFonts w:ascii="Arial" w:hAnsi="Arial" w:cs="Arial"/>
@@ -8034,7 +8189,17 @@
           <w:sz w:val="24"/>
           <w:szCs w:val="24"/>
         </w:rPr>
-        <w:t>ESCRIÇÃO DO SISTEMA EXISTENTE</w:t>
+        <w:t>ESCRIÇÃO</w:t>
+      </w:r>
+      <w:proofErr w:type="gramEnd"/>
+      <w:r>
+        <w:rPr>
+          <w:rFonts w:ascii="Arial" w:hAnsi="Arial" w:cs="Arial"/>
+          <w:color w:val="000000" w:themeColor="text1"/>
+          <w:sz w:val="24"/>
+          <w:szCs w:val="24"/>
+        </w:rPr>
+        <w:t xml:space="preserve"> DO SISTEMA EXISTENTE</w:t>
       </w:r>
       <w:bookmarkEnd w:id="5"/>
     </w:p>
@@ -8297,6 +8462,7 @@
         </w:rPr>
       </w:pPr>
       <w:bookmarkStart w:id="7" w:name="_Toc447048705"/>
+      <w:proofErr w:type="gramStart"/>
       <w:r>
         <w:rPr>
           <w:rFonts w:ascii="Arial" w:hAnsi="Arial" w:cs="Arial"/>
@@ -8322,7 +8488,17 @@
           <w:sz w:val="24"/>
           <w:szCs w:val="24"/>
         </w:rPr>
-        <w:t>ESUMO EXECUTIVO</w:t>
+        <w:t>ESUMO</w:t>
+      </w:r>
+      <w:proofErr w:type="gramEnd"/>
+      <w:r>
+        <w:rPr>
+          <w:rFonts w:ascii="Arial" w:hAnsi="Arial" w:cs="Arial"/>
+          <w:color w:val="000000" w:themeColor="text1"/>
+          <w:sz w:val="24"/>
+          <w:szCs w:val="24"/>
+        </w:rPr>
+        <w:t xml:space="preserve"> EXECUTIVO</w:t>
       </w:r>
       <w:bookmarkEnd w:id="7"/>
     </w:p>
@@ -8621,15 +8797,33 @@
           <w:sz w:val="24"/>
           <w:szCs w:val="24"/>
         </w:rPr>
-        <w:t>s requisitos de um sistema são descrições dos serviços fornecidos pelo sistema e as suas restrições operacionais.</w:t>
-      </w:r>
-      <w:r>
-        <w:rPr>
-          <w:rFonts w:ascii="Arial" w:hAnsi="Arial" w:cs="Arial"/>
-          <w:sz w:val="24"/>
-          <w:szCs w:val="24"/>
-        </w:rPr>
-        <w:t>”.</w:t>
+        <w:t xml:space="preserve">s requisitos de um sistema são descrições dos serviços fornecidos pelo sistema e as suas restrições </w:t>
+      </w:r>
+      <w:proofErr w:type="gramStart"/>
+      <w:r>
+        <w:rPr>
+          <w:rFonts w:ascii="Arial" w:hAnsi="Arial" w:cs="Arial"/>
+          <w:sz w:val="24"/>
+          <w:szCs w:val="24"/>
+        </w:rPr>
+        <w:t>operacionais.</w:t>
+      </w:r>
+      <w:r>
+        <w:rPr>
+          <w:rFonts w:ascii="Arial" w:hAnsi="Arial" w:cs="Arial"/>
+          <w:sz w:val="24"/>
+          <w:szCs w:val="24"/>
+        </w:rPr>
+        <w:t>”</w:t>
+      </w:r>
+      <w:proofErr w:type="gramEnd"/>
+      <w:r>
+        <w:rPr>
+          <w:rFonts w:ascii="Arial" w:hAnsi="Arial" w:cs="Arial"/>
+          <w:sz w:val="24"/>
+          <w:szCs w:val="24"/>
+        </w:rPr>
+        <w:t>.</w:t>
       </w:r>
       <w:r>
         <w:rPr>
@@ -8762,16 +8956,44 @@
           <w:sz w:val="24"/>
           <w:szCs w:val="24"/>
         </w:rPr>
-        <w:t>(2007, p. 44) descreve: “Um requisito funcional representa algo que o sistema deve fazer, ou seja, uma função esperada do sistema que agregue algum valor a seus usuários.”.</w:t>
-      </w:r>
-      <w:r>
-        <w:rPr>
-          <w:rFonts w:ascii="Arial" w:hAnsi="Arial" w:cs="Arial"/>
-          <w:sz w:val="24"/>
-          <w:szCs w:val="24"/>
-        </w:rPr>
-        <w:t xml:space="preserve"> SOMMERVILLE (2007, p. 80) explica que: “Os requisitos funcionais são declarações de serviços que o sistema deve fornecer, como o sistema deve reagir as entradas especificas e como o sistema deve se comportar em determinadas situações.”</w:t>
-      </w:r>
+        <w:t xml:space="preserve">(2007, p. 44) descreve: “Um requisito funcional representa algo que o sistema deve fazer, ou seja, uma função esperada do sistema que agregue algum valor a seus </w:t>
+      </w:r>
+      <w:proofErr w:type="gramStart"/>
+      <w:r>
+        <w:rPr>
+          <w:rFonts w:ascii="Arial" w:hAnsi="Arial" w:cs="Arial"/>
+          <w:sz w:val="24"/>
+          <w:szCs w:val="24"/>
+        </w:rPr>
+        <w:t>usuários.”</w:t>
+      </w:r>
+      <w:proofErr w:type="gramEnd"/>
+      <w:r>
+        <w:rPr>
+          <w:rFonts w:ascii="Arial" w:hAnsi="Arial" w:cs="Arial"/>
+          <w:sz w:val="24"/>
+          <w:szCs w:val="24"/>
+        </w:rPr>
+        <w:t>.</w:t>
+      </w:r>
+      <w:r>
+        <w:rPr>
+          <w:rFonts w:ascii="Arial" w:hAnsi="Arial" w:cs="Arial"/>
+          <w:sz w:val="24"/>
+          <w:szCs w:val="24"/>
+        </w:rPr>
+        <w:t xml:space="preserve"> SOMMERVILLE (2007, p. 80) explica que: “Os requisitos funcionais são declarações de serviços que o sistema deve fornecer, como o sistema deve reagir as entradas especificas e como o sistema deve se comportar em determinadas </w:t>
+      </w:r>
+      <w:proofErr w:type="gramStart"/>
+      <w:r>
+        <w:rPr>
+          <w:rFonts w:ascii="Arial" w:hAnsi="Arial" w:cs="Arial"/>
+          <w:sz w:val="24"/>
+          <w:szCs w:val="24"/>
+        </w:rPr>
+        <w:t>situações.”</w:t>
+      </w:r>
+      <w:proofErr w:type="gramEnd"/>
     </w:p>
     <w:p>
       <w:pPr>
@@ -9059,7 +9281,25 @@
           <w:sz w:val="24"/>
           <w:szCs w:val="24"/>
         </w:rPr>
-        <w:t>Para Xexéo (2007, p.44) “requisitos não funcionais falam da forma como os requisitos funcionais devem ser alcançados.”, já para Bezerra (2007, p.21) “Requisitos não funcionais</w:t>
+        <w:t xml:space="preserve">Para Xexéo (2007, p.44) “requisitos não funcionais falam da forma como os requisitos funcionais devem ser </w:t>
+      </w:r>
+      <w:proofErr w:type="gramStart"/>
+      <w:r>
+        <w:rPr>
+          <w:rFonts w:ascii="Arial" w:hAnsi="Arial" w:cs="Arial"/>
+          <w:sz w:val="24"/>
+          <w:szCs w:val="24"/>
+        </w:rPr>
+        <w:t>alcançados.”</w:t>
+      </w:r>
+      <w:proofErr w:type="gramEnd"/>
+      <w:r>
+        <w:rPr>
+          <w:rFonts w:ascii="Arial" w:hAnsi="Arial" w:cs="Arial"/>
+          <w:sz w:val="24"/>
+          <w:szCs w:val="24"/>
+        </w:rPr>
+        <w:t>, já para Bezerra (2007, p.21) “Requisitos não funcionais</w:t>
       </w:r>
       <w:r>
         <w:rPr>
@@ -9414,6 +9654,7 @@
         </w:rPr>
       </w:pPr>
       <w:bookmarkStart w:id="12" w:name="_Toc447048710"/>
+      <w:proofErr w:type="gramStart"/>
       <w:r>
         <w:rPr>
           <w:rFonts w:ascii="Arial" w:hAnsi="Arial" w:cs="Arial"/>
@@ -9443,6 +9684,7 @@
         <w:t>PROJETO</w:t>
       </w:r>
       <w:bookmarkEnd w:id="12"/>
+      <w:proofErr w:type="gramEnd"/>
     </w:p>
     <w:p>
       <w:pPr>
@@ -9600,7 +9842,25 @@
           <w:sz w:val="24"/>
           <w:szCs w:val="24"/>
         </w:rPr>
-        <w:t xml:space="preserve"> analisado documentos</w:t>
+        <w:t xml:space="preserve"> </w:t>
+      </w:r>
+      <w:proofErr w:type="gramStart"/>
+      <w:r>
+        <w:rPr>
+          <w:rFonts w:ascii="Arial" w:hAnsi="Arial" w:cs="Arial"/>
+          <w:sz w:val="24"/>
+          <w:szCs w:val="24"/>
+        </w:rPr>
+        <w:t>analisado</w:t>
+      </w:r>
+      <w:proofErr w:type="gramEnd"/>
+      <w:r>
+        <w:rPr>
+          <w:rFonts w:ascii="Arial" w:hAnsi="Arial" w:cs="Arial"/>
+          <w:sz w:val="24"/>
+          <w:szCs w:val="24"/>
+        </w:rPr>
+        <w:t xml:space="preserve"> documentos</w:t>
       </w:r>
       <w:r>
         <w:rPr>
@@ -9871,13 +10131,23 @@
         </w:rPr>
         <w:t xml:space="preserve">estão </w:t>
       </w:r>
-      <w:r>
-        <w:rPr>
-          <w:rFonts w:ascii="Arial" w:hAnsi="Arial" w:cs="Arial"/>
-          <w:sz w:val="24"/>
-          <w:szCs w:val="24"/>
-        </w:rPr>
-        <w:t>descrito abaixo</w:t>
+      <w:proofErr w:type="gramStart"/>
+      <w:r>
+        <w:rPr>
+          <w:rFonts w:ascii="Arial" w:hAnsi="Arial" w:cs="Arial"/>
+          <w:sz w:val="24"/>
+          <w:szCs w:val="24"/>
+        </w:rPr>
+        <w:t>descrito</w:t>
+      </w:r>
+      <w:proofErr w:type="gramEnd"/>
+      <w:r>
+        <w:rPr>
+          <w:rFonts w:ascii="Arial" w:hAnsi="Arial" w:cs="Arial"/>
+          <w:sz w:val="24"/>
+          <w:szCs w:val="24"/>
+        </w:rPr>
+        <w:t xml:space="preserve"> abaixo</w:t>
       </w:r>
       <w:r>
         <w:rPr>
@@ -10261,13 +10531,23 @@
                 <w:szCs w:val="24"/>
               </w:rPr>
             </w:pPr>
-            <w:r>
-              <w:rPr>
-                <w:rFonts w:ascii="Arial" w:hAnsi="Arial" w:cs="Arial"/>
-                <w:sz w:val="24"/>
-                <w:szCs w:val="24"/>
-              </w:rPr>
-              <w:t>estar devidamente logado no sistema</w:t>
+            <w:proofErr w:type="gramStart"/>
+            <w:r>
+              <w:rPr>
+                <w:rFonts w:ascii="Arial" w:hAnsi="Arial" w:cs="Arial"/>
+                <w:sz w:val="24"/>
+                <w:szCs w:val="24"/>
+              </w:rPr>
+              <w:t>estar</w:t>
+            </w:r>
+            <w:proofErr w:type="gramEnd"/>
+            <w:r>
+              <w:rPr>
+                <w:rFonts w:ascii="Arial" w:hAnsi="Arial" w:cs="Arial"/>
+                <w:sz w:val="24"/>
+                <w:szCs w:val="24"/>
+              </w:rPr>
+              <w:t xml:space="preserve"> devidamente logado no sistema</w:t>
             </w:r>
           </w:p>
           <w:p>
@@ -11046,15 +11326,33 @@
           <w:sz w:val="24"/>
           <w:szCs w:val="24"/>
         </w:rPr>
-        <w:t>já (Bezerra 2007, p.63</w:t>
-      </w:r>
-      <w:r>
-        <w:rPr>
-          <w:rFonts w:ascii="Arial" w:hAnsi="Arial" w:cs="Arial"/>
-          <w:sz w:val="24"/>
-          <w:szCs w:val="24"/>
-        </w:rPr>
-        <w:t>)” O</w:t>
+        <w:t>já (Bezerra 2007, p.</w:t>
+      </w:r>
+      <w:proofErr w:type="gramStart"/>
+      <w:r>
+        <w:rPr>
+          <w:rFonts w:ascii="Arial" w:hAnsi="Arial" w:cs="Arial"/>
+          <w:sz w:val="24"/>
+          <w:szCs w:val="24"/>
+        </w:rPr>
+        <w:t>63</w:t>
+      </w:r>
+      <w:r>
+        <w:rPr>
+          <w:rFonts w:ascii="Arial" w:hAnsi="Arial" w:cs="Arial"/>
+          <w:sz w:val="24"/>
+          <w:szCs w:val="24"/>
+        </w:rPr>
+        <w:t>)”</w:t>
+      </w:r>
+      <w:proofErr w:type="gramEnd"/>
+      <w:r>
+        <w:rPr>
+          <w:rFonts w:ascii="Arial" w:hAnsi="Arial" w:cs="Arial"/>
+          <w:sz w:val="24"/>
+          <w:szCs w:val="24"/>
+        </w:rPr>
+        <w:t xml:space="preserve"> O</w:t>
       </w:r>
       <w:r>
         <w:rPr>
@@ -11812,7 +12110,25 @@
                 <w:sz w:val="24"/>
                 <w:szCs w:val="24"/>
               </w:rPr>
-              <w:t>6. O Sistema Valida as informações do formulário e retorna a mensagem “Sucesso!”;</w:t>
+              <w:t>6. O Sistema Valida as informações do formulário e retorna a mensagem “</w:t>
+            </w:r>
+            <w:proofErr w:type="gramStart"/>
+            <w:r>
+              <w:rPr>
+                <w:rFonts w:ascii="Arial" w:hAnsi="Arial" w:cs="Arial"/>
+                <w:sz w:val="24"/>
+                <w:szCs w:val="24"/>
+              </w:rPr>
+              <w:t>Sucesso!”</w:t>
+            </w:r>
+            <w:proofErr w:type="gramEnd"/>
+            <w:r>
+              <w:rPr>
+                <w:rFonts w:ascii="Arial" w:hAnsi="Arial" w:cs="Arial"/>
+                <w:sz w:val="24"/>
+                <w:szCs w:val="24"/>
+              </w:rPr>
+              <w:t>;</w:t>
             </w:r>
           </w:p>
           <w:p>
@@ -12624,7 +12940,25 @@
                 <w:sz w:val="24"/>
                 <w:szCs w:val="24"/>
               </w:rPr>
-              <w:t>O Sistema retorna uma mensagem de “Registrado com Sucesso!”;</w:t>
+              <w:t xml:space="preserve">O Sistema retorna uma mensagem de “Registrado com </w:t>
+            </w:r>
+            <w:proofErr w:type="gramStart"/>
+            <w:r>
+              <w:rPr>
+                <w:rFonts w:ascii="Arial" w:hAnsi="Arial" w:cs="Arial"/>
+                <w:sz w:val="24"/>
+                <w:szCs w:val="24"/>
+              </w:rPr>
+              <w:t>Sucesso!”</w:t>
+            </w:r>
+            <w:proofErr w:type="gramEnd"/>
+            <w:r>
+              <w:rPr>
+                <w:rFonts w:ascii="Arial" w:hAnsi="Arial" w:cs="Arial"/>
+                <w:sz w:val="24"/>
+                <w:szCs w:val="24"/>
+              </w:rPr>
+              <w:t>;</w:t>
             </w:r>
           </w:p>
           <w:p>
@@ -12775,7 +13109,25 @@
                 <w:sz w:val="24"/>
                 <w:szCs w:val="24"/>
               </w:rPr>
-              <w:t>3. O Sistema valida os campos dos formulários e retorna uma mensagem “Registrado com sucesso!”;</w:t>
+              <w:t xml:space="preserve">3. O Sistema valida os campos dos formulários e retorna uma mensagem “Registrado com </w:t>
+            </w:r>
+            <w:proofErr w:type="gramStart"/>
+            <w:r>
+              <w:rPr>
+                <w:rFonts w:ascii="Arial" w:hAnsi="Arial" w:cs="Arial"/>
+                <w:sz w:val="24"/>
+                <w:szCs w:val="24"/>
+              </w:rPr>
+              <w:t>sucesso!”</w:t>
+            </w:r>
+            <w:proofErr w:type="gramEnd"/>
+            <w:r>
+              <w:rPr>
+                <w:rFonts w:ascii="Arial" w:hAnsi="Arial" w:cs="Arial"/>
+                <w:sz w:val="24"/>
+                <w:szCs w:val="24"/>
+              </w:rPr>
+              <w:t>;</w:t>
             </w:r>
           </w:p>
           <w:p>
@@ -13770,7 +14122,25 @@
                 <w:sz w:val="24"/>
                 <w:szCs w:val="24"/>
               </w:rPr>
-              <w:t>5. O Sistema retorna uma mensagem de “Registrado com Sucesso!”;</w:t>
+              <w:t xml:space="preserve">5. O Sistema retorna uma mensagem de “Registrado com </w:t>
+            </w:r>
+            <w:bookmarkStart w:id="16" w:name="_GoBack"/>
+            <w:bookmarkEnd w:id="16"/>
+            <w:r>
+              <w:rPr>
+                <w:rFonts w:ascii="Arial" w:hAnsi="Arial" w:cs="Arial"/>
+                <w:sz w:val="24"/>
+                <w:szCs w:val="24"/>
+              </w:rPr>
+              <w:t>Sucesso! ”</w:t>
+            </w:r>
+            <w:r>
+              <w:rPr>
+                <w:rFonts w:ascii="Arial" w:hAnsi="Arial" w:cs="Arial"/>
+                <w:sz w:val="24"/>
+                <w:szCs w:val="24"/>
+              </w:rPr>
+              <w:t>;</w:t>
             </w:r>
           </w:p>
           <w:p>
@@ -14050,31 +14420,23 @@
                 <w:sz w:val="24"/>
                 <w:szCs w:val="24"/>
               </w:rPr>
-              <w:t>o</w:t>
-            </w:r>
-            <w:r>
-              <w:rPr>
-                <w:rFonts w:ascii="Arial" w:hAnsi="Arial" w:cs="Arial"/>
-                <w:sz w:val="24"/>
-                <w:szCs w:val="24"/>
-              </w:rPr>
-              <w:t xml:space="preserve">s campos </w:t>
-            </w:r>
-            <w:r>
-              <w:rPr>
-                <w:rFonts w:ascii="Arial" w:hAnsi="Arial" w:cs="Arial"/>
-                <w:sz w:val="24"/>
-                <w:szCs w:val="24"/>
-              </w:rPr>
-              <w:t xml:space="preserve">com os dados do médico </w:t>
-            </w:r>
-            <w:r>
-              <w:rPr>
-                <w:rFonts w:ascii="Arial" w:hAnsi="Arial" w:cs="Arial"/>
-                <w:sz w:val="24"/>
-                <w:szCs w:val="24"/>
-              </w:rPr>
-              <w:t>foi preenchido</w:t>
+              <w:t>os campos com os dados do médico foram</w:t>
+            </w:r>
+            <w:r>
+              <w:rPr>
+                <w:rFonts w:ascii="Arial" w:hAnsi="Arial" w:cs="Arial"/>
+                <w:sz w:val="24"/>
+                <w:szCs w:val="24"/>
+              </w:rPr>
+              <w:t xml:space="preserve"> </w:t>
+            </w:r>
+            <w:r>
+              <w:rPr>
+                <w:rFonts w:ascii="Arial" w:hAnsi="Arial" w:cs="Arial"/>
+                <w:sz w:val="24"/>
+                <w:szCs w:val="24"/>
+              </w:rPr>
+              <w:t>preenchidos</w:t>
             </w:r>
             <w:r>
               <w:rPr>
@@ -14742,7 +15104,23 @@
                 <w:sz w:val="24"/>
                 <w:szCs w:val="24"/>
               </w:rPr>
-              <w:t>5. O Sistema retorna uma mensagem de “Registrado com Sucesso!”;</w:t>
+              <w:t xml:space="preserve">5. O Sistema retorna uma mensagem de “Registrado com </w:t>
+            </w:r>
+            <w:r>
+              <w:rPr>
+                <w:rFonts w:ascii="Arial" w:hAnsi="Arial" w:cs="Arial"/>
+                <w:sz w:val="24"/>
+                <w:szCs w:val="24"/>
+              </w:rPr>
+              <w:t>Sucesso! ”</w:t>
+            </w:r>
+            <w:r>
+              <w:rPr>
+                <w:rFonts w:ascii="Arial" w:hAnsi="Arial" w:cs="Arial"/>
+                <w:sz w:val="24"/>
+                <w:szCs w:val="24"/>
+              </w:rPr>
+              <w:t>;</w:t>
             </w:r>
           </w:p>
           <w:p>
@@ -15039,23 +15417,39 @@
                 <w:sz w:val="24"/>
                 <w:szCs w:val="24"/>
               </w:rPr>
-              <w:t xml:space="preserve">4.2. Verifica se os campos com os dados do </w:t>
-            </w:r>
-            <w:r>
-              <w:rPr>
-                <w:rFonts w:ascii="Arial" w:hAnsi="Arial" w:cs="Arial"/>
-                <w:sz w:val="24"/>
-                <w:szCs w:val="24"/>
-              </w:rPr>
-              <w:t>paciente</w:t>
-            </w:r>
-            <w:r>
-              <w:rPr>
-                <w:rFonts w:ascii="Arial" w:hAnsi="Arial" w:cs="Arial"/>
-                <w:sz w:val="24"/>
-                <w:szCs w:val="24"/>
-              </w:rPr>
-              <w:t xml:space="preserve"> foi preenchido </w:t>
+              <w:t xml:space="preserve">4.2. Verifica se </w:t>
+            </w:r>
+            <w:r>
+              <w:rPr>
+                <w:rFonts w:ascii="Arial" w:hAnsi="Arial" w:cs="Arial"/>
+                <w:sz w:val="24"/>
+                <w:szCs w:val="24"/>
+              </w:rPr>
+              <w:t>os campos com os dados do paciente foram</w:t>
+            </w:r>
+            <w:r>
+              <w:rPr>
+                <w:rFonts w:ascii="Arial" w:hAnsi="Arial" w:cs="Arial"/>
+                <w:sz w:val="24"/>
+                <w:szCs w:val="24"/>
+              </w:rPr>
+              <w:t xml:space="preserve"> </w:t>
+            </w:r>
+            <w:r>
+              <w:rPr>
+                <w:rFonts w:ascii="Arial" w:hAnsi="Arial" w:cs="Arial"/>
+                <w:sz w:val="24"/>
+                <w:szCs w:val="24"/>
+              </w:rPr>
+              <w:t>preenchidos</w:t>
+            </w:r>
+            <w:r>
+              <w:rPr>
+                <w:rFonts w:ascii="Arial" w:hAnsi="Arial" w:cs="Arial"/>
+                <w:sz w:val="24"/>
+                <w:szCs w:val="24"/>
+              </w:rPr>
+              <w:t xml:space="preserve"> </w:t>
             </w:r>
           </w:p>
           <w:p>
@@ -15729,7 +16123,23 @@
                 <w:sz w:val="24"/>
                 <w:szCs w:val="24"/>
               </w:rPr>
-              <w:t>5. O Sistema retorna uma mensagem de “Registrado com Sucesso!”;</w:t>
+              <w:t xml:space="preserve">5. O Sistema retorna uma mensagem de “Registrado com </w:t>
+            </w:r>
+            <w:r>
+              <w:rPr>
+                <w:rFonts w:ascii="Arial" w:hAnsi="Arial" w:cs="Arial"/>
+                <w:sz w:val="24"/>
+                <w:szCs w:val="24"/>
+              </w:rPr>
+              <w:t>Sucesso! ”</w:t>
+            </w:r>
+            <w:r>
+              <w:rPr>
+                <w:rFonts w:ascii="Arial" w:hAnsi="Arial" w:cs="Arial"/>
+                <w:sz w:val="24"/>
+                <w:szCs w:val="24"/>
+              </w:rPr>
+              <w:t>;</w:t>
             </w:r>
           </w:p>
           <w:p>
@@ -16591,7 +17001,23 @@
                 <w:sz w:val="24"/>
                 <w:szCs w:val="24"/>
               </w:rPr>
-              <w:t>5. O Sistema retorna uma mensagem de “Registrado com Sucesso!”;</w:t>
+              <w:t xml:space="preserve">5. O Sistema retorna uma mensagem de “Registrado com </w:t>
+            </w:r>
+            <w:r>
+              <w:rPr>
+                <w:rFonts w:ascii="Arial" w:hAnsi="Arial" w:cs="Arial"/>
+                <w:sz w:val="24"/>
+                <w:szCs w:val="24"/>
+              </w:rPr>
+              <w:t>Sucesso! ”</w:t>
+            </w:r>
+            <w:r>
+              <w:rPr>
+                <w:rFonts w:ascii="Arial" w:hAnsi="Arial" w:cs="Arial"/>
+                <w:sz w:val="24"/>
+                <w:szCs w:val="24"/>
+              </w:rPr>
+              <w:t>;</w:t>
             </w:r>
           </w:p>
           <w:p>
@@ -16940,7 +17366,8 @@
           <w:szCs w:val="24"/>
         </w:rPr>
       </w:pPr>
-      <w:bookmarkStart w:id="16" w:name="_Toc447048714"/>
+      <w:bookmarkStart w:id="17" w:name="_Toc447048714"/>
+      <w:proofErr w:type="gramStart"/>
       <w:r>
         <w:rPr>
           <w:rFonts w:ascii="Arial" w:hAnsi="Arial" w:cs="Arial"/>
@@ -16968,6 +17395,7 @@
         </w:rPr>
         <w:t>IAGRAMA</w:t>
       </w:r>
+      <w:proofErr w:type="gramEnd"/>
       <w:r>
         <w:rPr>
           <w:rFonts w:ascii="Arial" w:hAnsi="Arial" w:cs="Arial"/>
@@ -16986,7 +17414,7 @@
         </w:rPr>
         <w:t>UML</w:t>
       </w:r>
-      <w:bookmarkEnd w:id="16"/>
+      <w:bookmarkEnd w:id="17"/>
     </w:p>
     <w:p>
       <w:pPr>
@@ -17041,7 +17469,25 @@
           <w:sz w:val="24"/>
           <w:szCs w:val="24"/>
         </w:rPr>
-        <w:t>A UML é uma linguagem visual utilizada para modelar softwares baseados no paradigma de orientação a objetos.” Para um entendimento claro do software desenvolvido</w:t>
+        <w:t xml:space="preserve">A UML é uma linguagem visual utilizada para modelar softwares baseados no paradigma de orientação a </w:t>
+      </w:r>
+      <w:proofErr w:type="gramStart"/>
+      <w:r>
+        <w:rPr>
+          <w:rFonts w:ascii="Arial" w:hAnsi="Arial" w:cs="Arial"/>
+          <w:sz w:val="24"/>
+          <w:szCs w:val="24"/>
+        </w:rPr>
+        <w:t>objetos.”</w:t>
+      </w:r>
+      <w:proofErr w:type="gramEnd"/>
+      <w:r>
+        <w:rPr>
+          <w:rFonts w:ascii="Arial" w:hAnsi="Arial" w:cs="Arial"/>
+          <w:sz w:val="24"/>
+          <w:szCs w:val="24"/>
+        </w:rPr>
+        <w:t xml:space="preserve"> Para um entendimento claro do software desenvolvido</w:t>
       </w:r>
       <w:r>
         <w:rPr>
@@ -17090,8 +17536,18 @@
           <w:szCs w:val="24"/>
         </w:rPr>
         <w:lastRenderedPageBreak/>
-        <w:t>fazer uma analogia da UML com uma caixa de ferramenta. Um construtor usa sua caixa de ferramentas para realizar suas tarefas.”</w:t>
-      </w:r>
+        <w:t xml:space="preserve">fazer uma analogia da UML com uma caixa de ferramenta. Um construtor usa sua caixa de ferramentas para realizar suas </w:t>
+      </w:r>
+      <w:proofErr w:type="gramStart"/>
+      <w:r>
+        <w:rPr>
+          <w:rFonts w:ascii="Arial" w:hAnsi="Arial" w:cs="Arial"/>
+          <w:sz w:val="24"/>
+          <w:szCs w:val="24"/>
+        </w:rPr>
+        <w:t>tarefas.”</w:t>
+      </w:r>
+      <w:proofErr w:type="gramEnd"/>
     </w:p>
     <w:p>
       <w:pPr>
@@ -17105,7 +17561,7 @@
           <w:szCs w:val="24"/>
         </w:rPr>
       </w:pPr>
-      <w:bookmarkStart w:id="17" w:name="_Toc447048715"/>
+      <w:bookmarkStart w:id="18" w:name="_Toc447048715"/>
       <w:r>
         <w:rPr>
           <w:rFonts w:ascii="Arial" w:hAnsi="Arial" w:cs="Arial"/>
@@ -17124,7 +17580,7 @@
         </w:rPr>
         <w:t>.2.1 Diagramas de caso de uso</w:t>
       </w:r>
-      <w:bookmarkEnd w:id="17"/>
+      <w:bookmarkEnd w:id="18"/>
     </w:p>
     <w:p>
       <w:pPr>
@@ -17171,8 +17627,18 @@
           <w:sz w:val="24"/>
           <w:szCs w:val="24"/>
         </w:rPr>
-        <w:t>ternos que utilizam esse sistema.”</w:t>
-      </w:r>
+        <w:t xml:space="preserve">ternos que utilizam esse </w:t>
+      </w:r>
+      <w:proofErr w:type="gramStart"/>
+      <w:r>
+        <w:rPr>
+          <w:rFonts w:ascii="Arial" w:hAnsi="Arial" w:cs="Arial"/>
+          <w:sz w:val="24"/>
+          <w:szCs w:val="24"/>
+        </w:rPr>
+        <w:t>sistema.”</w:t>
+      </w:r>
+      <w:proofErr w:type="gramEnd"/>
       <w:r>
         <w:rPr>
           <w:rFonts w:ascii="Arial" w:hAnsi="Arial" w:cs="Arial"/>
@@ -19490,7 +19956,7 @@
           <w:szCs w:val="24"/>
         </w:rPr>
       </w:pPr>
-      <w:bookmarkStart w:id="18" w:name="_Toc447048716"/>
+      <w:bookmarkStart w:id="19" w:name="_Toc447048716"/>
       <w:r>
         <w:rPr>
           <w:rFonts w:ascii="Arial" w:hAnsi="Arial" w:cs="Arial"/>
@@ -19738,6 +20204,7 @@
           <w:szCs w:val="24"/>
         </w:rPr>
       </w:pPr>
+      <w:proofErr w:type="gramStart"/>
       <w:r>
         <w:rPr>
           <w:rFonts w:ascii="Arial" w:hAnsi="Arial" w:cs="Arial"/>
@@ -19754,9 +20221,19 @@
           <w:sz w:val="24"/>
           <w:szCs w:val="24"/>
         </w:rPr>
-        <w:t>.2.2 Diagrama de sequência (cada caso de uso)</w:t>
-      </w:r>
-      <w:bookmarkEnd w:id="18"/>
+        <w:t>.2.2 Diagrama</w:t>
+      </w:r>
+      <w:proofErr w:type="gramEnd"/>
+      <w:r>
+        <w:rPr>
+          <w:rFonts w:ascii="Arial" w:hAnsi="Arial" w:cs="Arial"/>
+          <w:color w:val="000000" w:themeColor="text1"/>
+          <w:sz w:val="24"/>
+          <w:szCs w:val="24"/>
+        </w:rPr>
+        <w:t xml:space="preserve"> de sequência (cada caso de uso)</w:t>
+      </w:r>
+      <w:bookmarkEnd w:id="19"/>
     </w:p>
     <w:p>
       <w:pPr>
@@ -19835,8 +20312,18 @@
           <w:sz w:val="24"/>
           <w:szCs w:val="24"/>
         </w:rPr>
-        <w:t>, identificando quais mensagens devem ser disparadas entre os elementos envolvidos e em que ordem.”</w:t>
-      </w:r>
+        <w:t xml:space="preserve">, identificando quais mensagens devem ser disparadas entre os elementos envolvidos e em que </w:t>
+      </w:r>
+      <w:proofErr w:type="gramStart"/>
+      <w:r>
+        <w:rPr>
+          <w:rFonts w:ascii="Arial" w:hAnsi="Arial" w:cs="Arial"/>
+          <w:sz w:val="24"/>
+          <w:szCs w:val="24"/>
+        </w:rPr>
+        <w:t>ordem.”</w:t>
+      </w:r>
+      <w:proofErr w:type="gramEnd"/>
     </w:p>
     <w:p>
       <w:pPr>
@@ -19859,7 +20346,8 @@
           <w:szCs w:val="24"/>
         </w:rPr>
       </w:pPr>
-      <w:bookmarkStart w:id="19" w:name="_Toc430706425"/>
+      <w:bookmarkStart w:id="20" w:name="_Toc430706425"/>
+      <w:proofErr w:type="gramStart"/>
       <w:r>
         <w:rPr>
           <w:rFonts w:ascii="Arial" w:hAnsi="Arial" w:cs="Arial"/>
@@ -19867,9 +20355,19 @@
           <w:sz w:val="24"/>
           <w:szCs w:val="24"/>
         </w:rPr>
-        <w:t xml:space="preserve">3.2.2.1 Diagrama de sequência caso de uso </w:t>
-      </w:r>
-      <w:bookmarkEnd w:id="19"/>
+        <w:t>3.2.2.1 Diagrama</w:t>
+      </w:r>
+      <w:proofErr w:type="gramEnd"/>
+      <w:r>
+        <w:rPr>
+          <w:rFonts w:ascii="Arial" w:hAnsi="Arial" w:cs="Arial"/>
+          <w:color w:val="000000" w:themeColor="text1"/>
+          <w:sz w:val="24"/>
+          <w:szCs w:val="24"/>
+        </w:rPr>
+        <w:t xml:space="preserve"> de sequência caso de uso </w:t>
+      </w:r>
+      <w:bookmarkEnd w:id="20"/>
       <w:r>
         <w:rPr>
           <w:rFonts w:ascii="Arial" w:hAnsi="Arial" w:cs="Arial"/>
@@ -20135,7 +20633,8 @@
           <w:szCs w:val="24"/>
         </w:rPr>
       </w:pPr>
-      <w:bookmarkStart w:id="20" w:name="_Toc430706426"/>
+      <w:bookmarkStart w:id="21" w:name="_Toc430706426"/>
+      <w:proofErr w:type="gramStart"/>
       <w:r>
         <w:rPr>
           <w:rFonts w:ascii="Arial" w:hAnsi="Arial" w:cs="Arial"/>
@@ -20143,9 +20642,19 @@
           <w:sz w:val="24"/>
           <w:szCs w:val="24"/>
         </w:rPr>
-        <w:t xml:space="preserve">3.2.2.2 Diagrama de sequência caso de uso </w:t>
-      </w:r>
-      <w:bookmarkEnd w:id="20"/>
+        <w:t>3.2.2.2 Diagrama</w:t>
+      </w:r>
+      <w:proofErr w:type="gramEnd"/>
+      <w:r>
+        <w:rPr>
+          <w:rFonts w:ascii="Arial" w:hAnsi="Arial" w:cs="Arial"/>
+          <w:color w:val="000000" w:themeColor="text1"/>
+          <w:sz w:val="24"/>
+          <w:szCs w:val="24"/>
+        </w:rPr>
+        <w:t xml:space="preserve"> de sequência caso de uso </w:t>
+      </w:r>
+      <w:bookmarkEnd w:id="21"/>
       <w:r>
         <w:rPr>
           <w:rFonts w:ascii="Arial" w:hAnsi="Arial" w:cs="Arial"/>
@@ -20374,6 +20883,7 @@
           <w:szCs w:val="24"/>
         </w:rPr>
       </w:pPr>
+      <w:proofErr w:type="gramStart"/>
       <w:r>
         <w:rPr>
           <w:rFonts w:ascii="Arial" w:hAnsi="Arial" w:cs="Arial"/>
@@ -20390,8 +20900,9 @@
           <w:sz w:val="24"/>
           <w:szCs w:val="24"/>
         </w:rPr>
-        <w:t xml:space="preserve"> Diagrama de sequência caso de uso </w:t>
-      </w:r>
+        <w:t xml:space="preserve"> Diagrama</w:t>
+      </w:r>
+      <w:proofErr w:type="gramEnd"/>
       <w:r>
         <w:rPr>
           <w:rFonts w:ascii="Arial" w:hAnsi="Arial" w:cs="Arial"/>
@@ -20399,7 +20910,7 @@
           <w:sz w:val="24"/>
           <w:szCs w:val="24"/>
         </w:rPr>
-        <w:t xml:space="preserve">manter </w:t>
+        <w:t xml:space="preserve"> de sequência caso de uso </w:t>
       </w:r>
       <w:r>
         <w:rPr>
@@ -20408,7 +20919,7 @@
           <w:sz w:val="24"/>
           <w:szCs w:val="24"/>
         </w:rPr>
-        <w:t>Pericia</w:t>
+        <w:t>manter Pericia</w:t>
       </w:r>
     </w:p>
     <w:p>
@@ -20634,6 +21145,7 @@
           <w:szCs w:val="24"/>
         </w:rPr>
       </w:pPr>
+      <w:proofErr w:type="gramStart"/>
       <w:r>
         <w:rPr>
           <w:rFonts w:ascii="Arial" w:hAnsi="Arial" w:cs="Arial"/>
@@ -20641,7 +21153,7 @@
           <w:sz w:val="24"/>
           <w:szCs w:val="24"/>
         </w:rPr>
-        <w:t>3.2.2.</w:t>
+        <w:t>3.2.2.4</w:t>
       </w:r>
       <w:r>
         <w:rPr>
@@ -20650,8 +21162,9 @@
           <w:sz w:val="24"/>
           <w:szCs w:val="24"/>
         </w:rPr>
-        <w:t>4</w:t>
-      </w:r>
+        <w:t xml:space="preserve"> Diagrama</w:t>
+      </w:r>
+      <w:proofErr w:type="gramEnd"/>
       <w:r>
         <w:rPr>
           <w:rFonts w:ascii="Arial" w:hAnsi="Arial" w:cs="Arial"/>
@@ -20659,7 +21172,7 @@
           <w:sz w:val="24"/>
           <w:szCs w:val="24"/>
         </w:rPr>
-        <w:t xml:space="preserve"> Diagrama de sequência caso de uso </w:t>
+        <w:t xml:space="preserve"> de sequência caso de uso </w:t>
       </w:r>
       <w:r>
         <w:rPr>
@@ -20919,6 +21432,7 @@
           <w:szCs w:val="24"/>
         </w:rPr>
       </w:pPr>
+      <w:proofErr w:type="gramStart"/>
       <w:r>
         <w:rPr>
           <w:rFonts w:ascii="Arial" w:hAnsi="Arial" w:cs="Arial"/>
@@ -20926,7 +21440,7 @@
           <w:sz w:val="24"/>
           <w:szCs w:val="24"/>
         </w:rPr>
-        <w:t>3.2.2.</w:t>
+        <w:t>3.2.2.5</w:t>
       </w:r>
       <w:r>
         <w:rPr>
@@ -20935,8 +21449,9 @@
           <w:sz w:val="24"/>
           <w:szCs w:val="24"/>
         </w:rPr>
-        <w:t>5</w:t>
-      </w:r>
+        <w:t xml:space="preserve"> Diagrama</w:t>
+      </w:r>
+      <w:proofErr w:type="gramEnd"/>
       <w:r>
         <w:rPr>
           <w:rFonts w:ascii="Arial" w:hAnsi="Arial" w:cs="Arial"/>
@@ -20944,7 +21459,7 @@
           <w:sz w:val="24"/>
           <w:szCs w:val="24"/>
         </w:rPr>
-        <w:t xml:space="preserve"> Diagrama de sequência caso de uso </w:t>
+        <w:t xml:space="preserve"> de sequência caso de uso </w:t>
       </w:r>
       <w:r>
         <w:rPr>
@@ -21182,6 +21697,7 @@
           <w:szCs w:val="24"/>
         </w:rPr>
       </w:pPr>
+      <w:proofErr w:type="gramStart"/>
       <w:r>
         <w:rPr>
           <w:rFonts w:ascii="Arial" w:hAnsi="Arial" w:cs="Arial"/>
@@ -21189,7 +21705,7 @@
           <w:sz w:val="24"/>
           <w:szCs w:val="24"/>
         </w:rPr>
-        <w:t>3.2.2.</w:t>
+        <w:t>3.2.2.6</w:t>
       </w:r>
       <w:r>
         <w:rPr>
@@ -21198,8 +21714,9 @@
           <w:sz w:val="24"/>
           <w:szCs w:val="24"/>
         </w:rPr>
-        <w:t>6</w:t>
-      </w:r>
+        <w:t xml:space="preserve"> Diagrama</w:t>
+      </w:r>
+      <w:proofErr w:type="gramEnd"/>
       <w:r>
         <w:rPr>
           <w:rFonts w:ascii="Arial" w:hAnsi="Arial" w:cs="Arial"/>
@@ -21207,7 +21724,7 @@
           <w:sz w:val="24"/>
           <w:szCs w:val="24"/>
         </w:rPr>
-        <w:t xml:space="preserve"> Diagrama de sequência caso de uso </w:t>
+        <w:t xml:space="preserve"> de sequência caso de uso </w:t>
       </w:r>
       <w:r>
         <w:rPr>
@@ -21447,6 +21964,7 @@
           <w:szCs w:val="24"/>
         </w:rPr>
       </w:pPr>
+      <w:proofErr w:type="gramStart"/>
       <w:r>
         <w:rPr>
           <w:rFonts w:ascii="Arial" w:hAnsi="Arial" w:cs="Arial"/>
@@ -21454,7 +21972,7 @@
           <w:sz w:val="24"/>
           <w:szCs w:val="24"/>
         </w:rPr>
-        <w:t>3.2.2.</w:t>
+        <w:t>3.2.2.7</w:t>
       </w:r>
       <w:r>
         <w:rPr>
@@ -21463,8 +21981,9 @@
           <w:sz w:val="24"/>
           <w:szCs w:val="24"/>
         </w:rPr>
-        <w:t>7</w:t>
-      </w:r>
+        <w:t xml:space="preserve"> Diagrama</w:t>
+      </w:r>
+      <w:proofErr w:type="gramEnd"/>
       <w:r>
         <w:rPr>
           <w:rFonts w:ascii="Arial" w:hAnsi="Arial" w:cs="Arial"/>
@@ -21472,7 +21991,7 @@
           <w:sz w:val="24"/>
           <w:szCs w:val="24"/>
         </w:rPr>
-        <w:t xml:space="preserve"> Diagrama de sequência caso de uso </w:t>
+        <w:t xml:space="preserve"> de sequência caso de uso </w:t>
       </w:r>
       <w:r>
         <w:rPr>
@@ -21481,16 +22000,7 @@
           <w:sz w:val="24"/>
           <w:szCs w:val="24"/>
         </w:rPr>
-        <w:t xml:space="preserve">manter </w:t>
-      </w:r>
-      <w:r>
-        <w:rPr>
-          <w:rFonts w:ascii="Arial" w:hAnsi="Arial" w:cs="Arial"/>
-          <w:color w:val="000000" w:themeColor="text1"/>
-          <w:sz w:val="24"/>
-          <w:szCs w:val="24"/>
-        </w:rPr>
-        <w:t>Médico</w:t>
+        <w:t>manter Médico</w:t>
       </w:r>
     </w:p>
     <w:p>
@@ -21505,8 +22015,6 @@
           <w:szCs w:val="24"/>
         </w:rPr>
       </w:pPr>
-      <w:bookmarkStart w:id="21" w:name="_GoBack"/>
-      <w:bookmarkEnd w:id="21"/>
     </w:p>
     <w:p>
       <w:pPr>
@@ -21641,7 +22149,7 @@
           <w:szCs w:val="24"/>
         </w:rPr>
         <w:drawing>
-          <wp:inline distT="0" distB="0" distL="0" distR="0">
+          <wp:inline distT="0" distB="0" distL="0" distR="0" wp14:anchorId="4CF82AF1" wp14:editId="67944527">
             <wp:extent cx="5238750" cy="3563620"/>
             <wp:effectExtent l="0" t="0" r="0" b="0"/>
             <wp:docPr id="20" name="Imagem 20"/>
@@ -21772,6 +22280,287 @@
       </w:r>
       <w:bookmarkEnd w:id="22"/>
     </w:p>
+    <w:p/>
+    <w:p>
+      <w:pPr>
+        <w:spacing w:line="360" w:lineRule="auto"/>
+        <w:ind w:firstLine="709"/>
+        <w:jc w:val="both"/>
+        <w:rPr>
+          <w:rFonts w:ascii="Arial" w:hAnsi="Arial" w:cs="Arial"/>
+          <w:sz w:val="24"/>
+          <w:szCs w:val="24"/>
+        </w:rPr>
+      </w:pPr>
+      <w:r>
+        <w:rPr>
+          <w:rFonts w:ascii="Arial" w:hAnsi="Arial" w:cs="Arial"/>
+          <w:noProof/>
+          <w:sz w:val="24"/>
+          <w:szCs w:val="24"/>
+        </w:rPr>
+        <w:drawing>
+          <wp:anchor distT="0" distB="0" distL="114300" distR="114300" simplePos="0" relativeHeight="251653120" behindDoc="1" locked="0" layoutInCell="1" allowOverlap="1" wp14:anchorId="436A8625" wp14:editId="68A92230">
+            <wp:simplePos x="0" y="0"/>
+            <wp:positionH relativeFrom="margin">
+              <wp:posOffset>97155</wp:posOffset>
+            </wp:positionH>
+            <wp:positionV relativeFrom="margin">
+              <wp:posOffset>2441905</wp:posOffset>
+            </wp:positionV>
+            <wp:extent cx="5562000" cy="3664800"/>
+            <wp:effectExtent l="0" t="0" r="0" b="0"/>
+            <wp:wrapSquare wrapText="bothSides"/>
+            <wp:docPr id="11" name="Imagem 11"/>
+            <wp:cNvGraphicFramePr>
+              <a:graphicFrameLocks xmlns:a="http://schemas.openxmlformats.org/drawingml/2006/main" noChangeAspect="1"/>
+            </wp:cNvGraphicFramePr>
+            <a:graphic xmlns:a="http://schemas.openxmlformats.org/drawingml/2006/main">
+              <a:graphicData uri="http://schemas.openxmlformats.org/drawingml/2006/picture">
+                <pic:pic xmlns:pic="http://schemas.openxmlformats.org/drawingml/2006/picture">
+                  <pic:nvPicPr>
+                    <pic:cNvPr id="11" name="Conceitual.bmp"/>
+                    <pic:cNvPicPr/>
+                  </pic:nvPicPr>
+                  <pic:blipFill>
+                    <a:blip r:embed="rId24">
+                      <a:extLst>
+                        <a:ext uri="{28A0092B-C50C-407E-A947-70E740481C1C}">
+                          <a14:useLocalDpi xmlns:a14="http://schemas.microsoft.com/office/drawing/2010/main" val="0"/>
+                        </a:ext>
+                      </a:extLst>
+                    </a:blip>
+                    <a:stretch>
+                      <a:fillRect/>
+                    </a:stretch>
+                  </pic:blipFill>
+                  <pic:spPr>
+                    <a:xfrm>
+                      <a:off x="0" y="0"/>
+                      <a:ext cx="5562000" cy="3664800"/>
+                    </a:xfrm>
+                    <a:prstGeom prst="rect">
+                      <a:avLst/>
+                    </a:prstGeom>
+                  </pic:spPr>
+                </pic:pic>
+              </a:graphicData>
+            </a:graphic>
+            <wp14:sizeRelH relativeFrom="margin">
+              <wp14:pctWidth>0</wp14:pctWidth>
+            </wp14:sizeRelH>
+            <wp14:sizeRelV relativeFrom="margin">
+              <wp14:pctHeight>0</wp14:pctHeight>
+            </wp14:sizeRelV>
+          </wp:anchor>
+        </w:drawing>
+      </w:r>
+      <w:r>
+        <w:rPr>
+          <w:noProof/>
+        </w:rPr>
+        <w:pict>
+          <v:shapetype id="_x0000_t202" coordsize="21600,21600" o:spt="202" path="m,l,21600r21600,l21600,xe">
+            <v:stroke joinstyle="miter"/>
+            <v:path gradientshapeok="t" o:connecttype="rect"/>
+          </v:shapetype>
+          <v:shape id="_x0000_s1037" type="#_x0000_t202" style="position:absolute;left:0;text-align:left;margin-left:6.5pt;margin-top:86.2pt;width:437.95pt;height:14.65pt;z-index:251662336;mso-position-horizontal-relative:text;mso-position-vertical-relative:text" stroked="f">
+            <v:textbox inset="0,0,0,0">
+              <w:txbxContent>
+                <w:p>
+                  <w:pPr>
+                    <w:pStyle w:val="Legenda"/>
+                    <w:rPr>
+                      <w:rFonts w:ascii="Arial" w:hAnsi="Arial" w:cs="Arial"/>
+                      <w:i w:val="0"/>
+                      <w:noProof/>
+                      <w:color w:val="auto"/>
+                      <w:sz w:val="28"/>
+                      <w:szCs w:val="24"/>
+                    </w:rPr>
+                  </w:pPr>
+                  <w:r>
+                    <w:rPr>
+                      <w:rFonts w:ascii="Arial" w:hAnsi="Arial" w:cs="Arial"/>
+                      <w:b/>
+                      <w:i w:val="0"/>
+                      <w:color w:val="auto"/>
+                      <w:sz w:val="20"/>
+                    </w:rPr>
+                    <w:t xml:space="preserve">Figura </w:t>
+                  </w:r>
+                  <w:r>
+                    <w:rPr>
+                      <w:rFonts w:ascii="Arial" w:hAnsi="Arial" w:cs="Arial"/>
+                      <w:b/>
+                      <w:i w:val="0"/>
+                      <w:color w:val="auto"/>
+                      <w:sz w:val="20"/>
+                    </w:rPr>
+                    <w:fldChar w:fldCharType="begin"/>
+                  </w:r>
+                  <w:r>
+                    <w:rPr>
+                      <w:rFonts w:ascii="Arial" w:hAnsi="Arial" w:cs="Arial"/>
+                      <w:b/>
+                      <w:i w:val="0"/>
+                      <w:color w:val="auto"/>
+                      <w:sz w:val="20"/>
+                    </w:rPr>
+                    <w:instrText xml:space="preserve"> SEQ Figura \* ARABIC </w:instrText>
+                  </w:r>
+                  <w:r>
+                    <w:rPr>
+                      <w:rFonts w:ascii="Arial" w:hAnsi="Arial" w:cs="Arial"/>
+                      <w:b/>
+                      <w:i w:val="0"/>
+                      <w:color w:val="auto"/>
+                      <w:sz w:val="20"/>
+                    </w:rPr>
+                    <w:fldChar w:fldCharType="separate"/>
+                  </w:r>
+                  <w:r>
+                    <w:rPr>
+                      <w:rFonts w:ascii="Arial" w:hAnsi="Arial" w:cs="Arial"/>
+                      <w:b/>
+                      <w:i w:val="0"/>
+                      <w:noProof/>
+                      <w:color w:val="auto"/>
+                      <w:sz w:val="20"/>
+                    </w:rPr>
+                    <w:t>17</w:t>
+                  </w:r>
+                  <w:r>
+                    <w:rPr>
+                      <w:rFonts w:ascii="Arial" w:hAnsi="Arial" w:cs="Arial"/>
+                      <w:b/>
+                      <w:i w:val="0"/>
+                      <w:color w:val="auto"/>
+                      <w:sz w:val="20"/>
+                    </w:rPr>
+                    <w:fldChar w:fldCharType="end"/>
+                  </w:r>
+                  <w:r>
+                    <w:rPr>
+                      <w:rFonts w:ascii="Arial" w:hAnsi="Arial" w:cs="Arial"/>
+                      <w:i w:val="0"/>
+                      <w:color w:val="auto"/>
+                      <w:sz w:val="20"/>
+                    </w:rPr>
+                    <w:t xml:space="preserve"> - Diagrama Conceitual</w:t>
+                  </w:r>
+                </w:p>
+              </w:txbxContent>
+            </v:textbox>
+            <w10:wrap type="square"/>
+          </v:shape>
+        </w:pict>
+      </w:r>
+      <w:r>
+        <w:rPr>
+          <w:rFonts w:ascii="Arial" w:hAnsi="Arial" w:cs="Arial"/>
+          <w:sz w:val="24"/>
+          <w:szCs w:val="24"/>
+        </w:rPr>
+        <w:t>O diagrama conceitual procura mostrar por meio de uma estrutura estática como estarão relacionadas as classes do sistema. Para</w:t>
+      </w:r>
+      <w:r>
+        <w:rPr>
+          <w:rFonts w:ascii="Arial" w:hAnsi="Arial" w:cs="Arial"/>
+          <w:sz w:val="24"/>
+          <w:szCs w:val="24"/>
+        </w:rPr>
+        <w:t xml:space="preserve"> Wazlawick (2011, p.90)</w:t>
+      </w:r>
+      <w:r>
+        <w:rPr>
+          <w:rFonts w:ascii="Arial" w:hAnsi="Arial" w:cs="Arial"/>
+          <w:sz w:val="24"/>
+          <w:szCs w:val="24"/>
+        </w:rPr>
+        <w:t xml:space="preserve"> “O Modelo conceitual deve descrever a informação que o sistema vai gerencia.</w:t>
+      </w:r>
+      <w:r>
+        <w:rPr>
+          <w:rFonts w:ascii="Arial" w:hAnsi="Arial" w:cs="Arial"/>
+          <w:sz w:val="24"/>
+          <w:szCs w:val="24"/>
+        </w:rPr>
+        <w:t xml:space="preserve"> Tratando de um artefato do domínio do problema e da solução. ”</w:t>
+      </w:r>
+      <w:r>
+        <w:rPr>
+          <w:rFonts w:ascii="Arial" w:hAnsi="Arial" w:cs="Arial"/>
+          <w:sz w:val="24"/>
+          <w:szCs w:val="24"/>
+        </w:rPr>
+        <w:t>.</w:t>
+      </w:r>
+    </w:p>
+    <w:p>
+      <w:pPr>
+        <w:spacing w:line="360" w:lineRule="auto"/>
+        <w:rPr>
+          <w:rFonts w:ascii="Arial" w:hAnsi="Arial" w:cs="Arial"/>
+          <w:color w:val="000000" w:themeColor="text1"/>
+          <w:sz w:val="20"/>
+          <w:szCs w:val="24"/>
+        </w:rPr>
+      </w:pPr>
+      <w:r>
+        <w:rPr>
+          <w:rFonts w:ascii="Arial" w:hAnsi="Arial" w:cs="Arial"/>
+          <w:color w:val="000000" w:themeColor="text1"/>
+          <w:sz w:val="20"/>
+          <w:szCs w:val="24"/>
+        </w:rPr>
+        <w:t>Fonte: O autor.</w:t>
+      </w:r>
+    </w:p>
+    <w:p>
+      <w:pPr>
+        <w:spacing w:line="360" w:lineRule="auto"/>
+        <w:ind w:firstLine="709"/>
+        <w:rPr>
+          <w:rFonts w:ascii="Arial" w:hAnsi="Arial" w:cs="Arial"/>
+          <w:sz w:val="24"/>
+          <w:szCs w:val="24"/>
+        </w:rPr>
+      </w:pPr>
+    </w:p>
+    <w:p>
+      <w:pPr>
+        <w:pStyle w:val="Ttulo1"/>
+        <w:spacing w:before="0" w:line="360" w:lineRule="auto"/>
+        <w:jc w:val="both"/>
+        <w:rPr>
+          <w:rFonts w:ascii="Arial" w:hAnsi="Arial" w:cs="Arial"/>
+          <w:color w:val="000000" w:themeColor="text1"/>
+          <w:sz w:val="24"/>
+          <w:szCs w:val="24"/>
+        </w:rPr>
+      </w:pPr>
+      <w:bookmarkStart w:id="23" w:name="_Toc447048718"/>
+      <w:r>
+        <w:rPr>
+          <w:rFonts w:ascii="Arial" w:hAnsi="Arial" w:cs="Arial"/>
+          <w:color w:val="000000" w:themeColor="text1"/>
+          <w:sz w:val="24"/>
+          <w:szCs w:val="24"/>
+        </w:rPr>
+        <w:t>3</w:t>
+      </w:r>
+      <w:r>
+        <w:rPr>
+          <w:rFonts w:ascii="Arial" w:hAnsi="Arial" w:cs="Arial"/>
+          <w:color w:val="000000" w:themeColor="text1"/>
+          <w:sz w:val="24"/>
+          <w:szCs w:val="24"/>
+        </w:rPr>
+        <w:t>.2.4 Diagrama de Classe</w:t>
+      </w:r>
+      <w:bookmarkEnd w:id="23"/>
+    </w:p>
     <w:p>
       <w:pPr>
         <w:spacing w:line="360" w:lineRule="auto"/>
@@ -21783,15 +22572,2125 @@
           <w:szCs w:val="24"/>
         </w:rPr>
       </w:pPr>
-      <w:r>
-        <w:rPr>
-          <w:rFonts w:ascii="Arial" w:hAnsi="Arial" w:cs="Arial"/>
-          <w:sz w:val="24"/>
-          <w:szCs w:val="24"/>
-        </w:rPr>
-        <w:t>Dê um enter ao final desta linha e comece a digitar seu texto.</w:t>
-      </w:r>
-    </w:p>
+    </w:p>
+    <w:p>
+      <w:pPr>
+        <w:spacing w:line="360" w:lineRule="auto"/>
+        <w:ind w:firstLine="709"/>
+        <w:jc w:val="both"/>
+        <w:rPr>
+          <w:rFonts w:ascii="Arial" w:hAnsi="Arial" w:cs="Arial"/>
+          <w:sz w:val="24"/>
+          <w:szCs w:val="24"/>
+        </w:rPr>
+      </w:pPr>
+      <w:r>
+        <w:rPr>
+          <w:rFonts w:ascii="Arial" w:hAnsi="Arial" w:cs="Arial"/>
+          <w:sz w:val="24"/>
+          <w:szCs w:val="24"/>
+        </w:rPr>
+        <w:t xml:space="preserve">Com o objetivo de demostrar graficamente as classes e suas funcionalidades </w:t>
+      </w:r>
+      <w:r>
+        <w:rPr>
+          <w:rFonts w:ascii="Arial" w:hAnsi="Arial" w:cs="Arial"/>
+          <w:sz w:val="24"/>
+          <w:szCs w:val="24"/>
+        </w:rPr>
+        <w:t>servira</w:t>
+      </w:r>
+      <w:r>
+        <w:rPr>
+          <w:rFonts w:ascii="Arial" w:hAnsi="Arial" w:cs="Arial"/>
+          <w:sz w:val="24"/>
+          <w:szCs w:val="24"/>
+        </w:rPr>
+        <w:t xml:space="preserve"> como base para </w:t>
+      </w:r>
+      <w:r>
+        <w:rPr>
+          <w:rFonts w:ascii="Arial" w:hAnsi="Arial" w:cs="Arial"/>
+          <w:sz w:val="24"/>
+          <w:szCs w:val="24"/>
+        </w:rPr>
+        <w:t>constituir as</w:t>
+      </w:r>
+      <w:r>
+        <w:rPr>
+          <w:rFonts w:ascii="Arial" w:hAnsi="Arial" w:cs="Arial"/>
+          <w:sz w:val="24"/>
+          <w:szCs w:val="24"/>
+        </w:rPr>
+        <w:t xml:space="preserve"> classes do sistema.</w:t>
+      </w:r>
+      <w:r>
+        <w:rPr>
+          <w:rFonts w:ascii="Arial" w:hAnsi="Arial" w:cs="Arial"/>
+          <w:sz w:val="24"/>
+          <w:szCs w:val="24"/>
+        </w:rPr>
+        <w:t xml:space="preserve"> Afirma Guedes (2011, p.101) “ O principal enfoque do diagrama de classe é permitir a visualização das classes que comporão o sistema com seus respectivos atributos e métodos, bem como em demonstrar como as classes do diagrama se relacionam, complementam e transmitem informações entre si. ”.</w:t>
+      </w:r>
+    </w:p>
+    <w:p>
+      <w:pPr>
+        <w:spacing w:line="360" w:lineRule="auto"/>
+        <w:ind w:firstLine="709"/>
+        <w:jc w:val="both"/>
+        <w:rPr>
+          <w:rFonts w:ascii="Arial" w:hAnsi="Arial" w:cs="Arial"/>
+          <w:sz w:val="24"/>
+          <w:szCs w:val="24"/>
+        </w:rPr>
+      </w:pPr>
+    </w:p>
+    <w:p>
+      <w:pPr>
+        <w:spacing w:line="360" w:lineRule="auto"/>
+        <w:ind w:firstLine="709"/>
+        <w:rPr>
+          <w:rFonts w:ascii="Arial" w:hAnsi="Arial" w:cs="Arial"/>
+          <w:sz w:val="24"/>
+          <w:szCs w:val="24"/>
+        </w:rPr>
+      </w:pPr>
+      <w:r>
+        <w:rPr>
+          <w:rFonts w:ascii="Arial" w:hAnsi="Arial" w:cs="Arial"/>
+          <w:noProof/>
+          <w:sz w:val="20"/>
+          <w:szCs w:val="20"/>
+        </w:rPr>
+        <w:lastRenderedPageBreak/>
+        <w:drawing>
+          <wp:anchor distT="0" distB="0" distL="114300" distR="114300" simplePos="0" relativeHeight="251668480" behindDoc="1" locked="0" layoutInCell="1" allowOverlap="1" wp14:anchorId="4B58BEB9" wp14:editId="269998E6">
+            <wp:simplePos x="0" y="0"/>
+            <wp:positionH relativeFrom="margin">
+              <wp:posOffset>126365</wp:posOffset>
+            </wp:positionH>
+            <wp:positionV relativeFrom="margin">
+              <wp:posOffset>-635</wp:posOffset>
+            </wp:positionV>
+            <wp:extent cx="5514340" cy="5829935"/>
+            <wp:effectExtent l="0" t="0" r="0" b="0"/>
+            <wp:wrapTight wrapText="bothSides">
+              <wp:wrapPolygon edited="0">
+                <wp:start x="0" y="0"/>
+                <wp:lineTo x="0" y="21527"/>
+                <wp:lineTo x="21491" y="21527"/>
+                <wp:lineTo x="21491" y="0"/>
+                <wp:lineTo x="0" y="0"/>
+              </wp:wrapPolygon>
+            </wp:wrapTight>
+            <wp:docPr id="12" name="Imagem 12"/>
+            <wp:cNvGraphicFramePr>
+              <a:graphicFrameLocks xmlns:a="http://schemas.openxmlformats.org/drawingml/2006/main" noChangeAspect="1"/>
+            </wp:cNvGraphicFramePr>
+            <a:graphic xmlns:a="http://schemas.openxmlformats.org/drawingml/2006/main">
+              <a:graphicData uri="http://schemas.openxmlformats.org/drawingml/2006/picture">
+                <pic:pic xmlns:pic="http://schemas.openxmlformats.org/drawingml/2006/picture">
+                  <pic:nvPicPr>
+                    <pic:cNvPr id="12" name="Models.bmp"/>
+                    <pic:cNvPicPr/>
+                  </pic:nvPicPr>
+                  <pic:blipFill>
+                    <a:blip r:embed="rId25">
+                      <a:extLst>
+                        <a:ext uri="{28A0092B-C50C-407E-A947-70E740481C1C}">
+                          <a14:useLocalDpi xmlns:a14="http://schemas.microsoft.com/office/drawing/2010/main" val="0"/>
+                        </a:ext>
+                      </a:extLst>
+                    </a:blip>
+                    <a:stretch>
+                      <a:fillRect/>
+                    </a:stretch>
+                  </pic:blipFill>
+                  <pic:spPr>
+                    <a:xfrm>
+                      <a:off x="0" y="0"/>
+                      <a:ext cx="5514340" cy="5829935"/>
+                    </a:xfrm>
+                    <a:prstGeom prst="rect">
+                      <a:avLst/>
+                    </a:prstGeom>
+                  </pic:spPr>
+                </pic:pic>
+              </a:graphicData>
+            </a:graphic>
+            <wp14:sizeRelH relativeFrom="margin">
+              <wp14:pctWidth>0</wp14:pctWidth>
+            </wp14:sizeRelH>
+            <wp14:sizeRelV relativeFrom="margin">
+              <wp14:pctHeight>0</wp14:pctHeight>
+            </wp14:sizeRelV>
+          </wp:anchor>
+        </w:drawing>
+      </w:r>
+      <w:r>
+        <w:rPr>
+          <w:noProof/>
+          <w:sz w:val="20"/>
+          <w:szCs w:val="20"/>
+        </w:rPr>
+        <w:pict>
+          <v:shape id="_x0000_s1039" type="#_x0000_t202" style="position:absolute;left:0;text-align:left;margin-left:0;margin-top:-11.25pt;width:453.55pt;height:11.25pt;z-index:251665408;mso-position-horizontal-relative:text;mso-position-vertical-relative:text" stroked="f">
+            <v:textbox inset="0,0,0,0">
+              <w:txbxContent>
+                <w:p>
+                  <w:pPr>
+                    <w:pStyle w:val="Legenda"/>
+                    <w:rPr>
+                      <w:rFonts w:ascii="Arial" w:hAnsi="Arial" w:cs="Arial"/>
+                      <w:i w:val="0"/>
+                      <w:noProof/>
+                      <w:color w:val="auto"/>
+                      <w:sz w:val="28"/>
+                      <w:szCs w:val="24"/>
+                    </w:rPr>
+                  </w:pPr>
+                  <w:r>
+                    <w:rPr>
+                      <w:rFonts w:ascii="Arial" w:hAnsi="Arial" w:cs="Arial"/>
+                      <w:b/>
+                      <w:i w:val="0"/>
+                      <w:color w:val="auto"/>
+                      <w:sz w:val="20"/>
+                    </w:rPr>
+                    <w:t xml:space="preserve">Figura </w:t>
+                  </w:r>
+                  <w:r>
+                    <w:rPr>
+                      <w:rFonts w:ascii="Arial" w:hAnsi="Arial" w:cs="Arial"/>
+                      <w:b/>
+                      <w:i w:val="0"/>
+                      <w:color w:val="auto"/>
+                      <w:sz w:val="20"/>
+                    </w:rPr>
+                    <w:fldChar w:fldCharType="begin"/>
+                  </w:r>
+                  <w:r>
+                    <w:rPr>
+                      <w:rFonts w:ascii="Arial" w:hAnsi="Arial" w:cs="Arial"/>
+                      <w:b/>
+                      <w:i w:val="0"/>
+                      <w:color w:val="auto"/>
+                      <w:sz w:val="20"/>
+                    </w:rPr>
+                    <w:instrText xml:space="preserve"> SEQ Figura \* ARABIC </w:instrText>
+                  </w:r>
+                  <w:r>
+                    <w:rPr>
+                      <w:rFonts w:ascii="Arial" w:hAnsi="Arial" w:cs="Arial"/>
+                      <w:b/>
+                      <w:i w:val="0"/>
+                      <w:color w:val="auto"/>
+                      <w:sz w:val="20"/>
+                    </w:rPr>
+                    <w:fldChar w:fldCharType="separate"/>
+                  </w:r>
+                  <w:r>
+                    <w:rPr>
+                      <w:rFonts w:ascii="Arial" w:hAnsi="Arial" w:cs="Arial"/>
+                      <w:b/>
+                      <w:i w:val="0"/>
+                      <w:noProof/>
+                      <w:color w:val="auto"/>
+                      <w:sz w:val="20"/>
+                    </w:rPr>
+                    <w:t>18</w:t>
+                  </w:r>
+                  <w:r>
+                    <w:rPr>
+                      <w:rFonts w:ascii="Arial" w:hAnsi="Arial" w:cs="Arial"/>
+                      <w:b/>
+                      <w:i w:val="0"/>
+                      <w:color w:val="auto"/>
+                      <w:sz w:val="20"/>
+                    </w:rPr>
+                    <w:fldChar w:fldCharType="end"/>
+                  </w:r>
+                  <w:r>
+                    <w:rPr>
+                      <w:rFonts w:ascii="Arial" w:hAnsi="Arial" w:cs="Arial"/>
+                      <w:i w:val="0"/>
+                      <w:color w:val="auto"/>
+                      <w:sz w:val="20"/>
+                    </w:rPr>
+                    <w:t xml:space="preserve"> - Diagrama de Classe</w:t>
+                  </w:r>
+                </w:p>
+              </w:txbxContent>
+            </v:textbox>
+            <w10:wrap type="square"/>
+          </v:shape>
+        </w:pict>
+      </w:r>
+      <w:r>
+        <w:rPr>
+          <w:rFonts w:ascii="Arial" w:hAnsi="Arial" w:cs="Arial"/>
+          <w:sz w:val="20"/>
+          <w:szCs w:val="20"/>
+        </w:rPr>
+        <w:t>Fonte: O autor</w:t>
+      </w:r>
+      <w:r>
+        <w:rPr>
+          <w:rFonts w:ascii="Arial" w:hAnsi="Arial" w:cs="Arial"/>
+          <w:sz w:val="24"/>
+          <w:szCs w:val="24"/>
+        </w:rPr>
+        <w:t>.</w:t>
+      </w:r>
+    </w:p>
+    <w:p>
+      <w:pPr>
+        <w:spacing w:line="360" w:lineRule="auto"/>
+        <w:ind w:firstLine="709"/>
+        <w:jc w:val="both"/>
+        <w:rPr>
+          <w:rFonts w:ascii="Arial" w:hAnsi="Arial" w:cs="Arial"/>
+          <w:sz w:val="24"/>
+          <w:szCs w:val="24"/>
+        </w:rPr>
+      </w:pPr>
+      <w:r>
+        <w:rPr>
+          <w:rFonts w:ascii="Arial" w:hAnsi="Arial" w:cs="Arial"/>
+          <w:sz w:val="24"/>
+          <w:szCs w:val="24"/>
+        </w:rPr>
+        <w:t>Classe Pessoa</w:t>
+      </w:r>
+    </w:p>
+    <w:tbl>
+      <w:tblPr>
+        <w:tblStyle w:val="Tabelacomgrade"/>
+        <w:tblW w:w="0" w:type="auto"/>
+        <w:shd w:val="clear" w:color="auto" w:fill="D9D9D9" w:themeFill="background1" w:themeFillShade="D9"/>
+        <w:tblLook w:val="04A0" w:firstRow="1" w:lastRow="0" w:firstColumn="1" w:lastColumn="0" w:noHBand="0" w:noVBand="1"/>
+      </w:tblPr>
+      <w:tblGrid>
+        <w:gridCol w:w="1857"/>
+        <w:gridCol w:w="993"/>
+        <w:gridCol w:w="6409"/>
+      </w:tblGrid>
+      <w:tr>
+        <w:trPr>
+          <w:trHeight w:val="165"/>
+        </w:trPr>
+        <w:tc>
+          <w:tcPr>
+            <w:tcW w:w="1809" w:type="dxa"/>
+            <w:shd w:val="clear" w:color="auto" w:fill="D9D9D9" w:themeFill="background1" w:themeFillShade="D9"/>
+          </w:tcPr>
+          <w:p>
+            <w:pPr>
+              <w:spacing w:line="360" w:lineRule="auto"/>
+              <w:jc w:val="both"/>
+              <w:rPr>
+                <w:rFonts w:ascii="Arial" w:hAnsi="Arial" w:cs="Arial"/>
+                <w:sz w:val="24"/>
+                <w:szCs w:val="24"/>
+              </w:rPr>
+            </w:pPr>
+            <w:r>
+              <w:rPr>
+                <w:rFonts w:ascii="Arial" w:hAnsi="Arial" w:cs="Arial"/>
+                <w:sz w:val="24"/>
+                <w:szCs w:val="24"/>
+              </w:rPr>
+              <w:t xml:space="preserve">Atributo </w:t>
+            </w:r>
+          </w:p>
+        </w:tc>
+        <w:tc>
+          <w:tcPr>
+            <w:tcW w:w="993" w:type="dxa"/>
+            <w:shd w:val="clear" w:color="auto" w:fill="D9D9D9" w:themeFill="background1" w:themeFillShade="D9"/>
+          </w:tcPr>
+          <w:p>
+            <w:pPr>
+              <w:spacing w:line="360" w:lineRule="auto"/>
+              <w:jc w:val="both"/>
+              <w:rPr>
+                <w:rFonts w:ascii="Arial" w:hAnsi="Arial" w:cs="Arial"/>
+                <w:sz w:val="24"/>
+                <w:szCs w:val="24"/>
+              </w:rPr>
+            </w:pPr>
+            <w:r>
+              <w:rPr>
+                <w:rFonts w:ascii="Arial" w:hAnsi="Arial" w:cs="Arial"/>
+                <w:sz w:val="24"/>
+                <w:szCs w:val="24"/>
+              </w:rPr>
+              <w:t>Tipo</w:t>
+            </w:r>
+          </w:p>
+        </w:tc>
+        <w:tc>
+          <w:tcPr>
+            <w:tcW w:w="6409" w:type="dxa"/>
+            <w:shd w:val="clear" w:color="auto" w:fill="D9D9D9" w:themeFill="background1" w:themeFillShade="D9"/>
+          </w:tcPr>
+          <w:p>
+            <w:pPr>
+              <w:spacing w:line="360" w:lineRule="auto"/>
+              <w:jc w:val="both"/>
+              <w:rPr>
+                <w:rFonts w:ascii="Arial" w:hAnsi="Arial" w:cs="Arial"/>
+                <w:sz w:val="24"/>
+                <w:szCs w:val="24"/>
+              </w:rPr>
+            </w:pPr>
+            <w:r>
+              <w:rPr>
+                <w:rFonts w:ascii="Arial" w:hAnsi="Arial" w:cs="Arial"/>
+                <w:sz w:val="24"/>
+                <w:szCs w:val="24"/>
+              </w:rPr>
+              <w:t>Nota</w:t>
+            </w:r>
+          </w:p>
+        </w:tc>
+      </w:tr>
+      <w:tr>
+        <w:trPr>
+          <w:trHeight w:val="165"/>
+        </w:trPr>
+        <w:tc>
+          <w:tcPr>
+            <w:tcW w:w="1809" w:type="dxa"/>
+            <w:shd w:val="clear" w:color="auto" w:fill="auto"/>
+          </w:tcPr>
+          <w:p>
+            <w:pPr>
+              <w:spacing w:line="360" w:lineRule="auto"/>
+              <w:jc w:val="both"/>
+              <w:rPr>
+                <w:rFonts w:ascii="Arial" w:hAnsi="Arial" w:cs="Arial"/>
+                <w:sz w:val="24"/>
+                <w:szCs w:val="24"/>
+              </w:rPr>
+            </w:pPr>
+            <w:proofErr w:type="gramStart"/>
+            <w:r>
+              <w:rPr>
+                <w:rFonts w:ascii="Arial" w:hAnsi="Arial" w:cs="Arial"/>
+                <w:sz w:val="24"/>
+                <w:szCs w:val="24"/>
+              </w:rPr>
+              <w:t>pess</w:t>
+            </w:r>
+            <w:r>
+              <w:rPr>
+                <w:rFonts w:ascii="Arial" w:hAnsi="Arial" w:cs="Arial"/>
+                <w:sz w:val="24"/>
+                <w:szCs w:val="24"/>
+              </w:rPr>
+              <w:t>oaId</w:t>
+            </w:r>
+            <w:proofErr w:type="gramEnd"/>
+          </w:p>
+        </w:tc>
+        <w:tc>
+          <w:tcPr>
+            <w:tcW w:w="993" w:type="dxa"/>
+            <w:shd w:val="clear" w:color="auto" w:fill="auto"/>
+          </w:tcPr>
+          <w:p>
+            <w:pPr>
+              <w:spacing w:line="360" w:lineRule="auto"/>
+              <w:jc w:val="both"/>
+              <w:rPr>
+                <w:rFonts w:ascii="Arial" w:hAnsi="Arial" w:cs="Arial"/>
+                <w:sz w:val="24"/>
+                <w:szCs w:val="24"/>
+              </w:rPr>
+            </w:pPr>
+            <w:proofErr w:type="gramStart"/>
+            <w:r>
+              <w:rPr>
+                <w:rFonts w:ascii="Arial" w:hAnsi="Arial" w:cs="Arial"/>
+                <w:sz w:val="24"/>
+                <w:szCs w:val="24"/>
+              </w:rPr>
+              <w:t>long</w:t>
+            </w:r>
+            <w:proofErr w:type="gramEnd"/>
+          </w:p>
+        </w:tc>
+        <w:tc>
+          <w:tcPr>
+            <w:tcW w:w="6409" w:type="dxa"/>
+            <w:shd w:val="clear" w:color="auto" w:fill="auto"/>
+          </w:tcPr>
+          <w:p>
+            <w:pPr>
+              <w:spacing w:line="360" w:lineRule="auto"/>
+              <w:jc w:val="both"/>
+              <w:rPr>
+                <w:rFonts w:ascii="Arial" w:hAnsi="Arial" w:cs="Arial"/>
+                <w:sz w:val="24"/>
+                <w:szCs w:val="24"/>
+              </w:rPr>
+            </w:pPr>
+            <w:r>
+              <w:rPr>
+                <w:rFonts w:ascii="Arial" w:hAnsi="Arial" w:cs="Arial"/>
+                <w:sz w:val="24"/>
+                <w:szCs w:val="24"/>
+              </w:rPr>
+              <w:t xml:space="preserve">Atributo responsável por </w:t>
+            </w:r>
+            <w:r>
+              <w:rPr>
+                <w:rFonts w:ascii="Arial" w:hAnsi="Arial" w:cs="Arial"/>
+                <w:sz w:val="24"/>
+                <w:szCs w:val="24"/>
+              </w:rPr>
+              <w:t>identificação única da</w:t>
+            </w:r>
+            <w:r>
+              <w:rPr>
+                <w:rFonts w:ascii="Arial" w:hAnsi="Arial" w:cs="Arial"/>
+                <w:sz w:val="24"/>
+                <w:szCs w:val="24"/>
+              </w:rPr>
+              <w:t xml:space="preserve"> pessoa</w:t>
+            </w:r>
+            <w:r>
+              <w:rPr>
+                <w:rFonts w:ascii="Arial" w:hAnsi="Arial" w:cs="Arial"/>
+                <w:sz w:val="24"/>
+                <w:szCs w:val="24"/>
+              </w:rPr>
+              <w:t>.</w:t>
+            </w:r>
+          </w:p>
+        </w:tc>
+      </w:tr>
+      <w:tr>
+        <w:trPr>
+          <w:trHeight w:val="165"/>
+        </w:trPr>
+        <w:tc>
+          <w:tcPr>
+            <w:tcW w:w="1809" w:type="dxa"/>
+            <w:shd w:val="clear" w:color="auto" w:fill="auto"/>
+          </w:tcPr>
+          <w:p>
+            <w:pPr>
+              <w:spacing w:line="360" w:lineRule="auto"/>
+              <w:jc w:val="both"/>
+              <w:rPr>
+                <w:rFonts w:ascii="Arial" w:hAnsi="Arial" w:cs="Arial"/>
+                <w:sz w:val="24"/>
+                <w:szCs w:val="24"/>
+              </w:rPr>
+            </w:pPr>
+            <w:proofErr w:type="gramStart"/>
+            <w:r>
+              <w:rPr>
+                <w:rFonts w:ascii="Arial" w:hAnsi="Arial" w:cs="Arial"/>
+                <w:sz w:val="24"/>
+                <w:szCs w:val="24"/>
+              </w:rPr>
+              <w:t>pessoaPai</w:t>
+            </w:r>
+            <w:proofErr w:type="gramEnd"/>
+          </w:p>
+        </w:tc>
+        <w:tc>
+          <w:tcPr>
+            <w:tcW w:w="993" w:type="dxa"/>
+            <w:shd w:val="clear" w:color="auto" w:fill="auto"/>
+          </w:tcPr>
+          <w:p>
+            <w:pPr>
+              <w:spacing w:line="360" w:lineRule="auto"/>
+              <w:jc w:val="both"/>
+              <w:rPr>
+                <w:rFonts w:ascii="Arial" w:hAnsi="Arial" w:cs="Arial"/>
+                <w:sz w:val="24"/>
+                <w:szCs w:val="24"/>
+              </w:rPr>
+            </w:pPr>
+            <w:proofErr w:type="gramStart"/>
+            <w:r>
+              <w:rPr>
+                <w:rFonts w:ascii="Arial" w:hAnsi="Arial" w:cs="Arial"/>
+                <w:sz w:val="24"/>
+                <w:szCs w:val="24"/>
+              </w:rPr>
+              <w:t>long</w:t>
+            </w:r>
+            <w:proofErr w:type="gramEnd"/>
+          </w:p>
+        </w:tc>
+        <w:tc>
+          <w:tcPr>
+            <w:tcW w:w="6409" w:type="dxa"/>
+            <w:shd w:val="clear" w:color="auto" w:fill="auto"/>
+          </w:tcPr>
+          <w:p>
+            <w:pPr>
+              <w:spacing w:line="360" w:lineRule="auto"/>
+              <w:jc w:val="both"/>
+              <w:rPr>
+                <w:rFonts w:ascii="Arial" w:hAnsi="Arial" w:cs="Arial"/>
+                <w:sz w:val="24"/>
+                <w:szCs w:val="24"/>
+              </w:rPr>
+            </w:pPr>
+            <w:r>
+              <w:rPr>
+                <w:rFonts w:ascii="Arial" w:hAnsi="Arial" w:cs="Arial"/>
+                <w:sz w:val="24"/>
+                <w:szCs w:val="24"/>
+              </w:rPr>
+              <w:t>Atributo responsável pela identificação                                         acompanhante do paciente.</w:t>
+            </w:r>
+          </w:p>
+        </w:tc>
+      </w:tr>
+      <w:tr>
+        <w:trPr>
+          <w:trHeight w:val="165"/>
+        </w:trPr>
+        <w:tc>
+          <w:tcPr>
+            <w:tcW w:w="1809" w:type="dxa"/>
+            <w:shd w:val="clear" w:color="auto" w:fill="auto"/>
+          </w:tcPr>
+          <w:p>
+            <w:pPr>
+              <w:spacing w:line="360" w:lineRule="auto"/>
+              <w:jc w:val="both"/>
+              <w:rPr>
+                <w:rFonts w:ascii="Arial" w:hAnsi="Arial" w:cs="Arial"/>
+                <w:sz w:val="24"/>
+                <w:szCs w:val="24"/>
+              </w:rPr>
+            </w:pPr>
+            <w:r>
+              <w:rPr>
+                <w:rFonts w:ascii="Arial" w:hAnsi="Arial" w:cs="Arial"/>
+                <w:sz w:val="24"/>
+                <w:szCs w:val="24"/>
+              </w:rPr>
+              <w:t>Tipo</w:t>
+            </w:r>
+          </w:p>
+        </w:tc>
+        <w:tc>
+          <w:tcPr>
+            <w:tcW w:w="993" w:type="dxa"/>
+            <w:shd w:val="clear" w:color="auto" w:fill="auto"/>
+          </w:tcPr>
+          <w:p>
+            <w:pPr>
+              <w:spacing w:line="360" w:lineRule="auto"/>
+              <w:jc w:val="both"/>
+              <w:rPr>
+                <w:rFonts w:ascii="Arial" w:hAnsi="Arial" w:cs="Arial"/>
+                <w:sz w:val="24"/>
+                <w:szCs w:val="24"/>
+              </w:rPr>
+            </w:pPr>
+            <w:proofErr w:type="gramStart"/>
+            <w:r>
+              <w:rPr>
+                <w:rFonts w:ascii="Arial" w:hAnsi="Arial" w:cs="Arial"/>
+                <w:sz w:val="24"/>
+                <w:szCs w:val="24"/>
+              </w:rPr>
+              <w:t>int</w:t>
+            </w:r>
+            <w:proofErr w:type="gramEnd"/>
+          </w:p>
+        </w:tc>
+        <w:tc>
+          <w:tcPr>
+            <w:tcW w:w="6409" w:type="dxa"/>
+            <w:shd w:val="clear" w:color="auto" w:fill="auto"/>
+          </w:tcPr>
+          <w:p>
+            <w:pPr>
+              <w:spacing w:line="360" w:lineRule="auto"/>
+              <w:jc w:val="both"/>
+              <w:rPr>
+                <w:rFonts w:ascii="Arial" w:hAnsi="Arial" w:cs="Arial"/>
+                <w:sz w:val="24"/>
+                <w:szCs w:val="24"/>
+              </w:rPr>
+            </w:pPr>
+            <w:r>
+              <w:rPr>
+                <w:rFonts w:ascii="Arial" w:hAnsi="Arial" w:cs="Arial"/>
+                <w:sz w:val="24"/>
+                <w:szCs w:val="24"/>
+              </w:rPr>
+              <w:t>Atributo responsável por identificar o tipo de pessoa.</w:t>
+            </w:r>
+          </w:p>
+        </w:tc>
+      </w:tr>
+      <w:tr>
+        <w:trPr>
+          <w:trHeight w:val="165"/>
+        </w:trPr>
+        <w:tc>
+          <w:tcPr>
+            <w:tcW w:w="1809" w:type="dxa"/>
+            <w:shd w:val="clear" w:color="auto" w:fill="auto"/>
+          </w:tcPr>
+          <w:p>
+            <w:pPr>
+              <w:spacing w:line="360" w:lineRule="auto"/>
+              <w:jc w:val="both"/>
+              <w:rPr>
+                <w:rFonts w:ascii="Arial" w:hAnsi="Arial" w:cs="Arial"/>
+                <w:sz w:val="24"/>
+                <w:szCs w:val="24"/>
+              </w:rPr>
+            </w:pPr>
+            <w:proofErr w:type="gramStart"/>
+            <w:r>
+              <w:rPr>
+                <w:rFonts w:ascii="Arial" w:hAnsi="Arial" w:cs="Arial"/>
+                <w:sz w:val="24"/>
+                <w:szCs w:val="24"/>
+              </w:rPr>
+              <w:t>dt</w:t>
+            </w:r>
+            <w:proofErr w:type="gramEnd"/>
+            <w:r>
+              <w:rPr>
+                <w:rFonts w:ascii="Arial" w:hAnsi="Arial" w:cs="Arial"/>
+                <w:sz w:val="24"/>
+                <w:szCs w:val="24"/>
+              </w:rPr>
+              <w:t>_Cadastro</w:t>
+            </w:r>
+          </w:p>
+        </w:tc>
+        <w:tc>
+          <w:tcPr>
+            <w:tcW w:w="993" w:type="dxa"/>
+            <w:shd w:val="clear" w:color="auto" w:fill="auto"/>
+          </w:tcPr>
+          <w:p>
+            <w:pPr>
+              <w:spacing w:line="360" w:lineRule="auto"/>
+              <w:jc w:val="both"/>
+              <w:rPr>
+                <w:rFonts w:ascii="Arial" w:hAnsi="Arial" w:cs="Arial"/>
+                <w:sz w:val="24"/>
+                <w:szCs w:val="24"/>
+              </w:rPr>
+            </w:pPr>
+            <w:proofErr w:type="gramStart"/>
+            <w:r>
+              <w:rPr>
+                <w:rFonts w:ascii="Arial" w:hAnsi="Arial" w:cs="Arial"/>
+                <w:sz w:val="24"/>
+                <w:szCs w:val="24"/>
+              </w:rPr>
+              <w:t>date</w:t>
+            </w:r>
+            <w:proofErr w:type="gramEnd"/>
+          </w:p>
+        </w:tc>
+        <w:tc>
+          <w:tcPr>
+            <w:tcW w:w="6409" w:type="dxa"/>
+            <w:shd w:val="clear" w:color="auto" w:fill="auto"/>
+          </w:tcPr>
+          <w:p>
+            <w:pPr>
+              <w:spacing w:line="360" w:lineRule="auto"/>
+              <w:jc w:val="both"/>
+              <w:rPr>
+                <w:rFonts w:ascii="Arial" w:hAnsi="Arial" w:cs="Arial"/>
+                <w:sz w:val="24"/>
+                <w:szCs w:val="24"/>
+              </w:rPr>
+            </w:pPr>
+            <w:r>
+              <w:rPr>
+                <w:rFonts w:ascii="Arial" w:hAnsi="Arial" w:cs="Arial"/>
+                <w:sz w:val="24"/>
+                <w:szCs w:val="24"/>
+              </w:rPr>
+              <w:t xml:space="preserve">Atributo responsável por </w:t>
+            </w:r>
+            <w:r>
+              <w:rPr>
+                <w:rFonts w:ascii="Arial" w:hAnsi="Arial" w:cs="Arial"/>
+                <w:sz w:val="24"/>
+                <w:szCs w:val="24"/>
+              </w:rPr>
+              <w:t>receber</w:t>
+            </w:r>
+            <w:r>
+              <w:rPr>
+                <w:rFonts w:ascii="Arial" w:hAnsi="Arial" w:cs="Arial"/>
+                <w:sz w:val="24"/>
+                <w:szCs w:val="24"/>
+              </w:rPr>
+              <w:t xml:space="preserve"> a data do cadastro.</w:t>
+            </w:r>
+          </w:p>
+        </w:tc>
+      </w:tr>
+      <w:tr>
+        <w:trPr>
+          <w:trHeight w:val="165"/>
+        </w:trPr>
+        <w:tc>
+          <w:tcPr>
+            <w:tcW w:w="1809" w:type="dxa"/>
+            <w:shd w:val="clear" w:color="auto" w:fill="auto"/>
+          </w:tcPr>
+          <w:p>
+            <w:pPr>
+              <w:spacing w:line="360" w:lineRule="auto"/>
+              <w:jc w:val="both"/>
+              <w:rPr>
+                <w:rFonts w:ascii="Arial" w:hAnsi="Arial" w:cs="Arial"/>
+                <w:sz w:val="24"/>
+                <w:szCs w:val="24"/>
+              </w:rPr>
+            </w:pPr>
+            <w:r>
+              <w:rPr>
+                <w:rFonts w:ascii="Arial" w:hAnsi="Arial" w:cs="Arial"/>
+                <w:sz w:val="24"/>
+                <w:szCs w:val="24"/>
+              </w:rPr>
+              <w:t>Cpf</w:t>
+            </w:r>
+          </w:p>
+        </w:tc>
+        <w:tc>
+          <w:tcPr>
+            <w:tcW w:w="993" w:type="dxa"/>
+            <w:shd w:val="clear" w:color="auto" w:fill="auto"/>
+          </w:tcPr>
+          <w:p>
+            <w:pPr>
+              <w:spacing w:line="360" w:lineRule="auto"/>
+              <w:jc w:val="both"/>
+              <w:rPr>
+                <w:rFonts w:ascii="Arial" w:hAnsi="Arial" w:cs="Arial"/>
+                <w:sz w:val="24"/>
+                <w:szCs w:val="24"/>
+              </w:rPr>
+            </w:pPr>
+            <w:proofErr w:type="gramStart"/>
+            <w:r>
+              <w:rPr>
+                <w:rFonts w:ascii="Arial" w:hAnsi="Arial" w:cs="Arial"/>
+                <w:sz w:val="24"/>
+                <w:szCs w:val="24"/>
+              </w:rPr>
+              <w:t>string</w:t>
+            </w:r>
+            <w:proofErr w:type="gramEnd"/>
+          </w:p>
+        </w:tc>
+        <w:tc>
+          <w:tcPr>
+            <w:tcW w:w="6409" w:type="dxa"/>
+            <w:shd w:val="clear" w:color="auto" w:fill="auto"/>
+          </w:tcPr>
+          <w:p>
+            <w:pPr>
+              <w:spacing w:line="360" w:lineRule="auto"/>
+              <w:jc w:val="both"/>
+              <w:rPr>
+                <w:rFonts w:ascii="Arial" w:hAnsi="Arial" w:cs="Arial"/>
+                <w:sz w:val="24"/>
+                <w:szCs w:val="24"/>
+              </w:rPr>
+            </w:pPr>
+            <w:r>
+              <w:rPr>
+                <w:rFonts w:ascii="Arial" w:hAnsi="Arial" w:cs="Arial"/>
+                <w:sz w:val="24"/>
+                <w:szCs w:val="24"/>
+              </w:rPr>
+              <w:t>Atributo responsável por identificar o cpf da pessoa</w:t>
+            </w:r>
+          </w:p>
+        </w:tc>
+      </w:tr>
+      <w:tr>
+        <w:trPr>
+          <w:trHeight w:val="165"/>
+        </w:trPr>
+        <w:tc>
+          <w:tcPr>
+            <w:tcW w:w="1809" w:type="dxa"/>
+            <w:shd w:val="clear" w:color="auto" w:fill="auto"/>
+          </w:tcPr>
+          <w:p>
+            <w:pPr>
+              <w:spacing w:line="360" w:lineRule="auto"/>
+              <w:jc w:val="both"/>
+              <w:rPr>
+                <w:rFonts w:ascii="Arial" w:hAnsi="Arial" w:cs="Arial"/>
+                <w:sz w:val="24"/>
+                <w:szCs w:val="24"/>
+              </w:rPr>
+            </w:pPr>
+            <w:r>
+              <w:rPr>
+                <w:rFonts w:ascii="Arial" w:hAnsi="Arial" w:cs="Arial"/>
+                <w:sz w:val="24"/>
+                <w:szCs w:val="24"/>
+              </w:rPr>
+              <w:t>Crm</w:t>
+            </w:r>
+          </w:p>
+        </w:tc>
+        <w:tc>
+          <w:tcPr>
+            <w:tcW w:w="993" w:type="dxa"/>
+            <w:shd w:val="clear" w:color="auto" w:fill="auto"/>
+          </w:tcPr>
+          <w:p>
+            <w:pPr>
+              <w:spacing w:line="360" w:lineRule="auto"/>
+              <w:jc w:val="both"/>
+              <w:rPr>
+                <w:rFonts w:ascii="Arial" w:hAnsi="Arial" w:cs="Arial"/>
+                <w:sz w:val="24"/>
+                <w:szCs w:val="24"/>
+              </w:rPr>
+            </w:pPr>
+            <w:proofErr w:type="gramStart"/>
+            <w:r>
+              <w:rPr>
+                <w:rFonts w:ascii="Arial" w:hAnsi="Arial" w:cs="Arial"/>
+                <w:sz w:val="24"/>
+                <w:szCs w:val="24"/>
+              </w:rPr>
+              <w:t>string</w:t>
+            </w:r>
+            <w:proofErr w:type="gramEnd"/>
+          </w:p>
+        </w:tc>
+        <w:tc>
+          <w:tcPr>
+            <w:tcW w:w="6409" w:type="dxa"/>
+            <w:shd w:val="clear" w:color="auto" w:fill="auto"/>
+          </w:tcPr>
+          <w:p>
+            <w:pPr>
+              <w:spacing w:line="360" w:lineRule="auto"/>
+              <w:jc w:val="both"/>
+              <w:rPr>
+                <w:rFonts w:ascii="Arial" w:hAnsi="Arial" w:cs="Arial"/>
+                <w:sz w:val="24"/>
+                <w:szCs w:val="24"/>
+              </w:rPr>
+            </w:pPr>
+            <w:r>
+              <w:rPr>
+                <w:rFonts w:ascii="Arial" w:hAnsi="Arial" w:cs="Arial"/>
+                <w:sz w:val="24"/>
+                <w:szCs w:val="24"/>
+              </w:rPr>
+              <w:t>Atributo responsável por identificar o crm, quando a pessoa for do tipo M</w:t>
+            </w:r>
+            <w:r>
+              <w:rPr>
+                <w:rFonts w:ascii="Arial" w:hAnsi="Arial" w:cs="Arial"/>
+                <w:sz w:val="24"/>
+                <w:szCs w:val="24"/>
+              </w:rPr>
+              <w:t>édico.</w:t>
+            </w:r>
+          </w:p>
+        </w:tc>
+      </w:tr>
+      <w:tr>
+        <w:trPr>
+          <w:trHeight w:val="165"/>
+        </w:trPr>
+        <w:tc>
+          <w:tcPr>
+            <w:tcW w:w="1809" w:type="dxa"/>
+            <w:shd w:val="clear" w:color="auto" w:fill="auto"/>
+          </w:tcPr>
+          <w:p>
+            <w:pPr>
+              <w:spacing w:line="360" w:lineRule="auto"/>
+              <w:jc w:val="both"/>
+              <w:rPr>
+                <w:rFonts w:ascii="Arial" w:hAnsi="Arial" w:cs="Arial"/>
+                <w:sz w:val="24"/>
+                <w:szCs w:val="24"/>
+              </w:rPr>
+            </w:pPr>
+            <w:r>
+              <w:rPr>
+                <w:rFonts w:ascii="Arial" w:hAnsi="Arial" w:cs="Arial"/>
+                <w:sz w:val="24"/>
+                <w:szCs w:val="24"/>
+              </w:rPr>
+              <w:lastRenderedPageBreak/>
+              <w:t>Cns</w:t>
+            </w:r>
+          </w:p>
+        </w:tc>
+        <w:tc>
+          <w:tcPr>
+            <w:tcW w:w="993" w:type="dxa"/>
+            <w:shd w:val="clear" w:color="auto" w:fill="auto"/>
+          </w:tcPr>
+          <w:p>
+            <w:pPr>
+              <w:spacing w:line="360" w:lineRule="auto"/>
+              <w:jc w:val="both"/>
+              <w:rPr>
+                <w:rFonts w:ascii="Arial" w:hAnsi="Arial" w:cs="Arial"/>
+                <w:sz w:val="24"/>
+                <w:szCs w:val="24"/>
+              </w:rPr>
+            </w:pPr>
+            <w:proofErr w:type="gramStart"/>
+            <w:r>
+              <w:rPr>
+                <w:rFonts w:ascii="Arial" w:hAnsi="Arial" w:cs="Arial"/>
+                <w:sz w:val="24"/>
+                <w:szCs w:val="24"/>
+              </w:rPr>
+              <w:t>string</w:t>
+            </w:r>
+            <w:proofErr w:type="gramEnd"/>
+          </w:p>
+        </w:tc>
+        <w:tc>
+          <w:tcPr>
+            <w:tcW w:w="6409" w:type="dxa"/>
+            <w:shd w:val="clear" w:color="auto" w:fill="auto"/>
+          </w:tcPr>
+          <w:p>
+            <w:pPr>
+              <w:spacing w:line="360" w:lineRule="auto"/>
+              <w:jc w:val="both"/>
+              <w:rPr>
+                <w:rFonts w:ascii="Arial" w:hAnsi="Arial" w:cs="Arial"/>
+                <w:sz w:val="24"/>
+                <w:szCs w:val="24"/>
+              </w:rPr>
+            </w:pPr>
+            <w:r>
+              <w:rPr>
+                <w:rFonts w:ascii="Arial" w:hAnsi="Arial" w:cs="Arial"/>
+                <w:sz w:val="24"/>
+                <w:szCs w:val="24"/>
+              </w:rPr>
+              <w:t>Atributo responsável por identificar o cartão SUS da pessoa.</w:t>
+            </w:r>
+          </w:p>
+        </w:tc>
+      </w:tr>
+      <w:tr>
+        <w:trPr>
+          <w:trHeight w:val="165"/>
+        </w:trPr>
+        <w:tc>
+          <w:tcPr>
+            <w:tcW w:w="1809" w:type="dxa"/>
+            <w:shd w:val="clear" w:color="auto" w:fill="auto"/>
+          </w:tcPr>
+          <w:p>
+            <w:pPr>
+              <w:spacing w:line="360" w:lineRule="auto"/>
+              <w:jc w:val="both"/>
+              <w:rPr>
+                <w:rFonts w:ascii="Arial" w:hAnsi="Arial" w:cs="Arial"/>
+                <w:sz w:val="24"/>
+                <w:szCs w:val="24"/>
+              </w:rPr>
+            </w:pPr>
+            <w:r>
+              <w:rPr>
+                <w:rFonts w:ascii="Arial" w:hAnsi="Arial" w:cs="Arial"/>
+                <w:sz w:val="24"/>
+                <w:szCs w:val="24"/>
+              </w:rPr>
+              <w:t>Rg</w:t>
+            </w:r>
+          </w:p>
+        </w:tc>
+        <w:tc>
+          <w:tcPr>
+            <w:tcW w:w="993" w:type="dxa"/>
+            <w:shd w:val="clear" w:color="auto" w:fill="auto"/>
+          </w:tcPr>
+          <w:p>
+            <w:pPr>
+              <w:spacing w:line="360" w:lineRule="auto"/>
+              <w:jc w:val="both"/>
+              <w:rPr>
+                <w:rFonts w:ascii="Arial" w:hAnsi="Arial" w:cs="Arial"/>
+                <w:sz w:val="24"/>
+                <w:szCs w:val="24"/>
+              </w:rPr>
+            </w:pPr>
+            <w:proofErr w:type="gramStart"/>
+            <w:r>
+              <w:rPr>
+                <w:rFonts w:ascii="Arial" w:hAnsi="Arial" w:cs="Arial"/>
+                <w:sz w:val="24"/>
+                <w:szCs w:val="24"/>
+              </w:rPr>
+              <w:t>string</w:t>
+            </w:r>
+            <w:proofErr w:type="gramEnd"/>
+          </w:p>
+        </w:tc>
+        <w:tc>
+          <w:tcPr>
+            <w:tcW w:w="6409" w:type="dxa"/>
+            <w:shd w:val="clear" w:color="auto" w:fill="auto"/>
+          </w:tcPr>
+          <w:p>
+            <w:pPr>
+              <w:spacing w:line="360" w:lineRule="auto"/>
+              <w:jc w:val="both"/>
+              <w:rPr>
+                <w:rFonts w:ascii="Arial" w:hAnsi="Arial" w:cs="Arial"/>
+                <w:sz w:val="24"/>
+                <w:szCs w:val="24"/>
+              </w:rPr>
+            </w:pPr>
+            <w:r>
+              <w:rPr>
+                <w:rFonts w:ascii="Arial" w:hAnsi="Arial" w:cs="Arial"/>
+                <w:sz w:val="24"/>
+                <w:szCs w:val="24"/>
+              </w:rPr>
+              <w:t>Atributo responsável por identificar o rg da pessoa.</w:t>
+            </w:r>
+          </w:p>
+        </w:tc>
+      </w:tr>
+      <w:tr>
+        <w:trPr>
+          <w:trHeight w:val="165"/>
+        </w:trPr>
+        <w:tc>
+          <w:tcPr>
+            <w:tcW w:w="1809" w:type="dxa"/>
+            <w:shd w:val="clear" w:color="auto" w:fill="auto"/>
+          </w:tcPr>
+          <w:p>
+            <w:pPr>
+              <w:spacing w:line="360" w:lineRule="auto"/>
+              <w:jc w:val="both"/>
+              <w:rPr>
+                <w:rFonts w:ascii="Arial" w:hAnsi="Arial" w:cs="Arial"/>
+                <w:sz w:val="24"/>
+                <w:szCs w:val="24"/>
+              </w:rPr>
+            </w:pPr>
+            <w:r>
+              <w:rPr>
+                <w:rFonts w:ascii="Arial" w:hAnsi="Arial" w:cs="Arial"/>
+                <w:sz w:val="24"/>
+                <w:szCs w:val="24"/>
+              </w:rPr>
+              <w:t>Orgaoemissor</w:t>
+            </w:r>
+          </w:p>
+        </w:tc>
+        <w:tc>
+          <w:tcPr>
+            <w:tcW w:w="993" w:type="dxa"/>
+            <w:shd w:val="clear" w:color="auto" w:fill="auto"/>
+          </w:tcPr>
+          <w:p>
+            <w:pPr>
+              <w:spacing w:line="360" w:lineRule="auto"/>
+              <w:jc w:val="both"/>
+              <w:rPr>
+                <w:rFonts w:ascii="Arial" w:hAnsi="Arial" w:cs="Arial"/>
+                <w:sz w:val="24"/>
+                <w:szCs w:val="24"/>
+              </w:rPr>
+            </w:pPr>
+            <w:proofErr w:type="gramStart"/>
+            <w:r>
+              <w:rPr>
+                <w:rFonts w:ascii="Arial" w:hAnsi="Arial" w:cs="Arial"/>
+                <w:sz w:val="24"/>
+                <w:szCs w:val="24"/>
+              </w:rPr>
+              <w:t>string</w:t>
+            </w:r>
+            <w:proofErr w:type="gramEnd"/>
+          </w:p>
+        </w:tc>
+        <w:tc>
+          <w:tcPr>
+            <w:tcW w:w="6409" w:type="dxa"/>
+            <w:shd w:val="clear" w:color="auto" w:fill="auto"/>
+          </w:tcPr>
+          <w:p>
+            <w:pPr>
+              <w:spacing w:line="360" w:lineRule="auto"/>
+              <w:jc w:val="both"/>
+              <w:rPr>
+                <w:rFonts w:ascii="Arial" w:hAnsi="Arial" w:cs="Arial"/>
+                <w:sz w:val="24"/>
+                <w:szCs w:val="24"/>
+              </w:rPr>
+            </w:pPr>
+            <w:r>
+              <w:rPr>
+                <w:rFonts w:ascii="Arial" w:hAnsi="Arial" w:cs="Arial"/>
+                <w:sz w:val="24"/>
+                <w:szCs w:val="24"/>
+              </w:rPr>
+              <w:t xml:space="preserve">Atributo responsável por </w:t>
+            </w:r>
+            <w:r>
+              <w:rPr>
+                <w:rFonts w:ascii="Arial" w:hAnsi="Arial" w:cs="Arial"/>
+                <w:sz w:val="24"/>
+                <w:szCs w:val="24"/>
+              </w:rPr>
+              <w:t>especificar</w:t>
+            </w:r>
+            <w:r>
+              <w:rPr>
+                <w:rFonts w:ascii="Arial" w:hAnsi="Arial" w:cs="Arial"/>
+                <w:sz w:val="24"/>
+                <w:szCs w:val="24"/>
+              </w:rPr>
+              <w:t xml:space="preserve"> o órgão emissor do rg cadastrado.</w:t>
+            </w:r>
+          </w:p>
+        </w:tc>
+      </w:tr>
+      <w:tr>
+        <w:trPr>
+          <w:trHeight w:val="165"/>
+        </w:trPr>
+        <w:tc>
+          <w:tcPr>
+            <w:tcW w:w="1809" w:type="dxa"/>
+            <w:shd w:val="clear" w:color="auto" w:fill="auto"/>
+          </w:tcPr>
+          <w:p>
+            <w:pPr>
+              <w:spacing w:line="360" w:lineRule="auto"/>
+              <w:jc w:val="both"/>
+              <w:rPr>
+                <w:rFonts w:ascii="Arial" w:hAnsi="Arial" w:cs="Arial"/>
+                <w:sz w:val="24"/>
+                <w:szCs w:val="24"/>
+              </w:rPr>
+            </w:pPr>
+            <w:r>
+              <w:rPr>
+                <w:rFonts w:ascii="Arial" w:hAnsi="Arial" w:cs="Arial"/>
+                <w:sz w:val="24"/>
+                <w:szCs w:val="24"/>
+              </w:rPr>
+              <w:t>Dt_Emissao</w:t>
+            </w:r>
+          </w:p>
+        </w:tc>
+        <w:tc>
+          <w:tcPr>
+            <w:tcW w:w="993" w:type="dxa"/>
+            <w:shd w:val="clear" w:color="auto" w:fill="auto"/>
+          </w:tcPr>
+          <w:p>
+            <w:pPr>
+              <w:spacing w:line="360" w:lineRule="auto"/>
+              <w:jc w:val="both"/>
+              <w:rPr>
+                <w:rFonts w:ascii="Arial" w:hAnsi="Arial" w:cs="Arial"/>
+                <w:sz w:val="24"/>
+                <w:szCs w:val="24"/>
+              </w:rPr>
+            </w:pPr>
+            <w:proofErr w:type="gramStart"/>
+            <w:r>
+              <w:rPr>
+                <w:rFonts w:ascii="Arial" w:hAnsi="Arial" w:cs="Arial"/>
+                <w:sz w:val="24"/>
+                <w:szCs w:val="24"/>
+              </w:rPr>
+              <w:t>date</w:t>
+            </w:r>
+            <w:proofErr w:type="gramEnd"/>
+          </w:p>
+        </w:tc>
+        <w:tc>
+          <w:tcPr>
+            <w:tcW w:w="6409" w:type="dxa"/>
+            <w:shd w:val="clear" w:color="auto" w:fill="auto"/>
+          </w:tcPr>
+          <w:p>
+            <w:pPr>
+              <w:spacing w:line="360" w:lineRule="auto"/>
+              <w:jc w:val="both"/>
+              <w:rPr>
+                <w:rFonts w:ascii="Arial" w:hAnsi="Arial" w:cs="Arial"/>
+                <w:sz w:val="24"/>
+                <w:szCs w:val="24"/>
+              </w:rPr>
+            </w:pPr>
+            <w:r>
+              <w:rPr>
+                <w:rFonts w:ascii="Arial" w:hAnsi="Arial" w:cs="Arial"/>
+                <w:sz w:val="24"/>
+                <w:szCs w:val="24"/>
+              </w:rPr>
+              <w:t xml:space="preserve">Atributo responsável por </w:t>
+            </w:r>
+            <w:r>
+              <w:rPr>
+                <w:rFonts w:ascii="Arial" w:hAnsi="Arial" w:cs="Arial"/>
+                <w:sz w:val="24"/>
+                <w:szCs w:val="24"/>
+              </w:rPr>
+              <w:t>receber</w:t>
+            </w:r>
+            <w:r>
+              <w:rPr>
+                <w:rFonts w:ascii="Arial" w:hAnsi="Arial" w:cs="Arial"/>
+                <w:sz w:val="24"/>
+                <w:szCs w:val="24"/>
+              </w:rPr>
+              <w:t xml:space="preserve"> a data de emissão do rg.</w:t>
+            </w:r>
+          </w:p>
+        </w:tc>
+      </w:tr>
+      <w:tr>
+        <w:trPr>
+          <w:trHeight w:val="165"/>
+        </w:trPr>
+        <w:tc>
+          <w:tcPr>
+            <w:tcW w:w="1809" w:type="dxa"/>
+            <w:shd w:val="clear" w:color="auto" w:fill="auto"/>
+          </w:tcPr>
+          <w:p>
+            <w:pPr>
+              <w:spacing w:line="360" w:lineRule="auto"/>
+              <w:jc w:val="both"/>
+              <w:rPr>
+                <w:rFonts w:ascii="Arial" w:hAnsi="Arial" w:cs="Arial"/>
+                <w:sz w:val="24"/>
+                <w:szCs w:val="24"/>
+              </w:rPr>
+            </w:pPr>
+            <w:r>
+              <w:rPr>
+                <w:rFonts w:ascii="Arial" w:hAnsi="Arial" w:cs="Arial"/>
+                <w:sz w:val="24"/>
+                <w:szCs w:val="24"/>
+              </w:rPr>
+              <w:t>Nome</w:t>
+            </w:r>
+          </w:p>
+        </w:tc>
+        <w:tc>
+          <w:tcPr>
+            <w:tcW w:w="993" w:type="dxa"/>
+            <w:shd w:val="clear" w:color="auto" w:fill="auto"/>
+          </w:tcPr>
+          <w:p>
+            <w:pPr>
+              <w:spacing w:line="360" w:lineRule="auto"/>
+              <w:jc w:val="both"/>
+              <w:rPr>
+                <w:rFonts w:ascii="Arial" w:hAnsi="Arial" w:cs="Arial"/>
+                <w:sz w:val="24"/>
+                <w:szCs w:val="24"/>
+              </w:rPr>
+            </w:pPr>
+            <w:proofErr w:type="gramStart"/>
+            <w:r>
+              <w:rPr>
+                <w:rFonts w:ascii="Arial" w:hAnsi="Arial" w:cs="Arial"/>
+                <w:sz w:val="24"/>
+                <w:szCs w:val="24"/>
+              </w:rPr>
+              <w:t>string</w:t>
+            </w:r>
+            <w:proofErr w:type="gramEnd"/>
+          </w:p>
+        </w:tc>
+        <w:tc>
+          <w:tcPr>
+            <w:tcW w:w="6409" w:type="dxa"/>
+            <w:shd w:val="clear" w:color="auto" w:fill="auto"/>
+          </w:tcPr>
+          <w:p>
+            <w:pPr>
+              <w:spacing w:line="360" w:lineRule="auto"/>
+              <w:jc w:val="both"/>
+              <w:rPr>
+                <w:rFonts w:ascii="Arial" w:hAnsi="Arial" w:cs="Arial"/>
+                <w:sz w:val="24"/>
+                <w:szCs w:val="24"/>
+              </w:rPr>
+            </w:pPr>
+            <w:r>
+              <w:rPr>
+                <w:rFonts w:ascii="Arial" w:hAnsi="Arial" w:cs="Arial"/>
+                <w:sz w:val="24"/>
+                <w:szCs w:val="24"/>
+              </w:rPr>
+              <w:t>Atributo responsável por identificar o nome da pessoa.</w:t>
+            </w:r>
+          </w:p>
+        </w:tc>
+      </w:tr>
+      <w:tr>
+        <w:trPr>
+          <w:trHeight w:val="165"/>
+        </w:trPr>
+        <w:tc>
+          <w:tcPr>
+            <w:tcW w:w="1809" w:type="dxa"/>
+            <w:shd w:val="clear" w:color="auto" w:fill="auto"/>
+          </w:tcPr>
+          <w:p>
+            <w:pPr>
+              <w:spacing w:line="360" w:lineRule="auto"/>
+              <w:jc w:val="both"/>
+              <w:rPr>
+                <w:rFonts w:ascii="Arial" w:hAnsi="Arial" w:cs="Arial"/>
+                <w:sz w:val="24"/>
+                <w:szCs w:val="24"/>
+              </w:rPr>
+            </w:pPr>
+            <w:r>
+              <w:rPr>
+                <w:rFonts w:ascii="Arial" w:hAnsi="Arial" w:cs="Arial"/>
+                <w:sz w:val="24"/>
+                <w:szCs w:val="24"/>
+              </w:rPr>
+              <w:t>Dt_Nascimento</w:t>
+            </w:r>
+          </w:p>
+        </w:tc>
+        <w:tc>
+          <w:tcPr>
+            <w:tcW w:w="993" w:type="dxa"/>
+            <w:shd w:val="clear" w:color="auto" w:fill="auto"/>
+          </w:tcPr>
+          <w:p>
+            <w:pPr>
+              <w:spacing w:line="360" w:lineRule="auto"/>
+              <w:jc w:val="both"/>
+              <w:rPr>
+                <w:rFonts w:ascii="Arial" w:hAnsi="Arial" w:cs="Arial"/>
+                <w:sz w:val="24"/>
+                <w:szCs w:val="24"/>
+              </w:rPr>
+            </w:pPr>
+            <w:proofErr w:type="gramStart"/>
+            <w:r>
+              <w:rPr>
+                <w:rFonts w:ascii="Arial" w:hAnsi="Arial" w:cs="Arial"/>
+                <w:sz w:val="24"/>
+                <w:szCs w:val="24"/>
+              </w:rPr>
+              <w:t>date</w:t>
+            </w:r>
+            <w:proofErr w:type="gramEnd"/>
+          </w:p>
+        </w:tc>
+        <w:tc>
+          <w:tcPr>
+            <w:tcW w:w="6409" w:type="dxa"/>
+            <w:shd w:val="clear" w:color="auto" w:fill="auto"/>
+          </w:tcPr>
+          <w:p>
+            <w:pPr>
+              <w:spacing w:line="360" w:lineRule="auto"/>
+              <w:jc w:val="both"/>
+              <w:rPr>
+                <w:rFonts w:ascii="Arial" w:hAnsi="Arial" w:cs="Arial"/>
+                <w:sz w:val="24"/>
+                <w:szCs w:val="24"/>
+              </w:rPr>
+            </w:pPr>
+            <w:r>
+              <w:rPr>
+                <w:rFonts w:ascii="Arial" w:hAnsi="Arial" w:cs="Arial"/>
+                <w:sz w:val="24"/>
+                <w:szCs w:val="24"/>
+              </w:rPr>
+              <w:t>Atributo responsável por identificar a data de nascimento da pessoa.</w:t>
+            </w:r>
+          </w:p>
+        </w:tc>
+      </w:tr>
+      <w:tr>
+        <w:trPr>
+          <w:trHeight w:val="165"/>
+        </w:trPr>
+        <w:tc>
+          <w:tcPr>
+            <w:tcW w:w="1809" w:type="dxa"/>
+            <w:shd w:val="clear" w:color="auto" w:fill="auto"/>
+          </w:tcPr>
+          <w:p>
+            <w:pPr>
+              <w:spacing w:line="360" w:lineRule="auto"/>
+              <w:jc w:val="both"/>
+              <w:rPr>
+                <w:rFonts w:ascii="Arial" w:hAnsi="Arial" w:cs="Arial"/>
+                <w:sz w:val="24"/>
+                <w:szCs w:val="24"/>
+              </w:rPr>
+            </w:pPr>
+            <w:r>
+              <w:rPr>
+                <w:rFonts w:ascii="Arial" w:hAnsi="Arial" w:cs="Arial"/>
+                <w:sz w:val="24"/>
+                <w:szCs w:val="24"/>
+              </w:rPr>
+              <w:t>Idade</w:t>
+            </w:r>
+          </w:p>
+        </w:tc>
+        <w:tc>
+          <w:tcPr>
+            <w:tcW w:w="993" w:type="dxa"/>
+            <w:shd w:val="clear" w:color="auto" w:fill="auto"/>
+          </w:tcPr>
+          <w:p>
+            <w:pPr>
+              <w:spacing w:line="360" w:lineRule="auto"/>
+              <w:jc w:val="both"/>
+              <w:rPr>
+                <w:rFonts w:ascii="Arial" w:hAnsi="Arial" w:cs="Arial"/>
+                <w:sz w:val="24"/>
+                <w:szCs w:val="24"/>
+              </w:rPr>
+            </w:pPr>
+            <w:proofErr w:type="gramStart"/>
+            <w:r>
+              <w:rPr>
+                <w:rFonts w:ascii="Arial" w:hAnsi="Arial" w:cs="Arial"/>
+                <w:sz w:val="24"/>
+                <w:szCs w:val="24"/>
+              </w:rPr>
+              <w:t>int</w:t>
+            </w:r>
+            <w:proofErr w:type="gramEnd"/>
+          </w:p>
+        </w:tc>
+        <w:tc>
+          <w:tcPr>
+            <w:tcW w:w="6409" w:type="dxa"/>
+            <w:shd w:val="clear" w:color="auto" w:fill="auto"/>
+          </w:tcPr>
+          <w:p>
+            <w:pPr>
+              <w:spacing w:line="360" w:lineRule="auto"/>
+              <w:jc w:val="both"/>
+              <w:rPr>
+                <w:rFonts w:ascii="Arial" w:hAnsi="Arial" w:cs="Arial"/>
+                <w:sz w:val="24"/>
+                <w:szCs w:val="24"/>
+              </w:rPr>
+            </w:pPr>
+            <w:r>
+              <w:rPr>
+                <w:rFonts w:ascii="Arial" w:hAnsi="Arial" w:cs="Arial"/>
+                <w:sz w:val="24"/>
+                <w:szCs w:val="24"/>
+              </w:rPr>
+              <w:t xml:space="preserve">Atributo responsável por </w:t>
+            </w:r>
+            <w:r>
+              <w:rPr>
+                <w:rFonts w:ascii="Arial" w:hAnsi="Arial" w:cs="Arial"/>
+                <w:sz w:val="24"/>
+                <w:szCs w:val="24"/>
+              </w:rPr>
+              <w:t>receber o resultado do cálculo da</w:t>
+            </w:r>
+            <w:r>
+              <w:rPr>
+                <w:rFonts w:ascii="Arial" w:hAnsi="Arial" w:cs="Arial"/>
+                <w:sz w:val="24"/>
+                <w:szCs w:val="24"/>
+              </w:rPr>
+              <w:t xml:space="preserve"> idade da pessoa.</w:t>
+            </w:r>
+          </w:p>
+        </w:tc>
+      </w:tr>
+      <w:tr>
+        <w:trPr>
+          <w:trHeight w:val="165"/>
+        </w:trPr>
+        <w:tc>
+          <w:tcPr>
+            <w:tcW w:w="1809" w:type="dxa"/>
+            <w:shd w:val="clear" w:color="auto" w:fill="auto"/>
+          </w:tcPr>
+          <w:p>
+            <w:pPr>
+              <w:spacing w:line="360" w:lineRule="auto"/>
+              <w:jc w:val="both"/>
+              <w:rPr>
+                <w:rFonts w:ascii="Arial" w:hAnsi="Arial" w:cs="Arial"/>
+                <w:sz w:val="24"/>
+                <w:szCs w:val="24"/>
+              </w:rPr>
+            </w:pPr>
+            <w:r>
+              <w:rPr>
+                <w:rFonts w:ascii="Arial" w:hAnsi="Arial" w:cs="Arial"/>
+                <w:sz w:val="24"/>
+                <w:szCs w:val="24"/>
+              </w:rPr>
+              <w:t>Email</w:t>
+            </w:r>
+          </w:p>
+        </w:tc>
+        <w:tc>
+          <w:tcPr>
+            <w:tcW w:w="993" w:type="dxa"/>
+            <w:shd w:val="clear" w:color="auto" w:fill="auto"/>
+          </w:tcPr>
+          <w:p>
+            <w:pPr>
+              <w:spacing w:line="360" w:lineRule="auto"/>
+              <w:jc w:val="both"/>
+              <w:rPr>
+                <w:rFonts w:ascii="Arial" w:hAnsi="Arial" w:cs="Arial"/>
+                <w:sz w:val="24"/>
+                <w:szCs w:val="24"/>
+              </w:rPr>
+            </w:pPr>
+            <w:proofErr w:type="gramStart"/>
+            <w:r>
+              <w:rPr>
+                <w:rFonts w:ascii="Arial" w:hAnsi="Arial" w:cs="Arial"/>
+                <w:sz w:val="24"/>
+                <w:szCs w:val="24"/>
+              </w:rPr>
+              <w:t>string</w:t>
+            </w:r>
+            <w:proofErr w:type="gramEnd"/>
+          </w:p>
+        </w:tc>
+        <w:tc>
+          <w:tcPr>
+            <w:tcW w:w="6409" w:type="dxa"/>
+            <w:shd w:val="clear" w:color="auto" w:fill="auto"/>
+          </w:tcPr>
+          <w:p>
+            <w:pPr>
+              <w:spacing w:line="360" w:lineRule="auto"/>
+              <w:jc w:val="both"/>
+              <w:rPr>
+                <w:rFonts w:ascii="Arial" w:hAnsi="Arial" w:cs="Arial"/>
+                <w:sz w:val="24"/>
+                <w:szCs w:val="24"/>
+              </w:rPr>
+            </w:pPr>
+            <w:r>
+              <w:rPr>
+                <w:rFonts w:ascii="Arial" w:hAnsi="Arial" w:cs="Arial"/>
+                <w:sz w:val="24"/>
+                <w:szCs w:val="24"/>
+              </w:rPr>
+              <w:t xml:space="preserve">Atributo </w:t>
+            </w:r>
+            <w:r>
+              <w:rPr>
+                <w:rFonts w:ascii="Arial" w:hAnsi="Arial" w:cs="Arial"/>
+                <w:sz w:val="24"/>
+                <w:szCs w:val="24"/>
+              </w:rPr>
+              <w:t>que recebe o</w:t>
+            </w:r>
+            <w:r>
+              <w:rPr>
+                <w:rFonts w:ascii="Arial" w:hAnsi="Arial" w:cs="Arial"/>
+                <w:sz w:val="24"/>
+                <w:szCs w:val="24"/>
+              </w:rPr>
+              <w:t xml:space="preserve"> e-mail da pessoa.</w:t>
+            </w:r>
+          </w:p>
+        </w:tc>
+      </w:tr>
+      <w:tr>
+        <w:trPr>
+          <w:trHeight w:val="165"/>
+        </w:trPr>
+        <w:tc>
+          <w:tcPr>
+            <w:tcW w:w="1809" w:type="dxa"/>
+            <w:shd w:val="clear" w:color="auto" w:fill="auto"/>
+          </w:tcPr>
+          <w:p>
+            <w:pPr>
+              <w:spacing w:line="360" w:lineRule="auto"/>
+              <w:jc w:val="both"/>
+              <w:rPr>
+                <w:rFonts w:ascii="Arial" w:hAnsi="Arial" w:cs="Arial"/>
+                <w:sz w:val="24"/>
+                <w:szCs w:val="24"/>
+              </w:rPr>
+            </w:pPr>
+            <w:r>
+              <w:rPr>
+                <w:rFonts w:ascii="Arial" w:hAnsi="Arial" w:cs="Arial"/>
+                <w:sz w:val="24"/>
+                <w:szCs w:val="24"/>
+              </w:rPr>
+              <w:t>Nome_Pai</w:t>
+            </w:r>
+          </w:p>
+        </w:tc>
+        <w:tc>
+          <w:tcPr>
+            <w:tcW w:w="993" w:type="dxa"/>
+            <w:shd w:val="clear" w:color="auto" w:fill="auto"/>
+          </w:tcPr>
+          <w:p>
+            <w:pPr>
+              <w:spacing w:line="360" w:lineRule="auto"/>
+              <w:jc w:val="both"/>
+              <w:rPr>
+                <w:rFonts w:ascii="Arial" w:hAnsi="Arial" w:cs="Arial"/>
+                <w:sz w:val="24"/>
+                <w:szCs w:val="24"/>
+              </w:rPr>
+            </w:pPr>
+            <w:proofErr w:type="gramStart"/>
+            <w:r>
+              <w:rPr>
+                <w:rFonts w:ascii="Arial" w:hAnsi="Arial" w:cs="Arial"/>
+                <w:sz w:val="24"/>
+                <w:szCs w:val="24"/>
+              </w:rPr>
+              <w:t>string</w:t>
+            </w:r>
+            <w:proofErr w:type="gramEnd"/>
+          </w:p>
+        </w:tc>
+        <w:tc>
+          <w:tcPr>
+            <w:tcW w:w="6409" w:type="dxa"/>
+            <w:shd w:val="clear" w:color="auto" w:fill="auto"/>
+          </w:tcPr>
+          <w:p>
+            <w:pPr>
+              <w:spacing w:line="360" w:lineRule="auto"/>
+              <w:jc w:val="both"/>
+              <w:rPr>
+                <w:rFonts w:ascii="Arial" w:hAnsi="Arial" w:cs="Arial"/>
+                <w:sz w:val="24"/>
+                <w:szCs w:val="24"/>
+              </w:rPr>
+            </w:pPr>
+            <w:r>
+              <w:rPr>
+                <w:rFonts w:ascii="Arial" w:hAnsi="Arial" w:cs="Arial"/>
+                <w:sz w:val="24"/>
+                <w:szCs w:val="24"/>
+              </w:rPr>
+              <w:t xml:space="preserve">Atributo responsável por </w:t>
+            </w:r>
+            <w:r>
+              <w:rPr>
+                <w:rFonts w:ascii="Arial" w:hAnsi="Arial" w:cs="Arial"/>
+                <w:sz w:val="24"/>
+                <w:szCs w:val="24"/>
+              </w:rPr>
+              <w:t>receber o</w:t>
+            </w:r>
+            <w:r>
+              <w:rPr>
+                <w:rFonts w:ascii="Arial" w:hAnsi="Arial" w:cs="Arial"/>
+                <w:sz w:val="24"/>
+                <w:szCs w:val="24"/>
+              </w:rPr>
+              <w:t xml:space="preserve"> nome do pai da pessoa.</w:t>
+            </w:r>
+          </w:p>
+        </w:tc>
+      </w:tr>
+      <w:tr>
+        <w:trPr>
+          <w:trHeight w:val="165"/>
+        </w:trPr>
+        <w:tc>
+          <w:tcPr>
+            <w:tcW w:w="1809" w:type="dxa"/>
+            <w:shd w:val="clear" w:color="auto" w:fill="auto"/>
+          </w:tcPr>
+          <w:p>
+            <w:pPr>
+              <w:spacing w:line="360" w:lineRule="auto"/>
+              <w:jc w:val="both"/>
+              <w:rPr>
+                <w:rFonts w:ascii="Arial" w:hAnsi="Arial" w:cs="Arial"/>
+                <w:sz w:val="24"/>
+                <w:szCs w:val="24"/>
+              </w:rPr>
+            </w:pPr>
+            <w:r>
+              <w:rPr>
+                <w:rFonts w:ascii="Arial" w:hAnsi="Arial" w:cs="Arial"/>
+                <w:sz w:val="24"/>
+                <w:szCs w:val="24"/>
+              </w:rPr>
+              <w:t>Nome_Mae</w:t>
+            </w:r>
+          </w:p>
+        </w:tc>
+        <w:tc>
+          <w:tcPr>
+            <w:tcW w:w="993" w:type="dxa"/>
+            <w:shd w:val="clear" w:color="auto" w:fill="auto"/>
+          </w:tcPr>
+          <w:p>
+            <w:pPr>
+              <w:spacing w:line="360" w:lineRule="auto"/>
+              <w:jc w:val="both"/>
+              <w:rPr>
+                <w:rFonts w:ascii="Arial" w:hAnsi="Arial" w:cs="Arial"/>
+                <w:sz w:val="24"/>
+                <w:szCs w:val="24"/>
+              </w:rPr>
+            </w:pPr>
+            <w:proofErr w:type="gramStart"/>
+            <w:r>
+              <w:rPr>
+                <w:rFonts w:ascii="Arial" w:hAnsi="Arial" w:cs="Arial"/>
+                <w:sz w:val="24"/>
+                <w:szCs w:val="24"/>
+              </w:rPr>
+              <w:t>string</w:t>
+            </w:r>
+            <w:proofErr w:type="gramEnd"/>
+          </w:p>
+        </w:tc>
+        <w:tc>
+          <w:tcPr>
+            <w:tcW w:w="6409" w:type="dxa"/>
+            <w:shd w:val="clear" w:color="auto" w:fill="auto"/>
+          </w:tcPr>
+          <w:p>
+            <w:pPr>
+              <w:spacing w:line="360" w:lineRule="auto"/>
+              <w:jc w:val="both"/>
+              <w:rPr>
+                <w:rFonts w:ascii="Arial" w:hAnsi="Arial" w:cs="Arial"/>
+                <w:sz w:val="24"/>
+                <w:szCs w:val="24"/>
+              </w:rPr>
+            </w:pPr>
+            <w:r>
+              <w:rPr>
+                <w:rFonts w:ascii="Arial" w:hAnsi="Arial" w:cs="Arial"/>
+                <w:sz w:val="24"/>
+                <w:szCs w:val="24"/>
+              </w:rPr>
+              <w:t>Atributo responsável por identificar o nome da mãe da pessoa.</w:t>
+            </w:r>
+          </w:p>
+        </w:tc>
+      </w:tr>
+      <w:tr>
+        <w:trPr>
+          <w:trHeight w:val="165"/>
+        </w:trPr>
+        <w:tc>
+          <w:tcPr>
+            <w:tcW w:w="1809" w:type="dxa"/>
+            <w:shd w:val="clear" w:color="auto" w:fill="auto"/>
+          </w:tcPr>
+          <w:p>
+            <w:pPr>
+              <w:spacing w:line="360" w:lineRule="auto"/>
+              <w:jc w:val="both"/>
+              <w:rPr>
+                <w:rFonts w:ascii="Arial" w:hAnsi="Arial" w:cs="Arial"/>
+                <w:sz w:val="24"/>
+                <w:szCs w:val="24"/>
+              </w:rPr>
+            </w:pPr>
+            <w:r>
+              <w:rPr>
+                <w:rFonts w:ascii="Arial" w:hAnsi="Arial" w:cs="Arial"/>
+                <w:sz w:val="24"/>
+                <w:szCs w:val="24"/>
+              </w:rPr>
+              <w:t>Tel</w:t>
+            </w:r>
+          </w:p>
+        </w:tc>
+        <w:tc>
+          <w:tcPr>
+            <w:tcW w:w="993" w:type="dxa"/>
+            <w:shd w:val="clear" w:color="auto" w:fill="auto"/>
+          </w:tcPr>
+          <w:p>
+            <w:pPr>
+              <w:spacing w:line="360" w:lineRule="auto"/>
+              <w:jc w:val="both"/>
+              <w:rPr>
+                <w:rFonts w:ascii="Arial" w:hAnsi="Arial" w:cs="Arial"/>
+                <w:sz w:val="24"/>
+                <w:szCs w:val="24"/>
+              </w:rPr>
+            </w:pPr>
+            <w:proofErr w:type="gramStart"/>
+            <w:r>
+              <w:rPr>
+                <w:rFonts w:ascii="Arial" w:hAnsi="Arial" w:cs="Arial"/>
+                <w:sz w:val="24"/>
+                <w:szCs w:val="24"/>
+              </w:rPr>
+              <w:t>string</w:t>
+            </w:r>
+            <w:proofErr w:type="gramEnd"/>
+          </w:p>
+        </w:tc>
+        <w:tc>
+          <w:tcPr>
+            <w:tcW w:w="6409" w:type="dxa"/>
+            <w:shd w:val="clear" w:color="auto" w:fill="auto"/>
+          </w:tcPr>
+          <w:p>
+            <w:pPr>
+              <w:spacing w:line="360" w:lineRule="auto"/>
+              <w:jc w:val="both"/>
+              <w:rPr>
+                <w:rFonts w:ascii="Arial" w:hAnsi="Arial" w:cs="Arial"/>
+                <w:sz w:val="24"/>
+                <w:szCs w:val="24"/>
+              </w:rPr>
+            </w:pPr>
+            <w:r>
+              <w:rPr>
+                <w:rFonts w:ascii="Arial" w:hAnsi="Arial" w:cs="Arial"/>
+                <w:sz w:val="24"/>
+                <w:szCs w:val="24"/>
+              </w:rPr>
+              <w:t xml:space="preserve">Atributo responsável por </w:t>
+            </w:r>
+            <w:r>
+              <w:rPr>
+                <w:rFonts w:ascii="Arial" w:hAnsi="Arial" w:cs="Arial"/>
+                <w:sz w:val="24"/>
+                <w:szCs w:val="24"/>
+              </w:rPr>
+              <w:t xml:space="preserve">receber </w:t>
+            </w:r>
+            <w:r>
+              <w:rPr>
+                <w:rFonts w:ascii="Arial" w:hAnsi="Arial" w:cs="Arial"/>
+                <w:sz w:val="24"/>
+                <w:szCs w:val="24"/>
+              </w:rPr>
+              <w:t>o telefone da pessoa</w:t>
+            </w:r>
+          </w:p>
+        </w:tc>
+      </w:tr>
+      <w:tr>
+        <w:trPr>
+          <w:trHeight w:val="165"/>
+        </w:trPr>
+        <w:tc>
+          <w:tcPr>
+            <w:tcW w:w="1809" w:type="dxa"/>
+            <w:shd w:val="clear" w:color="auto" w:fill="auto"/>
+          </w:tcPr>
+          <w:p>
+            <w:pPr>
+              <w:spacing w:line="360" w:lineRule="auto"/>
+              <w:jc w:val="both"/>
+              <w:rPr>
+                <w:rFonts w:ascii="Arial" w:hAnsi="Arial" w:cs="Arial"/>
+                <w:sz w:val="24"/>
+                <w:szCs w:val="24"/>
+              </w:rPr>
+            </w:pPr>
+            <w:r>
+              <w:rPr>
+                <w:rFonts w:ascii="Arial" w:hAnsi="Arial" w:cs="Arial"/>
+                <w:sz w:val="24"/>
+                <w:szCs w:val="24"/>
+              </w:rPr>
+              <w:t>Cel</w:t>
+            </w:r>
+          </w:p>
+        </w:tc>
+        <w:tc>
+          <w:tcPr>
+            <w:tcW w:w="993" w:type="dxa"/>
+            <w:shd w:val="clear" w:color="auto" w:fill="auto"/>
+          </w:tcPr>
+          <w:p>
+            <w:pPr>
+              <w:spacing w:line="360" w:lineRule="auto"/>
+              <w:jc w:val="both"/>
+              <w:rPr>
+                <w:rFonts w:ascii="Arial" w:hAnsi="Arial" w:cs="Arial"/>
+                <w:sz w:val="24"/>
+                <w:szCs w:val="24"/>
+              </w:rPr>
+            </w:pPr>
+            <w:proofErr w:type="gramStart"/>
+            <w:r>
+              <w:rPr>
+                <w:rFonts w:ascii="Arial" w:hAnsi="Arial" w:cs="Arial"/>
+                <w:sz w:val="24"/>
+                <w:szCs w:val="24"/>
+              </w:rPr>
+              <w:t>string</w:t>
+            </w:r>
+            <w:proofErr w:type="gramEnd"/>
+          </w:p>
+        </w:tc>
+        <w:tc>
+          <w:tcPr>
+            <w:tcW w:w="6409" w:type="dxa"/>
+            <w:shd w:val="clear" w:color="auto" w:fill="auto"/>
+          </w:tcPr>
+          <w:p>
+            <w:pPr>
+              <w:spacing w:line="360" w:lineRule="auto"/>
+              <w:jc w:val="both"/>
+              <w:rPr>
+                <w:rFonts w:ascii="Arial" w:hAnsi="Arial" w:cs="Arial"/>
+                <w:sz w:val="24"/>
+                <w:szCs w:val="24"/>
+              </w:rPr>
+            </w:pPr>
+            <w:r>
+              <w:rPr>
+                <w:rFonts w:ascii="Arial" w:hAnsi="Arial" w:cs="Arial"/>
+                <w:sz w:val="24"/>
+                <w:szCs w:val="24"/>
+              </w:rPr>
+              <w:t>Atributo que especifica o celular cadastrado para pessoa.</w:t>
+            </w:r>
+          </w:p>
+        </w:tc>
+      </w:tr>
+      <w:tr>
+        <w:trPr>
+          <w:trHeight w:val="165"/>
+        </w:trPr>
+        <w:tc>
+          <w:tcPr>
+            <w:tcW w:w="1809" w:type="dxa"/>
+            <w:shd w:val="clear" w:color="auto" w:fill="auto"/>
+          </w:tcPr>
+          <w:p>
+            <w:pPr>
+              <w:spacing w:line="360" w:lineRule="auto"/>
+              <w:jc w:val="both"/>
+              <w:rPr>
+                <w:rFonts w:ascii="Arial" w:hAnsi="Arial" w:cs="Arial"/>
+                <w:sz w:val="24"/>
+                <w:szCs w:val="24"/>
+              </w:rPr>
+            </w:pPr>
+          </w:p>
+        </w:tc>
+        <w:tc>
+          <w:tcPr>
+            <w:tcW w:w="993" w:type="dxa"/>
+            <w:shd w:val="clear" w:color="auto" w:fill="auto"/>
+          </w:tcPr>
+          <w:p>
+            <w:pPr>
+              <w:spacing w:line="360" w:lineRule="auto"/>
+              <w:jc w:val="both"/>
+              <w:rPr>
+                <w:rFonts w:ascii="Arial" w:hAnsi="Arial" w:cs="Arial"/>
+                <w:sz w:val="24"/>
+                <w:szCs w:val="24"/>
+              </w:rPr>
+            </w:pPr>
+          </w:p>
+        </w:tc>
+        <w:tc>
+          <w:tcPr>
+            <w:tcW w:w="6409" w:type="dxa"/>
+            <w:shd w:val="clear" w:color="auto" w:fill="auto"/>
+          </w:tcPr>
+          <w:p>
+            <w:pPr>
+              <w:spacing w:line="360" w:lineRule="auto"/>
+              <w:jc w:val="both"/>
+              <w:rPr>
+                <w:rFonts w:ascii="Arial" w:hAnsi="Arial" w:cs="Arial"/>
+                <w:sz w:val="24"/>
+                <w:szCs w:val="24"/>
+              </w:rPr>
+            </w:pPr>
+          </w:p>
+        </w:tc>
+      </w:tr>
+    </w:tbl>
+    <w:p>
+      <w:pPr>
+        <w:spacing w:line="360" w:lineRule="auto"/>
+        <w:ind w:firstLine="709"/>
+        <w:jc w:val="both"/>
+        <w:rPr>
+          <w:rFonts w:ascii="Arial" w:hAnsi="Arial" w:cs="Arial"/>
+          <w:sz w:val="24"/>
+          <w:szCs w:val="24"/>
+        </w:rPr>
+      </w:pPr>
+    </w:p>
+    <w:p>
+      <w:pPr>
+        <w:pStyle w:val="Ttulo1"/>
+        <w:jc w:val="both"/>
+        <w:rPr>
+          <w:rFonts w:ascii="Arial" w:hAnsi="Arial" w:cs="Arial"/>
+          <w:color w:val="auto"/>
+          <w:sz w:val="24"/>
+          <w:szCs w:val="24"/>
+        </w:rPr>
+      </w:pPr>
+      <w:bookmarkStart w:id="24" w:name="_Toc447048719"/>
+      <w:r>
+        <w:rPr>
+          <w:rFonts w:ascii="Arial" w:hAnsi="Arial" w:cs="Arial"/>
+          <w:color w:val="auto"/>
+          <w:sz w:val="24"/>
+          <w:szCs w:val="24"/>
+        </w:rPr>
+        <w:t>3.3 BANCO DE DADOS</w:t>
+      </w:r>
+      <w:bookmarkEnd w:id="24"/>
+    </w:p>
+    <w:p/>
     <w:p>
       <w:pPr>
         <w:pStyle w:val="Ttulo1"/>
@@ -21804,7 +24703,7 @@
           <w:szCs w:val="24"/>
         </w:rPr>
       </w:pPr>
-      <w:bookmarkStart w:id="23" w:name="_Toc447048718"/>
+      <w:bookmarkStart w:id="25" w:name="_Toc447048720"/>
       <w:r>
         <w:rPr>
           <w:rFonts w:ascii="Arial" w:hAnsi="Arial" w:cs="Arial"/>
@@ -21821,9 +24720,18 @@
           <w:sz w:val="24"/>
           <w:szCs w:val="24"/>
         </w:rPr>
-        <w:t>.2.4 Diagrama de Classe</w:t>
-      </w:r>
-      <w:bookmarkEnd w:id="23"/>
+        <w:t xml:space="preserve">.2.5 Diagrama </w:t>
+      </w:r>
+      <w:r>
+        <w:rPr>
+          <w:rFonts w:ascii="Arial" w:hAnsi="Arial" w:cs="Arial"/>
+          <w:color w:val="000000" w:themeColor="text1"/>
+          <w:sz w:val="24"/>
+          <w:szCs w:val="24"/>
+        </w:rPr>
+        <w:t>Relacional</w:t>
+      </w:r>
+      <w:bookmarkEnd w:id="25"/>
     </w:p>
     <w:p>
       <w:pPr>
@@ -21847,28 +24755,49 @@
     </w:p>
     <w:p>
       <w:pPr>
-        <w:pStyle w:val="Ttulo1"/>
+        <w:spacing w:line="360" w:lineRule="auto"/>
+        <w:ind w:left="709"/>
         <w:jc w:val="both"/>
         <w:rPr>
           <w:rFonts w:ascii="Arial" w:hAnsi="Arial" w:cs="Arial"/>
-          <w:color w:val="auto"/>
-          <w:sz w:val="24"/>
-          <w:szCs w:val="24"/>
-        </w:rPr>
-      </w:pPr>
-      <w:bookmarkStart w:id="24" w:name="_Toc447048719"/>
-      <w:r>
-        <w:rPr>
-          <w:rFonts w:ascii="Arial" w:hAnsi="Arial" w:cs="Arial"/>
-          <w:color w:val="auto"/>
-          <w:sz w:val="24"/>
-          <w:szCs w:val="24"/>
-        </w:rPr>
-        <w:t>3.3 BANCO DE DADOS</w:t>
-      </w:r>
-      <w:bookmarkEnd w:id="24"/>
-    </w:p>
-    <w:p/>
+          <w:sz w:val="24"/>
+          <w:szCs w:val="24"/>
+        </w:rPr>
+      </w:pPr>
+    </w:p>
+    <w:p>
+      <w:pPr>
+        <w:spacing w:line="360" w:lineRule="auto"/>
+        <w:jc w:val="both"/>
+        <w:rPr>
+          <w:rFonts w:ascii="Arial" w:hAnsi="Arial" w:cs="Arial"/>
+          <w:sz w:val="24"/>
+          <w:szCs w:val="24"/>
+        </w:rPr>
+      </w:pPr>
+    </w:p>
+    <w:p>
+      <w:pPr>
+        <w:spacing w:line="360" w:lineRule="auto"/>
+        <w:rPr>
+          <w:rFonts w:ascii="Arial" w:eastAsiaTheme="majorEastAsia" w:hAnsi="Arial" w:cs="Arial"/>
+          <w:b/>
+          <w:bCs/>
+          <w:color w:val="000000" w:themeColor="text1"/>
+          <w:sz w:val="24"/>
+          <w:szCs w:val="24"/>
+        </w:rPr>
+      </w:pPr>
+      <w:r>
+        <w:rPr>
+          <w:rFonts w:ascii="Arial" w:hAnsi="Arial" w:cs="Arial"/>
+          <w:color w:val="000000" w:themeColor="text1"/>
+          <w:sz w:val="24"/>
+          <w:szCs w:val="24"/>
+        </w:rPr>
+        <w:br w:type="page"/>
+      </w:r>
+    </w:p>
     <w:p>
       <w:pPr>
         <w:pStyle w:val="Ttulo1"/>
@@ -21881,7 +24810,8 @@
           <w:szCs w:val="24"/>
         </w:rPr>
       </w:pPr>
-      <w:bookmarkStart w:id="25" w:name="_Toc447048720"/>
+      <w:bookmarkStart w:id="26" w:name="_Toc447048721"/>
+      <w:proofErr w:type="gramStart"/>
       <w:r>
         <w:rPr>
           <w:rFonts w:ascii="Arial" w:hAnsi="Arial" w:cs="Arial"/>
@@ -21889,7 +24819,8 @@
           <w:sz w:val="24"/>
           <w:szCs w:val="24"/>
         </w:rPr>
-        <w:t>3</w:t>
+        <w:lastRenderedPageBreak/>
+        <w:t>4</w:t>
       </w:r>
       <w:r>
         <w:rPr>
@@ -21898,7 +24829,7 @@
           <w:sz w:val="24"/>
           <w:szCs w:val="24"/>
         </w:rPr>
-        <w:t xml:space="preserve">.2.5 Diagrama </w:t>
+        <w:t xml:space="preserve"> </w:t>
       </w:r>
       <w:r>
         <w:rPr>
@@ -21907,9 +24838,10 @@
           <w:sz w:val="24"/>
           <w:szCs w:val="24"/>
         </w:rPr>
-        <w:t>Relacional</w:t>
-      </w:r>
-      <w:bookmarkEnd w:id="25"/>
+        <w:t>IMPLEMENTAÇÃO</w:t>
+      </w:r>
+      <w:bookmarkEnd w:id="26"/>
+      <w:proofErr w:type="gramEnd"/>
     </w:p>
     <w:p>
       <w:pPr>
@@ -21933,28 +24865,6 @@
     </w:p>
     <w:p>
       <w:pPr>
-        <w:spacing w:line="360" w:lineRule="auto"/>
-        <w:rPr>
-          <w:rFonts w:ascii="Arial" w:eastAsiaTheme="majorEastAsia" w:hAnsi="Arial" w:cs="Arial"/>
-          <w:b/>
-          <w:bCs/>
-          <w:color w:val="000000" w:themeColor="text1"/>
-          <w:sz w:val="24"/>
-          <w:szCs w:val="24"/>
-        </w:rPr>
-      </w:pPr>
-      <w:r>
-        <w:rPr>
-          <w:rFonts w:ascii="Arial" w:hAnsi="Arial" w:cs="Arial"/>
-          <w:color w:val="000000" w:themeColor="text1"/>
-          <w:sz w:val="24"/>
-          <w:szCs w:val="24"/>
-        </w:rPr>
-        <w:br w:type="page"/>
-      </w:r>
-    </w:p>
-    <w:p>
-      <w:pPr>
         <w:pStyle w:val="Ttulo1"/>
         <w:spacing w:before="0" w:line="360" w:lineRule="auto"/>
         <w:jc w:val="both"/>
@@ -21965,7 +24875,7 @@
           <w:szCs w:val="24"/>
         </w:rPr>
       </w:pPr>
-      <w:bookmarkStart w:id="26" w:name="_Toc447048721"/>
+      <w:bookmarkStart w:id="27" w:name="_Toc447048722"/>
       <w:r>
         <w:rPr>
           <w:rFonts w:ascii="Arial" w:hAnsi="Arial" w:cs="Arial"/>
@@ -21973,7 +24883,6 @@
           <w:sz w:val="24"/>
           <w:szCs w:val="24"/>
         </w:rPr>
-        <w:lastRenderedPageBreak/>
         <w:t>4</w:t>
       </w:r>
       <w:r>
@@ -21983,7 +24892,7 @@
           <w:sz w:val="24"/>
           <w:szCs w:val="24"/>
         </w:rPr>
-        <w:t xml:space="preserve"> </w:t>
+        <w:t xml:space="preserve">.1 </w:t>
       </w:r>
       <w:r>
         <w:rPr>
@@ -21992,9 +24901,18 @@
           <w:sz w:val="24"/>
           <w:szCs w:val="24"/>
         </w:rPr>
-        <w:t>IMPLEMENTAÇÃO</w:t>
-      </w:r>
-      <w:bookmarkEnd w:id="26"/>
+        <w:t>C</w:t>
+      </w:r>
+      <w:r>
+        <w:rPr>
+          <w:rFonts w:ascii="Arial" w:hAnsi="Arial" w:cs="Arial"/>
+          <w:color w:val="000000" w:themeColor="text1"/>
+          <w:sz w:val="24"/>
+          <w:szCs w:val="24"/>
+        </w:rPr>
+        <w:t>AMADA DE APRESENTAÇÃO</w:t>
+      </w:r>
+      <w:bookmarkEnd w:id="27"/>
     </w:p>
     <w:p>
       <w:pPr>
@@ -22028,7 +24946,7 @@
           <w:szCs w:val="24"/>
         </w:rPr>
       </w:pPr>
-      <w:bookmarkStart w:id="27" w:name="_Toc447048722"/>
+      <w:bookmarkStart w:id="28" w:name="_Toc447048723"/>
       <w:r>
         <w:rPr>
           <w:rFonts w:ascii="Arial" w:hAnsi="Arial" w:cs="Arial"/>
@@ -22045,7 +24963,7 @@
           <w:sz w:val="24"/>
           <w:szCs w:val="24"/>
         </w:rPr>
-        <w:t xml:space="preserve">.1 </w:t>
+        <w:t>.2 C</w:t>
       </w:r>
       <w:r>
         <w:rPr>
@@ -22054,18 +24972,9 @@
           <w:sz w:val="24"/>
           <w:szCs w:val="24"/>
         </w:rPr>
-        <w:t>C</w:t>
-      </w:r>
-      <w:r>
-        <w:rPr>
-          <w:rFonts w:ascii="Arial" w:hAnsi="Arial" w:cs="Arial"/>
-          <w:color w:val="000000" w:themeColor="text1"/>
-          <w:sz w:val="24"/>
-          <w:szCs w:val="24"/>
-        </w:rPr>
-        <w:t>AMADA DE APRESENTAÇÃO</w:t>
-      </w:r>
-      <w:bookmarkEnd w:id="27"/>
+        <w:t>AMADA DE CODIFICAÇÃO DE CLASSES</w:t>
+      </w:r>
+      <w:bookmarkEnd w:id="28"/>
     </w:p>
     <w:p>
       <w:pPr>
@@ -22099,7 +25008,8 @@
           <w:szCs w:val="24"/>
         </w:rPr>
       </w:pPr>
-      <w:bookmarkStart w:id="28" w:name="_Toc447048723"/>
+      <w:bookmarkStart w:id="29" w:name="_Toc447048724"/>
+      <w:proofErr w:type="gramStart"/>
       <w:r>
         <w:rPr>
           <w:rFonts w:ascii="Arial" w:hAnsi="Arial" w:cs="Arial"/>
@@ -22116,7 +25026,7 @@
           <w:sz w:val="24"/>
           <w:szCs w:val="24"/>
         </w:rPr>
-        <w:t>.2 C</w:t>
+        <w:t>.3 T</w:t>
       </w:r>
       <w:r>
         <w:rPr>
@@ -22125,9 +25035,10 @@
           <w:sz w:val="24"/>
           <w:szCs w:val="24"/>
         </w:rPr>
-        <w:t>AMADA DE CODIFICAÇÃO DE CLASSES</w:t>
-      </w:r>
-      <w:bookmarkEnd w:id="28"/>
+        <w:t>ESTE</w:t>
+      </w:r>
+      <w:bookmarkEnd w:id="29"/>
+      <w:proofErr w:type="gramEnd"/>
     </w:p>
     <w:p>
       <w:pPr>
@@ -22135,7 +25046,10 @@
         <w:ind w:left="709"/>
         <w:jc w:val="both"/>
         <w:rPr>
-          <w:rFonts w:ascii="Arial" w:hAnsi="Arial" w:cs="Arial"/>
+          <w:rFonts w:ascii="Arial" w:eastAsiaTheme="majorEastAsia" w:hAnsi="Arial" w:cs="Arial"/>
+          <w:b/>
+          <w:bCs/>
+          <w:color w:val="000000" w:themeColor="text1"/>
           <w:sz w:val="24"/>
           <w:szCs w:val="24"/>
         </w:rPr>
@@ -22147,6 +25061,28 @@
           <w:szCs w:val="24"/>
         </w:rPr>
         <w:t>Dê um enter ao final desta linha e comece a digitar seu texto.</w:t>
+      </w:r>
+    </w:p>
+    <w:p>
+      <w:pPr>
+        <w:spacing w:line="360" w:lineRule="auto"/>
+        <w:rPr>
+          <w:rFonts w:ascii="Arial" w:eastAsiaTheme="majorEastAsia" w:hAnsi="Arial" w:cs="Arial"/>
+          <w:b/>
+          <w:bCs/>
+          <w:color w:val="000000" w:themeColor="text1"/>
+          <w:sz w:val="24"/>
+          <w:szCs w:val="24"/>
+        </w:rPr>
+      </w:pPr>
+      <w:r>
+        <w:rPr>
+          <w:rFonts w:ascii="Arial" w:hAnsi="Arial" w:cs="Arial"/>
+          <w:color w:val="000000" w:themeColor="text1"/>
+          <w:sz w:val="24"/>
+          <w:szCs w:val="24"/>
+        </w:rPr>
+        <w:br w:type="page"/>
       </w:r>
     </w:p>
     <w:p>
@@ -22161,94 +25097,8 @@
           <w:szCs w:val="24"/>
         </w:rPr>
       </w:pPr>
-      <w:bookmarkStart w:id="29" w:name="_Toc447048724"/>
-      <w:r>
-        <w:rPr>
-          <w:rFonts w:ascii="Arial" w:hAnsi="Arial" w:cs="Arial"/>
-          <w:color w:val="000000" w:themeColor="text1"/>
-          <w:sz w:val="24"/>
-          <w:szCs w:val="24"/>
-        </w:rPr>
-        <w:t>4</w:t>
-      </w:r>
-      <w:r>
-        <w:rPr>
-          <w:rFonts w:ascii="Arial" w:hAnsi="Arial" w:cs="Arial"/>
-          <w:color w:val="000000" w:themeColor="text1"/>
-          <w:sz w:val="24"/>
-          <w:szCs w:val="24"/>
-        </w:rPr>
-        <w:t>.3 T</w:t>
-      </w:r>
-      <w:r>
-        <w:rPr>
-          <w:rFonts w:ascii="Arial" w:hAnsi="Arial" w:cs="Arial"/>
-          <w:color w:val="000000" w:themeColor="text1"/>
-          <w:sz w:val="24"/>
-          <w:szCs w:val="24"/>
-        </w:rPr>
-        <w:t>ESTE</w:t>
-      </w:r>
-      <w:bookmarkEnd w:id="29"/>
-    </w:p>
-    <w:p>
-      <w:pPr>
-        <w:spacing w:line="360" w:lineRule="auto"/>
-        <w:ind w:left="709"/>
-        <w:jc w:val="both"/>
-        <w:rPr>
-          <w:rFonts w:ascii="Arial" w:eastAsiaTheme="majorEastAsia" w:hAnsi="Arial" w:cs="Arial"/>
-          <w:b/>
-          <w:bCs/>
-          <w:color w:val="000000" w:themeColor="text1"/>
-          <w:sz w:val="24"/>
-          <w:szCs w:val="24"/>
-        </w:rPr>
-      </w:pPr>
-      <w:r>
-        <w:rPr>
-          <w:rFonts w:ascii="Arial" w:hAnsi="Arial" w:cs="Arial"/>
-          <w:sz w:val="24"/>
-          <w:szCs w:val="24"/>
-        </w:rPr>
-        <w:t>Dê um enter ao final desta linha e comece a digitar seu texto.</w:t>
-      </w:r>
-    </w:p>
-    <w:p>
-      <w:pPr>
-        <w:spacing w:line="360" w:lineRule="auto"/>
-        <w:rPr>
-          <w:rFonts w:ascii="Arial" w:eastAsiaTheme="majorEastAsia" w:hAnsi="Arial" w:cs="Arial"/>
-          <w:b/>
-          <w:bCs/>
-          <w:color w:val="000000" w:themeColor="text1"/>
-          <w:sz w:val="24"/>
-          <w:szCs w:val="24"/>
-        </w:rPr>
-      </w:pPr>
-      <w:r>
-        <w:rPr>
-          <w:rFonts w:ascii="Arial" w:hAnsi="Arial" w:cs="Arial"/>
-          <w:color w:val="000000" w:themeColor="text1"/>
-          <w:sz w:val="24"/>
-          <w:szCs w:val="24"/>
-        </w:rPr>
-        <w:br w:type="page"/>
-      </w:r>
-    </w:p>
-    <w:p>
-      <w:pPr>
-        <w:pStyle w:val="Ttulo1"/>
-        <w:spacing w:before="0" w:line="360" w:lineRule="auto"/>
-        <w:jc w:val="both"/>
-        <w:rPr>
-          <w:rFonts w:ascii="Arial" w:hAnsi="Arial" w:cs="Arial"/>
-          <w:color w:val="000000" w:themeColor="text1"/>
-          <w:sz w:val="24"/>
-          <w:szCs w:val="24"/>
-        </w:rPr>
-      </w:pPr>
       <w:bookmarkStart w:id="30" w:name="_Toc447048725"/>
+      <w:proofErr w:type="gramStart"/>
       <w:r>
         <w:rPr>
           <w:rFonts w:ascii="Arial" w:hAnsi="Arial" w:cs="Arial"/>
@@ -22269,6 +25119,7 @@
         <w:t>O</w:t>
       </w:r>
       <w:bookmarkEnd w:id="30"/>
+      <w:proofErr w:type="gramEnd"/>
     </w:p>
     <w:p>
       <w:pPr>
@@ -22872,8 +25723,8 @@
       </w:pPr>
     </w:p>
     <w:sectPr>
-      <w:headerReference w:type="default" r:id="rId24"/>
-      <w:footerReference w:type="first" r:id="rId25"/>
+      <w:headerReference w:type="default" r:id="rId26"/>
+      <w:footerReference w:type="first" r:id="rId27"/>
       <w:pgSz w:w="11906" w:h="16838"/>
       <w:pgMar w:top="1701" w:right="1134" w:bottom="1134" w:left="1701" w:header="709" w:footer="709" w:gutter="0"/>
       <w:pgNumType w:start="0"/>
@@ -22971,7 +25822,7 @@
           <w:rPr>
             <w:noProof/>
           </w:rPr>
-          <w:t>32</w:t>
+          <w:t>25</w:t>
         </w:r>
         <w:r>
           <w:fldChar w:fldCharType="end"/>
@@ -22989,7 +25840,7 @@
 
 <file path=word/numbering.xml><?xml version="1.0" encoding="utf-8"?>
 <w:numbering xmlns:wpc="http://schemas.microsoft.com/office/word/2010/wordprocessingCanvas" xmlns:mc="http://schemas.openxmlformats.org/markup-compatibility/2006" xmlns:o="urn:schemas-microsoft-com:office:office" xmlns:r="http://schemas.openxmlformats.org/officeDocument/2006/relationships" xmlns:m="http://schemas.openxmlformats.org/officeDocument/2006/math" xmlns:v="urn:schemas-microsoft-com:vml" xmlns:wp14="http://schemas.microsoft.com/office/word/2010/wordprocessingDrawing" xmlns:wp="http://schemas.openxmlformats.org/drawingml/2006/wordprocessingDrawing" xmlns:w10="urn:schemas-microsoft-com:office:word" xmlns:w="http://schemas.openxmlformats.org/wordprocessingml/2006/main" xmlns:w14="http://schemas.microsoft.com/office/word/2010/wordml" xmlns:w15="http://schemas.microsoft.com/office/word/2012/wordml" xmlns:wpg="http://schemas.microsoft.com/office/word/2010/wordprocessingGroup" xmlns:wpi="http://schemas.microsoft.com/office/word/2010/wordprocessingInk" xmlns:wne="http://schemas.microsoft.com/office/word/2006/wordml" xmlns:wps="http://schemas.microsoft.com/office/word/2010/wordprocessingShape" mc:Ignorable="w14 w15 wp14">
-  <w:abstractNum w:abstractNumId="0">
+  <w:abstractNum w:abstractNumId="0" w15:restartNumberingAfterBreak="0">
     <w:nsid w:val="01971FC6"/>
     <w:multiLevelType w:val="hybridMultilevel"/>
     <w:tmpl w:val="8612D210"/>
@@ -23078,7 +25929,7 @@
       </w:pPr>
     </w:lvl>
   </w:abstractNum>
-  <w:abstractNum w:abstractNumId="1">
+  <w:abstractNum w:abstractNumId="1" w15:restartNumberingAfterBreak="0">
     <w:nsid w:val="05CA5968"/>
     <w:multiLevelType w:val="hybridMultilevel"/>
     <w:tmpl w:val="6F5A401E"/>
@@ -23167,7 +26018,7 @@
       </w:pPr>
     </w:lvl>
   </w:abstractNum>
-  <w:abstractNum w:abstractNumId="2">
+  <w:abstractNum w:abstractNumId="2" w15:restartNumberingAfterBreak="0">
     <w:nsid w:val="0DBA475A"/>
     <w:multiLevelType w:val="hybridMultilevel"/>
     <w:tmpl w:val="970086DE"/>
@@ -23256,7 +26107,7 @@
       </w:pPr>
     </w:lvl>
   </w:abstractNum>
-  <w:abstractNum w:abstractNumId="3">
+  <w:abstractNum w:abstractNumId="3" w15:restartNumberingAfterBreak="0">
     <w:nsid w:val="12306875"/>
     <w:multiLevelType w:val="hybridMultilevel"/>
     <w:tmpl w:val="BBDA2154"/>
@@ -23345,7 +26196,7 @@
       </w:pPr>
     </w:lvl>
   </w:abstractNum>
-  <w:abstractNum w:abstractNumId="4">
+  <w:abstractNum w:abstractNumId="4" w15:restartNumberingAfterBreak="0">
     <w:nsid w:val="12E80CEE"/>
     <w:multiLevelType w:val="hybridMultilevel"/>
     <w:tmpl w:val="8A32376C"/>
@@ -23458,7 +26309,7 @@
       </w:rPr>
     </w:lvl>
   </w:abstractNum>
-  <w:abstractNum w:abstractNumId="5">
+  <w:abstractNum w:abstractNumId="5" w15:restartNumberingAfterBreak="0">
     <w:nsid w:val="14A53527"/>
     <w:multiLevelType w:val="hybridMultilevel"/>
     <w:tmpl w:val="B28E740A"/>
@@ -23571,7 +26422,7 @@
       </w:rPr>
     </w:lvl>
   </w:abstractNum>
-  <w:abstractNum w:abstractNumId="6">
+  <w:abstractNum w:abstractNumId="6" w15:restartNumberingAfterBreak="0">
     <w:nsid w:val="1A0970D0"/>
     <w:multiLevelType w:val="multilevel"/>
     <w:tmpl w:val="494A2F82"/>
@@ -23692,7 +26543,7 @@
       </w:rPr>
     </w:lvl>
   </w:abstractNum>
-  <w:abstractNum w:abstractNumId="7">
+  <w:abstractNum w:abstractNumId="7" w15:restartNumberingAfterBreak="0">
     <w:nsid w:val="202B45F1"/>
     <w:multiLevelType w:val="hybridMultilevel"/>
     <w:tmpl w:val="6F5A401E"/>
@@ -23781,7 +26632,7 @@
       </w:pPr>
     </w:lvl>
   </w:abstractNum>
-  <w:abstractNum w:abstractNumId="8">
+  <w:abstractNum w:abstractNumId="8" w15:restartNumberingAfterBreak="0">
     <w:nsid w:val="222823C4"/>
     <w:multiLevelType w:val="hybridMultilevel"/>
     <w:tmpl w:val="83FCD6A8"/>
@@ -23870,7 +26721,7 @@
       </w:pPr>
     </w:lvl>
   </w:abstractNum>
-  <w:abstractNum w:abstractNumId="9">
+  <w:abstractNum w:abstractNumId="9" w15:restartNumberingAfterBreak="0">
     <w:nsid w:val="24A20103"/>
     <w:multiLevelType w:val="hybridMultilevel"/>
     <w:tmpl w:val="8612D210"/>
@@ -23959,7 +26810,7 @@
       </w:pPr>
     </w:lvl>
   </w:abstractNum>
-  <w:abstractNum w:abstractNumId="10">
+  <w:abstractNum w:abstractNumId="10" w15:restartNumberingAfterBreak="0">
     <w:nsid w:val="25991F20"/>
     <w:multiLevelType w:val="hybridMultilevel"/>
     <w:tmpl w:val="DAE075FA"/>
@@ -24048,7 +26899,7 @@
       </w:pPr>
     </w:lvl>
   </w:abstractNum>
-  <w:abstractNum w:abstractNumId="11">
+  <w:abstractNum w:abstractNumId="11" w15:restartNumberingAfterBreak="0">
     <w:nsid w:val="25AE3204"/>
     <w:multiLevelType w:val="hybridMultilevel"/>
     <w:tmpl w:val="8612D210"/>
@@ -24137,7 +26988,7 @@
       </w:pPr>
     </w:lvl>
   </w:abstractNum>
-  <w:abstractNum w:abstractNumId="12">
+  <w:abstractNum w:abstractNumId="12" w15:restartNumberingAfterBreak="0">
     <w:nsid w:val="278A24D7"/>
     <w:multiLevelType w:val="hybridMultilevel"/>
     <w:tmpl w:val="8270A572"/>
@@ -24226,7 +27077,7 @@
       </w:pPr>
     </w:lvl>
   </w:abstractNum>
-  <w:abstractNum w:abstractNumId="13">
+  <w:abstractNum w:abstractNumId="13" w15:restartNumberingAfterBreak="0">
     <w:nsid w:val="278B49D4"/>
     <w:multiLevelType w:val="hybridMultilevel"/>
     <w:tmpl w:val="42CAB4DE"/>
@@ -24339,7 +27190,7 @@
       </w:rPr>
     </w:lvl>
   </w:abstractNum>
-  <w:abstractNum w:abstractNumId="14">
+  <w:abstractNum w:abstractNumId="14" w15:restartNumberingAfterBreak="0">
     <w:nsid w:val="2A1D4702"/>
     <w:multiLevelType w:val="hybridMultilevel"/>
     <w:tmpl w:val="8216E95E"/>
@@ -24428,7 +27279,7 @@
       </w:pPr>
     </w:lvl>
   </w:abstractNum>
-  <w:abstractNum w:abstractNumId="15">
+  <w:abstractNum w:abstractNumId="15" w15:restartNumberingAfterBreak="0">
     <w:nsid w:val="2AA821D0"/>
     <w:multiLevelType w:val="hybridMultilevel"/>
     <w:tmpl w:val="B05ADD90"/>
@@ -24517,7 +27368,7 @@
       </w:pPr>
     </w:lvl>
   </w:abstractNum>
-  <w:abstractNum w:abstractNumId="16">
+  <w:abstractNum w:abstractNumId="16" w15:restartNumberingAfterBreak="0">
     <w:nsid w:val="2F323E2D"/>
     <w:multiLevelType w:val="hybridMultilevel"/>
     <w:tmpl w:val="047C55AE"/>
@@ -24630,7 +27481,7 @@
       </w:rPr>
     </w:lvl>
   </w:abstractNum>
-  <w:abstractNum w:abstractNumId="17">
+  <w:abstractNum w:abstractNumId="17" w15:restartNumberingAfterBreak="0">
     <w:nsid w:val="2FAE5FB4"/>
     <w:multiLevelType w:val="multilevel"/>
     <w:tmpl w:val="9F586E3A"/>
@@ -24743,7 +27594,7 @@
       </w:rPr>
     </w:lvl>
   </w:abstractNum>
-  <w:abstractNum w:abstractNumId="18">
+  <w:abstractNum w:abstractNumId="18" w15:restartNumberingAfterBreak="0">
     <w:nsid w:val="2FD5394C"/>
     <w:multiLevelType w:val="hybridMultilevel"/>
     <w:tmpl w:val="0AEC52FA"/>
@@ -24832,7 +27683,7 @@
       </w:pPr>
     </w:lvl>
   </w:abstractNum>
-  <w:abstractNum w:abstractNumId="19">
+  <w:abstractNum w:abstractNumId="19" w15:restartNumberingAfterBreak="0">
     <w:nsid w:val="31ED7FE1"/>
     <w:multiLevelType w:val="hybridMultilevel"/>
     <w:tmpl w:val="2A8E122E"/>
@@ -24945,7 +27796,7 @@
       </w:rPr>
     </w:lvl>
   </w:abstractNum>
-  <w:abstractNum w:abstractNumId="20">
+  <w:abstractNum w:abstractNumId="20" w15:restartNumberingAfterBreak="0">
     <w:nsid w:val="383C1E0A"/>
     <w:multiLevelType w:val="hybridMultilevel"/>
     <w:tmpl w:val="0AEC52FA"/>
@@ -25034,7 +27885,7 @@
       </w:pPr>
     </w:lvl>
   </w:abstractNum>
-  <w:abstractNum w:abstractNumId="21">
+  <w:abstractNum w:abstractNumId="21" w15:restartNumberingAfterBreak="0">
     <w:nsid w:val="393014CB"/>
     <w:multiLevelType w:val="hybridMultilevel"/>
     <w:tmpl w:val="7E8E9AAE"/>
@@ -25123,7 +27974,7 @@
       </w:pPr>
     </w:lvl>
   </w:abstractNum>
-  <w:abstractNum w:abstractNumId="22">
+  <w:abstractNum w:abstractNumId="22" w15:restartNumberingAfterBreak="0">
     <w:nsid w:val="3B3F0D8D"/>
     <w:multiLevelType w:val="multilevel"/>
     <w:tmpl w:val="494A2F82"/>
@@ -25244,7 +28095,7 @@
       </w:rPr>
     </w:lvl>
   </w:abstractNum>
-  <w:abstractNum w:abstractNumId="23">
+  <w:abstractNum w:abstractNumId="23" w15:restartNumberingAfterBreak="0">
     <w:nsid w:val="42EE59AF"/>
     <w:multiLevelType w:val="hybridMultilevel"/>
     <w:tmpl w:val="FD240BDE"/>
@@ -25357,7 +28208,7 @@
       </w:rPr>
     </w:lvl>
   </w:abstractNum>
-  <w:abstractNum w:abstractNumId="24">
+  <w:abstractNum w:abstractNumId="24" w15:restartNumberingAfterBreak="0">
     <w:nsid w:val="48E95D5A"/>
     <w:multiLevelType w:val="hybridMultilevel"/>
     <w:tmpl w:val="0EAEA12C"/>
@@ -25470,7 +28321,7 @@
       </w:rPr>
     </w:lvl>
   </w:abstractNum>
-  <w:abstractNum w:abstractNumId="25">
+  <w:abstractNum w:abstractNumId="25" w15:restartNumberingAfterBreak="0">
     <w:nsid w:val="4A184C37"/>
     <w:multiLevelType w:val="hybridMultilevel"/>
     <w:tmpl w:val="8612D210"/>
@@ -25559,7 +28410,7 @@
       </w:pPr>
     </w:lvl>
   </w:abstractNum>
-  <w:abstractNum w:abstractNumId="26">
+  <w:abstractNum w:abstractNumId="26" w15:restartNumberingAfterBreak="0">
     <w:nsid w:val="4A945873"/>
     <w:multiLevelType w:val="hybridMultilevel"/>
     <w:tmpl w:val="1AE0549A"/>
@@ -25672,7 +28523,7 @@
       </w:rPr>
     </w:lvl>
   </w:abstractNum>
-  <w:abstractNum w:abstractNumId="27">
+  <w:abstractNum w:abstractNumId="27" w15:restartNumberingAfterBreak="0">
     <w:nsid w:val="4E6B1525"/>
     <w:multiLevelType w:val="hybridMultilevel"/>
     <w:tmpl w:val="8612D210"/>
@@ -25761,7 +28612,7 @@
       </w:pPr>
     </w:lvl>
   </w:abstractNum>
-  <w:abstractNum w:abstractNumId="28">
+  <w:abstractNum w:abstractNumId="28" w15:restartNumberingAfterBreak="0">
     <w:nsid w:val="504A6779"/>
     <w:multiLevelType w:val="hybridMultilevel"/>
     <w:tmpl w:val="05BA28C0"/>
@@ -25874,7 +28725,7 @@
       </w:rPr>
     </w:lvl>
   </w:abstractNum>
-  <w:abstractNum w:abstractNumId="29">
+  <w:abstractNum w:abstractNumId="29" w15:restartNumberingAfterBreak="0">
     <w:nsid w:val="5CE51101"/>
     <w:multiLevelType w:val="hybridMultilevel"/>
     <w:tmpl w:val="0152E4DC"/>
@@ -25987,7 +28838,7 @@
       </w:pPr>
     </w:lvl>
   </w:abstractNum>
-  <w:abstractNum w:abstractNumId="30">
+  <w:abstractNum w:abstractNumId="30" w15:restartNumberingAfterBreak="0">
     <w:nsid w:val="60543E28"/>
     <w:multiLevelType w:val="multilevel"/>
     <w:tmpl w:val="60B43F33"/>
@@ -26047,7 +28898,7 @@
       <w:lvlJc w:val="left"/>
     </w:lvl>
   </w:abstractNum>
-  <w:abstractNum w:abstractNumId="31">
+  <w:abstractNum w:abstractNumId="31" w15:restartNumberingAfterBreak="0">
     <w:nsid w:val="60543E29"/>
     <w:multiLevelType w:val="multilevel"/>
     <w:tmpl w:val="60B43F34"/>
@@ -26107,7 +28958,7 @@
       <w:lvlJc w:val="left"/>
     </w:lvl>
   </w:abstractNum>
-  <w:abstractNum w:abstractNumId="32">
+  <w:abstractNum w:abstractNumId="32" w15:restartNumberingAfterBreak="0">
     <w:nsid w:val="670213B7"/>
     <w:multiLevelType w:val="hybridMultilevel"/>
     <w:tmpl w:val="1E1213C0"/>
@@ -26220,7 +29071,7 @@
       </w:rPr>
     </w:lvl>
   </w:abstractNum>
-  <w:abstractNum w:abstractNumId="33">
+  <w:abstractNum w:abstractNumId="33" w15:restartNumberingAfterBreak="0">
     <w:nsid w:val="6A8F3F92"/>
     <w:multiLevelType w:val="hybridMultilevel"/>
     <w:tmpl w:val="0AEC52FA"/>
@@ -26309,7 +29160,7 @@
       </w:pPr>
     </w:lvl>
   </w:abstractNum>
-  <w:abstractNum w:abstractNumId="34">
+  <w:abstractNum w:abstractNumId="34" w15:restartNumberingAfterBreak="0">
     <w:nsid w:val="7094344B"/>
     <w:multiLevelType w:val="hybridMultilevel"/>
     <w:tmpl w:val="BD5E3D0E"/>
@@ -26398,7 +29249,7 @@
       </w:pPr>
     </w:lvl>
   </w:abstractNum>
-  <w:abstractNum w:abstractNumId="35">
+  <w:abstractNum w:abstractNumId="35" w15:restartNumberingAfterBreak="0">
     <w:nsid w:val="74D850D0"/>
     <w:multiLevelType w:val="hybridMultilevel"/>
     <w:tmpl w:val="F20407E4"/>
@@ -26511,7 +29362,7 @@
       </w:rPr>
     </w:lvl>
   </w:abstractNum>
-  <w:abstractNum w:abstractNumId="36">
+  <w:abstractNum w:abstractNumId="36" w15:restartNumberingAfterBreak="0">
     <w:nsid w:val="74FB0DE2"/>
     <w:multiLevelType w:val="hybridMultilevel"/>
     <w:tmpl w:val="87508EBE"/>
@@ -26624,7 +29475,7 @@
       </w:rPr>
     </w:lvl>
   </w:abstractNum>
-  <w:abstractNum w:abstractNumId="37">
+  <w:abstractNum w:abstractNumId="37" w15:restartNumberingAfterBreak="0">
     <w:nsid w:val="797F5FD5"/>
     <w:multiLevelType w:val="hybridMultilevel"/>
     <w:tmpl w:val="970086DE"/>
@@ -26713,7 +29564,7 @@
       </w:pPr>
     </w:lvl>
   </w:abstractNum>
-  <w:abstractNum w:abstractNumId="38">
+  <w:abstractNum w:abstractNumId="38" w15:restartNumberingAfterBreak="0">
     <w:nsid w:val="7A5A103D"/>
     <w:multiLevelType w:val="multilevel"/>
     <w:tmpl w:val="0416001F"/>
@@ -26799,7 +29650,7 @@
       </w:pPr>
     </w:lvl>
   </w:abstractNum>
-  <w:abstractNum w:abstractNumId="39">
+  <w:abstractNum w:abstractNumId="39" w15:restartNumberingAfterBreak="0">
     <w:nsid w:val="7AF37D97"/>
     <w:multiLevelType w:val="hybridMultilevel"/>
     <w:tmpl w:val="970086DE"/>
@@ -27853,7 +30704,6 @@
     <w:uiPriority w:val="59"/>
     <w:rsid w:val="002712DF"/>
     <w:tblPr>
-      <w:tblInd w:w="0" w:type="dxa"/>
       <w:tblBorders>
         <w:top w:val="single" w:sz="4" w:space="0" w:color="auto"/>
         <w:left w:val="single" w:sz="4" w:space="0" w:color="auto"/>
@@ -27862,12 +30712,6 @@
         <w:insideH w:val="single" w:sz="4" w:space="0" w:color="auto"/>
         <w:insideV w:val="single" w:sz="4" w:space="0" w:color="auto"/>
       </w:tblBorders>
-      <w:tblCellMar>
-        <w:top w:w="0" w:type="dxa"/>
-        <w:left w:w="108" w:type="dxa"/>
-        <w:bottom w:w="0" w:type="dxa"/>
-        <w:right w:w="108" w:type="dxa"/>
-      </w:tblCellMar>
     </w:tblPr>
   </w:style>
   <w:style w:type="paragraph" w:styleId="SemEspaamento">
@@ -28342,7 +31186,7 @@
 </file>
 
 <file path=customXml/itemProps1.xml><?xml version="1.0" encoding="utf-8"?>
-<ds:datastoreItem xmlns:ds="http://schemas.openxmlformats.org/officeDocument/2006/customXml" ds:itemID="{E7E0B34F-A41D-4C97-A02C-8E6FD0D09B21}">
+<ds:datastoreItem xmlns:ds="http://schemas.openxmlformats.org/officeDocument/2006/customXml" ds:itemID="{4D00AA33-1213-4C2F-9F54-9F81CF5FBBF0}">
   <ds:schemaRefs>
     <ds:schemaRef ds:uri="http://schemas.openxmlformats.org/officeDocument/2006/bibliography"/>
   </ds:schemaRefs>

</xml_diff>

<commit_message>
Iniciado a descrição das classes
</commit_message>
<xml_diff>
--- a/Paulo José  TCC II.docx
+++ b/Paulo José  TCC II.docx
@@ -1520,8 +1520,39 @@
           <w:sz w:val="24"/>
           <w:szCs w:val="24"/>
         </w:rPr>
-        <w:t>Aprovado em dd/mm/aaaa</w:t>
-      </w:r>
+        <w:t xml:space="preserve">Aprovado em </w:t>
+      </w:r>
+      <w:proofErr w:type="spellStart"/>
+      <w:r>
+        <w:rPr>
+          <w:rFonts w:ascii="Arial" w:hAnsi="Arial" w:cs="Arial"/>
+          <w:b/>
+          <w:sz w:val="24"/>
+          <w:szCs w:val="24"/>
+        </w:rPr>
+        <w:t>dd</w:t>
+      </w:r>
+      <w:proofErr w:type="spellEnd"/>
+      <w:r>
+        <w:rPr>
+          <w:rFonts w:ascii="Arial" w:hAnsi="Arial" w:cs="Arial"/>
+          <w:b/>
+          <w:sz w:val="24"/>
+          <w:szCs w:val="24"/>
+        </w:rPr>
+        <w:t>/mm/</w:t>
+      </w:r>
+      <w:proofErr w:type="spellStart"/>
+      <w:r>
+        <w:rPr>
+          <w:rFonts w:ascii="Arial" w:hAnsi="Arial" w:cs="Arial"/>
+          <w:b/>
+          <w:sz w:val="24"/>
+          <w:szCs w:val="24"/>
+        </w:rPr>
+        <w:t>aaaa</w:t>
+      </w:r>
+      <w:proofErr w:type="spellEnd"/>
       <w:r>
         <w:rPr>
           <w:rFonts w:ascii="Arial" w:hAnsi="Arial" w:cs="Arial"/>
@@ -2541,7 +2572,25 @@
           <w:szCs w:val="24"/>
         </w:rPr>
         <w:tab/>
-        <w:t>Para minha querida Esposa Edlaine Lima e meu Filho João Paulo Lima.</w:t>
+        <w:t xml:space="preserve">Para minha querida Esposa </w:t>
+      </w:r>
+      <w:proofErr w:type="spellStart"/>
+      <w:r>
+        <w:rPr>
+          <w:rFonts w:ascii="Arial" w:hAnsi="Arial" w:cs="Arial"/>
+          <w:sz w:val="24"/>
+          <w:szCs w:val="24"/>
+        </w:rPr>
+        <w:t>Edlaine</w:t>
+      </w:r>
+      <w:proofErr w:type="spellEnd"/>
+      <w:r>
+        <w:rPr>
+          <w:rFonts w:ascii="Arial" w:hAnsi="Arial" w:cs="Arial"/>
+          <w:sz w:val="24"/>
+          <w:szCs w:val="24"/>
+        </w:rPr>
+        <w:t xml:space="preserve"> Lima e meu Filho João Paulo Lima.</w:t>
       </w:r>
     </w:p>
     <w:p>
@@ -3397,7 +3446,43 @@
           <w:sz w:val="24"/>
           <w:szCs w:val="24"/>
         </w:rPr>
-        <w:t>, a principal função do SISPTD é controlar o fluxo dos pacientes que dão inicio ao tratamento fora domicilio. Para a realização da analise do sistema foram utilizados as principais técnicas e ferramentas</w:t>
+        <w:t xml:space="preserve">, a principal função do SISPTD é controlar o fluxo dos pacientes que dão </w:t>
+      </w:r>
+      <w:proofErr w:type="spellStart"/>
+      <w:r>
+        <w:rPr>
+          <w:rFonts w:ascii="Arial" w:hAnsi="Arial" w:cs="Arial"/>
+          <w:sz w:val="24"/>
+          <w:szCs w:val="24"/>
+        </w:rPr>
+        <w:t>inicio</w:t>
+      </w:r>
+      <w:proofErr w:type="spellEnd"/>
+      <w:r>
+        <w:rPr>
+          <w:rFonts w:ascii="Arial" w:hAnsi="Arial" w:cs="Arial"/>
+          <w:sz w:val="24"/>
+          <w:szCs w:val="24"/>
+        </w:rPr>
+        <w:t xml:space="preserve"> ao tratamento fora domicilio. Para a realização da </w:t>
+      </w:r>
+      <w:proofErr w:type="spellStart"/>
+      <w:r>
+        <w:rPr>
+          <w:rFonts w:ascii="Arial" w:hAnsi="Arial" w:cs="Arial"/>
+          <w:sz w:val="24"/>
+          <w:szCs w:val="24"/>
+        </w:rPr>
+        <w:t>analise</w:t>
+      </w:r>
+      <w:proofErr w:type="spellEnd"/>
+      <w:r>
+        <w:rPr>
+          <w:rFonts w:ascii="Arial" w:hAnsi="Arial" w:cs="Arial"/>
+          <w:sz w:val="24"/>
+          <w:szCs w:val="24"/>
+        </w:rPr>
+        <w:t xml:space="preserve"> do sistema foram utilizados as principais técnicas e ferramentas</w:t>
       </w:r>
       <w:r>
         <w:rPr>
@@ -3413,8 +3498,18 @@
           <w:sz w:val="24"/>
           <w:szCs w:val="24"/>
         </w:rPr>
-        <w:t>tais como UML (Linguagem Unificada de Modelagem), c#</w:t>
-      </w:r>
+        <w:t xml:space="preserve">tais como UML (Linguagem Unificada de Modelagem), </w:t>
+      </w:r>
+      <w:proofErr w:type="spellStart"/>
+      <w:r>
+        <w:rPr>
+          <w:rFonts w:ascii="Arial" w:hAnsi="Arial" w:cs="Arial"/>
+          <w:sz w:val="24"/>
+          <w:szCs w:val="24"/>
+        </w:rPr>
+        <w:t>c#</w:t>
+      </w:r>
+      <w:proofErr w:type="spellEnd"/>
       <w:r>
         <w:rPr>
           <w:rFonts w:ascii="Arial" w:hAnsi="Arial" w:cs="Arial"/>
@@ -3431,6 +3526,7 @@
         </w:rPr>
         <w:t>(</w:t>
       </w:r>
+      <w:proofErr w:type="spellStart"/>
       <w:r>
         <w:rPr>
           <w:rFonts w:ascii="Arial" w:hAnsi="Arial" w:cs="Arial"/>
@@ -3439,6 +3535,7 @@
         </w:rPr>
         <w:t>Csharp</w:t>
       </w:r>
+      <w:proofErr w:type="spellEnd"/>
       <w:r>
         <w:rPr>
           <w:rFonts w:ascii="Arial" w:hAnsi="Arial" w:cs="Arial"/>
@@ -3527,7 +3624,25 @@
           <w:sz w:val="24"/>
           <w:szCs w:val="24"/>
         </w:rPr>
-        <w:t xml:space="preserve"> o Entity framework</w:t>
+        <w:t xml:space="preserve"> o </w:t>
+      </w:r>
+      <w:proofErr w:type="spellStart"/>
+      <w:r>
+        <w:rPr>
+          <w:rFonts w:ascii="Arial" w:hAnsi="Arial" w:cs="Arial"/>
+          <w:sz w:val="24"/>
+          <w:szCs w:val="24"/>
+        </w:rPr>
+        <w:t>Entity</w:t>
+      </w:r>
+      <w:proofErr w:type="spellEnd"/>
+      <w:r>
+        <w:rPr>
+          <w:rFonts w:ascii="Arial" w:hAnsi="Arial" w:cs="Arial"/>
+          <w:sz w:val="24"/>
+          <w:szCs w:val="24"/>
+        </w:rPr>
+        <w:t xml:space="preserve"> framework</w:t>
       </w:r>
       <w:r>
         <w:rPr>
@@ -3615,7 +3730,25 @@
           <w:sz w:val="24"/>
           <w:szCs w:val="24"/>
         </w:rPr>
-        <w:t xml:space="preserve"> Onde foi codificado as regras de negocio. </w:t>
+        <w:t xml:space="preserve"> Onde foi codificado as regras de </w:t>
+      </w:r>
+      <w:proofErr w:type="spellStart"/>
+      <w:r>
+        <w:rPr>
+          <w:rFonts w:ascii="Arial" w:hAnsi="Arial" w:cs="Arial"/>
+          <w:sz w:val="24"/>
+          <w:szCs w:val="24"/>
+        </w:rPr>
+        <w:t>negocio</w:t>
+      </w:r>
+      <w:proofErr w:type="spellEnd"/>
+      <w:r>
+        <w:rPr>
+          <w:rFonts w:ascii="Arial" w:hAnsi="Arial" w:cs="Arial"/>
+          <w:sz w:val="24"/>
+          <w:szCs w:val="24"/>
+        </w:rPr>
+        <w:t xml:space="preserve">. </w:t>
       </w:r>
     </w:p>
     <w:p>
@@ -4054,7 +4187,29 @@
           <w:szCs w:val="24"/>
           <w:lang w:val="en-US"/>
         </w:rPr>
-        <w:t xml:space="preserve"> ou RESUMEN</w:t>
+        <w:t xml:space="preserve"> </w:t>
+      </w:r>
+      <w:proofErr w:type="spellStart"/>
+      <w:r>
+        <w:rPr>
+          <w:rFonts w:ascii="Arial" w:hAnsi="Arial" w:cs="Arial"/>
+          <w:b/>
+          <w:sz w:val="24"/>
+          <w:szCs w:val="24"/>
+          <w:lang w:val="en-US"/>
+        </w:rPr>
+        <w:t>ou</w:t>
+      </w:r>
+      <w:proofErr w:type="spellEnd"/>
+      <w:r>
+        <w:rPr>
+          <w:rFonts w:ascii="Arial" w:hAnsi="Arial" w:cs="Arial"/>
+          <w:b/>
+          <w:sz w:val="24"/>
+          <w:szCs w:val="24"/>
+          <w:lang w:val="en-US"/>
+        </w:rPr>
+        <w:t xml:space="preserve"> RESUMEN</w:t>
       </w:r>
     </w:p>
     <w:p>
@@ -4194,6 +4349,7 @@
         </w:rPr>
         <w:t xml:space="preserve">. É a versão do resumo em língua vernácula para um idioma de divulgação </w:t>
       </w:r>
+      <w:proofErr w:type="spellStart"/>
       <w:proofErr w:type="gramStart"/>
       <w:r>
         <w:rPr>
@@ -4203,6 +4359,7 @@
         </w:rPr>
         <w:t>internacional,inclusive</w:t>
       </w:r>
+      <w:proofErr w:type="spellEnd"/>
       <w:proofErr w:type="gramEnd"/>
       <w:r>
         <w:rPr>
@@ -4247,6 +4404,7 @@
         </w:rPr>
         <w:t xml:space="preserve">, no inglês e </w:t>
       </w:r>
+      <w:proofErr w:type="spellStart"/>
       <w:r>
         <w:rPr>
           <w:rFonts w:ascii="Arial" w:hAnsi="Arial" w:cs="Arial"/>
@@ -4256,6 +4414,7 @@
         </w:rPr>
         <w:t>Resumen</w:t>
       </w:r>
+      <w:proofErr w:type="spellEnd"/>
       <w:r>
         <w:rPr>
           <w:rFonts w:ascii="Arial" w:hAnsi="Arial" w:cs="Arial"/>
@@ -4390,6 +4549,7 @@
         </w:rPr>
         <w:t xml:space="preserve">co, travessão, título e respectivo número da folha ou página. Quando </w:t>
       </w:r>
+      <w:proofErr w:type="spellStart"/>
       <w:proofErr w:type="gramStart"/>
       <w:r>
         <w:rPr>
@@ -4406,7 +4566,16 @@
           <w:sz w:val="24"/>
           <w:szCs w:val="24"/>
         </w:rPr>
-        <w:t>-se a elaboração de lista própria para cada tipo de ilustração (desenhos, esquemas,</w:t>
+        <w:t>-se</w:t>
+      </w:r>
+      <w:proofErr w:type="spellEnd"/>
+      <w:r>
+        <w:rPr>
+          <w:rFonts w:ascii="Arial" w:hAnsi="Arial" w:cs="Arial"/>
+          <w:sz w:val="24"/>
+          <w:szCs w:val="24"/>
+        </w:rPr>
+        <w:t xml:space="preserve"> a elaboração de lista própria para cada tipo de ilustração (desenhos, esquemas,</w:t>
       </w:r>
       <w:r>
         <w:rPr>
@@ -7393,7 +7562,49 @@
         <w:rPr>
           <w:rFonts w:ascii="Helvetica" w:hAnsi="Helvetica" w:cs="Helvetica"/>
         </w:rPr>
-        <w:t xml:space="preserve"> necessária para o inicio do tratamento fora do seu domicílio, a Gerencia de TFD realiza uma pericia nos exames apresentados pelo paciente, só então é realizado o agendamento junto a clinica onde será realizado o tratamento</w:t>
+        <w:t xml:space="preserve"> necessária para o </w:t>
+      </w:r>
+      <w:proofErr w:type="spellStart"/>
+      <w:r>
+        <w:rPr>
+          <w:rFonts w:ascii="Helvetica" w:hAnsi="Helvetica" w:cs="Helvetica"/>
+        </w:rPr>
+        <w:t>inicio</w:t>
+      </w:r>
+      <w:proofErr w:type="spellEnd"/>
+      <w:r>
+        <w:rPr>
+          <w:rFonts w:ascii="Helvetica" w:hAnsi="Helvetica" w:cs="Helvetica"/>
+        </w:rPr>
+        <w:t xml:space="preserve"> do tratamento fora do seu domicílio, a Gerencia de TFD realiza uma </w:t>
+      </w:r>
+      <w:proofErr w:type="spellStart"/>
+      <w:r>
+        <w:rPr>
+          <w:rFonts w:ascii="Helvetica" w:hAnsi="Helvetica" w:cs="Helvetica"/>
+        </w:rPr>
+        <w:t>pericia</w:t>
+      </w:r>
+      <w:proofErr w:type="spellEnd"/>
+      <w:r>
+        <w:rPr>
+          <w:rFonts w:ascii="Helvetica" w:hAnsi="Helvetica" w:cs="Helvetica"/>
+        </w:rPr>
+        <w:t xml:space="preserve"> nos exames apresentados pelo paciente, só então é realizado o agendamento junto a </w:t>
+      </w:r>
+      <w:proofErr w:type="spellStart"/>
+      <w:r>
+        <w:rPr>
+          <w:rFonts w:ascii="Helvetica" w:hAnsi="Helvetica" w:cs="Helvetica"/>
+        </w:rPr>
+        <w:t>clinica</w:t>
+      </w:r>
+      <w:proofErr w:type="spellEnd"/>
+      <w:r>
+        <w:rPr>
+          <w:rFonts w:ascii="Helvetica" w:hAnsi="Helvetica" w:cs="Helvetica"/>
+        </w:rPr>
+        <w:t xml:space="preserve"> onde será realizado o tratamento</w:t>
       </w:r>
       <w:r>
         <w:rPr>
@@ -7631,13 +7842,23 @@
         </w:rPr>
         <w:t xml:space="preserve">Para </w:t>
       </w:r>
-      <w:r>
-        <w:rPr>
-          <w:rFonts w:ascii="Arial" w:hAnsi="Arial" w:cs="Arial"/>
-          <w:sz w:val="24"/>
-          <w:szCs w:val="24"/>
-        </w:rPr>
-        <w:t xml:space="preserve">Engholm Jr </w:t>
+      <w:proofErr w:type="spellStart"/>
+      <w:r>
+        <w:rPr>
+          <w:rFonts w:ascii="Arial" w:hAnsi="Arial" w:cs="Arial"/>
+          <w:sz w:val="24"/>
+          <w:szCs w:val="24"/>
+        </w:rPr>
+        <w:t>Engholm</w:t>
+      </w:r>
+      <w:proofErr w:type="spellEnd"/>
+      <w:r>
+        <w:rPr>
+          <w:rFonts w:ascii="Arial" w:hAnsi="Arial" w:cs="Arial"/>
+          <w:sz w:val="24"/>
+          <w:szCs w:val="24"/>
+        </w:rPr>
+        <w:t xml:space="preserve"> Jr </w:t>
       </w:r>
       <w:r>
         <w:rPr>
@@ -8867,7 +9088,25 @@
           <w:sz w:val="24"/>
           <w:szCs w:val="24"/>
         </w:rPr>
-        <w:t>SISPTD a Elicitação dos Requisitos foram feitas através de documentos</w:t>
+        <w:t xml:space="preserve">SISPTD a </w:t>
+      </w:r>
+      <w:proofErr w:type="spellStart"/>
+      <w:r>
+        <w:rPr>
+          <w:rFonts w:ascii="Arial" w:hAnsi="Arial" w:cs="Arial"/>
+          <w:sz w:val="24"/>
+          <w:szCs w:val="24"/>
+        </w:rPr>
+        <w:t>Elicitação</w:t>
+      </w:r>
+      <w:proofErr w:type="spellEnd"/>
+      <w:r>
+        <w:rPr>
+          <w:rFonts w:ascii="Arial" w:hAnsi="Arial" w:cs="Arial"/>
+          <w:sz w:val="24"/>
+          <w:szCs w:val="24"/>
+        </w:rPr>
+        <w:t xml:space="preserve"> dos Requisitos foram feitas através de documentos</w:t>
       </w:r>
       <w:r>
         <w:rPr>
@@ -11566,7 +11805,25 @@
                 <w:sz w:val="24"/>
                 <w:szCs w:val="24"/>
               </w:rPr>
-              <w:t xml:space="preserve">O Ator deverá Informar seu login e senha que </w:t>
+              <w:t xml:space="preserve">O Ator deverá Informar seu </w:t>
+            </w:r>
+            <w:proofErr w:type="spellStart"/>
+            <w:r>
+              <w:rPr>
+                <w:rFonts w:ascii="Arial" w:hAnsi="Arial" w:cs="Arial"/>
+                <w:sz w:val="24"/>
+                <w:szCs w:val="24"/>
+              </w:rPr>
+              <w:t>login</w:t>
+            </w:r>
+            <w:proofErr w:type="spellEnd"/>
+            <w:r>
+              <w:rPr>
+                <w:rFonts w:ascii="Arial" w:hAnsi="Arial" w:cs="Arial"/>
+                <w:sz w:val="24"/>
+                <w:szCs w:val="24"/>
+              </w:rPr>
+              <w:t xml:space="preserve"> e senha que </w:t>
             </w:r>
             <w:r>
               <w:rPr>
@@ -11674,7 +11931,25 @@
                 <w:sz w:val="24"/>
                 <w:szCs w:val="24"/>
               </w:rPr>
-              <w:t>Ator deve informar um nome de login e uma senha.</w:t>
+              <w:t xml:space="preserve">Ator deve informar um nome de </w:t>
+            </w:r>
+            <w:proofErr w:type="spellStart"/>
+            <w:r>
+              <w:rPr>
+                <w:rFonts w:ascii="Arial" w:hAnsi="Arial" w:cs="Arial"/>
+                <w:sz w:val="24"/>
+                <w:szCs w:val="24"/>
+              </w:rPr>
+              <w:t>login</w:t>
+            </w:r>
+            <w:proofErr w:type="spellEnd"/>
+            <w:r>
+              <w:rPr>
+                <w:rFonts w:ascii="Arial" w:hAnsi="Arial" w:cs="Arial"/>
+                <w:sz w:val="24"/>
+                <w:szCs w:val="24"/>
+              </w:rPr>
+              <w:t xml:space="preserve"> e uma senha.</w:t>
             </w:r>
           </w:p>
           <w:p>
@@ -11782,7 +12057,25 @@
                 <w:sz w:val="24"/>
                 <w:szCs w:val="24"/>
               </w:rPr>
-              <w:t>O Sistema apresenta um formulário contendo os campos login e senha</w:t>
+              <w:t xml:space="preserve">O Sistema apresenta um formulário contendo os campos </w:t>
+            </w:r>
+            <w:proofErr w:type="spellStart"/>
+            <w:r>
+              <w:rPr>
+                <w:rFonts w:ascii="Arial" w:hAnsi="Arial" w:cs="Arial"/>
+                <w:sz w:val="24"/>
+                <w:szCs w:val="24"/>
+              </w:rPr>
+              <w:t>login</w:t>
+            </w:r>
+            <w:proofErr w:type="spellEnd"/>
+            <w:r>
+              <w:rPr>
+                <w:rFonts w:ascii="Arial" w:hAnsi="Arial" w:cs="Arial"/>
+                <w:sz w:val="24"/>
+                <w:szCs w:val="24"/>
+              </w:rPr>
+              <w:t xml:space="preserve"> e senha</w:t>
             </w:r>
             <w:r>
               <w:rPr>
@@ -11816,7 +12109,25 @@
                 <w:sz w:val="24"/>
                 <w:szCs w:val="24"/>
               </w:rPr>
-              <w:t>Ator informa seu login e senha e seleciona o botão entrar</w:t>
+              <w:t xml:space="preserve">Ator informa seu </w:t>
+            </w:r>
+            <w:proofErr w:type="spellStart"/>
+            <w:r>
+              <w:rPr>
+                <w:rFonts w:ascii="Arial" w:hAnsi="Arial" w:cs="Arial"/>
+                <w:sz w:val="24"/>
+                <w:szCs w:val="24"/>
+              </w:rPr>
+              <w:t>login</w:t>
+            </w:r>
+            <w:proofErr w:type="spellEnd"/>
+            <w:r>
+              <w:rPr>
+                <w:rFonts w:ascii="Arial" w:hAnsi="Arial" w:cs="Arial"/>
+                <w:sz w:val="24"/>
+                <w:szCs w:val="24"/>
+              </w:rPr>
+              <w:t xml:space="preserve"> e senha e seleciona o botão entrar</w:t>
             </w:r>
             <w:r>
               <w:rPr>
@@ -11988,7 +12299,25 @@
                 <w:sz w:val="24"/>
                 <w:szCs w:val="24"/>
               </w:rPr>
-              <w:t>, login ou senha inválida.</w:t>
+              <w:t xml:space="preserve">, </w:t>
+            </w:r>
+            <w:proofErr w:type="spellStart"/>
+            <w:r>
+              <w:rPr>
+                <w:rFonts w:ascii="Arial" w:hAnsi="Arial" w:cs="Arial"/>
+                <w:sz w:val="24"/>
+                <w:szCs w:val="24"/>
+              </w:rPr>
+              <w:t>login</w:t>
+            </w:r>
+            <w:proofErr w:type="spellEnd"/>
+            <w:r>
+              <w:rPr>
+                <w:rFonts w:ascii="Arial" w:hAnsi="Arial" w:cs="Arial"/>
+                <w:sz w:val="24"/>
+                <w:szCs w:val="24"/>
+              </w:rPr>
+              <w:t xml:space="preserve"> ou senha inválida.</w:t>
             </w:r>
           </w:p>
           <w:p>
@@ -14124,8 +14453,6 @@
               </w:rPr>
               <w:t xml:space="preserve">5. O Sistema retorna uma mensagem de “Registrado com </w:t>
             </w:r>
-            <w:bookmarkStart w:id="16" w:name="_GoBack"/>
-            <w:bookmarkEnd w:id="16"/>
             <w:r>
               <w:rPr>
                 <w:rFonts w:ascii="Arial" w:hAnsi="Arial" w:cs="Arial"/>
@@ -17304,7 +17631,25 @@
                 <w:sz w:val="24"/>
                 <w:szCs w:val="24"/>
               </w:rPr>
-              <w:t>4.5. Verifica se o campo crm está preenchido corretamente.</w:t>
+              <w:t xml:space="preserve">4.5. Verifica se o campo </w:t>
+            </w:r>
+            <w:proofErr w:type="spellStart"/>
+            <w:r>
+              <w:rPr>
+                <w:rFonts w:ascii="Arial" w:hAnsi="Arial" w:cs="Arial"/>
+                <w:sz w:val="24"/>
+                <w:szCs w:val="24"/>
+              </w:rPr>
+              <w:t>crm</w:t>
+            </w:r>
+            <w:proofErr w:type="spellEnd"/>
+            <w:r>
+              <w:rPr>
+                <w:rFonts w:ascii="Arial" w:hAnsi="Arial" w:cs="Arial"/>
+                <w:sz w:val="24"/>
+                <w:szCs w:val="24"/>
+              </w:rPr>
+              <w:t xml:space="preserve"> está preenchido corretamente.</w:t>
             </w:r>
           </w:p>
           <w:p>
@@ -17366,7 +17711,7 @@
           <w:szCs w:val="24"/>
         </w:rPr>
       </w:pPr>
-      <w:bookmarkStart w:id="17" w:name="_Toc447048714"/>
+      <w:bookmarkStart w:id="16" w:name="_Toc447048714"/>
       <w:proofErr w:type="gramStart"/>
       <w:r>
         <w:rPr>
@@ -17414,7 +17759,7 @@
         </w:rPr>
         <w:t>UML</w:t>
       </w:r>
-      <w:bookmarkEnd w:id="17"/>
+      <w:bookmarkEnd w:id="16"/>
     </w:p>
     <w:p>
       <w:pPr>
@@ -17561,7 +17906,7 @@
           <w:szCs w:val="24"/>
         </w:rPr>
       </w:pPr>
-      <w:bookmarkStart w:id="18" w:name="_Toc447048715"/>
+      <w:bookmarkStart w:id="17" w:name="_Toc447048715"/>
       <w:r>
         <w:rPr>
           <w:rFonts w:ascii="Arial" w:hAnsi="Arial" w:cs="Arial"/>
@@ -17580,7 +17925,7 @@
         </w:rPr>
         <w:t>.2.1 Diagramas de caso de uso</w:t>
       </w:r>
-      <w:bookmarkEnd w:id="18"/>
+      <w:bookmarkEnd w:id="17"/>
     </w:p>
     <w:p>
       <w:pPr>
@@ -19956,7 +20301,7 @@
           <w:szCs w:val="24"/>
         </w:rPr>
       </w:pPr>
-      <w:bookmarkStart w:id="19" w:name="_Toc447048716"/>
+      <w:bookmarkStart w:id="18" w:name="_Toc447048716"/>
       <w:r>
         <w:rPr>
           <w:rFonts w:ascii="Arial" w:hAnsi="Arial" w:cs="Arial"/>
@@ -20233,7 +20578,7 @@
         </w:rPr>
         <w:t xml:space="preserve"> de sequência (cada caso de uso)</w:t>
       </w:r>
-      <w:bookmarkEnd w:id="19"/>
+      <w:bookmarkEnd w:id="18"/>
     </w:p>
     <w:p>
       <w:pPr>
@@ -20346,7 +20691,7 @@
           <w:szCs w:val="24"/>
         </w:rPr>
       </w:pPr>
-      <w:bookmarkStart w:id="20" w:name="_Toc430706425"/>
+      <w:bookmarkStart w:id="19" w:name="_Toc430706425"/>
       <w:proofErr w:type="gramStart"/>
       <w:r>
         <w:rPr>
@@ -20367,7 +20712,7 @@
         </w:rPr>
         <w:t xml:space="preserve"> de sequência caso de uso </w:t>
       </w:r>
-      <w:bookmarkEnd w:id="20"/>
+      <w:bookmarkEnd w:id="19"/>
       <w:r>
         <w:rPr>
           <w:rFonts w:ascii="Arial" w:hAnsi="Arial" w:cs="Arial"/>
@@ -20633,7 +20978,7 @@
           <w:szCs w:val="24"/>
         </w:rPr>
       </w:pPr>
-      <w:bookmarkStart w:id="21" w:name="_Toc430706426"/>
+      <w:bookmarkStart w:id="20" w:name="_Toc430706426"/>
       <w:proofErr w:type="gramStart"/>
       <w:r>
         <w:rPr>
@@ -20654,7 +20999,7 @@
         </w:rPr>
         <w:t xml:space="preserve"> de sequência caso de uso </w:t>
       </w:r>
-      <w:bookmarkEnd w:id="21"/>
+      <w:bookmarkEnd w:id="20"/>
       <w:r>
         <w:rPr>
           <w:rFonts w:ascii="Arial" w:hAnsi="Arial" w:cs="Arial"/>
@@ -22259,7 +22604,7 @@
           <w:szCs w:val="24"/>
         </w:rPr>
       </w:pPr>
-      <w:bookmarkStart w:id="22" w:name="_Toc447048717"/>
+      <w:bookmarkStart w:id="21" w:name="_Toc447048717"/>
       <w:r>
         <w:rPr>
           <w:rFonts w:ascii="Arial" w:hAnsi="Arial" w:cs="Arial"/>
@@ -22278,7 +22623,7 @@
         </w:rPr>
         <w:t>.2.3 Diagrama Conceitual</w:t>
       </w:r>
-      <w:bookmarkEnd w:id="22"/>
+      <w:bookmarkEnd w:id="21"/>
     </w:p>
     <w:p/>
     <w:p>
@@ -22540,7 +22885,7 @@
           <w:szCs w:val="24"/>
         </w:rPr>
       </w:pPr>
-      <w:bookmarkStart w:id="23" w:name="_Toc447048718"/>
+      <w:bookmarkStart w:id="22" w:name="_Toc447048718"/>
       <w:r>
         <w:rPr>
           <w:rFonts w:ascii="Arial" w:hAnsi="Arial" w:cs="Arial"/>
@@ -22559,7 +22904,7 @@
         </w:rPr>
         <w:t>.2.4 Diagrama de Classe</w:t>
       </w:r>
-      <w:bookmarkEnd w:id="23"/>
+      <w:bookmarkEnd w:id="22"/>
     </w:p>
     <w:p>
       <w:pPr>
@@ -22974,6 +23319,7 @@
                 <w:szCs w:val="24"/>
               </w:rPr>
             </w:pPr>
+            <w:proofErr w:type="spellStart"/>
             <w:proofErr w:type="gramStart"/>
             <w:r>
               <w:rPr>
@@ -22991,6 +23337,7 @@
               </w:rPr>
               <w:t>oaId</w:t>
             </w:r>
+            <w:proofErr w:type="spellEnd"/>
             <w:proofErr w:type="gramEnd"/>
           </w:p>
         </w:tc>
@@ -23009,6 +23356,7 @@
                 <w:szCs w:val="24"/>
               </w:rPr>
             </w:pPr>
+            <w:proofErr w:type="spellStart"/>
             <w:proofErr w:type="gramStart"/>
             <w:r>
               <w:rPr>
@@ -23018,6 +23366,7 @@
               </w:rPr>
               <w:t>long</w:t>
             </w:r>
+            <w:proofErr w:type="spellEnd"/>
             <w:proofErr w:type="gramEnd"/>
           </w:p>
         </w:tc>
@@ -23090,6 +23439,7 @@
                 <w:szCs w:val="24"/>
               </w:rPr>
             </w:pPr>
+            <w:proofErr w:type="spellStart"/>
             <w:proofErr w:type="gramStart"/>
             <w:r>
               <w:rPr>
@@ -23099,6 +23449,7 @@
               </w:rPr>
               <w:t>pessoaPai</w:t>
             </w:r>
+            <w:proofErr w:type="spellEnd"/>
             <w:proofErr w:type="gramEnd"/>
           </w:p>
         </w:tc>
@@ -23117,6 +23468,7 @@
                 <w:szCs w:val="24"/>
               </w:rPr>
             </w:pPr>
+            <w:proofErr w:type="spellStart"/>
             <w:proofErr w:type="gramStart"/>
             <w:r>
               <w:rPr>
@@ -23126,6 +23478,7 @@
               </w:rPr>
               <w:t>long</w:t>
             </w:r>
+            <w:proofErr w:type="spellEnd"/>
             <w:proofErr w:type="gramEnd"/>
           </w:p>
         </w:tc>
@@ -23199,6 +23552,7 @@
                 <w:szCs w:val="24"/>
               </w:rPr>
             </w:pPr>
+            <w:proofErr w:type="spellStart"/>
             <w:proofErr w:type="gramStart"/>
             <w:r>
               <w:rPr>
@@ -23208,6 +23562,7 @@
               </w:rPr>
               <w:t>int</w:t>
             </w:r>
+            <w:proofErr w:type="spellEnd"/>
             <w:proofErr w:type="gramEnd"/>
           </w:p>
         </w:tc>
@@ -23256,6 +23611,7 @@
                 <w:szCs w:val="24"/>
               </w:rPr>
             </w:pPr>
+            <w:proofErr w:type="spellStart"/>
             <w:proofErr w:type="gramStart"/>
             <w:r>
               <w:rPr>
@@ -23274,6 +23630,7 @@
               </w:rPr>
               <w:t>_Cadastro</w:t>
             </w:r>
+            <w:proofErr w:type="spellEnd"/>
           </w:p>
         </w:tc>
         <w:tc>
@@ -23364,6 +23721,7 @@
                 <w:szCs w:val="24"/>
               </w:rPr>
             </w:pPr>
+            <w:proofErr w:type="spellStart"/>
             <w:r>
               <w:rPr>
                 <w:rFonts w:ascii="Arial" w:hAnsi="Arial" w:cs="Arial"/>
@@ -23372,6 +23730,7 @@
               </w:rPr>
               <w:t>Cpf</w:t>
             </w:r>
+            <w:proofErr w:type="spellEnd"/>
           </w:p>
         </w:tc>
         <w:tc>
@@ -23389,6 +23748,7 @@
                 <w:szCs w:val="24"/>
               </w:rPr>
             </w:pPr>
+            <w:proofErr w:type="spellStart"/>
             <w:proofErr w:type="gramStart"/>
             <w:r>
               <w:rPr>
@@ -23398,6 +23758,7 @@
               </w:rPr>
               <w:t>string</w:t>
             </w:r>
+            <w:proofErr w:type="spellEnd"/>
             <w:proofErr w:type="gramEnd"/>
           </w:p>
         </w:tc>
@@ -23422,7 +23783,25 @@
                 <w:sz w:val="24"/>
                 <w:szCs w:val="24"/>
               </w:rPr>
-              <w:t>Atributo responsável por identificar o cpf da pessoa</w:t>
+              <w:t xml:space="preserve">Atributo responsável por identificar o </w:t>
+            </w:r>
+            <w:proofErr w:type="spellStart"/>
+            <w:r>
+              <w:rPr>
+                <w:rFonts w:ascii="Arial" w:hAnsi="Arial" w:cs="Arial"/>
+                <w:sz w:val="24"/>
+                <w:szCs w:val="24"/>
+              </w:rPr>
+              <w:t>cpf</w:t>
+            </w:r>
+            <w:proofErr w:type="spellEnd"/>
+            <w:r>
+              <w:rPr>
+                <w:rFonts w:ascii="Arial" w:hAnsi="Arial" w:cs="Arial"/>
+                <w:sz w:val="24"/>
+                <w:szCs w:val="24"/>
+              </w:rPr>
+              <w:t xml:space="preserve"> da pessoa</w:t>
             </w:r>
           </w:p>
         </w:tc>
@@ -23446,6 +23825,7 @@
                 <w:szCs w:val="24"/>
               </w:rPr>
             </w:pPr>
+            <w:proofErr w:type="spellStart"/>
             <w:r>
               <w:rPr>
                 <w:rFonts w:ascii="Arial" w:hAnsi="Arial" w:cs="Arial"/>
@@ -23454,6 +23834,7 @@
               </w:rPr>
               <w:t>Crm</w:t>
             </w:r>
+            <w:proofErr w:type="spellEnd"/>
           </w:p>
         </w:tc>
         <w:tc>
@@ -23471,6 +23852,7 @@
                 <w:szCs w:val="24"/>
               </w:rPr>
             </w:pPr>
+            <w:proofErr w:type="spellStart"/>
             <w:proofErr w:type="gramStart"/>
             <w:r>
               <w:rPr>
@@ -23480,6 +23862,7 @@
               </w:rPr>
               <w:t>string</w:t>
             </w:r>
+            <w:proofErr w:type="spellEnd"/>
             <w:proofErr w:type="gramEnd"/>
           </w:p>
         </w:tc>
@@ -23504,7 +23887,25 @@
                 <w:sz w:val="24"/>
                 <w:szCs w:val="24"/>
               </w:rPr>
-              <w:t>Atributo responsável por identificar o crm, quando a pessoa for do tipo M</w:t>
+              <w:t xml:space="preserve">Atributo responsável por identificar o </w:t>
+            </w:r>
+            <w:proofErr w:type="spellStart"/>
+            <w:r>
+              <w:rPr>
+                <w:rFonts w:ascii="Arial" w:hAnsi="Arial" w:cs="Arial"/>
+                <w:sz w:val="24"/>
+                <w:szCs w:val="24"/>
+              </w:rPr>
+              <w:t>crm</w:t>
+            </w:r>
+            <w:proofErr w:type="spellEnd"/>
+            <w:r>
+              <w:rPr>
+                <w:rFonts w:ascii="Arial" w:hAnsi="Arial" w:cs="Arial"/>
+                <w:sz w:val="24"/>
+                <w:szCs w:val="24"/>
+              </w:rPr>
+              <w:t>, quando a pessoa for do tipo M</w:t>
             </w:r>
             <w:r>
               <w:rPr>
@@ -23536,6 +23937,7 @@
                 <w:szCs w:val="24"/>
               </w:rPr>
             </w:pPr>
+            <w:proofErr w:type="spellStart"/>
             <w:r>
               <w:rPr>
                 <w:rFonts w:ascii="Arial" w:hAnsi="Arial" w:cs="Arial"/>
@@ -23545,6 +23947,7 @@
               <w:lastRenderedPageBreak/>
               <w:t>Cns</w:t>
             </w:r>
+            <w:proofErr w:type="spellEnd"/>
           </w:p>
         </w:tc>
         <w:tc>
@@ -23562,6 +23965,7 @@
                 <w:szCs w:val="24"/>
               </w:rPr>
             </w:pPr>
+            <w:proofErr w:type="spellStart"/>
             <w:proofErr w:type="gramStart"/>
             <w:r>
               <w:rPr>
@@ -23571,6 +23975,7 @@
               </w:rPr>
               <w:t>string</w:t>
             </w:r>
+            <w:proofErr w:type="spellEnd"/>
             <w:proofErr w:type="gramEnd"/>
           </w:p>
         </w:tc>
@@ -23619,6 +24024,7 @@
                 <w:szCs w:val="24"/>
               </w:rPr>
             </w:pPr>
+            <w:proofErr w:type="spellStart"/>
             <w:r>
               <w:rPr>
                 <w:rFonts w:ascii="Arial" w:hAnsi="Arial" w:cs="Arial"/>
@@ -23627,6 +24033,7 @@
               </w:rPr>
               <w:t>Rg</w:t>
             </w:r>
+            <w:proofErr w:type="spellEnd"/>
           </w:p>
         </w:tc>
         <w:tc>
@@ -23644,6 +24051,7 @@
                 <w:szCs w:val="24"/>
               </w:rPr>
             </w:pPr>
+            <w:proofErr w:type="spellStart"/>
             <w:proofErr w:type="gramStart"/>
             <w:r>
               <w:rPr>
@@ -23653,6 +24061,7 @@
               </w:rPr>
               <w:t>string</w:t>
             </w:r>
+            <w:proofErr w:type="spellEnd"/>
             <w:proofErr w:type="gramEnd"/>
           </w:p>
         </w:tc>
@@ -23677,7 +24086,25 @@
                 <w:sz w:val="24"/>
                 <w:szCs w:val="24"/>
               </w:rPr>
-              <w:t>Atributo responsável por identificar o rg da pessoa.</w:t>
+              <w:t xml:space="preserve">Atributo responsável por identificar o </w:t>
+            </w:r>
+            <w:proofErr w:type="spellStart"/>
+            <w:r>
+              <w:rPr>
+                <w:rFonts w:ascii="Arial" w:hAnsi="Arial" w:cs="Arial"/>
+                <w:sz w:val="24"/>
+                <w:szCs w:val="24"/>
+              </w:rPr>
+              <w:t>rg</w:t>
+            </w:r>
+            <w:proofErr w:type="spellEnd"/>
+            <w:r>
+              <w:rPr>
+                <w:rFonts w:ascii="Arial" w:hAnsi="Arial" w:cs="Arial"/>
+                <w:sz w:val="24"/>
+                <w:szCs w:val="24"/>
+              </w:rPr>
+              <w:t xml:space="preserve"> da pessoa.</w:t>
             </w:r>
           </w:p>
         </w:tc>
@@ -23701,6 +24128,7 @@
                 <w:szCs w:val="24"/>
               </w:rPr>
             </w:pPr>
+            <w:proofErr w:type="spellStart"/>
             <w:r>
               <w:rPr>
                 <w:rFonts w:ascii="Arial" w:hAnsi="Arial" w:cs="Arial"/>
@@ -23709,6 +24137,7 @@
               </w:rPr>
               <w:t>Orgaoemissor</w:t>
             </w:r>
+            <w:proofErr w:type="spellEnd"/>
           </w:p>
         </w:tc>
         <w:tc>
@@ -23726,6 +24155,7 @@
                 <w:szCs w:val="24"/>
               </w:rPr>
             </w:pPr>
+            <w:proofErr w:type="spellStart"/>
             <w:proofErr w:type="gramStart"/>
             <w:r>
               <w:rPr>
@@ -23735,6 +24165,7 @@
               </w:rPr>
               <w:t>string</w:t>
             </w:r>
+            <w:proofErr w:type="spellEnd"/>
             <w:proofErr w:type="gramEnd"/>
           </w:p>
         </w:tc>
@@ -23775,7 +24206,25 @@
                 <w:sz w:val="24"/>
                 <w:szCs w:val="24"/>
               </w:rPr>
-              <w:t xml:space="preserve"> o órgão emissor do rg cadastrado.</w:t>
+              <w:t xml:space="preserve"> o órgão emissor do </w:t>
+            </w:r>
+            <w:proofErr w:type="spellStart"/>
+            <w:r>
+              <w:rPr>
+                <w:rFonts w:ascii="Arial" w:hAnsi="Arial" w:cs="Arial"/>
+                <w:sz w:val="24"/>
+                <w:szCs w:val="24"/>
+              </w:rPr>
+              <w:t>rg</w:t>
+            </w:r>
+            <w:proofErr w:type="spellEnd"/>
+            <w:r>
+              <w:rPr>
+                <w:rFonts w:ascii="Arial" w:hAnsi="Arial" w:cs="Arial"/>
+                <w:sz w:val="24"/>
+                <w:szCs w:val="24"/>
+              </w:rPr>
+              <w:t xml:space="preserve"> cadastrado.</w:t>
             </w:r>
           </w:p>
         </w:tc>
@@ -23799,6 +24248,7 @@
                 <w:szCs w:val="24"/>
               </w:rPr>
             </w:pPr>
+            <w:proofErr w:type="spellStart"/>
             <w:r>
               <w:rPr>
                 <w:rFonts w:ascii="Arial" w:hAnsi="Arial" w:cs="Arial"/>
@@ -23807,6 +24257,7 @@
               </w:rPr>
               <w:t>Dt_Emissao</w:t>
             </w:r>
+            <w:proofErr w:type="spellEnd"/>
           </w:p>
         </w:tc>
         <w:tc>
@@ -23922,6 +24373,7 @@
                 <w:szCs w:val="24"/>
               </w:rPr>
             </w:pPr>
+            <w:proofErr w:type="spellStart"/>
             <w:proofErr w:type="gramStart"/>
             <w:r>
               <w:rPr>
@@ -23931,6 +24383,7 @@
               </w:rPr>
               <w:t>string</w:t>
             </w:r>
+            <w:proofErr w:type="spellEnd"/>
             <w:proofErr w:type="gramEnd"/>
           </w:p>
         </w:tc>
@@ -23979,6 +24432,7 @@
                 <w:szCs w:val="24"/>
               </w:rPr>
             </w:pPr>
+            <w:proofErr w:type="spellStart"/>
             <w:r>
               <w:rPr>
                 <w:rFonts w:ascii="Arial" w:hAnsi="Arial" w:cs="Arial"/>
@@ -23987,6 +24441,7 @@
               </w:rPr>
               <w:t>Dt_Nascimento</w:t>
             </w:r>
+            <w:proofErr w:type="spellEnd"/>
           </w:p>
         </w:tc>
         <w:tc>
@@ -24086,6 +24541,7 @@
                 <w:szCs w:val="24"/>
               </w:rPr>
             </w:pPr>
+            <w:proofErr w:type="spellStart"/>
             <w:proofErr w:type="gramStart"/>
             <w:r>
               <w:rPr>
@@ -24095,6 +24551,7 @@
               </w:rPr>
               <w:t>int</w:t>
             </w:r>
+            <w:proofErr w:type="spellEnd"/>
             <w:proofErr w:type="gramEnd"/>
           </w:p>
         </w:tc>
@@ -24159,6 +24616,7 @@
                 <w:szCs w:val="24"/>
               </w:rPr>
             </w:pPr>
+            <w:proofErr w:type="spellStart"/>
             <w:r>
               <w:rPr>
                 <w:rFonts w:ascii="Arial" w:hAnsi="Arial" w:cs="Arial"/>
@@ -24167,6 +24625,7 @@
               </w:rPr>
               <w:t>Email</w:t>
             </w:r>
+            <w:proofErr w:type="spellEnd"/>
           </w:p>
         </w:tc>
         <w:tc>
@@ -24184,6 +24643,7 @@
                 <w:szCs w:val="24"/>
               </w:rPr>
             </w:pPr>
+            <w:proofErr w:type="spellStart"/>
             <w:proofErr w:type="gramStart"/>
             <w:r>
               <w:rPr>
@@ -24193,6 +24653,7 @@
               </w:rPr>
               <w:t>string</w:t>
             </w:r>
+            <w:proofErr w:type="spellEnd"/>
             <w:proofErr w:type="gramEnd"/>
           </w:p>
         </w:tc>
@@ -24257,6 +24718,7 @@
                 <w:szCs w:val="24"/>
               </w:rPr>
             </w:pPr>
+            <w:proofErr w:type="spellStart"/>
             <w:r>
               <w:rPr>
                 <w:rFonts w:ascii="Arial" w:hAnsi="Arial" w:cs="Arial"/>
@@ -24265,6 +24727,7 @@
               </w:rPr>
               <w:t>Nome_Pai</w:t>
             </w:r>
+            <w:proofErr w:type="spellEnd"/>
           </w:p>
         </w:tc>
         <w:tc>
@@ -24282,6 +24745,7 @@
                 <w:szCs w:val="24"/>
               </w:rPr>
             </w:pPr>
+            <w:proofErr w:type="spellStart"/>
             <w:proofErr w:type="gramStart"/>
             <w:r>
               <w:rPr>
@@ -24291,6 +24755,7 @@
               </w:rPr>
               <w:t>string</w:t>
             </w:r>
+            <w:proofErr w:type="spellEnd"/>
             <w:proofErr w:type="gramEnd"/>
           </w:p>
         </w:tc>
@@ -24355,6 +24820,7 @@
                 <w:szCs w:val="24"/>
               </w:rPr>
             </w:pPr>
+            <w:proofErr w:type="spellStart"/>
             <w:r>
               <w:rPr>
                 <w:rFonts w:ascii="Arial" w:hAnsi="Arial" w:cs="Arial"/>
@@ -24363,6 +24829,7 @@
               </w:rPr>
               <w:t>Nome_Mae</w:t>
             </w:r>
+            <w:proofErr w:type="spellEnd"/>
           </w:p>
         </w:tc>
         <w:tc>
@@ -24380,6 +24847,7 @@
                 <w:szCs w:val="24"/>
               </w:rPr>
             </w:pPr>
+            <w:proofErr w:type="spellStart"/>
             <w:proofErr w:type="gramStart"/>
             <w:r>
               <w:rPr>
@@ -24389,6 +24857,7 @@
               </w:rPr>
               <w:t>string</w:t>
             </w:r>
+            <w:proofErr w:type="spellEnd"/>
             <w:proofErr w:type="gramEnd"/>
           </w:p>
         </w:tc>
@@ -24437,6 +24906,7 @@
                 <w:szCs w:val="24"/>
               </w:rPr>
             </w:pPr>
+            <w:proofErr w:type="spellStart"/>
             <w:r>
               <w:rPr>
                 <w:rFonts w:ascii="Arial" w:hAnsi="Arial" w:cs="Arial"/>
@@ -24445,6 +24915,7 @@
               </w:rPr>
               <w:t>Tel</w:t>
             </w:r>
+            <w:proofErr w:type="spellEnd"/>
           </w:p>
         </w:tc>
         <w:tc>
@@ -24462,6 +24933,7 @@
                 <w:szCs w:val="24"/>
               </w:rPr>
             </w:pPr>
+            <w:proofErr w:type="spellStart"/>
             <w:proofErr w:type="gramStart"/>
             <w:r>
               <w:rPr>
@@ -24471,6 +24943,7 @@
               </w:rPr>
               <w:t>string</w:t>
             </w:r>
+            <w:proofErr w:type="spellEnd"/>
             <w:proofErr w:type="gramEnd"/>
           </w:p>
         </w:tc>
@@ -24535,6 +25008,7 @@
                 <w:szCs w:val="24"/>
               </w:rPr>
             </w:pPr>
+            <w:proofErr w:type="spellStart"/>
             <w:r>
               <w:rPr>
                 <w:rFonts w:ascii="Arial" w:hAnsi="Arial" w:cs="Arial"/>
@@ -24543,6 +25017,7 @@
               </w:rPr>
               <w:t>Cel</w:t>
             </w:r>
+            <w:proofErr w:type="spellEnd"/>
           </w:p>
         </w:tc>
         <w:tc>
@@ -24560,6 +25035,7 @@
                 <w:szCs w:val="24"/>
               </w:rPr>
             </w:pPr>
+            <w:proofErr w:type="spellStart"/>
             <w:proofErr w:type="gramStart"/>
             <w:r>
               <w:rPr>
@@ -24569,6 +25045,7 @@
               </w:rPr>
               <w:t>string</w:t>
             </w:r>
+            <w:proofErr w:type="spellEnd"/>
             <w:proofErr w:type="gramEnd"/>
           </w:p>
         </w:tc>
@@ -24667,6 +25144,172 @@
         </w:rPr>
       </w:pPr>
     </w:p>
+    <w:tbl>
+      <w:tblPr>
+        <w:tblStyle w:val="Tabelacomgrade"/>
+        <w:tblW w:w="0" w:type="auto"/>
+        <w:shd w:val="clear" w:color="auto" w:fill="D9D9D9" w:themeFill="background1" w:themeFillShade="D9"/>
+        <w:tblLook w:val="04A0" w:firstRow="1" w:lastRow="0" w:firstColumn="1" w:lastColumn="0" w:noHBand="0" w:noVBand="1"/>
+      </w:tblPr>
+      <w:tblGrid>
+        <w:gridCol w:w="1857"/>
+        <w:gridCol w:w="993"/>
+        <w:gridCol w:w="6361"/>
+        <w:gridCol w:w="48"/>
+      </w:tblGrid>
+      <w:tr>
+        <w:trPr>
+          <w:trHeight w:val="165"/>
+        </w:trPr>
+        <w:tc>
+          <w:tcPr>
+            <w:tcW w:w="1857" w:type="dxa"/>
+            <w:shd w:val="clear" w:color="auto" w:fill="D9D9D9" w:themeFill="background1" w:themeFillShade="D9"/>
+          </w:tcPr>
+          <w:p>
+            <w:pPr>
+              <w:spacing w:line="360" w:lineRule="auto"/>
+              <w:jc w:val="both"/>
+              <w:rPr>
+                <w:rFonts w:ascii="Arial" w:hAnsi="Arial" w:cs="Arial"/>
+                <w:sz w:val="24"/>
+                <w:szCs w:val="24"/>
+              </w:rPr>
+            </w:pPr>
+            <w:r>
+              <w:rPr>
+                <w:rFonts w:ascii="Arial" w:hAnsi="Arial" w:cs="Arial"/>
+                <w:sz w:val="24"/>
+                <w:szCs w:val="24"/>
+              </w:rPr>
+              <w:t xml:space="preserve">Atributo </w:t>
+            </w:r>
+          </w:p>
+        </w:tc>
+        <w:tc>
+          <w:tcPr>
+            <w:tcW w:w="993" w:type="dxa"/>
+            <w:shd w:val="clear" w:color="auto" w:fill="D9D9D9" w:themeFill="background1" w:themeFillShade="D9"/>
+          </w:tcPr>
+          <w:p>
+            <w:pPr>
+              <w:spacing w:line="360" w:lineRule="auto"/>
+              <w:jc w:val="both"/>
+              <w:rPr>
+                <w:rFonts w:ascii="Arial" w:hAnsi="Arial" w:cs="Arial"/>
+                <w:sz w:val="24"/>
+                <w:szCs w:val="24"/>
+              </w:rPr>
+            </w:pPr>
+            <w:r>
+              <w:rPr>
+                <w:rFonts w:ascii="Arial" w:hAnsi="Arial" w:cs="Arial"/>
+                <w:sz w:val="24"/>
+                <w:szCs w:val="24"/>
+              </w:rPr>
+              <w:t>Tipo</w:t>
+            </w:r>
+          </w:p>
+        </w:tc>
+        <w:tc>
+          <w:tcPr>
+            <w:tcW w:w="6409" w:type="dxa"/>
+            <w:gridSpan w:val="2"/>
+            <w:shd w:val="clear" w:color="auto" w:fill="D9D9D9" w:themeFill="background1" w:themeFillShade="D9"/>
+          </w:tcPr>
+          <w:p>
+            <w:pPr>
+              <w:spacing w:line="360" w:lineRule="auto"/>
+              <w:jc w:val="both"/>
+              <w:rPr>
+                <w:rFonts w:ascii="Arial" w:hAnsi="Arial" w:cs="Arial"/>
+                <w:sz w:val="24"/>
+                <w:szCs w:val="24"/>
+              </w:rPr>
+            </w:pPr>
+            <w:r>
+              <w:rPr>
+                <w:rFonts w:ascii="Arial" w:hAnsi="Arial" w:cs="Arial"/>
+                <w:sz w:val="24"/>
+                <w:szCs w:val="24"/>
+              </w:rPr>
+              <w:t>Nota</w:t>
+            </w:r>
+          </w:p>
+        </w:tc>
+      </w:tr>
+      <w:tr>
+        <w:tblPrEx>
+          <w:shd w:val="clear" w:color="auto" w:fill="auto"/>
+        </w:tblPrEx>
+        <w:trPr>
+          <w:gridAfter w:val="1"/>
+          <w:wAfter w:w="48" w:type="dxa"/>
+        </w:trPr>
+        <w:tc>
+          <w:tcPr>
+            <w:tcW w:w="1857" w:type="dxa"/>
+          </w:tcPr>
+          <w:p>
+            <w:pPr>
+              <w:spacing w:line="360" w:lineRule="auto"/>
+              <w:jc w:val="both"/>
+              <w:rPr>
+                <w:rFonts w:ascii="Arial" w:hAnsi="Arial" w:cs="Arial"/>
+                <w:sz w:val="24"/>
+                <w:szCs w:val="24"/>
+              </w:rPr>
+            </w:pPr>
+            <w:bookmarkStart w:id="23" w:name="_GoBack"/>
+            <w:bookmarkEnd w:id="23"/>
+          </w:p>
+        </w:tc>
+        <w:tc>
+          <w:tcPr>
+            <w:tcW w:w="993" w:type="dxa"/>
+          </w:tcPr>
+          <w:p>
+            <w:pPr>
+              <w:spacing w:line="360" w:lineRule="auto"/>
+              <w:jc w:val="both"/>
+              <w:rPr>
+                <w:rFonts w:ascii="Arial" w:hAnsi="Arial" w:cs="Arial"/>
+                <w:sz w:val="24"/>
+                <w:szCs w:val="24"/>
+              </w:rPr>
+            </w:pPr>
+          </w:p>
+        </w:tc>
+        <w:tc>
+          <w:tcPr>
+            <w:tcW w:w="6361" w:type="dxa"/>
+          </w:tcPr>
+          <w:p>
+            <w:pPr>
+              <w:spacing w:line="360" w:lineRule="auto"/>
+              <w:jc w:val="both"/>
+              <w:rPr>
+                <w:rFonts w:ascii="Arial" w:hAnsi="Arial" w:cs="Arial"/>
+                <w:sz w:val="24"/>
+                <w:szCs w:val="24"/>
+              </w:rPr>
+            </w:pPr>
+          </w:p>
+        </w:tc>
+      </w:tr>
+    </w:tbl>
+    <w:p>
+      <w:pPr>
+        <w:spacing w:line="360" w:lineRule="auto"/>
+        <w:ind w:firstLine="709"/>
+        <w:jc w:val="both"/>
+        <w:rPr>
+          <w:rFonts w:ascii="Arial" w:hAnsi="Arial" w:cs="Arial"/>
+          <w:sz w:val="24"/>
+          <w:szCs w:val="24"/>
+        </w:rPr>
+      </w:pPr>
+    </w:p>
     <w:p>
       <w:pPr>
         <w:pStyle w:val="Ttulo1"/>
@@ -24750,7 +25393,25 @@
           <w:sz w:val="24"/>
           <w:szCs w:val="24"/>
         </w:rPr>
-        <w:t>Dê um enter ao final desta linha e comece a digitar seu texto.</w:t>
+        <w:t xml:space="preserve">Dê um </w:t>
+      </w:r>
+      <w:proofErr w:type="spellStart"/>
+      <w:r>
+        <w:rPr>
+          <w:rFonts w:ascii="Arial" w:hAnsi="Arial" w:cs="Arial"/>
+          <w:sz w:val="24"/>
+          <w:szCs w:val="24"/>
+        </w:rPr>
+        <w:t>enter</w:t>
+      </w:r>
+      <w:proofErr w:type="spellEnd"/>
+      <w:r>
+        <w:rPr>
+          <w:rFonts w:ascii="Arial" w:hAnsi="Arial" w:cs="Arial"/>
+          <w:sz w:val="24"/>
+          <w:szCs w:val="24"/>
+        </w:rPr>
+        <w:t xml:space="preserve"> ao final desta linha e comece a digitar seu texto.</w:t>
       </w:r>
     </w:p>
     <w:p>
@@ -24860,7 +25521,25 @@
           <w:sz w:val="24"/>
           <w:szCs w:val="24"/>
         </w:rPr>
-        <w:t>Dê um enter ao final desta linha e comece a digitar seu texto.</w:t>
+        <w:t xml:space="preserve">Dê um </w:t>
+      </w:r>
+      <w:proofErr w:type="spellStart"/>
+      <w:r>
+        <w:rPr>
+          <w:rFonts w:ascii="Arial" w:hAnsi="Arial" w:cs="Arial"/>
+          <w:sz w:val="24"/>
+          <w:szCs w:val="24"/>
+        </w:rPr>
+        <w:t>enter</w:t>
+      </w:r>
+      <w:proofErr w:type="spellEnd"/>
+      <w:r>
+        <w:rPr>
+          <w:rFonts w:ascii="Arial" w:hAnsi="Arial" w:cs="Arial"/>
+          <w:sz w:val="24"/>
+          <w:szCs w:val="24"/>
+        </w:rPr>
+        <w:t xml:space="preserve"> ao final desta linha e comece a digitar seu texto.</w:t>
       </w:r>
     </w:p>
     <w:p>
@@ -24931,7 +25610,25 @@
           <w:sz w:val="24"/>
           <w:szCs w:val="24"/>
         </w:rPr>
-        <w:t>Dê um enter ao final desta linha e comece a digitar seu texto.</w:t>
+        <w:t xml:space="preserve">Dê um </w:t>
+      </w:r>
+      <w:proofErr w:type="spellStart"/>
+      <w:r>
+        <w:rPr>
+          <w:rFonts w:ascii="Arial" w:hAnsi="Arial" w:cs="Arial"/>
+          <w:sz w:val="24"/>
+          <w:szCs w:val="24"/>
+        </w:rPr>
+        <w:t>enter</w:t>
+      </w:r>
+      <w:proofErr w:type="spellEnd"/>
+      <w:r>
+        <w:rPr>
+          <w:rFonts w:ascii="Arial" w:hAnsi="Arial" w:cs="Arial"/>
+          <w:sz w:val="24"/>
+          <w:szCs w:val="24"/>
+        </w:rPr>
+        <w:t xml:space="preserve"> ao final desta linha e comece a digitar seu texto.</w:t>
       </w:r>
     </w:p>
     <w:p>
@@ -24993,7 +25690,25 @@
           <w:sz w:val="24"/>
           <w:szCs w:val="24"/>
         </w:rPr>
-        <w:t>Dê um enter ao final desta linha e comece a digitar seu texto.</w:t>
+        <w:t xml:space="preserve">Dê um </w:t>
+      </w:r>
+      <w:proofErr w:type="spellStart"/>
+      <w:r>
+        <w:rPr>
+          <w:rFonts w:ascii="Arial" w:hAnsi="Arial" w:cs="Arial"/>
+          <w:sz w:val="24"/>
+          <w:szCs w:val="24"/>
+        </w:rPr>
+        <w:t>enter</w:t>
+      </w:r>
+      <w:proofErr w:type="spellEnd"/>
+      <w:r>
+        <w:rPr>
+          <w:rFonts w:ascii="Arial" w:hAnsi="Arial" w:cs="Arial"/>
+          <w:sz w:val="24"/>
+          <w:szCs w:val="24"/>
+        </w:rPr>
+        <w:t xml:space="preserve"> ao final desta linha e comece a digitar seu texto.</w:t>
       </w:r>
     </w:p>
     <w:p>
@@ -25060,7 +25775,25 @@
           <w:sz w:val="24"/>
           <w:szCs w:val="24"/>
         </w:rPr>
-        <w:t>Dê um enter ao final desta linha e comece a digitar seu texto.</w:t>
+        <w:t xml:space="preserve">Dê um </w:t>
+      </w:r>
+      <w:proofErr w:type="spellStart"/>
+      <w:r>
+        <w:rPr>
+          <w:rFonts w:ascii="Arial" w:hAnsi="Arial" w:cs="Arial"/>
+          <w:sz w:val="24"/>
+          <w:szCs w:val="24"/>
+        </w:rPr>
+        <w:t>enter</w:t>
+      </w:r>
+      <w:proofErr w:type="spellEnd"/>
+      <w:r>
+        <w:rPr>
+          <w:rFonts w:ascii="Arial" w:hAnsi="Arial" w:cs="Arial"/>
+          <w:sz w:val="24"/>
+          <w:szCs w:val="24"/>
+        </w:rPr>
+        <w:t xml:space="preserve"> ao final desta linha e comece a digitar seu texto.</w:t>
       </w:r>
     </w:p>
     <w:p>
@@ -25146,7 +25879,25 @@
           <w:sz w:val="24"/>
           <w:szCs w:val="24"/>
         </w:rPr>
-        <w:t>este capítulo vocêfará um breve resumo do trabalho</w:t>
+        <w:t xml:space="preserve">este capítulo </w:t>
+      </w:r>
+      <w:proofErr w:type="spellStart"/>
+      <w:r>
+        <w:rPr>
+          <w:rFonts w:ascii="Arial" w:hAnsi="Arial" w:cs="Arial"/>
+          <w:sz w:val="24"/>
+          <w:szCs w:val="24"/>
+        </w:rPr>
+        <w:t>vocêfará</w:t>
+      </w:r>
+      <w:proofErr w:type="spellEnd"/>
+      <w:r>
+        <w:rPr>
+          <w:rFonts w:ascii="Arial" w:hAnsi="Arial" w:cs="Arial"/>
+          <w:sz w:val="24"/>
+          <w:szCs w:val="24"/>
+        </w:rPr>
+        <w:t xml:space="preserve"> um breve resumo do trabalho</w:t>
       </w:r>
       <w:r>
         <w:rPr>
@@ -25822,7 +26573,7 @@
           <w:rPr>
             <w:noProof/>
           </w:rPr>
-          <w:t>25</w:t>
+          <w:t>35</w:t>
         </w:r>
         <w:r>
           <w:fldChar w:fldCharType="end"/>
@@ -31186,7 +31937,7 @@
 </file>
 
 <file path=customXml/itemProps1.xml><?xml version="1.0" encoding="utf-8"?>
-<ds:datastoreItem xmlns:ds="http://schemas.openxmlformats.org/officeDocument/2006/customXml" ds:itemID="{4D00AA33-1213-4C2F-9F54-9F81CF5FBBF0}">
+<ds:datastoreItem xmlns:ds="http://schemas.openxmlformats.org/officeDocument/2006/customXml" ds:itemID="{99195475-45F8-44AA-AF57-65B3268D9081}">
   <ds:schemaRefs>
     <ds:schemaRef ds:uri="http://schemas.openxmlformats.org/officeDocument/2006/bibliography"/>
   </ds:schemaRefs>

</xml_diff>

<commit_message>
Feito até o quadro 12
</commit_message>
<xml_diff>
--- a/Paulo José  TCC II.docx
+++ b/Paulo José  TCC II.docx
@@ -20692,7 +20692,6 @@
         </w:rPr>
       </w:pPr>
       <w:bookmarkStart w:id="19" w:name="_Toc430706425"/>
-      <w:proofErr w:type="gramStart"/>
       <w:r>
         <w:rPr>
           <w:rFonts w:ascii="Arial" w:hAnsi="Arial" w:cs="Arial"/>
@@ -20700,17 +20699,7 @@
           <w:sz w:val="24"/>
           <w:szCs w:val="24"/>
         </w:rPr>
-        <w:t>3.2.2.1 Diagrama</w:t>
-      </w:r>
-      <w:proofErr w:type="gramEnd"/>
-      <w:r>
-        <w:rPr>
-          <w:rFonts w:ascii="Arial" w:hAnsi="Arial" w:cs="Arial"/>
-          <w:color w:val="000000" w:themeColor="text1"/>
-          <w:sz w:val="24"/>
-          <w:szCs w:val="24"/>
-        </w:rPr>
-        <w:t xml:space="preserve"> de sequência caso de uso </w:t>
+        <w:t xml:space="preserve">3.2.2.1 Diagrama de sequência caso de uso </w:t>
       </w:r>
       <w:bookmarkEnd w:id="19"/>
       <w:r>
@@ -23195,17 +23184,74 @@
         <w:jc w:val="both"/>
         <w:rPr>
           <w:rFonts w:ascii="Arial" w:hAnsi="Arial" w:cs="Arial"/>
-          <w:sz w:val="24"/>
-          <w:szCs w:val="24"/>
-        </w:rPr>
-      </w:pPr>
-      <w:r>
-        <w:rPr>
-          <w:rFonts w:ascii="Arial" w:hAnsi="Arial" w:cs="Arial"/>
+          <w:b/>
+          <w:sz w:val="24"/>
+          <w:szCs w:val="24"/>
+        </w:rPr>
+      </w:pPr>
+      <w:r>
+        <w:rPr>
+          <w:rFonts w:ascii="Arial" w:hAnsi="Arial" w:cs="Arial"/>
+          <w:b/>
           <w:sz w:val="24"/>
           <w:szCs w:val="24"/>
         </w:rPr>
         <w:t>Classe Pessoa</w:t>
+      </w:r>
+    </w:p>
+    <w:p>
+      <w:pPr>
+        <w:spacing w:line="360" w:lineRule="auto"/>
+        <w:ind w:firstLine="709"/>
+        <w:jc w:val="both"/>
+        <w:rPr>
+          <w:rFonts w:ascii="Arial" w:hAnsi="Arial" w:cs="Arial"/>
+          <w:sz w:val="24"/>
+          <w:szCs w:val="24"/>
+        </w:rPr>
+      </w:pPr>
+      <w:r>
+        <w:rPr>
+          <w:rFonts w:ascii="Arial" w:hAnsi="Arial" w:cs="Arial"/>
+          <w:sz w:val="24"/>
+          <w:szCs w:val="24"/>
+        </w:rPr>
+        <w:t>O quadro 8 mostra os atributos da classe Pessoa.</w:t>
+      </w:r>
+    </w:p>
+    <w:p>
+      <w:pPr>
+        <w:rPr>
+          <w:rFonts w:ascii="Arial" w:hAnsi="Arial" w:cs="Arial"/>
+          <w:sz w:val="24"/>
+          <w:szCs w:val="24"/>
+        </w:rPr>
+      </w:pPr>
+      <w:r>
+        <w:rPr>
+          <w:rFonts w:ascii="Arial" w:hAnsi="Arial" w:cs="Arial"/>
+          <w:b/>
+          <w:sz w:val="24"/>
+          <w:szCs w:val="24"/>
+        </w:rPr>
+        <w:t>Q</w:t>
+      </w:r>
+      <w:r>
+        <w:rPr>
+          <w:rFonts w:ascii="Arial" w:hAnsi="Arial" w:cs="Arial"/>
+          <w:b/>
+          <w:sz w:val="24"/>
+          <w:szCs w:val="24"/>
+        </w:rPr>
+        <w:t>uadro 8</w:t>
+      </w:r>
+      <w:r>
+        <w:rPr>
+          <w:rFonts w:ascii="Arial" w:hAnsi="Arial" w:cs="Arial"/>
+          <w:sz w:val="24"/>
+          <w:szCs w:val="24"/>
+        </w:rPr>
+        <w:t xml:space="preserve"> – Atributos da classe Pessoa</w:t>
       </w:r>
     </w:p>
     <w:tbl>
@@ -23281,7 +23327,6 @@
           </w:tcPr>
           <w:p>
             <w:pPr>
-              <w:spacing w:line="360" w:lineRule="auto"/>
               <w:jc w:val="both"/>
               <w:rPr>
                 <w:rFonts w:ascii="Arial" w:hAnsi="Arial" w:cs="Arial"/>
@@ -23377,7 +23422,6 @@
           </w:tcPr>
           <w:p>
             <w:pPr>
-              <w:spacing w:line="360" w:lineRule="auto"/>
               <w:jc w:val="both"/>
               <w:rPr>
                 <w:rFonts w:ascii="Arial" w:hAnsi="Arial" w:cs="Arial"/>
@@ -23489,7 +23533,6 @@
           </w:tcPr>
           <w:p>
             <w:pPr>
-              <w:spacing w:line="360" w:lineRule="auto"/>
               <w:jc w:val="both"/>
               <w:rPr>
                 <w:rFonts w:ascii="Arial" w:hAnsi="Arial" w:cs="Arial"/>
@@ -23573,7 +23616,6 @@
           </w:tcPr>
           <w:p>
             <w:pPr>
-              <w:spacing w:line="360" w:lineRule="auto"/>
               <w:jc w:val="both"/>
               <w:rPr>
                 <w:rFonts w:ascii="Arial" w:hAnsi="Arial" w:cs="Arial"/>
@@ -23667,7 +23709,6 @@
           </w:tcPr>
           <w:p>
             <w:pPr>
-              <w:spacing w:line="360" w:lineRule="auto"/>
               <w:jc w:val="both"/>
               <w:rPr>
                 <w:rFonts w:ascii="Arial" w:hAnsi="Arial" w:cs="Arial"/>
@@ -23769,7 +23810,6 @@
           </w:tcPr>
           <w:p>
             <w:pPr>
-              <w:spacing w:line="360" w:lineRule="auto"/>
               <w:jc w:val="both"/>
               <w:rPr>
                 <w:rFonts w:ascii="Arial" w:hAnsi="Arial" w:cs="Arial"/>
@@ -23873,7 +23913,6 @@
           </w:tcPr>
           <w:p>
             <w:pPr>
-              <w:spacing w:line="360" w:lineRule="auto"/>
               <w:jc w:val="both"/>
               <w:rPr>
                 <w:rFonts w:ascii="Arial" w:hAnsi="Arial" w:cs="Arial"/>
@@ -23966,7 +24005,6 @@
               </w:rPr>
             </w:pPr>
             <w:proofErr w:type="spellStart"/>
-            <w:proofErr w:type="gramStart"/>
             <w:r>
               <w:rPr>
                 <w:rFonts w:ascii="Arial" w:hAnsi="Arial" w:cs="Arial"/>
@@ -23976,7 +24014,6 @@
               <w:t>string</w:t>
             </w:r>
             <w:proofErr w:type="spellEnd"/>
-            <w:proofErr w:type="gramEnd"/>
           </w:p>
         </w:tc>
         <w:tc>
@@ -23986,7 +24023,6 @@
           </w:tcPr>
           <w:p>
             <w:pPr>
-              <w:spacing w:line="360" w:lineRule="auto"/>
               <w:jc w:val="both"/>
               <w:rPr>
                 <w:rFonts w:ascii="Arial" w:hAnsi="Arial" w:cs="Arial"/>
@@ -24052,7 +24088,6 @@
               </w:rPr>
             </w:pPr>
             <w:proofErr w:type="spellStart"/>
-            <w:proofErr w:type="gramStart"/>
             <w:r>
               <w:rPr>
                 <w:rFonts w:ascii="Arial" w:hAnsi="Arial" w:cs="Arial"/>
@@ -24062,7 +24097,6 @@
               <w:t>string</w:t>
             </w:r>
             <w:proofErr w:type="spellEnd"/>
-            <w:proofErr w:type="gramEnd"/>
           </w:p>
         </w:tc>
         <w:tc>
@@ -24072,7 +24106,6 @@
           </w:tcPr>
           <w:p>
             <w:pPr>
-              <w:spacing w:line="360" w:lineRule="auto"/>
               <w:jc w:val="both"/>
               <w:rPr>
                 <w:rFonts w:ascii="Arial" w:hAnsi="Arial" w:cs="Arial"/>
@@ -24176,7 +24209,6 @@
           </w:tcPr>
           <w:p>
             <w:pPr>
-              <w:spacing w:line="360" w:lineRule="auto"/>
               <w:jc w:val="both"/>
               <w:rPr>
                 <w:rFonts w:ascii="Arial" w:hAnsi="Arial" w:cs="Arial"/>
@@ -24294,7 +24326,6 @@
           </w:tcPr>
           <w:p>
             <w:pPr>
-              <w:spacing w:line="360" w:lineRule="auto"/>
               <w:jc w:val="both"/>
               <w:rPr>
                 <w:rFonts w:ascii="Arial" w:hAnsi="Arial" w:cs="Arial"/>
@@ -24394,7 +24425,6 @@
           </w:tcPr>
           <w:p>
             <w:pPr>
-              <w:spacing w:line="360" w:lineRule="auto"/>
               <w:jc w:val="both"/>
               <w:rPr>
                 <w:rFonts w:ascii="Arial" w:hAnsi="Arial" w:cs="Arial"/>
@@ -24478,7 +24508,6 @@
           </w:tcPr>
           <w:p>
             <w:pPr>
-              <w:spacing w:line="360" w:lineRule="auto"/>
               <w:jc w:val="both"/>
               <w:rPr>
                 <w:rFonts w:ascii="Arial" w:hAnsi="Arial" w:cs="Arial"/>
@@ -24562,7 +24591,6 @@
           </w:tcPr>
           <w:p>
             <w:pPr>
-              <w:spacing w:line="360" w:lineRule="auto"/>
               <w:jc w:val="both"/>
               <w:rPr>
                 <w:rFonts w:ascii="Arial" w:hAnsi="Arial" w:cs="Arial"/>
@@ -24664,7 +24692,6 @@
           </w:tcPr>
           <w:p>
             <w:pPr>
-              <w:spacing w:line="360" w:lineRule="auto"/>
               <w:jc w:val="both"/>
               <w:rPr>
                 <w:rFonts w:ascii="Arial" w:hAnsi="Arial" w:cs="Arial"/>
@@ -24766,7 +24793,6 @@
           </w:tcPr>
           <w:p>
             <w:pPr>
-              <w:spacing w:line="360" w:lineRule="auto"/>
               <w:jc w:val="both"/>
               <w:rPr>
                 <w:rFonts w:ascii="Arial" w:hAnsi="Arial" w:cs="Arial"/>
@@ -24868,7 +24894,6 @@
           </w:tcPr>
           <w:p>
             <w:pPr>
-              <w:spacing w:line="360" w:lineRule="auto"/>
               <w:jc w:val="both"/>
               <w:rPr>
                 <w:rFonts w:ascii="Arial" w:hAnsi="Arial" w:cs="Arial"/>
@@ -24954,7 +24979,6 @@
           </w:tcPr>
           <w:p>
             <w:pPr>
-              <w:spacing w:line="360" w:lineRule="auto"/>
               <w:jc w:val="both"/>
               <w:rPr>
                 <w:rFonts w:ascii="Arial" w:hAnsi="Arial" w:cs="Arial"/>
@@ -25056,7 +25080,6 @@
           </w:tcPr>
           <w:p>
             <w:pPr>
-              <w:spacing w:line="360" w:lineRule="auto"/>
               <w:jc w:val="both"/>
               <w:rPr>
                 <w:rFonts w:ascii="Arial" w:hAnsi="Arial" w:cs="Arial"/>
@@ -25120,7 +25143,6 @@
           </w:tcPr>
           <w:p>
             <w:pPr>
-              <w:spacing w:line="360" w:lineRule="auto"/>
               <w:jc w:val="both"/>
               <w:rPr>
                 <w:rFonts w:ascii="Arial" w:hAnsi="Arial" w:cs="Arial"/>
@@ -25136,13 +25158,97 @@
       <w:pPr>
         <w:spacing w:line="360" w:lineRule="auto"/>
         <w:ind w:firstLine="709"/>
+        <w:rPr>
+          <w:rFonts w:ascii="Arial" w:hAnsi="Arial" w:cs="Arial"/>
+          <w:sz w:val="24"/>
+          <w:szCs w:val="24"/>
+        </w:rPr>
+      </w:pPr>
+      <w:r>
+        <w:rPr>
+          <w:rFonts w:ascii="Arial" w:hAnsi="Arial" w:cs="Arial"/>
+          <w:sz w:val="24"/>
+          <w:szCs w:val="24"/>
+        </w:rPr>
+        <w:t>Fonte: O ator.</w:t>
+      </w:r>
+    </w:p>
+    <w:p>
+      <w:pPr>
+        <w:spacing w:line="360" w:lineRule="auto"/>
+        <w:ind w:firstLine="709"/>
         <w:jc w:val="both"/>
         <w:rPr>
           <w:rFonts w:ascii="Arial" w:hAnsi="Arial" w:cs="Arial"/>
-          <w:sz w:val="24"/>
-          <w:szCs w:val="24"/>
-        </w:rPr>
-      </w:pPr>
+          <w:b/>
+          <w:sz w:val="24"/>
+          <w:szCs w:val="24"/>
+        </w:rPr>
+      </w:pPr>
+      <w:r>
+        <w:rPr>
+          <w:rFonts w:ascii="Arial" w:hAnsi="Arial" w:cs="Arial"/>
+          <w:b/>
+          <w:sz w:val="24"/>
+          <w:szCs w:val="24"/>
+        </w:rPr>
+        <w:t>Classe Distribuição de Processo</w:t>
+      </w:r>
+    </w:p>
+    <w:p>
+      <w:pPr>
+        <w:spacing w:line="360" w:lineRule="auto"/>
+        <w:ind w:firstLine="709"/>
+        <w:jc w:val="both"/>
+        <w:rPr>
+          <w:rFonts w:ascii="Arial" w:hAnsi="Arial" w:cs="Arial"/>
+          <w:sz w:val="24"/>
+          <w:szCs w:val="24"/>
+        </w:rPr>
+      </w:pPr>
+      <w:r>
+        <w:rPr>
+          <w:rFonts w:ascii="Arial" w:hAnsi="Arial" w:cs="Arial"/>
+          <w:sz w:val="24"/>
+          <w:szCs w:val="24"/>
+        </w:rPr>
+        <w:t>Quadro 9 demostra os atributos da classe Distribuição de Processo</w:t>
+      </w:r>
+    </w:p>
+    <w:p>
+      <w:pPr>
+        <w:rPr>
+          <w:rFonts w:ascii="Arial" w:hAnsi="Arial" w:cs="Arial"/>
+          <w:sz w:val="24"/>
+          <w:szCs w:val="24"/>
+        </w:rPr>
+      </w:pPr>
+      <w:r>
+        <w:rPr>
+          <w:rFonts w:ascii="Arial" w:hAnsi="Arial" w:cs="Arial"/>
+          <w:b/>
+          <w:sz w:val="24"/>
+          <w:szCs w:val="24"/>
+        </w:rPr>
+        <w:t>Q</w:t>
+      </w:r>
+      <w:r>
+        <w:rPr>
+          <w:rFonts w:ascii="Arial" w:hAnsi="Arial" w:cs="Arial"/>
+          <w:b/>
+          <w:sz w:val="24"/>
+          <w:szCs w:val="24"/>
+        </w:rPr>
+        <w:t>uadro 9</w:t>
+      </w:r>
+      <w:r>
+        <w:rPr>
+          <w:rFonts w:ascii="Arial" w:hAnsi="Arial" w:cs="Arial"/>
+          <w:sz w:val="24"/>
+          <w:szCs w:val="24"/>
+        </w:rPr>
+        <w:t xml:space="preserve"> – Atributos da classe Distribuição de Processo</w:t>
+      </w:r>
     </w:p>
     <w:tbl>
       <w:tblPr>
@@ -25152,10 +25258,10 @@
         <w:tblLook w:val="04A0" w:firstRow="1" w:lastRow="0" w:firstColumn="1" w:lastColumn="0" w:noHBand="0" w:noVBand="1"/>
       </w:tblPr>
       <w:tblGrid>
-        <w:gridCol w:w="1857"/>
-        <w:gridCol w:w="993"/>
-        <w:gridCol w:w="6361"/>
-        <w:gridCol w:w="48"/>
+        <w:gridCol w:w="2204"/>
+        <w:gridCol w:w="981"/>
+        <w:gridCol w:w="6057"/>
+        <w:gridCol w:w="45"/>
       </w:tblGrid>
       <w:tr>
         <w:trPr>
@@ -25163,7 +25269,7 @@
         </w:trPr>
         <w:tc>
           <w:tcPr>
-            <w:tcW w:w="1857" w:type="dxa"/>
+            <w:tcW w:w="2204" w:type="dxa"/>
             <w:shd w:val="clear" w:color="auto" w:fill="D9D9D9" w:themeFill="background1" w:themeFillShade="D9"/>
           </w:tcPr>
           <w:p>
@@ -25188,7 +25294,7 @@
         </w:tc>
         <w:tc>
           <w:tcPr>
-            <w:tcW w:w="993" w:type="dxa"/>
+            <w:tcW w:w="981" w:type="dxa"/>
             <w:shd w:val="clear" w:color="auto" w:fill="D9D9D9" w:themeFill="background1" w:themeFillShade="D9"/>
           </w:tcPr>
           <w:p>
@@ -25213,7 +25319,7 @@
         </w:tc>
         <w:tc>
           <w:tcPr>
-            <w:tcW w:w="6409" w:type="dxa"/>
+            <w:tcW w:w="6102" w:type="dxa"/>
             <w:gridSpan w:val="2"/>
             <w:shd w:val="clear" w:color="auto" w:fill="D9D9D9" w:themeFill="background1" w:themeFillShade="D9"/>
           </w:tcPr>
@@ -25244,11 +25350,11 @@
         </w:tblPrEx>
         <w:trPr>
           <w:gridAfter w:val="1"/>
-          <w:wAfter w:w="48" w:type="dxa"/>
+          <w:wAfter w:w="45" w:type="dxa"/>
         </w:trPr>
         <w:tc>
           <w:tcPr>
-            <w:tcW w:w="1857" w:type="dxa"/>
+            <w:tcW w:w="2204" w:type="dxa"/>
           </w:tcPr>
           <w:p>
             <w:pPr>
@@ -25260,13 +25366,21 @@
                 <w:szCs w:val="24"/>
               </w:rPr>
             </w:pPr>
-            <w:bookmarkStart w:id="23" w:name="_GoBack"/>
-            <w:bookmarkEnd w:id="23"/>
+            <w:proofErr w:type="spellStart"/>
+            <w:r>
+              <w:rPr>
+                <w:rFonts w:ascii="Arial" w:hAnsi="Arial" w:cs="Arial"/>
+                <w:sz w:val="24"/>
+                <w:szCs w:val="24"/>
+              </w:rPr>
+              <w:t>Distrib_processoId</w:t>
+            </w:r>
+            <w:proofErr w:type="spellEnd"/>
           </w:p>
         </w:tc>
         <w:tc>
           <w:tcPr>
-            <w:tcW w:w="993" w:type="dxa"/>
+            <w:tcW w:w="981" w:type="dxa"/>
           </w:tcPr>
           <w:p>
             <w:pPr>
@@ -25278,15 +25392,2635 @@
                 <w:szCs w:val="24"/>
               </w:rPr>
             </w:pPr>
+            <w:proofErr w:type="spellStart"/>
+            <w:proofErr w:type="gramStart"/>
+            <w:r>
+              <w:rPr>
+                <w:rFonts w:ascii="Arial" w:hAnsi="Arial" w:cs="Arial"/>
+                <w:sz w:val="24"/>
+                <w:szCs w:val="24"/>
+              </w:rPr>
+              <w:t>long</w:t>
+            </w:r>
+            <w:proofErr w:type="spellEnd"/>
+            <w:proofErr w:type="gramEnd"/>
           </w:p>
         </w:tc>
         <w:tc>
           <w:tcPr>
-            <w:tcW w:w="6361" w:type="dxa"/>
+            <w:tcW w:w="6057" w:type="dxa"/>
           </w:tcPr>
           <w:p>
             <w:pPr>
+              <w:jc w:val="both"/>
+              <w:rPr>
+                <w:rFonts w:ascii="Arial" w:hAnsi="Arial" w:cs="Arial"/>
+                <w:sz w:val="24"/>
+                <w:szCs w:val="24"/>
+              </w:rPr>
+            </w:pPr>
+            <w:r>
+              <w:rPr>
+                <w:rFonts w:ascii="Arial" w:hAnsi="Arial" w:cs="Arial"/>
+                <w:sz w:val="24"/>
+                <w:szCs w:val="24"/>
+              </w:rPr>
+              <w:t>Atributo responsável pela identificação única</w:t>
+            </w:r>
+            <w:r>
+              <w:rPr>
+                <w:rFonts w:ascii="Arial" w:hAnsi="Arial" w:cs="Arial"/>
+                <w:sz w:val="24"/>
+                <w:szCs w:val="24"/>
+              </w:rPr>
+              <w:t xml:space="preserve"> da classe distribuição de processos.</w:t>
+            </w:r>
+          </w:p>
+        </w:tc>
+      </w:tr>
+      <w:tr>
+        <w:tblPrEx>
+          <w:shd w:val="clear" w:color="auto" w:fill="auto"/>
+        </w:tblPrEx>
+        <w:trPr>
+          <w:gridAfter w:val="1"/>
+          <w:wAfter w:w="45" w:type="dxa"/>
+        </w:trPr>
+        <w:tc>
+          <w:tcPr>
+            <w:tcW w:w="2204" w:type="dxa"/>
+          </w:tcPr>
+          <w:p>
+            <w:pPr>
               <w:spacing w:line="360" w:lineRule="auto"/>
+              <w:jc w:val="both"/>
+              <w:rPr>
+                <w:rFonts w:ascii="Arial" w:hAnsi="Arial" w:cs="Arial"/>
+                <w:sz w:val="24"/>
+                <w:szCs w:val="24"/>
+              </w:rPr>
+            </w:pPr>
+            <w:proofErr w:type="spellStart"/>
+            <w:r>
+              <w:rPr>
+                <w:rFonts w:ascii="Arial" w:hAnsi="Arial" w:cs="Arial"/>
+                <w:sz w:val="24"/>
+                <w:szCs w:val="24"/>
+              </w:rPr>
+              <w:t>SetorOrigem</w:t>
+            </w:r>
+            <w:proofErr w:type="spellEnd"/>
+          </w:p>
+        </w:tc>
+        <w:tc>
+          <w:tcPr>
+            <w:tcW w:w="981" w:type="dxa"/>
+          </w:tcPr>
+          <w:p>
+            <w:pPr>
+              <w:spacing w:line="360" w:lineRule="auto"/>
+              <w:jc w:val="both"/>
+              <w:rPr>
+                <w:rFonts w:ascii="Arial" w:hAnsi="Arial" w:cs="Arial"/>
+                <w:sz w:val="24"/>
+                <w:szCs w:val="24"/>
+              </w:rPr>
+            </w:pPr>
+            <w:proofErr w:type="spellStart"/>
+            <w:proofErr w:type="gramStart"/>
+            <w:r>
+              <w:rPr>
+                <w:rFonts w:ascii="Arial" w:hAnsi="Arial" w:cs="Arial"/>
+                <w:sz w:val="24"/>
+                <w:szCs w:val="24"/>
+              </w:rPr>
+              <w:t>long</w:t>
+            </w:r>
+            <w:proofErr w:type="spellEnd"/>
+            <w:proofErr w:type="gramEnd"/>
+          </w:p>
+        </w:tc>
+        <w:tc>
+          <w:tcPr>
+            <w:tcW w:w="6057" w:type="dxa"/>
+          </w:tcPr>
+          <w:p>
+            <w:pPr>
+              <w:jc w:val="both"/>
+              <w:rPr>
+                <w:rFonts w:ascii="Arial" w:hAnsi="Arial" w:cs="Arial"/>
+                <w:sz w:val="24"/>
+                <w:szCs w:val="24"/>
+              </w:rPr>
+            </w:pPr>
+            <w:r>
+              <w:rPr>
+                <w:rFonts w:ascii="Arial" w:hAnsi="Arial" w:cs="Arial"/>
+                <w:sz w:val="24"/>
+                <w:szCs w:val="24"/>
+              </w:rPr>
+              <w:t>Atributo responsável por receber o valor que determina o setor de origem do processo.</w:t>
+            </w:r>
+          </w:p>
+        </w:tc>
+      </w:tr>
+      <w:tr>
+        <w:tblPrEx>
+          <w:shd w:val="clear" w:color="auto" w:fill="auto"/>
+        </w:tblPrEx>
+        <w:trPr>
+          <w:gridAfter w:val="1"/>
+          <w:wAfter w:w="45" w:type="dxa"/>
+        </w:trPr>
+        <w:tc>
+          <w:tcPr>
+            <w:tcW w:w="2204" w:type="dxa"/>
+          </w:tcPr>
+          <w:p>
+            <w:pPr>
+              <w:spacing w:line="360" w:lineRule="auto"/>
+              <w:jc w:val="both"/>
+              <w:rPr>
+                <w:rFonts w:ascii="Arial" w:hAnsi="Arial" w:cs="Arial"/>
+                <w:sz w:val="24"/>
+                <w:szCs w:val="24"/>
+              </w:rPr>
+            </w:pPr>
+            <w:proofErr w:type="spellStart"/>
+            <w:r>
+              <w:rPr>
+                <w:rFonts w:ascii="Arial" w:hAnsi="Arial" w:cs="Arial"/>
+                <w:sz w:val="24"/>
+                <w:szCs w:val="24"/>
+              </w:rPr>
+              <w:t>SetorDestino</w:t>
+            </w:r>
+            <w:proofErr w:type="spellEnd"/>
+            <w:r>
+              <w:rPr>
+                <w:rFonts w:ascii="Arial" w:hAnsi="Arial" w:cs="Arial"/>
+                <w:sz w:val="24"/>
+                <w:szCs w:val="24"/>
+              </w:rPr>
+              <w:t xml:space="preserve"> </w:t>
+            </w:r>
+          </w:p>
+        </w:tc>
+        <w:tc>
+          <w:tcPr>
+            <w:tcW w:w="981" w:type="dxa"/>
+          </w:tcPr>
+          <w:p>
+            <w:pPr>
+              <w:spacing w:line="360" w:lineRule="auto"/>
+              <w:jc w:val="both"/>
+              <w:rPr>
+                <w:rFonts w:ascii="Arial" w:hAnsi="Arial" w:cs="Arial"/>
+                <w:sz w:val="24"/>
+                <w:szCs w:val="24"/>
+              </w:rPr>
+            </w:pPr>
+            <w:proofErr w:type="spellStart"/>
+            <w:proofErr w:type="gramStart"/>
+            <w:r>
+              <w:rPr>
+                <w:rFonts w:ascii="Arial" w:hAnsi="Arial" w:cs="Arial"/>
+                <w:sz w:val="24"/>
+                <w:szCs w:val="24"/>
+              </w:rPr>
+              <w:t>long</w:t>
+            </w:r>
+            <w:proofErr w:type="spellEnd"/>
+            <w:proofErr w:type="gramEnd"/>
+          </w:p>
+        </w:tc>
+        <w:tc>
+          <w:tcPr>
+            <w:tcW w:w="6057" w:type="dxa"/>
+          </w:tcPr>
+          <w:p>
+            <w:pPr>
+              <w:jc w:val="both"/>
+              <w:rPr>
+                <w:rFonts w:ascii="Arial" w:hAnsi="Arial" w:cs="Arial"/>
+                <w:sz w:val="24"/>
+                <w:szCs w:val="24"/>
+              </w:rPr>
+            </w:pPr>
+            <w:r>
+              <w:rPr>
+                <w:rFonts w:ascii="Arial" w:hAnsi="Arial" w:cs="Arial"/>
+                <w:sz w:val="24"/>
+                <w:szCs w:val="24"/>
+              </w:rPr>
+              <w:t>Atributo que recebe o por receber o valor do id do setor de destino do processo.</w:t>
+            </w:r>
+          </w:p>
+        </w:tc>
+      </w:tr>
+      <w:tr>
+        <w:tblPrEx>
+          <w:shd w:val="clear" w:color="auto" w:fill="auto"/>
+        </w:tblPrEx>
+        <w:trPr>
+          <w:gridAfter w:val="1"/>
+          <w:wAfter w:w="45" w:type="dxa"/>
+        </w:trPr>
+        <w:tc>
+          <w:tcPr>
+            <w:tcW w:w="2204" w:type="dxa"/>
+          </w:tcPr>
+          <w:p>
+            <w:pPr>
+              <w:spacing w:line="360" w:lineRule="auto"/>
+              <w:jc w:val="both"/>
+              <w:rPr>
+                <w:rFonts w:ascii="Arial" w:hAnsi="Arial" w:cs="Arial"/>
+                <w:sz w:val="24"/>
+                <w:szCs w:val="24"/>
+              </w:rPr>
+            </w:pPr>
+            <w:proofErr w:type="spellStart"/>
+            <w:r>
+              <w:rPr>
+                <w:rFonts w:ascii="Arial" w:hAnsi="Arial" w:cs="Arial"/>
+                <w:sz w:val="24"/>
+                <w:szCs w:val="24"/>
+              </w:rPr>
+              <w:t>Observacoes</w:t>
+            </w:r>
+            <w:proofErr w:type="spellEnd"/>
+          </w:p>
+        </w:tc>
+        <w:tc>
+          <w:tcPr>
+            <w:tcW w:w="981" w:type="dxa"/>
+          </w:tcPr>
+          <w:p>
+            <w:pPr>
+              <w:spacing w:line="360" w:lineRule="auto"/>
+              <w:jc w:val="both"/>
+              <w:rPr>
+                <w:rFonts w:ascii="Arial" w:hAnsi="Arial" w:cs="Arial"/>
+                <w:sz w:val="24"/>
+                <w:szCs w:val="24"/>
+              </w:rPr>
+            </w:pPr>
+            <w:proofErr w:type="spellStart"/>
+            <w:proofErr w:type="gramStart"/>
+            <w:r>
+              <w:rPr>
+                <w:rFonts w:ascii="Arial" w:hAnsi="Arial" w:cs="Arial"/>
+                <w:sz w:val="24"/>
+                <w:szCs w:val="24"/>
+              </w:rPr>
+              <w:t>string</w:t>
+            </w:r>
+            <w:proofErr w:type="spellEnd"/>
+            <w:proofErr w:type="gramEnd"/>
+          </w:p>
+        </w:tc>
+        <w:tc>
+          <w:tcPr>
+            <w:tcW w:w="6057" w:type="dxa"/>
+          </w:tcPr>
+          <w:p>
+            <w:pPr>
+              <w:jc w:val="both"/>
+              <w:rPr>
+                <w:rFonts w:ascii="Arial" w:hAnsi="Arial" w:cs="Arial"/>
+                <w:sz w:val="24"/>
+                <w:szCs w:val="24"/>
+              </w:rPr>
+            </w:pPr>
+            <w:r>
+              <w:rPr>
+                <w:rFonts w:ascii="Arial" w:hAnsi="Arial" w:cs="Arial"/>
+                <w:sz w:val="24"/>
+                <w:szCs w:val="24"/>
+              </w:rPr>
+              <w:t>Atributo que recebe um texto, caso o tramite do processo necessite de alguma justificativa.</w:t>
+            </w:r>
+          </w:p>
+        </w:tc>
+      </w:tr>
+      <w:tr>
+        <w:tblPrEx>
+          <w:shd w:val="clear" w:color="auto" w:fill="auto"/>
+        </w:tblPrEx>
+        <w:trPr>
+          <w:gridAfter w:val="1"/>
+          <w:wAfter w:w="45" w:type="dxa"/>
+        </w:trPr>
+        <w:tc>
+          <w:tcPr>
+            <w:tcW w:w="2204" w:type="dxa"/>
+          </w:tcPr>
+          <w:p>
+            <w:pPr>
+              <w:spacing w:line="360" w:lineRule="auto"/>
+              <w:jc w:val="both"/>
+              <w:rPr>
+                <w:rFonts w:ascii="Arial" w:hAnsi="Arial" w:cs="Arial"/>
+                <w:sz w:val="24"/>
+                <w:szCs w:val="24"/>
+              </w:rPr>
+            </w:pPr>
+            <w:proofErr w:type="spellStart"/>
+            <w:r>
+              <w:rPr>
+                <w:rFonts w:ascii="Arial" w:hAnsi="Arial" w:cs="Arial"/>
+                <w:sz w:val="24"/>
+                <w:szCs w:val="24"/>
+              </w:rPr>
+              <w:t>PessoaId</w:t>
+            </w:r>
+            <w:proofErr w:type="spellEnd"/>
+          </w:p>
+        </w:tc>
+        <w:tc>
+          <w:tcPr>
+            <w:tcW w:w="981" w:type="dxa"/>
+          </w:tcPr>
+          <w:p>
+            <w:pPr>
+              <w:spacing w:line="360" w:lineRule="auto"/>
+              <w:jc w:val="both"/>
+              <w:rPr>
+                <w:rFonts w:ascii="Arial" w:hAnsi="Arial" w:cs="Arial"/>
+                <w:sz w:val="24"/>
+                <w:szCs w:val="24"/>
+              </w:rPr>
+            </w:pPr>
+            <w:proofErr w:type="spellStart"/>
+            <w:proofErr w:type="gramStart"/>
+            <w:r>
+              <w:rPr>
+                <w:rFonts w:ascii="Arial" w:hAnsi="Arial" w:cs="Arial"/>
+                <w:sz w:val="24"/>
+                <w:szCs w:val="24"/>
+              </w:rPr>
+              <w:t>long</w:t>
+            </w:r>
+            <w:proofErr w:type="spellEnd"/>
+            <w:proofErr w:type="gramEnd"/>
+          </w:p>
+        </w:tc>
+        <w:tc>
+          <w:tcPr>
+            <w:tcW w:w="6057" w:type="dxa"/>
+          </w:tcPr>
+          <w:p>
+            <w:pPr>
+              <w:jc w:val="both"/>
+              <w:rPr>
+                <w:rFonts w:ascii="Arial" w:hAnsi="Arial" w:cs="Arial"/>
+                <w:sz w:val="24"/>
+                <w:szCs w:val="24"/>
+              </w:rPr>
+            </w:pPr>
+            <w:r>
+              <w:rPr>
+                <w:rFonts w:ascii="Arial" w:hAnsi="Arial" w:cs="Arial"/>
+                <w:sz w:val="24"/>
+                <w:szCs w:val="24"/>
+              </w:rPr>
+              <w:t>Atributo que responsável por especificar o id da pessoa que identifica o paciente envolvido no processo.</w:t>
+            </w:r>
+          </w:p>
+        </w:tc>
+      </w:tr>
+      <w:tr>
+        <w:tblPrEx>
+          <w:shd w:val="clear" w:color="auto" w:fill="auto"/>
+        </w:tblPrEx>
+        <w:trPr>
+          <w:gridAfter w:val="1"/>
+          <w:wAfter w:w="45" w:type="dxa"/>
+        </w:trPr>
+        <w:tc>
+          <w:tcPr>
+            <w:tcW w:w="2204" w:type="dxa"/>
+          </w:tcPr>
+          <w:p>
+            <w:pPr>
+              <w:spacing w:line="360" w:lineRule="auto"/>
+              <w:jc w:val="both"/>
+              <w:rPr>
+                <w:rFonts w:ascii="Arial" w:hAnsi="Arial" w:cs="Arial"/>
+                <w:sz w:val="24"/>
+                <w:szCs w:val="24"/>
+              </w:rPr>
+            </w:pPr>
+            <w:proofErr w:type="spellStart"/>
+            <w:r>
+              <w:rPr>
+                <w:rFonts w:ascii="Arial" w:hAnsi="Arial" w:cs="Arial"/>
+                <w:sz w:val="24"/>
+                <w:szCs w:val="24"/>
+              </w:rPr>
+              <w:t>UsuarioEnviou</w:t>
+            </w:r>
+            <w:proofErr w:type="spellEnd"/>
+          </w:p>
+        </w:tc>
+        <w:tc>
+          <w:tcPr>
+            <w:tcW w:w="981" w:type="dxa"/>
+          </w:tcPr>
+          <w:p>
+            <w:pPr>
+              <w:spacing w:line="360" w:lineRule="auto"/>
+              <w:jc w:val="both"/>
+              <w:rPr>
+                <w:rFonts w:ascii="Arial" w:hAnsi="Arial" w:cs="Arial"/>
+                <w:sz w:val="24"/>
+                <w:szCs w:val="24"/>
+              </w:rPr>
+            </w:pPr>
+            <w:proofErr w:type="spellStart"/>
+            <w:proofErr w:type="gramStart"/>
+            <w:r>
+              <w:rPr>
+                <w:rFonts w:ascii="Arial" w:hAnsi="Arial" w:cs="Arial"/>
+                <w:sz w:val="24"/>
+                <w:szCs w:val="24"/>
+              </w:rPr>
+              <w:t>long</w:t>
+            </w:r>
+            <w:proofErr w:type="spellEnd"/>
+            <w:proofErr w:type="gramEnd"/>
+          </w:p>
+        </w:tc>
+        <w:tc>
+          <w:tcPr>
+            <w:tcW w:w="6057" w:type="dxa"/>
+          </w:tcPr>
+          <w:p>
+            <w:pPr>
+              <w:jc w:val="both"/>
+              <w:rPr>
+                <w:rFonts w:ascii="Arial" w:hAnsi="Arial" w:cs="Arial"/>
+                <w:sz w:val="24"/>
+                <w:szCs w:val="24"/>
+              </w:rPr>
+            </w:pPr>
+            <w:r>
+              <w:rPr>
+                <w:rFonts w:ascii="Arial" w:hAnsi="Arial" w:cs="Arial"/>
+                <w:sz w:val="24"/>
+                <w:szCs w:val="24"/>
+              </w:rPr>
+              <w:t>Atributo que especifica o usuário do sistema que enviou o processo em andamento.</w:t>
+            </w:r>
+          </w:p>
+        </w:tc>
+      </w:tr>
+      <w:tr>
+        <w:tblPrEx>
+          <w:shd w:val="clear" w:color="auto" w:fill="auto"/>
+        </w:tblPrEx>
+        <w:trPr>
+          <w:gridAfter w:val="1"/>
+          <w:wAfter w:w="45" w:type="dxa"/>
+        </w:trPr>
+        <w:tc>
+          <w:tcPr>
+            <w:tcW w:w="2204" w:type="dxa"/>
+          </w:tcPr>
+          <w:p>
+            <w:pPr>
+              <w:spacing w:line="360" w:lineRule="auto"/>
+              <w:jc w:val="both"/>
+              <w:rPr>
+                <w:rFonts w:ascii="Arial" w:hAnsi="Arial" w:cs="Arial"/>
+                <w:sz w:val="24"/>
+                <w:szCs w:val="24"/>
+              </w:rPr>
+            </w:pPr>
+            <w:proofErr w:type="spellStart"/>
+            <w:r>
+              <w:rPr>
+                <w:rFonts w:ascii="Arial" w:hAnsi="Arial" w:cs="Arial"/>
+                <w:sz w:val="24"/>
+                <w:szCs w:val="24"/>
+              </w:rPr>
+              <w:t>UsuarioRecebeu</w:t>
+            </w:r>
+            <w:proofErr w:type="spellEnd"/>
+          </w:p>
+        </w:tc>
+        <w:tc>
+          <w:tcPr>
+            <w:tcW w:w="981" w:type="dxa"/>
+          </w:tcPr>
+          <w:p>
+            <w:pPr>
+              <w:spacing w:line="360" w:lineRule="auto"/>
+              <w:jc w:val="both"/>
+              <w:rPr>
+                <w:rFonts w:ascii="Arial" w:hAnsi="Arial" w:cs="Arial"/>
+                <w:sz w:val="24"/>
+                <w:szCs w:val="24"/>
+              </w:rPr>
+            </w:pPr>
+            <w:proofErr w:type="spellStart"/>
+            <w:proofErr w:type="gramStart"/>
+            <w:r>
+              <w:rPr>
+                <w:rFonts w:ascii="Arial" w:hAnsi="Arial" w:cs="Arial"/>
+                <w:sz w:val="24"/>
+                <w:szCs w:val="24"/>
+              </w:rPr>
+              <w:t>long</w:t>
+            </w:r>
+            <w:proofErr w:type="spellEnd"/>
+            <w:proofErr w:type="gramEnd"/>
+          </w:p>
+        </w:tc>
+        <w:tc>
+          <w:tcPr>
+            <w:tcW w:w="6057" w:type="dxa"/>
+          </w:tcPr>
+          <w:p>
+            <w:pPr>
+              <w:jc w:val="both"/>
+              <w:rPr>
+                <w:rFonts w:ascii="Arial" w:hAnsi="Arial" w:cs="Arial"/>
+                <w:sz w:val="24"/>
+                <w:szCs w:val="24"/>
+              </w:rPr>
+            </w:pPr>
+            <w:r>
+              <w:rPr>
+                <w:rFonts w:ascii="Arial" w:hAnsi="Arial" w:cs="Arial"/>
+                <w:sz w:val="24"/>
+                <w:szCs w:val="24"/>
+              </w:rPr>
+              <w:t>Atributo que vai receber o id do usuário do sistema que recebeu o processo em andamento.</w:t>
+            </w:r>
+          </w:p>
+        </w:tc>
+      </w:tr>
+    </w:tbl>
+    <w:p>
+      <w:pPr>
+        <w:spacing w:line="360" w:lineRule="auto"/>
+        <w:ind w:firstLine="709"/>
+        <w:rPr>
+          <w:rFonts w:ascii="Arial" w:hAnsi="Arial" w:cs="Arial"/>
+          <w:sz w:val="24"/>
+          <w:szCs w:val="24"/>
+        </w:rPr>
+      </w:pPr>
+      <w:r>
+        <w:rPr>
+          <w:rFonts w:ascii="Arial" w:hAnsi="Arial" w:cs="Arial"/>
+          <w:sz w:val="24"/>
+          <w:szCs w:val="24"/>
+        </w:rPr>
+        <w:t>Fonte: O autor.</w:t>
+      </w:r>
+    </w:p>
+    <w:p>
+      <w:pPr>
+        <w:spacing w:line="360" w:lineRule="auto"/>
+        <w:ind w:firstLine="709"/>
+        <w:jc w:val="both"/>
+        <w:rPr>
+          <w:rFonts w:ascii="Arial" w:hAnsi="Arial" w:cs="Arial"/>
+          <w:sz w:val="24"/>
+          <w:szCs w:val="24"/>
+        </w:rPr>
+      </w:pPr>
+    </w:p>
+    <w:p>
+      <w:pPr>
+        <w:spacing w:line="360" w:lineRule="auto"/>
+        <w:ind w:firstLine="709"/>
+        <w:jc w:val="both"/>
+        <w:rPr>
+          <w:rFonts w:ascii="Arial" w:hAnsi="Arial" w:cs="Arial"/>
+          <w:sz w:val="24"/>
+          <w:szCs w:val="24"/>
+        </w:rPr>
+      </w:pPr>
+    </w:p>
+    <w:p>
+      <w:pPr>
+        <w:spacing w:line="360" w:lineRule="auto"/>
+        <w:ind w:firstLine="709"/>
+        <w:jc w:val="both"/>
+        <w:rPr>
+          <w:rFonts w:ascii="Arial" w:hAnsi="Arial" w:cs="Arial"/>
+          <w:b/>
+          <w:sz w:val="24"/>
+          <w:szCs w:val="24"/>
+        </w:rPr>
+      </w:pPr>
+      <w:r>
+        <w:rPr>
+          <w:rFonts w:ascii="Arial" w:hAnsi="Arial" w:cs="Arial"/>
+          <w:b/>
+          <w:sz w:val="24"/>
+          <w:szCs w:val="24"/>
+        </w:rPr>
+        <w:lastRenderedPageBreak/>
+        <w:t>Classe Pericia</w:t>
+      </w:r>
+    </w:p>
+    <w:p>
+      <w:pPr>
+        <w:spacing w:line="360" w:lineRule="auto"/>
+        <w:ind w:firstLine="709"/>
+        <w:jc w:val="both"/>
+        <w:rPr>
+          <w:rFonts w:ascii="Arial" w:hAnsi="Arial" w:cs="Arial"/>
+          <w:sz w:val="24"/>
+          <w:szCs w:val="24"/>
+        </w:rPr>
+      </w:pPr>
+      <w:r>
+        <w:rPr>
+          <w:rFonts w:ascii="Arial" w:hAnsi="Arial" w:cs="Arial"/>
+          <w:sz w:val="24"/>
+          <w:szCs w:val="24"/>
+        </w:rPr>
+        <w:t xml:space="preserve">O quadro 10 mostra os atributos da classe Pericia. </w:t>
+      </w:r>
+    </w:p>
+    <w:p>
+      <w:pPr>
+        <w:rPr>
+          <w:rFonts w:ascii="Arial" w:hAnsi="Arial" w:cs="Arial"/>
+          <w:sz w:val="24"/>
+          <w:szCs w:val="24"/>
+        </w:rPr>
+      </w:pPr>
+      <w:r>
+        <w:rPr>
+          <w:rFonts w:ascii="Arial" w:hAnsi="Arial" w:cs="Arial"/>
+          <w:b/>
+          <w:sz w:val="24"/>
+          <w:szCs w:val="24"/>
+        </w:rPr>
+        <w:t>Q</w:t>
+      </w:r>
+      <w:r>
+        <w:rPr>
+          <w:rFonts w:ascii="Arial" w:hAnsi="Arial" w:cs="Arial"/>
+          <w:b/>
+          <w:sz w:val="24"/>
+          <w:szCs w:val="24"/>
+        </w:rPr>
+        <w:t>uadro 10</w:t>
+      </w:r>
+      <w:r>
+        <w:rPr>
+          <w:rFonts w:ascii="Arial" w:hAnsi="Arial" w:cs="Arial"/>
+          <w:sz w:val="24"/>
+          <w:szCs w:val="24"/>
+        </w:rPr>
+        <w:t xml:space="preserve"> – Atributos da classe </w:t>
+      </w:r>
+      <w:r>
+        <w:rPr>
+          <w:rFonts w:ascii="Arial" w:hAnsi="Arial" w:cs="Arial"/>
+          <w:sz w:val="24"/>
+          <w:szCs w:val="24"/>
+        </w:rPr>
+        <w:t>Pericia</w:t>
+      </w:r>
+    </w:p>
+    <w:tbl>
+      <w:tblPr>
+        <w:tblStyle w:val="Tabelacomgrade"/>
+        <w:tblW w:w="0" w:type="auto"/>
+        <w:shd w:val="clear" w:color="auto" w:fill="D9D9D9" w:themeFill="background1" w:themeFillShade="D9"/>
+        <w:tblLook w:val="04A0" w:firstRow="1" w:lastRow="0" w:firstColumn="1" w:lastColumn="0" w:noHBand="0" w:noVBand="1"/>
+      </w:tblPr>
+      <w:tblGrid>
+        <w:gridCol w:w="2204"/>
+        <w:gridCol w:w="981"/>
+        <w:gridCol w:w="6057"/>
+        <w:gridCol w:w="45"/>
+      </w:tblGrid>
+      <w:tr>
+        <w:trPr>
+          <w:trHeight w:val="165"/>
+        </w:trPr>
+        <w:tc>
+          <w:tcPr>
+            <w:tcW w:w="2204" w:type="dxa"/>
+            <w:shd w:val="clear" w:color="auto" w:fill="D9D9D9" w:themeFill="background1" w:themeFillShade="D9"/>
+          </w:tcPr>
+          <w:p>
+            <w:pPr>
+              <w:spacing w:line="360" w:lineRule="auto"/>
+              <w:jc w:val="both"/>
+              <w:rPr>
+                <w:rFonts w:ascii="Arial" w:hAnsi="Arial" w:cs="Arial"/>
+                <w:sz w:val="24"/>
+                <w:szCs w:val="24"/>
+              </w:rPr>
+            </w:pPr>
+            <w:r>
+              <w:rPr>
+                <w:rFonts w:ascii="Arial" w:hAnsi="Arial" w:cs="Arial"/>
+                <w:sz w:val="24"/>
+                <w:szCs w:val="24"/>
+              </w:rPr>
+              <w:t xml:space="preserve">Atributo </w:t>
+            </w:r>
+          </w:p>
+        </w:tc>
+        <w:tc>
+          <w:tcPr>
+            <w:tcW w:w="981" w:type="dxa"/>
+            <w:shd w:val="clear" w:color="auto" w:fill="D9D9D9" w:themeFill="background1" w:themeFillShade="D9"/>
+          </w:tcPr>
+          <w:p>
+            <w:pPr>
+              <w:spacing w:line="360" w:lineRule="auto"/>
+              <w:jc w:val="both"/>
+              <w:rPr>
+                <w:rFonts w:ascii="Arial" w:hAnsi="Arial" w:cs="Arial"/>
+                <w:sz w:val="24"/>
+                <w:szCs w:val="24"/>
+              </w:rPr>
+            </w:pPr>
+            <w:r>
+              <w:rPr>
+                <w:rFonts w:ascii="Arial" w:hAnsi="Arial" w:cs="Arial"/>
+                <w:sz w:val="24"/>
+                <w:szCs w:val="24"/>
+              </w:rPr>
+              <w:t>Tipo</w:t>
+            </w:r>
+          </w:p>
+        </w:tc>
+        <w:tc>
+          <w:tcPr>
+            <w:tcW w:w="6102" w:type="dxa"/>
+            <w:gridSpan w:val="2"/>
+            <w:shd w:val="clear" w:color="auto" w:fill="D9D9D9" w:themeFill="background1" w:themeFillShade="D9"/>
+          </w:tcPr>
+          <w:p>
+            <w:pPr>
+              <w:spacing w:line="360" w:lineRule="auto"/>
+              <w:jc w:val="both"/>
+              <w:rPr>
+                <w:rFonts w:ascii="Arial" w:hAnsi="Arial" w:cs="Arial"/>
+                <w:sz w:val="24"/>
+                <w:szCs w:val="24"/>
+              </w:rPr>
+            </w:pPr>
+            <w:r>
+              <w:rPr>
+                <w:rFonts w:ascii="Arial" w:hAnsi="Arial" w:cs="Arial"/>
+                <w:sz w:val="24"/>
+                <w:szCs w:val="24"/>
+              </w:rPr>
+              <w:t>Nota</w:t>
+            </w:r>
+          </w:p>
+        </w:tc>
+      </w:tr>
+      <w:tr>
+        <w:tblPrEx>
+          <w:shd w:val="clear" w:color="auto" w:fill="auto"/>
+        </w:tblPrEx>
+        <w:trPr>
+          <w:gridAfter w:val="1"/>
+          <w:wAfter w:w="45" w:type="dxa"/>
+        </w:trPr>
+        <w:tc>
+          <w:tcPr>
+            <w:tcW w:w="2204" w:type="dxa"/>
+          </w:tcPr>
+          <w:p>
+            <w:pPr>
+              <w:spacing w:line="360" w:lineRule="auto"/>
+              <w:jc w:val="both"/>
+              <w:rPr>
+                <w:rFonts w:ascii="Arial" w:hAnsi="Arial" w:cs="Arial"/>
+                <w:sz w:val="24"/>
+                <w:szCs w:val="24"/>
+              </w:rPr>
+            </w:pPr>
+            <w:proofErr w:type="spellStart"/>
+            <w:r>
+              <w:rPr>
+                <w:rFonts w:ascii="Arial" w:hAnsi="Arial" w:cs="Arial"/>
+                <w:sz w:val="24"/>
+                <w:szCs w:val="24"/>
+              </w:rPr>
+              <w:t>PericiaId</w:t>
+            </w:r>
+            <w:proofErr w:type="spellEnd"/>
+          </w:p>
+        </w:tc>
+        <w:tc>
+          <w:tcPr>
+            <w:tcW w:w="981" w:type="dxa"/>
+          </w:tcPr>
+          <w:p>
+            <w:pPr>
+              <w:spacing w:line="360" w:lineRule="auto"/>
+              <w:jc w:val="both"/>
+              <w:rPr>
+                <w:rFonts w:ascii="Arial" w:hAnsi="Arial" w:cs="Arial"/>
+                <w:sz w:val="24"/>
+                <w:szCs w:val="24"/>
+              </w:rPr>
+            </w:pPr>
+            <w:proofErr w:type="spellStart"/>
+            <w:proofErr w:type="gramStart"/>
+            <w:r>
+              <w:rPr>
+                <w:rFonts w:ascii="Arial" w:hAnsi="Arial" w:cs="Arial"/>
+                <w:sz w:val="24"/>
+                <w:szCs w:val="24"/>
+              </w:rPr>
+              <w:t>long</w:t>
+            </w:r>
+            <w:proofErr w:type="spellEnd"/>
+            <w:proofErr w:type="gramEnd"/>
+          </w:p>
+        </w:tc>
+        <w:tc>
+          <w:tcPr>
+            <w:tcW w:w="6057" w:type="dxa"/>
+          </w:tcPr>
+          <w:p>
+            <w:pPr>
+              <w:jc w:val="both"/>
+              <w:rPr>
+                <w:rFonts w:ascii="Arial" w:hAnsi="Arial" w:cs="Arial"/>
+                <w:sz w:val="24"/>
+                <w:szCs w:val="24"/>
+              </w:rPr>
+            </w:pPr>
+            <w:r>
+              <w:rPr>
+                <w:rFonts w:ascii="Arial" w:hAnsi="Arial" w:cs="Arial"/>
+                <w:sz w:val="24"/>
+                <w:szCs w:val="24"/>
+              </w:rPr>
+              <w:t>Atributo que garante a unicidade da classe Pericia</w:t>
+            </w:r>
+          </w:p>
+        </w:tc>
+      </w:tr>
+      <w:tr>
+        <w:tblPrEx>
+          <w:shd w:val="clear" w:color="auto" w:fill="auto"/>
+        </w:tblPrEx>
+        <w:trPr>
+          <w:gridAfter w:val="1"/>
+          <w:wAfter w:w="45" w:type="dxa"/>
+        </w:trPr>
+        <w:tc>
+          <w:tcPr>
+            <w:tcW w:w="2204" w:type="dxa"/>
+          </w:tcPr>
+          <w:p>
+            <w:pPr>
+              <w:spacing w:line="360" w:lineRule="auto"/>
+              <w:jc w:val="both"/>
+              <w:rPr>
+                <w:rFonts w:ascii="Arial" w:hAnsi="Arial" w:cs="Arial"/>
+                <w:sz w:val="24"/>
+                <w:szCs w:val="24"/>
+              </w:rPr>
+            </w:pPr>
+            <w:r>
+              <w:rPr>
+                <w:rFonts w:ascii="Arial" w:hAnsi="Arial" w:cs="Arial"/>
+                <w:sz w:val="24"/>
+                <w:szCs w:val="24"/>
+              </w:rPr>
+              <w:t>Cid</w:t>
+            </w:r>
+          </w:p>
+        </w:tc>
+        <w:tc>
+          <w:tcPr>
+            <w:tcW w:w="981" w:type="dxa"/>
+          </w:tcPr>
+          <w:p>
+            <w:pPr>
+              <w:spacing w:line="360" w:lineRule="auto"/>
+              <w:jc w:val="both"/>
+              <w:rPr>
+                <w:rFonts w:ascii="Arial" w:hAnsi="Arial" w:cs="Arial"/>
+                <w:sz w:val="24"/>
+                <w:szCs w:val="24"/>
+              </w:rPr>
+            </w:pPr>
+            <w:proofErr w:type="spellStart"/>
+            <w:proofErr w:type="gramStart"/>
+            <w:r>
+              <w:rPr>
+                <w:rFonts w:ascii="Arial" w:hAnsi="Arial" w:cs="Arial"/>
+                <w:sz w:val="24"/>
+                <w:szCs w:val="24"/>
+              </w:rPr>
+              <w:t>string</w:t>
+            </w:r>
+            <w:proofErr w:type="spellEnd"/>
+            <w:proofErr w:type="gramEnd"/>
+          </w:p>
+        </w:tc>
+        <w:tc>
+          <w:tcPr>
+            <w:tcW w:w="6057" w:type="dxa"/>
+          </w:tcPr>
+          <w:p>
+            <w:pPr>
+              <w:jc w:val="both"/>
+              <w:rPr>
+                <w:rFonts w:ascii="Arial" w:hAnsi="Arial" w:cs="Arial"/>
+                <w:sz w:val="24"/>
+                <w:szCs w:val="24"/>
+              </w:rPr>
+            </w:pPr>
+            <w:r>
+              <w:rPr>
+                <w:rFonts w:ascii="Arial" w:hAnsi="Arial" w:cs="Arial"/>
+                <w:sz w:val="24"/>
+                <w:szCs w:val="24"/>
+              </w:rPr>
+              <w:t xml:space="preserve">Atributo que vai receber o </w:t>
+            </w:r>
+            <w:proofErr w:type="spellStart"/>
+            <w:r>
+              <w:rPr>
+                <w:rFonts w:ascii="Arial" w:hAnsi="Arial" w:cs="Arial"/>
+                <w:sz w:val="24"/>
+                <w:szCs w:val="24"/>
+              </w:rPr>
+              <w:t>cid</w:t>
+            </w:r>
+            <w:proofErr w:type="spellEnd"/>
+            <w:r>
+              <w:rPr>
+                <w:rFonts w:ascii="Arial" w:hAnsi="Arial" w:cs="Arial"/>
+                <w:sz w:val="24"/>
+                <w:szCs w:val="24"/>
+              </w:rPr>
+              <w:t xml:space="preserve"> que especifica as doenças que será descriminada na perícia.</w:t>
+            </w:r>
+          </w:p>
+        </w:tc>
+      </w:tr>
+      <w:tr>
+        <w:tblPrEx>
+          <w:shd w:val="clear" w:color="auto" w:fill="auto"/>
+        </w:tblPrEx>
+        <w:trPr>
+          <w:gridAfter w:val="1"/>
+          <w:wAfter w:w="45" w:type="dxa"/>
+        </w:trPr>
+        <w:tc>
+          <w:tcPr>
+            <w:tcW w:w="2204" w:type="dxa"/>
+          </w:tcPr>
+          <w:p>
+            <w:pPr>
+              <w:spacing w:line="360" w:lineRule="auto"/>
+              <w:jc w:val="both"/>
+              <w:rPr>
+                <w:rFonts w:ascii="Arial" w:hAnsi="Arial" w:cs="Arial"/>
+                <w:sz w:val="24"/>
+                <w:szCs w:val="24"/>
+              </w:rPr>
+            </w:pPr>
+            <w:proofErr w:type="spellStart"/>
+            <w:r>
+              <w:rPr>
+                <w:rFonts w:ascii="Arial" w:hAnsi="Arial" w:cs="Arial"/>
+                <w:sz w:val="24"/>
+                <w:szCs w:val="24"/>
+              </w:rPr>
+              <w:t>Dt_Pericia</w:t>
+            </w:r>
+            <w:proofErr w:type="spellEnd"/>
+          </w:p>
+        </w:tc>
+        <w:tc>
+          <w:tcPr>
+            <w:tcW w:w="981" w:type="dxa"/>
+          </w:tcPr>
+          <w:p>
+            <w:pPr>
+              <w:spacing w:line="360" w:lineRule="auto"/>
+              <w:jc w:val="both"/>
+              <w:rPr>
+                <w:rFonts w:ascii="Arial" w:hAnsi="Arial" w:cs="Arial"/>
+                <w:sz w:val="24"/>
+                <w:szCs w:val="24"/>
+              </w:rPr>
+            </w:pPr>
+            <w:proofErr w:type="gramStart"/>
+            <w:r>
+              <w:rPr>
+                <w:rFonts w:ascii="Arial" w:hAnsi="Arial" w:cs="Arial"/>
+                <w:sz w:val="24"/>
+                <w:szCs w:val="24"/>
+              </w:rPr>
+              <w:t>date</w:t>
+            </w:r>
+            <w:proofErr w:type="gramEnd"/>
+          </w:p>
+        </w:tc>
+        <w:tc>
+          <w:tcPr>
+            <w:tcW w:w="6057" w:type="dxa"/>
+          </w:tcPr>
+          <w:p>
+            <w:pPr>
+              <w:jc w:val="both"/>
+              <w:rPr>
+                <w:rFonts w:ascii="Arial" w:hAnsi="Arial" w:cs="Arial"/>
+                <w:sz w:val="24"/>
+                <w:szCs w:val="24"/>
+              </w:rPr>
+            </w:pPr>
+            <w:r>
+              <w:rPr>
+                <w:rFonts w:ascii="Arial" w:hAnsi="Arial" w:cs="Arial"/>
+                <w:sz w:val="24"/>
+                <w:szCs w:val="24"/>
+              </w:rPr>
+              <w:t>Atributo que especifica a data em que foi realizado a perícia.</w:t>
+            </w:r>
+          </w:p>
+        </w:tc>
+      </w:tr>
+      <w:tr>
+        <w:tblPrEx>
+          <w:shd w:val="clear" w:color="auto" w:fill="auto"/>
+        </w:tblPrEx>
+        <w:trPr>
+          <w:gridAfter w:val="1"/>
+          <w:wAfter w:w="45" w:type="dxa"/>
+        </w:trPr>
+        <w:tc>
+          <w:tcPr>
+            <w:tcW w:w="2204" w:type="dxa"/>
+          </w:tcPr>
+          <w:p>
+            <w:pPr>
+              <w:spacing w:line="360" w:lineRule="auto"/>
+              <w:jc w:val="both"/>
+              <w:rPr>
+                <w:rFonts w:ascii="Arial" w:hAnsi="Arial" w:cs="Arial"/>
+                <w:sz w:val="24"/>
+                <w:szCs w:val="24"/>
+              </w:rPr>
+            </w:pPr>
+            <w:proofErr w:type="spellStart"/>
+            <w:r>
+              <w:rPr>
+                <w:rFonts w:ascii="Arial" w:hAnsi="Arial" w:cs="Arial"/>
+                <w:sz w:val="24"/>
+                <w:szCs w:val="24"/>
+              </w:rPr>
+              <w:t>PacientePessoaId</w:t>
+            </w:r>
+            <w:proofErr w:type="spellEnd"/>
+          </w:p>
+        </w:tc>
+        <w:tc>
+          <w:tcPr>
+            <w:tcW w:w="981" w:type="dxa"/>
+          </w:tcPr>
+          <w:p>
+            <w:pPr>
+              <w:spacing w:line="360" w:lineRule="auto"/>
+              <w:jc w:val="both"/>
+              <w:rPr>
+                <w:rFonts w:ascii="Arial" w:hAnsi="Arial" w:cs="Arial"/>
+                <w:sz w:val="24"/>
+                <w:szCs w:val="24"/>
+              </w:rPr>
+            </w:pPr>
+            <w:proofErr w:type="spellStart"/>
+            <w:proofErr w:type="gramStart"/>
+            <w:r>
+              <w:rPr>
+                <w:rFonts w:ascii="Arial" w:hAnsi="Arial" w:cs="Arial"/>
+                <w:sz w:val="24"/>
+                <w:szCs w:val="24"/>
+              </w:rPr>
+              <w:t>long</w:t>
+            </w:r>
+            <w:proofErr w:type="spellEnd"/>
+            <w:proofErr w:type="gramEnd"/>
+          </w:p>
+        </w:tc>
+        <w:tc>
+          <w:tcPr>
+            <w:tcW w:w="6057" w:type="dxa"/>
+          </w:tcPr>
+          <w:p>
+            <w:pPr>
+              <w:jc w:val="both"/>
+              <w:rPr>
+                <w:rFonts w:ascii="Arial" w:hAnsi="Arial" w:cs="Arial"/>
+                <w:sz w:val="24"/>
+                <w:szCs w:val="24"/>
+              </w:rPr>
+            </w:pPr>
+            <w:r>
+              <w:rPr>
+                <w:rFonts w:ascii="Arial" w:hAnsi="Arial" w:cs="Arial"/>
+                <w:sz w:val="24"/>
+                <w:szCs w:val="24"/>
+              </w:rPr>
+              <w:t>Atributo que vai receber o id da pessoa que identifica o paciente.</w:t>
+            </w:r>
+          </w:p>
+        </w:tc>
+      </w:tr>
+      <w:tr>
+        <w:tblPrEx>
+          <w:shd w:val="clear" w:color="auto" w:fill="auto"/>
+        </w:tblPrEx>
+        <w:trPr>
+          <w:gridAfter w:val="1"/>
+          <w:wAfter w:w="45" w:type="dxa"/>
+        </w:trPr>
+        <w:tc>
+          <w:tcPr>
+            <w:tcW w:w="2204" w:type="dxa"/>
+          </w:tcPr>
+          <w:p>
+            <w:pPr>
+              <w:spacing w:line="360" w:lineRule="auto"/>
+              <w:jc w:val="both"/>
+              <w:rPr>
+                <w:rFonts w:ascii="Arial" w:hAnsi="Arial" w:cs="Arial"/>
+                <w:sz w:val="24"/>
+                <w:szCs w:val="24"/>
+              </w:rPr>
+            </w:pPr>
+            <w:proofErr w:type="spellStart"/>
+            <w:r>
+              <w:rPr>
+                <w:rFonts w:ascii="Arial" w:hAnsi="Arial" w:cs="Arial"/>
+                <w:sz w:val="24"/>
+                <w:szCs w:val="24"/>
+              </w:rPr>
+              <w:t>MedicoPessoaId</w:t>
+            </w:r>
+            <w:proofErr w:type="spellEnd"/>
+          </w:p>
+        </w:tc>
+        <w:tc>
+          <w:tcPr>
+            <w:tcW w:w="981" w:type="dxa"/>
+          </w:tcPr>
+          <w:p>
+            <w:pPr>
+              <w:spacing w:line="360" w:lineRule="auto"/>
+              <w:jc w:val="both"/>
+              <w:rPr>
+                <w:rFonts w:ascii="Arial" w:hAnsi="Arial" w:cs="Arial"/>
+                <w:sz w:val="24"/>
+                <w:szCs w:val="24"/>
+              </w:rPr>
+            </w:pPr>
+            <w:proofErr w:type="spellStart"/>
+            <w:proofErr w:type="gramStart"/>
+            <w:r>
+              <w:rPr>
+                <w:rFonts w:ascii="Arial" w:hAnsi="Arial" w:cs="Arial"/>
+                <w:sz w:val="24"/>
+                <w:szCs w:val="24"/>
+              </w:rPr>
+              <w:t>long</w:t>
+            </w:r>
+            <w:proofErr w:type="spellEnd"/>
+            <w:proofErr w:type="gramEnd"/>
+          </w:p>
+        </w:tc>
+        <w:tc>
+          <w:tcPr>
+            <w:tcW w:w="6057" w:type="dxa"/>
+          </w:tcPr>
+          <w:p>
+            <w:pPr>
+              <w:jc w:val="both"/>
+              <w:rPr>
+                <w:rFonts w:ascii="Arial" w:hAnsi="Arial" w:cs="Arial"/>
+                <w:sz w:val="24"/>
+                <w:szCs w:val="24"/>
+              </w:rPr>
+            </w:pPr>
+            <w:r>
+              <w:rPr>
+                <w:rFonts w:ascii="Arial" w:hAnsi="Arial" w:cs="Arial"/>
+                <w:sz w:val="24"/>
+                <w:szCs w:val="24"/>
+              </w:rPr>
+              <w:t>Atributo que especifica através do id da pessoa o médico.</w:t>
+            </w:r>
+          </w:p>
+        </w:tc>
+      </w:tr>
+      <w:tr>
+        <w:tblPrEx>
+          <w:shd w:val="clear" w:color="auto" w:fill="auto"/>
+        </w:tblPrEx>
+        <w:trPr>
+          <w:gridAfter w:val="1"/>
+          <w:wAfter w:w="45" w:type="dxa"/>
+        </w:trPr>
+        <w:tc>
+          <w:tcPr>
+            <w:tcW w:w="2204" w:type="dxa"/>
+          </w:tcPr>
+          <w:p>
+            <w:pPr>
+              <w:spacing w:line="360" w:lineRule="auto"/>
+              <w:jc w:val="both"/>
+              <w:rPr>
+                <w:rFonts w:ascii="Arial" w:hAnsi="Arial" w:cs="Arial"/>
+                <w:sz w:val="24"/>
+                <w:szCs w:val="24"/>
+              </w:rPr>
+            </w:pPr>
+            <w:r>
+              <w:rPr>
+                <w:rFonts w:ascii="Arial" w:hAnsi="Arial" w:cs="Arial"/>
+                <w:sz w:val="24"/>
+                <w:szCs w:val="24"/>
+              </w:rPr>
+              <w:t>Descrição</w:t>
+            </w:r>
+          </w:p>
+        </w:tc>
+        <w:tc>
+          <w:tcPr>
+            <w:tcW w:w="981" w:type="dxa"/>
+          </w:tcPr>
+          <w:p>
+            <w:pPr>
+              <w:spacing w:line="360" w:lineRule="auto"/>
+              <w:jc w:val="both"/>
+              <w:rPr>
+                <w:rFonts w:ascii="Arial" w:hAnsi="Arial" w:cs="Arial"/>
+                <w:sz w:val="24"/>
+                <w:szCs w:val="24"/>
+              </w:rPr>
+            </w:pPr>
+            <w:proofErr w:type="spellStart"/>
+            <w:proofErr w:type="gramStart"/>
+            <w:r>
+              <w:rPr>
+                <w:rFonts w:ascii="Arial" w:hAnsi="Arial" w:cs="Arial"/>
+                <w:sz w:val="24"/>
+                <w:szCs w:val="24"/>
+              </w:rPr>
+              <w:t>string</w:t>
+            </w:r>
+            <w:proofErr w:type="spellEnd"/>
+            <w:proofErr w:type="gramEnd"/>
+          </w:p>
+        </w:tc>
+        <w:tc>
+          <w:tcPr>
+            <w:tcW w:w="6057" w:type="dxa"/>
+          </w:tcPr>
+          <w:p>
+            <w:pPr>
+              <w:jc w:val="both"/>
+              <w:rPr>
+                <w:rFonts w:ascii="Arial" w:hAnsi="Arial" w:cs="Arial"/>
+                <w:sz w:val="24"/>
+                <w:szCs w:val="24"/>
+              </w:rPr>
+            </w:pPr>
+            <w:r>
+              <w:rPr>
+                <w:rFonts w:ascii="Arial" w:hAnsi="Arial" w:cs="Arial"/>
+                <w:sz w:val="24"/>
+                <w:szCs w:val="24"/>
+              </w:rPr>
+              <w:t xml:space="preserve">Atributo que é responsável por guardar as </w:t>
+            </w:r>
+            <w:r>
+              <w:rPr>
+                <w:rFonts w:ascii="Arial" w:hAnsi="Arial" w:cs="Arial"/>
+                <w:sz w:val="24"/>
+                <w:szCs w:val="24"/>
+              </w:rPr>
+              <w:t>observações</w:t>
+            </w:r>
+            <w:r>
+              <w:rPr>
+                <w:rFonts w:ascii="Arial" w:hAnsi="Arial" w:cs="Arial"/>
+                <w:sz w:val="24"/>
+                <w:szCs w:val="24"/>
+              </w:rPr>
+              <w:t xml:space="preserve"> que foram feitas na perícia realizada</w:t>
+            </w:r>
+            <w:r>
+              <w:rPr>
+                <w:rFonts w:ascii="Arial" w:hAnsi="Arial" w:cs="Arial"/>
+                <w:sz w:val="24"/>
+                <w:szCs w:val="24"/>
+              </w:rPr>
+              <w:t>.</w:t>
+            </w:r>
+          </w:p>
+        </w:tc>
+      </w:tr>
+    </w:tbl>
+    <w:p>
+      <w:pPr>
+        <w:spacing w:line="360" w:lineRule="auto"/>
+        <w:ind w:firstLine="709"/>
+        <w:jc w:val="both"/>
+        <w:rPr>
+          <w:rFonts w:ascii="Arial" w:hAnsi="Arial" w:cs="Arial"/>
+          <w:sz w:val="24"/>
+          <w:szCs w:val="24"/>
+        </w:rPr>
+      </w:pPr>
+    </w:p>
+    <w:p>
+      <w:pPr>
+        <w:spacing w:line="360" w:lineRule="auto"/>
+        <w:ind w:firstLine="709"/>
+        <w:jc w:val="both"/>
+        <w:rPr>
+          <w:rFonts w:ascii="Arial" w:hAnsi="Arial" w:cs="Arial"/>
+          <w:b/>
+          <w:sz w:val="24"/>
+          <w:szCs w:val="24"/>
+        </w:rPr>
+      </w:pPr>
+      <w:r>
+        <w:rPr>
+          <w:rFonts w:ascii="Arial" w:hAnsi="Arial" w:cs="Arial"/>
+          <w:b/>
+          <w:sz w:val="24"/>
+          <w:szCs w:val="24"/>
+        </w:rPr>
+        <w:t>Classe Agendamento</w:t>
+      </w:r>
+    </w:p>
+    <w:p>
+      <w:pPr>
+        <w:spacing w:line="360" w:lineRule="auto"/>
+        <w:ind w:firstLine="709"/>
+        <w:jc w:val="both"/>
+        <w:rPr>
+          <w:rFonts w:ascii="Arial" w:hAnsi="Arial" w:cs="Arial"/>
+          <w:sz w:val="24"/>
+          <w:szCs w:val="24"/>
+        </w:rPr>
+      </w:pPr>
+      <w:r>
+        <w:rPr>
+          <w:rFonts w:ascii="Arial" w:hAnsi="Arial" w:cs="Arial"/>
+          <w:sz w:val="24"/>
+          <w:szCs w:val="24"/>
+        </w:rPr>
+        <w:t>O quadro 11 mostra os atributos da classe Agendamento.</w:t>
+      </w:r>
+    </w:p>
+    <w:p>
+      <w:pPr>
+        <w:spacing w:line="360" w:lineRule="auto"/>
+        <w:ind w:firstLine="709"/>
+        <w:jc w:val="both"/>
+        <w:rPr>
+          <w:rFonts w:ascii="Arial" w:hAnsi="Arial" w:cs="Arial"/>
+          <w:sz w:val="24"/>
+          <w:szCs w:val="24"/>
+        </w:rPr>
+      </w:pPr>
+    </w:p>
+    <w:p>
+      <w:pPr>
+        <w:rPr>
+          <w:rFonts w:ascii="Arial" w:hAnsi="Arial" w:cs="Arial"/>
+          <w:sz w:val="24"/>
+          <w:szCs w:val="24"/>
+        </w:rPr>
+      </w:pPr>
+      <w:r>
+        <w:rPr>
+          <w:rFonts w:ascii="Arial" w:hAnsi="Arial" w:cs="Arial"/>
+          <w:b/>
+          <w:sz w:val="24"/>
+          <w:szCs w:val="24"/>
+        </w:rPr>
+        <w:t>Q</w:t>
+      </w:r>
+      <w:r>
+        <w:rPr>
+          <w:rFonts w:ascii="Arial" w:hAnsi="Arial" w:cs="Arial"/>
+          <w:b/>
+          <w:sz w:val="24"/>
+          <w:szCs w:val="24"/>
+        </w:rPr>
+        <w:t>uadro 1</w:t>
+      </w:r>
+      <w:r>
+        <w:rPr>
+          <w:rFonts w:ascii="Arial" w:hAnsi="Arial" w:cs="Arial"/>
+          <w:b/>
+          <w:sz w:val="24"/>
+          <w:szCs w:val="24"/>
+        </w:rPr>
+        <w:t>1</w:t>
+      </w:r>
+      <w:r>
+        <w:rPr>
+          <w:rFonts w:ascii="Arial" w:hAnsi="Arial" w:cs="Arial"/>
+          <w:sz w:val="24"/>
+          <w:szCs w:val="24"/>
+        </w:rPr>
+        <w:t xml:space="preserve"> – Atributos da classe </w:t>
+      </w:r>
+      <w:r>
+        <w:rPr>
+          <w:rFonts w:ascii="Arial" w:hAnsi="Arial" w:cs="Arial"/>
+          <w:sz w:val="24"/>
+          <w:szCs w:val="24"/>
+        </w:rPr>
+        <w:t>Agendamento</w:t>
+      </w:r>
+    </w:p>
+    <w:tbl>
+      <w:tblPr>
+        <w:tblStyle w:val="Tabelacomgrade"/>
+        <w:tblW w:w="0" w:type="auto"/>
+        <w:shd w:val="clear" w:color="auto" w:fill="D9D9D9" w:themeFill="background1" w:themeFillShade="D9"/>
+        <w:tblLook w:val="04A0" w:firstRow="1" w:lastRow="0" w:firstColumn="1" w:lastColumn="0" w:noHBand="0" w:noVBand="1"/>
+      </w:tblPr>
+      <w:tblGrid>
+        <w:gridCol w:w="2204"/>
+        <w:gridCol w:w="981"/>
+        <w:gridCol w:w="6057"/>
+        <w:gridCol w:w="45"/>
+      </w:tblGrid>
+      <w:tr>
+        <w:trPr>
+          <w:trHeight w:val="165"/>
+        </w:trPr>
+        <w:tc>
+          <w:tcPr>
+            <w:tcW w:w="2204" w:type="dxa"/>
+            <w:shd w:val="clear" w:color="auto" w:fill="D9D9D9" w:themeFill="background1" w:themeFillShade="D9"/>
+          </w:tcPr>
+          <w:p>
+            <w:pPr>
+              <w:spacing w:line="360" w:lineRule="auto"/>
+              <w:jc w:val="both"/>
+              <w:rPr>
+                <w:rFonts w:ascii="Arial" w:hAnsi="Arial" w:cs="Arial"/>
+                <w:sz w:val="24"/>
+                <w:szCs w:val="24"/>
+              </w:rPr>
+            </w:pPr>
+            <w:r>
+              <w:rPr>
+                <w:rFonts w:ascii="Arial" w:hAnsi="Arial" w:cs="Arial"/>
+                <w:sz w:val="24"/>
+                <w:szCs w:val="24"/>
+              </w:rPr>
+              <w:t xml:space="preserve">Atributo </w:t>
+            </w:r>
+          </w:p>
+        </w:tc>
+        <w:tc>
+          <w:tcPr>
+            <w:tcW w:w="981" w:type="dxa"/>
+            <w:shd w:val="clear" w:color="auto" w:fill="D9D9D9" w:themeFill="background1" w:themeFillShade="D9"/>
+          </w:tcPr>
+          <w:p>
+            <w:pPr>
+              <w:spacing w:line="360" w:lineRule="auto"/>
+              <w:jc w:val="both"/>
+              <w:rPr>
+                <w:rFonts w:ascii="Arial" w:hAnsi="Arial" w:cs="Arial"/>
+                <w:sz w:val="24"/>
+                <w:szCs w:val="24"/>
+              </w:rPr>
+            </w:pPr>
+            <w:r>
+              <w:rPr>
+                <w:rFonts w:ascii="Arial" w:hAnsi="Arial" w:cs="Arial"/>
+                <w:sz w:val="24"/>
+                <w:szCs w:val="24"/>
+              </w:rPr>
+              <w:t>Tipo</w:t>
+            </w:r>
+          </w:p>
+        </w:tc>
+        <w:tc>
+          <w:tcPr>
+            <w:tcW w:w="6102" w:type="dxa"/>
+            <w:gridSpan w:val="2"/>
+            <w:shd w:val="clear" w:color="auto" w:fill="D9D9D9" w:themeFill="background1" w:themeFillShade="D9"/>
+          </w:tcPr>
+          <w:p>
+            <w:pPr>
+              <w:spacing w:line="360" w:lineRule="auto"/>
+              <w:jc w:val="both"/>
+              <w:rPr>
+                <w:rFonts w:ascii="Arial" w:hAnsi="Arial" w:cs="Arial"/>
+                <w:sz w:val="24"/>
+                <w:szCs w:val="24"/>
+              </w:rPr>
+            </w:pPr>
+            <w:r>
+              <w:rPr>
+                <w:rFonts w:ascii="Arial" w:hAnsi="Arial" w:cs="Arial"/>
+                <w:sz w:val="24"/>
+                <w:szCs w:val="24"/>
+              </w:rPr>
+              <w:t>Nota</w:t>
+            </w:r>
+          </w:p>
+        </w:tc>
+      </w:tr>
+      <w:tr>
+        <w:tblPrEx>
+          <w:shd w:val="clear" w:color="auto" w:fill="auto"/>
+        </w:tblPrEx>
+        <w:trPr>
+          <w:gridAfter w:val="1"/>
+          <w:wAfter w:w="45" w:type="dxa"/>
+        </w:trPr>
+        <w:tc>
+          <w:tcPr>
+            <w:tcW w:w="2204" w:type="dxa"/>
+          </w:tcPr>
+          <w:p>
+            <w:pPr>
+              <w:spacing w:line="360" w:lineRule="auto"/>
+              <w:jc w:val="both"/>
+              <w:rPr>
+                <w:rFonts w:ascii="Arial" w:hAnsi="Arial" w:cs="Arial"/>
+                <w:sz w:val="24"/>
+                <w:szCs w:val="24"/>
+              </w:rPr>
+            </w:pPr>
+            <w:proofErr w:type="spellStart"/>
+            <w:r>
+              <w:rPr>
+                <w:rFonts w:ascii="Arial" w:hAnsi="Arial" w:cs="Arial"/>
+                <w:sz w:val="24"/>
+                <w:szCs w:val="24"/>
+              </w:rPr>
+              <w:t>AgendamentoId</w:t>
+            </w:r>
+            <w:proofErr w:type="spellEnd"/>
+          </w:p>
+        </w:tc>
+        <w:tc>
+          <w:tcPr>
+            <w:tcW w:w="981" w:type="dxa"/>
+          </w:tcPr>
+          <w:p>
+            <w:pPr>
+              <w:spacing w:line="360" w:lineRule="auto"/>
+              <w:jc w:val="both"/>
+              <w:rPr>
+                <w:rFonts w:ascii="Arial" w:hAnsi="Arial" w:cs="Arial"/>
+                <w:sz w:val="24"/>
+                <w:szCs w:val="24"/>
+              </w:rPr>
+            </w:pPr>
+            <w:proofErr w:type="spellStart"/>
+            <w:proofErr w:type="gramStart"/>
+            <w:r>
+              <w:rPr>
+                <w:rFonts w:ascii="Arial" w:hAnsi="Arial" w:cs="Arial"/>
+                <w:sz w:val="24"/>
+                <w:szCs w:val="24"/>
+              </w:rPr>
+              <w:t>long</w:t>
+            </w:r>
+            <w:proofErr w:type="spellEnd"/>
+            <w:proofErr w:type="gramEnd"/>
+          </w:p>
+        </w:tc>
+        <w:tc>
+          <w:tcPr>
+            <w:tcW w:w="6057" w:type="dxa"/>
+          </w:tcPr>
+          <w:p>
+            <w:pPr>
+              <w:jc w:val="both"/>
+              <w:rPr>
+                <w:rFonts w:ascii="Arial" w:hAnsi="Arial" w:cs="Arial"/>
+                <w:sz w:val="24"/>
+                <w:szCs w:val="24"/>
+              </w:rPr>
+            </w:pPr>
+            <w:r>
+              <w:rPr>
+                <w:rFonts w:ascii="Arial" w:hAnsi="Arial" w:cs="Arial"/>
+                <w:sz w:val="24"/>
+                <w:szCs w:val="24"/>
+              </w:rPr>
+              <w:t>Atributo que identifica unicamente a classe Agendamento.</w:t>
+            </w:r>
+          </w:p>
+        </w:tc>
+      </w:tr>
+      <w:tr>
+        <w:tblPrEx>
+          <w:shd w:val="clear" w:color="auto" w:fill="auto"/>
+        </w:tblPrEx>
+        <w:trPr>
+          <w:gridAfter w:val="1"/>
+          <w:wAfter w:w="45" w:type="dxa"/>
+        </w:trPr>
+        <w:tc>
+          <w:tcPr>
+            <w:tcW w:w="2204" w:type="dxa"/>
+          </w:tcPr>
+          <w:p>
+            <w:pPr>
+              <w:spacing w:line="360" w:lineRule="auto"/>
+              <w:jc w:val="both"/>
+              <w:rPr>
+                <w:rFonts w:ascii="Arial" w:hAnsi="Arial" w:cs="Arial"/>
+                <w:sz w:val="24"/>
+                <w:szCs w:val="24"/>
+              </w:rPr>
+            </w:pPr>
+            <w:proofErr w:type="spellStart"/>
+            <w:r>
+              <w:rPr>
+                <w:rFonts w:ascii="Arial" w:hAnsi="Arial" w:cs="Arial"/>
+                <w:sz w:val="24"/>
+                <w:szCs w:val="24"/>
+              </w:rPr>
+              <w:t>PessoaId</w:t>
+            </w:r>
+            <w:proofErr w:type="spellEnd"/>
+          </w:p>
+        </w:tc>
+        <w:tc>
+          <w:tcPr>
+            <w:tcW w:w="981" w:type="dxa"/>
+          </w:tcPr>
+          <w:p>
+            <w:pPr>
+              <w:spacing w:line="360" w:lineRule="auto"/>
+              <w:jc w:val="both"/>
+              <w:rPr>
+                <w:rFonts w:ascii="Arial" w:hAnsi="Arial" w:cs="Arial"/>
+                <w:sz w:val="24"/>
+                <w:szCs w:val="24"/>
+              </w:rPr>
+            </w:pPr>
+            <w:proofErr w:type="spellStart"/>
+            <w:proofErr w:type="gramStart"/>
+            <w:r>
+              <w:rPr>
+                <w:rFonts w:ascii="Arial" w:hAnsi="Arial" w:cs="Arial"/>
+                <w:sz w:val="24"/>
+                <w:szCs w:val="24"/>
+              </w:rPr>
+              <w:t>long</w:t>
+            </w:r>
+            <w:proofErr w:type="spellEnd"/>
+            <w:proofErr w:type="gramEnd"/>
+          </w:p>
+        </w:tc>
+        <w:tc>
+          <w:tcPr>
+            <w:tcW w:w="6057" w:type="dxa"/>
+          </w:tcPr>
+          <w:p>
+            <w:pPr>
+              <w:jc w:val="both"/>
+              <w:rPr>
+                <w:rFonts w:ascii="Arial" w:hAnsi="Arial" w:cs="Arial"/>
+                <w:sz w:val="24"/>
+                <w:szCs w:val="24"/>
+              </w:rPr>
+            </w:pPr>
+            <w:r>
+              <w:rPr>
+                <w:rFonts w:ascii="Arial" w:hAnsi="Arial" w:cs="Arial"/>
+                <w:sz w:val="24"/>
+                <w:szCs w:val="24"/>
+              </w:rPr>
+              <w:t>Atributo id da pessoa que identifica o paciente agendado.</w:t>
+            </w:r>
+          </w:p>
+        </w:tc>
+      </w:tr>
+      <w:tr>
+        <w:tblPrEx>
+          <w:shd w:val="clear" w:color="auto" w:fill="auto"/>
+        </w:tblPrEx>
+        <w:trPr>
+          <w:gridAfter w:val="1"/>
+          <w:wAfter w:w="45" w:type="dxa"/>
+        </w:trPr>
+        <w:tc>
+          <w:tcPr>
+            <w:tcW w:w="2204" w:type="dxa"/>
+          </w:tcPr>
+          <w:p>
+            <w:pPr>
+              <w:spacing w:line="360" w:lineRule="auto"/>
+              <w:jc w:val="both"/>
+              <w:rPr>
+                <w:rFonts w:ascii="Arial" w:hAnsi="Arial" w:cs="Arial"/>
+                <w:sz w:val="24"/>
+                <w:szCs w:val="24"/>
+              </w:rPr>
+            </w:pPr>
+            <w:proofErr w:type="spellStart"/>
+            <w:r>
+              <w:rPr>
+                <w:rFonts w:ascii="Arial" w:hAnsi="Arial" w:cs="Arial"/>
+                <w:sz w:val="24"/>
+                <w:szCs w:val="24"/>
+              </w:rPr>
+              <w:t>UsuarioId</w:t>
+            </w:r>
+            <w:proofErr w:type="spellEnd"/>
+          </w:p>
+        </w:tc>
+        <w:tc>
+          <w:tcPr>
+            <w:tcW w:w="981" w:type="dxa"/>
+          </w:tcPr>
+          <w:p>
+            <w:pPr>
+              <w:spacing w:line="360" w:lineRule="auto"/>
+              <w:jc w:val="both"/>
+              <w:rPr>
+                <w:rFonts w:ascii="Arial" w:hAnsi="Arial" w:cs="Arial"/>
+                <w:sz w:val="24"/>
+                <w:szCs w:val="24"/>
+              </w:rPr>
+            </w:pPr>
+            <w:proofErr w:type="spellStart"/>
+            <w:proofErr w:type="gramStart"/>
+            <w:r>
+              <w:rPr>
+                <w:rFonts w:ascii="Arial" w:hAnsi="Arial" w:cs="Arial"/>
+                <w:sz w:val="24"/>
+                <w:szCs w:val="24"/>
+              </w:rPr>
+              <w:t>long</w:t>
+            </w:r>
+            <w:proofErr w:type="spellEnd"/>
+            <w:proofErr w:type="gramEnd"/>
+          </w:p>
+        </w:tc>
+        <w:tc>
+          <w:tcPr>
+            <w:tcW w:w="6057" w:type="dxa"/>
+          </w:tcPr>
+          <w:p>
+            <w:pPr>
+              <w:jc w:val="both"/>
+              <w:rPr>
+                <w:rFonts w:ascii="Arial" w:hAnsi="Arial" w:cs="Arial"/>
+                <w:sz w:val="24"/>
+                <w:szCs w:val="24"/>
+              </w:rPr>
+            </w:pPr>
+            <w:r>
+              <w:rPr>
+                <w:rFonts w:ascii="Arial" w:hAnsi="Arial" w:cs="Arial"/>
+                <w:sz w:val="24"/>
+                <w:szCs w:val="24"/>
+              </w:rPr>
+              <w:t>Atributo responsável por receber o id do usuário.</w:t>
+            </w:r>
+          </w:p>
+        </w:tc>
+      </w:tr>
+      <w:tr>
+        <w:tblPrEx>
+          <w:shd w:val="clear" w:color="auto" w:fill="auto"/>
+        </w:tblPrEx>
+        <w:trPr>
+          <w:gridAfter w:val="1"/>
+          <w:wAfter w:w="45" w:type="dxa"/>
+        </w:trPr>
+        <w:tc>
+          <w:tcPr>
+            <w:tcW w:w="2204" w:type="dxa"/>
+          </w:tcPr>
+          <w:p>
+            <w:pPr>
+              <w:spacing w:line="360" w:lineRule="auto"/>
+              <w:jc w:val="both"/>
+              <w:rPr>
+                <w:rFonts w:ascii="Arial" w:hAnsi="Arial" w:cs="Arial"/>
+                <w:sz w:val="24"/>
+                <w:szCs w:val="24"/>
+              </w:rPr>
+            </w:pPr>
+            <w:proofErr w:type="spellStart"/>
+            <w:r>
+              <w:rPr>
+                <w:rFonts w:ascii="Arial" w:hAnsi="Arial" w:cs="Arial"/>
+                <w:sz w:val="24"/>
+                <w:szCs w:val="24"/>
+              </w:rPr>
+              <w:t>ClinicaId</w:t>
+            </w:r>
+            <w:proofErr w:type="spellEnd"/>
+          </w:p>
+        </w:tc>
+        <w:tc>
+          <w:tcPr>
+            <w:tcW w:w="981" w:type="dxa"/>
+          </w:tcPr>
+          <w:p>
+            <w:pPr>
+              <w:spacing w:line="360" w:lineRule="auto"/>
+              <w:jc w:val="both"/>
+              <w:rPr>
+                <w:rFonts w:ascii="Arial" w:hAnsi="Arial" w:cs="Arial"/>
+                <w:sz w:val="24"/>
+                <w:szCs w:val="24"/>
+              </w:rPr>
+            </w:pPr>
+            <w:proofErr w:type="spellStart"/>
+            <w:proofErr w:type="gramStart"/>
+            <w:r>
+              <w:rPr>
+                <w:rFonts w:ascii="Arial" w:hAnsi="Arial" w:cs="Arial"/>
+                <w:sz w:val="24"/>
+                <w:szCs w:val="24"/>
+              </w:rPr>
+              <w:t>long</w:t>
+            </w:r>
+            <w:proofErr w:type="spellEnd"/>
+            <w:proofErr w:type="gramEnd"/>
+          </w:p>
+        </w:tc>
+        <w:tc>
+          <w:tcPr>
+            <w:tcW w:w="6057" w:type="dxa"/>
+          </w:tcPr>
+          <w:p>
+            <w:pPr>
+              <w:jc w:val="both"/>
+              <w:rPr>
+                <w:rFonts w:ascii="Arial" w:hAnsi="Arial" w:cs="Arial"/>
+                <w:sz w:val="24"/>
+                <w:szCs w:val="24"/>
+              </w:rPr>
+            </w:pPr>
+            <w:r>
+              <w:rPr>
+                <w:rFonts w:ascii="Arial" w:hAnsi="Arial" w:cs="Arial"/>
+                <w:sz w:val="24"/>
+                <w:szCs w:val="24"/>
+              </w:rPr>
+              <w:t>Atributo que vai receber o id que identifica a clínica do agendamento.</w:t>
+            </w:r>
+          </w:p>
+        </w:tc>
+      </w:tr>
+      <w:tr>
+        <w:tblPrEx>
+          <w:shd w:val="clear" w:color="auto" w:fill="auto"/>
+        </w:tblPrEx>
+        <w:trPr>
+          <w:gridAfter w:val="1"/>
+          <w:wAfter w:w="45" w:type="dxa"/>
+        </w:trPr>
+        <w:tc>
+          <w:tcPr>
+            <w:tcW w:w="2204" w:type="dxa"/>
+          </w:tcPr>
+          <w:p>
+            <w:pPr>
+              <w:spacing w:line="360" w:lineRule="auto"/>
+              <w:jc w:val="both"/>
+              <w:rPr>
+                <w:rFonts w:ascii="Arial" w:hAnsi="Arial" w:cs="Arial"/>
+                <w:sz w:val="24"/>
+                <w:szCs w:val="24"/>
+              </w:rPr>
+            </w:pPr>
+            <w:proofErr w:type="spellStart"/>
+            <w:r>
+              <w:rPr>
+                <w:rFonts w:ascii="Arial" w:hAnsi="Arial" w:cs="Arial"/>
+                <w:sz w:val="24"/>
+                <w:szCs w:val="24"/>
+              </w:rPr>
+              <w:t>Dt_Agendamento</w:t>
+            </w:r>
+            <w:proofErr w:type="spellEnd"/>
+          </w:p>
+        </w:tc>
+        <w:tc>
+          <w:tcPr>
+            <w:tcW w:w="981" w:type="dxa"/>
+          </w:tcPr>
+          <w:p>
+            <w:pPr>
+              <w:spacing w:line="360" w:lineRule="auto"/>
+              <w:jc w:val="both"/>
+              <w:rPr>
+                <w:rFonts w:ascii="Arial" w:hAnsi="Arial" w:cs="Arial"/>
+                <w:sz w:val="24"/>
+                <w:szCs w:val="24"/>
+              </w:rPr>
+            </w:pPr>
+            <w:proofErr w:type="gramStart"/>
+            <w:r>
+              <w:rPr>
+                <w:rFonts w:ascii="Arial" w:hAnsi="Arial" w:cs="Arial"/>
+                <w:sz w:val="24"/>
+                <w:szCs w:val="24"/>
+              </w:rPr>
+              <w:t>date</w:t>
+            </w:r>
+            <w:proofErr w:type="gramEnd"/>
+          </w:p>
+        </w:tc>
+        <w:tc>
+          <w:tcPr>
+            <w:tcW w:w="6057" w:type="dxa"/>
+          </w:tcPr>
+          <w:p>
+            <w:pPr>
+              <w:jc w:val="both"/>
+              <w:rPr>
+                <w:rFonts w:ascii="Arial" w:hAnsi="Arial" w:cs="Arial"/>
+                <w:sz w:val="24"/>
+                <w:szCs w:val="24"/>
+              </w:rPr>
+            </w:pPr>
+            <w:r>
+              <w:rPr>
+                <w:rFonts w:ascii="Arial" w:hAnsi="Arial" w:cs="Arial"/>
+                <w:sz w:val="24"/>
+                <w:szCs w:val="24"/>
+              </w:rPr>
+              <w:t>Atributo que especifica a data do agendamento.</w:t>
+            </w:r>
+          </w:p>
+        </w:tc>
+      </w:tr>
+      <w:tr>
+        <w:tblPrEx>
+          <w:shd w:val="clear" w:color="auto" w:fill="auto"/>
+        </w:tblPrEx>
+        <w:trPr>
+          <w:gridAfter w:val="1"/>
+          <w:wAfter w:w="45" w:type="dxa"/>
+        </w:trPr>
+        <w:tc>
+          <w:tcPr>
+            <w:tcW w:w="2204" w:type="dxa"/>
+          </w:tcPr>
+          <w:p>
+            <w:pPr>
+              <w:spacing w:line="360" w:lineRule="auto"/>
+              <w:jc w:val="both"/>
+              <w:rPr>
+                <w:rFonts w:ascii="Arial" w:hAnsi="Arial" w:cs="Arial"/>
+                <w:sz w:val="24"/>
+                <w:szCs w:val="24"/>
+              </w:rPr>
+            </w:pPr>
+            <w:proofErr w:type="spellStart"/>
+            <w:r>
+              <w:rPr>
+                <w:rFonts w:ascii="Arial" w:hAnsi="Arial" w:cs="Arial"/>
+                <w:sz w:val="24"/>
+                <w:szCs w:val="24"/>
+              </w:rPr>
+              <w:t>Observacoes</w:t>
+            </w:r>
+            <w:proofErr w:type="spellEnd"/>
+          </w:p>
+        </w:tc>
+        <w:tc>
+          <w:tcPr>
+            <w:tcW w:w="981" w:type="dxa"/>
+          </w:tcPr>
+          <w:p>
+            <w:pPr>
+              <w:spacing w:line="360" w:lineRule="auto"/>
+              <w:jc w:val="both"/>
+              <w:rPr>
+                <w:rFonts w:ascii="Arial" w:hAnsi="Arial" w:cs="Arial"/>
+                <w:sz w:val="24"/>
+                <w:szCs w:val="24"/>
+              </w:rPr>
+            </w:pPr>
+            <w:proofErr w:type="spellStart"/>
+            <w:proofErr w:type="gramStart"/>
+            <w:r>
+              <w:rPr>
+                <w:rFonts w:ascii="Arial" w:hAnsi="Arial" w:cs="Arial"/>
+                <w:sz w:val="24"/>
+                <w:szCs w:val="24"/>
+              </w:rPr>
+              <w:t>string</w:t>
+            </w:r>
+            <w:proofErr w:type="spellEnd"/>
+            <w:proofErr w:type="gramEnd"/>
+          </w:p>
+        </w:tc>
+        <w:tc>
+          <w:tcPr>
+            <w:tcW w:w="6057" w:type="dxa"/>
+          </w:tcPr>
+          <w:p>
+            <w:pPr>
+              <w:jc w:val="both"/>
+              <w:rPr>
+                <w:rFonts w:ascii="Arial" w:hAnsi="Arial" w:cs="Arial"/>
+                <w:sz w:val="24"/>
+                <w:szCs w:val="24"/>
+              </w:rPr>
+            </w:pPr>
+            <w:r>
+              <w:rPr>
+                <w:rFonts w:ascii="Arial" w:hAnsi="Arial" w:cs="Arial"/>
+                <w:sz w:val="24"/>
+                <w:szCs w:val="24"/>
+              </w:rPr>
+              <w:t>Atributo que vai receber as observações do agendamento.</w:t>
+            </w:r>
+          </w:p>
+        </w:tc>
+      </w:tr>
+    </w:tbl>
+    <w:p>
+      <w:pPr>
+        <w:spacing w:line="360" w:lineRule="auto"/>
+        <w:ind w:firstLine="709"/>
+        <w:rPr>
+          <w:rFonts w:ascii="Arial" w:hAnsi="Arial" w:cs="Arial"/>
+          <w:sz w:val="24"/>
+          <w:szCs w:val="24"/>
+        </w:rPr>
+      </w:pPr>
+      <w:r>
+        <w:rPr>
+          <w:rFonts w:ascii="Arial" w:hAnsi="Arial" w:cs="Arial"/>
+          <w:sz w:val="24"/>
+          <w:szCs w:val="24"/>
+        </w:rPr>
+        <w:t>Fonte: O autor</w:t>
+      </w:r>
+    </w:p>
+    <w:p>
+      <w:pPr>
+        <w:spacing w:line="360" w:lineRule="auto"/>
+        <w:ind w:firstLine="709"/>
+        <w:jc w:val="both"/>
+        <w:rPr>
+          <w:rFonts w:ascii="Arial" w:hAnsi="Arial" w:cs="Arial"/>
+          <w:b/>
+          <w:sz w:val="24"/>
+          <w:szCs w:val="24"/>
+        </w:rPr>
+      </w:pPr>
+      <w:r>
+        <w:rPr>
+          <w:rFonts w:ascii="Arial" w:hAnsi="Arial" w:cs="Arial"/>
+          <w:b/>
+          <w:sz w:val="24"/>
+          <w:szCs w:val="24"/>
+        </w:rPr>
+        <w:t>Classe Clinica</w:t>
+      </w:r>
+    </w:p>
+    <w:p>
+      <w:pPr>
+        <w:spacing w:line="360" w:lineRule="auto"/>
+        <w:ind w:firstLine="709"/>
+        <w:jc w:val="both"/>
+        <w:rPr>
+          <w:rFonts w:ascii="Arial" w:hAnsi="Arial" w:cs="Arial"/>
+          <w:sz w:val="24"/>
+          <w:szCs w:val="24"/>
+        </w:rPr>
+      </w:pPr>
+      <w:r>
+        <w:rPr>
+          <w:rFonts w:ascii="Arial" w:hAnsi="Arial" w:cs="Arial"/>
+          <w:sz w:val="24"/>
+          <w:szCs w:val="24"/>
+        </w:rPr>
+        <w:t>O quadro 12 mostra os atributos da classe Clinica</w:t>
+      </w:r>
+    </w:p>
+    <w:p>
+      <w:pPr>
+        <w:rPr>
+          <w:rFonts w:ascii="Arial" w:hAnsi="Arial" w:cs="Arial"/>
+          <w:sz w:val="24"/>
+          <w:szCs w:val="24"/>
+        </w:rPr>
+      </w:pPr>
+      <w:r>
+        <w:rPr>
+          <w:rFonts w:ascii="Arial" w:hAnsi="Arial" w:cs="Arial"/>
+          <w:b/>
+          <w:sz w:val="24"/>
+          <w:szCs w:val="24"/>
+        </w:rPr>
+        <w:t>Q</w:t>
+      </w:r>
+      <w:r>
+        <w:rPr>
+          <w:rFonts w:ascii="Arial" w:hAnsi="Arial" w:cs="Arial"/>
+          <w:b/>
+          <w:sz w:val="24"/>
+          <w:szCs w:val="24"/>
+        </w:rPr>
+        <w:t>uadro 1</w:t>
+      </w:r>
+      <w:r>
+        <w:rPr>
+          <w:rFonts w:ascii="Arial" w:hAnsi="Arial" w:cs="Arial"/>
+          <w:b/>
+          <w:sz w:val="24"/>
+          <w:szCs w:val="24"/>
+        </w:rPr>
+        <w:t>2</w:t>
+      </w:r>
+      <w:r>
+        <w:rPr>
+          <w:rFonts w:ascii="Arial" w:hAnsi="Arial" w:cs="Arial"/>
+          <w:sz w:val="24"/>
+          <w:szCs w:val="24"/>
+        </w:rPr>
+        <w:t xml:space="preserve"> – Atributos da classe </w:t>
+      </w:r>
+      <w:r>
+        <w:rPr>
+          <w:rFonts w:ascii="Arial" w:hAnsi="Arial" w:cs="Arial"/>
+          <w:sz w:val="24"/>
+          <w:szCs w:val="24"/>
+        </w:rPr>
+        <w:t>Clinica</w:t>
+      </w:r>
+    </w:p>
+    <w:tbl>
+      <w:tblPr>
+        <w:tblStyle w:val="Tabelacomgrade"/>
+        <w:tblW w:w="0" w:type="auto"/>
+        <w:shd w:val="clear" w:color="auto" w:fill="D9D9D9" w:themeFill="background1" w:themeFillShade="D9"/>
+        <w:tblLook w:val="04A0" w:firstRow="1" w:lastRow="0" w:firstColumn="1" w:lastColumn="0" w:noHBand="0" w:noVBand="1"/>
+      </w:tblPr>
+      <w:tblGrid>
+        <w:gridCol w:w="2204"/>
+        <w:gridCol w:w="981"/>
+        <w:gridCol w:w="6057"/>
+        <w:gridCol w:w="45"/>
+      </w:tblGrid>
+      <w:tr>
+        <w:trPr>
+          <w:trHeight w:val="165"/>
+        </w:trPr>
+        <w:tc>
+          <w:tcPr>
+            <w:tcW w:w="2204" w:type="dxa"/>
+            <w:shd w:val="clear" w:color="auto" w:fill="D9D9D9" w:themeFill="background1" w:themeFillShade="D9"/>
+          </w:tcPr>
+          <w:p>
+            <w:pPr>
+              <w:spacing w:line="360" w:lineRule="auto"/>
+              <w:jc w:val="both"/>
+              <w:rPr>
+                <w:rFonts w:ascii="Arial" w:hAnsi="Arial" w:cs="Arial"/>
+                <w:sz w:val="24"/>
+                <w:szCs w:val="24"/>
+              </w:rPr>
+            </w:pPr>
+            <w:r>
+              <w:rPr>
+                <w:rFonts w:ascii="Arial" w:hAnsi="Arial" w:cs="Arial"/>
+                <w:sz w:val="24"/>
+                <w:szCs w:val="24"/>
+              </w:rPr>
+              <w:t xml:space="preserve">Atributo </w:t>
+            </w:r>
+          </w:p>
+        </w:tc>
+        <w:tc>
+          <w:tcPr>
+            <w:tcW w:w="981" w:type="dxa"/>
+            <w:shd w:val="clear" w:color="auto" w:fill="D9D9D9" w:themeFill="background1" w:themeFillShade="D9"/>
+          </w:tcPr>
+          <w:p>
+            <w:pPr>
+              <w:spacing w:line="360" w:lineRule="auto"/>
+              <w:jc w:val="both"/>
+              <w:rPr>
+                <w:rFonts w:ascii="Arial" w:hAnsi="Arial" w:cs="Arial"/>
+                <w:sz w:val="24"/>
+                <w:szCs w:val="24"/>
+              </w:rPr>
+            </w:pPr>
+            <w:r>
+              <w:rPr>
+                <w:rFonts w:ascii="Arial" w:hAnsi="Arial" w:cs="Arial"/>
+                <w:sz w:val="24"/>
+                <w:szCs w:val="24"/>
+              </w:rPr>
+              <w:t>Tipo</w:t>
+            </w:r>
+          </w:p>
+        </w:tc>
+        <w:tc>
+          <w:tcPr>
+            <w:tcW w:w="6102" w:type="dxa"/>
+            <w:gridSpan w:val="2"/>
+            <w:shd w:val="clear" w:color="auto" w:fill="D9D9D9" w:themeFill="background1" w:themeFillShade="D9"/>
+          </w:tcPr>
+          <w:p>
+            <w:pPr>
+              <w:spacing w:line="360" w:lineRule="auto"/>
+              <w:jc w:val="both"/>
+              <w:rPr>
+                <w:rFonts w:ascii="Arial" w:hAnsi="Arial" w:cs="Arial"/>
+                <w:sz w:val="24"/>
+                <w:szCs w:val="24"/>
+              </w:rPr>
+            </w:pPr>
+            <w:r>
+              <w:rPr>
+                <w:rFonts w:ascii="Arial" w:hAnsi="Arial" w:cs="Arial"/>
+                <w:sz w:val="24"/>
+                <w:szCs w:val="24"/>
+              </w:rPr>
+              <w:t>Nota</w:t>
+            </w:r>
+          </w:p>
+        </w:tc>
+      </w:tr>
+      <w:tr>
+        <w:tblPrEx>
+          <w:shd w:val="clear" w:color="auto" w:fill="auto"/>
+        </w:tblPrEx>
+        <w:trPr>
+          <w:gridAfter w:val="1"/>
+          <w:wAfter w:w="45" w:type="dxa"/>
+        </w:trPr>
+        <w:tc>
+          <w:tcPr>
+            <w:tcW w:w="2204" w:type="dxa"/>
+          </w:tcPr>
+          <w:p>
+            <w:pPr>
+              <w:spacing w:line="360" w:lineRule="auto"/>
+              <w:jc w:val="both"/>
+              <w:rPr>
+                <w:rFonts w:ascii="Arial" w:hAnsi="Arial" w:cs="Arial"/>
+                <w:sz w:val="24"/>
+                <w:szCs w:val="24"/>
+              </w:rPr>
+            </w:pPr>
+            <w:proofErr w:type="spellStart"/>
+            <w:r>
+              <w:rPr>
+                <w:rFonts w:ascii="Arial" w:hAnsi="Arial" w:cs="Arial"/>
+                <w:sz w:val="24"/>
+                <w:szCs w:val="24"/>
+              </w:rPr>
+              <w:t>ClinicaId</w:t>
+            </w:r>
+            <w:proofErr w:type="spellEnd"/>
+          </w:p>
+        </w:tc>
+        <w:tc>
+          <w:tcPr>
+            <w:tcW w:w="981" w:type="dxa"/>
+          </w:tcPr>
+          <w:p>
+            <w:pPr>
+              <w:spacing w:line="360" w:lineRule="auto"/>
+              <w:jc w:val="both"/>
+              <w:rPr>
+                <w:rFonts w:ascii="Arial" w:hAnsi="Arial" w:cs="Arial"/>
+                <w:sz w:val="24"/>
+                <w:szCs w:val="24"/>
+              </w:rPr>
+            </w:pPr>
+            <w:proofErr w:type="spellStart"/>
+            <w:r>
+              <w:rPr>
+                <w:rFonts w:ascii="Arial" w:hAnsi="Arial" w:cs="Arial"/>
+                <w:sz w:val="24"/>
+                <w:szCs w:val="24"/>
+              </w:rPr>
+              <w:t>long</w:t>
+            </w:r>
+            <w:proofErr w:type="spellEnd"/>
+          </w:p>
+        </w:tc>
+        <w:tc>
+          <w:tcPr>
+            <w:tcW w:w="6057" w:type="dxa"/>
+          </w:tcPr>
+          <w:p>
+            <w:pPr>
+              <w:jc w:val="both"/>
+              <w:rPr>
+                <w:rFonts w:ascii="Arial" w:hAnsi="Arial" w:cs="Arial"/>
+                <w:sz w:val="24"/>
+                <w:szCs w:val="24"/>
+              </w:rPr>
+            </w:pPr>
+            <w:bookmarkStart w:id="23" w:name="_GoBack"/>
+            <w:bookmarkEnd w:id="23"/>
+          </w:p>
+        </w:tc>
+      </w:tr>
+      <w:tr>
+        <w:tblPrEx>
+          <w:shd w:val="clear" w:color="auto" w:fill="auto"/>
+        </w:tblPrEx>
+        <w:trPr>
+          <w:gridAfter w:val="1"/>
+          <w:wAfter w:w="45" w:type="dxa"/>
+        </w:trPr>
+        <w:tc>
+          <w:tcPr>
+            <w:tcW w:w="2204" w:type="dxa"/>
+          </w:tcPr>
+          <w:p>
+            <w:pPr>
+              <w:spacing w:line="360" w:lineRule="auto"/>
+              <w:jc w:val="both"/>
+              <w:rPr>
+                <w:rFonts w:ascii="Arial" w:hAnsi="Arial" w:cs="Arial"/>
+                <w:sz w:val="24"/>
+                <w:szCs w:val="24"/>
+              </w:rPr>
+            </w:pPr>
+          </w:p>
+        </w:tc>
+        <w:tc>
+          <w:tcPr>
+            <w:tcW w:w="981" w:type="dxa"/>
+          </w:tcPr>
+          <w:p>
+            <w:pPr>
+              <w:spacing w:line="360" w:lineRule="auto"/>
+              <w:jc w:val="both"/>
+              <w:rPr>
+                <w:rFonts w:ascii="Arial" w:hAnsi="Arial" w:cs="Arial"/>
+                <w:sz w:val="24"/>
+                <w:szCs w:val="24"/>
+              </w:rPr>
+            </w:pPr>
+          </w:p>
+        </w:tc>
+        <w:tc>
+          <w:tcPr>
+            <w:tcW w:w="6057" w:type="dxa"/>
+          </w:tcPr>
+          <w:p>
+            <w:pPr>
+              <w:jc w:val="both"/>
+              <w:rPr>
+                <w:rFonts w:ascii="Arial" w:hAnsi="Arial" w:cs="Arial"/>
+                <w:sz w:val="24"/>
+                <w:szCs w:val="24"/>
+              </w:rPr>
+            </w:pPr>
+          </w:p>
+        </w:tc>
+      </w:tr>
+      <w:tr>
+        <w:tblPrEx>
+          <w:shd w:val="clear" w:color="auto" w:fill="auto"/>
+        </w:tblPrEx>
+        <w:trPr>
+          <w:gridAfter w:val="1"/>
+          <w:wAfter w:w="45" w:type="dxa"/>
+        </w:trPr>
+        <w:tc>
+          <w:tcPr>
+            <w:tcW w:w="2204" w:type="dxa"/>
+          </w:tcPr>
+          <w:p>
+            <w:pPr>
+              <w:spacing w:line="360" w:lineRule="auto"/>
+              <w:jc w:val="both"/>
+              <w:rPr>
+                <w:rFonts w:ascii="Arial" w:hAnsi="Arial" w:cs="Arial"/>
+                <w:sz w:val="24"/>
+                <w:szCs w:val="24"/>
+              </w:rPr>
+            </w:pPr>
+          </w:p>
+        </w:tc>
+        <w:tc>
+          <w:tcPr>
+            <w:tcW w:w="981" w:type="dxa"/>
+          </w:tcPr>
+          <w:p>
+            <w:pPr>
+              <w:spacing w:line="360" w:lineRule="auto"/>
+              <w:jc w:val="both"/>
+              <w:rPr>
+                <w:rFonts w:ascii="Arial" w:hAnsi="Arial" w:cs="Arial"/>
+                <w:sz w:val="24"/>
+                <w:szCs w:val="24"/>
+              </w:rPr>
+            </w:pPr>
+          </w:p>
+        </w:tc>
+        <w:tc>
+          <w:tcPr>
+            <w:tcW w:w="6057" w:type="dxa"/>
+          </w:tcPr>
+          <w:p>
+            <w:pPr>
+              <w:jc w:val="both"/>
+              <w:rPr>
+                <w:rFonts w:ascii="Arial" w:hAnsi="Arial" w:cs="Arial"/>
+                <w:sz w:val="24"/>
+                <w:szCs w:val="24"/>
+              </w:rPr>
+            </w:pPr>
+          </w:p>
+        </w:tc>
+      </w:tr>
+      <w:tr>
+        <w:tblPrEx>
+          <w:shd w:val="clear" w:color="auto" w:fill="auto"/>
+        </w:tblPrEx>
+        <w:trPr>
+          <w:gridAfter w:val="1"/>
+          <w:wAfter w:w="45" w:type="dxa"/>
+        </w:trPr>
+        <w:tc>
+          <w:tcPr>
+            <w:tcW w:w="2204" w:type="dxa"/>
+          </w:tcPr>
+          <w:p>
+            <w:pPr>
+              <w:spacing w:line="360" w:lineRule="auto"/>
+              <w:jc w:val="both"/>
+              <w:rPr>
+                <w:rFonts w:ascii="Arial" w:hAnsi="Arial" w:cs="Arial"/>
+                <w:sz w:val="24"/>
+                <w:szCs w:val="24"/>
+              </w:rPr>
+            </w:pPr>
+          </w:p>
+        </w:tc>
+        <w:tc>
+          <w:tcPr>
+            <w:tcW w:w="981" w:type="dxa"/>
+          </w:tcPr>
+          <w:p>
+            <w:pPr>
+              <w:spacing w:line="360" w:lineRule="auto"/>
+              <w:jc w:val="both"/>
+              <w:rPr>
+                <w:rFonts w:ascii="Arial" w:hAnsi="Arial" w:cs="Arial"/>
+                <w:sz w:val="24"/>
+                <w:szCs w:val="24"/>
+              </w:rPr>
+            </w:pPr>
+          </w:p>
+        </w:tc>
+        <w:tc>
+          <w:tcPr>
+            <w:tcW w:w="6057" w:type="dxa"/>
+          </w:tcPr>
+          <w:p>
+            <w:pPr>
+              <w:jc w:val="both"/>
+              <w:rPr>
+                <w:rFonts w:ascii="Arial" w:hAnsi="Arial" w:cs="Arial"/>
+                <w:sz w:val="24"/>
+                <w:szCs w:val="24"/>
+              </w:rPr>
+            </w:pPr>
+          </w:p>
+        </w:tc>
+      </w:tr>
+      <w:tr>
+        <w:tblPrEx>
+          <w:shd w:val="clear" w:color="auto" w:fill="auto"/>
+        </w:tblPrEx>
+        <w:trPr>
+          <w:gridAfter w:val="1"/>
+          <w:wAfter w:w="45" w:type="dxa"/>
+        </w:trPr>
+        <w:tc>
+          <w:tcPr>
+            <w:tcW w:w="2204" w:type="dxa"/>
+          </w:tcPr>
+          <w:p>
+            <w:pPr>
+              <w:spacing w:line="360" w:lineRule="auto"/>
+              <w:jc w:val="both"/>
+              <w:rPr>
+                <w:rFonts w:ascii="Arial" w:hAnsi="Arial" w:cs="Arial"/>
+                <w:sz w:val="24"/>
+                <w:szCs w:val="24"/>
+              </w:rPr>
+            </w:pPr>
+          </w:p>
+        </w:tc>
+        <w:tc>
+          <w:tcPr>
+            <w:tcW w:w="981" w:type="dxa"/>
+          </w:tcPr>
+          <w:p>
+            <w:pPr>
+              <w:spacing w:line="360" w:lineRule="auto"/>
+              <w:jc w:val="both"/>
+              <w:rPr>
+                <w:rFonts w:ascii="Arial" w:hAnsi="Arial" w:cs="Arial"/>
+                <w:sz w:val="24"/>
+                <w:szCs w:val="24"/>
+              </w:rPr>
+            </w:pPr>
+          </w:p>
+        </w:tc>
+        <w:tc>
+          <w:tcPr>
+            <w:tcW w:w="6057" w:type="dxa"/>
+          </w:tcPr>
+          <w:p>
+            <w:pPr>
+              <w:jc w:val="both"/>
+              <w:rPr>
+                <w:rFonts w:ascii="Arial" w:hAnsi="Arial" w:cs="Arial"/>
+                <w:sz w:val="24"/>
+                <w:szCs w:val="24"/>
+              </w:rPr>
+            </w:pPr>
+          </w:p>
+        </w:tc>
+      </w:tr>
+      <w:tr>
+        <w:tblPrEx>
+          <w:shd w:val="clear" w:color="auto" w:fill="auto"/>
+        </w:tblPrEx>
+        <w:trPr>
+          <w:gridAfter w:val="1"/>
+          <w:wAfter w:w="45" w:type="dxa"/>
+        </w:trPr>
+        <w:tc>
+          <w:tcPr>
+            <w:tcW w:w="2204" w:type="dxa"/>
+          </w:tcPr>
+          <w:p>
+            <w:pPr>
+              <w:spacing w:line="360" w:lineRule="auto"/>
+              <w:jc w:val="both"/>
+              <w:rPr>
+                <w:rFonts w:ascii="Arial" w:hAnsi="Arial" w:cs="Arial"/>
+                <w:sz w:val="24"/>
+                <w:szCs w:val="24"/>
+              </w:rPr>
+            </w:pPr>
+          </w:p>
+        </w:tc>
+        <w:tc>
+          <w:tcPr>
+            <w:tcW w:w="981" w:type="dxa"/>
+          </w:tcPr>
+          <w:p>
+            <w:pPr>
+              <w:spacing w:line="360" w:lineRule="auto"/>
+              <w:jc w:val="both"/>
+              <w:rPr>
+                <w:rFonts w:ascii="Arial" w:hAnsi="Arial" w:cs="Arial"/>
+                <w:sz w:val="24"/>
+                <w:szCs w:val="24"/>
+              </w:rPr>
+            </w:pPr>
+          </w:p>
+        </w:tc>
+        <w:tc>
+          <w:tcPr>
+            <w:tcW w:w="6057" w:type="dxa"/>
+          </w:tcPr>
+          <w:p>
+            <w:pPr>
               <w:jc w:val="both"/>
               <w:rPr>
                 <w:rFonts w:ascii="Arial" w:hAnsi="Arial" w:cs="Arial"/>
@@ -26573,7 +29307,7 @@
           <w:rPr>
             <w:noProof/>
           </w:rPr>
-          <w:t>35</w:t>
+          <w:t>36</w:t>
         </w:r>
         <w:r>
           <w:fldChar w:fldCharType="end"/>
@@ -31937,7 +34671,7 @@
 </file>
 
 <file path=customXml/itemProps1.xml><?xml version="1.0" encoding="utf-8"?>
-<ds:datastoreItem xmlns:ds="http://schemas.openxmlformats.org/officeDocument/2006/customXml" ds:itemID="{99195475-45F8-44AA-AF57-65B3268D9081}">
+<ds:datastoreItem xmlns:ds="http://schemas.openxmlformats.org/officeDocument/2006/customXml" ds:itemID="{823263EC-CE44-45A9-A048-3116085A3D2B}">
   <ds:schemaRefs>
     <ds:schemaRef ds:uri="http://schemas.openxmlformats.org/officeDocument/2006/bibliography"/>
   </ds:schemaRefs>

</xml_diff>

<commit_message>
Concluido a descrição das classes
</commit_message>
<xml_diff>
--- a/Paulo José  TCC II.docx
+++ b/Paulo José  TCC II.docx
@@ -23268,30 +23268,31 @@
       </w:tblGrid>
       <w:tr>
         <w:trPr>
-          <w:trHeight w:val="165"/>
+          <w:trHeight w:val="20"/>
         </w:trPr>
         <w:tc>
           <w:tcPr>
             <w:tcW w:w="1809" w:type="dxa"/>
             <w:shd w:val="clear" w:color="auto" w:fill="D9D9D9" w:themeFill="background1" w:themeFillShade="D9"/>
+            <w:vAlign w:val="center"/>
           </w:tcPr>
           <w:p>
             <w:pPr>
-              <w:spacing w:line="360" w:lineRule="auto"/>
-              <w:jc w:val="both"/>
-              <w:rPr>
-                <w:rFonts w:ascii="Arial" w:hAnsi="Arial" w:cs="Arial"/>
-                <w:sz w:val="24"/>
-                <w:szCs w:val="24"/>
-              </w:rPr>
-            </w:pPr>
-            <w:r>
-              <w:rPr>
-                <w:rFonts w:ascii="Arial" w:hAnsi="Arial" w:cs="Arial"/>
-                <w:sz w:val="24"/>
-                <w:szCs w:val="24"/>
-              </w:rPr>
-              <w:t xml:space="preserve">Atributo </w:t>
+              <w:rPr>
+                <w:rFonts w:ascii="Arial" w:hAnsi="Arial" w:cs="Arial"/>
+                <w:b/>
+                <w:sz w:val="24"/>
+                <w:szCs w:val="24"/>
+              </w:rPr>
+            </w:pPr>
+            <w:r>
+              <w:rPr>
+                <w:rFonts w:ascii="Arial" w:hAnsi="Arial" w:cs="Arial"/>
+                <w:b/>
+                <w:sz w:val="24"/>
+                <w:szCs w:val="24"/>
+              </w:rPr>
+              <w:t>Atributo</w:t>
             </w:r>
           </w:p>
         </w:tc>
@@ -23299,20 +23300,21 @@
           <w:tcPr>
             <w:tcW w:w="993" w:type="dxa"/>
             <w:shd w:val="clear" w:color="auto" w:fill="D9D9D9" w:themeFill="background1" w:themeFillShade="D9"/>
+            <w:vAlign w:val="center"/>
           </w:tcPr>
           <w:p>
             <w:pPr>
-              <w:spacing w:line="360" w:lineRule="auto"/>
-              <w:jc w:val="both"/>
-              <w:rPr>
-                <w:rFonts w:ascii="Arial" w:hAnsi="Arial" w:cs="Arial"/>
-                <w:sz w:val="24"/>
-                <w:szCs w:val="24"/>
-              </w:rPr>
-            </w:pPr>
-            <w:r>
-              <w:rPr>
-                <w:rFonts w:ascii="Arial" w:hAnsi="Arial" w:cs="Arial"/>
+              <w:rPr>
+                <w:rFonts w:ascii="Arial" w:hAnsi="Arial" w:cs="Arial"/>
+                <w:b/>
+                <w:sz w:val="24"/>
+                <w:szCs w:val="24"/>
+              </w:rPr>
+            </w:pPr>
+            <w:r>
+              <w:rPr>
+                <w:rFonts w:ascii="Arial" w:hAnsi="Arial" w:cs="Arial"/>
+                <w:b/>
                 <w:sz w:val="24"/>
                 <w:szCs w:val="24"/>
               </w:rPr>
@@ -23324,19 +23326,21 @@
           <w:tcPr>
             <w:tcW w:w="6409" w:type="dxa"/>
             <w:shd w:val="clear" w:color="auto" w:fill="D9D9D9" w:themeFill="background1" w:themeFillShade="D9"/>
+            <w:vAlign w:val="center"/>
           </w:tcPr>
           <w:p>
             <w:pPr>
-              <w:jc w:val="both"/>
-              <w:rPr>
-                <w:rFonts w:ascii="Arial" w:hAnsi="Arial" w:cs="Arial"/>
-                <w:sz w:val="24"/>
-                <w:szCs w:val="24"/>
-              </w:rPr>
-            </w:pPr>
-            <w:r>
-              <w:rPr>
-                <w:rFonts w:ascii="Arial" w:hAnsi="Arial" w:cs="Arial"/>
+              <w:rPr>
+                <w:rFonts w:ascii="Arial" w:hAnsi="Arial" w:cs="Arial"/>
+                <w:b/>
+                <w:sz w:val="24"/>
+                <w:szCs w:val="24"/>
+              </w:rPr>
+            </w:pPr>
+            <w:r>
+              <w:rPr>
+                <w:rFonts w:ascii="Arial" w:hAnsi="Arial" w:cs="Arial"/>
+                <w:b/>
                 <w:sz w:val="24"/>
                 <w:szCs w:val="24"/>
               </w:rPr>
@@ -25274,17 +25278,17 @@
           </w:tcPr>
           <w:p>
             <w:pPr>
-              <w:spacing w:line="360" w:lineRule="auto"/>
-              <w:jc w:val="both"/>
-              <w:rPr>
-                <w:rFonts w:ascii="Arial" w:hAnsi="Arial" w:cs="Arial"/>
-                <w:sz w:val="24"/>
-                <w:szCs w:val="24"/>
-              </w:rPr>
-            </w:pPr>
-            <w:r>
-              <w:rPr>
-                <w:rFonts w:ascii="Arial" w:hAnsi="Arial" w:cs="Arial"/>
+              <w:rPr>
+                <w:rFonts w:ascii="Arial" w:hAnsi="Arial" w:cs="Arial"/>
+                <w:b/>
+                <w:sz w:val="24"/>
+                <w:szCs w:val="24"/>
+              </w:rPr>
+            </w:pPr>
+            <w:r>
+              <w:rPr>
+                <w:rFonts w:ascii="Arial" w:hAnsi="Arial" w:cs="Arial"/>
+                <w:b/>
                 <w:sz w:val="24"/>
                 <w:szCs w:val="24"/>
               </w:rPr>
@@ -25299,17 +25303,17 @@
           </w:tcPr>
           <w:p>
             <w:pPr>
-              <w:spacing w:line="360" w:lineRule="auto"/>
-              <w:jc w:val="both"/>
-              <w:rPr>
-                <w:rFonts w:ascii="Arial" w:hAnsi="Arial" w:cs="Arial"/>
-                <w:sz w:val="24"/>
-                <w:szCs w:val="24"/>
-              </w:rPr>
-            </w:pPr>
-            <w:r>
-              <w:rPr>
-                <w:rFonts w:ascii="Arial" w:hAnsi="Arial" w:cs="Arial"/>
+              <w:rPr>
+                <w:rFonts w:ascii="Arial" w:hAnsi="Arial" w:cs="Arial"/>
+                <w:b/>
+                <w:sz w:val="24"/>
+                <w:szCs w:val="24"/>
+              </w:rPr>
+            </w:pPr>
+            <w:r>
+              <w:rPr>
+                <w:rFonts w:ascii="Arial" w:hAnsi="Arial" w:cs="Arial"/>
+                <w:b/>
                 <w:sz w:val="24"/>
                 <w:szCs w:val="24"/>
               </w:rPr>
@@ -25325,17 +25329,17 @@
           </w:tcPr>
           <w:p>
             <w:pPr>
-              <w:spacing w:line="360" w:lineRule="auto"/>
-              <w:jc w:val="both"/>
-              <w:rPr>
-                <w:rFonts w:ascii="Arial" w:hAnsi="Arial" w:cs="Arial"/>
-                <w:sz w:val="24"/>
-                <w:szCs w:val="24"/>
-              </w:rPr>
-            </w:pPr>
-            <w:r>
-              <w:rPr>
-                <w:rFonts w:ascii="Arial" w:hAnsi="Arial" w:cs="Arial"/>
+              <w:rPr>
+                <w:rFonts w:ascii="Arial" w:hAnsi="Arial" w:cs="Arial"/>
+                <w:b/>
+                <w:sz w:val="24"/>
+                <w:szCs w:val="24"/>
+              </w:rPr>
+            </w:pPr>
+            <w:r>
+              <w:rPr>
+                <w:rFonts w:ascii="Arial" w:hAnsi="Arial" w:cs="Arial"/>
+                <w:b/>
                 <w:sz w:val="24"/>
                 <w:szCs w:val="24"/>
               </w:rPr>
@@ -26013,21 +26017,10 @@
         <w:jc w:val="both"/>
         <w:rPr>
           <w:rFonts w:ascii="Arial" w:hAnsi="Arial" w:cs="Arial"/>
-          <w:b/>
-          <w:sz w:val="24"/>
-          <w:szCs w:val="24"/>
-        </w:rPr>
-      </w:pPr>
-      <w:r>
-        <w:rPr>
-          <w:rFonts w:ascii="Arial" w:hAnsi="Arial" w:cs="Arial"/>
-          <w:b/>
-          <w:sz w:val="24"/>
-          <w:szCs w:val="24"/>
-        </w:rPr>
-        <w:lastRenderedPageBreak/>
-        <w:t>Classe Pericia</w:t>
-      </w:r>
+          <w:sz w:val="24"/>
+          <w:szCs w:val="24"/>
+        </w:rPr>
+      </w:pPr>
     </w:p>
     <w:p>
       <w:pPr>
@@ -26036,6 +26029,29 @@
         <w:jc w:val="both"/>
         <w:rPr>
           <w:rFonts w:ascii="Arial" w:hAnsi="Arial" w:cs="Arial"/>
+          <w:b/>
+          <w:sz w:val="24"/>
+          <w:szCs w:val="24"/>
+        </w:rPr>
+      </w:pPr>
+      <w:r>
+        <w:rPr>
+          <w:rFonts w:ascii="Arial" w:hAnsi="Arial" w:cs="Arial"/>
+          <w:b/>
+          <w:sz w:val="24"/>
+          <w:szCs w:val="24"/>
+        </w:rPr>
+        <w:lastRenderedPageBreak/>
+        <w:t>Classe Pericia</w:t>
+      </w:r>
+    </w:p>
+    <w:p>
+      <w:pPr>
+        <w:spacing w:line="360" w:lineRule="auto"/>
+        <w:ind w:firstLine="709"/>
+        <w:jc w:val="both"/>
+        <w:rPr>
+          <w:rFonts w:ascii="Arial" w:hAnsi="Arial" w:cs="Arial"/>
           <w:sz w:val="24"/>
           <w:szCs w:val="24"/>
         </w:rPr>
@@ -26081,15 +26097,7 @@
           <w:sz w:val="24"/>
           <w:szCs w:val="24"/>
         </w:rPr>
-        <w:t xml:space="preserve"> – Atributos da classe </w:t>
-      </w:r>
-      <w:r>
-        <w:rPr>
-          <w:rFonts w:ascii="Arial" w:hAnsi="Arial" w:cs="Arial"/>
-          <w:sz w:val="24"/>
-          <w:szCs w:val="24"/>
-        </w:rPr>
-        <w:t>Pericia</w:t>
+        <w:t xml:space="preserve"> – Atributos da classe Pericia</w:t>
       </w:r>
     </w:p>
     <w:tbl>
@@ -26116,17 +26124,17 @@
           </w:tcPr>
           <w:p>
             <w:pPr>
-              <w:spacing w:line="360" w:lineRule="auto"/>
-              <w:jc w:val="both"/>
-              <w:rPr>
-                <w:rFonts w:ascii="Arial" w:hAnsi="Arial" w:cs="Arial"/>
-                <w:sz w:val="24"/>
-                <w:szCs w:val="24"/>
-              </w:rPr>
-            </w:pPr>
-            <w:r>
-              <w:rPr>
-                <w:rFonts w:ascii="Arial" w:hAnsi="Arial" w:cs="Arial"/>
+              <w:rPr>
+                <w:rFonts w:ascii="Arial" w:hAnsi="Arial" w:cs="Arial"/>
+                <w:b/>
+                <w:sz w:val="24"/>
+                <w:szCs w:val="24"/>
+              </w:rPr>
+            </w:pPr>
+            <w:r>
+              <w:rPr>
+                <w:rFonts w:ascii="Arial" w:hAnsi="Arial" w:cs="Arial"/>
+                <w:b/>
                 <w:sz w:val="24"/>
                 <w:szCs w:val="24"/>
               </w:rPr>
@@ -26141,17 +26149,17 @@
           </w:tcPr>
           <w:p>
             <w:pPr>
-              <w:spacing w:line="360" w:lineRule="auto"/>
-              <w:jc w:val="both"/>
-              <w:rPr>
-                <w:rFonts w:ascii="Arial" w:hAnsi="Arial" w:cs="Arial"/>
-                <w:sz w:val="24"/>
-                <w:szCs w:val="24"/>
-              </w:rPr>
-            </w:pPr>
-            <w:r>
-              <w:rPr>
-                <w:rFonts w:ascii="Arial" w:hAnsi="Arial" w:cs="Arial"/>
+              <w:rPr>
+                <w:rFonts w:ascii="Arial" w:hAnsi="Arial" w:cs="Arial"/>
+                <w:b/>
+                <w:sz w:val="24"/>
+                <w:szCs w:val="24"/>
+              </w:rPr>
+            </w:pPr>
+            <w:r>
+              <w:rPr>
+                <w:rFonts w:ascii="Arial" w:hAnsi="Arial" w:cs="Arial"/>
+                <w:b/>
                 <w:sz w:val="24"/>
                 <w:szCs w:val="24"/>
               </w:rPr>
@@ -26167,17 +26175,17 @@
           </w:tcPr>
           <w:p>
             <w:pPr>
-              <w:spacing w:line="360" w:lineRule="auto"/>
-              <w:jc w:val="both"/>
-              <w:rPr>
-                <w:rFonts w:ascii="Arial" w:hAnsi="Arial" w:cs="Arial"/>
-                <w:sz w:val="24"/>
-                <w:szCs w:val="24"/>
-              </w:rPr>
-            </w:pPr>
-            <w:r>
-              <w:rPr>
-                <w:rFonts w:ascii="Arial" w:hAnsi="Arial" w:cs="Arial"/>
+              <w:rPr>
+                <w:rFonts w:ascii="Arial" w:hAnsi="Arial" w:cs="Arial"/>
+                <w:b/>
+                <w:sz w:val="24"/>
+                <w:szCs w:val="24"/>
+              </w:rPr>
+            </w:pPr>
+            <w:r>
+              <w:rPr>
+                <w:rFonts w:ascii="Arial" w:hAnsi="Arial" w:cs="Arial"/>
+                <w:b/>
                 <w:sz w:val="24"/>
                 <w:szCs w:val="24"/>
               </w:rPr>
@@ -26829,32 +26837,15 @@
           <w:sz w:val="24"/>
           <w:szCs w:val="24"/>
         </w:rPr>
-        <w:t>uadro 1</w:t>
-      </w:r>
-      <w:r>
-        <w:rPr>
-          <w:rFonts w:ascii="Arial" w:hAnsi="Arial" w:cs="Arial"/>
-          <w:b/>
-          <w:sz w:val="24"/>
-          <w:szCs w:val="24"/>
-        </w:rPr>
-        <w:t>1</w:t>
-      </w:r>
-      <w:r>
-        <w:rPr>
-          <w:rFonts w:ascii="Arial" w:hAnsi="Arial" w:cs="Arial"/>
-          <w:sz w:val="24"/>
-          <w:szCs w:val="24"/>
-        </w:rPr>
-        <w:t xml:space="preserve"> – Atributos da classe </w:t>
-      </w:r>
-      <w:r>
-        <w:rPr>
-          <w:rFonts w:ascii="Arial" w:hAnsi="Arial" w:cs="Arial"/>
-          <w:sz w:val="24"/>
-          <w:szCs w:val="24"/>
-        </w:rPr>
-        <w:t>Agendamento</w:t>
+        <w:t>uadro 11</w:t>
+      </w:r>
+      <w:r>
+        <w:rPr>
+          <w:rFonts w:ascii="Arial" w:hAnsi="Arial" w:cs="Arial"/>
+          <w:sz w:val="24"/>
+          <w:szCs w:val="24"/>
+        </w:rPr>
+        <w:t xml:space="preserve"> – Atributos da classe Agendamento</w:t>
       </w:r>
     </w:p>
     <w:tbl>
@@ -26881,17 +26872,17 @@
           </w:tcPr>
           <w:p>
             <w:pPr>
-              <w:spacing w:line="360" w:lineRule="auto"/>
-              <w:jc w:val="both"/>
-              <w:rPr>
-                <w:rFonts w:ascii="Arial" w:hAnsi="Arial" w:cs="Arial"/>
-                <w:sz w:val="24"/>
-                <w:szCs w:val="24"/>
-              </w:rPr>
-            </w:pPr>
-            <w:r>
-              <w:rPr>
-                <w:rFonts w:ascii="Arial" w:hAnsi="Arial" w:cs="Arial"/>
+              <w:rPr>
+                <w:rFonts w:ascii="Arial" w:hAnsi="Arial" w:cs="Arial"/>
+                <w:b/>
+                <w:sz w:val="24"/>
+                <w:szCs w:val="24"/>
+              </w:rPr>
+            </w:pPr>
+            <w:r>
+              <w:rPr>
+                <w:rFonts w:ascii="Arial" w:hAnsi="Arial" w:cs="Arial"/>
+                <w:b/>
                 <w:sz w:val="24"/>
                 <w:szCs w:val="24"/>
               </w:rPr>
@@ -26906,17 +26897,17 @@
           </w:tcPr>
           <w:p>
             <w:pPr>
-              <w:spacing w:line="360" w:lineRule="auto"/>
-              <w:jc w:val="both"/>
-              <w:rPr>
-                <w:rFonts w:ascii="Arial" w:hAnsi="Arial" w:cs="Arial"/>
-                <w:sz w:val="24"/>
-                <w:szCs w:val="24"/>
-              </w:rPr>
-            </w:pPr>
-            <w:r>
-              <w:rPr>
-                <w:rFonts w:ascii="Arial" w:hAnsi="Arial" w:cs="Arial"/>
+              <w:rPr>
+                <w:rFonts w:ascii="Arial" w:hAnsi="Arial" w:cs="Arial"/>
+                <w:b/>
+                <w:sz w:val="24"/>
+                <w:szCs w:val="24"/>
+              </w:rPr>
+            </w:pPr>
+            <w:r>
+              <w:rPr>
+                <w:rFonts w:ascii="Arial" w:hAnsi="Arial" w:cs="Arial"/>
+                <w:b/>
                 <w:sz w:val="24"/>
                 <w:szCs w:val="24"/>
               </w:rPr>
@@ -26932,17 +26923,17 @@
           </w:tcPr>
           <w:p>
             <w:pPr>
-              <w:spacing w:line="360" w:lineRule="auto"/>
-              <w:jc w:val="both"/>
-              <w:rPr>
-                <w:rFonts w:ascii="Arial" w:hAnsi="Arial" w:cs="Arial"/>
-                <w:sz w:val="24"/>
-                <w:szCs w:val="24"/>
-              </w:rPr>
-            </w:pPr>
-            <w:r>
-              <w:rPr>
-                <w:rFonts w:ascii="Arial" w:hAnsi="Arial" w:cs="Arial"/>
+              <w:rPr>
+                <w:rFonts w:ascii="Arial" w:hAnsi="Arial" w:cs="Arial"/>
+                <w:b/>
+                <w:sz w:val="24"/>
+                <w:szCs w:val="24"/>
+              </w:rPr>
+            </w:pPr>
+            <w:r>
+              <w:rPr>
+                <w:rFonts w:ascii="Arial" w:hAnsi="Arial" w:cs="Arial"/>
+                <w:b/>
                 <w:sz w:val="24"/>
                 <w:szCs w:val="24"/>
               </w:rPr>
@@ -27551,32 +27542,15 @@
           <w:sz w:val="24"/>
           <w:szCs w:val="24"/>
         </w:rPr>
-        <w:t>uadro 1</w:t>
-      </w:r>
-      <w:r>
-        <w:rPr>
-          <w:rFonts w:ascii="Arial" w:hAnsi="Arial" w:cs="Arial"/>
-          <w:b/>
-          <w:sz w:val="24"/>
-          <w:szCs w:val="24"/>
-        </w:rPr>
-        <w:t>2</w:t>
-      </w:r>
-      <w:r>
-        <w:rPr>
-          <w:rFonts w:ascii="Arial" w:hAnsi="Arial" w:cs="Arial"/>
-          <w:sz w:val="24"/>
-          <w:szCs w:val="24"/>
-        </w:rPr>
-        <w:t xml:space="preserve"> – Atributos da classe </w:t>
-      </w:r>
-      <w:r>
-        <w:rPr>
-          <w:rFonts w:ascii="Arial" w:hAnsi="Arial" w:cs="Arial"/>
-          <w:sz w:val="24"/>
-          <w:szCs w:val="24"/>
-        </w:rPr>
-        <w:t>Clinica</w:t>
+        <w:t>uadro 12</w:t>
+      </w:r>
+      <w:r>
+        <w:rPr>
+          <w:rFonts w:ascii="Arial" w:hAnsi="Arial" w:cs="Arial"/>
+          <w:sz w:val="24"/>
+          <w:szCs w:val="24"/>
+        </w:rPr>
+        <w:t xml:space="preserve"> – Atributos da classe Clinica</w:t>
       </w:r>
     </w:p>
     <w:tbl>
@@ -27603,17 +27577,17 @@
           </w:tcPr>
           <w:p>
             <w:pPr>
-              <w:spacing w:line="360" w:lineRule="auto"/>
-              <w:jc w:val="both"/>
-              <w:rPr>
-                <w:rFonts w:ascii="Arial" w:hAnsi="Arial" w:cs="Arial"/>
-                <w:sz w:val="24"/>
-                <w:szCs w:val="24"/>
-              </w:rPr>
-            </w:pPr>
-            <w:r>
-              <w:rPr>
-                <w:rFonts w:ascii="Arial" w:hAnsi="Arial" w:cs="Arial"/>
+              <w:rPr>
+                <w:rFonts w:ascii="Arial" w:hAnsi="Arial" w:cs="Arial"/>
+                <w:b/>
+                <w:sz w:val="24"/>
+                <w:szCs w:val="24"/>
+              </w:rPr>
+            </w:pPr>
+            <w:r>
+              <w:rPr>
+                <w:rFonts w:ascii="Arial" w:hAnsi="Arial" w:cs="Arial"/>
+                <w:b/>
                 <w:sz w:val="24"/>
                 <w:szCs w:val="24"/>
               </w:rPr>
@@ -27628,17 +27602,17 @@
           </w:tcPr>
           <w:p>
             <w:pPr>
-              <w:spacing w:line="360" w:lineRule="auto"/>
-              <w:jc w:val="both"/>
-              <w:rPr>
-                <w:rFonts w:ascii="Arial" w:hAnsi="Arial" w:cs="Arial"/>
-                <w:sz w:val="24"/>
-                <w:szCs w:val="24"/>
-              </w:rPr>
-            </w:pPr>
-            <w:r>
-              <w:rPr>
-                <w:rFonts w:ascii="Arial" w:hAnsi="Arial" w:cs="Arial"/>
+              <w:rPr>
+                <w:rFonts w:ascii="Arial" w:hAnsi="Arial" w:cs="Arial"/>
+                <w:b/>
+                <w:sz w:val="24"/>
+                <w:szCs w:val="24"/>
+              </w:rPr>
+            </w:pPr>
+            <w:r>
+              <w:rPr>
+                <w:rFonts w:ascii="Arial" w:hAnsi="Arial" w:cs="Arial"/>
+                <w:b/>
                 <w:sz w:val="24"/>
                 <w:szCs w:val="24"/>
               </w:rPr>
@@ -27654,17 +27628,17 @@
           </w:tcPr>
           <w:p>
             <w:pPr>
-              <w:spacing w:line="360" w:lineRule="auto"/>
-              <w:jc w:val="both"/>
-              <w:rPr>
-                <w:rFonts w:ascii="Arial" w:hAnsi="Arial" w:cs="Arial"/>
-                <w:sz w:val="24"/>
-                <w:szCs w:val="24"/>
-              </w:rPr>
-            </w:pPr>
-            <w:r>
-              <w:rPr>
-                <w:rFonts w:ascii="Arial" w:hAnsi="Arial" w:cs="Arial"/>
+              <w:rPr>
+                <w:rFonts w:ascii="Arial" w:hAnsi="Arial" w:cs="Arial"/>
+                <w:b/>
+                <w:sz w:val="24"/>
+                <w:szCs w:val="24"/>
+              </w:rPr>
+            </w:pPr>
+            <w:r>
+              <w:rPr>
+                <w:rFonts w:ascii="Arial" w:hAnsi="Arial" w:cs="Arial"/>
+                <w:b/>
                 <w:sz w:val="24"/>
                 <w:szCs w:val="24"/>
               </w:rPr>
@@ -27722,6 +27696,7 @@
               </w:rPr>
             </w:pPr>
             <w:proofErr w:type="spellStart"/>
+            <w:proofErr w:type="gramStart"/>
             <w:r>
               <w:rPr>
                 <w:rFonts w:ascii="Arial" w:hAnsi="Arial" w:cs="Arial"/>
@@ -27731,6 +27706,7 @@
               <w:t>long</w:t>
             </w:r>
             <w:proofErr w:type="spellEnd"/>
+            <w:proofErr w:type="gramEnd"/>
           </w:p>
         </w:tc>
         <w:tc>
@@ -27746,8 +27722,14 @@
                 <w:szCs w:val="24"/>
               </w:rPr>
             </w:pPr>
-            <w:bookmarkStart w:id="23" w:name="_GoBack"/>
-            <w:bookmarkEnd w:id="23"/>
+            <w:r>
+              <w:rPr>
+                <w:rFonts w:ascii="Arial" w:hAnsi="Arial" w:cs="Arial"/>
+                <w:sz w:val="24"/>
+                <w:szCs w:val="24"/>
+              </w:rPr>
+              <w:t>Atributo responsável por garantir a unicidade da classe.</w:t>
+            </w:r>
           </w:p>
         </w:tc>
       </w:tr>
@@ -27773,6 +27755,16 @@
                 <w:szCs w:val="24"/>
               </w:rPr>
             </w:pPr>
+            <w:proofErr w:type="spellStart"/>
+            <w:r>
+              <w:rPr>
+                <w:rFonts w:ascii="Arial" w:hAnsi="Arial" w:cs="Arial"/>
+                <w:sz w:val="24"/>
+                <w:szCs w:val="24"/>
+              </w:rPr>
+              <w:t>Nome_Clinica</w:t>
+            </w:r>
+            <w:proofErr w:type="spellEnd"/>
           </w:p>
         </w:tc>
         <w:tc>
@@ -27789,6 +27781,18 @@
                 <w:szCs w:val="24"/>
               </w:rPr>
             </w:pPr>
+            <w:proofErr w:type="spellStart"/>
+            <w:proofErr w:type="gramStart"/>
+            <w:r>
+              <w:rPr>
+                <w:rFonts w:ascii="Arial" w:hAnsi="Arial" w:cs="Arial"/>
+                <w:sz w:val="24"/>
+                <w:szCs w:val="24"/>
+              </w:rPr>
+              <w:t>string</w:t>
+            </w:r>
+            <w:proofErr w:type="spellEnd"/>
+            <w:proofErr w:type="gramEnd"/>
           </w:p>
         </w:tc>
         <w:tc>
@@ -27804,6 +27808,14 @@
                 <w:szCs w:val="24"/>
               </w:rPr>
             </w:pPr>
+            <w:r>
+              <w:rPr>
+                <w:rFonts w:ascii="Arial" w:hAnsi="Arial" w:cs="Arial"/>
+                <w:sz w:val="24"/>
+                <w:szCs w:val="24"/>
+              </w:rPr>
+              <w:t>Atributo que recebe o nome da clinica</w:t>
+            </w:r>
           </w:p>
         </w:tc>
       </w:tr>
@@ -27829,6 +27841,16 @@
                 <w:szCs w:val="24"/>
               </w:rPr>
             </w:pPr>
+            <w:proofErr w:type="spellStart"/>
+            <w:r>
+              <w:rPr>
+                <w:rFonts w:ascii="Arial" w:hAnsi="Arial" w:cs="Arial"/>
+                <w:sz w:val="24"/>
+                <w:szCs w:val="24"/>
+              </w:rPr>
+              <w:t>IdCidade</w:t>
+            </w:r>
+            <w:proofErr w:type="spellEnd"/>
           </w:p>
         </w:tc>
         <w:tc>
@@ -27845,6 +27867,18 @@
                 <w:szCs w:val="24"/>
               </w:rPr>
             </w:pPr>
+            <w:proofErr w:type="spellStart"/>
+            <w:proofErr w:type="gramStart"/>
+            <w:r>
+              <w:rPr>
+                <w:rFonts w:ascii="Arial" w:hAnsi="Arial" w:cs="Arial"/>
+                <w:sz w:val="24"/>
+                <w:szCs w:val="24"/>
+              </w:rPr>
+              <w:t>int</w:t>
+            </w:r>
+            <w:proofErr w:type="spellEnd"/>
+            <w:proofErr w:type="gramEnd"/>
           </w:p>
         </w:tc>
         <w:tc>
@@ -27860,6 +27894,14 @@
                 <w:szCs w:val="24"/>
               </w:rPr>
             </w:pPr>
+            <w:r>
+              <w:rPr>
+                <w:rFonts w:ascii="Arial" w:hAnsi="Arial" w:cs="Arial"/>
+                <w:sz w:val="24"/>
+                <w:szCs w:val="24"/>
+              </w:rPr>
+              <w:t>Atributo responsável por receber o id da cidade.</w:t>
+            </w:r>
           </w:p>
         </w:tc>
       </w:tr>
@@ -27885,6 +27927,16 @@
                 <w:szCs w:val="24"/>
               </w:rPr>
             </w:pPr>
+            <w:proofErr w:type="spellStart"/>
+            <w:r>
+              <w:rPr>
+                <w:rFonts w:ascii="Arial" w:hAnsi="Arial" w:cs="Arial"/>
+                <w:sz w:val="24"/>
+                <w:szCs w:val="24"/>
+              </w:rPr>
+              <w:t>Tel_Clinica</w:t>
+            </w:r>
+            <w:proofErr w:type="spellEnd"/>
           </w:p>
         </w:tc>
         <w:tc>
@@ -27901,6 +27953,18 @@
                 <w:szCs w:val="24"/>
               </w:rPr>
             </w:pPr>
+            <w:proofErr w:type="spellStart"/>
+            <w:proofErr w:type="gramStart"/>
+            <w:r>
+              <w:rPr>
+                <w:rFonts w:ascii="Arial" w:hAnsi="Arial" w:cs="Arial"/>
+                <w:sz w:val="24"/>
+                <w:szCs w:val="24"/>
+              </w:rPr>
+              <w:t>string</w:t>
+            </w:r>
+            <w:proofErr w:type="spellEnd"/>
+            <w:proofErr w:type="gramEnd"/>
           </w:p>
         </w:tc>
         <w:tc>
@@ -27916,6 +27980,199 @@
                 <w:szCs w:val="24"/>
               </w:rPr>
             </w:pPr>
+            <w:r>
+              <w:rPr>
+                <w:rFonts w:ascii="Arial" w:hAnsi="Arial" w:cs="Arial"/>
+                <w:sz w:val="24"/>
+                <w:szCs w:val="24"/>
+              </w:rPr>
+              <w:t>Atributo que especifica a telefone da clinica</w:t>
+            </w:r>
+          </w:p>
+        </w:tc>
+      </w:tr>
+    </w:tbl>
+    <w:p>
+      <w:pPr>
+        <w:spacing w:line="360" w:lineRule="auto"/>
+        <w:ind w:firstLine="709"/>
+        <w:jc w:val="both"/>
+        <w:rPr>
+          <w:rFonts w:ascii="Arial" w:hAnsi="Arial" w:cs="Arial"/>
+          <w:sz w:val="24"/>
+          <w:szCs w:val="24"/>
+        </w:rPr>
+      </w:pPr>
+    </w:p>
+    <w:p>
+      <w:pPr>
+        <w:spacing w:line="360" w:lineRule="auto"/>
+        <w:ind w:firstLine="709"/>
+        <w:jc w:val="both"/>
+        <w:rPr>
+          <w:rFonts w:ascii="Arial" w:hAnsi="Arial" w:cs="Arial"/>
+          <w:b/>
+          <w:sz w:val="24"/>
+          <w:szCs w:val="24"/>
+        </w:rPr>
+      </w:pPr>
+      <w:r>
+        <w:rPr>
+          <w:rFonts w:ascii="Arial" w:hAnsi="Arial" w:cs="Arial"/>
+          <w:b/>
+          <w:sz w:val="24"/>
+          <w:szCs w:val="24"/>
+        </w:rPr>
+        <w:lastRenderedPageBreak/>
+        <w:t>Classe Setor</w:t>
+      </w:r>
+    </w:p>
+    <w:p>
+      <w:pPr>
+        <w:spacing w:line="360" w:lineRule="auto"/>
+        <w:ind w:firstLine="709"/>
+        <w:jc w:val="both"/>
+        <w:rPr>
+          <w:rFonts w:ascii="Arial" w:hAnsi="Arial" w:cs="Arial"/>
+          <w:sz w:val="24"/>
+          <w:szCs w:val="24"/>
+        </w:rPr>
+      </w:pPr>
+      <w:r>
+        <w:rPr>
+          <w:rFonts w:ascii="Arial" w:hAnsi="Arial" w:cs="Arial"/>
+          <w:sz w:val="24"/>
+          <w:szCs w:val="24"/>
+        </w:rPr>
+        <w:t>O quadro 13 mostra os atributos da classe Setor</w:t>
+      </w:r>
+    </w:p>
+    <w:p>
+      <w:pPr>
+        <w:rPr>
+          <w:rFonts w:ascii="Arial" w:hAnsi="Arial" w:cs="Arial"/>
+          <w:sz w:val="24"/>
+          <w:szCs w:val="24"/>
+        </w:rPr>
+      </w:pPr>
+      <w:r>
+        <w:rPr>
+          <w:rFonts w:ascii="Arial" w:hAnsi="Arial" w:cs="Arial"/>
+          <w:b/>
+          <w:sz w:val="24"/>
+          <w:szCs w:val="24"/>
+        </w:rPr>
+        <w:t>Q</w:t>
+      </w:r>
+      <w:r>
+        <w:rPr>
+          <w:rFonts w:ascii="Arial" w:hAnsi="Arial" w:cs="Arial"/>
+          <w:b/>
+          <w:sz w:val="24"/>
+          <w:szCs w:val="24"/>
+        </w:rPr>
+        <w:t xml:space="preserve">uadro 13 </w:t>
+      </w:r>
+      <w:r>
+        <w:rPr>
+          <w:rFonts w:ascii="Arial" w:hAnsi="Arial" w:cs="Arial"/>
+          <w:sz w:val="24"/>
+          <w:szCs w:val="24"/>
+        </w:rPr>
+        <w:t>– Atributos da classe Setor</w:t>
+      </w:r>
+    </w:p>
+    <w:tbl>
+      <w:tblPr>
+        <w:tblStyle w:val="Tabelacomgrade"/>
+        <w:tblW w:w="0" w:type="auto"/>
+        <w:shd w:val="clear" w:color="auto" w:fill="D9D9D9" w:themeFill="background1" w:themeFillShade="D9"/>
+        <w:tblLook w:val="04A0" w:firstRow="1" w:lastRow="0" w:firstColumn="1" w:lastColumn="0" w:noHBand="0" w:noVBand="1"/>
+      </w:tblPr>
+      <w:tblGrid>
+        <w:gridCol w:w="2204"/>
+        <w:gridCol w:w="981"/>
+        <w:gridCol w:w="6057"/>
+        <w:gridCol w:w="45"/>
+      </w:tblGrid>
+      <w:tr>
+        <w:trPr>
+          <w:trHeight w:val="165"/>
+        </w:trPr>
+        <w:tc>
+          <w:tcPr>
+            <w:tcW w:w="2204" w:type="dxa"/>
+            <w:shd w:val="clear" w:color="auto" w:fill="D9D9D9" w:themeFill="background1" w:themeFillShade="D9"/>
+          </w:tcPr>
+          <w:p>
+            <w:pPr>
+              <w:rPr>
+                <w:rFonts w:ascii="Arial" w:hAnsi="Arial" w:cs="Arial"/>
+                <w:b/>
+                <w:sz w:val="24"/>
+                <w:szCs w:val="24"/>
+              </w:rPr>
+            </w:pPr>
+            <w:r>
+              <w:rPr>
+                <w:rFonts w:ascii="Arial" w:hAnsi="Arial" w:cs="Arial"/>
+                <w:b/>
+                <w:sz w:val="24"/>
+                <w:szCs w:val="24"/>
+              </w:rPr>
+              <w:t xml:space="preserve">Atributo </w:t>
+            </w:r>
+          </w:p>
+        </w:tc>
+        <w:tc>
+          <w:tcPr>
+            <w:tcW w:w="981" w:type="dxa"/>
+            <w:shd w:val="clear" w:color="auto" w:fill="D9D9D9" w:themeFill="background1" w:themeFillShade="D9"/>
+          </w:tcPr>
+          <w:p>
+            <w:pPr>
+              <w:rPr>
+                <w:rFonts w:ascii="Arial" w:hAnsi="Arial" w:cs="Arial"/>
+                <w:b/>
+                <w:sz w:val="24"/>
+                <w:szCs w:val="24"/>
+              </w:rPr>
+            </w:pPr>
+            <w:r>
+              <w:rPr>
+                <w:rFonts w:ascii="Arial" w:hAnsi="Arial" w:cs="Arial"/>
+                <w:b/>
+                <w:sz w:val="24"/>
+                <w:szCs w:val="24"/>
+              </w:rPr>
+              <w:t>Tipo</w:t>
+            </w:r>
+          </w:p>
+        </w:tc>
+        <w:tc>
+          <w:tcPr>
+            <w:tcW w:w="6102" w:type="dxa"/>
+            <w:gridSpan w:val="2"/>
+            <w:shd w:val="clear" w:color="auto" w:fill="D9D9D9" w:themeFill="background1" w:themeFillShade="D9"/>
+          </w:tcPr>
+          <w:p>
+            <w:pPr>
+              <w:rPr>
+                <w:rFonts w:ascii="Arial" w:hAnsi="Arial" w:cs="Arial"/>
+                <w:b/>
+                <w:sz w:val="24"/>
+                <w:szCs w:val="24"/>
+              </w:rPr>
+            </w:pPr>
+            <w:r>
+              <w:rPr>
+                <w:rFonts w:ascii="Arial" w:hAnsi="Arial" w:cs="Arial"/>
+                <w:b/>
+                <w:sz w:val="24"/>
+                <w:szCs w:val="24"/>
+              </w:rPr>
+              <w:t>Nota</w:t>
+            </w:r>
           </w:p>
         </w:tc>
       </w:tr>
@@ -27941,6 +28198,16 @@
                 <w:szCs w:val="24"/>
               </w:rPr>
             </w:pPr>
+            <w:proofErr w:type="spellStart"/>
+            <w:r>
+              <w:rPr>
+                <w:rFonts w:ascii="Arial" w:hAnsi="Arial" w:cs="Arial"/>
+                <w:sz w:val="24"/>
+                <w:szCs w:val="24"/>
+              </w:rPr>
+              <w:t>SetorId</w:t>
+            </w:r>
+            <w:proofErr w:type="spellEnd"/>
           </w:p>
         </w:tc>
         <w:tc>
@@ -27957,6 +28224,18 @@
                 <w:szCs w:val="24"/>
               </w:rPr>
             </w:pPr>
+            <w:proofErr w:type="spellStart"/>
+            <w:proofErr w:type="gramStart"/>
+            <w:r>
+              <w:rPr>
+                <w:rFonts w:ascii="Arial" w:hAnsi="Arial" w:cs="Arial"/>
+                <w:sz w:val="24"/>
+                <w:szCs w:val="24"/>
+              </w:rPr>
+              <w:t>long</w:t>
+            </w:r>
+            <w:proofErr w:type="spellEnd"/>
+            <w:proofErr w:type="gramEnd"/>
           </w:p>
         </w:tc>
         <w:tc>
@@ -27972,6 +28251,14 @@
                 <w:szCs w:val="24"/>
               </w:rPr>
             </w:pPr>
+            <w:r>
+              <w:rPr>
+                <w:rFonts w:ascii="Arial" w:hAnsi="Arial" w:cs="Arial"/>
+                <w:sz w:val="24"/>
+                <w:szCs w:val="24"/>
+              </w:rPr>
+              <w:t>Atributo responsável por identificar unicamente a classe</w:t>
+            </w:r>
           </w:p>
         </w:tc>
       </w:tr>
@@ -27997,6 +28284,16 @@
                 <w:szCs w:val="24"/>
               </w:rPr>
             </w:pPr>
+            <w:proofErr w:type="spellStart"/>
+            <w:r>
+              <w:rPr>
+                <w:rFonts w:ascii="Arial" w:hAnsi="Arial" w:cs="Arial"/>
+                <w:sz w:val="24"/>
+                <w:szCs w:val="24"/>
+              </w:rPr>
+              <w:t>Descricao</w:t>
+            </w:r>
+            <w:proofErr w:type="spellEnd"/>
           </w:p>
         </w:tc>
         <w:tc>
@@ -28013,6 +28310,18 @@
                 <w:szCs w:val="24"/>
               </w:rPr>
             </w:pPr>
+            <w:proofErr w:type="spellStart"/>
+            <w:proofErr w:type="gramStart"/>
+            <w:r>
+              <w:rPr>
+                <w:rFonts w:ascii="Arial" w:hAnsi="Arial" w:cs="Arial"/>
+                <w:sz w:val="24"/>
+                <w:szCs w:val="24"/>
+              </w:rPr>
+              <w:t>string</w:t>
+            </w:r>
+            <w:proofErr w:type="spellEnd"/>
+            <w:proofErr w:type="gramEnd"/>
           </w:p>
         </w:tc>
         <w:tc>
@@ -28028,6 +28337,14 @@
                 <w:szCs w:val="24"/>
               </w:rPr>
             </w:pPr>
+            <w:r>
+              <w:rPr>
+                <w:rFonts w:ascii="Arial" w:hAnsi="Arial" w:cs="Arial"/>
+                <w:sz w:val="24"/>
+                <w:szCs w:val="24"/>
+              </w:rPr>
+              <w:t>Atributo que vai receber a descrição do setor</w:t>
+            </w:r>
           </w:p>
         </w:tc>
       </w:tr>
@@ -28036,13 +28353,3828 @@
       <w:pPr>
         <w:spacing w:line="360" w:lineRule="auto"/>
         <w:ind w:firstLine="709"/>
+        <w:rPr>
+          <w:rFonts w:ascii="Arial" w:hAnsi="Arial" w:cs="Arial"/>
+          <w:sz w:val="24"/>
+          <w:szCs w:val="24"/>
+        </w:rPr>
+      </w:pPr>
+      <w:r>
+        <w:rPr>
+          <w:rFonts w:ascii="Arial" w:hAnsi="Arial" w:cs="Arial"/>
+          <w:sz w:val="24"/>
+          <w:szCs w:val="24"/>
+        </w:rPr>
+        <w:t>Fonte: O autor.</w:t>
+      </w:r>
+    </w:p>
+    <w:p>
+      <w:pPr>
+        <w:spacing w:line="360" w:lineRule="auto"/>
+        <w:ind w:firstLine="709"/>
         <w:jc w:val="both"/>
         <w:rPr>
           <w:rFonts w:ascii="Arial" w:hAnsi="Arial" w:cs="Arial"/>
-          <w:sz w:val="24"/>
-          <w:szCs w:val="24"/>
-        </w:rPr>
-      </w:pPr>
+          <w:b/>
+          <w:sz w:val="24"/>
+          <w:szCs w:val="24"/>
+        </w:rPr>
+      </w:pPr>
+      <w:r>
+        <w:rPr>
+          <w:rFonts w:ascii="Arial" w:hAnsi="Arial" w:cs="Arial"/>
+          <w:b/>
+          <w:sz w:val="24"/>
+          <w:szCs w:val="24"/>
+        </w:rPr>
+        <w:t xml:space="preserve">Classe </w:t>
+      </w:r>
+      <w:r>
+        <w:rPr>
+          <w:rFonts w:ascii="Arial" w:hAnsi="Arial" w:cs="Arial"/>
+          <w:b/>
+          <w:sz w:val="24"/>
+          <w:szCs w:val="24"/>
+        </w:rPr>
+        <w:t>Usuário</w:t>
+      </w:r>
+    </w:p>
+    <w:p>
+      <w:pPr>
+        <w:spacing w:line="360" w:lineRule="auto"/>
+        <w:ind w:firstLine="709"/>
+        <w:jc w:val="both"/>
+        <w:rPr>
+          <w:rFonts w:ascii="Arial" w:hAnsi="Arial" w:cs="Arial"/>
+          <w:sz w:val="24"/>
+          <w:szCs w:val="24"/>
+        </w:rPr>
+      </w:pPr>
+      <w:r>
+        <w:rPr>
+          <w:rFonts w:ascii="Arial" w:hAnsi="Arial" w:cs="Arial"/>
+          <w:sz w:val="24"/>
+          <w:szCs w:val="24"/>
+        </w:rPr>
+        <w:t xml:space="preserve">O quadro </w:t>
+      </w:r>
+      <w:r>
+        <w:rPr>
+          <w:rFonts w:ascii="Arial" w:hAnsi="Arial" w:cs="Arial"/>
+          <w:sz w:val="24"/>
+          <w:szCs w:val="24"/>
+        </w:rPr>
+        <w:tab/>
+      </w:r>
+      <w:r>
+        <w:rPr>
+          <w:rFonts w:ascii="Arial" w:hAnsi="Arial" w:cs="Arial"/>
+          <w:sz w:val="24"/>
+          <w:szCs w:val="24"/>
+        </w:rPr>
+        <w:t>14 mostra os atributos da classe Usuário</w:t>
+      </w:r>
+    </w:p>
+    <w:p>
+      <w:pPr>
+        <w:rPr>
+          <w:rFonts w:ascii="Arial" w:hAnsi="Arial" w:cs="Arial"/>
+          <w:sz w:val="24"/>
+          <w:szCs w:val="24"/>
+        </w:rPr>
+      </w:pPr>
+      <w:r>
+        <w:rPr>
+          <w:rFonts w:ascii="Arial" w:hAnsi="Arial" w:cs="Arial"/>
+          <w:b/>
+          <w:sz w:val="24"/>
+          <w:szCs w:val="24"/>
+        </w:rPr>
+        <w:t>Q</w:t>
+      </w:r>
+      <w:r>
+        <w:rPr>
+          <w:rFonts w:ascii="Arial" w:hAnsi="Arial" w:cs="Arial"/>
+          <w:b/>
+          <w:sz w:val="24"/>
+          <w:szCs w:val="24"/>
+        </w:rPr>
+        <w:t xml:space="preserve">uadro 14 </w:t>
+      </w:r>
+      <w:r>
+        <w:rPr>
+          <w:rFonts w:ascii="Arial" w:hAnsi="Arial" w:cs="Arial"/>
+          <w:sz w:val="24"/>
+          <w:szCs w:val="24"/>
+        </w:rPr>
+        <w:t>– Atributos da classe Usuário</w:t>
+      </w:r>
+    </w:p>
+    <w:tbl>
+      <w:tblPr>
+        <w:tblStyle w:val="Tabelacomgrade"/>
+        <w:tblW w:w="0" w:type="auto"/>
+        <w:shd w:val="clear" w:color="auto" w:fill="D9D9D9" w:themeFill="background1" w:themeFillShade="D9"/>
+        <w:tblLook w:val="04A0" w:firstRow="1" w:lastRow="0" w:firstColumn="1" w:lastColumn="0" w:noHBand="0" w:noVBand="1"/>
+      </w:tblPr>
+      <w:tblGrid>
+        <w:gridCol w:w="2204"/>
+        <w:gridCol w:w="981"/>
+        <w:gridCol w:w="6057"/>
+        <w:gridCol w:w="45"/>
+      </w:tblGrid>
+      <w:tr>
+        <w:trPr>
+          <w:trHeight w:val="165"/>
+        </w:trPr>
+        <w:tc>
+          <w:tcPr>
+            <w:tcW w:w="2204" w:type="dxa"/>
+            <w:shd w:val="clear" w:color="auto" w:fill="D9D9D9" w:themeFill="background1" w:themeFillShade="D9"/>
+          </w:tcPr>
+          <w:p>
+            <w:pPr>
+              <w:rPr>
+                <w:rFonts w:ascii="Arial" w:hAnsi="Arial" w:cs="Arial"/>
+                <w:b/>
+                <w:sz w:val="24"/>
+                <w:szCs w:val="24"/>
+              </w:rPr>
+            </w:pPr>
+            <w:r>
+              <w:rPr>
+                <w:rFonts w:ascii="Arial" w:hAnsi="Arial" w:cs="Arial"/>
+                <w:b/>
+                <w:sz w:val="24"/>
+                <w:szCs w:val="24"/>
+              </w:rPr>
+              <w:t xml:space="preserve">Atributo </w:t>
+            </w:r>
+          </w:p>
+        </w:tc>
+        <w:tc>
+          <w:tcPr>
+            <w:tcW w:w="981" w:type="dxa"/>
+            <w:shd w:val="clear" w:color="auto" w:fill="D9D9D9" w:themeFill="background1" w:themeFillShade="D9"/>
+          </w:tcPr>
+          <w:p>
+            <w:pPr>
+              <w:rPr>
+                <w:rFonts w:ascii="Arial" w:hAnsi="Arial" w:cs="Arial"/>
+                <w:b/>
+                <w:sz w:val="24"/>
+                <w:szCs w:val="24"/>
+              </w:rPr>
+            </w:pPr>
+            <w:r>
+              <w:rPr>
+                <w:rFonts w:ascii="Arial" w:hAnsi="Arial" w:cs="Arial"/>
+                <w:b/>
+                <w:sz w:val="24"/>
+                <w:szCs w:val="24"/>
+              </w:rPr>
+              <w:t>Tipo</w:t>
+            </w:r>
+          </w:p>
+        </w:tc>
+        <w:tc>
+          <w:tcPr>
+            <w:tcW w:w="6102" w:type="dxa"/>
+            <w:gridSpan w:val="2"/>
+            <w:shd w:val="clear" w:color="auto" w:fill="D9D9D9" w:themeFill="background1" w:themeFillShade="D9"/>
+          </w:tcPr>
+          <w:p>
+            <w:pPr>
+              <w:rPr>
+                <w:rFonts w:ascii="Arial" w:hAnsi="Arial" w:cs="Arial"/>
+                <w:b/>
+                <w:sz w:val="24"/>
+                <w:szCs w:val="24"/>
+              </w:rPr>
+            </w:pPr>
+            <w:r>
+              <w:rPr>
+                <w:rFonts w:ascii="Arial" w:hAnsi="Arial" w:cs="Arial"/>
+                <w:b/>
+                <w:sz w:val="24"/>
+                <w:szCs w:val="24"/>
+              </w:rPr>
+              <w:t>Nota</w:t>
+            </w:r>
+          </w:p>
+        </w:tc>
+      </w:tr>
+      <w:tr>
+        <w:tblPrEx>
+          <w:shd w:val="clear" w:color="auto" w:fill="auto"/>
+        </w:tblPrEx>
+        <w:trPr>
+          <w:gridAfter w:val="1"/>
+          <w:wAfter w:w="45" w:type="dxa"/>
+        </w:trPr>
+        <w:tc>
+          <w:tcPr>
+            <w:tcW w:w="2204" w:type="dxa"/>
+          </w:tcPr>
+          <w:p>
+            <w:pPr>
+              <w:spacing w:line="360" w:lineRule="auto"/>
+              <w:jc w:val="both"/>
+              <w:rPr>
+                <w:rFonts w:ascii="Arial" w:hAnsi="Arial" w:cs="Arial"/>
+                <w:sz w:val="24"/>
+                <w:szCs w:val="24"/>
+              </w:rPr>
+            </w:pPr>
+            <w:proofErr w:type="spellStart"/>
+            <w:r>
+              <w:rPr>
+                <w:rFonts w:ascii="Arial" w:hAnsi="Arial" w:cs="Arial"/>
+                <w:sz w:val="24"/>
+                <w:szCs w:val="24"/>
+              </w:rPr>
+              <w:t>UsuarioId</w:t>
+            </w:r>
+            <w:proofErr w:type="spellEnd"/>
+          </w:p>
+        </w:tc>
+        <w:tc>
+          <w:tcPr>
+            <w:tcW w:w="981" w:type="dxa"/>
+          </w:tcPr>
+          <w:p>
+            <w:pPr>
+              <w:spacing w:line="360" w:lineRule="auto"/>
+              <w:jc w:val="both"/>
+              <w:rPr>
+                <w:rFonts w:ascii="Arial" w:hAnsi="Arial" w:cs="Arial"/>
+                <w:sz w:val="24"/>
+                <w:szCs w:val="24"/>
+              </w:rPr>
+            </w:pPr>
+            <w:proofErr w:type="spellStart"/>
+            <w:proofErr w:type="gramStart"/>
+            <w:r>
+              <w:rPr>
+                <w:rFonts w:ascii="Arial" w:hAnsi="Arial" w:cs="Arial"/>
+                <w:sz w:val="24"/>
+                <w:szCs w:val="24"/>
+              </w:rPr>
+              <w:t>long</w:t>
+            </w:r>
+            <w:proofErr w:type="spellEnd"/>
+            <w:proofErr w:type="gramEnd"/>
+          </w:p>
+        </w:tc>
+        <w:tc>
+          <w:tcPr>
+            <w:tcW w:w="6057" w:type="dxa"/>
+          </w:tcPr>
+          <w:p>
+            <w:pPr>
+              <w:jc w:val="both"/>
+              <w:rPr>
+                <w:rFonts w:ascii="Arial" w:hAnsi="Arial" w:cs="Arial"/>
+                <w:sz w:val="24"/>
+                <w:szCs w:val="24"/>
+              </w:rPr>
+            </w:pPr>
+            <w:r>
+              <w:rPr>
+                <w:rFonts w:ascii="Arial" w:hAnsi="Arial" w:cs="Arial"/>
+                <w:sz w:val="24"/>
+                <w:szCs w:val="24"/>
+              </w:rPr>
+              <w:t>Atributo responsável por identificar unicamente a classe</w:t>
+            </w:r>
+          </w:p>
+        </w:tc>
+      </w:tr>
+      <w:tr>
+        <w:tblPrEx>
+          <w:shd w:val="clear" w:color="auto" w:fill="auto"/>
+        </w:tblPrEx>
+        <w:trPr>
+          <w:gridAfter w:val="1"/>
+          <w:wAfter w:w="45" w:type="dxa"/>
+        </w:trPr>
+        <w:tc>
+          <w:tcPr>
+            <w:tcW w:w="2204" w:type="dxa"/>
+          </w:tcPr>
+          <w:p>
+            <w:pPr>
+              <w:spacing w:line="360" w:lineRule="auto"/>
+              <w:jc w:val="both"/>
+              <w:rPr>
+                <w:rFonts w:ascii="Arial" w:hAnsi="Arial" w:cs="Arial"/>
+                <w:sz w:val="24"/>
+                <w:szCs w:val="24"/>
+              </w:rPr>
+            </w:pPr>
+            <w:r>
+              <w:rPr>
+                <w:rFonts w:ascii="Arial" w:hAnsi="Arial" w:cs="Arial"/>
+                <w:sz w:val="24"/>
+                <w:szCs w:val="24"/>
+              </w:rPr>
+              <w:t>Login</w:t>
+            </w:r>
+          </w:p>
+        </w:tc>
+        <w:tc>
+          <w:tcPr>
+            <w:tcW w:w="981" w:type="dxa"/>
+          </w:tcPr>
+          <w:p>
+            <w:pPr>
+              <w:spacing w:line="360" w:lineRule="auto"/>
+              <w:jc w:val="both"/>
+              <w:rPr>
+                <w:rFonts w:ascii="Arial" w:hAnsi="Arial" w:cs="Arial"/>
+                <w:sz w:val="24"/>
+                <w:szCs w:val="24"/>
+              </w:rPr>
+            </w:pPr>
+            <w:proofErr w:type="spellStart"/>
+            <w:proofErr w:type="gramStart"/>
+            <w:r>
+              <w:rPr>
+                <w:rFonts w:ascii="Arial" w:hAnsi="Arial" w:cs="Arial"/>
+                <w:sz w:val="24"/>
+                <w:szCs w:val="24"/>
+              </w:rPr>
+              <w:t>string</w:t>
+            </w:r>
+            <w:proofErr w:type="spellEnd"/>
+            <w:proofErr w:type="gramEnd"/>
+          </w:p>
+        </w:tc>
+        <w:tc>
+          <w:tcPr>
+            <w:tcW w:w="6057" w:type="dxa"/>
+          </w:tcPr>
+          <w:p>
+            <w:pPr>
+              <w:jc w:val="both"/>
+              <w:rPr>
+                <w:rFonts w:ascii="Arial" w:hAnsi="Arial" w:cs="Arial"/>
+                <w:sz w:val="24"/>
+                <w:szCs w:val="24"/>
+              </w:rPr>
+            </w:pPr>
+            <w:r>
+              <w:rPr>
+                <w:rFonts w:ascii="Arial" w:hAnsi="Arial" w:cs="Arial"/>
+                <w:sz w:val="24"/>
+                <w:szCs w:val="24"/>
+              </w:rPr>
+              <w:t xml:space="preserve">Atributo </w:t>
+            </w:r>
+            <w:r>
+              <w:rPr>
+                <w:rFonts w:ascii="Arial" w:hAnsi="Arial" w:cs="Arial"/>
+                <w:sz w:val="24"/>
+                <w:szCs w:val="24"/>
+              </w:rPr>
+              <w:t>que deve receber o Login de usuário do sistema.</w:t>
+            </w:r>
+          </w:p>
+        </w:tc>
+      </w:tr>
+      <w:tr>
+        <w:tblPrEx>
+          <w:shd w:val="clear" w:color="auto" w:fill="auto"/>
+        </w:tblPrEx>
+        <w:trPr>
+          <w:gridAfter w:val="1"/>
+          <w:wAfter w:w="45" w:type="dxa"/>
+        </w:trPr>
+        <w:tc>
+          <w:tcPr>
+            <w:tcW w:w="2204" w:type="dxa"/>
+          </w:tcPr>
+          <w:p>
+            <w:pPr>
+              <w:spacing w:line="360" w:lineRule="auto"/>
+              <w:jc w:val="both"/>
+              <w:rPr>
+                <w:rFonts w:ascii="Arial" w:hAnsi="Arial" w:cs="Arial"/>
+                <w:sz w:val="24"/>
+                <w:szCs w:val="24"/>
+              </w:rPr>
+            </w:pPr>
+            <w:r>
+              <w:rPr>
+                <w:rFonts w:ascii="Arial" w:hAnsi="Arial" w:cs="Arial"/>
+                <w:sz w:val="24"/>
+                <w:szCs w:val="24"/>
+              </w:rPr>
+              <w:t>Senha</w:t>
+            </w:r>
+          </w:p>
+        </w:tc>
+        <w:tc>
+          <w:tcPr>
+            <w:tcW w:w="981" w:type="dxa"/>
+          </w:tcPr>
+          <w:p>
+            <w:pPr>
+              <w:spacing w:line="360" w:lineRule="auto"/>
+              <w:jc w:val="both"/>
+              <w:rPr>
+                <w:rFonts w:ascii="Arial" w:hAnsi="Arial" w:cs="Arial"/>
+                <w:sz w:val="24"/>
+                <w:szCs w:val="24"/>
+              </w:rPr>
+            </w:pPr>
+            <w:proofErr w:type="spellStart"/>
+            <w:r>
+              <w:rPr>
+                <w:rFonts w:ascii="Arial" w:hAnsi="Arial" w:cs="Arial"/>
+                <w:sz w:val="24"/>
+                <w:szCs w:val="24"/>
+              </w:rPr>
+              <w:t>String</w:t>
+            </w:r>
+            <w:proofErr w:type="spellEnd"/>
+          </w:p>
+        </w:tc>
+        <w:tc>
+          <w:tcPr>
+            <w:tcW w:w="6057" w:type="dxa"/>
+          </w:tcPr>
+          <w:p>
+            <w:pPr>
+              <w:jc w:val="both"/>
+              <w:rPr>
+                <w:rFonts w:ascii="Arial" w:hAnsi="Arial" w:cs="Arial"/>
+                <w:sz w:val="24"/>
+                <w:szCs w:val="24"/>
+              </w:rPr>
+            </w:pPr>
+            <w:r>
+              <w:rPr>
+                <w:rFonts w:ascii="Arial" w:hAnsi="Arial" w:cs="Arial"/>
+                <w:sz w:val="24"/>
+                <w:szCs w:val="24"/>
+              </w:rPr>
+              <w:t xml:space="preserve">Atributo responsável por receber a senha do usuário. </w:t>
+            </w:r>
+          </w:p>
+        </w:tc>
+      </w:tr>
+      <w:tr>
+        <w:tblPrEx>
+          <w:shd w:val="clear" w:color="auto" w:fill="auto"/>
+        </w:tblPrEx>
+        <w:trPr>
+          <w:gridAfter w:val="1"/>
+          <w:wAfter w:w="45" w:type="dxa"/>
+        </w:trPr>
+        <w:tc>
+          <w:tcPr>
+            <w:tcW w:w="2204" w:type="dxa"/>
+          </w:tcPr>
+          <w:p>
+            <w:pPr>
+              <w:spacing w:line="360" w:lineRule="auto"/>
+              <w:jc w:val="both"/>
+              <w:rPr>
+                <w:rFonts w:ascii="Arial" w:hAnsi="Arial" w:cs="Arial"/>
+                <w:sz w:val="24"/>
+                <w:szCs w:val="24"/>
+              </w:rPr>
+            </w:pPr>
+            <w:proofErr w:type="spellStart"/>
+            <w:proofErr w:type="gramStart"/>
+            <w:r>
+              <w:rPr>
+                <w:rFonts w:ascii="Arial" w:hAnsi="Arial" w:cs="Arial"/>
+                <w:sz w:val="24"/>
+                <w:szCs w:val="24"/>
+              </w:rPr>
+              <w:t>pessoaId</w:t>
+            </w:r>
+            <w:proofErr w:type="spellEnd"/>
+            <w:proofErr w:type="gramEnd"/>
+          </w:p>
+        </w:tc>
+        <w:tc>
+          <w:tcPr>
+            <w:tcW w:w="981" w:type="dxa"/>
+          </w:tcPr>
+          <w:p>
+            <w:pPr>
+              <w:spacing w:line="360" w:lineRule="auto"/>
+              <w:jc w:val="both"/>
+              <w:rPr>
+                <w:rFonts w:ascii="Arial" w:hAnsi="Arial" w:cs="Arial"/>
+                <w:sz w:val="24"/>
+                <w:szCs w:val="24"/>
+              </w:rPr>
+            </w:pPr>
+            <w:proofErr w:type="spellStart"/>
+            <w:proofErr w:type="gramStart"/>
+            <w:r>
+              <w:rPr>
+                <w:rFonts w:ascii="Arial" w:hAnsi="Arial" w:cs="Arial"/>
+                <w:sz w:val="24"/>
+                <w:szCs w:val="24"/>
+              </w:rPr>
+              <w:t>long</w:t>
+            </w:r>
+            <w:proofErr w:type="spellEnd"/>
+            <w:proofErr w:type="gramEnd"/>
+          </w:p>
+        </w:tc>
+        <w:tc>
+          <w:tcPr>
+            <w:tcW w:w="6057" w:type="dxa"/>
+          </w:tcPr>
+          <w:p>
+            <w:pPr>
+              <w:jc w:val="both"/>
+              <w:rPr>
+                <w:rFonts w:ascii="Arial" w:hAnsi="Arial" w:cs="Arial"/>
+                <w:sz w:val="24"/>
+                <w:szCs w:val="24"/>
+              </w:rPr>
+            </w:pPr>
+            <w:r>
+              <w:rPr>
+                <w:rFonts w:ascii="Arial" w:hAnsi="Arial" w:cs="Arial"/>
+                <w:sz w:val="24"/>
+                <w:szCs w:val="24"/>
+              </w:rPr>
+              <w:t>Atributo que recebe o id da pessoa que tem um usuário.</w:t>
+            </w:r>
+          </w:p>
+        </w:tc>
+      </w:tr>
+      <w:tr>
+        <w:tblPrEx>
+          <w:shd w:val="clear" w:color="auto" w:fill="auto"/>
+        </w:tblPrEx>
+        <w:trPr>
+          <w:gridAfter w:val="1"/>
+          <w:wAfter w:w="45" w:type="dxa"/>
+        </w:trPr>
+        <w:tc>
+          <w:tcPr>
+            <w:tcW w:w="2204" w:type="dxa"/>
+          </w:tcPr>
+          <w:p>
+            <w:pPr>
+              <w:spacing w:line="360" w:lineRule="auto"/>
+              <w:jc w:val="both"/>
+              <w:rPr>
+                <w:rFonts w:ascii="Arial" w:hAnsi="Arial" w:cs="Arial"/>
+                <w:sz w:val="24"/>
+                <w:szCs w:val="24"/>
+              </w:rPr>
+            </w:pPr>
+            <w:r>
+              <w:rPr>
+                <w:rFonts w:ascii="Arial" w:hAnsi="Arial" w:cs="Arial"/>
+                <w:sz w:val="24"/>
+                <w:szCs w:val="24"/>
+              </w:rPr>
+              <w:t>Perfil</w:t>
+            </w:r>
+          </w:p>
+        </w:tc>
+        <w:tc>
+          <w:tcPr>
+            <w:tcW w:w="981" w:type="dxa"/>
+          </w:tcPr>
+          <w:p>
+            <w:pPr>
+              <w:spacing w:line="360" w:lineRule="auto"/>
+              <w:jc w:val="both"/>
+              <w:rPr>
+                <w:rFonts w:ascii="Arial" w:hAnsi="Arial" w:cs="Arial"/>
+                <w:sz w:val="24"/>
+                <w:szCs w:val="24"/>
+              </w:rPr>
+            </w:pPr>
+            <w:proofErr w:type="spellStart"/>
+            <w:proofErr w:type="gramStart"/>
+            <w:r>
+              <w:rPr>
+                <w:rFonts w:ascii="Arial" w:hAnsi="Arial" w:cs="Arial"/>
+                <w:sz w:val="24"/>
+                <w:szCs w:val="24"/>
+              </w:rPr>
+              <w:t>int</w:t>
+            </w:r>
+            <w:proofErr w:type="spellEnd"/>
+            <w:proofErr w:type="gramEnd"/>
+          </w:p>
+        </w:tc>
+        <w:tc>
+          <w:tcPr>
+            <w:tcW w:w="6057" w:type="dxa"/>
+          </w:tcPr>
+          <w:p>
+            <w:pPr>
+              <w:jc w:val="both"/>
+              <w:rPr>
+                <w:rFonts w:ascii="Arial" w:hAnsi="Arial" w:cs="Arial"/>
+                <w:sz w:val="24"/>
+                <w:szCs w:val="24"/>
+              </w:rPr>
+            </w:pPr>
+            <w:r>
+              <w:rPr>
+                <w:rFonts w:ascii="Arial" w:hAnsi="Arial" w:cs="Arial"/>
+                <w:sz w:val="24"/>
+                <w:szCs w:val="24"/>
+              </w:rPr>
+              <w:t>Atributo que especifica o perfil de acesso do usuário.</w:t>
+            </w:r>
+          </w:p>
+        </w:tc>
+      </w:tr>
+    </w:tbl>
+    <w:p>
+      <w:pPr>
+        <w:spacing w:line="360" w:lineRule="auto"/>
+        <w:ind w:firstLine="709"/>
+        <w:rPr>
+          <w:rFonts w:ascii="Arial" w:hAnsi="Arial" w:cs="Arial"/>
+          <w:sz w:val="24"/>
+          <w:szCs w:val="24"/>
+        </w:rPr>
+      </w:pPr>
+      <w:r>
+        <w:rPr>
+          <w:rFonts w:ascii="Arial" w:hAnsi="Arial" w:cs="Arial"/>
+          <w:sz w:val="24"/>
+          <w:szCs w:val="24"/>
+        </w:rPr>
+        <w:t>Fonte: O autor.</w:t>
+      </w:r>
+    </w:p>
+    <w:p>
+      <w:pPr>
+        <w:spacing w:line="360" w:lineRule="auto"/>
+        <w:ind w:firstLine="709"/>
+        <w:jc w:val="both"/>
+        <w:rPr>
+          <w:rFonts w:ascii="Arial" w:hAnsi="Arial" w:cs="Arial"/>
+          <w:b/>
+          <w:sz w:val="24"/>
+          <w:szCs w:val="24"/>
+        </w:rPr>
+      </w:pPr>
+      <w:r>
+        <w:rPr>
+          <w:rFonts w:ascii="Arial" w:hAnsi="Arial" w:cs="Arial"/>
+          <w:b/>
+          <w:sz w:val="24"/>
+          <w:szCs w:val="24"/>
+        </w:rPr>
+        <w:t xml:space="preserve">Classe </w:t>
+      </w:r>
+      <w:r>
+        <w:rPr>
+          <w:rFonts w:ascii="Arial" w:hAnsi="Arial" w:cs="Arial"/>
+          <w:b/>
+          <w:sz w:val="24"/>
+          <w:szCs w:val="24"/>
+        </w:rPr>
+        <w:t>Endereço</w:t>
+      </w:r>
+    </w:p>
+    <w:p>
+      <w:pPr>
+        <w:spacing w:line="360" w:lineRule="auto"/>
+        <w:ind w:firstLine="709"/>
+        <w:jc w:val="both"/>
+        <w:rPr>
+          <w:rFonts w:ascii="Arial" w:hAnsi="Arial" w:cs="Arial"/>
+          <w:sz w:val="24"/>
+          <w:szCs w:val="24"/>
+        </w:rPr>
+      </w:pPr>
+      <w:r>
+        <w:rPr>
+          <w:rFonts w:ascii="Arial" w:hAnsi="Arial" w:cs="Arial"/>
+          <w:sz w:val="24"/>
+          <w:szCs w:val="24"/>
+        </w:rPr>
+        <w:t>O quadro 1</w:t>
+      </w:r>
+      <w:r>
+        <w:rPr>
+          <w:rFonts w:ascii="Arial" w:hAnsi="Arial" w:cs="Arial"/>
+          <w:sz w:val="24"/>
+          <w:szCs w:val="24"/>
+        </w:rPr>
+        <w:t>5</w:t>
+      </w:r>
+      <w:r>
+        <w:rPr>
+          <w:rFonts w:ascii="Arial" w:hAnsi="Arial" w:cs="Arial"/>
+          <w:sz w:val="24"/>
+          <w:szCs w:val="24"/>
+        </w:rPr>
+        <w:t xml:space="preserve"> mostra os atributos da classe </w:t>
+      </w:r>
+      <w:r>
+        <w:rPr>
+          <w:rFonts w:ascii="Arial" w:hAnsi="Arial" w:cs="Arial"/>
+          <w:sz w:val="24"/>
+          <w:szCs w:val="24"/>
+        </w:rPr>
+        <w:t>Endereço</w:t>
+      </w:r>
+    </w:p>
+    <w:p>
+      <w:pPr>
+        <w:rPr>
+          <w:rFonts w:ascii="Arial" w:hAnsi="Arial" w:cs="Arial"/>
+          <w:sz w:val="24"/>
+          <w:szCs w:val="24"/>
+        </w:rPr>
+      </w:pPr>
+      <w:r>
+        <w:rPr>
+          <w:rFonts w:ascii="Arial" w:hAnsi="Arial" w:cs="Arial"/>
+          <w:b/>
+          <w:sz w:val="24"/>
+          <w:szCs w:val="24"/>
+        </w:rPr>
+        <w:t>Q</w:t>
+      </w:r>
+      <w:r>
+        <w:rPr>
+          <w:rFonts w:ascii="Arial" w:hAnsi="Arial" w:cs="Arial"/>
+          <w:b/>
+          <w:sz w:val="24"/>
+          <w:szCs w:val="24"/>
+        </w:rPr>
+        <w:t>uadro 1</w:t>
+      </w:r>
+      <w:r>
+        <w:rPr>
+          <w:rFonts w:ascii="Arial" w:hAnsi="Arial" w:cs="Arial"/>
+          <w:b/>
+          <w:sz w:val="24"/>
+          <w:szCs w:val="24"/>
+        </w:rPr>
+        <w:t>5</w:t>
+      </w:r>
+      <w:r>
+        <w:rPr>
+          <w:rFonts w:ascii="Arial" w:hAnsi="Arial" w:cs="Arial"/>
+          <w:b/>
+          <w:sz w:val="24"/>
+          <w:szCs w:val="24"/>
+        </w:rPr>
+        <w:t xml:space="preserve"> </w:t>
+      </w:r>
+      <w:r>
+        <w:rPr>
+          <w:rFonts w:ascii="Arial" w:hAnsi="Arial" w:cs="Arial"/>
+          <w:sz w:val="24"/>
+          <w:szCs w:val="24"/>
+        </w:rPr>
+        <w:t xml:space="preserve">– Atributos da classe </w:t>
+      </w:r>
+      <w:r>
+        <w:rPr>
+          <w:rFonts w:ascii="Arial" w:hAnsi="Arial" w:cs="Arial"/>
+          <w:sz w:val="24"/>
+          <w:szCs w:val="24"/>
+        </w:rPr>
+        <w:t>Endereço</w:t>
+      </w:r>
+    </w:p>
+    <w:tbl>
+      <w:tblPr>
+        <w:tblStyle w:val="Tabelacomgrade"/>
+        <w:tblW w:w="0" w:type="auto"/>
+        <w:shd w:val="clear" w:color="auto" w:fill="D9D9D9" w:themeFill="background1" w:themeFillShade="D9"/>
+        <w:tblLook w:val="04A0" w:firstRow="1" w:lastRow="0" w:firstColumn="1" w:lastColumn="0" w:noHBand="0" w:noVBand="1"/>
+      </w:tblPr>
+      <w:tblGrid>
+        <w:gridCol w:w="2204"/>
+        <w:gridCol w:w="981"/>
+        <w:gridCol w:w="6057"/>
+        <w:gridCol w:w="45"/>
+      </w:tblGrid>
+      <w:tr>
+        <w:trPr>
+          <w:trHeight w:val="165"/>
+        </w:trPr>
+        <w:tc>
+          <w:tcPr>
+            <w:tcW w:w="2204" w:type="dxa"/>
+            <w:shd w:val="clear" w:color="auto" w:fill="D9D9D9" w:themeFill="background1" w:themeFillShade="D9"/>
+          </w:tcPr>
+          <w:p>
+            <w:pPr>
+              <w:rPr>
+                <w:rFonts w:ascii="Arial" w:hAnsi="Arial" w:cs="Arial"/>
+                <w:b/>
+                <w:sz w:val="24"/>
+                <w:szCs w:val="24"/>
+              </w:rPr>
+            </w:pPr>
+            <w:r>
+              <w:rPr>
+                <w:rFonts w:ascii="Arial" w:hAnsi="Arial" w:cs="Arial"/>
+                <w:b/>
+                <w:sz w:val="24"/>
+                <w:szCs w:val="24"/>
+              </w:rPr>
+              <w:t xml:space="preserve">Atributo </w:t>
+            </w:r>
+          </w:p>
+        </w:tc>
+        <w:tc>
+          <w:tcPr>
+            <w:tcW w:w="981" w:type="dxa"/>
+            <w:shd w:val="clear" w:color="auto" w:fill="D9D9D9" w:themeFill="background1" w:themeFillShade="D9"/>
+          </w:tcPr>
+          <w:p>
+            <w:pPr>
+              <w:rPr>
+                <w:rFonts w:ascii="Arial" w:hAnsi="Arial" w:cs="Arial"/>
+                <w:b/>
+                <w:sz w:val="24"/>
+                <w:szCs w:val="24"/>
+              </w:rPr>
+            </w:pPr>
+            <w:r>
+              <w:rPr>
+                <w:rFonts w:ascii="Arial" w:hAnsi="Arial" w:cs="Arial"/>
+                <w:b/>
+                <w:sz w:val="24"/>
+                <w:szCs w:val="24"/>
+              </w:rPr>
+              <w:t>Tipo</w:t>
+            </w:r>
+          </w:p>
+        </w:tc>
+        <w:tc>
+          <w:tcPr>
+            <w:tcW w:w="6102" w:type="dxa"/>
+            <w:gridSpan w:val="2"/>
+            <w:shd w:val="clear" w:color="auto" w:fill="D9D9D9" w:themeFill="background1" w:themeFillShade="D9"/>
+          </w:tcPr>
+          <w:p>
+            <w:pPr>
+              <w:rPr>
+                <w:rFonts w:ascii="Arial" w:hAnsi="Arial" w:cs="Arial"/>
+                <w:b/>
+                <w:sz w:val="24"/>
+                <w:szCs w:val="24"/>
+              </w:rPr>
+            </w:pPr>
+            <w:r>
+              <w:rPr>
+                <w:rFonts w:ascii="Arial" w:hAnsi="Arial" w:cs="Arial"/>
+                <w:b/>
+                <w:sz w:val="24"/>
+                <w:szCs w:val="24"/>
+              </w:rPr>
+              <w:t>Nota</w:t>
+            </w:r>
+          </w:p>
+        </w:tc>
+      </w:tr>
+      <w:tr>
+        <w:tblPrEx>
+          <w:shd w:val="clear" w:color="auto" w:fill="auto"/>
+        </w:tblPrEx>
+        <w:trPr>
+          <w:gridAfter w:val="1"/>
+          <w:wAfter w:w="45" w:type="dxa"/>
+        </w:trPr>
+        <w:tc>
+          <w:tcPr>
+            <w:tcW w:w="2204" w:type="dxa"/>
+          </w:tcPr>
+          <w:p>
+            <w:pPr>
+              <w:spacing w:line="360" w:lineRule="auto"/>
+              <w:jc w:val="both"/>
+              <w:rPr>
+                <w:rFonts w:ascii="Arial" w:hAnsi="Arial" w:cs="Arial"/>
+                <w:sz w:val="24"/>
+                <w:szCs w:val="24"/>
+              </w:rPr>
+            </w:pPr>
+            <w:proofErr w:type="spellStart"/>
+            <w:r>
+              <w:rPr>
+                <w:rFonts w:ascii="Arial" w:hAnsi="Arial" w:cs="Arial"/>
+                <w:sz w:val="24"/>
+                <w:szCs w:val="24"/>
+              </w:rPr>
+              <w:t>EnderecoId</w:t>
+            </w:r>
+            <w:proofErr w:type="spellEnd"/>
+          </w:p>
+        </w:tc>
+        <w:tc>
+          <w:tcPr>
+            <w:tcW w:w="981" w:type="dxa"/>
+          </w:tcPr>
+          <w:p>
+            <w:pPr>
+              <w:spacing w:line="360" w:lineRule="auto"/>
+              <w:jc w:val="both"/>
+              <w:rPr>
+                <w:rFonts w:ascii="Arial" w:hAnsi="Arial" w:cs="Arial"/>
+                <w:sz w:val="24"/>
+                <w:szCs w:val="24"/>
+              </w:rPr>
+            </w:pPr>
+            <w:proofErr w:type="spellStart"/>
+            <w:proofErr w:type="gramStart"/>
+            <w:r>
+              <w:rPr>
+                <w:rFonts w:ascii="Arial" w:hAnsi="Arial" w:cs="Arial"/>
+                <w:sz w:val="24"/>
+                <w:szCs w:val="24"/>
+              </w:rPr>
+              <w:t>long</w:t>
+            </w:r>
+            <w:proofErr w:type="spellEnd"/>
+            <w:proofErr w:type="gramEnd"/>
+          </w:p>
+        </w:tc>
+        <w:tc>
+          <w:tcPr>
+            <w:tcW w:w="6057" w:type="dxa"/>
+          </w:tcPr>
+          <w:p>
+            <w:pPr>
+              <w:jc w:val="both"/>
+              <w:rPr>
+                <w:rFonts w:ascii="Arial" w:hAnsi="Arial" w:cs="Arial"/>
+                <w:sz w:val="24"/>
+                <w:szCs w:val="24"/>
+              </w:rPr>
+            </w:pPr>
+            <w:r>
+              <w:rPr>
+                <w:rFonts w:ascii="Arial" w:hAnsi="Arial" w:cs="Arial"/>
+                <w:sz w:val="24"/>
+                <w:szCs w:val="24"/>
+              </w:rPr>
+              <w:t>Atributo responsável por identificar unicamente a classe</w:t>
+            </w:r>
+          </w:p>
+        </w:tc>
+      </w:tr>
+      <w:tr>
+        <w:tblPrEx>
+          <w:shd w:val="clear" w:color="auto" w:fill="auto"/>
+        </w:tblPrEx>
+        <w:trPr>
+          <w:gridAfter w:val="1"/>
+          <w:wAfter w:w="45" w:type="dxa"/>
+        </w:trPr>
+        <w:tc>
+          <w:tcPr>
+            <w:tcW w:w="2204" w:type="dxa"/>
+          </w:tcPr>
+          <w:p>
+            <w:pPr>
+              <w:spacing w:line="360" w:lineRule="auto"/>
+              <w:jc w:val="both"/>
+              <w:rPr>
+                <w:rFonts w:ascii="Arial" w:hAnsi="Arial" w:cs="Arial"/>
+                <w:sz w:val="24"/>
+                <w:szCs w:val="24"/>
+              </w:rPr>
+            </w:pPr>
+            <w:proofErr w:type="spellStart"/>
+            <w:r>
+              <w:rPr>
+                <w:rFonts w:ascii="Arial" w:hAnsi="Arial" w:cs="Arial"/>
+                <w:sz w:val="24"/>
+                <w:szCs w:val="24"/>
+              </w:rPr>
+              <w:t>IdCidade</w:t>
+            </w:r>
+            <w:proofErr w:type="spellEnd"/>
+          </w:p>
+        </w:tc>
+        <w:tc>
+          <w:tcPr>
+            <w:tcW w:w="981" w:type="dxa"/>
+          </w:tcPr>
+          <w:p>
+            <w:pPr>
+              <w:spacing w:line="360" w:lineRule="auto"/>
+              <w:jc w:val="both"/>
+              <w:rPr>
+                <w:rFonts w:ascii="Arial" w:hAnsi="Arial" w:cs="Arial"/>
+                <w:sz w:val="24"/>
+                <w:szCs w:val="24"/>
+              </w:rPr>
+            </w:pPr>
+            <w:proofErr w:type="spellStart"/>
+            <w:proofErr w:type="gramStart"/>
+            <w:r>
+              <w:rPr>
+                <w:rFonts w:ascii="Arial" w:hAnsi="Arial" w:cs="Arial"/>
+                <w:sz w:val="24"/>
+                <w:szCs w:val="24"/>
+              </w:rPr>
+              <w:t>int</w:t>
+            </w:r>
+            <w:proofErr w:type="spellEnd"/>
+            <w:proofErr w:type="gramEnd"/>
+          </w:p>
+        </w:tc>
+        <w:tc>
+          <w:tcPr>
+            <w:tcW w:w="6057" w:type="dxa"/>
+          </w:tcPr>
+          <w:p>
+            <w:pPr>
+              <w:jc w:val="both"/>
+              <w:rPr>
+                <w:rFonts w:ascii="Arial" w:hAnsi="Arial" w:cs="Arial"/>
+                <w:sz w:val="24"/>
+                <w:szCs w:val="24"/>
+              </w:rPr>
+            </w:pPr>
+            <w:r>
+              <w:rPr>
+                <w:rFonts w:ascii="Arial" w:hAnsi="Arial" w:cs="Arial"/>
+                <w:sz w:val="24"/>
+                <w:szCs w:val="24"/>
+              </w:rPr>
+              <w:t>Atributo que especifica o id da cidade do endereço.</w:t>
+            </w:r>
+          </w:p>
+        </w:tc>
+      </w:tr>
+      <w:tr>
+        <w:tblPrEx>
+          <w:shd w:val="clear" w:color="auto" w:fill="auto"/>
+        </w:tblPrEx>
+        <w:trPr>
+          <w:gridAfter w:val="1"/>
+          <w:wAfter w:w="45" w:type="dxa"/>
+        </w:trPr>
+        <w:tc>
+          <w:tcPr>
+            <w:tcW w:w="2204" w:type="dxa"/>
+          </w:tcPr>
+          <w:p>
+            <w:pPr>
+              <w:spacing w:line="360" w:lineRule="auto"/>
+              <w:jc w:val="both"/>
+              <w:rPr>
+                <w:rFonts w:ascii="Arial" w:hAnsi="Arial" w:cs="Arial"/>
+                <w:sz w:val="24"/>
+                <w:szCs w:val="24"/>
+              </w:rPr>
+            </w:pPr>
+            <w:proofErr w:type="spellStart"/>
+            <w:r>
+              <w:rPr>
+                <w:rFonts w:ascii="Arial" w:hAnsi="Arial" w:cs="Arial"/>
+                <w:sz w:val="24"/>
+                <w:szCs w:val="24"/>
+              </w:rPr>
+              <w:t>Cep</w:t>
+            </w:r>
+            <w:proofErr w:type="spellEnd"/>
+          </w:p>
+        </w:tc>
+        <w:tc>
+          <w:tcPr>
+            <w:tcW w:w="981" w:type="dxa"/>
+          </w:tcPr>
+          <w:p>
+            <w:pPr>
+              <w:spacing w:line="360" w:lineRule="auto"/>
+              <w:jc w:val="both"/>
+              <w:rPr>
+                <w:rFonts w:ascii="Arial" w:hAnsi="Arial" w:cs="Arial"/>
+                <w:sz w:val="24"/>
+                <w:szCs w:val="24"/>
+              </w:rPr>
+            </w:pPr>
+            <w:proofErr w:type="spellStart"/>
+            <w:proofErr w:type="gramStart"/>
+            <w:r>
+              <w:rPr>
+                <w:rFonts w:ascii="Arial" w:hAnsi="Arial" w:cs="Arial"/>
+                <w:sz w:val="24"/>
+                <w:szCs w:val="24"/>
+              </w:rPr>
+              <w:t>string</w:t>
+            </w:r>
+            <w:proofErr w:type="spellEnd"/>
+            <w:proofErr w:type="gramEnd"/>
+          </w:p>
+        </w:tc>
+        <w:tc>
+          <w:tcPr>
+            <w:tcW w:w="6057" w:type="dxa"/>
+          </w:tcPr>
+          <w:p>
+            <w:pPr>
+              <w:jc w:val="both"/>
+              <w:rPr>
+                <w:rFonts w:ascii="Arial" w:hAnsi="Arial" w:cs="Arial"/>
+                <w:sz w:val="24"/>
+                <w:szCs w:val="24"/>
+              </w:rPr>
+            </w:pPr>
+            <w:r>
+              <w:rPr>
+                <w:rFonts w:ascii="Arial" w:hAnsi="Arial" w:cs="Arial"/>
+                <w:sz w:val="24"/>
+                <w:szCs w:val="24"/>
+              </w:rPr>
+              <w:t xml:space="preserve">Atributo que recebe o </w:t>
+            </w:r>
+            <w:proofErr w:type="spellStart"/>
+            <w:r>
+              <w:rPr>
+                <w:rFonts w:ascii="Arial" w:hAnsi="Arial" w:cs="Arial"/>
+                <w:sz w:val="24"/>
+                <w:szCs w:val="24"/>
+              </w:rPr>
+              <w:t>cep</w:t>
+            </w:r>
+            <w:proofErr w:type="spellEnd"/>
+            <w:r>
+              <w:rPr>
+                <w:rFonts w:ascii="Arial" w:hAnsi="Arial" w:cs="Arial"/>
+                <w:sz w:val="24"/>
+                <w:szCs w:val="24"/>
+              </w:rPr>
+              <w:t xml:space="preserve"> do endereço.</w:t>
+            </w:r>
+          </w:p>
+        </w:tc>
+      </w:tr>
+      <w:tr>
+        <w:tblPrEx>
+          <w:shd w:val="clear" w:color="auto" w:fill="auto"/>
+        </w:tblPrEx>
+        <w:trPr>
+          <w:gridAfter w:val="1"/>
+          <w:wAfter w:w="45" w:type="dxa"/>
+        </w:trPr>
+        <w:tc>
+          <w:tcPr>
+            <w:tcW w:w="2204" w:type="dxa"/>
+          </w:tcPr>
+          <w:p>
+            <w:pPr>
+              <w:spacing w:line="360" w:lineRule="auto"/>
+              <w:jc w:val="both"/>
+              <w:rPr>
+                <w:rFonts w:ascii="Arial" w:hAnsi="Arial" w:cs="Arial"/>
+                <w:sz w:val="24"/>
+                <w:szCs w:val="24"/>
+              </w:rPr>
+            </w:pPr>
+            <w:r>
+              <w:rPr>
+                <w:rFonts w:ascii="Arial" w:hAnsi="Arial" w:cs="Arial"/>
+                <w:sz w:val="24"/>
+                <w:szCs w:val="24"/>
+              </w:rPr>
+              <w:t>Rua</w:t>
+            </w:r>
+          </w:p>
+        </w:tc>
+        <w:tc>
+          <w:tcPr>
+            <w:tcW w:w="981" w:type="dxa"/>
+          </w:tcPr>
+          <w:p>
+            <w:pPr>
+              <w:spacing w:line="360" w:lineRule="auto"/>
+              <w:jc w:val="both"/>
+              <w:rPr>
+                <w:rFonts w:ascii="Arial" w:hAnsi="Arial" w:cs="Arial"/>
+                <w:sz w:val="24"/>
+                <w:szCs w:val="24"/>
+              </w:rPr>
+            </w:pPr>
+            <w:proofErr w:type="spellStart"/>
+            <w:proofErr w:type="gramStart"/>
+            <w:r>
+              <w:rPr>
+                <w:rFonts w:ascii="Arial" w:hAnsi="Arial" w:cs="Arial"/>
+                <w:sz w:val="24"/>
+                <w:szCs w:val="24"/>
+              </w:rPr>
+              <w:t>string</w:t>
+            </w:r>
+            <w:proofErr w:type="spellEnd"/>
+            <w:proofErr w:type="gramEnd"/>
+          </w:p>
+        </w:tc>
+        <w:tc>
+          <w:tcPr>
+            <w:tcW w:w="6057" w:type="dxa"/>
+          </w:tcPr>
+          <w:p>
+            <w:pPr>
+              <w:jc w:val="both"/>
+              <w:rPr>
+                <w:rFonts w:ascii="Arial" w:hAnsi="Arial" w:cs="Arial"/>
+                <w:sz w:val="24"/>
+                <w:szCs w:val="24"/>
+              </w:rPr>
+            </w:pPr>
+            <w:r>
+              <w:rPr>
+                <w:rFonts w:ascii="Arial" w:hAnsi="Arial" w:cs="Arial"/>
+                <w:sz w:val="24"/>
+                <w:szCs w:val="24"/>
+              </w:rPr>
+              <w:t>Atributo responsável por receber a rua.</w:t>
+            </w:r>
+          </w:p>
+        </w:tc>
+      </w:tr>
+      <w:tr>
+        <w:tblPrEx>
+          <w:shd w:val="clear" w:color="auto" w:fill="auto"/>
+        </w:tblPrEx>
+        <w:trPr>
+          <w:gridAfter w:val="1"/>
+          <w:wAfter w:w="45" w:type="dxa"/>
+        </w:trPr>
+        <w:tc>
+          <w:tcPr>
+            <w:tcW w:w="2204" w:type="dxa"/>
+          </w:tcPr>
+          <w:p>
+            <w:pPr>
+              <w:spacing w:line="360" w:lineRule="auto"/>
+              <w:jc w:val="both"/>
+              <w:rPr>
+                <w:rFonts w:ascii="Arial" w:hAnsi="Arial" w:cs="Arial"/>
+                <w:sz w:val="24"/>
+                <w:szCs w:val="24"/>
+              </w:rPr>
+            </w:pPr>
+            <w:r>
+              <w:rPr>
+                <w:rFonts w:ascii="Arial" w:hAnsi="Arial" w:cs="Arial"/>
+                <w:sz w:val="24"/>
+                <w:szCs w:val="24"/>
+              </w:rPr>
+              <w:t>Numero</w:t>
+            </w:r>
+          </w:p>
+        </w:tc>
+        <w:tc>
+          <w:tcPr>
+            <w:tcW w:w="981" w:type="dxa"/>
+          </w:tcPr>
+          <w:p>
+            <w:pPr>
+              <w:spacing w:line="360" w:lineRule="auto"/>
+              <w:jc w:val="both"/>
+              <w:rPr>
+                <w:rFonts w:ascii="Arial" w:hAnsi="Arial" w:cs="Arial"/>
+                <w:sz w:val="24"/>
+                <w:szCs w:val="24"/>
+              </w:rPr>
+            </w:pPr>
+            <w:proofErr w:type="spellStart"/>
+            <w:proofErr w:type="gramStart"/>
+            <w:r>
+              <w:rPr>
+                <w:rFonts w:ascii="Arial" w:hAnsi="Arial" w:cs="Arial"/>
+                <w:sz w:val="24"/>
+                <w:szCs w:val="24"/>
+              </w:rPr>
+              <w:t>int</w:t>
+            </w:r>
+            <w:proofErr w:type="spellEnd"/>
+            <w:proofErr w:type="gramEnd"/>
+          </w:p>
+        </w:tc>
+        <w:tc>
+          <w:tcPr>
+            <w:tcW w:w="6057" w:type="dxa"/>
+          </w:tcPr>
+          <w:p>
+            <w:pPr>
+              <w:jc w:val="both"/>
+              <w:rPr>
+                <w:rFonts w:ascii="Arial" w:hAnsi="Arial" w:cs="Arial"/>
+                <w:sz w:val="24"/>
+                <w:szCs w:val="24"/>
+              </w:rPr>
+            </w:pPr>
+            <w:r>
+              <w:rPr>
+                <w:rFonts w:ascii="Arial" w:hAnsi="Arial" w:cs="Arial"/>
+                <w:sz w:val="24"/>
+                <w:szCs w:val="24"/>
+              </w:rPr>
+              <w:t>Atributo que recebe o número do endereço.</w:t>
+            </w:r>
+          </w:p>
+        </w:tc>
+      </w:tr>
+      <w:tr>
+        <w:tblPrEx>
+          <w:shd w:val="clear" w:color="auto" w:fill="auto"/>
+        </w:tblPrEx>
+        <w:trPr>
+          <w:gridAfter w:val="1"/>
+          <w:wAfter w:w="45" w:type="dxa"/>
+        </w:trPr>
+        <w:tc>
+          <w:tcPr>
+            <w:tcW w:w="2204" w:type="dxa"/>
+          </w:tcPr>
+          <w:p>
+            <w:pPr>
+              <w:spacing w:line="360" w:lineRule="auto"/>
+              <w:jc w:val="both"/>
+              <w:rPr>
+                <w:rFonts w:ascii="Arial" w:hAnsi="Arial" w:cs="Arial"/>
+                <w:sz w:val="24"/>
+                <w:szCs w:val="24"/>
+              </w:rPr>
+            </w:pPr>
+            <w:r>
+              <w:rPr>
+                <w:rFonts w:ascii="Arial" w:hAnsi="Arial" w:cs="Arial"/>
+                <w:sz w:val="24"/>
+                <w:szCs w:val="24"/>
+              </w:rPr>
+              <w:t>Bairro</w:t>
+            </w:r>
+          </w:p>
+        </w:tc>
+        <w:tc>
+          <w:tcPr>
+            <w:tcW w:w="981" w:type="dxa"/>
+          </w:tcPr>
+          <w:p>
+            <w:pPr>
+              <w:spacing w:line="360" w:lineRule="auto"/>
+              <w:jc w:val="both"/>
+              <w:rPr>
+                <w:rFonts w:ascii="Arial" w:hAnsi="Arial" w:cs="Arial"/>
+                <w:sz w:val="24"/>
+                <w:szCs w:val="24"/>
+              </w:rPr>
+            </w:pPr>
+            <w:proofErr w:type="spellStart"/>
+            <w:proofErr w:type="gramStart"/>
+            <w:r>
+              <w:rPr>
+                <w:rFonts w:ascii="Arial" w:hAnsi="Arial" w:cs="Arial"/>
+                <w:sz w:val="24"/>
+                <w:szCs w:val="24"/>
+              </w:rPr>
+              <w:t>string</w:t>
+            </w:r>
+            <w:proofErr w:type="spellEnd"/>
+            <w:proofErr w:type="gramEnd"/>
+          </w:p>
+        </w:tc>
+        <w:tc>
+          <w:tcPr>
+            <w:tcW w:w="6057" w:type="dxa"/>
+          </w:tcPr>
+          <w:p>
+            <w:pPr>
+              <w:jc w:val="both"/>
+              <w:rPr>
+                <w:rFonts w:ascii="Arial" w:hAnsi="Arial" w:cs="Arial"/>
+                <w:sz w:val="24"/>
+                <w:szCs w:val="24"/>
+              </w:rPr>
+            </w:pPr>
+            <w:r>
+              <w:rPr>
+                <w:rFonts w:ascii="Arial" w:hAnsi="Arial" w:cs="Arial"/>
+                <w:sz w:val="24"/>
+                <w:szCs w:val="24"/>
+              </w:rPr>
+              <w:t>Atributo que especifica o bairro do endereço</w:t>
+            </w:r>
+          </w:p>
+        </w:tc>
+      </w:tr>
+    </w:tbl>
+    <w:p>
+      <w:pPr>
+        <w:spacing w:line="360" w:lineRule="auto"/>
+        <w:ind w:firstLine="709"/>
+        <w:rPr>
+          <w:rFonts w:ascii="Arial" w:hAnsi="Arial" w:cs="Arial"/>
+          <w:sz w:val="24"/>
+          <w:szCs w:val="24"/>
+        </w:rPr>
+      </w:pPr>
+      <w:r>
+        <w:rPr>
+          <w:rFonts w:ascii="Arial" w:hAnsi="Arial" w:cs="Arial"/>
+          <w:sz w:val="24"/>
+          <w:szCs w:val="24"/>
+        </w:rPr>
+        <w:t>Fonte: O autor.</w:t>
+      </w:r>
+    </w:p>
+    <w:p>
+      <w:pPr>
+        <w:spacing w:line="360" w:lineRule="auto"/>
+        <w:ind w:firstLine="709"/>
+        <w:jc w:val="both"/>
+        <w:rPr>
+          <w:rFonts w:ascii="Arial" w:hAnsi="Arial" w:cs="Arial"/>
+          <w:b/>
+          <w:sz w:val="24"/>
+          <w:szCs w:val="24"/>
+        </w:rPr>
+      </w:pPr>
+    </w:p>
+    <w:p>
+      <w:pPr>
+        <w:spacing w:line="360" w:lineRule="auto"/>
+        <w:ind w:firstLine="709"/>
+        <w:jc w:val="both"/>
+        <w:rPr>
+          <w:rFonts w:ascii="Arial" w:hAnsi="Arial" w:cs="Arial"/>
+          <w:b/>
+          <w:sz w:val="24"/>
+          <w:szCs w:val="24"/>
+        </w:rPr>
+      </w:pPr>
+    </w:p>
+    <w:p>
+      <w:pPr>
+        <w:spacing w:line="360" w:lineRule="auto"/>
+        <w:ind w:firstLine="709"/>
+        <w:jc w:val="both"/>
+        <w:rPr>
+          <w:rFonts w:ascii="Arial" w:hAnsi="Arial" w:cs="Arial"/>
+          <w:b/>
+          <w:sz w:val="24"/>
+          <w:szCs w:val="24"/>
+        </w:rPr>
+      </w:pPr>
+    </w:p>
+    <w:p>
+      <w:pPr>
+        <w:spacing w:line="360" w:lineRule="auto"/>
+        <w:ind w:firstLine="709"/>
+        <w:jc w:val="both"/>
+        <w:rPr>
+          <w:rFonts w:ascii="Arial" w:hAnsi="Arial" w:cs="Arial"/>
+          <w:b/>
+          <w:sz w:val="24"/>
+          <w:szCs w:val="24"/>
+        </w:rPr>
+      </w:pPr>
+    </w:p>
+    <w:p>
+      <w:pPr>
+        <w:spacing w:line="360" w:lineRule="auto"/>
+        <w:ind w:firstLine="709"/>
+        <w:jc w:val="both"/>
+        <w:rPr>
+          <w:rFonts w:ascii="Arial" w:hAnsi="Arial" w:cs="Arial"/>
+          <w:b/>
+          <w:sz w:val="24"/>
+          <w:szCs w:val="24"/>
+        </w:rPr>
+      </w:pPr>
+    </w:p>
+    <w:p>
+      <w:pPr>
+        <w:spacing w:line="360" w:lineRule="auto"/>
+        <w:ind w:firstLine="709"/>
+        <w:jc w:val="both"/>
+        <w:rPr>
+          <w:rFonts w:ascii="Arial" w:hAnsi="Arial" w:cs="Arial"/>
+          <w:b/>
+          <w:sz w:val="24"/>
+          <w:szCs w:val="24"/>
+        </w:rPr>
+      </w:pPr>
+    </w:p>
+    <w:p>
+      <w:pPr>
+        <w:spacing w:line="360" w:lineRule="auto"/>
+        <w:ind w:firstLine="709"/>
+        <w:jc w:val="both"/>
+        <w:rPr>
+          <w:rFonts w:ascii="Arial" w:hAnsi="Arial" w:cs="Arial"/>
+          <w:b/>
+          <w:sz w:val="24"/>
+          <w:szCs w:val="24"/>
+        </w:rPr>
+      </w:pPr>
+      <w:r>
+        <w:rPr>
+          <w:rFonts w:ascii="Arial" w:hAnsi="Arial" w:cs="Arial"/>
+          <w:b/>
+          <w:sz w:val="24"/>
+          <w:szCs w:val="24"/>
+        </w:rPr>
+        <w:lastRenderedPageBreak/>
+        <w:t xml:space="preserve">Classe </w:t>
+      </w:r>
+      <w:r>
+        <w:rPr>
+          <w:rFonts w:ascii="Arial" w:hAnsi="Arial" w:cs="Arial"/>
+          <w:b/>
+          <w:sz w:val="24"/>
+          <w:szCs w:val="24"/>
+        </w:rPr>
+        <w:t>Cidades</w:t>
+      </w:r>
+    </w:p>
+    <w:p>
+      <w:pPr>
+        <w:spacing w:line="360" w:lineRule="auto"/>
+        <w:ind w:firstLine="709"/>
+        <w:jc w:val="both"/>
+        <w:rPr>
+          <w:rFonts w:ascii="Arial" w:hAnsi="Arial" w:cs="Arial"/>
+          <w:sz w:val="24"/>
+          <w:szCs w:val="24"/>
+        </w:rPr>
+      </w:pPr>
+      <w:r>
+        <w:rPr>
+          <w:rFonts w:ascii="Arial" w:hAnsi="Arial" w:cs="Arial"/>
+          <w:sz w:val="24"/>
+          <w:szCs w:val="24"/>
+        </w:rPr>
+        <w:t>O quadro 1</w:t>
+      </w:r>
+      <w:r>
+        <w:rPr>
+          <w:rFonts w:ascii="Arial" w:hAnsi="Arial" w:cs="Arial"/>
+          <w:sz w:val="24"/>
+          <w:szCs w:val="24"/>
+        </w:rPr>
+        <w:t>6</w:t>
+      </w:r>
+      <w:r>
+        <w:rPr>
+          <w:rFonts w:ascii="Arial" w:hAnsi="Arial" w:cs="Arial"/>
+          <w:sz w:val="24"/>
+          <w:szCs w:val="24"/>
+        </w:rPr>
+        <w:t xml:space="preserve"> mostra os atributos da classe </w:t>
+      </w:r>
+      <w:r>
+        <w:rPr>
+          <w:rFonts w:ascii="Arial" w:hAnsi="Arial" w:cs="Arial"/>
+          <w:sz w:val="24"/>
+          <w:szCs w:val="24"/>
+        </w:rPr>
+        <w:t>Cidades</w:t>
+      </w:r>
+      <w:r>
+        <w:rPr>
+          <w:rFonts w:ascii="Arial" w:hAnsi="Arial" w:cs="Arial"/>
+          <w:sz w:val="24"/>
+          <w:szCs w:val="24"/>
+        </w:rPr>
+        <w:tab/>
+      </w:r>
+    </w:p>
+    <w:p>
+      <w:pPr>
+        <w:rPr>
+          <w:rFonts w:ascii="Arial" w:hAnsi="Arial" w:cs="Arial"/>
+          <w:sz w:val="24"/>
+          <w:szCs w:val="24"/>
+        </w:rPr>
+      </w:pPr>
+      <w:r>
+        <w:rPr>
+          <w:rFonts w:ascii="Arial" w:hAnsi="Arial" w:cs="Arial"/>
+          <w:b/>
+          <w:sz w:val="24"/>
+          <w:szCs w:val="24"/>
+        </w:rPr>
+        <w:t>Q</w:t>
+      </w:r>
+      <w:r>
+        <w:rPr>
+          <w:rFonts w:ascii="Arial" w:hAnsi="Arial" w:cs="Arial"/>
+          <w:b/>
+          <w:sz w:val="24"/>
+          <w:szCs w:val="24"/>
+        </w:rPr>
+        <w:t>uadro 16</w:t>
+      </w:r>
+      <w:r>
+        <w:rPr>
+          <w:rFonts w:ascii="Arial" w:hAnsi="Arial" w:cs="Arial"/>
+          <w:b/>
+          <w:sz w:val="24"/>
+          <w:szCs w:val="24"/>
+        </w:rPr>
+        <w:t xml:space="preserve"> </w:t>
+      </w:r>
+      <w:r>
+        <w:rPr>
+          <w:rFonts w:ascii="Arial" w:hAnsi="Arial" w:cs="Arial"/>
+          <w:sz w:val="24"/>
+          <w:szCs w:val="24"/>
+        </w:rPr>
+        <w:t xml:space="preserve">– Atributos da classe </w:t>
+      </w:r>
+      <w:r>
+        <w:rPr>
+          <w:rFonts w:ascii="Arial" w:hAnsi="Arial" w:cs="Arial"/>
+          <w:sz w:val="24"/>
+          <w:szCs w:val="24"/>
+        </w:rPr>
+        <w:t>Cidades</w:t>
+      </w:r>
+    </w:p>
+    <w:tbl>
+      <w:tblPr>
+        <w:tblStyle w:val="Tabelacomgrade"/>
+        <w:tblW w:w="0" w:type="auto"/>
+        <w:shd w:val="clear" w:color="auto" w:fill="D9D9D9" w:themeFill="background1" w:themeFillShade="D9"/>
+        <w:tblLook w:val="04A0" w:firstRow="1" w:lastRow="0" w:firstColumn="1" w:lastColumn="0" w:noHBand="0" w:noVBand="1"/>
+      </w:tblPr>
+      <w:tblGrid>
+        <w:gridCol w:w="2204"/>
+        <w:gridCol w:w="981"/>
+        <w:gridCol w:w="6057"/>
+        <w:gridCol w:w="45"/>
+      </w:tblGrid>
+      <w:tr>
+        <w:trPr>
+          <w:trHeight w:val="165"/>
+        </w:trPr>
+        <w:tc>
+          <w:tcPr>
+            <w:tcW w:w="2204" w:type="dxa"/>
+            <w:shd w:val="clear" w:color="auto" w:fill="D9D9D9" w:themeFill="background1" w:themeFillShade="D9"/>
+          </w:tcPr>
+          <w:p>
+            <w:pPr>
+              <w:rPr>
+                <w:rFonts w:ascii="Arial" w:hAnsi="Arial" w:cs="Arial"/>
+                <w:b/>
+                <w:sz w:val="24"/>
+                <w:szCs w:val="24"/>
+              </w:rPr>
+            </w:pPr>
+            <w:r>
+              <w:rPr>
+                <w:rFonts w:ascii="Arial" w:hAnsi="Arial" w:cs="Arial"/>
+                <w:b/>
+                <w:sz w:val="24"/>
+                <w:szCs w:val="24"/>
+              </w:rPr>
+              <w:t xml:space="preserve">Atributo </w:t>
+            </w:r>
+          </w:p>
+        </w:tc>
+        <w:tc>
+          <w:tcPr>
+            <w:tcW w:w="981" w:type="dxa"/>
+            <w:shd w:val="clear" w:color="auto" w:fill="D9D9D9" w:themeFill="background1" w:themeFillShade="D9"/>
+          </w:tcPr>
+          <w:p>
+            <w:pPr>
+              <w:rPr>
+                <w:rFonts w:ascii="Arial" w:hAnsi="Arial" w:cs="Arial"/>
+                <w:b/>
+                <w:sz w:val="24"/>
+                <w:szCs w:val="24"/>
+              </w:rPr>
+            </w:pPr>
+            <w:r>
+              <w:rPr>
+                <w:rFonts w:ascii="Arial" w:hAnsi="Arial" w:cs="Arial"/>
+                <w:b/>
+                <w:sz w:val="24"/>
+                <w:szCs w:val="24"/>
+              </w:rPr>
+              <w:t>Tipo</w:t>
+            </w:r>
+          </w:p>
+        </w:tc>
+        <w:tc>
+          <w:tcPr>
+            <w:tcW w:w="6102" w:type="dxa"/>
+            <w:gridSpan w:val="2"/>
+            <w:shd w:val="clear" w:color="auto" w:fill="D9D9D9" w:themeFill="background1" w:themeFillShade="D9"/>
+          </w:tcPr>
+          <w:p>
+            <w:pPr>
+              <w:rPr>
+                <w:rFonts w:ascii="Arial" w:hAnsi="Arial" w:cs="Arial"/>
+                <w:b/>
+                <w:sz w:val="24"/>
+                <w:szCs w:val="24"/>
+              </w:rPr>
+            </w:pPr>
+            <w:r>
+              <w:rPr>
+                <w:rFonts w:ascii="Arial" w:hAnsi="Arial" w:cs="Arial"/>
+                <w:b/>
+                <w:sz w:val="24"/>
+                <w:szCs w:val="24"/>
+              </w:rPr>
+              <w:t>Nota</w:t>
+            </w:r>
+          </w:p>
+        </w:tc>
+      </w:tr>
+      <w:tr>
+        <w:tblPrEx>
+          <w:shd w:val="clear" w:color="auto" w:fill="auto"/>
+        </w:tblPrEx>
+        <w:trPr>
+          <w:gridAfter w:val="1"/>
+          <w:wAfter w:w="45" w:type="dxa"/>
+        </w:trPr>
+        <w:tc>
+          <w:tcPr>
+            <w:tcW w:w="2204" w:type="dxa"/>
+          </w:tcPr>
+          <w:p>
+            <w:pPr>
+              <w:spacing w:line="360" w:lineRule="auto"/>
+              <w:jc w:val="both"/>
+              <w:rPr>
+                <w:rFonts w:ascii="Arial" w:hAnsi="Arial" w:cs="Arial"/>
+                <w:sz w:val="24"/>
+                <w:szCs w:val="24"/>
+              </w:rPr>
+            </w:pPr>
+            <w:proofErr w:type="spellStart"/>
+            <w:r>
+              <w:rPr>
+                <w:rFonts w:ascii="Arial" w:hAnsi="Arial" w:cs="Arial"/>
+                <w:sz w:val="24"/>
+                <w:szCs w:val="24"/>
+              </w:rPr>
+              <w:t>IdCidade</w:t>
+            </w:r>
+            <w:proofErr w:type="spellEnd"/>
+          </w:p>
+        </w:tc>
+        <w:tc>
+          <w:tcPr>
+            <w:tcW w:w="981" w:type="dxa"/>
+          </w:tcPr>
+          <w:p>
+            <w:pPr>
+              <w:spacing w:line="360" w:lineRule="auto"/>
+              <w:jc w:val="both"/>
+              <w:rPr>
+                <w:rFonts w:ascii="Arial" w:hAnsi="Arial" w:cs="Arial"/>
+                <w:sz w:val="24"/>
+                <w:szCs w:val="24"/>
+              </w:rPr>
+            </w:pPr>
+            <w:proofErr w:type="spellStart"/>
+            <w:proofErr w:type="gramStart"/>
+            <w:r>
+              <w:rPr>
+                <w:rFonts w:ascii="Arial" w:hAnsi="Arial" w:cs="Arial"/>
+                <w:sz w:val="24"/>
+                <w:szCs w:val="24"/>
+              </w:rPr>
+              <w:t>int</w:t>
+            </w:r>
+            <w:proofErr w:type="spellEnd"/>
+            <w:proofErr w:type="gramEnd"/>
+          </w:p>
+        </w:tc>
+        <w:tc>
+          <w:tcPr>
+            <w:tcW w:w="6057" w:type="dxa"/>
+          </w:tcPr>
+          <w:p>
+            <w:pPr>
+              <w:jc w:val="both"/>
+              <w:rPr>
+                <w:rFonts w:ascii="Arial" w:hAnsi="Arial" w:cs="Arial"/>
+                <w:sz w:val="24"/>
+                <w:szCs w:val="24"/>
+              </w:rPr>
+            </w:pPr>
+            <w:r>
+              <w:rPr>
+                <w:rFonts w:ascii="Arial" w:hAnsi="Arial" w:cs="Arial"/>
+                <w:sz w:val="24"/>
+                <w:szCs w:val="24"/>
+              </w:rPr>
+              <w:t>Atributo responsável por identificar unicamente a classe</w:t>
+            </w:r>
+          </w:p>
+        </w:tc>
+      </w:tr>
+      <w:tr>
+        <w:tblPrEx>
+          <w:shd w:val="clear" w:color="auto" w:fill="auto"/>
+        </w:tblPrEx>
+        <w:trPr>
+          <w:gridAfter w:val="1"/>
+          <w:wAfter w:w="45" w:type="dxa"/>
+        </w:trPr>
+        <w:tc>
+          <w:tcPr>
+            <w:tcW w:w="2204" w:type="dxa"/>
+          </w:tcPr>
+          <w:p>
+            <w:pPr>
+              <w:spacing w:line="360" w:lineRule="auto"/>
+              <w:jc w:val="both"/>
+              <w:rPr>
+                <w:rFonts w:ascii="Arial" w:hAnsi="Arial" w:cs="Arial"/>
+                <w:sz w:val="24"/>
+                <w:szCs w:val="24"/>
+              </w:rPr>
+            </w:pPr>
+            <w:r>
+              <w:rPr>
+                <w:rFonts w:ascii="Arial" w:hAnsi="Arial" w:cs="Arial"/>
+                <w:sz w:val="24"/>
+                <w:szCs w:val="24"/>
+              </w:rPr>
+              <w:t>Cidade</w:t>
+            </w:r>
+          </w:p>
+        </w:tc>
+        <w:tc>
+          <w:tcPr>
+            <w:tcW w:w="981" w:type="dxa"/>
+          </w:tcPr>
+          <w:p>
+            <w:pPr>
+              <w:spacing w:line="360" w:lineRule="auto"/>
+              <w:jc w:val="both"/>
+              <w:rPr>
+                <w:rFonts w:ascii="Arial" w:hAnsi="Arial" w:cs="Arial"/>
+                <w:sz w:val="24"/>
+                <w:szCs w:val="24"/>
+              </w:rPr>
+            </w:pPr>
+            <w:proofErr w:type="spellStart"/>
+            <w:proofErr w:type="gramStart"/>
+            <w:r>
+              <w:rPr>
+                <w:rFonts w:ascii="Arial" w:hAnsi="Arial" w:cs="Arial"/>
+                <w:sz w:val="24"/>
+                <w:szCs w:val="24"/>
+              </w:rPr>
+              <w:t>string</w:t>
+            </w:r>
+            <w:proofErr w:type="spellEnd"/>
+            <w:proofErr w:type="gramEnd"/>
+          </w:p>
+        </w:tc>
+        <w:tc>
+          <w:tcPr>
+            <w:tcW w:w="6057" w:type="dxa"/>
+          </w:tcPr>
+          <w:p>
+            <w:pPr>
+              <w:jc w:val="both"/>
+              <w:rPr>
+                <w:rFonts w:ascii="Arial" w:hAnsi="Arial" w:cs="Arial"/>
+                <w:sz w:val="24"/>
+                <w:szCs w:val="24"/>
+              </w:rPr>
+            </w:pPr>
+            <w:r>
+              <w:rPr>
+                <w:rFonts w:ascii="Arial" w:hAnsi="Arial" w:cs="Arial"/>
+                <w:sz w:val="24"/>
+                <w:szCs w:val="24"/>
+              </w:rPr>
+              <w:t>At</w:t>
+            </w:r>
+            <w:r>
+              <w:rPr>
+                <w:rFonts w:ascii="Arial" w:hAnsi="Arial" w:cs="Arial"/>
+                <w:sz w:val="24"/>
+                <w:szCs w:val="24"/>
+              </w:rPr>
+              <w:t>ributo que vai receber o nome da cidade.</w:t>
+            </w:r>
+          </w:p>
+        </w:tc>
+      </w:tr>
+      <w:tr>
+        <w:tblPrEx>
+          <w:shd w:val="clear" w:color="auto" w:fill="auto"/>
+        </w:tblPrEx>
+        <w:trPr>
+          <w:gridAfter w:val="1"/>
+          <w:wAfter w:w="45" w:type="dxa"/>
+        </w:trPr>
+        <w:tc>
+          <w:tcPr>
+            <w:tcW w:w="2204" w:type="dxa"/>
+          </w:tcPr>
+          <w:p>
+            <w:pPr>
+              <w:spacing w:line="360" w:lineRule="auto"/>
+              <w:jc w:val="both"/>
+              <w:rPr>
+                <w:rFonts w:ascii="Arial" w:hAnsi="Arial" w:cs="Arial"/>
+                <w:sz w:val="24"/>
+                <w:szCs w:val="24"/>
+              </w:rPr>
+            </w:pPr>
+            <w:proofErr w:type="spellStart"/>
+            <w:r>
+              <w:rPr>
+                <w:rFonts w:ascii="Arial" w:hAnsi="Arial" w:cs="Arial"/>
+                <w:sz w:val="24"/>
+                <w:szCs w:val="24"/>
+              </w:rPr>
+              <w:t>IdEstado</w:t>
+            </w:r>
+            <w:proofErr w:type="spellEnd"/>
+          </w:p>
+        </w:tc>
+        <w:tc>
+          <w:tcPr>
+            <w:tcW w:w="981" w:type="dxa"/>
+          </w:tcPr>
+          <w:p>
+            <w:pPr>
+              <w:spacing w:line="360" w:lineRule="auto"/>
+              <w:jc w:val="both"/>
+              <w:rPr>
+                <w:rFonts w:ascii="Arial" w:hAnsi="Arial" w:cs="Arial"/>
+                <w:sz w:val="24"/>
+                <w:szCs w:val="24"/>
+              </w:rPr>
+            </w:pPr>
+            <w:proofErr w:type="spellStart"/>
+            <w:proofErr w:type="gramStart"/>
+            <w:r>
+              <w:rPr>
+                <w:rFonts w:ascii="Arial" w:hAnsi="Arial" w:cs="Arial"/>
+                <w:sz w:val="24"/>
+                <w:szCs w:val="24"/>
+              </w:rPr>
+              <w:t>int</w:t>
+            </w:r>
+            <w:proofErr w:type="spellEnd"/>
+            <w:proofErr w:type="gramEnd"/>
+          </w:p>
+        </w:tc>
+        <w:tc>
+          <w:tcPr>
+            <w:tcW w:w="6057" w:type="dxa"/>
+          </w:tcPr>
+          <w:p>
+            <w:pPr>
+              <w:jc w:val="both"/>
+              <w:rPr>
+                <w:rFonts w:ascii="Arial" w:hAnsi="Arial" w:cs="Arial"/>
+                <w:sz w:val="24"/>
+                <w:szCs w:val="24"/>
+              </w:rPr>
+            </w:pPr>
+            <w:r>
+              <w:rPr>
+                <w:rFonts w:ascii="Arial" w:hAnsi="Arial" w:cs="Arial"/>
+                <w:sz w:val="24"/>
+                <w:szCs w:val="24"/>
+              </w:rPr>
+              <w:t>Atributo que especifica o id do estado</w:t>
+            </w:r>
+          </w:p>
+        </w:tc>
+      </w:tr>
+    </w:tbl>
+    <w:p>
+      <w:pPr>
+        <w:spacing w:line="360" w:lineRule="auto"/>
+        <w:ind w:firstLine="709"/>
+        <w:rPr>
+          <w:rFonts w:ascii="Arial" w:hAnsi="Arial" w:cs="Arial"/>
+          <w:sz w:val="24"/>
+          <w:szCs w:val="24"/>
+        </w:rPr>
+      </w:pPr>
+      <w:r>
+        <w:rPr>
+          <w:rFonts w:ascii="Arial" w:hAnsi="Arial" w:cs="Arial"/>
+          <w:sz w:val="24"/>
+          <w:szCs w:val="24"/>
+        </w:rPr>
+        <w:t>Fonte: O autor.</w:t>
+      </w:r>
+    </w:p>
+    <w:p>
+      <w:pPr>
+        <w:spacing w:line="360" w:lineRule="auto"/>
+        <w:ind w:firstLine="709"/>
+        <w:jc w:val="both"/>
+        <w:rPr>
+          <w:rFonts w:ascii="Arial" w:hAnsi="Arial" w:cs="Arial"/>
+          <w:b/>
+          <w:sz w:val="24"/>
+          <w:szCs w:val="24"/>
+        </w:rPr>
+      </w:pPr>
+      <w:r>
+        <w:rPr>
+          <w:rFonts w:ascii="Arial" w:hAnsi="Arial" w:cs="Arial"/>
+          <w:b/>
+          <w:sz w:val="24"/>
+          <w:szCs w:val="24"/>
+        </w:rPr>
+        <w:t xml:space="preserve">Classe </w:t>
+      </w:r>
+      <w:r>
+        <w:rPr>
+          <w:rFonts w:ascii="Arial" w:hAnsi="Arial" w:cs="Arial"/>
+          <w:b/>
+          <w:sz w:val="24"/>
+          <w:szCs w:val="24"/>
+        </w:rPr>
+        <w:t>Estado</w:t>
+      </w:r>
+    </w:p>
+    <w:p>
+      <w:pPr>
+        <w:spacing w:line="360" w:lineRule="auto"/>
+        <w:ind w:firstLine="709"/>
+        <w:jc w:val="both"/>
+        <w:rPr>
+          <w:rFonts w:ascii="Arial" w:hAnsi="Arial" w:cs="Arial"/>
+          <w:sz w:val="24"/>
+          <w:szCs w:val="24"/>
+        </w:rPr>
+      </w:pPr>
+      <w:r>
+        <w:rPr>
+          <w:rFonts w:ascii="Arial" w:hAnsi="Arial" w:cs="Arial"/>
+          <w:sz w:val="24"/>
+          <w:szCs w:val="24"/>
+        </w:rPr>
+        <w:t>O quadro 1</w:t>
+      </w:r>
+      <w:r>
+        <w:rPr>
+          <w:rFonts w:ascii="Arial" w:hAnsi="Arial" w:cs="Arial"/>
+          <w:sz w:val="24"/>
+          <w:szCs w:val="24"/>
+        </w:rPr>
+        <w:t>7</w:t>
+      </w:r>
+      <w:r>
+        <w:rPr>
+          <w:rFonts w:ascii="Arial" w:hAnsi="Arial" w:cs="Arial"/>
+          <w:sz w:val="24"/>
+          <w:szCs w:val="24"/>
+        </w:rPr>
+        <w:t xml:space="preserve"> mostra os atributos da classe </w:t>
+      </w:r>
+      <w:r>
+        <w:rPr>
+          <w:rFonts w:ascii="Arial" w:hAnsi="Arial" w:cs="Arial"/>
+          <w:sz w:val="24"/>
+          <w:szCs w:val="24"/>
+        </w:rPr>
+        <w:t>Estado</w:t>
+      </w:r>
+    </w:p>
+    <w:p>
+      <w:pPr>
+        <w:rPr>
+          <w:rFonts w:ascii="Arial" w:hAnsi="Arial" w:cs="Arial"/>
+          <w:sz w:val="24"/>
+          <w:szCs w:val="24"/>
+        </w:rPr>
+      </w:pPr>
+      <w:r>
+        <w:rPr>
+          <w:rFonts w:ascii="Arial" w:hAnsi="Arial" w:cs="Arial"/>
+          <w:b/>
+          <w:sz w:val="24"/>
+          <w:szCs w:val="24"/>
+        </w:rPr>
+        <w:t>Q</w:t>
+      </w:r>
+      <w:r>
+        <w:rPr>
+          <w:rFonts w:ascii="Arial" w:hAnsi="Arial" w:cs="Arial"/>
+          <w:b/>
+          <w:sz w:val="24"/>
+          <w:szCs w:val="24"/>
+        </w:rPr>
+        <w:t xml:space="preserve">uadro 13 </w:t>
+      </w:r>
+      <w:r>
+        <w:rPr>
+          <w:rFonts w:ascii="Arial" w:hAnsi="Arial" w:cs="Arial"/>
+          <w:sz w:val="24"/>
+          <w:szCs w:val="24"/>
+        </w:rPr>
+        <w:t xml:space="preserve">– Atributos da classe </w:t>
+      </w:r>
+      <w:r>
+        <w:rPr>
+          <w:rFonts w:ascii="Arial" w:hAnsi="Arial" w:cs="Arial"/>
+          <w:sz w:val="24"/>
+          <w:szCs w:val="24"/>
+        </w:rPr>
+        <w:t>Estado</w:t>
+      </w:r>
+    </w:p>
+    <w:tbl>
+      <w:tblPr>
+        <w:tblStyle w:val="Tabelacomgrade"/>
+        <w:tblW w:w="0" w:type="auto"/>
+        <w:shd w:val="clear" w:color="auto" w:fill="D9D9D9" w:themeFill="background1" w:themeFillShade="D9"/>
+        <w:tblLook w:val="04A0" w:firstRow="1" w:lastRow="0" w:firstColumn="1" w:lastColumn="0" w:noHBand="0" w:noVBand="1"/>
+      </w:tblPr>
+      <w:tblGrid>
+        <w:gridCol w:w="2204"/>
+        <w:gridCol w:w="981"/>
+        <w:gridCol w:w="6057"/>
+        <w:gridCol w:w="45"/>
+      </w:tblGrid>
+      <w:tr>
+        <w:trPr>
+          <w:trHeight w:val="165"/>
+        </w:trPr>
+        <w:tc>
+          <w:tcPr>
+            <w:tcW w:w="2204" w:type="dxa"/>
+            <w:shd w:val="clear" w:color="auto" w:fill="D9D9D9" w:themeFill="background1" w:themeFillShade="D9"/>
+          </w:tcPr>
+          <w:p>
+            <w:pPr>
+              <w:rPr>
+                <w:rFonts w:ascii="Arial" w:hAnsi="Arial" w:cs="Arial"/>
+                <w:b/>
+                <w:sz w:val="24"/>
+                <w:szCs w:val="24"/>
+              </w:rPr>
+            </w:pPr>
+            <w:r>
+              <w:rPr>
+                <w:rFonts w:ascii="Arial" w:hAnsi="Arial" w:cs="Arial"/>
+                <w:b/>
+                <w:sz w:val="24"/>
+                <w:szCs w:val="24"/>
+              </w:rPr>
+              <w:t xml:space="preserve">Atributo </w:t>
+            </w:r>
+          </w:p>
+        </w:tc>
+        <w:tc>
+          <w:tcPr>
+            <w:tcW w:w="981" w:type="dxa"/>
+            <w:shd w:val="clear" w:color="auto" w:fill="D9D9D9" w:themeFill="background1" w:themeFillShade="D9"/>
+          </w:tcPr>
+          <w:p>
+            <w:pPr>
+              <w:rPr>
+                <w:rFonts w:ascii="Arial" w:hAnsi="Arial" w:cs="Arial"/>
+                <w:b/>
+                <w:sz w:val="24"/>
+                <w:szCs w:val="24"/>
+              </w:rPr>
+            </w:pPr>
+            <w:r>
+              <w:rPr>
+                <w:rFonts w:ascii="Arial" w:hAnsi="Arial" w:cs="Arial"/>
+                <w:b/>
+                <w:sz w:val="24"/>
+                <w:szCs w:val="24"/>
+              </w:rPr>
+              <w:t>Tipo</w:t>
+            </w:r>
+          </w:p>
+        </w:tc>
+        <w:tc>
+          <w:tcPr>
+            <w:tcW w:w="6102" w:type="dxa"/>
+            <w:gridSpan w:val="2"/>
+            <w:shd w:val="clear" w:color="auto" w:fill="D9D9D9" w:themeFill="background1" w:themeFillShade="D9"/>
+          </w:tcPr>
+          <w:p>
+            <w:pPr>
+              <w:rPr>
+                <w:rFonts w:ascii="Arial" w:hAnsi="Arial" w:cs="Arial"/>
+                <w:b/>
+                <w:sz w:val="24"/>
+                <w:szCs w:val="24"/>
+              </w:rPr>
+            </w:pPr>
+            <w:r>
+              <w:rPr>
+                <w:rFonts w:ascii="Arial" w:hAnsi="Arial" w:cs="Arial"/>
+                <w:b/>
+                <w:sz w:val="24"/>
+                <w:szCs w:val="24"/>
+              </w:rPr>
+              <w:t>Nota</w:t>
+            </w:r>
+          </w:p>
+        </w:tc>
+      </w:tr>
+      <w:tr>
+        <w:tblPrEx>
+          <w:shd w:val="clear" w:color="auto" w:fill="auto"/>
+        </w:tblPrEx>
+        <w:trPr>
+          <w:gridAfter w:val="1"/>
+          <w:wAfter w:w="45" w:type="dxa"/>
+        </w:trPr>
+        <w:tc>
+          <w:tcPr>
+            <w:tcW w:w="2204" w:type="dxa"/>
+          </w:tcPr>
+          <w:p>
+            <w:pPr>
+              <w:spacing w:line="360" w:lineRule="auto"/>
+              <w:jc w:val="both"/>
+              <w:rPr>
+                <w:rFonts w:ascii="Arial" w:hAnsi="Arial" w:cs="Arial"/>
+                <w:sz w:val="24"/>
+                <w:szCs w:val="24"/>
+              </w:rPr>
+            </w:pPr>
+            <w:proofErr w:type="spellStart"/>
+            <w:r>
+              <w:rPr>
+                <w:rFonts w:ascii="Arial" w:hAnsi="Arial" w:cs="Arial"/>
+                <w:sz w:val="24"/>
+                <w:szCs w:val="24"/>
+              </w:rPr>
+              <w:t>IdEstado</w:t>
+            </w:r>
+            <w:proofErr w:type="spellEnd"/>
+          </w:p>
+        </w:tc>
+        <w:tc>
+          <w:tcPr>
+            <w:tcW w:w="981" w:type="dxa"/>
+          </w:tcPr>
+          <w:p>
+            <w:pPr>
+              <w:spacing w:line="360" w:lineRule="auto"/>
+              <w:jc w:val="both"/>
+              <w:rPr>
+                <w:rFonts w:ascii="Arial" w:hAnsi="Arial" w:cs="Arial"/>
+                <w:sz w:val="24"/>
+                <w:szCs w:val="24"/>
+              </w:rPr>
+            </w:pPr>
+            <w:proofErr w:type="spellStart"/>
+            <w:proofErr w:type="gramStart"/>
+            <w:r>
+              <w:rPr>
+                <w:rFonts w:ascii="Arial" w:hAnsi="Arial" w:cs="Arial"/>
+                <w:sz w:val="24"/>
+                <w:szCs w:val="24"/>
+              </w:rPr>
+              <w:t>int</w:t>
+            </w:r>
+            <w:proofErr w:type="spellEnd"/>
+            <w:proofErr w:type="gramEnd"/>
+          </w:p>
+        </w:tc>
+        <w:tc>
+          <w:tcPr>
+            <w:tcW w:w="6057" w:type="dxa"/>
+          </w:tcPr>
+          <w:p>
+            <w:pPr>
+              <w:jc w:val="both"/>
+              <w:rPr>
+                <w:rFonts w:ascii="Arial" w:hAnsi="Arial" w:cs="Arial"/>
+                <w:sz w:val="24"/>
+                <w:szCs w:val="24"/>
+              </w:rPr>
+            </w:pPr>
+            <w:r>
+              <w:rPr>
+                <w:rFonts w:ascii="Arial" w:hAnsi="Arial" w:cs="Arial"/>
+                <w:sz w:val="24"/>
+                <w:szCs w:val="24"/>
+              </w:rPr>
+              <w:t>Atributo responsável por identificar unicamente a classe</w:t>
+            </w:r>
+          </w:p>
+        </w:tc>
+      </w:tr>
+      <w:tr>
+        <w:tblPrEx>
+          <w:shd w:val="clear" w:color="auto" w:fill="auto"/>
+        </w:tblPrEx>
+        <w:trPr>
+          <w:gridAfter w:val="1"/>
+          <w:wAfter w:w="45" w:type="dxa"/>
+        </w:trPr>
+        <w:tc>
+          <w:tcPr>
+            <w:tcW w:w="2204" w:type="dxa"/>
+          </w:tcPr>
+          <w:p>
+            <w:pPr>
+              <w:spacing w:line="360" w:lineRule="auto"/>
+              <w:jc w:val="both"/>
+              <w:rPr>
+                <w:rFonts w:ascii="Arial" w:hAnsi="Arial" w:cs="Arial"/>
+                <w:sz w:val="24"/>
+                <w:szCs w:val="24"/>
+              </w:rPr>
+            </w:pPr>
+            <w:r>
+              <w:rPr>
+                <w:rFonts w:ascii="Arial" w:hAnsi="Arial" w:cs="Arial"/>
+                <w:sz w:val="24"/>
+                <w:szCs w:val="24"/>
+              </w:rPr>
+              <w:t>Estado</w:t>
+            </w:r>
+          </w:p>
+        </w:tc>
+        <w:tc>
+          <w:tcPr>
+            <w:tcW w:w="981" w:type="dxa"/>
+          </w:tcPr>
+          <w:p>
+            <w:pPr>
+              <w:spacing w:line="360" w:lineRule="auto"/>
+              <w:jc w:val="both"/>
+              <w:rPr>
+                <w:rFonts w:ascii="Arial" w:hAnsi="Arial" w:cs="Arial"/>
+                <w:sz w:val="24"/>
+                <w:szCs w:val="24"/>
+              </w:rPr>
+            </w:pPr>
+            <w:proofErr w:type="spellStart"/>
+            <w:proofErr w:type="gramStart"/>
+            <w:r>
+              <w:rPr>
+                <w:rFonts w:ascii="Arial" w:hAnsi="Arial" w:cs="Arial"/>
+                <w:sz w:val="24"/>
+                <w:szCs w:val="24"/>
+              </w:rPr>
+              <w:t>string</w:t>
+            </w:r>
+            <w:proofErr w:type="spellEnd"/>
+            <w:proofErr w:type="gramEnd"/>
+          </w:p>
+        </w:tc>
+        <w:tc>
+          <w:tcPr>
+            <w:tcW w:w="6057" w:type="dxa"/>
+          </w:tcPr>
+          <w:p>
+            <w:pPr>
+              <w:jc w:val="both"/>
+              <w:rPr>
+                <w:rFonts w:ascii="Arial" w:hAnsi="Arial" w:cs="Arial"/>
+                <w:sz w:val="24"/>
+                <w:szCs w:val="24"/>
+              </w:rPr>
+            </w:pPr>
+            <w:r>
+              <w:rPr>
+                <w:rFonts w:ascii="Arial" w:hAnsi="Arial" w:cs="Arial"/>
+                <w:sz w:val="24"/>
+                <w:szCs w:val="24"/>
+              </w:rPr>
+              <w:t xml:space="preserve">Atributo que vai receber </w:t>
+            </w:r>
+            <w:r>
+              <w:rPr>
+                <w:rFonts w:ascii="Arial" w:hAnsi="Arial" w:cs="Arial"/>
+                <w:sz w:val="24"/>
+                <w:szCs w:val="24"/>
+              </w:rPr>
+              <w:t>o nome do estado.</w:t>
+            </w:r>
+          </w:p>
+        </w:tc>
+      </w:tr>
+      <w:tr>
+        <w:tblPrEx>
+          <w:shd w:val="clear" w:color="auto" w:fill="auto"/>
+        </w:tblPrEx>
+        <w:trPr>
+          <w:gridAfter w:val="1"/>
+          <w:wAfter w:w="45" w:type="dxa"/>
+        </w:trPr>
+        <w:tc>
+          <w:tcPr>
+            <w:tcW w:w="2204" w:type="dxa"/>
+          </w:tcPr>
+          <w:p>
+            <w:pPr>
+              <w:spacing w:line="360" w:lineRule="auto"/>
+              <w:jc w:val="both"/>
+              <w:rPr>
+                <w:rFonts w:ascii="Arial" w:hAnsi="Arial" w:cs="Arial"/>
+                <w:sz w:val="24"/>
+                <w:szCs w:val="24"/>
+              </w:rPr>
+            </w:pPr>
+            <w:r>
+              <w:rPr>
+                <w:rFonts w:ascii="Arial" w:hAnsi="Arial" w:cs="Arial"/>
+                <w:sz w:val="24"/>
+                <w:szCs w:val="24"/>
+              </w:rPr>
+              <w:t>Sigla</w:t>
+            </w:r>
+          </w:p>
+        </w:tc>
+        <w:tc>
+          <w:tcPr>
+            <w:tcW w:w="981" w:type="dxa"/>
+          </w:tcPr>
+          <w:p>
+            <w:pPr>
+              <w:spacing w:line="360" w:lineRule="auto"/>
+              <w:jc w:val="both"/>
+              <w:rPr>
+                <w:rFonts w:ascii="Arial" w:hAnsi="Arial" w:cs="Arial"/>
+                <w:sz w:val="24"/>
+                <w:szCs w:val="24"/>
+              </w:rPr>
+            </w:pPr>
+            <w:proofErr w:type="spellStart"/>
+            <w:proofErr w:type="gramStart"/>
+            <w:r>
+              <w:rPr>
+                <w:rFonts w:ascii="Arial" w:hAnsi="Arial" w:cs="Arial"/>
+                <w:sz w:val="24"/>
+                <w:szCs w:val="24"/>
+              </w:rPr>
+              <w:t>string</w:t>
+            </w:r>
+            <w:proofErr w:type="spellEnd"/>
+            <w:proofErr w:type="gramEnd"/>
+          </w:p>
+        </w:tc>
+        <w:tc>
+          <w:tcPr>
+            <w:tcW w:w="6057" w:type="dxa"/>
+          </w:tcPr>
+          <w:p>
+            <w:pPr>
+              <w:jc w:val="both"/>
+              <w:rPr>
+                <w:rFonts w:ascii="Arial" w:hAnsi="Arial" w:cs="Arial"/>
+                <w:sz w:val="24"/>
+                <w:szCs w:val="24"/>
+              </w:rPr>
+            </w:pPr>
+            <w:r>
+              <w:rPr>
+                <w:rFonts w:ascii="Arial" w:hAnsi="Arial" w:cs="Arial"/>
+                <w:sz w:val="24"/>
+                <w:szCs w:val="24"/>
+              </w:rPr>
+              <w:t>Atributo responsável por receber a sigla que representa o estado.</w:t>
+            </w:r>
+          </w:p>
+        </w:tc>
+      </w:tr>
+    </w:tbl>
+    <w:p>
+      <w:pPr>
+        <w:spacing w:line="360" w:lineRule="auto"/>
+        <w:ind w:firstLine="709"/>
+        <w:rPr>
+          <w:rFonts w:ascii="Arial" w:hAnsi="Arial" w:cs="Arial"/>
+          <w:sz w:val="24"/>
+          <w:szCs w:val="24"/>
+        </w:rPr>
+      </w:pPr>
+      <w:r>
+        <w:rPr>
+          <w:rFonts w:ascii="Arial" w:hAnsi="Arial" w:cs="Arial"/>
+          <w:sz w:val="24"/>
+          <w:szCs w:val="24"/>
+        </w:rPr>
+        <w:t>Fonte: O autor.</w:t>
+      </w:r>
+    </w:p>
+    <w:p>
+      <w:pPr>
+        <w:spacing w:line="360" w:lineRule="auto"/>
+        <w:ind w:firstLine="709"/>
+        <w:jc w:val="both"/>
+        <w:rPr>
+          <w:rFonts w:ascii="Arial" w:hAnsi="Arial" w:cs="Arial"/>
+          <w:b/>
+          <w:sz w:val="24"/>
+          <w:szCs w:val="24"/>
+        </w:rPr>
+      </w:pPr>
+      <w:r>
+        <w:rPr>
+          <w:rFonts w:ascii="Arial" w:hAnsi="Arial" w:cs="Arial"/>
+          <w:b/>
+          <w:sz w:val="24"/>
+          <w:szCs w:val="24"/>
+        </w:rPr>
+        <w:t xml:space="preserve">Classe </w:t>
+      </w:r>
+      <w:r>
+        <w:rPr>
+          <w:rFonts w:ascii="Arial" w:hAnsi="Arial" w:cs="Arial"/>
+          <w:b/>
+          <w:sz w:val="24"/>
+          <w:szCs w:val="24"/>
+        </w:rPr>
+        <w:t>Especialidade</w:t>
+      </w:r>
+    </w:p>
+    <w:p>
+      <w:pPr>
+        <w:spacing w:line="360" w:lineRule="auto"/>
+        <w:ind w:firstLine="709"/>
+        <w:jc w:val="both"/>
+        <w:rPr>
+          <w:rFonts w:ascii="Arial" w:hAnsi="Arial" w:cs="Arial"/>
+          <w:sz w:val="24"/>
+          <w:szCs w:val="24"/>
+        </w:rPr>
+      </w:pPr>
+      <w:r>
+        <w:rPr>
+          <w:rFonts w:ascii="Arial" w:hAnsi="Arial" w:cs="Arial"/>
+          <w:sz w:val="24"/>
+          <w:szCs w:val="24"/>
+        </w:rPr>
+        <w:t>O quadro 1</w:t>
+      </w:r>
+      <w:r>
+        <w:rPr>
+          <w:rFonts w:ascii="Arial" w:hAnsi="Arial" w:cs="Arial"/>
+          <w:sz w:val="24"/>
+          <w:szCs w:val="24"/>
+        </w:rPr>
+        <w:t>7</w:t>
+      </w:r>
+      <w:r>
+        <w:rPr>
+          <w:rFonts w:ascii="Arial" w:hAnsi="Arial" w:cs="Arial"/>
+          <w:sz w:val="24"/>
+          <w:szCs w:val="24"/>
+        </w:rPr>
+        <w:t xml:space="preserve"> mostra os atributos da classe </w:t>
+      </w:r>
+      <w:r>
+        <w:rPr>
+          <w:rFonts w:ascii="Arial" w:hAnsi="Arial" w:cs="Arial"/>
+          <w:sz w:val="24"/>
+          <w:szCs w:val="24"/>
+        </w:rPr>
+        <w:t>Especialidade.</w:t>
+      </w:r>
+    </w:p>
+    <w:p>
+      <w:pPr>
+        <w:rPr>
+          <w:rFonts w:ascii="Arial" w:hAnsi="Arial" w:cs="Arial"/>
+          <w:sz w:val="24"/>
+          <w:szCs w:val="24"/>
+        </w:rPr>
+      </w:pPr>
+      <w:r>
+        <w:rPr>
+          <w:rFonts w:ascii="Arial" w:hAnsi="Arial" w:cs="Arial"/>
+          <w:b/>
+          <w:sz w:val="24"/>
+          <w:szCs w:val="24"/>
+        </w:rPr>
+        <w:t>Q</w:t>
+      </w:r>
+      <w:r>
+        <w:rPr>
+          <w:rFonts w:ascii="Arial" w:hAnsi="Arial" w:cs="Arial"/>
+          <w:b/>
+          <w:sz w:val="24"/>
+          <w:szCs w:val="24"/>
+        </w:rPr>
+        <w:t>uadro 1</w:t>
+      </w:r>
+      <w:r>
+        <w:rPr>
+          <w:rFonts w:ascii="Arial" w:hAnsi="Arial" w:cs="Arial"/>
+          <w:b/>
+          <w:sz w:val="24"/>
+          <w:szCs w:val="24"/>
+        </w:rPr>
+        <w:t>7</w:t>
+      </w:r>
+      <w:r>
+        <w:rPr>
+          <w:rFonts w:ascii="Arial" w:hAnsi="Arial" w:cs="Arial"/>
+          <w:b/>
+          <w:sz w:val="24"/>
+          <w:szCs w:val="24"/>
+        </w:rPr>
+        <w:t xml:space="preserve"> </w:t>
+      </w:r>
+      <w:r>
+        <w:rPr>
+          <w:rFonts w:ascii="Arial" w:hAnsi="Arial" w:cs="Arial"/>
+          <w:sz w:val="24"/>
+          <w:szCs w:val="24"/>
+        </w:rPr>
+        <w:t xml:space="preserve">– Atributos da classe </w:t>
+      </w:r>
+      <w:r>
+        <w:rPr>
+          <w:rFonts w:ascii="Arial" w:hAnsi="Arial" w:cs="Arial"/>
+          <w:sz w:val="24"/>
+          <w:szCs w:val="24"/>
+        </w:rPr>
+        <w:t>Especialidade.</w:t>
+      </w:r>
+    </w:p>
+    <w:tbl>
+      <w:tblPr>
+        <w:tblStyle w:val="Tabelacomgrade"/>
+        <w:tblW w:w="0" w:type="auto"/>
+        <w:shd w:val="clear" w:color="auto" w:fill="D9D9D9" w:themeFill="background1" w:themeFillShade="D9"/>
+        <w:tblLook w:val="04A0" w:firstRow="1" w:lastRow="0" w:firstColumn="1" w:lastColumn="0" w:noHBand="0" w:noVBand="1"/>
+      </w:tblPr>
+      <w:tblGrid>
+        <w:gridCol w:w="2204"/>
+        <w:gridCol w:w="981"/>
+        <w:gridCol w:w="6057"/>
+        <w:gridCol w:w="45"/>
+      </w:tblGrid>
+      <w:tr>
+        <w:trPr>
+          <w:trHeight w:val="165"/>
+        </w:trPr>
+        <w:tc>
+          <w:tcPr>
+            <w:tcW w:w="2204" w:type="dxa"/>
+            <w:shd w:val="clear" w:color="auto" w:fill="D9D9D9" w:themeFill="background1" w:themeFillShade="D9"/>
+          </w:tcPr>
+          <w:p>
+            <w:pPr>
+              <w:rPr>
+                <w:rFonts w:ascii="Arial" w:hAnsi="Arial" w:cs="Arial"/>
+                <w:b/>
+                <w:sz w:val="24"/>
+                <w:szCs w:val="24"/>
+              </w:rPr>
+            </w:pPr>
+            <w:r>
+              <w:rPr>
+                <w:rFonts w:ascii="Arial" w:hAnsi="Arial" w:cs="Arial"/>
+                <w:b/>
+                <w:sz w:val="24"/>
+                <w:szCs w:val="24"/>
+              </w:rPr>
+              <w:t xml:space="preserve">Atributo </w:t>
+            </w:r>
+          </w:p>
+        </w:tc>
+        <w:tc>
+          <w:tcPr>
+            <w:tcW w:w="981" w:type="dxa"/>
+            <w:shd w:val="clear" w:color="auto" w:fill="D9D9D9" w:themeFill="background1" w:themeFillShade="D9"/>
+          </w:tcPr>
+          <w:p>
+            <w:pPr>
+              <w:rPr>
+                <w:rFonts w:ascii="Arial" w:hAnsi="Arial" w:cs="Arial"/>
+                <w:b/>
+                <w:sz w:val="24"/>
+                <w:szCs w:val="24"/>
+              </w:rPr>
+            </w:pPr>
+            <w:r>
+              <w:rPr>
+                <w:rFonts w:ascii="Arial" w:hAnsi="Arial" w:cs="Arial"/>
+                <w:b/>
+                <w:sz w:val="24"/>
+                <w:szCs w:val="24"/>
+              </w:rPr>
+              <w:t>Tipo</w:t>
+            </w:r>
+          </w:p>
+        </w:tc>
+        <w:tc>
+          <w:tcPr>
+            <w:tcW w:w="6102" w:type="dxa"/>
+            <w:gridSpan w:val="2"/>
+            <w:shd w:val="clear" w:color="auto" w:fill="D9D9D9" w:themeFill="background1" w:themeFillShade="D9"/>
+          </w:tcPr>
+          <w:p>
+            <w:pPr>
+              <w:rPr>
+                <w:rFonts w:ascii="Arial" w:hAnsi="Arial" w:cs="Arial"/>
+                <w:b/>
+                <w:sz w:val="24"/>
+                <w:szCs w:val="24"/>
+              </w:rPr>
+            </w:pPr>
+            <w:r>
+              <w:rPr>
+                <w:rFonts w:ascii="Arial" w:hAnsi="Arial" w:cs="Arial"/>
+                <w:b/>
+                <w:sz w:val="24"/>
+                <w:szCs w:val="24"/>
+              </w:rPr>
+              <w:t>Nota</w:t>
+            </w:r>
+          </w:p>
+        </w:tc>
+      </w:tr>
+      <w:tr>
+        <w:tblPrEx>
+          <w:shd w:val="clear" w:color="auto" w:fill="auto"/>
+        </w:tblPrEx>
+        <w:trPr>
+          <w:gridAfter w:val="1"/>
+          <w:wAfter w:w="45" w:type="dxa"/>
+        </w:trPr>
+        <w:tc>
+          <w:tcPr>
+            <w:tcW w:w="2204" w:type="dxa"/>
+          </w:tcPr>
+          <w:p>
+            <w:pPr>
+              <w:spacing w:line="360" w:lineRule="auto"/>
+              <w:jc w:val="both"/>
+              <w:rPr>
+                <w:rFonts w:ascii="Arial" w:hAnsi="Arial" w:cs="Arial"/>
+                <w:sz w:val="24"/>
+                <w:szCs w:val="24"/>
+              </w:rPr>
+            </w:pPr>
+            <w:proofErr w:type="spellStart"/>
+            <w:r>
+              <w:rPr>
+                <w:rFonts w:ascii="Arial" w:hAnsi="Arial" w:cs="Arial"/>
+                <w:sz w:val="24"/>
+                <w:szCs w:val="24"/>
+              </w:rPr>
+              <w:t>EspecialidadeId</w:t>
+            </w:r>
+            <w:proofErr w:type="spellEnd"/>
+          </w:p>
+        </w:tc>
+        <w:tc>
+          <w:tcPr>
+            <w:tcW w:w="981" w:type="dxa"/>
+          </w:tcPr>
+          <w:p>
+            <w:pPr>
+              <w:spacing w:line="360" w:lineRule="auto"/>
+              <w:jc w:val="both"/>
+              <w:rPr>
+                <w:rFonts w:ascii="Arial" w:hAnsi="Arial" w:cs="Arial"/>
+                <w:sz w:val="24"/>
+                <w:szCs w:val="24"/>
+              </w:rPr>
+            </w:pPr>
+            <w:proofErr w:type="spellStart"/>
+            <w:proofErr w:type="gramStart"/>
+            <w:r>
+              <w:rPr>
+                <w:rFonts w:ascii="Arial" w:hAnsi="Arial" w:cs="Arial"/>
+                <w:sz w:val="24"/>
+                <w:szCs w:val="24"/>
+              </w:rPr>
+              <w:t>long</w:t>
+            </w:r>
+            <w:proofErr w:type="spellEnd"/>
+            <w:proofErr w:type="gramEnd"/>
+          </w:p>
+        </w:tc>
+        <w:tc>
+          <w:tcPr>
+            <w:tcW w:w="6057" w:type="dxa"/>
+          </w:tcPr>
+          <w:p>
+            <w:pPr>
+              <w:jc w:val="both"/>
+              <w:rPr>
+                <w:rFonts w:ascii="Arial" w:hAnsi="Arial" w:cs="Arial"/>
+                <w:sz w:val="24"/>
+                <w:szCs w:val="24"/>
+              </w:rPr>
+            </w:pPr>
+            <w:r>
+              <w:rPr>
+                <w:rFonts w:ascii="Arial" w:hAnsi="Arial" w:cs="Arial"/>
+                <w:sz w:val="24"/>
+                <w:szCs w:val="24"/>
+              </w:rPr>
+              <w:t>Atributo responsável por identificar unicamente a classe</w:t>
+            </w:r>
+          </w:p>
+        </w:tc>
+      </w:tr>
+      <w:tr>
+        <w:tblPrEx>
+          <w:shd w:val="clear" w:color="auto" w:fill="auto"/>
+        </w:tblPrEx>
+        <w:trPr>
+          <w:gridAfter w:val="1"/>
+          <w:wAfter w:w="45" w:type="dxa"/>
+        </w:trPr>
+        <w:tc>
+          <w:tcPr>
+            <w:tcW w:w="2204" w:type="dxa"/>
+          </w:tcPr>
+          <w:p>
+            <w:pPr>
+              <w:spacing w:line="360" w:lineRule="auto"/>
+              <w:jc w:val="both"/>
+              <w:rPr>
+                <w:rFonts w:ascii="Arial" w:hAnsi="Arial" w:cs="Arial"/>
+                <w:sz w:val="24"/>
+                <w:szCs w:val="24"/>
+              </w:rPr>
+            </w:pPr>
+            <w:proofErr w:type="spellStart"/>
+            <w:r>
+              <w:rPr>
+                <w:rFonts w:ascii="Arial" w:hAnsi="Arial" w:cs="Arial"/>
+                <w:sz w:val="24"/>
+                <w:szCs w:val="24"/>
+              </w:rPr>
+              <w:t>Descricao</w:t>
+            </w:r>
+            <w:proofErr w:type="spellEnd"/>
+          </w:p>
+        </w:tc>
+        <w:tc>
+          <w:tcPr>
+            <w:tcW w:w="981" w:type="dxa"/>
+          </w:tcPr>
+          <w:p>
+            <w:pPr>
+              <w:spacing w:line="360" w:lineRule="auto"/>
+              <w:jc w:val="both"/>
+              <w:rPr>
+                <w:rFonts w:ascii="Arial" w:hAnsi="Arial" w:cs="Arial"/>
+                <w:sz w:val="24"/>
+                <w:szCs w:val="24"/>
+              </w:rPr>
+            </w:pPr>
+            <w:proofErr w:type="spellStart"/>
+            <w:proofErr w:type="gramStart"/>
+            <w:r>
+              <w:rPr>
+                <w:rFonts w:ascii="Arial" w:hAnsi="Arial" w:cs="Arial"/>
+                <w:sz w:val="24"/>
+                <w:szCs w:val="24"/>
+              </w:rPr>
+              <w:t>string</w:t>
+            </w:r>
+            <w:proofErr w:type="spellEnd"/>
+            <w:proofErr w:type="gramEnd"/>
+          </w:p>
+        </w:tc>
+        <w:tc>
+          <w:tcPr>
+            <w:tcW w:w="6057" w:type="dxa"/>
+          </w:tcPr>
+          <w:p>
+            <w:pPr>
+              <w:jc w:val="both"/>
+              <w:rPr>
+                <w:rFonts w:ascii="Arial" w:hAnsi="Arial" w:cs="Arial"/>
+                <w:sz w:val="24"/>
+                <w:szCs w:val="24"/>
+              </w:rPr>
+            </w:pPr>
+            <w:r>
+              <w:rPr>
+                <w:rFonts w:ascii="Arial" w:hAnsi="Arial" w:cs="Arial"/>
+                <w:sz w:val="24"/>
+                <w:szCs w:val="24"/>
+              </w:rPr>
+              <w:t>Atributo que vai receber a descriç</w:t>
+            </w:r>
+            <w:r>
+              <w:rPr>
+                <w:rFonts w:ascii="Arial" w:hAnsi="Arial" w:cs="Arial"/>
+                <w:sz w:val="24"/>
+                <w:szCs w:val="24"/>
+              </w:rPr>
+              <w:t>ão da especialidade</w:t>
+            </w:r>
+          </w:p>
+        </w:tc>
+      </w:tr>
+    </w:tbl>
+    <w:p>
+      <w:pPr>
+        <w:spacing w:line="360" w:lineRule="auto"/>
+        <w:ind w:firstLine="709"/>
+        <w:rPr>
+          <w:rFonts w:ascii="Arial" w:hAnsi="Arial" w:cs="Arial"/>
+          <w:sz w:val="24"/>
+          <w:szCs w:val="24"/>
+        </w:rPr>
+      </w:pPr>
+      <w:r>
+        <w:rPr>
+          <w:rFonts w:ascii="Arial" w:hAnsi="Arial" w:cs="Arial"/>
+          <w:sz w:val="24"/>
+          <w:szCs w:val="24"/>
+        </w:rPr>
+        <w:t>Fonte: O autor.</w:t>
+      </w:r>
+    </w:p>
+    <w:p>
+      <w:pPr>
+        <w:spacing w:line="360" w:lineRule="auto"/>
+        <w:ind w:firstLine="709"/>
+        <w:jc w:val="both"/>
+        <w:rPr>
+          <w:rFonts w:ascii="Arial" w:hAnsi="Arial" w:cs="Arial"/>
+          <w:b/>
+          <w:sz w:val="24"/>
+          <w:szCs w:val="24"/>
+        </w:rPr>
+      </w:pPr>
+      <w:r>
+        <w:rPr>
+          <w:rFonts w:ascii="Arial" w:hAnsi="Arial" w:cs="Arial"/>
+          <w:b/>
+          <w:sz w:val="24"/>
+          <w:szCs w:val="24"/>
+        </w:rPr>
+        <w:t xml:space="preserve">Classe </w:t>
+      </w:r>
+      <w:r>
+        <w:rPr>
+          <w:rFonts w:ascii="Arial" w:hAnsi="Arial" w:cs="Arial"/>
+          <w:b/>
+          <w:sz w:val="24"/>
+          <w:szCs w:val="24"/>
+        </w:rPr>
+        <w:t>Requisição</w:t>
+      </w:r>
+    </w:p>
+    <w:p>
+      <w:pPr>
+        <w:spacing w:line="360" w:lineRule="auto"/>
+        <w:ind w:firstLine="709"/>
+        <w:jc w:val="both"/>
+        <w:rPr>
+          <w:rFonts w:ascii="Arial" w:hAnsi="Arial" w:cs="Arial"/>
+          <w:sz w:val="24"/>
+          <w:szCs w:val="24"/>
+        </w:rPr>
+      </w:pPr>
+      <w:r>
+        <w:rPr>
+          <w:rFonts w:ascii="Arial" w:hAnsi="Arial" w:cs="Arial"/>
+          <w:sz w:val="24"/>
+          <w:szCs w:val="24"/>
+        </w:rPr>
+        <w:t>O quadro 1</w:t>
+      </w:r>
+      <w:r>
+        <w:rPr>
+          <w:rFonts w:ascii="Arial" w:hAnsi="Arial" w:cs="Arial"/>
+          <w:sz w:val="24"/>
+          <w:szCs w:val="24"/>
+        </w:rPr>
+        <w:t>8</w:t>
+      </w:r>
+      <w:r>
+        <w:rPr>
+          <w:rFonts w:ascii="Arial" w:hAnsi="Arial" w:cs="Arial"/>
+          <w:sz w:val="24"/>
+          <w:szCs w:val="24"/>
+        </w:rPr>
+        <w:t xml:space="preserve"> mostra os atributos da classe </w:t>
+      </w:r>
+      <w:r>
+        <w:rPr>
+          <w:rFonts w:ascii="Arial" w:hAnsi="Arial" w:cs="Arial"/>
+          <w:sz w:val="24"/>
+          <w:szCs w:val="24"/>
+        </w:rPr>
+        <w:t>Requisição</w:t>
+      </w:r>
+    </w:p>
+    <w:p>
+      <w:pPr>
+        <w:rPr>
+          <w:rFonts w:ascii="Arial" w:hAnsi="Arial" w:cs="Arial"/>
+          <w:sz w:val="24"/>
+          <w:szCs w:val="24"/>
+        </w:rPr>
+      </w:pPr>
+      <w:r>
+        <w:rPr>
+          <w:rFonts w:ascii="Arial" w:hAnsi="Arial" w:cs="Arial"/>
+          <w:b/>
+          <w:sz w:val="24"/>
+          <w:szCs w:val="24"/>
+        </w:rPr>
+        <w:t>Q</w:t>
+      </w:r>
+      <w:r>
+        <w:rPr>
+          <w:rFonts w:ascii="Arial" w:hAnsi="Arial" w:cs="Arial"/>
+          <w:b/>
+          <w:sz w:val="24"/>
+          <w:szCs w:val="24"/>
+        </w:rPr>
+        <w:t>uadro 18</w:t>
+      </w:r>
+      <w:r>
+        <w:rPr>
+          <w:rFonts w:ascii="Arial" w:hAnsi="Arial" w:cs="Arial"/>
+          <w:b/>
+          <w:sz w:val="24"/>
+          <w:szCs w:val="24"/>
+        </w:rPr>
+        <w:t xml:space="preserve"> </w:t>
+      </w:r>
+      <w:r>
+        <w:rPr>
+          <w:rFonts w:ascii="Arial" w:hAnsi="Arial" w:cs="Arial"/>
+          <w:sz w:val="24"/>
+          <w:szCs w:val="24"/>
+        </w:rPr>
+        <w:t xml:space="preserve">– Atributos da classe </w:t>
+      </w:r>
+      <w:r>
+        <w:rPr>
+          <w:rFonts w:ascii="Arial" w:hAnsi="Arial" w:cs="Arial"/>
+          <w:sz w:val="24"/>
+          <w:szCs w:val="24"/>
+        </w:rPr>
+        <w:t>Requisição</w:t>
+      </w:r>
+    </w:p>
+    <w:tbl>
+      <w:tblPr>
+        <w:tblStyle w:val="Tabelacomgrade"/>
+        <w:tblW w:w="0" w:type="auto"/>
+        <w:shd w:val="clear" w:color="auto" w:fill="D9D9D9" w:themeFill="background1" w:themeFillShade="D9"/>
+        <w:tblLook w:val="04A0" w:firstRow="1" w:lastRow="0" w:firstColumn="1" w:lastColumn="0" w:noHBand="0" w:noVBand="1"/>
+      </w:tblPr>
+      <w:tblGrid>
+        <w:gridCol w:w="2204"/>
+        <w:gridCol w:w="981"/>
+        <w:gridCol w:w="6057"/>
+        <w:gridCol w:w="45"/>
+      </w:tblGrid>
+      <w:tr>
+        <w:trPr>
+          <w:trHeight w:val="165"/>
+        </w:trPr>
+        <w:tc>
+          <w:tcPr>
+            <w:tcW w:w="2204" w:type="dxa"/>
+            <w:shd w:val="clear" w:color="auto" w:fill="D9D9D9" w:themeFill="background1" w:themeFillShade="D9"/>
+          </w:tcPr>
+          <w:p>
+            <w:pPr>
+              <w:rPr>
+                <w:rFonts w:ascii="Arial" w:hAnsi="Arial" w:cs="Arial"/>
+                <w:b/>
+                <w:sz w:val="24"/>
+                <w:szCs w:val="24"/>
+              </w:rPr>
+            </w:pPr>
+            <w:r>
+              <w:rPr>
+                <w:rFonts w:ascii="Arial" w:hAnsi="Arial" w:cs="Arial"/>
+                <w:b/>
+                <w:sz w:val="24"/>
+                <w:szCs w:val="24"/>
+              </w:rPr>
+              <w:t xml:space="preserve">Atributo </w:t>
+            </w:r>
+          </w:p>
+        </w:tc>
+        <w:tc>
+          <w:tcPr>
+            <w:tcW w:w="981" w:type="dxa"/>
+            <w:shd w:val="clear" w:color="auto" w:fill="D9D9D9" w:themeFill="background1" w:themeFillShade="D9"/>
+          </w:tcPr>
+          <w:p>
+            <w:pPr>
+              <w:rPr>
+                <w:rFonts w:ascii="Arial" w:hAnsi="Arial" w:cs="Arial"/>
+                <w:b/>
+                <w:sz w:val="24"/>
+                <w:szCs w:val="24"/>
+              </w:rPr>
+            </w:pPr>
+            <w:r>
+              <w:rPr>
+                <w:rFonts w:ascii="Arial" w:hAnsi="Arial" w:cs="Arial"/>
+                <w:b/>
+                <w:sz w:val="24"/>
+                <w:szCs w:val="24"/>
+              </w:rPr>
+              <w:t>Tipo</w:t>
+            </w:r>
+          </w:p>
+        </w:tc>
+        <w:tc>
+          <w:tcPr>
+            <w:tcW w:w="6102" w:type="dxa"/>
+            <w:gridSpan w:val="2"/>
+            <w:shd w:val="clear" w:color="auto" w:fill="D9D9D9" w:themeFill="background1" w:themeFillShade="D9"/>
+          </w:tcPr>
+          <w:p>
+            <w:pPr>
+              <w:rPr>
+                <w:rFonts w:ascii="Arial" w:hAnsi="Arial" w:cs="Arial"/>
+                <w:b/>
+                <w:sz w:val="24"/>
+                <w:szCs w:val="24"/>
+              </w:rPr>
+            </w:pPr>
+            <w:r>
+              <w:rPr>
+                <w:rFonts w:ascii="Arial" w:hAnsi="Arial" w:cs="Arial"/>
+                <w:b/>
+                <w:sz w:val="24"/>
+                <w:szCs w:val="24"/>
+              </w:rPr>
+              <w:t>Nota</w:t>
+            </w:r>
+          </w:p>
+        </w:tc>
+      </w:tr>
+      <w:tr>
+        <w:tblPrEx>
+          <w:shd w:val="clear" w:color="auto" w:fill="auto"/>
+        </w:tblPrEx>
+        <w:trPr>
+          <w:gridAfter w:val="1"/>
+          <w:wAfter w:w="45" w:type="dxa"/>
+        </w:trPr>
+        <w:tc>
+          <w:tcPr>
+            <w:tcW w:w="2204" w:type="dxa"/>
+          </w:tcPr>
+          <w:p>
+            <w:pPr>
+              <w:spacing w:line="360" w:lineRule="auto"/>
+              <w:jc w:val="both"/>
+              <w:rPr>
+                <w:rFonts w:ascii="Arial" w:hAnsi="Arial" w:cs="Arial"/>
+                <w:sz w:val="24"/>
+                <w:szCs w:val="24"/>
+              </w:rPr>
+            </w:pPr>
+            <w:proofErr w:type="spellStart"/>
+            <w:r>
+              <w:rPr>
+                <w:rFonts w:ascii="Arial" w:hAnsi="Arial" w:cs="Arial"/>
+                <w:sz w:val="24"/>
+                <w:szCs w:val="24"/>
+              </w:rPr>
+              <w:t>RequisicaoId</w:t>
+            </w:r>
+            <w:proofErr w:type="spellEnd"/>
+          </w:p>
+        </w:tc>
+        <w:tc>
+          <w:tcPr>
+            <w:tcW w:w="981" w:type="dxa"/>
+          </w:tcPr>
+          <w:p>
+            <w:pPr>
+              <w:spacing w:line="360" w:lineRule="auto"/>
+              <w:jc w:val="both"/>
+              <w:rPr>
+                <w:rFonts w:ascii="Arial" w:hAnsi="Arial" w:cs="Arial"/>
+                <w:sz w:val="24"/>
+                <w:szCs w:val="24"/>
+              </w:rPr>
+            </w:pPr>
+            <w:proofErr w:type="spellStart"/>
+            <w:proofErr w:type="gramStart"/>
+            <w:r>
+              <w:rPr>
+                <w:rFonts w:ascii="Arial" w:hAnsi="Arial" w:cs="Arial"/>
+                <w:sz w:val="24"/>
+                <w:szCs w:val="24"/>
+              </w:rPr>
+              <w:t>long</w:t>
+            </w:r>
+            <w:proofErr w:type="spellEnd"/>
+            <w:proofErr w:type="gramEnd"/>
+          </w:p>
+        </w:tc>
+        <w:tc>
+          <w:tcPr>
+            <w:tcW w:w="6057" w:type="dxa"/>
+          </w:tcPr>
+          <w:p>
+            <w:pPr>
+              <w:jc w:val="both"/>
+              <w:rPr>
+                <w:rFonts w:ascii="Arial" w:hAnsi="Arial" w:cs="Arial"/>
+                <w:sz w:val="24"/>
+                <w:szCs w:val="24"/>
+              </w:rPr>
+            </w:pPr>
+            <w:r>
+              <w:rPr>
+                <w:rFonts w:ascii="Arial" w:hAnsi="Arial" w:cs="Arial"/>
+                <w:sz w:val="24"/>
+                <w:szCs w:val="24"/>
+              </w:rPr>
+              <w:t>Atributo responsável por identificar unicamente a classe</w:t>
+            </w:r>
+          </w:p>
+        </w:tc>
+      </w:tr>
+      <w:tr>
+        <w:tblPrEx>
+          <w:shd w:val="clear" w:color="auto" w:fill="auto"/>
+        </w:tblPrEx>
+        <w:trPr>
+          <w:gridAfter w:val="1"/>
+          <w:wAfter w:w="45" w:type="dxa"/>
+        </w:trPr>
+        <w:tc>
+          <w:tcPr>
+            <w:tcW w:w="2204" w:type="dxa"/>
+          </w:tcPr>
+          <w:p>
+            <w:pPr>
+              <w:spacing w:line="360" w:lineRule="auto"/>
+              <w:jc w:val="both"/>
+              <w:rPr>
+                <w:rFonts w:ascii="Arial" w:hAnsi="Arial" w:cs="Arial"/>
+                <w:sz w:val="24"/>
+                <w:szCs w:val="24"/>
+              </w:rPr>
+            </w:pPr>
+            <w:proofErr w:type="spellStart"/>
+            <w:r>
+              <w:rPr>
+                <w:rFonts w:ascii="Arial" w:hAnsi="Arial" w:cs="Arial"/>
+                <w:sz w:val="24"/>
+                <w:szCs w:val="24"/>
+              </w:rPr>
+              <w:t>PacienteId</w:t>
+            </w:r>
+            <w:proofErr w:type="spellEnd"/>
+          </w:p>
+        </w:tc>
+        <w:tc>
+          <w:tcPr>
+            <w:tcW w:w="981" w:type="dxa"/>
+          </w:tcPr>
+          <w:p>
+            <w:pPr>
+              <w:spacing w:line="360" w:lineRule="auto"/>
+              <w:jc w:val="both"/>
+              <w:rPr>
+                <w:rFonts w:ascii="Arial" w:hAnsi="Arial" w:cs="Arial"/>
+                <w:sz w:val="24"/>
+                <w:szCs w:val="24"/>
+              </w:rPr>
+            </w:pPr>
+            <w:proofErr w:type="spellStart"/>
+            <w:proofErr w:type="gramStart"/>
+            <w:r>
+              <w:rPr>
+                <w:rFonts w:ascii="Arial" w:hAnsi="Arial" w:cs="Arial"/>
+                <w:sz w:val="24"/>
+                <w:szCs w:val="24"/>
+              </w:rPr>
+              <w:t>long</w:t>
+            </w:r>
+            <w:proofErr w:type="spellEnd"/>
+            <w:proofErr w:type="gramEnd"/>
+          </w:p>
+        </w:tc>
+        <w:tc>
+          <w:tcPr>
+            <w:tcW w:w="6057" w:type="dxa"/>
+          </w:tcPr>
+          <w:p>
+            <w:pPr>
+              <w:jc w:val="both"/>
+              <w:rPr>
+                <w:rFonts w:ascii="Arial" w:hAnsi="Arial" w:cs="Arial"/>
+                <w:sz w:val="24"/>
+                <w:szCs w:val="24"/>
+              </w:rPr>
+            </w:pPr>
+            <w:r>
+              <w:rPr>
+                <w:rFonts w:ascii="Arial" w:hAnsi="Arial" w:cs="Arial"/>
+                <w:sz w:val="24"/>
+                <w:szCs w:val="24"/>
+              </w:rPr>
+              <w:t>Atributo que especifica o id do Paciente.</w:t>
+            </w:r>
+          </w:p>
+        </w:tc>
+      </w:tr>
+      <w:tr>
+        <w:tblPrEx>
+          <w:shd w:val="clear" w:color="auto" w:fill="auto"/>
+        </w:tblPrEx>
+        <w:trPr>
+          <w:gridAfter w:val="1"/>
+          <w:wAfter w:w="45" w:type="dxa"/>
+        </w:trPr>
+        <w:tc>
+          <w:tcPr>
+            <w:tcW w:w="2204" w:type="dxa"/>
+          </w:tcPr>
+          <w:p>
+            <w:pPr>
+              <w:spacing w:line="360" w:lineRule="auto"/>
+              <w:jc w:val="both"/>
+              <w:rPr>
+                <w:rFonts w:ascii="Arial" w:hAnsi="Arial" w:cs="Arial"/>
+                <w:sz w:val="24"/>
+                <w:szCs w:val="24"/>
+              </w:rPr>
+            </w:pPr>
+            <w:proofErr w:type="spellStart"/>
+            <w:r>
+              <w:rPr>
+                <w:rFonts w:ascii="Arial" w:hAnsi="Arial" w:cs="Arial"/>
+                <w:sz w:val="24"/>
+                <w:szCs w:val="24"/>
+              </w:rPr>
+              <w:t>UsuarioId</w:t>
+            </w:r>
+            <w:proofErr w:type="spellEnd"/>
+          </w:p>
+        </w:tc>
+        <w:tc>
+          <w:tcPr>
+            <w:tcW w:w="981" w:type="dxa"/>
+          </w:tcPr>
+          <w:p>
+            <w:pPr>
+              <w:spacing w:line="360" w:lineRule="auto"/>
+              <w:jc w:val="both"/>
+              <w:rPr>
+                <w:rFonts w:ascii="Arial" w:hAnsi="Arial" w:cs="Arial"/>
+                <w:sz w:val="24"/>
+                <w:szCs w:val="24"/>
+              </w:rPr>
+            </w:pPr>
+            <w:proofErr w:type="spellStart"/>
+            <w:r>
+              <w:rPr>
+                <w:rFonts w:ascii="Arial" w:hAnsi="Arial" w:cs="Arial"/>
+                <w:sz w:val="24"/>
+                <w:szCs w:val="24"/>
+              </w:rPr>
+              <w:t>Long</w:t>
+            </w:r>
+            <w:proofErr w:type="spellEnd"/>
+          </w:p>
+        </w:tc>
+        <w:tc>
+          <w:tcPr>
+            <w:tcW w:w="6057" w:type="dxa"/>
+          </w:tcPr>
+          <w:p>
+            <w:pPr>
+              <w:jc w:val="both"/>
+              <w:rPr>
+                <w:rFonts w:ascii="Arial" w:hAnsi="Arial" w:cs="Arial"/>
+                <w:sz w:val="24"/>
+                <w:szCs w:val="24"/>
+              </w:rPr>
+            </w:pPr>
+            <w:r>
+              <w:rPr>
+                <w:rFonts w:ascii="Arial" w:hAnsi="Arial" w:cs="Arial"/>
+                <w:sz w:val="24"/>
+                <w:szCs w:val="24"/>
+              </w:rPr>
+              <w:t>Atributo que especifica o Id do Usuário que consta na requisição.</w:t>
+            </w:r>
+          </w:p>
+        </w:tc>
+      </w:tr>
+      <w:tr>
+        <w:tblPrEx>
+          <w:shd w:val="clear" w:color="auto" w:fill="auto"/>
+        </w:tblPrEx>
+        <w:trPr>
+          <w:gridAfter w:val="1"/>
+          <w:wAfter w:w="45" w:type="dxa"/>
+        </w:trPr>
+        <w:tc>
+          <w:tcPr>
+            <w:tcW w:w="2204" w:type="dxa"/>
+          </w:tcPr>
+          <w:p>
+            <w:pPr>
+              <w:spacing w:line="360" w:lineRule="auto"/>
+              <w:jc w:val="both"/>
+              <w:rPr>
+                <w:rFonts w:ascii="Arial" w:hAnsi="Arial" w:cs="Arial"/>
+                <w:sz w:val="24"/>
+                <w:szCs w:val="24"/>
+              </w:rPr>
+            </w:pPr>
+            <w:proofErr w:type="spellStart"/>
+            <w:r>
+              <w:rPr>
+                <w:rFonts w:ascii="Arial" w:hAnsi="Arial" w:cs="Arial"/>
+                <w:sz w:val="24"/>
+                <w:szCs w:val="24"/>
+              </w:rPr>
+              <w:t>IdCidadeOrigem</w:t>
+            </w:r>
+            <w:proofErr w:type="spellEnd"/>
+          </w:p>
+        </w:tc>
+        <w:tc>
+          <w:tcPr>
+            <w:tcW w:w="981" w:type="dxa"/>
+          </w:tcPr>
+          <w:p>
+            <w:pPr>
+              <w:spacing w:line="360" w:lineRule="auto"/>
+              <w:jc w:val="both"/>
+              <w:rPr>
+                <w:rFonts w:ascii="Arial" w:hAnsi="Arial" w:cs="Arial"/>
+                <w:sz w:val="24"/>
+                <w:szCs w:val="24"/>
+              </w:rPr>
+            </w:pPr>
+            <w:proofErr w:type="spellStart"/>
+            <w:proofErr w:type="gramStart"/>
+            <w:r>
+              <w:rPr>
+                <w:rFonts w:ascii="Arial" w:hAnsi="Arial" w:cs="Arial"/>
+                <w:sz w:val="24"/>
+                <w:szCs w:val="24"/>
+              </w:rPr>
+              <w:t>int</w:t>
+            </w:r>
+            <w:proofErr w:type="spellEnd"/>
+            <w:proofErr w:type="gramEnd"/>
+          </w:p>
+        </w:tc>
+        <w:tc>
+          <w:tcPr>
+            <w:tcW w:w="6057" w:type="dxa"/>
+          </w:tcPr>
+          <w:p>
+            <w:pPr>
+              <w:jc w:val="both"/>
+              <w:rPr>
+                <w:rFonts w:ascii="Arial" w:hAnsi="Arial" w:cs="Arial"/>
+                <w:sz w:val="24"/>
+                <w:szCs w:val="24"/>
+              </w:rPr>
+            </w:pPr>
+            <w:r>
+              <w:rPr>
+                <w:rFonts w:ascii="Arial" w:hAnsi="Arial" w:cs="Arial"/>
+                <w:sz w:val="24"/>
+                <w:szCs w:val="24"/>
+              </w:rPr>
+              <w:t>Atributo que receberá o id que representa a cidade Origem.</w:t>
+            </w:r>
+          </w:p>
+        </w:tc>
+      </w:tr>
+      <w:tr>
+        <w:tblPrEx>
+          <w:shd w:val="clear" w:color="auto" w:fill="auto"/>
+        </w:tblPrEx>
+        <w:trPr>
+          <w:gridAfter w:val="1"/>
+          <w:wAfter w:w="45" w:type="dxa"/>
+        </w:trPr>
+        <w:tc>
+          <w:tcPr>
+            <w:tcW w:w="2204" w:type="dxa"/>
+          </w:tcPr>
+          <w:p>
+            <w:pPr>
+              <w:spacing w:line="360" w:lineRule="auto"/>
+              <w:jc w:val="both"/>
+              <w:rPr>
+                <w:rFonts w:ascii="Arial" w:hAnsi="Arial" w:cs="Arial"/>
+                <w:sz w:val="24"/>
+                <w:szCs w:val="24"/>
+              </w:rPr>
+            </w:pPr>
+            <w:proofErr w:type="spellStart"/>
+            <w:r>
+              <w:rPr>
+                <w:rFonts w:ascii="Arial" w:hAnsi="Arial" w:cs="Arial"/>
+                <w:sz w:val="24"/>
+                <w:szCs w:val="24"/>
+              </w:rPr>
+              <w:t>IdCidadeDestino</w:t>
+            </w:r>
+            <w:proofErr w:type="spellEnd"/>
+          </w:p>
+        </w:tc>
+        <w:tc>
+          <w:tcPr>
+            <w:tcW w:w="981" w:type="dxa"/>
+          </w:tcPr>
+          <w:p>
+            <w:pPr>
+              <w:spacing w:line="360" w:lineRule="auto"/>
+              <w:jc w:val="both"/>
+              <w:rPr>
+                <w:rFonts w:ascii="Arial" w:hAnsi="Arial" w:cs="Arial"/>
+                <w:sz w:val="24"/>
+                <w:szCs w:val="24"/>
+              </w:rPr>
+            </w:pPr>
+            <w:proofErr w:type="spellStart"/>
+            <w:proofErr w:type="gramStart"/>
+            <w:r>
+              <w:rPr>
+                <w:rFonts w:ascii="Arial" w:hAnsi="Arial" w:cs="Arial"/>
+                <w:sz w:val="24"/>
+                <w:szCs w:val="24"/>
+              </w:rPr>
+              <w:t>int</w:t>
+            </w:r>
+            <w:proofErr w:type="spellEnd"/>
+            <w:proofErr w:type="gramEnd"/>
+          </w:p>
+        </w:tc>
+        <w:tc>
+          <w:tcPr>
+            <w:tcW w:w="6057" w:type="dxa"/>
+          </w:tcPr>
+          <w:p>
+            <w:pPr>
+              <w:jc w:val="both"/>
+              <w:rPr>
+                <w:rFonts w:ascii="Arial" w:hAnsi="Arial" w:cs="Arial"/>
+                <w:sz w:val="24"/>
+                <w:szCs w:val="24"/>
+              </w:rPr>
+            </w:pPr>
+            <w:r>
+              <w:rPr>
+                <w:rFonts w:ascii="Arial" w:hAnsi="Arial" w:cs="Arial"/>
+                <w:sz w:val="24"/>
+                <w:szCs w:val="24"/>
+              </w:rPr>
+              <w:t xml:space="preserve">Atributo que receberá o id que representa a cidade </w:t>
+            </w:r>
+            <w:r>
+              <w:rPr>
+                <w:rFonts w:ascii="Arial" w:hAnsi="Arial" w:cs="Arial"/>
+                <w:sz w:val="24"/>
+                <w:szCs w:val="24"/>
+              </w:rPr>
+              <w:t>Destino</w:t>
+            </w:r>
+            <w:r>
+              <w:rPr>
+                <w:rFonts w:ascii="Arial" w:hAnsi="Arial" w:cs="Arial"/>
+                <w:sz w:val="24"/>
+                <w:szCs w:val="24"/>
+              </w:rPr>
+              <w:t>.</w:t>
+            </w:r>
+          </w:p>
+        </w:tc>
+      </w:tr>
+      <w:tr>
+        <w:tblPrEx>
+          <w:shd w:val="clear" w:color="auto" w:fill="auto"/>
+        </w:tblPrEx>
+        <w:trPr>
+          <w:gridAfter w:val="1"/>
+          <w:wAfter w:w="45" w:type="dxa"/>
+        </w:trPr>
+        <w:tc>
+          <w:tcPr>
+            <w:tcW w:w="2204" w:type="dxa"/>
+          </w:tcPr>
+          <w:p>
+            <w:pPr>
+              <w:spacing w:line="360" w:lineRule="auto"/>
+              <w:jc w:val="both"/>
+              <w:rPr>
+                <w:rFonts w:ascii="Arial" w:hAnsi="Arial" w:cs="Arial"/>
+                <w:sz w:val="24"/>
+                <w:szCs w:val="24"/>
+              </w:rPr>
+            </w:pPr>
+            <w:proofErr w:type="spellStart"/>
+            <w:proofErr w:type="gramStart"/>
+            <w:r>
+              <w:rPr>
+                <w:rFonts w:ascii="Arial" w:hAnsi="Arial" w:cs="Arial"/>
+                <w:sz w:val="24"/>
+                <w:szCs w:val="24"/>
+              </w:rPr>
+              <w:t>dtRequisicao</w:t>
+            </w:r>
+            <w:proofErr w:type="spellEnd"/>
+            <w:proofErr w:type="gramEnd"/>
+          </w:p>
+        </w:tc>
+        <w:tc>
+          <w:tcPr>
+            <w:tcW w:w="981" w:type="dxa"/>
+          </w:tcPr>
+          <w:p>
+            <w:pPr>
+              <w:spacing w:line="360" w:lineRule="auto"/>
+              <w:jc w:val="both"/>
+              <w:rPr>
+                <w:rFonts w:ascii="Arial" w:hAnsi="Arial" w:cs="Arial"/>
+                <w:sz w:val="24"/>
+                <w:szCs w:val="24"/>
+              </w:rPr>
+            </w:pPr>
+            <w:proofErr w:type="gramStart"/>
+            <w:r>
+              <w:rPr>
+                <w:rFonts w:ascii="Arial" w:hAnsi="Arial" w:cs="Arial"/>
+                <w:sz w:val="24"/>
+                <w:szCs w:val="24"/>
+              </w:rPr>
+              <w:t>date</w:t>
+            </w:r>
+            <w:proofErr w:type="gramEnd"/>
+          </w:p>
+        </w:tc>
+        <w:tc>
+          <w:tcPr>
+            <w:tcW w:w="6057" w:type="dxa"/>
+          </w:tcPr>
+          <w:p>
+            <w:pPr>
+              <w:jc w:val="both"/>
+              <w:rPr>
+                <w:rFonts w:ascii="Arial" w:hAnsi="Arial" w:cs="Arial"/>
+                <w:sz w:val="24"/>
+                <w:szCs w:val="24"/>
+              </w:rPr>
+            </w:pPr>
+            <w:r>
+              <w:rPr>
+                <w:rFonts w:ascii="Arial" w:hAnsi="Arial" w:cs="Arial"/>
+                <w:sz w:val="24"/>
+                <w:szCs w:val="24"/>
+              </w:rPr>
+              <w:t>Atributo que recebe a data de criação da requisição</w:t>
+            </w:r>
+          </w:p>
+        </w:tc>
+      </w:tr>
+      <w:tr>
+        <w:tblPrEx>
+          <w:shd w:val="clear" w:color="auto" w:fill="auto"/>
+        </w:tblPrEx>
+        <w:trPr>
+          <w:gridAfter w:val="1"/>
+          <w:wAfter w:w="45" w:type="dxa"/>
+        </w:trPr>
+        <w:tc>
+          <w:tcPr>
+            <w:tcW w:w="2204" w:type="dxa"/>
+          </w:tcPr>
+          <w:p>
+            <w:pPr>
+              <w:spacing w:line="360" w:lineRule="auto"/>
+              <w:jc w:val="both"/>
+              <w:rPr>
+                <w:rFonts w:ascii="Arial" w:hAnsi="Arial" w:cs="Arial"/>
+                <w:sz w:val="24"/>
+                <w:szCs w:val="24"/>
+              </w:rPr>
+            </w:pPr>
+            <w:proofErr w:type="spellStart"/>
+            <w:r>
+              <w:rPr>
+                <w:rFonts w:ascii="Arial" w:hAnsi="Arial" w:cs="Arial"/>
+                <w:sz w:val="24"/>
+                <w:szCs w:val="24"/>
+              </w:rPr>
+              <w:lastRenderedPageBreak/>
+              <w:t>Observacoes</w:t>
+            </w:r>
+            <w:proofErr w:type="spellEnd"/>
+          </w:p>
+        </w:tc>
+        <w:tc>
+          <w:tcPr>
+            <w:tcW w:w="981" w:type="dxa"/>
+          </w:tcPr>
+          <w:p>
+            <w:pPr>
+              <w:spacing w:line="360" w:lineRule="auto"/>
+              <w:jc w:val="both"/>
+              <w:rPr>
+                <w:rFonts w:ascii="Arial" w:hAnsi="Arial" w:cs="Arial"/>
+                <w:sz w:val="24"/>
+                <w:szCs w:val="24"/>
+              </w:rPr>
+            </w:pPr>
+            <w:proofErr w:type="spellStart"/>
+            <w:proofErr w:type="gramStart"/>
+            <w:r>
+              <w:rPr>
+                <w:rFonts w:ascii="Arial" w:hAnsi="Arial" w:cs="Arial"/>
+                <w:sz w:val="24"/>
+                <w:szCs w:val="24"/>
+              </w:rPr>
+              <w:t>string</w:t>
+            </w:r>
+            <w:proofErr w:type="spellEnd"/>
+            <w:proofErr w:type="gramEnd"/>
+          </w:p>
+        </w:tc>
+        <w:tc>
+          <w:tcPr>
+            <w:tcW w:w="6057" w:type="dxa"/>
+          </w:tcPr>
+          <w:p>
+            <w:pPr>
+              <w:jc w:val="both"/>
+              <w:rPr>
+                <w:rFonts w:ascii="Arial" w:hAnsi="Arial" w:cs="Arial"/>
+                <w:sz w:val="24"/>
+                <w:szCs w:val="24"/>
+              </w:rPr>
+            </w:pPr>
+            <w:r>
+              <w:rPr>
+                <w:rFonts w:ascii="Arial" w:hAnsi="Arial" w:cs="Arial"/>
+                <w:sz w:val="24"/>
+                <w:szCs w:val="24"/>
+              </w:rPr>
+              <w:t>Atributo responsável por receber</w:t>
+            </w:r>
+            <w:r>
+              <w:rPr>
+                <w:rFonts w:ascii="Arial" w:hAnsi="Arial" w:cs="Arial"/>
+                <w:sz w:val="24"/>
+                <w:szCs w:val="24"/>
+              </w:rPr>
+              <w:t xml:space="preserve"> as observações feita na requisição.</w:t>
+            </w:r>
+          </w:p>
+        </w:tc>
+      </w:tr>
+    </w:tbl>
+    <w:p>
+      <w:pPr>
+        <w:spacing w:line="360" w:lineRule="auto"/>
+        <w:ind w:firstLine="709"/>
+        <w:rPr>
+          <w:rFonts w:ascii="Arial" w:hAnsi="Arial" w:cs="Arial"/>
+          <w:sz w:val="24"/>
+          <w:szCs w:val="24"/>
+        </w:rPr>
+      </w:pPr>
+      <w:r>
+        <w:rPr>
+          <w:rFonts w:ascii="Arial" w:hAnsi="Arial" w:cs="Arial"/>
+          <w:sz w:val="24"/>
+          <w:szCs w:val="24"/>
+        </w:rPr>
+        <w:t>Fonte: O autor.</w:t>
+      </w:r>
     </w:p>
     <w:p>
       <w:pPr>
@@ -28055,7 +32187,7 @@
           <w:szCs w:val="24"/>
         </w:rPr>
       </w:pPr>
-      <w:bookmarkStart w:id="24" w:name="_Toc447048719"/>
+      <w:bookmarkStart w:id="23" w:name="_Toc447048719"/>
       <w:r>
         <w:rPr>
           <w:rFonts w:ascii="Arial" w:hAnsi="Arial" w:cs="Arial"/>
@@ -28065,7 +32197,32 @@
         </w:rPr>
         <w:t>3.3 BANCO DE DADOS</w:t>
       </w:r>
+      <w:bookmarkEnd w:id="23"/>
+    </w:p>
+    <w:p>
+      <w:pPr>
+        <w:jc w:val="both"/>
+      </w:pPr>
+    </w:p>
+    <w:p>
+      <w:pPr>
+        <w:jc w:val="both"/>
+      </w:pPr>
+    </w:p>
+    <w:p>
+      <w:pPr>
+        <w:jc w:val="both"/>
+      </w:pPr>
+      <w:r>
+        <w:tab/>
+      </w:r>
+      <w:bookmarkStart w:id="24" w:name="_GoBack"/>
       <w:bookmarkEnd w:id="24"/>
+    </w:p>
+    <w:p>
+      <w:pPr>
+        <w:jc w:val="both"/>
+      </w:pPr>
     </w:p>
     <w:p/>
     <w:p>
@@ -29307,7 +33464,7 @@
           <w:rPr>
             <w:noProof/>
           </w:rPr>
-          <w:t>36</w:t>
+          <w:t>38</w:t>
         </w:r>
         <w:r>
           <w:fldChar w:fldCharType="end"/>
@@ -34671,7 +38828,7 @@
 </file>
 
 <file path=customXml/itemProps1.xml><?xml version="1.0" encoding="utf-8"?>
-<ds:datastoreItem xmlns:ds="http://schemas.openxmlformats.org/officeDocument/2006/customXml" ds:itemID="{823263EC-CE44-45A9-A048-3116085A3D2B}">
+<ds:datastoreItem xmlns:ds="http://schemas.openxmlformats.org/officeDocument/2006/customXml" ds:itemID="{9FFBF63A-D135-4374-9A8D-84C89D85CA24}">
   <ds:schemaRefs>
     <ds:schemaRef ds:uri="http://schemas.openxmlformats.org/officeDocument/2006/bibliography"/>
   </ds:schemaRefs>

</xml_diff>